<commit_message>
Atualizacao da modelagem do problema 3.
</commit_message>
<xml_diff>
--- a/Modelagens.docx
+++ b/Modelagens.docx
@@ -624,6 +624,7 @@
           <w:rFonts w:ascii="Arial" w:hAnsi="Arial" w:cs="Arial"/>
         </w:rPr>
       </w:pPr>
+      <w:proofErr w:type="spellStart"/>
       <w:r>
         <w:rPr>
           <w:rFonts w:ascii="Arial" w:hAnsi="Arial" w:cs="Arial"/>
@@ -637,6 +638,7 @@
         </w:rPr>
         <w:t>ijk</w:t>
       </w:r>
+      <w:proofErr w:type="spellEnd"/>
       <w:r>
         <w:rPr>
           <w:rFonts w:ascii="Arial" w:hAnsi="Arial" w:cs="Arial"/>
@@ -692,12 +694,14 @@
         </w:rPr>
         <w:t>“</w:t>
       </w:r>
+      <w:proofErr w:type="gramStart"/>
       <w:r>
         <w:rPr>
           <w:rFonts w:ascii="Arial" w:hAnsi="Arial" w:cs="Arial"/>
         </w:rPr>
         <w:t>i</w:t>
       </w:r>
+      <w:proofErr w:type="gramEnd"/>
       <w:r>
         <w:rPr>
           <w:rFonts w:ascii="Arial" w:hAnsi="Arial" w:cs="Arial"/>
@@ -759,12 +763,14 @@
         </w:rPr>
         <w:t>“</w:t>
       </w:r>
+      <w:proofErr w:type="gramStart"/>
       <w:r>
         <w:rPr>
           <w:rFonts w:ascii="Arial" w:hAnsi="Arial" w:cs="Arial"/>
         </w:rPr>
         <w:t>j</w:t>
       </w:r>
+      <w:proofErr w:type="gramEnd"/>
       <w:r>
         <w:rPr>
           <w:rFonts w:ascii="Arial" w:hAnsi="Arial" w:cs="Arial"/>
@@ -788,7 +794,21 @@
         <w:rPr>
           <w:rFonts w:ascii="Arial" w:hAnsi="Arial" w:cs="Arial"/>
         </w:rPr>
-        <w:t xml:space="preserve">“k” representa as cidades clientes e varia entre </w:t>
+        <w:t>“</w:t>
+      </w:r>
+      <w:proofErr w:type="gramStart"/>
+      <w:r>
+        <w:rPr>
+          <w:rFonts w:ascii="Arial" w:hAnsi="Arial" w:cs="Arial"/>
+        </w:rPr>
+        <w:t>k</w:t>
+      </w:r>
+      <w:proofErr w:type="gramEnd"/>
+      <w:r>
+        <w:rPr>
+          <w:rFonts w:ascii="Arial" w:hAnsi="Arial" w:cs="Arial"/>
+        </w:rPr>
+        <w:t xml:space="preserve">” representa as cidades clientes e varia entre </w:t>
       </w:r>
       <w:r>
         <w:rPr>
@@ -1992,22 +2012,53 @@
         <w:jc w:val="both"/>
         <w:rPr>
           <w:rFonts w:ascii="Arial" w:hAnsi="Arial" w:cs="Arial"/>
+        </w:rPr>
+      </w:pPr>
+      <w:r>
+        <w:rPr>
+          <w:rFonts w:ascii="Arial" w:hAnsi="Arial" w:cs="Arial"/>
+          <w:b/>
+        </w:rPr>
+        <w:t>Min Z</w:t>
+      </w:r>
+      <w:r>
+        <w:rPr>
+          <w:rFonts w:ascii="Arial" w:hAnsi="Arial" w:cs="Arial"/>
+        </w:rPr>
+        <w:t xml:space="preserve"> = 12312</w:t>
+      </w:r>
+      <w:r>
+        <w:rPr>
+          <w:rFonts w:ascii="Arial" w:hAnsi="Arial" w:cs="Arial"/>
+        </w:rPr>
+        <w:t xml:space="preserve"> </w:t>
+      </w:r>
+      <w:r>
+        <w:rPr>
+          <w:rFonts w:ascii="Arial" w:hAnsi="Arial" w:cs="Arial"/>
+          <w:b/>
+        </w:rPr>
+        <w:t>X</w:t>
+      </w:r>
+      <w:r>
+        <w:rPr>
+          <w:rFonts w:ascii="Arial" w:hAnsi="Arial" w:cs="Arial"/>
           <w:b/>
           <w:vertAlign w:val="subscript"/>
         </w:rPr>
-      </w:pPr>
-      <w:r>
-        <w:rPr>
-          <w:rFonts w:ascii="Arial" w:hAnsi="Arial" w:cs="Arial"/>
-          <w:b/>
-        </w:rPr>
-        <w:t>Min Z</w:t>
-      </w:r>
-      <w:r>
-        <w:rPr>
-          <w:rFonts w:ascii="Arial" w:hAnsi="Arial" w:cs="Arial"/>
-        </w:rPr>
-        <w:t xml:space="preserve"> = 12312</w:t>
+        <w:t>111</w:t>
+      </w:r>
+      <w:r>
+        <w:rPr>
+          <w:rFonts w:ascii="Arial" w:hAnsi="Arial" w:cs="Arial"/>
+        </w:rPr>
+        <w:t xml:space="preserve"> + 12249</w:t>
+      </w:r>
+      <w:r>
+        <w:rPr>
+          <w:rFonts w:ascii="Arial" w:hAnsi="Arial" w:cs="Arial"/>
+        </w:rPr>
+        <w:t xml:space="preserve"> </w:t>
       </w:r>
       <w:r>
         <w:rPr>
@@ -2022,13 +2073,423 @@
           <w:b/>
           <w:vertAlign w:val="subscript"/>
         </w:rPr>
+        <w:t>112</w:t>
+      </w:r>
+      <w:r>
+        <w:rPr>
+          <w:rFonts w:ascii="Arial" w:hAnsi="Arial" w:cs="Arial"/>
+        </w:rPr>
+        <w:t xml:space="preserve"> + 12944</w:t>
+      </w:r>
+      <w:r>
+        <w:rPr>
+          <w:rFonts w:ascii="Arial" w:hAnsi="Arial" w:cs="Arial"/>
+        </w:rPr>
+        <w:t xml:space="preserve"> </w:t>
+      </w:r>
+      <w:r>
+        <w:rPr>
+          <w:rFonts w:ascii="Arial" w:hAnsi="Arial" w:cs="Arial"/>
+          <w:b/>
+        </w:rPr>
+        <w:t>X</w:t>
+      </w:r>
+      <w:r>
+        <w:rPr>
+          <w:rFonts w:ascii="Arial" w:hAnsi="Arial" w:cs="Arial"/>
+          <w:b/>
+          <w:vertAlign w:val="subscript"/>
+        </w:rPr>
+        <w:t>113</w:t>
+      </w:r>
+      <w:r>
+        <w:rPr>
+          <w:rFonts w:ascii="Arial" w:hAnsi="Arial" w:cs="Arial"/>
+        </w:rPr>
+        <w:t xml:space="preserve"> + 13423</w:t>
+      </w:r>
+      <w:r>
+        <w:rPr>
+          <w:rFonts w:ascii="Arial" w:hAnsi="Arial" w:cs="Arial"/>
+        </w:rPr>
+        <w:t xml:space="preserve"> </w:t>
+      </w:r>
+      <w:r>
+        <w:rPr>
+          <w:rFonts w:ascii="Arial" w:hAnsi="Arial" w:cs="Arial"/>
+          <w:b/>
+        </w:rPr>
+        <w:t>X</w:t>
+      </w:r>
+      <w:r>
+        <w:rPr>
+          <w:rFonts w:ascii="Arial" w:hAnsi="Arial" w:cs="Arial"/>
+          <w:b/>
+          <w:vertAlign w:val="subscript"/>
+        </w:rPr>
+        <w:t>121</w:t>
+      </w:r>
+      <w:r>
+        <w:rPr>
+          <w:rFonts w:ascii="Arial" w:hAnsi="Arial" w:cs="Arial"/>
+        </w:rPr>
+        <w:t xml:space="preserve"> + 11439</w:t>
+      </w:r>
+      <w:r>
+        <w:rPr>
+          <w:rFonts w:ascii="Arial" w:hAnsi="Arial" w:cs="Arial"/>
+        </w:rPr>
+        <w:t xml:space="preserve"> </w:t>
+      </w:r>
+      <w:r>
+        <w:rPr>
+          <w:rFonts w:ascii="Arial" w:hAnsi="Arial" w:cs="Arial"/>
+          <w:b/>
+        </w:rPr>
+        <w:t>X</w:t>
+      </w:r>
+      <w:r>
+        <w:rPr>
+          <w:rFonts w:ascii="Arial" w:hAnsi="Arial" w:cs="Arial"/>
+          <w:b/>
+          <w:vertAlign w:val="subscript"/>
+        </w:rPr>
+        <w:t>122</w:t>
+      </w:r>
+      <w:r>
+        <w:rPr>
+          <w:rFonts w:ascii="Arial" w:hAnsi="Arial" w:cs="Arial"/>
+        </w:rPr>
+        <w:t xml:space="preserve"> </w:t>
+      </w:r>
+      <w:proofErr w:type="gramStart"/>
+      <w:r>
+        <w:rPr>
+          <w:rFonts w:ascii="Arial" w:hAnsi="Arial" w:cs="Arial"/>
+        </w:rPr>
+        <w:t xml:space="preserve">+  </w:t>
+      </w:r>
+      <w:r>
+        <w:rPr>
+          <w:rFonts w:ascii="Arial" w:hAnsi="Arial" w:cs="Arial"/>
+        </w:rPr>
+        <w:t>11337</w:t>
+      </w:r>
+      <w:proofErr w:type="gramEnd"/>
+      <w:r>
+        <w:rPr>
+          <w:rFonts w:ascii="Arial" w:hAnsi="Arial" w:cs="Arial"/>
+        </w:rPr>
+        <w:t xml:space="preserve"> </w:t>
+      </w:r>
+      <w:r>
+        <w:rPr>
+          <w:rFonts w:ascii="Arial" w:hAnsi="Arial" w:cs="Arial"/>
+          <w:b/>
+        </w:rPr>
+        <w:t>X</w:t>
+      </w:r>
+      <w:r>
+        <w:rPr>
+          <w:rFonts w:ascii="Arial" w:hAnsi="Arial" w:cs="Arial"/>
+          <w:b/>
+          <w:vertAlign w:val="subscript"/>
+        </w:rPr>
+        <w:t>123</w:t>
+      </w:r>
+      <w:r>
+        <w:rPr>
+          <w:rFonts w:ascii="Arial" w:hAnsi="Arial" w:cs="Arial"/>
+          <w:vertAlign w:val="subscript"/>
+        </w:rPr>
+        <w:t xml:space="preserve"> </w:t>
+      </w:r>
+      <w:r>
+        <w:rPr>
+          <w:rFonts w:ascii="Arial" w:hAnsi="Arial" w:cs="Arial"/>
+        </w:rPr>
+        <w:t>+ 12457</w:t>
+      </w:r>
+      <w:r>
+        <w:rPr>
+          <w:rFonts w:ascii="Arial" w:hAnsi="Arial" w:cs="Arial"/>
+        </w:rPr>
+        <w:t xml:space="preserve"> </w:t>
+      </w:r>
+      <w:r>
+        <w:rPr>
+          <w:rFonts w:ascii="Arial" w:hAnsi="Arial" w:cs="Arial"/>
+          <w:b/>
+        </w:rPr>
+        <w:t>X</w:t>
+      </w:r>
+      <w:r>
+        <w:rPr>
+          <w:rFonts w:ascii="Arial" w:hAnsi="Arial" w:cs="Arial"/>
+          <w:b/>
+          <w:vertAlign w:val="subscript"/>
+        </w:rPr>
+        <w:t>211</w:t>
+      </w:r>
+      <w:r>
+        <w:rPr>
+          <w:rFonts w:ascii="Arial" w:hAnsi="Arial" w:cs="Arial"/>
+        </w:rPr>
+        <w:t xml:space="preserve"> + 12394</w:t>
+      </w:r>
+      <w:r>
+        <w:rPr>
+          <w:rFonts w:ascii="Arial" w:hAnsi="Arial" w:cs="Arial"/>
+        </w:rPr>
+        <w:t xml:space="preserve"> </w:t>
+      </w:r>
+      <w:r>
+        <w:rPr>
+          <w:rFonts w:ascii="Arial" w:hAnsi="Arial" w:cs="Arial"/>
+          <w:b/>
+        </w:rPr>
+        <w:t>X</w:t>
+      </w:r>
+      <w:r>
+        <w:rPr>
+          <w:rFonts w:ascii="Arial" w:hAnsi="Arial" w:cs="Arial"/>
+          <w:b/>
+          <w:vertAlign w:val="subscript"/>
+        </w:rPr>
+        <w:t>212</w:t>
+      </w:r>
+      <w:r>
+        <w:rPr>
+          <w:rFonts w:ascii="Arial" w:hAnsi="Arial" w:cs="Arial"/>
+        </w:rPr>
+        <w:t xml:space="preserve"> + 12989</w:t>
+      </w:r>
+      <w:r>
+        <w:rPr>
+          <w:rFonts w:ascii="Arial" w:hAnsi="Arial" w:cs="Arial"/>
+        </w:rPr>
+        <w:t xml:space="preserve"> </w:t>
+      </w:r>
+      <w:r>
+        <w:rPr>
+          <w:rFonts w:ascii="Arial" w:hAnsi="Arial" w:cs="Arial"/>
+          <w:b/>
+        </w:rPr>
+        <w:t>X</w:t>
+      </w:r>
+      <w:r>
+        <w:rPr>
+          <w:rFonts w:ascii="Arial" w:hAnsi="Arial" w:cs="Arial"/>
+          <w:b/>
+          <w:vertAlign w:val="subscript"/>
+        </w:rPr>
+        <w:t>213</w:t>
+      </w:r>
+      <w:r>
+        <w:rPr>
+          <w:rFonts w:ascii="Arial" w:hAnsi="Arial" w:cs="Arial"/>
+        </w:rPr>
+        <w:t xml:space="preserve"> + 13627</w:t>
+      </w:r>
+      <w:r>
+        <w:rPr>
+          <w:rFonts w:ascii="Arial" w:hAnsi="Arial" w:cs="Arial"/>
+        </w:rPr>
+        <w:t xml:space="preserve"> </w:t>
+      </w:r>
+      <w:r>
+        <w:rPr>
+          <w:rFonts w:ascii="Arial" w:hAnsi="Arial" w:cs="Arial"/>
+          <w:b/>
+        </w:rPr>
+        <w:t>X</w:t>
+      </w:r>
+      <w:r>
+        <w:rPr>
+          <w:rFonts w:ascii="Arial" w:hAnsi="Arial" w:cs="Arial"/>
+          <w:b/>
+          <w:vertAlign w:val="subscript"/>
+        </w:rPr>
+        <w:t>221</w:t>
+      </w:r>
+      <w:r>
+        <w:rPr>
+          <w:rFonts w:ascii="Arial" w:hAnsi="Arial" w:cs="Arial"/>
+        </w:rPr>
+        <w:t xml:space="preserve"> + 11643</w:t>
+      </w:r>
+      <w:r>
+        <w:rPr>
+          <w:rFonts w:ascii="Arial" w:hAnsi="Arial" w:cs="Arial"/>
+        </w:rPr>
+        <w:t xml:space="preserve"> </w:t>
+      </w:r>
+      <w:r>
+        <w:rPr>
+          <w:rFonts w:ascii="Arial" w:hAnsi="Arial" w:cs="Arial"/>
+          <w:b/>
+        </w:rPr>
+        <w:t>X</w:t>
+      </w:r>
+      <w:r>
+        <w:rPr>
+          <w:rFonts w:ascii="Arial" w:hAnsi="Arial" w:cs="Arial"/>
+          <w:b/>
+          <w:vertAlign w:val="subscript"/>
+        </w:rPr>
+        <w:t>222</w:t>
+      </w:r>
+      <w:r>
+        <w:rPr>
+          <w:rFonts w:ascii="Arial" w:hAnsi="Arial" w:cs="Arial"/>
+        </w:rPr>
+        <w:t xml:space="preserve"> + 11541</w:t>
+      </w:r>
+      <w:r>
+        <w:rPr>
+          <w:rFonts w:ascii="Arial" w:hAnsi="Arial" w:cs="Arial"/>
+        </w:rPr>
+        <w:t xml:space="preserve"> </w:t>
+      </w:r>
+      <w:r>
+        <w:rPr>
+          <w:rFonts w:ascii="Arial" w:hAnsi="Arial" w:cs="Arial"/>
+          <w:b/>
+        </w:rPr>
+        <w:t>X</w:t>
+      </w:r>
+      <w:r>
+        <w:rPr>
+          <w:rFonts w:ascii="Arial" w:hAnsi="Arial" w:cs="Arial"/>
+          <w:b/>
+          <w:vertAlign w:val="subscript"/>
+        </w:rPr>
+        <w:t>223</w:t>
+      </w:r>
+    </w:p>
+    <w:p>
+      <w:pPr>
+        <w:jc w:val="both"/>
+        <w:rPr>
+          <w:rFonts w:ascii="Arial" w:hAnsi="Arial" w:cs="Arial"/>
+          <w:b/>
+        </w:rPr>
+      </w:pPr>
+    </w:p>
+    <w:p>
+      <w:pPr>
+        <w:jc w:val="both"/>
+        <w:rPr>
+          <w:rFonts w:ascii="Arial" w:hAnsi="Arial" w:cs="Arial"/>
+        </w:rPr>
+      </w:pPr>
+      <w:r>
+        <w:rPr>
+          <w:rFonts w:ascii="Arial" w:hAnsi="Arial" w:cs="Arial"/>
+        </w:rPr>
+        <w:t>*</w:t>
+      </w:r>
+      <w:r>
+        <w:rPr>
+          <w:rFonts w:ascii="Arial" w:hAnsi="Arial" w:cs="Arial"/>
+        </w:rPr>
+        <w:t>Visa minimizar os custos gerados pelo transporte dos carros produzidos, onde o coeficiente de cada variável representa a quantidade de carros que serão transportados por cada rota.</w:t>
+      </w:r>
+    </w:p>
+    <w:p>
+      <w:pPr>
+        <w:jc w:val="both"/>
+        <w:rPr>
+          <w:rFonts w:ascii="Arial" w:hAnsi="Arial" w:cs="Arial"/>
+        </w:rPr>
+      </w:pPr>
+    </w:p>
+    <w:p>
+      <w:pPr>
+        <w:jc w:val="both"/>
+        <w:rPr>
+          <w:rFonts w:ascii="Arial" w:hAnsi="Arial" w:cs="Arial"/>
+        </w:rPr>
+      </w:pPr>
+      <w:r>
+        <w:rPr>
+          <w:rFonts w:ascii="Arial" w:hAnsi="Arial" w:cs="Arial"/>
+        </w:rPr>
+        <w:t>Soma simplificada de:</w:t>
+      </w:r>
+    </w:p>
+    <w:p>
+      <w:pPr>
+        <w:jc w:val="both"/>
+        <w:rPr>
+          <w:rFonts w:ascii="Arial" w:hAnsi="Arial" w:cs="Arial"/>
+        </w:rPr>
+      </w:pPr>
+    </w:p>
+    <w:p>
+      <w:pPr>
+        <w:jc w:val="both"/>
+        <w:rPr>
+          <w:rFonts w:ascii="Arial" w:hAnsi="Arial" w:cs="Arial"/>
+        </w:rPr>
+      </w:pPr>
+      <w:r>
+        <w:rPr>
+          <w:rFonts w:ascii="Arial" w:hAnsi="Arial" w:cs="Arial"/>
+        </w:rPr>
+        <w:t>10000 + (1253+1059)</w:t>
+      </w:r>
+      <w:r>
+        <w:rPr>
+          <w:rFonts w:ascii="Arial" w:hAnsi="Arial" w:cs="Arial"/>
+        </w:rPr>
+        <w:tab/>
+      </w:r>
+      <w:r>
+        <w:rPr>
+          <w:rFonts w:ascii="Arial" w:hAnsi="Arial" w:cs="Arial"/>
+          <w:b/>
+        </w:rPr>
+        <w:t>X</w:t>
+      </w:r>
+      <w:r>
+        <w:rPr>
+          <w:rFonts w:ascii="Arial" w:hAnsi="Arial" w:cs="Arial"/>
+          <w:b/>
+          <w:vertAlign w:val="subscript"/>
+        </w:rPr>
         <w:t>111</w:t>
       </w:r>
       <w:r>
         <w:rPr>
           <w:rFonts w:ascii="Arial" w:hAnsi="Arial" w:cs="Arial"/>
-        </w:rPr>
-        <w:t xml:space="preserve"> + 12249</w:t>
+          <w:b/>
+        </w:rPr>
+        <w:tab/>
+      </w:r>
+      <w:r>
+        <w:rPr>
+          <w:rFonts w:ascii="Arial" w:hAnsi="Arial" w:cs="Arial"/>
+        </w:rPr>
+        <w:t>=</w:t>
+      </w:r>
+      <w:r>
+        <w:rPr>
+          <w:rFonts w:ascii="Arial" w:hAnsi="Arial" w:cs="Arial"/>
+        </w:rPr>
+        <w:t xml:space="preserve"> </w:t>
+      </w:r>
+      <w:r>
+        <w:rPr>
+          <w:rFonts w:ascii="Arial" w:hAnsi="Arial" w:cs="Arial"/>
+        </w:rPr>
+        <w:t>12312</w:t>
+      </w:r>
+      <w:r>
+        <w:rPr>
+          <w:rFonts w:ascii="Arial" w:hAnsi="Arial" w:cs="Arial"/>
+        </w:rPr>
+        <w:t xml:space="preserve"> </w:t>
       </w:r>
       <w:r>
         <w:rPr>
@@ -2043,13 +2504,75 @@
           <w:b/>
           <w:vertAlign w:val="subscript"/>
         </w:rPr>
+        <w:t>11</w:t>
+      </w:r>
+      <w:r>
+        <w:rPr>
+          <w:rFonts w:ascii="Arial" w:hAnsi="Arial" w:cs="Arial"/>
+          <w:b/>
+          <w:vertAlign w:val="subscript"/>
+        </w:rPr>
+        <w:t>1</w:t>
+      </w:r>
+    </w:p>
+    <w:p>
+      <w:pPr>
+        <w:jc w:val="both"/>
+        <w:rPr>
+          <w:rFonts w:ascii="Arial" w:hAnsi="Arial" w:cs="Arial"/>
+        </w:rPr>
+      </w:pPr>
+      <w:r>
+        <w:rPr>
+          <w:rFonts w:ascii="Arial" w:hAnsi="Arial" w:cs="Arial"/>
+        </w:rPr>
+        <w:t>10000 + (1253+996)</w:t>
+      </w:r>
+      <w:r>
+        <w:rPr>
+          <w:rFonts w:ascii="Arial" w:hAnsi="Arial" w:cs="Arial"/>
+        </w:rPr>
+        <w:tab/>
+      </w:r>
+      <w:r>
+        <w:rPr>
+          <w:rFonts w:ascii="Arial" w:hAnsi="Arial" w:cs="Arial"/>
+          <w:b/>
+        </w:rPr>
+        <w:t>X</w:t>
+      </w:r>
+      <w:r>
+        <w:rPr>
+          <w:rFonts w:ascii="Arial" w:hAnsi="Arial" w:cs="Arial"/>
+          <w:b/>
+          <w:vertAlign w:val="subscript"/>
+        </w:rPr>
         <w:t>112</w:t>
       </w:r>
       <w:r>
         <w:rPr>
           <w:rFonts w:ascii="Arial" w:hAnsi="Arial" w:cs="Arial"/>
-        </w:rPr>
-        <w:t xml:space="preserve"> + 12944</w:t>
+          <w:b/>
+        </w:rPr>
+        <w:tab/>
+      </w:r>
+      <w:r>
+        <w:rPr>
+          <w:rFonts w:ascii="Arial" w:hAnsi="Arial" w:cs="Arial"/>
+        </w:rPr>
+        <w:t>=</w:t>
+      </w:r>
+      <w:r>
+        <w:rPr>
+          <w:rFonts w:ascii="Arial" w:hAnsi="Arial" w:cs="Arial"/>
+        </w:rPr>
+        <w:t xml:space="preserve"> 12249</w:t>
+      </w:r>
+      <w:r>
+        <w:rPr>
+          <w:rFonts w:ascii="Arial" w:hAnsi="Arial" w:cs="Arial"/>
+        </w:rPr>
+        <w:t xml:space="preserve"> </w:t>
       </w:r>
       <w:r>
         <w:rPr>
@@ -2064,13 +2587,67 @@
           <w:b/>
           <w:vertAlign w:val="subscript"/>
         </w:rPr>
+        <w:t>112</w:t>
+      </w:r>
+    </w:p>
+    <w:p>
+      <w:pPr>
+        <w:jc w:val="both"/>
+        <w:rPr>
+          <w:rFonts w:ascii="Arial" w:hAnsi="Arial" w:cs="Arial"/>
+        </w:rPr>
+      </w:pPr>
+      <w:r>
+        <w:rPr>
+          <w:rFonts w:ascii="Arial" w:hAnsi="Arial" w:cs="Arial"/>
+        </w:rPr>
+        <w:t>10000 + (1253+1691)</w:t>
+      </w:r>
+      <w:r>
+        <w:rPr>
+          <w:rFonts w:ascii="Arial" w:hAnsi="Arial" w:cs="Arial"/>
+        </w:rPr>
+        <w:tab/>
+      </w:r>
+      <w:r>
+        <w:rPr>
+          <w:rFonts w:ascii="Arial" w:hAnsi="Arial" w:cs="Arial"/>
+          <w:b/>
+        </w:rPr>
+        <w:t>X</w:t>
+      </w:r>
+      <w:r>
+        <w:rPr>
+          <w:rFonts w:ascii="Arial" w:hAnsi="Arial" w:cs="Arial"/>
+          <w:b/>
+          <w:vertAlign w:val="subscript"/>
+        </w:rPr>
         <w:t>113</w:t>
       </w:r>
       <w:r>
         <w:rPr>
           <w:rFonts w:ascii="Arial" w:hAnsi="Arial" w:cs="Arial"/>
-        </w:rPr>
-        <w:t xml:space="preserve"> + 13423</w:t>
+          <w:b/>
+        </w:rPr>
+        <w:tab/>
+      </w:r>
+      <w:r>
+        <w:rPr>
+          <w:rFonts w:ascii="Arial" w:hAnsi="Arial" w:cs="Arial"/>
+        </w:rPr>
+        <w:t>=</w:t>
+      </w:r>
+      <w:r>
+        <w:rPr>
+          <w:rFonts w:ascii="Arial" w:hAnsi="Arial" w:cs="Arial"/>
+        </w:rPr>
+        <w:t xml:space="preserve"> 12944</w:t>
+      </w:r>
+      <w:r>
+        <w:rPr>
+          <w:rFonts w:ascii="Arial" w:hAnsi="Arial" w:cs="Arial"/>
+        </w:rPr>
+        <w:t xml:space="preserve"> </w:t>
       </w:r>
       <w:r>
         <w:rPr>
@@ -2085,13 +2662,67 @@
           <w:b/>
           <w:vertAlign w:val="subscript"/>
         </w:rPr>
+        <w:t>113</w:t>
+      </w:r>
+    </w:p>
+    <w:p>
+      <w:pPr>
+        <w:jc w:val="both"/>
+        <w:rPr>
+          <w:rFonts w:ascii="Arial" w:hAnsi="Arial" w:cs="Arial"/>
+        </w:rPr>
+      </w:pPr>
+      <w:r>
+        <w:rPr>
+          <w:rFonts w:ascii="Arial" w:hAnsi="Arial" w:cs="Arial"/>
+        </w:rPr>
+        <w:t>10000 + (637+2786)</w:t>
+      </w:r>
+      <w:r>
+        <w:rPr>
+          <w:rFonts w:ascii="Arial" w:hAnsi="Arial" w:cs="Arial"/>
+        </w:rPr>
+        <w:tab/>
+      </w:r>
+      <w:r>
+        <w:rPr>
+          <w:rFonts w:ascii="Arial" w:hAnsi="Arial" w:cs="Arial"/>
+          <w:b/>
+        </w:rPr>
+        <w:t>X</w:t>
+      </w:r>
+      <w:r>
+        <w:rPr>
+          <w:rFonts w:ascii="Arial" w:hAnsi="Arial" w:cs="Arial"/>
+          <w:b/>
+          <w:vertAlign w:val="subscript"/>
+        </w:rPr>
         <w:t>121</w:t>
       </w:r>
       <w:r>
         <w:rPr>
           <w:rFonts w:ascii="Arial" w:hAnsi="Arial" w:cs="Arial"/>
-        </w:rPr>
-        <w:t xml:space="preserve"> + 11439</w:t>
+          <w:b/>
+        </w:rPr>
+        <w:tab/>
+      </w:r>
+      <w:r>
+        <w:rPr>
+          <w:rFonts w:ascii="Arial" w:hAnsi="Arial" w:cs="Arial"/>
+        </w:rPr>
+        <w:t>=</w:t>
+      </w:r>
+      <w:r>
+        <w:rPr>
+          <w:rFonts w:ascii="Arial" w:hAnsi="Arial" w:cs="Arial"/>
+        </w:rPr>
+        <w:t xml:space="preserve"> 13423</w:t>
+      </w:r>
+      <w:r>
+        <w:rPr>
+          <w:rFonts w:ascii="Arial" w:hAnsi="Arial" w:cs="Arial"/>
+        </w:rPr>
+        <w:t xml:space="preserve"> </w:t>
       </w:r>
       <w:r>
         <w:rPr>
@@ -2106,13 +2737,73 @@
           <w:b/>
           <w:vertAlign w:val="subscript"/>
         </w:rPr>
+        <w:t>121</w:t>
+      </w:r>
+    </w:p>
+    <w:p>
+      <w:pPr>
+        <w:jc w:val="both"/>
+        <w:rPr>
+          <w:rFonts w:ascii="Arial" w:hAnsi="Arial" w:cs="Arial"/>
+        </w:rPr>
+      </w:pPr>
+      <w:r>
+        <w:rPr>
+          <w:rFonts w:ascii="Arial" w:hAnsi="Arial" w:cs="Arial"/>
+        </w:rPr>
+        <w:t>10000 + (637+802)</w:t>
+      </w:r>
+      <w:r>
+        <w:rPr>
+          <w:rFonts w:ascii="Arial" w:hAnsi="Arial" w:cs="Arial"/>
+        </w:rPr>
+        <w:tab/>
+      </w:r>
+      <w:r>
+        <w:rPr>
+          <w:rFonts w:ascii="Arial" w:hAnsi="Arial" w:cs="Arial"/>
+        </w:rPr>
+        <w:tab/>
+      </w:r>
+      <w:r>
+        <w:rPr>
+          <w:rFonts w:ascii="Arial" w:hAnsi="Arial" w:cs="Arial"/>
+          <w:b/>
+        </w:rPr>
+        <w:t>X</w:t>
+      </w:r>
+      <w:r>
+        <w:rPr>
+          <w:rFonts w:ascii="Arial" w:hAnsi="Arial" w:cs="Arial"/>
+          <w:b/>
+          <w:vertAlign w:val="subscript"/>
+        </w:rPr>
         <w:t>122</w:t>
       </w:r>
       <w:r>
         <w:rPr>
           <w:rFonts w:ascii="Arial" w:hAnsi="Arial" w:cs="Arial"/>
-        </w:rPr>
-        <w:t xml:space="preserve"> + 11337</w:t>
+          <w:b/>
+        </w:rPr>
+        <w:tab/>
+      </w:r>
+      <w:r>
+        <w:rPr>
+          <w:rFonts w:ascii="Arial" w:hAnsi="Arial" w:cs="Arial"/>
+        </w:rPr>
+        <w:t>=</w:t>
+      </w:r>
+      <w:r>
+        <w:rPr>
+          <w:rFonts w:ascii="Arial" w:hAnsi="Arial" w:cs="Arial"/>
+        </w:rPr>
+        <w:t xml:space="preserve"> 11439</w:t>
+      </w:r>
+      <w:r>
+        <w:rPr>
+          <w:rFonts w:ascii="Arial" w:hAnsi="Arial" w:cs="Arial"/>
+        </w:rPr>
+        <w:t xml:space="preserve"> </w:t>
       </w:r>
       <w:r>
         <w:rPr>
@@ -2127,24 +2818,165 @@
           <w:b/>
           <w:vertAlign w:val="subscript"/>
         </w:rPr>
+        <w:t>122</w:t>
+      </w:r>
+    </w:p>
+    <w:p>
+      <w:pPr>
+        <w:jc w:val="both"/>
+        <w:rPr>
+          <w:rFonts w:ascii="Arial" w:hAnsi="Arial" w:cs="Arial"/>
+          <w:vertAlign w:val="subscript"/>
+        </w:rPr>
+      </w:pPr>
+      <w:r>
+        <w:rPr>
+          <w:rFonts w:ascii="Arial" w:hAnsi="Arial" w:cs="Arial"/>
+        </w:rPr>
+        <w:t xml:space="preserve">10000 + </w:t>
+      </w:r>
+      <w:r>
+        <w:rPr>
+          <w:rFonts w:ascii="Arial" w:hAnsi="Arial" w:cs="Arial"/>
+        </w:rPr>
+        <w:t>(637+700)</w:t>
+      </w:r>
+      <w:r>
+        <w:rPr>
+          <w:rFonts w:ascii="Arial" w:hAnsi="Arial" w:cs="Arial"/>
+        </w:rPr>
+        <w:tab/>
+      </w:r>
+      <w:r>
+        <w:rPr>
+          <w:rFonts w:ascii="Arial" w:hAnsi="Arial" w:cs="Arial"/>
+        </w:rPr>
+        <w:tab/>
+      </w:r>
+      <w:r>
+        <w:rPr>
+          <w:rFonts w:ascii="Arial" w:hAnsi="Arial" w:cs="Arial"/>
+          <w:b/>
+        </w:rPr>
+        <w:t>X</w:t>
+      </w:r>
+      <w:r>
+        <w:rPr>
+          <w:rFonts w:ascii="Arial" w:hAnsi="Arial" w:cs="Arial"/>
+          <w:b/>
+          <w:vertAlign w:val="subscript"/>
+        </w:rPr>
         <w:t>123</w:t>
       </w:r>
       <w:r>
         <w:rPr>
           <w:rFonts w:ascii="Arial" w:hAnsi="Arial" w:cs="Arial"/>
+          <w:b/>
+        </w:rPr>
+        <w:tab/>
+      </w:r>
+      <w:r>
+        <w:rPr>
+          <w:rFonts w:ascii="Arial" w:hAnsi="Arial" w:cs="Arial"/>
+        </w:rPr>
+        <w:t>=</w:t>
+      </w:r>
+      <w:r>
+        <w:rPr>
+          <w:rFonts w:ascii="Arial" w:hAnsi="Arial" w:cs="Arial"/>
+        </w:rPr>
+        <w:t xml:space="preserve"> 11337</w:t>
+      </w:r>
+      <w:r>
+        <w:rPr>
+          <w:rFonts w:ascii="Arial" w:hAnsi="Arial" w:cs="Arial"/>
+        </w:rPr>
+        <w:t xml:space="preserve"> </w:t>
+      </w:r>
+      <w:r>
+        <w:rPr>
+          <w:rFonts w:ascii="Arial" w:hAnsi="Arial" w:cs="Arial"/>
+          <w:b/>
+        </w:rPr>
+        <w:t>X</w:t>
+      </w:r>
+      <w:r>
+        <w:rPr>
+          <w:rFonts w:ascii="Arial" w:hAnsi="Arial" w:cs="Arial"/>
+          <w:b/>
           <w:vertAlign w:val="subscript"/>
         </w:rPr>
+        <w:t>123</w:t>
+      </w:r>
+    </w:p>
+    <w:p>
+      <w:pPr>
+        <w:jc w:val="both"/>
+        <w:rPr>
+          <w:rFonts w:ascii="Arial" w:hAnsi="Arial" w:cs="Arial"/>
+        </w:rPr>
+      </w:pPr>
+      <w:r>
+        <w:rPr>
+          <w:rFonts w:ascii="Arial" w:hAnsi="Arial" w:cs="Arial"/>
+        </w:rPr>
+        <w:t xml:space="preserve">10000 + </w:t>
+      </w:r>
+      <w:r>
+        <w:rPr>
+          <w:rFonts w:ascii="Arial" w:hAnsi="Arial" w:cs="Arial"/>
+        </w:rPr>
+        <w:t>(1398+1059)</w:t>
+      </w:r>
+      <w:r>
+        <w:rPr>
+          <w:rFonts w:ascii="Arial" w:hAnsi="Arial" w:cs="Arial"/>
+        </w:rPr>
+        <w:tab/>
+      </w:r>
+      <w:r>
+        <w:rPr>
+          <w:rFonts w:ascii="Arial" w:hAnsi="Arial" w:cs="Arial"/>
+          <w:b/>
+        </w:rPr>
+        <w:t>X</w:t>
+      </w:r>
+      <w:r>
+        <w:rPr>
+          <w:rFonts w:ascii="Arial" w:hAnsi="Arial" w:cs="Arial"/>
+          <w:b/>
+          <w:vertAlign w:val="subscript"/>
+        </w:rPr>
+        <w:t>211</w:t>
+      </w:r>
+      <w:r>
+        <w:rPr>
+          <w:rFonts w:ascii="Arial" w:hAnsi="Arial" w:cs="Arial"/>
+          <w:b/>
+        </w:rPr>
+        <w:tab/>
+      </w:r>
+      <w:r>
+        <w:rPr>
+          <w:rFonts w:ascii="Arial" w:hAnsi="Arial" w:cs="Arial"/>
+        </w:rPr>
+        <w:t>=</w:t>
+      </w:r>
+      <w:r>
+        <w:rPr>
+          <w:rFonts w:ascii="Arial" w:hAnsi="Arial" w:cs="Arial"/>
+        </w:rPr>
+        <w:t xml:space="preserve"> 12457</w:t>
+      </w:r>
+      <w:r>
+        <w:rPr>
+          <w:rFonts w:ascii="Arial" w:hAnsi="Arial" w:cs="Arial"/>
+        </w:rPr>
         <w:t xml:space="preserve"> </w:t>
       </w:r>
       <w:r>
         <w:rPr>
           <w:rFonts w:ascii="Arial" w:hAnsi="Arial" w:cs="Arial"/>
-        </w:rPr>
-        <w:t>+ 12457</w:t>
-      </w:r>
-      <w:r>
-        <w:rPr>
-          <w:rFonts w:ascii="Arial" w:hAnsi="Arial" w:cs="Arial"/>
           <w:b/>
         </w:rPr>
         <w:t>X</w:t>
@@ -2157,11 +2989,31 @@
         </w:rPr>
         <w:t>211</w:t>
       </w:r>
-      <w:r>
-        <w:rPr>
-          <w:rFonts w:ascii="Arial" w:hAnsi="Arial" w:cs="Arial"/>
-        </w:rPr>
-        <w:t xml:space="preserve"> + 12394</w:t>
+    </w:p>
+    <w:p>
+      <w:pPr>
+        <w:jc w:val="both"/>
+        <w:rPr>
+          <w:rFonts w:ascii="Arial" w:hAnsi="Arial" w:cs="Arial"/>
+        </w:rPr>
+      </w:pPr>
+      <w:r>
+        <w:rPr>
+          <w:rFonts w:ascii="Arial" w:hAnsi="Arial" w:cs="Arial"/>
+        </w:rPr>
+        <w:t xml:space="preserve">10000 + </w:t>
+      </w:r>
+      <w:r>
+        <w:rPr>
+          <w:rFonts w:ascii="Arial" w:hAnsi="Arial" w:cs="Arial"/>
+        </w:rPr>
+        <w:t>(1398+996)</w:t>
+      </w:r>
+      <w:r>
+        <w:rPr>
+          <w:rFonts w:ascii="Arial" w:hAnsi="Arial" w:cs="Arial"/>
+        </w:rPr>
+        <w:tab/>
       </w:r>
       <w:r>
         <w:rPr>
@@ -2181,8 +3033,28 @@
       <w:r>
         <w:rPr>
           <w:rFonts w:ascii="Arial" w:hAnsi="Arial" w:cs="Arial"/>
-        </w:rPr>
-        <w:t xml:space="preserve"> + 12989</w:t>
+          <w:b/>
+          <w:vertAlign w:val="subscript"/>
+        </w:rPr>
+        <w:tab/>
+      </w:r>
+      <w:r>
+        <w:rPr>
+          <w:rFonts w:ascii="Arial" w:hAnsi="Arial" w:cs="Arial"/>
+        </w:rPr>
+        <w:t>=</w:t>
+      </w:r>
+      <w:r>
+        <w:rPr>
+          <w:rFonts w:ascii="Arial" w:hAnsi="Arial" w:cs="Arial"/>
+        </w:rPr>
+        <w:t xml:space="preserve"> 12394</w:t>
+      </w:r>
+      <w:r>
+        <w:rPr>
+          <w:rFonts w:ascii="Arial" w:hAnsi="Arial" w:cs="Arial"/>
+        </w:rPr>
+        <w:t xml:space="preserve"> </w:t>
       </w:r>
       <w:r>
         <w:rPr>
@@ -2197,13 +3069,80 @@
           <w:b/>
           <w:vertAlign w:val="subscript"/>
         </w:rPr>
+        <w:t>212</w:t>
+      </w:r>
+    </w:p>
+    <w:p>
+      <w:pPr>
+        <w:jc w:val="both"/>
+        <w:rPr>
+          <w:rFonts w:ascii="Arial" w:hAnsi="Arial" w:cs="Arial"/>
+        </w:rPr>
+      </w:pPr>
+      <w:r>
+        <w:rPr>
+          <w:rFonts w:ascii="Arial" w:hAnsi="Arial" w:cs="Arial"/>
+        </w:rPr>
+        <w:t xml:space="preserve">10000 + </w:t>
+      </w:r>
+      <w:r>
+        <w:rPr>
+          <w:rFonts w:ascii="Arial" w:hAnsi="Arial" w:cs="Arial"/>
+        </w:rPr>
+        <w:t>(1298+1691)</w:t>
+      </w:r>
+      <w:r>
+        <w:rPr>
+          <w:rFonts w:ascii="Arial" w:hAnsi="Arial" w:cs="Arial"/>
+        </w:rPr>
+        <w:tab/>
+      </w:r>
+      <w:r>
+        <w:rPr>
+          <w:rFonts w:ascii="Arial" w:hAnsi="Arial" w:cs="Arial"/>
+          <w:b/>
+        </w:rPr>
+        <w:t>X</w:t>
+      </w:r>
+      <w:r>
+        <w:rPr>
+          <w:rFonts w:ascii="Arial" w:hAnsi="Arial" w:cs="Arial"/>
+          <w:b/>
+          <w:vertAlign w:val="subscript"/>
+        </w:rPr>
         <w:t>213</w:t>
       </w:r>
       <w:r>
         <w:rPr>
           <w:rFonts w:ascii="Arial" w:hAnsi="Arial" w:cs="Arial"/>
-        </w:rPr>
-        <w:t xml:space="preserve"> + 13627</w:t>
+          <w:b/>
+        </w:rPr>
+        <w:t xml:space="preserve"> </w:t>
+      </w:r>
+      <w:r>
+        <w:rPr>
+          <w:rFonts w:ascii="Arial" w:hAnsi="Arial" w:cs="Arial"/>
+          <w:b/>
+        </w:rPr>
+        <w:tab/>
+      </w:r>
+      <w:r>
+        <w:rPr>
+          <w:rFonts w:ascii="Arial" w:hAnsi="Arial" w:cs="Arial"/>
+        </w:rPr>
+        <w:t>=</w:t>
+      </w:r>
+      <w:r>
+        <w:rPr>
+          <w:rFonts w:ascii="Arial" w:hAnsi="Arial" w:cs="Arial"/>
+        </w:rPr>
+        <w:t xml:space="preserve"> 12989</w:t>
+      </w:r>
+      <w:r>
+        <w:rPr>
+          <w:rFonts w:ascii="Arial" w:hAnsi="Arial" w:cs="Arial"/>
+        </w:rPr>
+        <w:t xml:space="preserve"> </w:t>
       </w:r>
       <w:r>
         <w:rPr>
@@ -2218,13 +3157,72 @@
           <w:b/>
           <w:vertAlign w:val="subscript"/>
         </w:rPr>
+        <w:t>213</w:t>
+      </w:r>
+    </w:p>
+    <w:p>
+      <w:pPr>
+        <w:jc w:val="both"/>
+        <w:rPr>
+          <w:rFonts w:ascii="Arial" w:hAnsi="Arial" w:cs="Arial"/>
+        </w:rPr>
+      </w:pPr>
+      <w:r>
+        <w:rPr>
+          <w:rFonts w:ascii="Arial" w:hAnsi="Arial" w:cs="Arial"/>
+        </w:rPr>
+        <w:t>10000 + (841+2786)</w:t>
+      </w:r>
+      <w:r>
+        <w:rPr>
+          <w:rFonts w:ascii="Arial" w:hAnsi="Arial" w:cs="Arial"/>
+        </w:rPr>
+        <w:tab/>
+      </w:r>
+      <w:r>
+        <w:rPr>
+          <w:rFonts w:ascii="Arial" w:hAnsi="Arial" w:cs="Arial"/>
+          <w:b/>
+        </w:rPr>
+        <w:t>X</w:t>
+      </w:r>
+      <w:r>
+        <w:rPr>
+          <w:rFonts w:ascii="Arial" w:hAnsi="Arial" w:cs="Arial"/>
+          <w:b/>
+          <w:vertAlign w:val="subscript"/>
+        </w:rPr>
         <w:t>221</w:t>
       </w:r>
       <w:r>
         <w:rPr>
           <w:rFonts w:ascii="Arial" w:hAnsi="Arial" w:cs="Arial"/>
         </w:rPr>
-        <w:t xml:space="preserve"> + 11643</w:t>
+        <w:t xml:space="preserve"> </w:t>
+      </w:r>
+      <w:r>
+        <w:rPr>
+          <w:rFonts w:ascii="Arial" w:hAnsi="Arial" w:cs="Arial"/>
+        </w:rPr>
+        <w:tab/>
+      </w:r>
+      <w:r>
+        <w:rPr>
+          <w:rFonts w:ascii="Arial" w:hAnsi="Arial" w:cs="Arial"/>
+        </w:rPr>
+        <w:t>=</w:t>
+      </w:r>
+      <w:r>
+        <w:rPr>
+          <w:rFonts w:ascii="Arial" w:hAnsi="Arial" w:cs="Arial"/>
+        </w:rPr>
+        <w:t xml:space="preserve"> 13627</w:t>
+      </w:r>
+      <w:r>
+        <w:rPr>
+          <w:rFonts w:ascii="Arial" w:hAnsi="Arial" w:cs="Arial"/>
+        </w:rPr>
+        <w:t xml:space="preserve"> </w:t>
       </w:r>
       <w:r>
         <w:rPr>
@@ -2239,13 +3237,78 @@
           <w:b/>
           <w:vertAlign w:val="subscript"/>
         </w:rPr>
+        <w:t>221</w:t>
+      </w:r>
+    </w:p>
+    <w:p>
+      <w:pPr>
+        <w:jc w:val="both"/>
+        <w:rPr>
+          <w:rFonts w:ascii="Arial" w:hAnsi="Arial" w:cs="Arial"/>
+        </w:rPr>
+      </w:pPr>
+      <w:r>
+        <w:rPr>
+          <w:rFonts w:ascii="Arial" w:hAnsi="Arial" w:cs="Arial"/>
+        </w:rPr>
+        <w:t>10000 + (841+802)</w:t>
+      </w:r>
+      <w:r>
+        <w:rPr>
+          <w:rFonts w:ascii="Arial" w:hAnsi="Arial" w:cs="Arial"/>
+        </w:rPr>
+        <w:tab/>
+      </w:r>
+      <w:r>
+        <w:rPr>
+          <w:rFonts w:ascii="Arial" w:hAnsi="Arial" w:cs="Arial"/>
+        </w:rPr>
+        <w:tab/>
+      </w:r>
+      <w:r>
+        <w:rPr>
+          <w:rFonts w:ascii="Arial" w:hAnsi="Arial" w:cs="Arial"/>
+          <w:b/>
+        </w:rPr>
+        <w:t>X</w:t>
+      </w:r>
+      <w:r>
+        <w:rPr>
+          <w:rFonts w:ascii="Arial" w:hAnsi="Arial" w:cs="Arial"/>
+          <w:b/>
+          <w:vertAlign w:val="subscript"/>
+        </w:rPr>
         <w:t>222</w:t>
       </w:r>
       <w:r>
         <w:rPr>
           <w:rFonts w:ascii="Arial" w:hAnsi="Arial" w:cs="Arial"/>
         </w:rPr>
-        <w:t xml:space="preserve"> + 11541</w:t>
+        <w:t xml:space="preserve"> </w:t>
+      </w:r>
+      <w:r>
+        <w:rPr>
+          <w:rFonts w:ascii="Arial" w:hAnsi="Arial" w:cs="Arial"/>
+        </w:rPr>
+        <w:tab/>
+      </w:r>
+      <w:r>
+        <w:rPr>
+          <w:rFonts w:ascii="Arial" w:hAnsi="Arial" w:cs="Arial"/>
+        </w:rPr>
+        <w:t>=</w:t>
+      </w:r>
+      <w:r>
+        <w:rPr>
+          <w:rFonts w:ascii="Arial" w:hAnsi="Arial" w:cs="Arial"/>
+        </w:rPr>
+        <w:t xml:space="preserve"> 11643</w:t>
+      </w:r>
+      <w:r>
+        <w:rPr>
+          <w:rFonts w:ascii="Arial" w:hAnsi="Arial" w:cs="Arial"/>
+        </w:rPr>
+        <w:t xml:space="preserve"> </w:t>
       </w:r>
       <w:r>
         <w:rPr>
@@ -2260,80 +3323,54 @@
           <w:b/>
           <w:vertAlign w:val="subscript"/>
         </w:rPr>
+        <w:t>222</w:t>
+      </w:r>
+    </w:p>
+    <w:p>
+      <w:pPr>
+        <w:jc w:val="both"/>
+        <w:rPr>
+          <w:rFonts w:ascii="Arial" w:hAnsi="Arial" w:cs="Arial"/>
+        </w:rPr>
+      </w:pPr>
+      <w:r>
+        <w:rPr>
+          <w:rFonts w:ascii="Arial" w:hAnsi="Arial" w:cs="Arial"/>
+        </w:rPr>
+        <w:t>10000 + (841+700)</w:t>
+      </w:r>
+      <w:r>
+        <w:rPr>
+          <w:rFonts w:ascii="Arial" w:hAnsi="Arial" w:cs="Arial"/>
+        </w:rPr>
+        <w:tab/>
+      </w:r>
+      <w:r>
+        <w:rPr>
+          <w:rFonts w:ascii="Arial" w:hAnsi="Arial" w:cs="Arial"/>
+        </w:rPr>
+        <w:tab/>
+      </w:r>
+      <w:r>
+        <w:rPr>
+          <w:rFonts w:ascii="Arial" w:hAnsi="Arial" w:cs="Arial"/>
+          <w:b/>
+        </w:rPr>
+        <w:t>X</w:t>
+      </w:r>
+      <w:r>
+        <w:rPr>
+          <w:rFonts w:ascii="Arial" w:hAnsi="Arial" w:cs="Arial"/>
+          <w:b/>
+          <w:vertAlign w:val="subscript"/>
+        </w:rPr>
         <w:t>223</w:t>
       </w:r>
-    </w:p>
-    <w:p>
-      <w:pPr>
-        <w:jc w:val="both"/>
-        <w:rPr>
-          <w:rFonts w:ascii="Arial" w:hAnsi="Arial" w:cs="Arial"/>
-          <w:b/>
-        </w:rPr>
-      </w:pPr>
-    </w:p>
-    <w:p>
-      <w:pPr>
-        <w:jc w:val="both"/>
-        <w:rPr>
-          <w:rFonts w:ascii="Arial" w:hAnsi="Arial" w:cs="Arial"/>
-        </w:rPr>
-      </w:pPr>
-      <w:r>
-        <w:rPr>
-          <w:rFonts w:ascii="Arial" w:hAnsi="Arial" w:cs="Arial"/>
-        </w:rPr>
-        <w:t>*</w:t>
-      </w:r>
-      <w:r>
-        <w:rPr>
-          <w:rFonts w:ascii="Arial" w:hAnsi="Arial" w:cs="Arial"/>
-        </w:rPr>
-        <w:t>Visa minimizar os custos gerados pelo transporte dos carros produzidos, onde o coeficiente de cada variável representa a quantidade de carros que serão transportados por cada rota.</w:t>
-      </w:r>
-    </w:p>
-    <w:p>
-      <w:pPr>
-        <w:jc w:val="both"/>
-        <w:rPr>
-          <w:rFonts w:ascii="Arial" w:hAnsi="Arial" w:cs="Arial"/>
-        </w:rPr>
-      </w:pPr>
-    </w:p>
-    <w:p>
-      <w:pPr>
-        <w:jc w:val="both"/>
-        <w:rPr>
-          <w:rFonts w:ascii="Arial" w:hAnsi="Arial" w:cs="Arial"/>
-        </w:rPr>
-      </w:pPr>
-      <w:r>
-        <w:rPr>
-          <w:rFonts w:ascii="Arial" w:hAnsi="Arial" w:cs="Arial"/>
-        </w:rPr>
-        <w:t>Soma simplificada de:</w:t>
-      </w:r>
-    </w:p>
-    <w:p>
-      <w:pPr>
-        <w:jc w:val="both"/>
-        <w:rPr>
-          <w:rFonts w:ascii="Arial" w:hAnsi="Arial" w:cs="Arial"/>
-        </w:rPr>
-      </w:pPr>
-    </w:p>
-    <w:p>
-      <w:pPr>
-        <w:jc w:val="both"/>
-        <w:rPr>
-          <w:rFonts w:ascii="Arial" w:hAnsi="Arial" w:cs="Arial"/>
-        </w:rPr>
-      </w:pPr>
-      <w:r>
-        <w:rPr>
-          <w:rFonts w:ascii="Arial" w:hAnsi="Arial" w:cs="Arial"/>
-        </w:rPr>
-        <w:t>10000 + (1253+1059)</w:t>
+      <w:r>
+        <w:rPr>
+          <w:rFonts w:ascii="Arial" w:hAnsi="Arial" w:cs="Arial"/>
+        </w:rPr>
+        <w:t xml:space="preserve"> </w:t>
       </w:r>
       <w:r>
         <w:rPr>
@@ -2344,28 +3381,6 @@
       <w:r>
         <w:rPr>
           <w:rFonts w:ascii="Arial" w:hAnsi="Arial" w:cs="Arial"/>
-          <w:b/>
-        </w:rPr>
-        <w:t>X</w:t>
-      </w:r>
-      <w:r>
-        <w:rPr>
-          <w:rFonts w:ascii="Arial" w:hAnsi="Arial" w:cs="Arial"/>
-          <w:b/>
-          <w:vertAlign w:val="subscript"/>
-        </w:rPr>
-        <w:t>111</w:t>
-      </w:r>
-      <w:r>
-        <w:rPr>
-          <w:rFonts w:ascii="Arial" w:hAnsi="Arial" w:cs="Arial"/>
-          <w:b/>
-        </w:rPr>
-        <w:tab/>
-      </w:r>
-      <w:r>
-        <w:rPr>
-          <w:rFonts w:ascii="Arial" w:hAnsi="Arial" w:cs="Arial"/>
         </w:rPr>
         <w:t>=</w:t>
       </w:r>
@@ -2373,854 +3388,13 @@
         <w:rPr>
           <w:rFonts w:ascii="Arial" w:hAnsi="Arial" w:cs="Arial"/>
         </w:rPr>
+        <w:t xml:space="preserve"> 11541</w:t>
+      </w:r>
+      <w:r>
+        <w:rPr>
+          <w:rFonts w:ascii="Arial" w:hAnsi="Arial" w:cs="Arial"/>
+        </w:rPr>
         <w:t xml:space="preserve"> </w:t>
-      </w:r>
-      <w:r>
-        <w:rPr>
-          <w:rFonts w:ascii="Arial" w:hAnsi="Arial" w:cs="Arial"/>
-        </w:rPr>
-        <w:t>12312</w:t>
-      </w:r>
-      <w:r>
-        <w:rPr>
-          <w:rFonts w:ascii="Arial" w:hAnsi="Arial" w:cs="Arial"/>
-          <w:b/>
-        </w:rPr>
-        <w:t>X</w:t>
-      </w:r>
-      <w:r>
-        <w:rPr>
-          <w:rFonts w:ascii="Arial" w:hAnsi="Arial" w:cs="Arial"/>
-          <w:b/>
-          <w:vertAlign w:val="subscript"/>
-        </w:rPr>
-        <w:t>11</w:t>
-      </w:r>
-      <w:r>
-        <w:rPr>
-          <w:rFonts w:ascii="Arial" w:hAnsi="Arial" w:cs="Arial"/>
-          <w:b/>
-          <w:vertAlign w:val="subscript"/>
-        </w:rPr>
-        <w:t>1</w:t>
-      </w:r>
-    </w:p>
-    <w:p>
-      <w:pPr>
-        <w:jc w:val="both"/>
-        <w:rPr>
-          <w:rFonts w:ascii="Arial" w:hAnsi="Arial" w:cs="Arial"/>
-        </w:rPr>
-      </w:pPr>
-      <w:r>
-        <w:rPr>
-          <w:rFonts w:ascii="Arial" w:hAnsi="Arial" w:cs="Arial"/>
-        </w:rPr>
-        <w:t>10000 + (1253+996)</w:t>
-      </w:r>
-      <w:r>
-        <w:rPr>
-          <w:rFonts w:ascii="Arial" w:hAnsi="Arial" w:cs="Arial"/>
-        </w:rPr>
-        <w:tab/>
-      </w:r>
-      <w:r>
-        <w:rPr>
-          <w:rFonts w:ascii="Arial" w:hAnsi="Arial" w:cs="Arial"/>
-          <w:b/>
-        </w:rPr>
-        <w:t>X</w:t>
-      </w:r>
-      <w:r>
-        <w:rPr>
-          <w:rFonts w:ascii="Arial" w:hAnsi="Arial" w:cs="Arial"/>
-          <w:b/>
-          <w:vertAlign w:val="subscript"/>
-        </w:rPr>
-        <w:t>112</w:t>
-      </w:r>
-      <w:r>
-        <w:rPr>
-          <w:rFonts w:ascii="Arial" w:hAnsi="Arial" w:cs="Arial"/>
-          <w:b/>
-        </w:rPr>
-        <w:tab/>
-      </w:r>
-      <w:r>
-        <w:rPr>
-          <w:rFonts w:ascii="Arial" w:hAnsi="Arial" w:cs="Arial"/>
-        </w:rPr>
-        <w:t>=</w:t>
-      </w:r>
-      <w:r>
-        <w:rPr>
-          <w:rFonts w:ascii="Arial" w:hAnsi="Arial" w:cs="Arial"/>
-        </w:rPr>
-        <w:t xml:space="preserve"> 12249</w:t>
-      </w:r>
-      <w:r>
-        <w:rPr>
-          <w:rFonts w:ascii="Arial" w:hAnsi="Arial" w:cs="Arial"/>
-          <w:b/>
-        </w:rPr>
-        <w:t>X</w:t>
-      </w:r>
-      <w:r>
-        <w:rPr>
-          <w:rFonts w:ascii="Arial" w:hAnsi="Arial" w:cs="Arial"/>
-          <w:b/>
-          <w:vertAlign w:val="subscript"/>
-        </w:rPr>
-        <w:t>112</w:t>
-      </w:r>
-    </w:p>
-    <w:p>
-      <w:pPr>
-        <w:jc w:val="both"/>
-        <w:rPr>
-          <w:rFonts w:ascii="Arial" w:hAnsi="Arial" w:cs="Arial"/>
-        </w:rPr>
-      </w:pPr>
-      <w:r>
-        <w:rPr>
-          <w:rFonts w:ascii="Arial" w:hAnsi="Arial" w:cs="Arial"/>
-        </w:rPr>
-        <w:t>10000 + (1253+1691)</w:t>
-      </w:r>
-      <w:r>
-        <w:rPr>
-          <w:rFonts w:ascii="Arial" w:hAnsi="Arial" w:cs="Arial"/>
-        </w:rPr>
-        <w:tab/>
-      </w:r>
-      <w:r>
-        <w:rPr>
-          <w:rFonts w:ascii="Arial" w:hAnsi="Arial" w:cs="Arial"/>
-          <w:b/>
-        </w:rPr>
-        <w:t>X</w:t>
-      </w:r>
-      <w:r>
-        <w:rPr>
-          <w:rFonts w:ascii="Arial" w:hAnsi="Arial" w:cs="Arial"/>
-          <w:b/>
-          <w:vertAlign w:val="subscript"/>
-        </w:rPr>
-        <w:t>113</w:t>
-      </w:r>
-      <w:r>
-        <w:rPr>
-          <w:rFonts w:ascii="Arial" w:hAnsi="Arial" w:cs="Arial"/>
-          <w:b/>
-        </w:rPr>
-        <w:tab/>
-      </w:r>
-      <w:r>
-        <w:rPr>
-          <w:rFonts w:ascii="Arial" w:hAnsi="Arial" w:cs="Arial"/>
-        </w:rPr>
-        <w:t>=</w:t>
-      </w:r>
-      <w:r>
-        <w:rPr>
-          <w:rFonts w:ascii="Arial" w:hAnsi="Arial" w:cs="Arial"/>
-        </w:rPr>
-        <w:t xml:space="preserve"> 12944</w:t>
-      </w:r>
-      <w:r>
-        <w:rPr>
-          <w:rFonts w:ascii="Arial" w:hAnsi="Arial" w:cs="Arial"/>
-          <w:b/>
-        </w:rPr>
-        <w:t>X</w:t>
-      </w:r>
-      <w:r>
-        <w:rPr>
-          <w:rFonts w:ascii="Arial" w:hAnsi="Arial" w:cs="Arial"/>
-          <w:b/>
-          <w:vertAlign w:val="subscript"/>
-        </w:rPr>
-        <w:t>113</w:t>
-      </w:r>
-    </w:p>
-    <w:p>
-      <w:pPr>
-        <w:jc w:val="both"/>
-        <w:rPr>
-          <w:rFonts w:ascii="Arial" w:hAnsi="Arial" w:cs="Arial"/>
-        </w:rPr>
-      </w:pPr>
-      <w:r>
-        <w:rPr>
-          <w:rFonts w:ascii="Arial" w:hAnsi="Arial" w:cs="Arial"/>
-        </w:rPr>
-        <w:t>10000 + (637+2786)</w:t>
-      </w:r>
-      <w:r>
-        <w:rPr>
-          <w:rFonts w:ascii="Arial" w:hAnsi="Arial" w:cs="Arial"/>
-        </w:rPr>
-        <w:tab/>
-      </w:r>
-      <w:r>
-        <w:rPr>
-          <w:rFonts w:ascii="Arial" w:hAnsi="Arial" w:cs="Arial"/>
-          <w:b/>
-        </w:rPr>
-        <w:t>X</w:t>
-      </w:r>
-      <w:r>
-        <w:rPr>
-          <w:rFonts w:ascii="Arial" w:hAnsi="Arial" w:cs="Arial"/>
-          <w:b/>
-          <w:vertAlign w:val="subscript"/>
-        </w:rPr>
-        <w:t>121</w:t>
-      </w:r>
-      <w:r>
-        <w:rPr>
-          <w:rFonts w:ascii="Arial" w:hAnsi="Arial" w:cs="Arial"/>
-          <w:b/>
-        </w:rPr>
-        <w:tab/>
-      </w:r>
-      <w:r>
-        <w:rPr>
-          <w:rFonts w:ascii="Arial" w:hAnsi="Arial" w:cs="Arial"/>
-        </w:rPr>
-        <w:t>=</w:t>
-      </w:r>
-      <w:r>
-        <w:rPr>
-          <w:rFonts w:ascii="Arial" w:hAnsi="Arial" w:cs="Arial"/>
-        </w:rPr>
-        <w:t xml:space="preserve"> 13423</w:t>
-      </w:r>
-      <w:r>
-        <w:rPr>
-          <w:rFonts w:ascii="Arial" w:hAnsi="Arial" w:cs="Arial"/>
-          <w:b/>
-        </w:rPr>
-        <w:t>X</w:t>
-      </w:r>
-      <w:r>
-        <w:rPr>
-          <w:rFonts w:ascii="Arial" w:hAnsi="Arial" w:cs="Arial"/>
-          <w:b/>
-          <w:vertAlign w:val="subscript"/>
-        </w:rPr>
-        <w:t>121</w:t>
-      </w:r>
-    </w:p>
-    <w:p>
-      <w:pPr>
-        <w:jc w:val="both"/>
-        <w:rPr>
-          <w:rFonts w:ascii="Arial" w:hAnsi="Arial" w:cs="Arial"/>
-        </w:rPr>
-      </w:pPr>
-      <w:r>
-        <w:rPr>
-          <w:rFonts w:ascii="Arial" w:hAnsi="Arial" w:cs="Arial"/>
-        </w:rPr>
-        <w:t>10000 + (637+802)</w:t>
-      </w:r>
-      <w:r>
-        <w:rPr>
-          <w:rFonts w:ascii="Arial" w:hAnsi="Arial" w:cs="Arial"/>
-        </w:rPr>
-        <w:tab/>
-      </w:r>
-      <w:r>
-        <w:rPr>
-          <w:rFonts w:ascii="Arial" w:hAnsi="Arial" w:cs="Arial"/>
-        </w:rPr>
-        <w:tab/>
-      </w:r>
-      <w:r>
-        <w:rPr>
-          <w:rFonts w:ascii="Arial" w:hAnsi="Arial" w:cs="Arial"/>
-          <w:b/>
-        </w:rPr>
-        <w:t>X</w:t>
-      </w:r>
-      <w:r>
-        <w:rPr>
-          <w:rFonts w:ascii="Arial" w:hAnsi="Arial" w:cs="Arial"/>
-          <w:b/>
-          <w:vertAlign w:val="subscript"/>
-        </w:rPr>
-        <w:t>122</w:t>
-      </w:r>
-      <w:r>
-        <w:rPr>
-          <w:rFonts w:ascii="Arial" w:hAnsi="Arial" w:cs="Arial"/>
-          <w:b/>
-        </w:rPr>
-        <w:tab/>
-      </w:r>
-      <w:r>
-        <w:rPr>
-          <w:rFonts w:ascii="Arial" w:hAnsi="Arial" w:cs="Arial"/>
-        </w:rPr>
-        <w:t>=</w:t>
-      </w:r>
-      <w:r>
-        <w:rPr>
-          <w:rFonts w:ascii="Arial" w:hAnsi="Arial" w:cs="Arial"/>
-        </w:rPr>
-        <w:t xml:space="preserve"> 11439</w:t>
-      </w:r>
-      <w:r>
-        <w:rPr>
-          <w:rFonts w:ascii="Arial" w:hAnsi="Arial" w:cs="Arial"/>
-          <w:b/>
-        </w:rPr>
-        <w:t>X</w:t>
-      </w:r>
-      <w:r>
-        <w:rPr>
-          <w:rFonts w:ascii="Arial" w:hAnsi="Arial" w:cs="Arial"/>
-          <w:b/>
-          <w:vertAlign w:val="subscript"/>
-        </w:rPr>
-        <w:t>122</w:t>
-      </w:r>
-    </w:p>
-    <w:p>
-      <w:pPr>
-        <w:jc w:val="both"/>
-        <w:rPr>
-          <w:rFonts w:ascii="Arial" w:hAnsi="Arial" w:cs="Arial"/>
-          <w:vertAlign w:val="subscript"/>
-        </w:rPr>
-      </w:pPr>
-      <w:r>
-        <w:rPr>
-          <w:rFonts w:ascii="Arial" w:hAnsi="Arial" w:cs="Arial"/>
-        </w:rPr>
-        <w:t xml:space="preserve">10000 + </w:t>
-      </w:r>
-      <w:r>
-        <w:rPr>
-          <w:rFonts w:ascii="Arial" w:hAnsi="Arial" w:cs="Arial"/>
-        </w:rPr>
-        <w:t>(637+700)</w:t>
-      </w:r>
-      <w:r>
-        <w:rPr>
-          <w:rFonts w:ascii="Arial" w:hAnsi="Arial" w:cs="Arial"/>
-        </w:rPr>
-        <w:tab/>
-      </w:r>
-      <w:r>
-        <w:rPr>
-          <w:rFonts w:ascii="Arial" w:hAnsi="Arial" w:cs="Arial"/>
-        </w:rPr>
-        <w:tab/>
-      </w:r>
-      <w:r>
-        <w:rPr>
-          <w:rFonts w:ascii="Arial" w:hAnsi="Arial" w:cs="Arial"/>
-          <w:b/>
-        </w:rPr>
-        <w:t>X</w:t>
-      </w:r>
-      <w:r>
-        <w:rPr>
-          <w:rFonts w:ascii="Arial" w:hAnsi="Arial" w:cs="Arial"/>
-          <w:b/>
-          <w:vertAlign w:val="subscript"/>
-        </w:rPr>
-        <w:t>123</w:t>
-      </w:r>
-      <w:r>
-        <w:rPr>
-          <w:rFonts w:ascii="Arial" w:hAnsi="Arial" w:cs="Arial"/>
-          <w:b/>
-        </w:rPr>
-        <w:tab/>
-      </w:r>
-      <w:r>
-        <w:rPr>
-          <w:rFonts w:ascii="Arial" w:hAnsi="Arial" w:cs="Arial"/>
-        </w:rPr>
-        <w:t>=</w:t>
-      </w:r>
-      <w:r>
-        <w:rPr>
-          <w:rFonts w:ascii="Arial" w:hAnsi="Arial" w:cs="Arial"/>
-        </w:rPr>
-        <w:t xml:space="preserve"> 11337</w:t>
-      </w:r>
-      <w:r>
-        <w:rPr>
-          <w:rFonts w:ascii="Arial" w:hAnsi="Arial" w:cs="Arial"/>
-          <w:b/>
-        </w:rPr>
-        <w:t>X</w:t>
-      </w:r>
-      <w:r>
-        <w:rPr>
-          <w:rFonts w:ascii="Arial" w:hAnsi="Arial" w:cs="Arial"/>
-          <w:b/>
-          <w:vertAlign w:val="subscript"/>
-        </w:rPr>
-        <w:t>123</w:t>
-      </w:r>
-    </w:p>
-    <w:p>
-      <w:pPr>
-        <w:jc w:val="both"/>
-        <w:rPr>
-          <w:rFonts w:ascii="Arial" w:hAnsi="Arial" w:cs="Arial"/>
-        </w:rPr>
-      </w:pPr>
-      <w:r>
-        <w:rPr>
-          <w:rFonts w:ascii="Arial" w:hAnsi="Arial" w:cs="Arial"/>
-        </w:rPr>
-        <w:t xml:space="preserve">10000 + </w:t>
-      </w:r>
-      <w:r>
-        <w:rPr>
-          <w:rFonts w:ascii="Arial" w:hAnsi="Arial" w:cs="Arial"/>
-        </w:rPr>
-        <w:t>(1398+1059)</w:t>
-      </w:r>
-      <w:r>
-        <w:rPr>
-          <w:rFonts w:ascii="Arial" w:hAnsi="Arial" w:cs="Arial"/>
-        </w:rPr>
-        <w:tab/>
-      </w:r>
-      <w:r>
-        <w:rPr>
-          <w:rFonts w:ascii="Arial" w:hAnsi="Arial" w:cs="Arial"/>
-          <w:b/>
-        </w:rPr>
-        <w:t>X</w:t>
-      </w:r>
-      <w:r>
-        <w:rPr>
-          <w:rFonts w:ascii="Arial" w:hAnsi="Arial" w:cs="Arial"/>
-          <w:b/>
-          <w:vertAlign w:val="subscript"/>
-        </w:rPr>
-        <w:t>211</w:t>
-      </w:r>
-      <w:r>
-        <w:rPr>
-          <w:rFonts w:ascii="Arial" w:hAnsi="Arial" w:cs="Arial"/>
-          <w:b/>
-        </w:rPr>
-        <w:tab/>
-      </w:r>
-      <w:r>
-        <w:rPr>
-          <w:rFonts w:ascii="Arial" w:hAnsi="Arial" w:cs="Arial"/>
-        </w:rPr>
-        <w:t>=</w:t>
-      </w:r>
-      <w:r>
-        <w:rPr>
-          <w:rFonts w:ascii="Arial" w:hAnsi="Arial" w:cs="Arial"/>
-        </w:rPr>
-        <w:t xml:space="preserve"> 12457</w:t>
-      </w:r>
-      <w:r>
-        <w:rPr>
-          <w:rFonts w:ascii="Arial" w:hAnsi="Arial" w:cs="Arial"/>
-          <w:b/>
-        </w:rPr>
-        <w:t>X</w:t>
-      </w:r>
-      <w:r>
-        <w:rPr>
-          <w:rFonts w:ascii="Arial" w:hAnsi="Arial" w:cs="Arial"/>
-          <w:b/>
-          <w:vertAlign w:val="subscript"/>
-        </w:rPr>
-        <w:t>211</w:t>
-      </w:r>
-    </w:p>
-    <w:p>
-      <w:pPr>
-        <w:jc w:val="both"/>
-        <w:rPr>
-          <w:rFonts w:ascii="Arial" w:hAnsi="Arial" w:cs="Arial"/>
-        </w:rPr>
-      </w:pPr>
-      <w:r>
-        <w:rPr>
-          <w:rFonts w:ascii="Arial" w:hAnsi="Arial" w:cs="Arial"/>
-        </w:rPr>
-        <w:t xml:space="preserve">10000 + </w:t>
-      </w:r>
-      <w:r>
-        <w:rPr>
-          <w:rFonts w:ascii="Arial" w:hAnsi="Arial" w:cs="Arial"/>
-        </w:rPr>
-        <w:t>(1398+996)</w:t>
-      </w:r>
-      <w:r>
-        <w:rPr>
-          <w:rFonts w:ascii="Arial" w:hAnsi="Arial" w:cs="Arial"/>
-        </w:rPr>
-        <w:tab/>
-      </w:r>
-      <w:r>
-        <w:rPr>
-          <w:rFonts w:ascii="Arial" w:hAnsi="Arial" w:cs="Arial"/>
-          <w:b/>
-        </w:rPr>
-        <w:t>X</w:t>
-      </w:r>
-      <w:r>
-        <w:rPr>
-          <w:rFonts w:ascii="Arial" w:hAnsi="Arial" w:cs="Arial"/>
-          <w:b/>
-          <w:vertAlign w:val="subscript"/>
-        </w:rPr>
-        <w:t>212</w:t>
-      </w:r>
-      <w:r>
-        <w:rPr>
-          <w:rFonts w:ascii="Arial" w:hAnsi="Arial" w:cs="Arial"/>
-          <w:b/>
-          <w:vertAlign w:val="subscript"/>
-        </w:rPr>
-        <w:tab/>
-      </w:r>
-      <w:r>
-        <w:rPr>
-          <w:rFonts w:ascii="Arial" w:hAnsi="Arial" w:cs="Arial"/>
-        </w:rPr>
-        <w:t>=</w:t>
-      </w:r>
-      <w:r>
-        <w:rPr>
-          <w:rFonts w:ascii="Arial" w:hAnsi="Arial" w:cs="Arial"/>
-        </w:rPr>
-        <w:t xml:space="preserve"> 12394</w:t>
-      </w:r>
-      <w:r>
-        <w:rPr>
-          <w:rFonts w:ascii="Arial" w:hAnsi="Arial" w:cs="Arial"/>
-          <w:b/>
-        </w:rPr>
-        <w:t>X</w:t>
-      </w:r>
-      <w:r>
-        <w:rPr>
-          <w:rFonts w:ascii="Arial" w:hAnsi="Arial" w:cs="Arial"/>
-          <w:b/>
-          <w:vertAlign w:val="subscript"/>
-        </w:rPr>
-        <w:t>212</w:t>
-      </w:r>
-    </w:p>
-    <w:p>
-      <w:pPr>
-        <w:jc w:val="both"/>
-        <w:rPr>
-          <w:rFonts w:ascii="Arial" w:hAnsi="Arial" w:cs="Arial"/>
-        </w:rPr>
-      </w:pPr>
-      <w:r>
-        <w:rPr>
-          <w:rFonts w:ascii="Arial" w:hAnsi="Arial" w:cs="Arial"/>
-        </w:rPr>
-        <w:t xml:space="preserve">10000 + </w:t>
-      </w:r>
-      <w:r>
-        <w:rPr>
-          <w:rFonts w:ascii="Arial" w:hAnsi="Arial" w:cs="Arial"/>
-        </w:rPr>
-        <w:t>(1298+1691)</w:t>
-      </w:r>
-      <w:r>
-        <w:rPr>
-          <w:rFonts w:ascii="Arial" w:hAnsi="Arial" w:cs="Arial"/>
-        </w:rPr>
-        <w:tab/>
-      </w:r>
-      <w:r>
-        <w:rPr>
-          <w:rFonts w:ascii="Arial" w:hAnsi="Arial" w:cs="Arial"/>
-          <w:b/>
-        </w:rPr>
-        <w:t>X</w:t>
-      </w:r>
-      <w:r>
-        <w:rPr>
-          <w:rFonts w:ascii="Arial" w:hAnsi="Arial" w:cs="Arial"/>
-          <w:b/>
-          <w:vertAlign w:val="subscript"/>
-        </w:rPr>
-        <w:t>213</w:t>
-      </w:r>
-      <w:r>
-        <w:rPr>
-          <w:rFonts w:ascii="Arial" w:hAnsi="Arial" w:cs="Arial"/>
-          <w:b/>
-        </w:rPr>
-        <w:t xml:space="preserve"> </w:t>
-      </w:r>
-      <w:r>
-        <w:rPr>
-          <w:rFonts w:ascii="Arial" w:hAnsi="Arial" w:cs="Arial"/>
-          <w:b/>
-        </w:rPr>
-        <w:tab/>
-      </w:r>
-      <w:r>
-        <w:rPr>
-          <w:rFonts w:ascii="Arial" w:hAnsi="Arial" w:cs="Arial"/>
-        </w:rPr>
-        <w:t>=</w:t>
-      </w:r>
-      <w:r>
-        <w:rPr>
-          <w:rFonts w:ascii="Arial" w:hAnsi="Arial" w:cs="Arial"/>
-        </w:rPr>
-        <w:t xml:space="preserve"> 12989</w:t>
-      </w:r>
-      <w:r>
-        <w:rPr>
-          <w:rFonts w:ascii="Arial" w:hAnsi="Arial" w:cs="Arial"/>
-          <w:b/>
-        </w:rPr>
-        <w:t>X</w:t>
-      </w:r>
-      <w:r>
-        <w:rPr>
-          <w:rFonts w:ascii="Arial" w:hAnsi="Arial" w:cs="Arial"/>
-          <w:b/>
-          <w:vertAlign w:val="subscript"/>
-        </w:rPr>
-        <w:t>213</w:t>
-      </w:r>
-    </w:p>
-    <w:p>
-      <w:pPr>
-        <w:jc w:val="both"/>
-        <w:rPr>
-          <w:rFonts w:ascii="Arial" w:hAnsi="Arial" w:cs="Arial"/>
-        </w:rPr>
-      </w:pPr>
-      <w:r>
-        <w:rPr>
-          <w:rFonts w:ascii="Arial" w:hAnsi="Arial" w:cs="Arial"/>
-        </w:rPr>
-        <w:t>10000 + (841+2786)</w:t>
-      </w:r>
-      <w:r>
-        <w:rPr>
-          <w:rFonts w:ascii="Arial" w:hAnsi="Arial" w:cs="Arial"/>
-        </w:rPr>
-        <w:tab/>
-      </w:r>
-      <w:r>
-        <w:rPr>
-          <w:rFonts w:ascii="Arial" w:hAnsi="Arial" w:cs="Arial"/>
-          <w:b/>
-        </w:rPr>
-        <w:t>X</w:t>
-      </w:r>
-      <w:r>
-        <w:rPr>
-          <w:rFonts w:ascii="Arial" w:hAnsi="Arial" w:cs="Arial"/>
-          <w:b/>
-          <w:vertAlign w:val="subscript"/>
-        </w:rPr>
-        <w:t>221</w:t>
-      </w:r>
-      <w:r>
-        <w:rPr>
-          <w:rFonts w:ascii="Arial" w:hAnsi="Arial" w:cs="Arial"/>
-        </w:rPr>
-        <w:t xml:space="preserve"> </w:t>
-      </w:r>
-      <w:r>
-        <w:rPr>
-          <w:rFonts w:ascii="Arial" w:hAnsi="Arial" w:cs="Arial"/>
-        </w:rPr>
-        <w:tab/>
-      </w:r>
-      <w:r>
-        <w:rPr>
-          <w:rFonts w:ascii="Arial" w:hAnsi="Arial" w:cs="Arial"/>
-        </w:rPr>
-        <w:t>=</w:t>
-      </w:r>
-      <w:r>
-        <w:rPr>
-          <w:rFonts w:ascii="Arial" w:hAnsi="Arial" w:cs="Arial"/>
-        </w:rPr>
-        <w:t xml:space="preserve"> 13627</w:t>
-      </w:r>
-      <w:r>
-        <w:rPr>
-          <w:rFonts w:ascii="Arial" w:hAnsi="Arial" w:cs="Arial"/>
-          <w:b/>
-        </w:rPr>
-        <w:t>X</w:t>
-      </w:r>
-      <w:r>
-        <w:rPr>
-          <w:rFonts w:ascii="Arial" w:hAnsi="Arial" w:cs="Arial"/>
-          <w:b/>
-          <w:vertAlign w:val="subscript"/>
-        </w:rPr>
-        <w:t>221</w:t>
-      </w:r>
-    </w:p>
-    <w:p>
-      <w:pPr>
-        <w:jc w:val="both"/>
-        <w:rPr>
-          <w:rFonts w:ascii="Arial" w:hAnsi="Arial" w:cs="Arial"/>
-        </w:rPr>
-      </w:pPr>
-      <w:r>
-        <w:rPr>
-          <w:rFonts w:ascii="Arial" w:hAnsi="Arial" w:cs="Arial"/>
-        </w:rPr>
-        <w:t>10000 + (841+802)</w:t>
-      </w:r>
-      <w:r>
-        <w:rPr>
-          <w:rFonts w:ascii="Arial" w:hAnsi="Arial" w:cs="Arial"/>
-        </w:rPr>
-        <w:tab/>
-      </w:r>
-      <w:r>
-        <w:rPr>
-          <w:rFonts w:ascii="Arial" w:hAnsi="Arial" w:cs="Arial"/>
-        </w:rPr>
-        <w:tab/>
-      </w:r>
-      <w:bookmarkStart w:id="0" w:name="_GoBack"/>
-      <w:bookmarkEnd w:id="0"/>
-      <w:r>
-        <w:rPr>
-          <w:rFonts w:ascii="Arial" w:hAnsi="Arial" w:cs="Arial"/>
-          <w:b/>
-        </w:rPr>
-        <w:t>X</w:t>
-      </w:r>
-      <w:r>
-        <w:rPr>
-          <w:rFonts w:ascii="Arial" w:hAnsi="Arial" w:cs="Arial"/>
-          <w:b/>
-          <w:vertAlign w:val="subscript"/>
-        </w:rPr>
-        <w:t>222</w:t>
-      </w:r>
-      <w:r>
-        <w:rPr>
-          <w:rFonts w:ascii="Arial" w:hAnsi="Arial" w:cs="Arial"/>
-        </w:rPr>
-        <w:t xml:space="preserve"> </w:t>
-      </w:r>
-      <w:r>
-        <w:rPr>
-          <w:rFonts w:ascii="Arial" w:hAnsi="Arial" w:cs="Arial"/>
-        </w:rPr>
-        <w:tab/>
-      </w:r>
-      <w:r>
-        <w:rPr>
-          <w:rFonts w:ascii="Arial" w:hAnsi="Arial" w:cs="Arial"/>
-        </w:rPr>
-        <w:t>=</w:t>
-      </w:r>
-      <w:r>
-        <w:rPr>
-          <w:rFonts w:ascii="Arial" w:hAnsi="Arial" w:cs="Arial"/>
-        </w:rPr>
-        <w:t xml:space="preserve"> 11643</w:t>
-      </w:r>
-      <w:r>
-        <w:rPr>
-          <w:rFonts w:ascii="Arial" w:hAnsi="Arial" w:cs="Arial"/>
-          <w:b/>
-        </w:rPr>
-        <w:t>X</w:t>
-      </w:r>
-      <w:r>
-        <w:rPr>
-          <w:rFonts w:ascii="Arial" w:hAnsi="Arial" w:cs="Arial"/>
-          <w:b/>
-          <w:vertAlign w:val="subscript"/>
-        </w:rPr>
-        <w:t>222</w:t>
-      </w:r>
-    </w:p>
-    <w:p>
-      <w:pPr>
-        <w:jc w:val="both"/>
-        <w:rPr>
-          <w:rFonts w:ascii="Arial" w:hAnsi="Arial" w:cs="Arial"/>
-        </w:rPr>
-      </w:pPr>
-      <w:r>
-        <w:rPr>
-          <w:rFonts w:ascii="Arial" w:hAnsi="Arial" w:cs="Arial"/>
-        </w:rPr>
-        <w:t>10000 + (841+700)</w:t>
-      </w:r>
-      <w:r>
-        <w:rPr>
-          <w:rFonts w:ascii="Arial" w:hAnsi="Arial" w:cs="Arial"/>
-        </w:rPr>
-        <w:tab/>
-      </w:r>
-      <w:r>
-        <w:rPr>
-          <w:rFonts w:ascii="Arial" w:hAnsi="Arial" w:cs="Arial"/>
-        </w:rPr>
-        <w:tab/>
-      </w:r>
-      <w:r>
-        <w:rPr>
-          <w:rFonts w:ascii="Arial" w:hAnsi="Arial" w:cs="Arial"/>
-          <w:b/>
-        </w:rPr>
-        <w:t>X</w:t>
-      </w:r>
-      <w:r>
-        <w:rPr>
-          <w:rFonts w:ascii="Arial" w:hAnsi="Arial" w:cs="Arial"/>
-          <w:b/>
-          <w:vertAlign w:val="subscript"/>
-        </w:rPr>
-        <w:t>223</w:t>
-      </w:r>
-      <w:r>
-        <w:rPr>
-          <w:rFonts w:ascii="Arial" w:hAnsi="Arial" w:cs="Arial"/>
-        </w:rPr>
-        <w:t xml:space="preserve"> </w:t>
-      </w:r>
-      <w:r>
-        <w:rPr>
-          <w:rFonts w:ascii="Arial" w:hAnsi="Arial" w:cs="Arial"/>
-        </w:rPr>
-        <w:tab/>
-      </w:r>
-      <w:r>
-        <w:rPr>
-          <w:rFonts w:ascii="Arial" w:hAnsi="Arial" w:cs="Arial"/>
-        </w:rPr>
-        <w:t>=</w:t>
-      </w:r>
-      <w:r>
-        <w:rPr>
-          <w:rFonts w:ascii="Arial" w:hAnsi="Arial" w:cs="Arial"/>
-        </w:rPr>
-        <w:t xml:space="preserve"> 11541</w:t>
       </w:r>
       <w:r>
         <w:rPr>
@@ -4539,10 +4713,20 @@
     </w:p>
     <w:p>
       <w:pPr>
-        <w:keepNext/>
-        <w:ind w:left="-709"/>
         <w:jc w:val="center"/>
         <w:outlineLvl w:val="0"/>
+        <w:rPr>
+          <w:rFonts w:ascii="Arial" w:hAnsi="Arial" w:cs="Arial"/>
+          <w:b/>
+        </w:rPr>
+      </w:pPr>
+    </w:p>
+    <w:p>
+      <w:pPr>
+        <w:keepNext/>
+        <w:ind w:left="-426"/>
+        <w:jc w:val="center"/>
+        <w:outlineLvl w:val="0"/>
       </w:pPr>
       <w:r>
         <w:rPr>
@@ -4551,9 +4735,9 @@
           <w:lang w:eastAsia="pt-BR"/>
         </w:rPr>
         <w:drawing>
-          <wp:inline distT="0" distB="0" distL="0" distR="0" wp14:anchorId="012636E0" wp14:editId="0F22F875">
-            <wp:extent cx="6579235" cy="1598258"/>
-            <wp:effectExtent l="0" t="0" r="0" b="2540"/>
+          <wp:inline distT="0" distB="0" distL="0" distR="0" wp14:anchorId="012636E0" wp14:editId="055AFB2F">
+            <wp:extent cx="6283793" cy="1526488"/>
+            <wp:effectExtent l="0" t="0" r="0" b="0"/>
             <wp:docPr id="3" name="Imagem 3" descr="../../Dropbox/Capturas%20de%20tela/Captura%20de%20tela%202016-02-16%2014.22.20.png"/>
             <wp:cNvGraphicFramePr>
               <a:graphicFrameLocks xmlns:a="http://schemas.openxmlformats.org/drawingml/2006/main" noChangeAspect="1"/>
@@ -4583,7 +4767,7 @@
                   <pic:spPr bwMode="auto">
                     <a:xfrm>
                       <a:off x="0" y="0"/>
-                      <a:ext cx="6607448" cy="1605112"/>
+                      <a:ext cx="6347940" cy="1542071"/>
                     </a:xfrm>
                     <a:prstGeom prst="rect">
                       <a:avLst/>
@@ -4840,6 +5024,7 @@
           <w:rFonts w:ascii="Arial" w:hAnsi="Arial" w:cs="Arial"/>
         </w:rPr>
       </w:pPr>
+      <w:proofErr w:type="spellStart"/>
       <w:r>
         <w:rPr>
           <w:rFonts w:ascii="Arial" w:hAnsi="Arial" w:cs="Arial"/>
@@ -4853,6 +5038,7 @@
         </w:rPr>
         <w:t>ij</w:t>
       </w:r>
+      <w:proofErr w:type="spellEnd"/>
       <w:r>
         <w:rPr>
           <w:rFonts w:ascii="Arial" w:hAnsi="Arial" w:cs="Arial"/>
@@ -4902,12 +5088,14 @@
         </w:rPr>
         <w:t>“</w:t>
       </w:r>
+      <w:proofErr w:type="gramStart"/>
       <w:r>
         <w:rPr>
           <w:rFonts w:ascii="Arial" w:hAnsi="Arial" w:cs="Arial"/>
         </w:rPr>
         <w:t>i</w:t>
       </w:r>
+      <w:proofErr w:type="gramEnd"/>
       <w:r>
         <w:rPr>
           <w:rFonts w:ascii="Arial" w:hAnsi="Arial" w:cs="Arial"/>
@@ -4969,12 +5157,14 @@
         </w:rPr>
         <w:t>“</w:t>
       </w:r>
+      <w:proofErr w:type="gramStart"/>
       <w:r>
         <w:rPr>
           <w:rFonts w:ascii="Arial" w:hAnsi="Arial" w:cs="Arial"/>
         </w:rPr>
         <w:t>j</w:t>
       </w:r>
+      <w:proofErr w:type="gramEnd"/>
       <w:r>
         <w:rPr>
           <w:rFonts w:ascii="Arial" w:hAnsi="Arial" w:cs="Arial"/>
@@ -5761,7 +5951,14 @@
           <w:rFonts w:ascii="Arial" w:hAnsi="Arial" w:cs="Arial"/>
           <w:b/>
         </w:rPr>
-        <w:t>Min Z</w:t>
+        <w:t>Max</w:t>
+      </w:r>
+      <w:r>
+        <w:rPr>
+          <w:rFonts w:ascii="Arial" w:hAnsi="Arial" w:cs="Arial"/>
+          <w:b/>
+        </w:rPr>
+        <w:t xml:space="preserve"> Z</w:t>
       </w:r>
       <w:r>
         <w:rPr>
@@ -5773,7 +5970,19 @@
         <w:rPr>
           <w:rFonts w:ascii="Arial" w:hAnsi="Arial" w:cs="Arial"/>
         </w:rPr>
-        <w:t>0.08</w:t>
+        <w:t>0.</w:t>
+      </w:r>
+      <w:r>
+        <w:rPr>
+          <w:rFonts w:ascii="Arial" w:hAnsi="Arial" w:cs="Arial"/>
+        </w:rPr>
+        <w:t>08</w:t>
+      </w:r>
+      <w:r>
+        <w:rPr>
+          <w:rFonts w:ascii="Arial" w:hAnsi="Arial" w:cs="Arial"/>
+        </w:rPr>
+        <w:t xml:space="preserve"> </w:t>
       </w:r>
       <w:r>
         <w:rPr>
@@ -5799,6 +6008,18 @@
       <w:r>
         <w:rPr>
           <w:rFonts w:ascii="Arial" w:hAnsi="Arial" w:cs="Arial"/>
+        </w:rPr>
+        <w:t>0</w:t>
+      </w:r>
+      <w:r>
+        <w:rPr>
+          <w:rFonts w:ascii="Arial" w:hAnsi="Arial" w:cs="Arial"/>
+        </w:rPr>
+        <w:t xml:space="preserve">.06 </w:t>
+      </w:r>
+      <w:r>
+        <w:rPr>
+          <w:rFonts w:ascii="Arial" w:hAnsi="Arial" w:cs="Arial"/>
           <w:b/>
         </w:rPr>
         <w:t>X</w:t>
@@ -5828,6 +6049,12 @@
       <w:r>
         <w:rPr>
           <w:rFonts w:ascii="Arial" w:hAnsi="Arial" w:cs="Arial"/>
+        </w:rPr>
+        <w:t xml:space="preserve">0.07 </w:t>
+      </w:r>
+      <w:r>
+        <w:rPr>
+          <w:rFonts w:ascii="Arial" w:hAnsi="Arial" w:cs="Arial"/>
           <w:b/>
         </w:rPr>
         <w:t>X</w:t>
@@ -5857,6 +6084,12 @@
       <w:r>
         <w:rPr>
           <w:rFonts w:ascii="Arial" w:hAnsi="Arial" w:cs="Arial"/>
+        </w:rPr>
+        <w:t xml:space="preserve">0.05 </w:t>
+      </w:r>
+      <w:r>
+        <w:rPr>
+          <w:rFonts w:ascii="Arial" w:hAnsi="Arial" w:cs="Arial"/>
           <w:b/>
         </w:rPr>
         <w:t>X</w:t>
@@ -5878,6 +6111,18 @@
       <w:r>
         <w:rPr>
           <w:rFonts w:ascii="Arial" w:hAnsi="Arial" w:cs="Arial"/>
+        </w:rPr>
+        <w:t>0.</w:t>
+      </w:r>
+      <w:r>
+        <w:rPr>
+          <w:rFonts w:ascii="Arial" w:hAnsi="Arial" w:cs="Arial"/>
+        </w:rPr>
+        <w:t xml:space="preserve">08 </w:t>
+      </w:r>
+      <w:r>
+        <w:rPr>
+          <w:rFonts w:ascii="Arial" w:hAnsi="Arial" w:cs="Arial"/>
           <w:b/>
         </w:rPr>
         <w:t>X</w:t>
@@ -5899,6 +6144,12 @@
       <w:r>
         <w:rPr>
           <w:rFonts w:ascii="Arial" w:hAnsi="Arial" w:cs="Arial"/>
+        </w:rPr>
+        <w:t xml:space="preserve">0.09 </w:t>
+      </w:r>
+      <w:r>
+        <w:rPr>
+          <w:rFonts w:ascii="Arial" w:hAnsi="Arial" w:cs="Arial"/>
           <w:b/>
         </w:rPr>
         <w:t>X</w:t>
@@ -5935,6 +6186,12 @@
       <w:r>
         <w:rPr>
           <w:rFonts w:ascii="Arial" w:hAnsi="Arial" w:cs="Arial"/>
+        </w:rPr>
+        <w:t xml:space="preserve">0.1 </w:t>
+      </w:r>
+      <w:r>
+        <w:rPr>
+          <w:rFonts w:ascii="Arial" w:hAnsi="Arial" w:cs="Arial"/>
           <w:b/>
         </w:rPr>
         <w:t>X</w:t>
@@ -5951,7 +6208,19 @@
         <w:rPr>
           <w:rFonts w:ascii="Arial" w:hAnsi="Arial" w:cs="Arial"/>
         </w:rPr>
-        <w:t xml:space="preserve"> + </w:t>
+        <w:t xml:space="preserve"> +</w:t>
+      </w:r>
+      <w:r>
+        <w:rPr>
+          <w:rFonts w:ascii="Arial" w:hAnsi="Arial" w:cs="Arial"/>
+        </w:rPr>
+        <w:t xml:space="preserve"> 0.06</w:t>
+      </w:r>
+      <w:r>
+        <w:rPr>
+          <w:rFonts w:ascii="Arial" w:hAnsi="Arial" w:cs="Arial"/>
+        </w:rPr>
+        <w:t xml:space="preserve"> </w:t>
       </w:r>
       <w:r>
         <w:rPr>
@@ -5977,6 +6246,1948 @@
           <w:b/>
         </w:rPr>
       </w:pPr>
+    </w:p>
+    <w:p>
+      <w:pPr>
+        <w:jc w:val="both"/>
+        <w:rPr>
+          <w:rFonts w:ascii="Arial" w:hAnsi="Arial" w:cs="Arial"/>
+        </w:rPr>
+      </w:pPr>
+      <w:r>
+        <w:rPr>
+          <w:rFonts w:ascii="Arial" w:hAnsi="Arial" w:cs="Arial"/>
+        </w:rPr>
+        <w:t>*</w:t>
+      </w:r>
+      <w:r>
+        <w:rPr>
+          <w:rFonts w:ascii="Arial" w:hAnsi="Arial" w:cs="Arial"/>
+        </w:rPr>
+        <w:t xml:space="preserve">Visa </w:t>
+      </w:r>
+      <w:r>
+        <w:rPr>
+          <w:rFonts w:ascii="Arial" w:hAnsi="Arial" w:cs="Arial"/>
+        </w:rPr>
+        <w:t>maximizar a taxa de retorno ob</w:t>
+      </w:r>
+      <w:r>
+        <w:rPr>
+          <w:rFonts w:ascii="Arial" w:hAnsi="Arial" w:cs="Arial"/>
+        </w:rPr>
+        <w:t>tida com os investimentos em cad</w:t>
+      </w:r>
+      <w:r>
+        <w:rPr>
+          <w:rFonts w:ascii="Arial" w:hAnsi="Arial" w:cs="Arial"/>
+        </w:rPr>
+        <w:t>a projeto, onde o coeficiente de cada variável representa a taxa de retorno de cada investimento por subsidiária e projeto.</w:t>
+      </w:r>
+    </w:p>
+    <w:p>
+      <w:pPr>
+        <w:jc w:val="both"/>
+        <w:rPr>
+          <w:rFonts w:ascii="Arial" w:hAnsi="Arial" w:cs="Arial"/>
+          <w:b/>
+        </w:rPr>
+      </w:pPr>
+    </w:p>
+    <w:p>
+      <w:pPr>
+        <w:jc w:val="both"/>
+        <w:rPr>
+          <w:rFonts w:ascii="Arial" w:hAnsi="Arial" w:cs="Arial"/>
+          <w:b/>
+        </w:rPr>
+      </w:pPr>
+    </w:p>
+    <w:p>
+      <w:pPr>
+        <w:jc w:val="center"/>
+        <w:rPr>
+          <w:rFonts w:ascii="Arial" w:hAnsi="Arial" w:cs="Arial"/>
+          <w:b/>
+        </w:rPr>
+      </w:pPr>
+      <w:r>
+        <w:rPr>
+          <w:rFonts w:ascii="Arial" w:hAnsi="Arial" w:cs="Arial"/>
+          <w:b/>
+        </w:rPr>
+        <w:t>Sujeito a:</w:t>
+      </w:r>
+    </w:p>
+    <w:p>
+      <w:pPr>
+        <w:jc w:val="center"/>
+        <w:rPr>
+          <w:rFonts w:ascii="Arial" w:hAnsi="Arial" w:cs="Arial"/>
+          <w:b/>
+        </w:rPr>
+      </w:pPr>
+    </w:p>
+    <w:p>
+      <w:pPr>
+        <w:rPr>
+          <w:rFonts w:ascii="Arial" w:eastAsiaTheme="minorEastAsia" w:hAnsi="Arial" w:cs="Arial"/>
+        </w:rPr>
+      </w:pPr>
+      <m:oMathPara>
+        <m:oMathParaPr>
+          <m:jc m:val="center"/>
+        </m:oMathParaPr>
+        <m:oMath>
+          <m:d>
+            <m:dPr>
+              <m:begChr m:val="{"/>
+              <m:endChr m:val=""/>
+              <m:ctrlPr>
+                <w:rPr>
+                  <w:rFonts w:ascii="Cambria Math" w:hAnsi="Cambria Math" w:cs="Arial"/>
+                  <w:i/>
+                </w:rPr>
+              </m:ctrlPr>
+            </m:dPr>
+            <m:e>
+              <m:eqArr>
+                <m:eqArrPr>
+                  <m:ctrlPr>
+                    <w:rPr>
+                      <w:rFonts w:ascii="Cambria Math" w:hAnsi="Cambria Math" w:cs="Arial"/>
+                      <w:i/>
+                    </w:rPr>
+                  </m:ctrlPr>
+                </m:eqArrPr>
+                <m:e>
+                  <m:r>
+                    <m:rPr>
+                      <m:nor/>
+                    </m:rPr>
+                    <w:rPr>
+                      <w:rFonts w:ascii="Cambria Math" w:hAnsi="Cambria Math" w:cs="Arial"/>
+                    </w:rPr>
+                    <m:t>X</m:t>
+                  </m:r>
+                  <m:r>
+                    <m:rPr>
+                      <m:nor/>
+                    </m:rPr>
+                    <w:rPr>
+                      <w:rFonts w:ascii="Cambria Math" w:hAnsi="Cambria Math" w:cs="Arial"/>
+                      <w:iCs/>
+                      <w:vertAlign w:val="subscript"/>
+                    </w:rPr>
+                    <m:t>11</m:t>
+                  </m:r>
+                  <m:r>
+                    <m:rPr>
+                      <m:nor/>
+                    </m:rPr>
+                    <w:rPr>
+                      <w:rFonts w:ascii="Cambria Math" w:hAnsi="Cambria Math" w:cs="Arial"/>
+                      <w:iCs/>
+                      <w:vertAlign w:val="subscript"/>
+                    </w:rPr>
+                    <m:t xml:space="preserve"> </m:t>
+                  </m:r>
+                  <m:r>
+                    <m:rPr>
+                      <m:nor/>
+                    </m:rPr>
+                    <w:rPr>
+                      <w:rFonts w:ascii="Cambria Math" w:hAnsi="Cambria Math" w:cs="Arial"/>
+                    </w:rPr>
+                    <m:t>+</m:t>
+                  </m:r>
+                  <m:r>
+                    <m:rPr>
+                      <m:nor/>
+                    </m:rPr>
+                    <w:rPr>
+                      <w:rFonts w:ascii="Cambria Math" w:hAnsi="Cambria Math" w:cs="Arial"/>
+                    </w:rPr>
+                    <m:t xml:space="preserve"> </m:t>
+                  </m:r>
+                  <m:r>
+                    <m:rPr>
+                      <m:nor/>
+                    </m:rPr>
+                    <w:rPr>
+                      <w:rFonts w:ascii="Cambria Math" w:hAnsi="Cambria Math" w:cs="Arial"/>
+                    </w:rPr>
+                    <m:t>X</m:t>
+                  </m:r>
+                  <m:r>
+                    <m:rPr>
+                      <m:nor/>
+                    </m:rPr>
+                    <w:rPr>
+                      <w:rFonts w:ascii="Cambria Math" w:hAnsi="Cambria Math" w:cs="Arial"/>
+                      <w:iCs/>
+                      <w:vertAlign w:val="subscript"/>
+                    </w:rPr>
+                    <m:t>12</m:t>
+                  </m:r>
+                  <m:r>
+                    <m:rPr>
+                      <m:nor/>
+                    </m:rPr>
+                    <w:rPr>
+                      <w:rFonts w:ascii="Cambria Math" w:hAnsi="Cambria Math" w:cs="Arial"/>
+                      <w:iCs/>
+                      <w:vertAlign w:val="subscript"/>
+                    </w:rPr>
+                    <m:t xml:space="preserve"> </m:t>
+                  </m:r>
+                  <m:r>
+                    <m:rPr>
+                      <m:nor/>
+                    </m:rPr>
+                    <w:rPr>
+                      <w:rFonts w:ascii="Cambria Math" w:hAnsi="Cambria Math" w:cs="Arial"/>
+                    </w:rPr>
+                    <m:t>+</m:t>
+                  </m:r>
+                  <m:r>
+                    <m:rPr>
+                      <m:nor/>
+                    </m:rPr>
+                    <w:rPr>
+                      <w:rFonts w:ascii="Cambria Math" w:hAnsi="Cambria Math" w:cs="Arial"/>
+                    </w:rPr>
+                    <m:t xml:space="preserve"> </m:t>
+                  </m:r>
+                  <m:r>
+                    <m:rPr>
+                      <m:nor/>
+                    </m:rPr>
+                    <w:rPr>
+                      <w:rFonts w:ascii="Cambria Math" w:hAnsi="Cambria Math" w:cs="Arial"/>
+                    </w:rPr>
+                    <m:t>X</m:t>
+                  </m:r>
+                  <m:r>
+                    <m:rPr>
+                      <m:nor/>
+                    </m:rPr>
+                    <w:rPr>
+                      <w:rFonts w:ascii="Cambria Math" w:hAnsi="Cambria Math" w:cs="Arial"/>
+                      <w:vertAlign w:val="subscript"/>
+                    </w:rPr>
+                    <m:t>13</m:t>
+                  </m:r>
+                  <m:r>
+                    <m:rPr>
+                      <m:nor/>
+                    </m:rPr>
+                    <w:rPr>
+                      <w:rFonts w:ascii="Cambria Math" w:hAnsi="Cambria Math" w:cs="Arial"/>
+                      <w:vertAlign w:val="subscript"/>
+                    </w:rPr>
+                    <m:t xml:space="preserve"> </m:t>
+                  </m:r>
+                  <m:r>
+                    <m:rPr>
+                      <m:nor/>
+                    </m:rPr>
+                    <w:rPr>
+                      <w:rFonts w:ascii="Cambria Math" w:hAnsi="Cambria Math" w:cs="Arial"/>
+                    </w:rPr>
+                    <m:t>+</m:t>
+                  </m:r>
+                  <m:r>
+                    <m:rPr>
+                      <m:nor/>
+                    </m:rPr>
+                    <w:rPr>
+                      <w:rFonts w:ascii="Cambria Math" w:hAnsi="Cambria Math" w:cs="Arial"/>
+                    </w:rPr>
+                    <m:t xml:space="preserve"> </m:t>
+                  </m:r>
+                  <m:r>
+                    <m:rPr>
+                      <m:nor/>
+                    </m:rPr>
+                    <w:rPr>
+                      <w:rFonts w:ascii="Cambria Math" w:hAnsi="Cambria Math" w:cs="Arial"/>
+                    </w:rPr>
+                    <m:t>X</m:t>
+                  </m:r>
+                  <m:r>
+                    <m:rPr>
+                      <m:nor/>
+                    </m:rPr>
+                    <w:rPr>
+                      <w:rFonts w:ascii="Cambria Math" w:hAnsi="Cambria Math" w:cs="Arial"/>
+                      <w:vertAlign w:val="subscript"/>
+                    </w:rPr>
+                    <m:t>24</m:t>
+                  </m:r>
+                  <m:r>
+                    <m:rPr>
+                      <m:nor/>
+                    </m:rPr>
+                    <w:rPr>
+                      <w:rFonts w:ascii="Cambria Math" w:hAnsi="Cambria Math" w:cs="Arial"/>
+                      <w:vertAlign w:val="subscript"/>
+                    </w:rPr>
+                    <m:t xml:space="preserve"> </m:t>
+                  </m:r>
+                  <m:r>
+                    <m:rPr>
+                      <m:nor/>
+                    </m:rPr>
+                    <w:rPr>
+                      <w:rFonts w:ascii="Cambria Math" w:hAnsi="Cambria Math" w:cs="Arial"/>
+                    </w:rPr>
+                    <m:t>+</m:t>
+                  </m:r>
+                  <m:r>
+                    <m:rPr>
+                      <m:nor/>
+                    </m:rPr>
+                    <w:rPr>
+                      <w:rFonts w:ascii="Cambria Math" w:hAnsi="Cambria Math" w:cs="Arial"/>
+                    </w:rPr>
+                    <m:t xml:space="preserve"> </m:t>
+                  </m:r>
+                  <m:r>
+                    <m:rPr>
+                      <m:nor/>
+                    </m:rPr>
+                    <w:rPr>
+                      <w:rFonts w:ascii="Cambria Math" w:hAnsi="Cambria Math" w:cs="Arial"/>
+                    </w:rPr>
+                    <m:t>X</m:t>
+                  </m:r>
+                  <m:r>
+                    <m:rPr>
+                      <m:nor/>
+                    </m:rPr>
+                    <w:rPr>
+                      <w:rFonts w:ascii="Cambria Math" w:hAnsi="Cambria Math" w:cs="Arial"/>
+                      <w:vertAlign w:val="subscript"/>
+                    </w:rPr>
+                    <m:t>25</m:t>
+                  </m:r>
+                  <m:r>
+                    <m:rPr>
+                      <m:nor/>
+                    </m:rPr>
+                    <w:rPr>
+                      <w:rFonts w:ascii="Cambria Math" w:hAnsi="Cambria Math" w:cs="Arial"/>
+                      <w:vertAlign w:val="subscript"/>
+                    </w:rPr>
+                    <m:t xml:space="preserve"> </m:t>
+                  </m:r>
+                  <m:r>
+                    <m:rPr>
+                      <m:nor/>
+                    </m:rPr>
+                    <w:rPr>
+                      <w:rFonts w:ascii="Cambria Math" w:hAnsi="Cambria Math" w:cs="Arial"/>
+                    </w:rPr>
+                    <m:t>+</m:t>
+                  </m:r>
+                  <m:r>
+                    <m:rPr>
+                      <m:nor/>
+                    </m:rPr>
+                    <w:rPr>
+                      <w:rFonts w:ascii="Cambria Math" w:hAnsi="Cambria Math" w:cs="Arial"/>
+                    </w:rPr>
+                    <m:t xml:space="preserve"> </m:t>
+                  </m:r>
+                  <m:r>
+                    <m:rPr>
+                      <m:nor/>
+                    </m:rPr>
+                    <w:rPr>
+                      <w:rFonts w:ascii="Cambria Math" w:hAnsi="Cambria Math" w:cs="Arial"/>
+                    </w:rPr>
+                    <m:t>X</m:t>
+                  </m:r>
+                  <m:r>
+                    <m:rPr>
+                      <m:nor/>
+                    </m:rPr>
+                    <w:rPr>
+                      <w:rFonts w:ascii="Cambria Math" w:hAnsi="Cambria Math" w:cs="Arial"/>
+                      <w:vertAlign w:val="subscript"/>
+                    </w:rPr>
+                    <m:t>26</m:t>
+                  </m:r>
+                  <m:r>
+                    <m:rPr>
+                      <m:nor/>
+                    </m:rPr>
+                    <w:rPr>
+                      <w:rFonts w:ascii="Cambria Math" w:hAnsi="Cambria Math" w:cs="Arial"/>
+                      <w:vertAlign w:val="subscript"/>
+                    </w:rPr>
+                    <m:t xml:space="preserve"> </m:t>
+                  </m:r>
+                  <m:r>
+                    <m:rPr>
+                      <m:nor/>
+                    </m:rPr>
+                    <w:rPr>
+                      <w:rFonts w:ascii="Cambria Math" w:hAnsi="Cambria Math" w:cs="Arial"/>
+                    </w:rPr>
+                    <m:t>+</m:t>
+                  </m:r>
+                  <m:r>
+                    <m:rPr>
+                      <m:nor/>
+                    </m:rPr>
+                    <w:rPr>
+                      <w:rFonts w:ascii="Cambria Math" w:hAnsi="Cambria Math" w:cs="Arial"/>
+                    </w:rPr>
+                    <m:t xml:space="preserve"> </m:t>
+                  </m:r>
+                  <m:r>
+                    <m:rPr>
+                      <m:nor/>
+                    </m:rPr>
+                    <w:rPr>
+                      <w:rFonts w:ascii="Cambria Math" w:hAnsi="Cambria Math" w:cs="Arial"/>
+                    </w:rPr>
+                    <m:t>X</m:t>
+                  </m:r>
+                  <m:r>
+                    <m:rPr>
+                      <m:nor/>
+                    </m:rPr>
+                    <w:rPr>
+                      <w:rFonts w:ascii="Cambria Math" w:hAnsi="Cambria Math" w:cs="Arial"/>
+                      <w:vertAlign w:val="subscript"/>
+                    </w:rPr>
+                    <m:t>37</m:t>
+                  </m:r>
+                  <m:r>
+                    <m:rPr>
+                      <m:nor/>
+                    </m:rPr>
+                    <w:rPr>
+                      <w:rFonts w:ascii="Cambria Math" w:hAnsi="Cambria Math" w:cs="Arial"/>
+                      <w:vertAlign w:val="subscript"/>
+                    </w:rPr>
+                    <m:t xml:space="preserve"> </m:t>
+                  </m:r>
+                  <m:r>
+                    <m:rPr>
+                      <m:nor/>
+                    </m:rPr>
+                    <w:rPr>
+                      <w:rFonts w:ascii="Cambria Math" w:hAnsi="Cambria Math" w:cs="Arial"/>
+                    </w:rPr>
+                    <m:t>+</m:t>
+                  </m:r>
+                  <m:r>
+                    <m:rPr>
+                      <m:nor/>
+                    </m:rPr>
+                    <w:rPr>
+                      <w:rFonts w:ascii="Cambria Math" w:hAnsi="Cambria Math" w:cs="Arial"/>
+                    </w:rPr>
+                    <m:t xml:space="preserve"> </m:t>
+                  </m:r>
+                  <m:r>
+                    <m:rPr>
+                      <m:nor/>
+                    </m:rPr>
+                    <w:rPr>
+                      <w:rFonts w:ascii="Cambria Math" w:hAnsi="Cambria Math" w:cs="Arial"/>
+                    </w:rPr>
+                    <m:t>X</m:t>
+                  </m:r>
+                  <m:r>
+                    <m:rPr>
+                      <m:nor/>
+                    </m:rPr>
+                    <w:rPr>
+                      <w:rFonts w:ascii="Cambria Math" w:hAnsi="Cambria Math" w:cs="Arial"/>
+                      <w:vertAlign w:val="subscript"/>
+                    </w:rPr>
+                    <m:t>38</m:t>
+                  </m:r>
+                  <m:r>
+                    <m:rPr>
+                      <m:nor/>
+                    </m:rPr>
+                    <w:rPr>
+                      <w:rFonts w:ascii="Cambria Math" w:hAnsi="Cambria Math" w:cs="Arial"/>
+                    </w:rPr>
+                    <m:t xml:space="preserve"> </m:t>
+                  </m:r>
+                  <m:r>
+                    <m:rPr>
+                      <m:nor/>
+                    </m:rPr>
+                    <w:rPr>
+                      <w:rFonts w:ascii="Cambria Math" w:hAnsi="Cambria Math" w:cs="Arial"/>
+                    </w:rPr>
+                    <m:t>≤</m:t>
+                  </m:r>
+                  <m:r>
+                    <m:rPr>
+                      <m:nor/>
+                    </m:rPr>
+                    <w:rPr>
+                      <w:rFonts w:ascii="Cambria Math" w:hAnsi="Cambria Math" w:cs="Arial"/>
+                    </w:rPr>
+                    <m:t xml:space="preserve"> </m:t>
+                  </m:r>
+                  <m:r>
+                    <m:rPr>
+                      <m:nor/>
+                    </m:rPr>
+                    <w:rPr>
+                      <w:rFonts w:ascii="Cambria Math" w:hAnsi="Cambria Math" w:cs="Arial"/>
+                    </w:rPr>
+                    <m:t>30000000</m:t>
+                  </m:r>
+                </m:e>
+                <m:e>
+                  <m:r>
+                    <m:rPr>
+                      <m:nor/>
+                    </m:rPr>
+                    <w:rPr>
+                      <w:rFonts w:ascii="Cambria Math" w:hAnsi="Cambria Math" w:cs="Arial"/>
+                    </w:rPr>
+                    <m:t>X</m:t>
+                  </m:r>
+                  <m:r>
+                    <m:rPr>
+                      <m:nor/>
+                    </m:rPr>
+                    <w:rPr>
+                      <w:rFonts w:ascii="Cambria Math" w:hAnsi="Cambria Math" w:cs="Arial"/>
+                      <w:iCs/>
+                      <w:vertAlign w:val="subscript"/>
+                    </w:rPr>
+                    <m:t>11</m:t>
+                  </m:r>
+                  <m:r>
+                    <m:rPr>
+                      <m:nor/>
+                    </m:rPr>
+                    <w:rPr>
+                      <w:rFonts w:ascii="Cambria Math" w:hAnsi="Cambria Math" w:cs="Arial"/>
+                      <w:iCs/>
+                      <w:vertAlign w:val="subscript"/>
+                    </w:rPr>
+                    <m:t xml:space="preserve"> </m:t>
+                  </m:r>
+                  <m:r>
+                    <m:rPr>
+                      <m:nor/>
+                    </m:rPr>
+                    <w:rPr>
+                      <w:rFonts w:ascii="Cambria Math" w:hAnsi="Cambria Math" w:cs="Arial"/>
+                    </w:rPr>
+                    <m:t>+</m:t>
+                  </m:r>
+                  <m:r>
+                    <m:rPr>
+                      <m:nor/>
+                    </m:rPr>
+                    <w:rPr>
+                      <w:rFonts w:ascii="Cambria Math" w:hAnsi="Cambria Math" w:cs="Arial"/>
+                    </w:rPr>
+                    <m:t xml:space="preserve"> </m:t>
+                  </m:r>
+                  <m:r>
+                    <m:rPr>
+                      <m:nor/>
+                    </m:rPr>
+                    <w:rPr>
+                      <w:rFonts w:ascii="Cambria Math" w:hAnsi="Cambria Math" w:cs="Arial"/>
+                    </w:rPr>
+                    <m:t>X</m:t>
+                  </m:r>
+                  <m:r>
+                    <m:rPr>
+                      <m:nor/>
+                    </m:rPr>
+                    <w:rPr>
+                      <w:rFonts w:ascii="Cambria Math" w:hAnsi="Cambria Math" w:cs="Arial"/>
+                      <w:iCs/>
+                      <w:vertAlign w:val="subscript"/>
+                    </w:rPr>
+                    <m:t>12</m:t>
+                  </m:r>
+                  <m:r>
+                    <m:rPr>
+                      <m:nor/>
+                    </m:rPr>
+                    <w:rPr>
+                      <w:rFonts w:ascii="Cambria Math" w:hAnsi="Cambria Math" w:cs="Arial"/>
+                      <w:iCs/>
+                      <w:vertAlign w:val="subscript"/>
+                    </w:rPr>
+                    <m:t xml:space="preserve"> </m:t>
+                  </m:r>
+                  <m:r>
+                    <m:rPr>
+                      <m:nor/>
+                    </m:rPr>
+                    <w:rPr>
+                      <w:rFonts w:ascii="Cambria Math" w:hAnsi="Cambria Math" w:cs="Arial"/>
+                    </w:rPr>
+                    <m:t>+</m:t>
+                  </m:r>
+                  <m:r>
+                    <m:rPr>
+                      <m:nor/>
+                    </m:rPr>
+                    <w:rPr>
+                      <w:rFonts w:ascii="Cambria Math" w:hAnsi="Cambria Math" w:cs="Arial"/>
+                    </w:rPr>
+                    <m:t xml:space="preserve"> </m:t>
+                  </m:r>
+                  <m:r>
+                    <m:rPr>
+                      <m:nor/>
+                    </m:rPr>
+                    <w:rPr>
+                      <w:rFonts w:ascii="Cambria Math" w:hAnsi="Cambria Math" w:cs="Arial"/>
+                    </w:rPr>
+                    <m:t>X</m:t>
+                  </m:r>
+                  <m:r>
+                    <m:rPr>
+                      <m:nor/>
+                    </m:rPr>
+                    <w:rPr>
+                      <w:rFonts w:ascii="Cambria Math" w:hAnsi="Cambria Math" w:cs="Arial"/>
+                      <w:vertAlign w:val="subscript"/>
+                    </w:rPr>
+                    <m:t>13</m:t>
+                  </m:r>
+                  <m:r>
+                    <m:rPr>
+                      <m:nor/>
+                    </m:rPr>
+                    <w:rPr>
+                      <w:rFonts w:ascii="Cambria Math" w:hAnsi="Cambria Math" w:cs="Arial"/>
+                      <w:vertAlign w:val="subscript"/>
+                    </w:rPr>
+                    <m:t xml:space="preserve"> </m:t>
+                  </m:r>
+                  <m:r>
+                    <m:rPr>
+                      <m:nor/>
+                    </m:rPr>
+                    <w:rPr>
+                      <w:rFonts w:ascii="Cambria Math" w:hAnsi="Cambria Math" w:cs="Arial"/>
+                    </w:rPr>
+                    <m:t>≥</m:t>
+                  </m:r>
+                  <m:r>
+                    <m:rPr>
+                      <m:nor/>
+                    </m:rPr>
+                    <w:rPr>
+                      <w:rFonts w:ascii="Cambria Math" w:hAnsi="Cambria Math" w:cs="Arial"/>
+                    </w:rPr>
+                    <m:t xml:space="preserve"> </m:t>
+                  </m:r>
+                  <m:r>
+                    <m:rPr>
+                      <m:nor/>
+                    </m:rPr>
+                    <w:rPr>
+                      <w:rFonts w:ascii="Cambria Math" w:hAnsi="Cambria Math" w:cs="Arial"/>
+                    </w:rPr>
+                    <m:t>3000000</m:t>
+                  </m:r>
+                  <m:ctrlPr>
+                    <w:rPr>
+                      <w:rFonts w:ascii="Cambria Math" w:eastAsia="Cambria Math" w:hAnsi="Cambria Math" w:cs="Cambria Math"/>
+                      <w:i/>
+                    </w:rPr>
+                  </m:ctrlPr>
+                </m:e>
+                <m:e>
+                  <m:r>
+                    <m:rPr>
+                      <m:nor/>
+                    </m:rPr>
+                    <w:rPr>
+                      <w:rFonts w:ascii="Cambria Math" w:hAnsi="Cambria Math" w:cs="Arial"/>
+                    </w:rPr>
+                    <m:t>X</m:t>
+                  </m:r>
+                  <m:r>
+                    <m:rPr>
+                      <m:nor/>
+                    </m:rPr>
+                    <w:rPr>
+                      <w:rFonts w:ascii="Cambria Math" w:hAnsi="Cambria Math" w:cs="Arial"/>
+                      <w:vertAlign w:val="subscript"/>
+                    </w:rPr>
+                    <m:t>24</m:t>
+                  </m:r>
+                  <m:r>
+                    <m:rPr>
+                      <m:nor/>
+                    </m:rPr>
+                    <w:rPr>
+                      <w:rFonts w:ascii="Cambria Math" w:hAnsi="Cambria Math" w:cs="Arial"/>
+                      <w:vertAlign w:val="subscript"/>
+                    </w:rPr>
+                    <m:t xml:space="preserve"> </m:t>
+                  </m:r>
+                  <m:r>
+                    <m:rPr>
+                      <m:nor/>
+                    </m:rPr>
+                    <w:rPr>
+                      <w:rFonts w:ascii="Cambria Math" w:hAnsi="Cambria Math" w:cs="Arial"/>
+                    </w:rPr>
+                    <m:t>+</m:t>
+                  </m:r>
+                  <m:r>
+                    <m:rPr>
+                      <m:nor/>
+                    </m:rPr>
+                    <w:rPr>
+                      <w:rFonts w:ascii="Cambria Math" w:hAnsi="Cambria Math" w:cs="Arial"/>
+                    </w:rPr>
+                    <m:t xml:space="preserve"> </m:t>
+                  </m:r>
+                  <m:r>
+                    <m:rPr>
+                      <m:nor/>
+                    </m:rPr>
+                    <w:rPr>
+                      <w:rFonts w:ascii="Cambria Math" w:hAnsi="Cambria Math" w:cs="Arial"/>
+                    </w:rPr>
+                    <m:t>X</m:t>
+                  </m:r>
+                  <m:r>
+                    <m:rPr>
+                      <m:nor/>
+                    </m:rPr>
+                    <w:rPr>
+                      <w:rFonts w:ascii="Cambria Math" w:hAnsi="Cambria Math" w:cs="Arial"/>
+                      <w:vertAlign w:val="subscript"/>
+                    </w:rPr>
+                    <m:t>25</m:t>
+                  </m:r>
+                  <m:r>
+                    <m:rPr>
+                      <m:nor/>
+                    </m:rPr>
+                    <w:rPr>
+                      <w:rFonts w:ascii="Cambria Math" w:hAnsi="Cambria Math" w:cs="Arial"/>
+                      <w:vertAlign w:val="subscript"/>
+                    </w:rPr>
+                    <m:t xml:space="preserve"> </m:t>
+                  </m:r>
+                  <m:r>
+                    <m:rPr>
+                      <m:nor/>
+                    </m:rPr>
+                    <w:rPr>
+                      <w:rFonts w:ascii="Cambria Math" w:hAnsi="Cambria Math" w:cs="Arial"/>
+                    </w:rPr>
+                    <m:t>+</m:t>
+                  </m:r>
+                  <m:r>
+                    <m:rPr>
+                      <m:nor/>
+                    </m:rPr>
+                    <w:rPr>
+                      <w:rFonts w:ascii="Cambria Math" w:hAnsi="Cambria Math" w:cs="Arial"/>
+                    </w:rPr>
+                    <m:t xml:space="preserve"> </m:t>
+                  </m:r>
+                  <m:r>
+                    <m:rPr>
+                      <m:nor/>
+                    </m:rPr>
+                    <w:rPr>
+                      <w:rFonts w:ascii="Cambria Math" w:hAnsi="Cambria Math" w:cs="Arial"/>
+                    </w:rPr>
+                    <m:t>X</m:t>
+                  </m:r>
+                  <m:r>
+                    <m:rPr>
+                      <m:nor/>
+                    </m:rPr>
+                    <w:rPr>
+                      <w:rFonts w:ascii="Cambria Math" w:hAnsi="Cambria Math" w:cs="Arial"/>
+                      <w:vertAlign w:val="subscript"/>
+                    </w:rPr>
+                    <m:t>26</m:t>
+                  </m:r>
+                  <m:r>
+                    <m:rPr>
+                      <m:nor/>
+                    </m:rPr>
+                    <w:rPr>
+                      <w:rFonts w:ascii="Cambria Math" w:hAnsi="Cambria Math" w:cs="Arial"/>
+                      <w:vertAlign w:val="subscript"/>
+                    </w:rPr>
+                    <m:t xml:space="preserve"> </m:t>
+                  </m:r>
+                  <m:r>
+                    <m:rPr>
+                      <m:nor/>
+                    </m:rPr>
+                    <w:rPr>
+                      <w:rFonts w:ascii="Cambria Math" w:eastAsia="Cambria Math" w:hAnsi="Cambria Math" w:cs="Cambria Math"/>
+                    </w:rPr>
+                    <m:t>≥</m:t>
+                  </m:r>
+                  <m:r>
+                    <m:rPr>
+                      <m:nor/>
+                    </m:rPr>
+                    <w:rPr>
+                      <w:rFonts w:ascii="Cambria Math" w:eastAsia="Cambria Math" w:hAnsi="Cambria Math" w:cs="Cambria Math"/>
+                    </w:rPr>
+                    <m:t xml:space="preserve"> </m:t>
+                  </m:r>
+                  <m:r>
+                    <m:rPr>
+                      <m:nor/>
+                    </m:rPr>
+                    <w:rPr>
+                      <w:rFonts w:ascii="Cambria Math" w:eastAsia="Cambria Math" w:hAnsi="Cambria Math" w:cs="Cambria Math"/>
+                    </w:rPr>
+                    <m:t>5000000</m:t>
+                  </m:r>
+                  <m:ctrlPr>
+                    <w:rPr>
+                      <w:rFonts w:ascii="Cambria Math" w:eastAsia="Cambria Math" w:hAnsi="Cambria Math" w:cs="Cambria Math"/>
+                      <w:i/>
+                    </w:rPr>
+                  </m:ctrlPr>
+                </m:e>
+                <m:e>
+                  <m:r>
+                    <m:rPr>
+                      <m:nor/>
+                    </m:rPr>
+                    <w:rPr>
+                      <w:rFonts w:ascii="Cambria Math" w:hAnsi="Cambria Math" w:cs="Arial"/>
+                    </w:rPr>
+                    <m:t>X</m:t>
+                  </m:r>
+                  <m:r>
+                    <m:rPr>
+                      <m:nor/>
+                    </m:rPr>
+                    <w:rPr>
+                      <w:rFonts w:ascii="Cambria Math" w:hAnsi="Cambria Math" w:cs="Arial"/>
+                      <w:vertAlign w:val="subscript"/>
+                    </w:rPr>
+                    <m:t>37</m:t>
+                  </m:r>
+                  <m:r>
+                    <m:rPr>
+                      <m:nor/>
+                    </m:rPr>
+                    <w:rPr>
+                      <w:rFonts w:ascii="Cambria Math" w:hAnsi="Cambria Math" w:cs="Arial"/>
+                      <w:vertAlign w:val="subscript"/>
+                    </w:rPr>
+                    <m:t xml:space="preserve"> </m:t>
+                  </m:r>
+                  <m:r>
+                    <m:rPr>
+                      <m:nor/>
+                    </m:rPr>
+                    <w:rPr>
+                      <w:rFonts w:ascii="Cambria Math" w:hAnsi="Cambria Math" w:cs="Arial"/>
+                    </w:rPr>
+                    <m:t>+</m:t>
+                  </m:r>
+                  <m:r>
+                    <m:rPr>
+                      <m:nor/>
+                    </m:rPr>
+                    <w:rPr>
+                      <w:rFonts w:ascii="Cambria Math" w:hAnsi="Cambria Math" w:cs="Arial"/>
+                    </w:rPr>
+                    <m:t xml:space="preserve"> </m:t>
+                  </m:r>
+                  <m:r>
+                    <m:rPr>
+                      <m:nor/>
+                    </m:rPr>
+                    <w:rPr>
+                      <w:rFonts w:ascii="Cambria Math" w:hAnsi="Cambria Math" w:cs="Arial"/>
+                    </w:rPr>
+                    <m:t>X</m:t>
+                  </m:r>
+                  <m:r>
+                    <m:rPr>
+                      <m:nor/>
+                    </m:rPr>
+                    <w:rPr>
+                      <w:rFonts w:ascii="Cambria Math" w:hAnsi="Cambria Math" w:cs="Arial"/>
+                      <w:vertAlign w:val="subscript"/>
+                    </w:rPr>
+                    <m:t>38</m:t>
+                  </m:r>
+                  <m:r>
+                    <m:rPr>
+                      <m:nor/>
+                    </m:rPr>
+                    <w:rPr>
+                      <w:rFonts w:ascii="Cambria Math" w:hAnsi="Cambria Math" w:cs="Arial"/>
+                      <w:vertAlign w:val="subscript"/>
+                    </w:rPr>
+                    <m:t xml:space="preserve"> </m:t>
+                  </m:r>
+                  <m:r>
+                    <m:rPr>
+                      <m:nor/>
+                    </m:rPr>
+                    <w:rPr>
+                      <w:rFonts w:ascii="Cambria Math" w:eastAsia="Cambria Math" w:hAnsi="Cambria Math" w:cs="Cambria Math"/>
+                    </w:rPr>
+                    <m:t>≥</m:t>
+                  </m:r>
+                  <m:r>
+                    <m:rPr>
+                      <m:nor/>
+                    </m:rPr>
+                    <w:rPr>
+                      <w:rFonts w:ascii="Cambria Math" w:eastAsia="Cambria Math" w:hAnsi="Cambria Math" w:cs="Cambria Math"/>
+                    </w:rPr>
+                    <m:t xml:space="preserve"> </m:t>
+                  </m:r>
+                  <m:r>
+                    <m:rPr>
+                      <m:nor/>
+                    </m:rPr>
+                    <w:rPr>
+                      <w:rFonts w:ascii="Cambria Math" w:eastAsia="Cambria Math" w:hAnsi="Cambria Math" w:cs="Cambria Math"/>
+                    </w:rPr>
+                    <m:t>8000000</m:t>
+                  </m:r>
+                  <m:ctrlPr>
+                    <w:rPr>
+                      <w:rFonts w:ascii="Cambria Math" w:eastAsia="Cambria Math" w:hAnsi="Cambria Math" w:cs="Cambria Math"/>
+                      <w:i/>
+                    </w:rPr>
+                  </m:ctrlPr>
+                </m:e>
+                <m:e>
+                  <m:r>
+                    <m:rPr>
+                      <m:nor/>
+                    </m:rPr>
+                    <w:rPr>
+                      <w:rFonts w:ascii="Cambria Math" w:hAnsi="Cambria Math" w:cs="Arial"/>
+                    </w:rPr>
+                    <m:t>X</m:t>
+                  </m:r>
+                  <m:r>
+                    <m:rPr>
+                      <m:nor/>
+                    </m:rPr>
+                    <w:rPr>
+                      <w:rFonts w:ascii="Cambria Math" w:hAnsi="Cambria Math" w:cs="Arial"/>
+                      <w:vertAlign w:val="subscript"/>
+                    </w:rPr>
+                    <m:t>24</m:t>
+                  </m:r>
+                  <m:r>
+                    <m:rPr>
+                      <m:nor/>
+                    </m:rPr>
+                    <w:rPr>
+                      <w:rFonts w:ascii="Cambria Math" w:hAnsi="Cambria Math" w:cs="Arial"/>
+                      <w:vertAlign w:val="subscript"/>
+                    </w:rPr>
+                    <m:t xml:space="preserve"> </m:t>
+                  </m:r>
+                  <m:r>
+                    <m:rPr>
+                      <m:nor/>
+                    </m:rPr>
+                    <w:rPr>
+                      <w:rFonts w:ascii="Cambria Math" w:hAnsi="Cambria Math" w:cs="Arial"/>
+                    </w:rPr>
+                    <m:t>+</m:t>
+                  </m:r>
+                  <m:r>
+                    <m:rPr>
+                      <m:nor/>
+                    </m:rPr>
+                    <w:rPr>
+                      <w:rFonts w:ascii="Cambria Math" w:hAnsi="Cambria Math" w:cs="Arial"/>
+                    </w:rPr>
+                    <m:t xml:space="preserve"> </m:t>
+                  </m:r>
+                  <m:r>
+                    <m:rPr>
+                      <m:nor/>
+                    </m:rPr>
+                    <w:rPr>
+                      <w:rFonts w:ascii="Cambria Math" w:hAnsi="Cambria Math" w:cs="Arial"/>
+                    </w:rPr>
+                    <m:t>X</m:t>
+                  </m:r>
+                  <m:r>
+                    <m:rPr>
+                      <m:nor/>
+                    </m:rPr>
+                    <w:rPr>
+                      <w:rFonts w:ascii="Cambria Math" w:hAnsi="Cambria Math" w:cs="Arial"/>
+                      <w:vertAlign w:val="subscript"/>
+                    </w:rPr>
+                    <m:t>25</m:t>
+                  </m:r>
+                  <m:r>
+                    <m:rPr>
+                      <m:nor/>
+                    </m:rPr>
+                    <w:rPr>
+                      <w:rFonts w:ascii="Cambria Math" w:hAnsi="Cambria Math" w:cs="Arial"/>
+                      <w:vertAlign w:val="subscript"/>
+                    </w:rPr>
+                    <m:t xml:space="preserve"> </m:t>
+                  </m:r>
+                  <m:r>
+                    <m:rPr>
+                      <m:nor/>
+                    </m:rPr>
+                    <w:rPr>
+                      <w:rFonts w:ascii="Cambria Math" w:hAnsi="Cambria Math" w:cs="Arial"/>
+                    </w:rPr>
+                    <m:t>+</m:t>
+                  </m:r>
+                  <m:r>
+                    <m:rPr>
+                      <m:nor/>
+                    </m:rPr>
+                    <w:rPr>
+                      <w:rFonts w:ascii="Cambria Math" w:hAnsi="Cambria Math" w:cs="Arial"/>
+                    </w:rPr>
+                    <m:t xml:space="preserve"> </m:t>
+                  </m:r>
+                  <m:r>
+                    <m:rPr>
+                      <m:nor/>
+                    </m:rPr>
+                    <w:rPr>
+                      <w:rFonts w:ascii="Cambria Math" w:hAnsi="Cambria Math" w:cs="Arial"/>
+                    </w:rPr>
+                    <m:t>X</m:t>
+                  </m:r>
+                  <m:r>
+                    <m:rPr>
+                      <m:nor/>
+                    </m:rPr>
+                    <w:rPr>
+                      <w:rFonts w:ascii="Cambria Math" w:hAnsi="Cambria Math" w:cs="Arial"/>
+                      <w:vertAlign w:val="subscript"/>
+                    </w:rPr>
+                    <m:t>26</m:t>
+                  </m:r>
+                  <m:r>
+                    <m:rPr>
+                      <m:nor/>
+                    </m:rPr>
+                    <w:rPr>
+                      <w:rFonts w:ascii="Cambria Math" w:hAnsi="Cambria Math" w:cs="Arial"/>
+                      <w:vertAlign w:val="subscript"/>
+                    </w:rPr>
+                    <m:t xml:space="preserve"> </m:t>
+                  </m:r>
+                  <m:r>
+                    <m:rPr>
+                      <m:nor/>
+                    </m:rPr>
+                    <w:rPr>
+                      <w:rFonts w:ascii="Cambria Math" w:eastAsia="Cambria Math" w:hAnsi="Cambria Math" w:cs="Cambria Math"/>
+                    </w:rPr>
+                    <m:t>≤</m:t>
+                  </m:r>
+                  <m:r>
+                    <m:rPr>
+                      <m:nor/>
+                    </m:rPr>
+                    <w:rPr>
+                      <w:rFonts w:ascii="Cambria Math" w:eastAsia="Cambria Math" w:hAnsi="Cambria Math" w:cs="Cambria Math"/>
+                    </w:rPr>
+                    <m:t xml:space="preserve"> </m:t>
+                  </m:r>
+                  <m:r>
+                    <m:rPr>
+                      <m:nor/>
+                    </m:rPr>
+                    <w:rPr>
+                      <w:rFonts w:ascii="Cambria Math" w:eastAsia="Cambria Math" w:hAnsi="Cambria Math" w:cs="Cambria Math"/>
+                    </w:rPr>
+                    <m:t>17000000</m:t>
+                  </m:r>
+                  <m:ctrlPr>
+                    <w:rPr>
+                      <w:rFonts w:ascii="Cambria Math" w:eastAsia="Cambria Math" w:hAnsi="Cambria Math" w:cs="Cambria Math"/>
+                      <w:i/>
+                    </w:rPr>
+                  </m:ctrlPr>
+                </m:e>
+                <m:e>
+                  <m:r>
+                    <m:rPr>
+                      <m:nor/>
+                    </m:rPr>
+                    <w:rPr>
+                      <w:rFonts w:ascii="Cambria Math" w:hAnsi="Cambria Math" w:cs="Arial"/>
+                    </w:rPr>
+                    <m:t>X</m:t>
+                  </m:r>
+                  <m:r>
+                    <m:rPr>
+                      <m:nor/>
+                    </m:rPr>
+                    <w:rPr>
+                      <w:rFonts w:ascii="Cambria Math" w:hAnsi="Cambria Math" w:cs="Arial"/>
+                      <w:iCs/>
+                      <w:vertAlign w:val="subscript"/>
+                    </w:rPr>
+                    <m:t>11</m:t>
+                  </m:r>
+                  <m:r>
+                    <m:rPr>
+                      <m:nor/>
+                    </m:rPr>
+                    <w:rPr>
+                      <w:rFonts w:ascii="Cambria Math" w:hAnsi="Cambria Math" w:cs="Arial"/>
+                      <w:iCs/>
+                      <w:vertAlign w:val="subscript"/>
+                    </w:rPr>
+                    <m:t xml:space="preserve"> </m:t>
+                  </m:r>
+                  <m:r>
+                    <m:rPr>
+                      <m:nor/>
+                    </m:rPr>
+                    <w:rPr>
+                      <w:rFonts w:ascii="Cambria Math" w:eastAsia="Cambria Math" w:hAnsi="Cambria Math" w:cs="Cambria Math"/>
+                    </w:rPr>
+                    <m:t>≤</m:t>
+                  </m:r>
+                  <m:r>
+                    <m:rPr>
+                      <m:nor/>
+                    </m:rPr>
+                    <w:rPr>
+                      <w:rFonts w:ascii="Cambria Math" w:eastAsia="Cambria Math" w:hAnsi="Cambria Math" w:cs="Cambria Math"/>
+                    </w:rPr>
+                    <m:t xml:space="preserve"> </m:t>
+                  </m:r>
+                  <m:r>
+                    <m:rPr>
+                      <m:nor/>
+                    </m:rPr>
+                    <w:rPr>
+                      <w:rFonts w:ascii="Cambria Math" w:eastAsia="Cambria Math" w:hAnsi="Cambria Math" w:cs="Cambria Math"/>
+                    </w:rPr>
+                    <m:t>6000000</m:t>
+                  </m:r>
+                  <m:ctrlPr>
+                    <w:rPr>
+                      <w:rFonts w:ascii="Cambria Math" w:eastAsia="Cambria Math" w:hAnsi="Cambria Math" w:cs="Cambria Math"/>
+                      <w:i/>
+                    </w:rPr>
+                  </m:ctrlPr>
+                </m:e>
+                <m:e>
+                  <m:r>
+                    <m:rPr>
+                      <m:nor/>
+                    </m:rPr>
+                    <w:rPr>
+                      <w:rFonts w:ascii="Cambria Math" w:hAnsi="Cambria Math" w:cs="Arial"/>
+                    </w:rPr>
+                    <m:t>X</m:t>
+                  </m:r>
+                  <m:r>
+                    <m:rPr>
+                      <m:nor/>
+                    </m:rPr>
+                    <w:rPr>
+                      <w:rFonts w:ascii="Cambria Math" w:hAnsi="Cambria Math" w:cs="Arial"/>
+                      <w:iCs/>
+                      <w:vertAlign w:val="subscript"/>
+                    </w:rPr>
+                    <m:t>12</m:t>
+                  </m:r>
+                  <m:r>
+                    <m:rPr>
+                      <m:nor/>
+                    </m:rPr>
+                    <w:rPr>
+                      <w:rFonts w:ascii="Cambria Math" w:eastAsia="Cambria Math" w:hAnsi="Cambria Math" w:cs="Cambria Math"/>
+                      <w:iCs/>
+                    </w:rPr>
+                    <m:t xml:space="preserve"> </m:t>
+                  </m:r>
+                  <m:r>
+                    <m:rPr>
+                      <m:nor/>
+                    </m:rPr>
+                    <w:rPr>
+                      <w:rFonts w:ascii="Cambria Math" w:eastAsia="Cambria Math" w:hAnsi="Cambria Math" w:cs="Cambria Math"/>
+                    </w:rPr>
+                    <m:t>≤</m:t>
+                  </m:r>
+                  <m:r>
+                    <m:rPr>
+                      <m:nor/>
+                    </m:rPr>
+                    <w:rPr>
+                      <w:rFonts w:ascii="Cambria Math" w:eastAsia="Cambria Math" w:hAnsi="Cambria Math" w:cs="Cambria Math"/>
+                    </w:rPr>
+                    <m:t xml:space="preserve"> </m:t>
+                  </m:r>
+                  <m:r>
+                    <m:rPr>
+                      <m:nor/>
+                    </m:rPr>
+                    <w:rPr>
+                      <w:rFonts w:ascii="Cambria Math" w:eastAsia="Cambria Math" w:hAnsi="Cambria Math" w:cs="Cambria Math"/>
+                    </w:rPr>
+                    <m:t>5000000</m:t>
+                  </m:r>
+                  <m:ctrlPr>
+                    <w:rPr>
+                      <w:rFonts w:ascii="Cambria Math" w:eastAsia="Cambria Math" w:hAnsi="Cambria Math" w:cs="Cambria Math"/>
+                      <w:i/>
+                    </w:rPr>
+                  </m:ctrlPr>
+                </m:e>
+                <m:e>
+                  <m:r>
+                    <m:rPr>
+                      <m:nor/>
+                    </m:rPr>
+                    <w:rPr>
+                      <w:rFonts w:ascii="Cambria Math" w:hAnsi="Cambria Math" w:cs="Arial"/>
+                    </w:rPr>
+                    <m:t>X</m:t>
+                  </m:r>
+                  <m:r>
+                    <m:rPr>
+                      <m:nor/>
+                    </m:rPr>
+                    <w:rPr>
+                      <w:rFonts w:ascii="Cambria Math" w:hAnsi="Cambria Math" w:cs="Arial"/>
+                      <w:vertAlign w:val="subscript"/>
+                    </w:rPr>
+                    <m:t>13</m:t>
+                  </m:r>
+                  <m:r>
+                    <m:rPr>
+                      <m:nor/>
+                    </m:rPr>
+                    <w:rPr>
+                      <w:rFonts w:ascii="Cambria Math" w:eastAsia="Cambria Math" w:hAnsi="Cambria Math" w:cs="Cambria Math"/>
+                    </w:rPr>
+                    <m:t xml:space="preserve"> </m:t>
+                  </m:r>
+                  <m:r>
+                    <m:rPr>
+                      <m:nor/>
+                    </m:rPr>
+                    <w:rPr>
+                      <w:rFonts w:ascii="Cambria Math" w:eastAsia="Cambria Math" w:hAnsi="Cambria Math" w:cs="Cambria Math"/>
+                    </w:rPr>
+                    <m:t>≤</m:t>
+                  </m:r>
+                  <m:r>
+                    <m:rPr>
+                      <m:nor/>
+                    </m:rPr>
+                    <w:rPr>
+                      <w:rFonts w:ascii="Cambria Math" w:eastAsia="Cambria Math" w:hAnsi="Cambria Math" w:cs="Cambria Math"/>
+                    </w:rPr>
+                    <m:t xml:space="preserve"> </m:t>
+                  </m:r>
+                  <m:r>
+                    <m:rPr>
+                      <m:nor/>
+                    </m:rPr>
+                    <w:rPr>
+                      <w:rFonts w:ascii="Cambria Math" w:eastAsia="Cambria Math" w:hAnsi="Cambria Math" w:cs="Cambria Math"/>
+                    </w:rPr>
+                    <m:t>9000000</m:t>
+                  </m:r>
+                  <m:ctrlPr>
+                    <w:rPr>
+                      <w:rFonts w:ascii="Cambria Math" w:eastAsia="Cambria Math" w:hAnsi="Cambria Math" w:cs="Cambria Math"/>
+                      <w:i/>
+                    </w:rPr>
+                  </m:ctrlPr>
+                </m:e>
+                <m:e>
+                  <m:r>
+                    <m:rPr>
+                      <m:nor/>
+                    </m:rPr>
+                    <w:rPr>
+                      <w:rFonts w:ascii="Cambria Math" w:hAnsi="Cambria Math" w:cs="Arial"/>
+                    </w:rPr>
+                    <m:t>X</m:t>
+                  </m:r>
+                  <m:r>
+                    <m:rPr>
+                      <m:nor/>
+                    </m:rPr>
+                    <w:rPr>
+                      <w:rFonts w:ascii="Cambria Math" w:hAnsi="Cambria Math" w:cs="Arial"/>
+                      <w:vertAlign w:val="subscript"/>
+                    </w:rPr>
+                    <m:t>24</m:t>
+                  </m:r>
+                  <m:r>
+                    <m:rPr>
+                      <m:nor/>
+                    </m:rPr>
+                    <w:rPr>
+                      <w:rFonts w:ascii="Cambria Math" w:eastAsia="Cambria Math" w:hAnsi="Cambria Math" w:cs="Cambria Math"/>
+                    </w:rPr>
+                    <m:t xml:space="preserve"> </m:t>
+                  </m:r>
+                  <m:r>
+                    <m:rPr>
+                      <m:nor/>
+                    </m:rPr>
+                    <w:rPr>
+                      <w:rFonts w:ascii="Cambria Math" w:eastAsia="Cambria Math" w:hAnsi="Cambria Math" w:cs="Cambria Math"/>
+                    </w:rPr>
+                    <m:t>≤</m:t>
+                  </m:r>
+                  <m:r>
+                    <m:rPr>
+                      <m:nor/>
+                    </m:rPr>
+                    <w:rPr>
+                      <w:rFonts w:ascii="Cambria Math" w:eastAsia="Cambria Math" w:hAnsi="Cambria Math" w:cs="Cambria Math"/>
+                    </w:rPr>
+                    <m:t xml:space="preserve"> </m:t>
+                  </m:r>
+                  <m:r>
+                    <m:rPr>
+                      <m:nor/>
+                    </m:rPr>
+                    <w:rPr>
+                      <w:rFonts w:ascii="Cambria Math" w:eastAsia="Cambria Math" w:hAnsi="Cambria Math" w:cs="Cambria Math"/>
+                    </w:rPr>
+                    <m:t>7000000</m:t>
+                  </m:r>
+                  <m:ctrlPr>
+                    <w:rPr>
+                      <w:rFonts w:ascii="Cambria Math" w:eastAsia="Cambria Math" w:hAnsi="Cambria Math" w:cs="Cambria Math"/>
+                      <w:i/>
+                    </w:rPr>
+                  </m:ctrlPr>
+                </m:e>
+                <m:e>
+                  <m:r>
+                    <m:rPr>
+                      <m:nor/>
+                    </m:rPr>
+                    <w:rPr>
+                      <w:rFonts w:ascii="Cambria Math" w:hAnsi="Cambria Math" w:cs="Arial"/>
+                    </w:rPr>
+                    <m:t>X</m:t>
+                  </m:r>
+                  <m:r>
+                    <m:rPr>
+                      <m:nor/>
+                    </m:rPr>
+                    <w:rPr>
+                      <w:rFonts w:ascii="Cambria Math" w:hAnsi="Cambria Math" w:cs="Arial"/>
+                      <w:vertAlign w:val="subscript"/>
+                    </w:rPr>
+                    <m:t>25</m:t>
+                  </m:r>
+                  <m:r>
+                    <m:rPr>
+                      <m:nor/>
+                    </m:rPr>
+                    <w:rPr>
+                      <w:rFonts w:ascii="Cambria Math" w:eastAsia="Cambria Math" w:hAnsi="Cambria Math" w:cs="Cambria Math"/>
+                    </w:rPr>
+                    <m:t xml:space="preserve"> </m:t>
+                  </m:r>
+                  <m:r>
+                    <m:rPr>
+                      <m:nor/>
+                    </m:rPr>
+                    <w:rPr>
+                      <w:rFonts w:ascii="Cambria Math" w:eastAsia="Cambria Math" w:hAnsi="Cambria Math" w:cs="Cambria Math"/>
+                    </w:rPr>
+                    <m:t>≤</m:t>
+                  </m:r>
+                  <m:r>
+                    <m:rPr>
+                      <m:nor/>
+                    </m:rPr>
+                    <w:rPr>
+                      <w:rFonts w:ascii="Cambria Math" w:eastAsia="Cambria Math" w:hAnsi="Cambria Math" w:cs="Cambria Math"/>
+                    </w:rPr>
+                    <m:t xml:space="preserve"> </m:t>
+                  </m:r>
+                  <m:r>
+                    <m:rPr>
+                      <m:nor/>
+                    </m:rPr>
+                    <w:rPr>
+                      <w:rFonts w:ascii="Cambria Math" w:eastAsia="Cambria Math" w:hAnsi="Cambria Math" w:cs="Cambria Math"/>
+                    </w:rPr>
+                    <m:t>10000000</m:t>
+                  </m:r>
+                  <m:ctrlPr>
+                    <w:rPr>
+                      <w:rFonts w:ascii="Cambria Math" w:eastAsia="Cambria Math" w:hAnsi="Cambria Math" w:cs="Cambria Math"/>
+                      <w:i/>
+                    </w:rPr>
+                  </m:ctrlPr>
+                </m:e>
+                <m:e>
+                  <m:r>
+                    <m:rPr>
+                      <m:nor/>
+                    </m:rPr>
+                    <w:rPr>
+                      <w:rFonts w:ascii="Cambria Math" w:hAnsi="Cambria Math" w:cs="Arial"/>
+                    </w:rPr>
+                    <m:t xml:space="preserve"> </m:t>
+                  </m:r>
+                  <m:r>
+                    <m:rPr>
+                      <m:nor/>
+                    </m:rPr>
+                    <w:rPr>
+                      <w:rFonts w:ascii="Cambria Math" w:hAnsi="Cambria Math" w:cs="Arial"/>
+                    </w:rPr>
+                    <m:t>X</m:t>
+                  </m:r>
+                  <m:r>
+                    <m:rPr>
+                      <m:nor/>
+                    </m:rPr>
+                    <w:rPr>
+                      <w:rFonts w:ascii="Cambria Math" w:hAnsi="Cambria Math" w:cs="Arial"/>
+                      <w:vertAlign w:val="subscript"/>
+                    </w:rPr>
+                    <m:t>26</m:t>
+                  </m:r>
+                  <m:r>
+                    <m:rPr>
+                      <m:nor/>
+                    </m:rPr>
+                    <w:rPr>
+                      <w:rFonts w:ascii="Cambria Math" w:eastAsia="Cambria Math" w:hAnsi="Cambria Math" w:cs="Cambria Math"/>
+                    </w:rPr>
+                    <m:t xml:space="preserve"> </m:t>
+                  </m:r>
+                  <m:r>
+                    <m:rPr>
+                      <m:nor/>
+                    </m:rPr>
+                    <w:rPr>
+                      <w:rFonts w:ascii="Cambria Math" w:eastAsia="Cambria Math" w:hAnsi="Cambria Math" w:cs="Cambria Math"/>
+                    </w:rPr>
+                    <m:t>≤</m:t>
+                  </m:r>
+                  <m:r>
+                    <m:rPr>
+                      <m:nor/>
+                    </m:rPr>
+                    <w:rPr>
+                      <w:rFonts w:ascii="Cambria Math" w:eastAsia="Cambria Math" w:hAnsi="Cambria Math" w:cs="Cambria Math"/>
+                    </w:rPr>
+                    <m:t xml:space="preserve"> </m:t>
+                  </m:r>
+                  <m:r>
+                    <m:rPr>
+                      <m:nor/>
+                    </m:rPr>
+                    <w:rPr>
+                      <w:rFonts w:ascii="Cambria Math" w:eastAsia="Cambria Math" w:hAnsi="Cambria Math" w:cs="Cambria Math"/>
+                    </w:rPr>
+                    <m:t>4000000</m:t>
+                  </m:r>
+                  <m:ctrlPr>
+                    <w:rPr>
+                      <w:rFonts w:ascii="Cambria Math" w:eastAsia="Cambria Math" w:hAnsi="Cambria Math" w:cs="Cambria Math"/>
+                      <w:i/>
+                    </w:rPr>
+                  </m:ctrlPr>
+                </m:e>
+                <m:e>
+                  <m:r>
+                    <m:rPr>
+                      <m:nor/>
+                    </m:rPr>
+                    <w:rPr>
+                      <w:rFonts w:ascii="Cambria Math" w:hAnsi="Cambria Math" w:cs="Arial"/>
+                    </w:rPr>
+                    <m:t>X</m:t>
+                  </m:r>
+                  <m:r>
+                    <m:rPr>
+                      <m:nor/>
+                    </m:rPr>
+                    <w:rPr>
+                      <w:rFonts w:ascii="Cambria Math" w:hAnsi="Cambria Math" w:cs="Arial"/>
+                      <w:vertAlign w:val="subscript"/>
+                    </w:rPr>
+                    <m:t>37</m:t>
+                  </m:r>
+                  <m:r>
+                    <m:rPr>
+                      <m:nor/>
+                    </m:rPr>
+                    <w:rPr>
+                      <w:rFonts w:ascii="Cambria Math" w:eastAsia="Cambria Math" w:hAnsi="Cambria Math" w:cs="Cambria Math"/>
+                    </w:rPr>
+                    <m:t xml:space="preserve"> </m:t>
+                  </m:r>
+                  <m:r>
+                    <m:rPr>
+                      <m:nor/>
+                    </m:rPr>
+                    <w:rPr>
+                      <w:rFonts w:ascii="Cambria Math" w:eastAsia="Cambria Math" w:hAnsi="Cambria Math" w:cs="Cambria Math"/>
+                    </w:rPr>
+                    <m:t>≤</m:t>
+                  </m:r>
+                  <m:r>
+                    <m:rPr>
+                      <m:nor/>
+                    </m:rPr>
+                    <w:rPr>
+                      <w:rFonts w:ascii="Cambria Math" w:eastAsia="Cambria Math" w:hAnsi="Cambria Math" w:cs="Cambria Math"/>
+                    </w:rPr>
+                    <m:t xml:space="preserve"> </m:t>
+                  </m:r>
+                  <m:r>
+                    <m:rPr>
+                      <m:nor/>
+                    </m:rPr>
+                    <w:rPr>
+                      <w:rFonts w:ascii="Cambria Math" w:eastAsia="Cambria Math" w:hAnsi="Cambria Math" w:cs="Cambria Math"/>
+                    </w:rPr>
+                    <m:t>6000000</m:t>
+                  </m:r>
+                  <m:ctrlPr>
+                    <w:rPr>
+                      <w:rFonts w:ascii="Cambria Math" w:eastAsia="Cambria Math" w:hAnsi="Cambria Math" w:cs="Cambria Math"/>
+                      <w:i/>
+                    </w:rPr>
+                  </m:ctrlPr>
+                </m:e>
+                <m:e>
+                  <m:r>
+                    <m:rPr>
+                      <m:nor/>
+                    </m:rPr>
+                    <w:rPr>
+                      <w:rFonts w:ascii="Cambria Math" w:hAnsi="Cambria Math" w:cs="Arial"/>
+                    </w:rPr>
+                    <m:t>X</m:t>
+                  </m:r>
+                  <m:r>
+                    <m:rPr>
+                      <m:nor/>
+                    </m:rPr>
+                    <w:rPr>
+                      <w:rFonts w:ascii="Cambria Math" w:hAnsi="Cambria Math" w:cs="Arial"/>
+                      <w:vertAlign w:val="subscript"/>
+                    </w:rPr>
+                    <m:t>38</m:t>
+                  </m:r>
+                  <m:r>
+                    <m:rPr>
+                      <m:nor/>
+                    </m:rPr>
+                    <w:rPr>
+                      <w:rFonts w:ascii="Cambria Math" w:eastAsia="Cambria Math" w:hAnsi="Cambria Math" w:cs="Cambria Math"/>
+                    </w:rPr>
+                    <m:t xml:space="preserve"> </m:t>
+                  </m:r>
+                  <m:r>
+                    <m:rPr>
+                      <m:nor/>
+                    </m:rPr>
+                    <w:rPr>
+                      <w:rFonts w:ascii="Cambria Math" w:eastAsia="Cambria Math" w:hAnsi="Cambria Math" w:cs="Cambria Math"/>
+                    </w:rPr>
+                    <m:t>≤</m:t>
+                  </m:r>
+                  <m:r>
+                    <m:rPr>
+                      <m:nor/>
+                    </m:rPr>
+                    <w:rPr>
+                      <w:rFonts w:ascii="Cambria Math" w:eastAsia="Cambria Math" w:hAnsi="Cambria Math" w:cs="Cambria Math"/>
+                    </w:rPr>
+                    <m:t xml:space="preserve"> </m:t>
+                  </m:r>
+                  <m:r>
+                    <m:rPr>
+                      <m:nor/>
+                    </m:rPr>
+                    <w:rPr>
+                      <w:rFonts w:ascii="Cambria Math" w:eastAsia="Cambria Math" w:hAnsi="Cambria Math" w:cs="Cambria Math"/>
+                    </w:rPr>
+                    <m:t>3000000</m:t>
+                  </m:r>
+                  <m:ctrlPr>
+                    <w:rPr>
+                      <w:rFonts w:ascii="Cambria Math" w:eastAsia="Cambria Math" w:hAnsi="Cambria Math" w:cs="Cambria Math"/>
+                      <w:i/>
+                    </w:rPr>
+                  </m:ctrlPr>
+                </m:e>
+                <m:e>
+                  <m:r>
+                    <m:rPr>
+                      <m:nor/>
+                    </m:rPr>
+                    <w:rPr>
+                      <w:rFonts w:ascii="Cambria Math" w:hAnsi="Cambria Math" w:cs="Arial"/>
+                    </w:rPr>
+                    <m:t>X</m:t>
+                  </m:r>
+                  <m:r>
+                    <m:rPr>
+                      <m:nor/>
+                    </m:rPr>
+                    <w:rPr>
+                      <w:rFonts w:ascii="Cambria Math" w:hAnsi="Cambria Math" w:cs="Arial"/>
+                      <w:iCs/>
+                      <w:vertAlign w:val="subscript"/>
+                    </w:rPr>
+                    <m:t>11</m:t>
+                  </m:r>
+                  <m:r>
+                    <m:rPr>
+                      <m:nor/>
+                    </m:rPr>
+                    <w:rPr>
+                      <w:rFonts w:ascii="Cambria Math" w:hAnsi="Cambria Math" w:cs="Arial"/>
+                      <w:iCs/>
+                      <w:vertAlign w:val="subscript"/>
+                    </w:rPr>
+                    <m:t xml:space="preserve">, </m:t>
+                  </m:r>
+                  <m:r>
+                    <m:rPr>
+                      <m:nor/>
+                    </m:rPr>
+                    <w:rPr>
+                      <w:rFonts w:ascii="Cambria Math" w:hAnsi="Cambria Math" w:cs="Arial"/>
+                    </w:rPr>
+                    <m:t>X</m:t>
+                  </m:r>
+                  <m:r>
+                    <m:rPr>
+                      <m:nor/>
+                    </m:rPr>
+                    <w:rPr>
+                      <w:rFonts w:ascii="Cambria Math" w:hAnsi="Cambria Math" w:cs="Arial"/>
+                      <w:iCs/>
+                      <w:vertAlign w:val="subscript"/>
+                    </w:rPr>
+                    <m:t>12</m:t>
+                  </m:r>
+                  <m:r>
+                    <m:rPr>
+                      <m:nor/>
+                    </m:rPr>
+                    <w:rPr>
+                      <w:rFonts w:ascii="Cambria Math" w:hAnsi="Cambria Math" w:cs="Arial"/>
+                    </w:rPr>
+                    <m:t xml:space="preserve">, </m:t>
+                  </m:r>
+                  <m:r>
+                    <m:rPr>
+                      <m:nor/>
+                    </m:rPr>
+                    <w:rPr>
+                      <w:rFonts w:ascii="Cambria Math" w:hAnsi="Cambria Math" w:cs="Arial"/>
+                    </w:rPr>
+                    <m:t>X</m:t>
+                  </m:r>
+                  <m:r>
+                    <m:rPr>
+                      <m:nor/>
+                    </m:rPr>
+                    <w:rPr>
+                      <w:rFonts w:ascii="Cambria Math" w:hAnsi="Cambria Math" w:cs="Arial"/>
+                      <w:vertAlign w:val="subscript"/>
+                    </w:rPr>
+                    <m:t>13</m:t>
+                  </m:r>
+                  <m:r>
+                    <m:rPr>
+                      <m:nor/>
+                    </m:rPr>
+                    <w:rPr>
+                      <w:rFonts w:ascii="Cambria Math" w:hAnsi="Cambria Math" w:cs="Arial"/>
+                    </w:rPr>
+                    <m:t xml:space="preserve">, </m:t>
+                  </m:r>
+                  <m:r>
+                    <m:rPr>
+                      <m:nor/>
+                    </m:rPr>
+                    <w:rPr>
+                      <w:rFonts w:ascii="Cambria Math" w:hAnsi="Cambria Math" w:cs="Arial"/>
+                    </w:rPr>
+                    <m:t>X</m:t>
+                  </m:r>
+                  <m:r>
+                    <m:rPr>
+                      <m:nor/>
+                    </m:rPr>
+                    <w:rPr>
+                      <w:rFonts w:ascii="Cambria Math" w:hAnsi="Cambria Math" w:cs="Arial"/>
+                      <w:vertAlign w:val="subscript"/>
+                    </w:rPr>
+                    <m:t>24</m:t>
+                  </m:r>
+                  <m:r>
+                    <m:rPr>
+                      <m:nor/>
+                    </m:rPr>
+                    <w:rPr>
+                      <w:rFonts w:ascii="Cambria Math" w:hAnsi="Cambria Math" w:cs="Arial"/>
+                    </w:rPr>
+                    <m:t xml:space="preserve">, </m:t>
+                  </m:r>
+                  <m:r>
+                    <m:rPr>
+                      <m:nor/>
+                    </m:rPr>
+                    <w:rPr>
+                      <w:rFonts w:ascii="Cambria Math" w:hAnsi="Cambria Math" w:cs="Arial"/>
+                    </w:rPr>
+                    <m:t>X</m:t>
+                  </m:r>
+                  <m:r>
+                    <m:rPr>
+                      <m:nor/>
+                    </m:rPr>
+                    <w:rPr>
+                      <w:rFonts w:ascii="Cambria Math" w:hAnsi="Cambria Math" w:cs="Arial"/>
+                      <w:vertAlign w:val="subscript"/>
+                    </w:rPr>
+                    <m:t>25</m:t>
+                  </m:r>
+                  <m:r>
+                    <m:rPr>
+                      <m:nor/>
+                    </m:rPr>
+                    <w:rPr>
+                      <w:rFonts w:ascii="Cambria Math" w:hAnsi="Cambria Math" w:cs="Arial"/>
+                    </w:rPr>
+                    <m:t xml:space="preserve">, </m:t>
+                  </m:r>
+                  <m:r>
+                    <m:rPr>
+                      <m:nor/>
+                    </m:rPr>
+                    <w:rPr>
+                      <w:rFonts w:ascii="Cambria Math" w:hAnsi="Cambria Math" w:cs="Arial"/>
+                    </w:rPr>
+                    <m:t>X</m:t>
+                  </m:r>
+                  <m:r>
+                    <m:rPr>
+                      <m:nor/>
+                    </m:rPr>
+                    <w:rPr>
+                      <w:rFonts w:ascii="Cambria Math" w:hAnsi="Cambria Math" w:cs="Arial"/>
+                      <w:vertAlign w:val="subscript"/>
+                    </w:rPr>
+                    <m:t>26</m:t>
+                  </m:r>
+                  <m:r>
+                    <m:rPr>
+                      <m:nor/>
+                    </m:rPr>
+                    <w:rPr>
+                      <w:rFonts w:ascii="Cambria Math" w:hAnsi="Cambria Math" w:cs="Arial"/>
+                    </w:rPr>
+                    <m:t xml:space="preserve">, </m:t>
+                  </m:r>
+                  <m:r>
+                    <m:rPr>
+                      <m:nor/>
+                    </m:rPr>
+                    <w:rPr>
+                      <w:rFonts w:ascii="Cambria Math" w:hAnsi="Cambria Math" w:cs="Arial"/>
+                    </w:rPr>
+                    <m:t>X</m:t>
+                  </m:r>
+                  <m:r>
+                    <m:rPr>
+                      <m:nor/>
+                    </m:rPr>
+                    <w:rPr>
+                      <w:rFonts w:ascii="Cambria Math" w:hAnsi="Cambria Math" w:cs="Arial"/>
+                      <w:vertAlign w:val="subscript"/>
+                    </w:rPr>
+                    <m:t>37</m:t>
+                  </m:r>
+                  <m:r>
+                    <m:rPr>
+                      <m:nor/>
+                    </m:rPr>
+                    <w:rPr>
+                      <w:rFonts w:ascii="Cambria Math" w:hAnsi="Cambria Math" w:cs="Arial"/>
+                    </w:rPr>
+                    <m:t xml:space="preserve">, </m:t>
+                  </m:r>
+                  <m:r>
+                    <m:rPr>
+                      <m:nor/>
+                    </m:rPr>
+                    <w:rPr>
+                      <w:rFonts w:ascii="Cambria Math" w:hAnsi="Cambria Math" w:cs="Arial"/>
+                    </w:rPr>
+                    <m:t>X</m:t>
+                  </m:r>
+                  <m:r>
+                    <m:rPr>
+                      <m:nor/>
+                    </m:rPr>
+                    <w:rPr>
+                      <w:rFonts w:ascii="Cambria Math" w:hAnsi="Cambria Math" w:cs="Arial"/>
+                      <w:vertAlign w:val="subscript"/>
+                    </w:rPr>
+                    <m:t>38</m:t>
+                  </m:r>
+                  <m:r>
+                    <m:rPr>
+                      <m:nor/>
+                    </m:rPr>
+                    <w:rPr>
+                      <w:rFonts w:ascii="Cambria Math" w:hAnsi="Cambria Math" w:cs="Arial"/>
+                      <w:vertAlign w:val="subscript"/>
+                    </w:rPr>
+                    <m:t xml:space="preserve"> </m:t>
+                  </m:r>
+                  <m:r>
+                    <m:rPr>
+                      <m:nor/>
+                    </m:rPr>
+                    <w:rPr>
+                      <w:rFonts w:ascii="Cambria Math" w:eastAsia="Cambria Math" w:hAnsi="Cambria Math" w:cs="Cambria Math"/>
+                    </w:rPr>
+                    <m:t>≥</m:t>
+                  </m:r>
+                  <m:r>
+                    <m:rPr>
+                      <m:nor/>
+                    </m:rPr>
+                    <w:rPr>
+                      <w:rFonts w:ascii="Cambria Math" w:eastAsia="Cambria Math" w:hAnsi="Cambria Math" w:cs="Cambria Math"/>
+                    </w:rPr>
+                    <m:t xml:space="preserve"> </m:t>
+                  </m:r>
+                  <m:r>
+                    <m:rPr>
+                      <m:nor/>
+                    </m:rPr>
+                    <w:rPr>
+                      <w:rFonts w:ascii="Cambria Math" w:eastAsia="Cambria Math" w:hAnsi="Cambria Math" w:cs="Cambria Math"/>
+                    </w:rPr>
+                    <m:t>0</m:t>
+                  </m:r>
+                </m:e>
+              </m:eqArr>
+            </m:e>
+          </m:d>
+        </m:oMath>
+      </m:oMathPara>
+    </w:p>
+    <w:p>
+      <w:pPr>
+        <w:rPr>
+          <w:rFonts w:ascii="Arial" w:eastAsiaTheme="minorEastAsia" w:hAnsi="Arial" w:cs="Arial"/>
+        </w:rPr>
+      </w:pPr>
+    </w:p>
+    <w:p>
+      <w:pPr>
+        <w:rPr>
+          <w:rFonts w:ascii="Arial" w:eastAsiaTheme="minorEastAsia" w:hAnsi="Arial" w:cs="Arial"/>
+        </w:rPr>
+      </w:pPr>
+    </w:p>
+    <w:p>
+      <w:pPr>
+        <w:jc w:val="both"/>
+        <w:rPr>
+          <w:rFonts w:ascii="Arial" w:hAnsi="Arial" w:cs="Arial"/>
+        </w:rPr>
+      </w:pPr>
+      <w:r>
+        <w:rPr>
+          <w:rFonts w:ascii="Arial" w:hAnsi="Arial" w:cs="Arial"/>
+        </w:rPr>
+        <w:t>**</w:t>
+      </w:r>
+      <w:r>
+        <w:rPr>
+          <w:rFonts w:ascii="Arial" w:hAnsi="Arial" w:cs="Arial"/>
+        </w:rPr>
+        <w:t>Restrições do Projeto:</w:t>
+      </w:r>
+    </w:p>
+    <w:p>
+      <w:pPr>
+        <w:pStyle w:val="PargrafodaLista"/>
+        <w:jc w:val="both"/>
+        <w:rPr>
+          <w:rFonts w:ascii="Arial" w:hAnsi="Arial" w:cs="Arial"/>
+        </w:rPr>
+      </w:pPr>
+      <w:bookmarkStart w:id="0" w:name="_GoBack"/>
+      <w:bookmarkEnd w:id="0"/>
+    </w:p>
+    <w:p>
+      <w:pPr>
+        <w:jc w:val="both"/>
+        <w:rPr>
+          <w:rFonts w:ascii="Arial" w:hAnsi="Arial" w:cs="Arial"/>
+          <w:b/>
+        </w:rPr>
+      </w:pPr>
+    </w:p>
+    <w:p>
+      <w:pPr>
+        <w:rPr>
+          <w:rFonts w:ascii="Arial" w:hAnsi="Arial" w:cs="Arial"/>
+        </w:rPr>
+      </w:pPr>
+      <w:r>
+        <w:rPr>
+          <w:rFonts w:ascii="Arial" w:hAnsi="Arial" w:cs="Arial"/>
+          <w:b/>
+        </w:rPr>
+        <w:t>Resolução:</w:t>
+      </w:r>
     </w:p>
     <w:sectPr>
       <w:pgSz w:w="11900" w:h="16840"/>
@@ -6799,6 +9010,119 @@
     </w:lvl>
   </w:abstractNum>
   <w:abstractNum w:abstractNumId="8">
+    <w:nsid w:val="37BD110A"/>
+    <w:multiLevelType w:val="hybridMultilevel"/>
+    <w:tmpl w:val="B7362BC0"/>
+    <w:lvl w:ilvl="0" w:tplc="04160001">
+      <w:start w:val="1"/>
+      <w:numFmt w:val="bullet"/>
+      <w:lvlText w:val=""/>
+      <w:lvlJc w:val="left"/>
+      <w:pPr>
+        <w:ind w:left="720" w:hanging="360"/>
+      </w:pPr>
+      <w:rPr>
+        <w:rFonts w:ascii="Symbol" w:hAnsi="Symbol" w:hint="default"/>
+      </w:rPr>
+    </w:lvl>
+    <w:lvl w:ilvl="1" w:tplc="04160003" w:tentative="1">
+      <w:start w:val="1"/>
+      <w:numFmt w:val="bullet"/>
+      <w:lvlText w:val="o"/>
+      <w:lvlJc w:val="left"/>
+      <w:pPr>
+        <w:ind w:left="1440" w:hanging="360"/>
+      </w:pPr>
+      <w:rPr>
+        <w:rFonts w:ascii="Courier New" w:hAnsi="Courier New" w:cs="Courier New" w:hint="default"/>
+      </w:rPr>
+    </w:lvl>
+    <w:lvl w:ilvl="2" w:tplc="04160005" w:tentative="1">
+      <w:start w:val="1"/>
+      <w:numFmt w:val="bullet"/>
+      <w:lvlText w:val=""/>
+      <w:lvlJc w:val="left"/>
+      <w:pPr>
+        <w:ind w:left="2160" w:hanging="360"/>
+      </w:pPr>
+      <w:rPr>
+        <w:rFonts w:ascii="Wingdings" w:hAnsi="Wingdings" w:hint="default"/>
+      </w:rPr>
+    </w:lvl>
+    <w:lvl w:ilvl="3" w:tplc="04160001" w:tentative="1">
+      <w:start w:val="1"/>
+      <w:numFmt w:val="bullet"/>
+      <w:lvlText w:val=""/>
+      <w:lvlJc w:val="left"/>
+      <w:pPr>
+        <w:ind w:left="2880" w:hanging="360"/>
+      </w:pPr>
+      <w:rPr>
+        <w:rFonts w:ascii="Symbol" w:hAnsi="Symbol" w:hint="default"/>
+      </w:rPr>
+    </w:lvl>
+    <w:lvl w:ilvl="4" w:tplc="04160003" w:tentative="1">
+      <w:start w:val="1"/>
+      <w:numFmt w:val="bullet"/>
+      <w:lvlText w:val="o"/>
+      <w:lvlJc w:val="left"/>
+      <w:pPr>
+        <w:ind w:left="3600" w:hanging="360"/>
+      </w:pPr>
+      <w:rPr>
+        <w:rFonts w:ascii="Courier New" w:hAnsi="Courier New" w:cs="Courier New" w:hint="default"/>
+      </w:rPr>
+    </w:lvl>
+    <w:lvl w:ilvl="5" w:tplc="04160005" w:tentative="1">
+      <w:start w:val="1"/>
+      <w:numFmt w:val="bullet"/>
+      <w:lvlText w:val=""/>
+      <w:lvlJc w:val="left"/>
+      <w:pPr>
+        <w:ind w:left="4320" w:hanging="360"/>
+      </w:pPr>
+      <w:rPr>
+        <w:rFonts w:ascii="Wingdings" w:hAnsi="Wingdings" w:hint="default"/>
+      </w:rPr>
+    </w:lvl>
+    <w:lvl w:ilvl="6" w:tplc="04160001" w:tentative="1">
+      <w:start w:val="1"/>
+      <w:numFmt w:val="bullet"/>
+      <w:lvlText w:val=""/>
+      <w:lvlJc w:val="left"/>
+      <w:pPr>
+        <w:ind w:left="5040" w:hanging="360"/>
+      </w:pPr>
+      <w:rPr>
+        <w:rFonts w:ascii="Symbol" w:hAnsi="Symbol" w:hint="default"/>
+      </w:rPr>
+    </w:lvl>
+    <w:lvl w:ilvl="7" w:tplc="04160003" w:tentative="1">
+      <w:start w:val="1"/>
+      <w:numFmt w:val="bullet"/>
+      <w:lvlText w:val="o"/>
+      <w:lvlJc w:val="left"/>
+      <w:pPr>
+        <w:ind w:left="5760" w:hanging="360"/>
+      </w:pPr>
+      <w:rPr>
+        <w:rFonts w:ascii="Courier New" w:hAnsi="Courier New" w:cs="Courier New" w:hint="default"/>
+      </w:rPr>
+    </w:lvl>
+    <w:lvl w:ilvl="8" w:tplc="04160005" w:tentative="1">
+      <w:start w:val="1"/>
+      <w:numFmt w:val="bullet"/>
+      <w:lvlText w:val=""/>
+      <w:lvlJc w:val="left"/>
+      <w:pPr>
+        <w:ind w:left="6480" w:hanging="360"/>
+      </w:pPr>
+      <w:rPr>
+        <w:rFonts w:ascii="Wingdings" w:hAnsi="Wingdings" w:hint="default"/>
+      </w:rPr>
+    </w:lvl>
+  </w:abstractNum>
+  <w:abstractNum w:abstractNumId="9">
     <w:nsid w:val="3CFB33DA"/>
     <w:multiLevelType w:val="multilevel"/>
     <w:tmpl w:val="F6E446D0"/>
@@ -6887,7 +9211,7 @@
       </w:pPr>
     </w:lvl>
   </w:abstractNum>
-  <w:abstractNum w:abstractNumId="9">
+  <w:abstractNum w:abstractNumId="10">
     <w:nsid w:val="3F696DD2"/>
     <w:multiLevelType w:val="hybridMultilevel"/>
     <w:tmpl w:val="C2AE0E0C"/>
@@ -7000,7 +9324,7 @@
       </w:rPr>
     </w:lvl>
   </w:abstractNum>
-  <w:abstractNum w:abstractNumId="10">
+  <w:abstractNum w:abstractNumId="11">
     <w:nsid w:val="40D20103"/>
     <w:multiLevelType w:val="hybridMultilevel"/>
     <w:tmpl w:val="4DDC8B0A"/>
@@ -7089,7 +9413,7 @@
       </w:pPr>
     </w:lvl>
   </w:abstractNum>
-  <w:abstractNum w:abstractNumId="11">
+  <w:abstractNum w:abstractNumId="12">
     <w:nsid w:val="43F837CC"/>
     <w:multiLevelType w:val="hybridMultilevel"/>
     <w:tmpl w:val="991C729C"/>
@@ -7202,7 +9526,7 @@
       </w:rPr>
     </w:lvl>
   </w:abstractNum>
-  <w:abstractNum w:abstractNumId="12">
+  <w:abstractNum w:abstractNumId="13">
     <w:nsid w:val="5104461D"/>
     <w:multiLevelType w:val="hybridMultilevel"/>
     <w:tmpl w:val="2BFE05AE"/>
@@ -7291,7 +9615,7 @@
       </w:pPr>
     </w:lvl>
   </w:abstractNum>
-  <w:abstractNum w:abstractNumId="13">
+  <w:abstractNum w:abstractNumId="14">
     <w:nsid w:val="56B81DCD"/>
     <w:multiLevelType w:val="hybridMultilevel"/>
     <w:tmpl w:val="132253C4"/>
@@ -7404,7 +9728,7 @@
       </w:rPr>
     </w:lvl>
   </w:abstractNum>
-  <w:abstractNum w:abstractNumId="14">
+  <w:abstractNum w:abstractNumId="15">
     <w:nsid w:val="6CFE2179"/>
     <w:multiLevelType w:val="multilevel"/>
     <w:tmpl w:val="4D16CC38"/>
@@ -7493,7 +9817,7 @@
       </w:pPr>
     </w:lvl>
   </w:abstractNum>
-  <w:abstractNum w:abstractNumId="15">
+  <w:abstractNum w:abstractNumId="16">
     <w:nsid w:val="717313CA"/>
     <w:multiLevelType w:val="hybridMultilevel"/>
     <w:tmpl w:val="4DDC8B0A"/>
@@ -7589,46 +9913,49 @@
     <w:abstractNumId w:val="4"/>
   </w:num>
   <w:num w:numId="3">
-    <w:abstractNumId w:val="12"/>
+    <w:abstractNumId w:val="13"/>
   </w:num>
   <w:num w:numId="4">
     <w:abstractNumId w:val="5"/>
   </w:num>
   <w:num w:numId="5">
-    <w:abstractNumId w:val="15"/>
+    <w:abstractNumId w:val="16"/>
   </w:num>
   <w:num w:numId="6">
     <w:abstractNumId w:val="2"/>
   </w:num>
   <w:num w:numId="7">
-    <w:abstractNumId w:val="8"/>
+    <w:abstractNumId w:val="9"/>
   </w:num>
   <w:num w:numId="8">
-    <w:abstractNumId w:val="14"/>
+    <w:abstractNumId w:val="15"/>
   </w:num>
   <w:num w:numId="9">
     <w:abstractNumId w:val="1"/>
   </w:num>
   <w:num w:numId="10">
-    <w:abstractNumId w:val="10"/>
+    <w:abstractNumId w:val="11"/>
   </w:num>
   <w:num w:numId="11">
     <w:abstractNumId w:val="6"/>
   </w:num>
   <w:num w:numId="12">
-    <w:abstractNumId w:val="13"/>
+    <w:abstractNumId w:val="14"/>
   </w:num>
   <w:num w:numId="13">
     <w:abstractNumId w:val="7"/>
   </w:num>
   <w:num w:numId="14">
-    <w:abstractNumId w:val="9"/>
+    <w:abstractNumId w:val="10"/>
   </w:num>
   <w:num w:numId="15">
-    <w:abstractNumId w:val="11"/>
+    <w:abstractNumId w:val="12"/>
   </w:num>
   <w:num w:numId="16">
     <w:abstractNumId w:val="0"/>
+  </w:num>
+  <w:num w:numId="17">
+    <w:abstractNumId w:val="8"/>
   </w:num>
 </w:numbering>
 </file>
@@ -8368,7 +10695,7 @@
 </file>
 
 <file path=customXml/itemProps1.xml><?xml version="1.0" encoding="utf-8"?>
-<ds:datastoreItem xmlns:ds="http://schemas.openxmlformats.org/officeDocument/2006/customXml" ds:itemID="{E8CF589D-6CD2-E34A-9929-059C9CA4E978}">
+<ds:datastoreItem xmlns:ds="http://schemas.openxmlformats.org/officeDocument/2006/customXml" ds:itemID="{34DC62A1-AEA2-5445-9109-C5E1520010F7}">
   <ds:schemaRefs>
     <ds:schemaRef ds:uri="http://schemas.openxmlformats.org/officeDocument/2006/bibliography"/>
   </ds:schemaRefs>

</xml_diff>

<commit_message>
Consertada a cagada do LUIS.
</commit_message>
<xml_diff>
--- a/Modelagens.docx
+++ b/Modelagens.docx
@@ -4,19 +4,17 @@
   <w:body>
     <w:p>
       <w:pPr>
-        <w:jc w:val="both"/>
-        <w:rPr>
-          <w:rFonts w:ascii="Arial" w:hAnsi="Arial" w:cs="Arial"/>
-          <w:b/>
-        </w:rPr>
-      </w:pPr>
-      <w:r>
-        <w:rPr>
-          <w:rFonts w:ascii="Arial" w:hAnsi="Arial" w:cs="Arial"/>
-          <w:b/>
-        </w:rPr>
-        <w:t xml:space="preserve">1. </w:t>
-      </w:r>
+        <w:pStyle w:val="PargrafodaLista"/>
+        <w:numPr>
+          <w:ilvl w:val="0"/>
+          <w:numId w:val="18"/>
+        </w:numPr>
+        <w:jc w:val="both"/>
+        <w:rPr>
+          <w:rFonts w:ascii="Arial" w:hAnsi="Arial" w:cs="Arial"/>
+          <w:b/>
+        </w:rPr>
+      </w:pPr>
       <w:r>
         <w:rPr>
           <w:rFonts w:ascii="Arial" w:hAnsi="Arial" w:cs="Arial"/>
@@ -27,17 +25,1203 @@
     </w:p>
     <w:p>
       <w:pPr>
-        <w:jc w:val="both"/>
-        <w:rPr>
-          <w:rFonts w:ascii="Arial" w:hAnsi="Arial" w:cs="Arial"/>
-          <w:b/>
-        </w:rPr>
-      </w:pPr>
-      <w:r>
-        <w:rPr>
-          <w:rFonts w:ascii="Arial" w:hAnsi="Arial" w:cs="Arial"/>
-          <w:b/>
-        </w:rPr>
+        <w:pStyle w:val="PargrafodaLista"/>
+        <w:ind w:left="360"/>
+        <w:jc w:val="both"/>
+        <w:rPr>
+          <w:rFonts w:ascii="Arial" w:hAnsi="Arial" w:cs="Arial"/>
+          <w:b/>
+        </w:rPr>
+      </w:pPr>
+    </w:p>
+    <w:p>
+      <w:pPr>
+        <w:pStyle w:val="PargrafodaLista"/>
+        <w:ind w:left="360"/>
+        <w:jc w:val="both"/>
+        <w:rPr>
+          <w:rFonts w:ascii="Arial" w:hAnsi="Arial" w:cs="Arial"/>
+          <w:b/>
+        </w:rPr>
+      </w:pPr>
+      <w:bookmarkStart w:id="0" w:name="_GoBack"/>
+      <w:bookmarkEnd w:id="0"/>
+    </w:p>
+    <w:p>
+      <w:pPr>
+        <w:pStyle w:val="PargrafodaLista"/>
+        <w:ind w:left="0"/>
+        <w:jc w:val="center"/>
+        <w:rPr>
+          <w:rFonts w:ascii="Arial" w:hAnsi="Arial" w:cs="Arial"/>
+          <w:b/>
+        </w:rPr>
+      </w:pPr>
+      <w:bookmarkStart w:id="1" w:name="OLE_LINK20"/>
+      <w:bookmarkStart w:id="2" w:name="OLE_LINK21"/>
+      <w:r>
+        <w:rPr>
+          <w:rFonts w:ascii="Arial" w:hAnsi="Arial" w:cs="Arial"/>
+          <w:b/>
+        </w:rPr>
+        <w:t>Variáveis de decisão:</w:t>
+      </w:r>
+    </w:p>
+    <w:p>
+      <w:pPr>
+        <w:pStyle w:val="PargrafodaLista"/>
+        <w:ind w:left="360"/>
+        <w:jc w:val="both"/>
+        <w:rPr>
+          <w:rFonts w:ascii="Arial" w:hAnsi="Arial" w:cs="Arial"/>
+          <w:b/>
+        </w:rPr>
+      </w:pPr>
+      <w:bookmarkStart w:id="3" w:name="OLE_LINK3"/>
+    </w:p>
+    <w:p>
+      <w:pPr>
+        <w:pStyle w:val="PargrafodaLista"/>
+        <w:ind w:left="360"/>
+        <w:jc w:val="both"/>
+        <w:rPr>
+          <w:rFonts w:ascii="Arial" w:hAnsi="Arial" w:cs="Arial"/>
+          <w:sz w:val="20"/>
+          <w:szCs w:val="20"/>
+        </w:rPr>
+      </w:pPr>
+      <w:r>
+        <w:rPr>
+          <w:rFonts w:ascii="Arial" w:hAnsi="Arial" w:cs="Arial"/>
+          <w:b/>
+        </w:rPr>
+        <w:t>X</w:t>
+      </w:r>
+      <w:r>
+        <w:rPr>
+          <w:rFonts w:ascii="Arial" w:hAnsi="Arial" w:cs="Arial"/>
+          <w:b/>
+          <w:vertAlign w:val="subscript"/>
+        </w:rPr>
+        <w:t>1</w:t>
+      </w:r>
+      <w:r>
+        <w:rPr>
+          <w:rFonts w:ascii="Arial" w:hAnsi="Arial" w:cs="Arial"/>
+          <w:b/>
+          <w:vertAlign w:val="subscript"/>
+        </w:rPr>
+        <w:t xml:space="preserve"> = </w:t>
+      </w:r>
+      <w:r>
+        <w:rPr>
+          <w:rFonts w:ascii="Arial" w:hAnsi="Arial" w:cs="Arial"/>
+          <w:sz w:val="20"/>
+          <w:szCs w:val="20"/>
+        </w:rPr>
+        <w:t>Quantidade</w:t>
+      </w:r>
+      <w:r>
+        <w:rPr>
+          <w:rFonts w:ascii="Arial" w:hAnsi="Arial" w:cs="Arial"/>
+          <w:sz w:val="20"/>
+          <w:szCs w:val="20"/>
+        </w:rPr>
+        <w:t xml:space="preserve"> de apartamentos funcionais;</w:t>
+      </w:r>
+    </w:p>
+    <w:p>
+      <w:pPr>
+        <w:pStyle w:val="PargrafodaLista"/>
+        <w:ind w:left="360"/>
+        <w:jc w:val="both"/>
+        <w:rPr>
+          <w:rFonts w:ascii="Arial" w:hAnsi="Arial" w:cs="Arial"/>
+          <w:b/>
+        </w:rPr>
+      </w:pPr>
+      <w:r>
+        <w:rPr>
+          <w:rFonts w:ascii="Arial" w:hAnsi="Arial" w:cs="Arial"/>
+          <w:b/>
+        </w:rPr>
+        <w:t>X</w:t>
+      </w:r>
+      <w:r>
+        <w:rPr>
+          <w:rFonts w:ascii="Arial" w:hAnsi="Arial" w:cs="Arial"/>
+          <w:b/>
+          <w:vertAlign w:val="subscript"/>
+        </w:rPr>
+        <w:t xml:space="preserve">2 = </w:t>
+      </w:r>
+      <w:r>
+        <w:rPr>
+          <w:rFonts w:ascii="Arial" w:hAnsi="Arial" w:cs="Arial"/>
+          <w:sz w:val="20"/>
+          <w:szCs w:val="20"/>
+        </w:rPr>
+        <w:t>Quantidade</w:t>
+      </w:r>
+      <w:r>
+        <w:rPr>
+          <w:rFonts w:ascii="Arial" w:hAnsi="Arial" w:cs="Arial"/>
+          <w:sz w:val="20"/>
+          <w:szCs w:val="20"/>
+        </w:rPr>
+        <w:t xml:space="preserve"> de apartamentos duplex;</w:t>
+      </w:r>
+    </w:p>
+    <w:p>
+      <w:pPr>
+        <w:pStyle w:val="PargrafodaLista"/>
+        <w:ind w:left="360"/>
+        <w:jc w:val="both"/>
+        <w:rPr>
+          <w:rFonts w:ascii="Arial" w:hAnsi="Arial" w:cs="Arial"/>
+          <w:sz w:val="20"/>
+          <w:szCs w:val="20"/>
+        </w:rPr>
+      </w:pPr>
+      <w:r>
+        <w:rPr>
+          <w:rFonts w:ascii="Arial" w:hAnsi="Arial" w:cs="Arial"/>
+          <w:b/>
+        </w:rPr>
+        <w:t>X</w:t>
+      </w:r>
+      <w:r>
+        <w:rPr>
+          <w:rFonts w:ascii="Arial" w:hAnsi="Arial" w:cs="Arial"/>
+          <w:b/>
+          <w:vertAlign w:val="subscript"/>
+        </w:rPr>
+        <w:t xml:space="preserve">3 = </w:t>
+      </w:r>
+      <w:r>
+        <w:rPr>
+          <w:rFonts w:ascii="Arial" w:hAnsi="Arial" w:cs="Arial"/>
+          <w:sz w:val="20"/>
+          <w:szCs w:val="20"/>
+        </w:rPr>
+        <w:t>Quantidade</w:t>
+      </w:r>
+      <w:r>
+        <w:rPr>
+          <w:rFonts w:ascii="Arial" w:hAnsi="Arial" w:cs="Arial"/>
+          <w:sz w:val="20"/>
+          <w:szCs w:val="20"/>
+        </w:rPr>
+        <w:t xml:space="preserve"> de apartamentos residenciais simples.</w:t>
+      </w:r>
+    </w:p>
+    <w:p>
+      <w:pPr>
+        <w:pStyle w:val="PargrafodaLista"/>
+        <w:ind w:left="360"/>
+        <w:jc w:val="both"/>
+        <w:rPr>
+          <w:rFonts w:ascii="Arial" w:hAnsi="Arial" w:cs="Arial"/>
+          <w:b/>
+        </w:rPr>
+      </w:pPr>
+    </w:p>
+    <w:p>
+      <w:pPr>
+        <w:pStyle w:val="PargrafodaLista"/>
+        <w:ind w:left="360"/>
+        <w:jc w:val="both"/>
+        <w:rPr>
+          <w:rFonts w:ascii="Arial" w:hAnsi="Arial" w:cs="Arial"/>
+          <w:b/>
+        </w:rPr>
+      </w:pPr>
+    </w:p>
+    <w:p>
+      <w:pPr>
+        <w:pStyle w:val="PargrafodaLista"/>
+        <w:ind w:left="0"/>
+        <w:jc w:val="center"/>
+        <w:rPr>
+          <w:rFonts w:ascii="Arial" w:hAnsi="Arial" w:cs="Arial"/>
+          <w:b/>
+        </w:rPr>
+      </w:pPr>
+      <w:r>
+        <w:rPr>
+          <w:rFonts w:ascii="Arial" w:hAnsi="Arial" w:cs="Arial"/>
+          <w:b/>
+        </w:rPr>
+        <w:t>Função objetivo:</w:t>
+      </w:r>
+    </w:p>
+    <w:p>
+      <w:pPr>
+        <w:pStyle w:val="PargrafodaLista"/>
+        <w:ind w:left="0"/>
+        <w:jc w:val="center"/>
+        <w:rPr>
+          <w:rFonts w:ascii="Arial" w:hAnsi="Arial" w:cs="Arial"/>
+          <w:b/>
+        </w:rPr>
+      </w:pPr>
+    </w:p>
+    <w:p>
+      <w:pPr>
+        <w:jc w:val="both"/>
+        <w:rPr>
+          <w:rFonts w:ascii="Arial" w:hAnsi="Arial" w:cs="Arial"/>
+          <w:b/>
+          <w:vertAlign w:val="subscript"/>
+        </w:rPr>
+      </w:pPr>
+      <w:r>
+        <w:rPr>
+          <w:rFonts w:ascii="Arial" w:hAnsi="Arial" w:cs="Arial"/>
+          <w:b/>
+        </w:rPr>
+        <w:t>M</w:t>
+      </w:r>
+      <w:r>
+        <w:rPr>
+          <w:rFonts w:ascii="Arial" w:hAnsi="Arial" w:cs="Arial"/>
+          <w:b/>
+        </w:rPr>
+        <w:t>ax</w:t>
+      </w:r>
+      <w:r>
+        <w:rPr>
+          <w:rFonts w:ascii="Arial" w:hAnsi="Arial" w:cs="Arial"/>
+          <w:b/>
+        </w:rPr>
+        <w:t xml:space="preserve"> Z</w:t>
+      </w:r>
+      <w:r>
+        <w:rPr>
+          <w:rFonts w:ascii="Arial" w:hAnsi="Arial" w:cs="Arial"/>
+        </w:rPr>
+        <w:t xml:space="preserve"> = </w:t>
+      </w:r>
+      <w:r>
+        <w:rPr>
+          <w:rFonts w:ascii="Arial" w:hAnsi="Arial" w:cs="Arial"/>
+        </w:rPr>
+        <w:t>1600</w:t>
+      </w:r>
+      <w:r>
+        <w:rPr>
+          <w:rFonts w:ascii="Arial" w:hAnsi="Arial" w:cs="Arial"/>
+          <w:b/>
+        </w:rPr>
+        <w:t>X</w:t>
+      </w:r>
+      <w:r>
+        <w:rPr>
+          <w:rFonts w:ascii="Arial" w:hAnsi="Arial" w:cs="Arial"/>
+          <w:b/>
+          <w:vertAlign w:val="subscript"/>
+        </w:rPr>
+        <w:t>1</w:t>
+      </w:r>
+      <w:r>
+        <w:rPr>
+          <w:rFonts w:ascii="Arial" w:hAnsi="Arial" w:cs="Arial"/>
+        </w:rPr>
+        <w:t xml:space="preserve"> + 22</w:t>
+      </w:r>
+      <w:r>
+        <w:rPr>
+          <w:rFonts w:ascii="Arial" w:hAnsi="Arial" w:cs="Arial"/>
+        </w:rPr>
+        <w:t>50</w:t>
+      </w:r>
+      <w:r>
+        <w:rPr>
+          <w:rFonts w:ascii="Arial" w:hAnsi="Arial" w:cs="Arial"/>
+          <w:b/>
+        </w:rPr>
+        <w:t>X</w:t>
+      </w:r>
+      <w:r>
+        <w:rPr>
+          <w:rFonts w:ascii="Arial" w:hAnsi="Arial" w:cs="Arial"/>
+          <w:b/>
+          <w:vertAlign w:val="subscript"/>
+        </w:rPr>
+        <w:t>2</w:t>
+      </w:r>
+      <w:r>
+        <w:rPr>
+          <w:rFonts w:ascii="Arial" w:hAnsi="Arial" w:cs="Arial"/>
+        </w:rPr>
+        <w:t xml:space="preserve"> + </w:t>
+      </w:r>
+      <w:r>
+        <w:rPr>
+          <w:rFonts w:ascii="Arial" w:hAnsi="Arial" w:cs="Arial"/>
+        </w:rPr>
+        <w:t>3000</w:t>
+      </w:r>
+      <w:r>
+        <w:rPr>
+          <w:rFonts w:ascii="Arial" w:hAnsi="Arial" w:cs="Arial"/>
+          <w:b/>
+        </w:rPr>
+        <w:t>X</w:t>
+      </w:r>
+      <w:r>
+        <w:rPr>
+          <w:rFonts w:ascii="Arial" w:hAnsi="Arial" w:cs="Arial"/>
+          <w:b/>
+          <w:vertAlign w:val="subscript"/>
+        </w:rPr>
+        <w:t>3</w:t>
+      </w:r>
+    </w:p>
+    <w:p>
+      <w:pPr>
+        <w:jc w:val="both"/>
+        <w:rPr>
+          <w:rFonts w:ascii="Arial" w:hAnsi="Arial" w:cs="Arial"/>
+          <w:b/>
+          <w:vertAlign w:val="subscript"/>
+        </w:rPr>
+      </w:pPr>
+    </w:p>
+    <w:p>
+      <w:pPr>
+        <w:jc w:val="both"/>
+        <w:rPr>
+          <w:rFonts w:ascii="Arial" w:hAnsi="Arial" w:cs="Arial"/>
+        </w:rPr>
+      </w:pPr>
+    </w:p>
+    <w:p>
+      <w:pPr>
+        <w:jc w:val="center"/>
+        <w:outlineLvl w:val="0"/>
+        <w:rPr>
+          <w:rFonts w:ascii="Arial" w:hAnsi="Arial" w:cs="Arial"/>
+          <w:b/>
+        </w:rPr>
+      </w:pPr>
+      <w:r>
+        <w:rPr>
+          <w:rFonts w:ascii="Arial" w:hAnsi="Arial" w:cs="Arial"/>
+          <w:b/>
+        </w:rPr>
+        <w:t>Sujeito a</w:t>
+      </w:r>
+      <w:r>
+        <w:rPr>
+          <w:rFonts w:ascii="Arial" w:hAnsi="Arial" w:cs="Arial"/>
+          <w:b/>
+        </w:rPr>
+        <w:t>:</w:t>
+      </w:r>
+    </w:p>
+    <w:p>
+      <w:pPr>
+        <w:jc w:val="center"/>
+        <w:outlineLvl w:val="0"/>
+        <w:rPr>
+          <w:rFonts w:ascii="Arial" w:hAnsi="Arial" w:cs="Arial"/>
+          <w:b/>
+        </w:rPr>
+      </w:pPr>
+    </w:p>
+    <w:p>
+      <w:pPr>
+        <w:jc w:val="center"/>
+        <w:outlineLvl w:val="0"/>
+        <w:rPr>
+          <w:rFonts w:ascii="Arial" w:hAnsi="Arial" w:cs="Arial"/>
+        </w:rPr>
+      </w:pPr>
+      <m:oMathPara>
+        <m:oMath>
+          <m:d>
+            <m:dPr>
+              <m:begChr m:val="{"/>
+              <m:endChr m:val=""/>
+              <m:ctrlPr>
+                <w:rPr>
+                  <w:rFonts w:ascii="Cambria Math" w:hAnsi="Cambria Math" w:cs="Arial"/>
+                  <w:i/>
+                </w:rPr>
+              </m:ctrlPr>
+            </m:dPr>
+            <m:e>
+              <m:eqArr>
+                <m:eqArrPr>
+                  <m:ctrlPr>
+                    <w:rPr>
+                      <w:rFonts w:ascii="Cambria Math" w:hAnsi="Cambria Math" w:cs="Arial"/>
+                    </w:rPr>
+                  </m:ctrlPr>
+                </m:eqArrPr>
+                <m:e>
+                  <w:bookmarkStart w:id="4" w:name="OLE_LINK7"/>
+                  <w:bookmarkStart w:id="5" w:name="OLE_LINK8"/>
+                  <w:bookmarkStart w:id="6" w:name="OLE_LINK9"/>
+                  <w:bookmarkStart w:id="7" w:name="OLE_LINK10"/>
+                  <m:r>
+                    <w:rPr>
+                      <w:rFonts w:ascii="Cambria Math" w:hAnsi="Cambria Math" w:cs="Arial"/>
+                    </w:rPr>
+                    <m:t>X</m:t>
+                  </m:r>
+                  <m:r>
+                    <w:rPr>
+                      <w:rFonts w:ascii="Cambria Math" w:hAnsi="Cambria Math" w:cs="Arial"/>
+                      <w:vertAlign w:val="subscript"/>
+                    </w:rPr>
+                    <m:t xml:space="preserve">1 </m:t>
+                  </m:r>
+                  <m:r>
+                    <w:rPr>
+                      <w:rFonts w:ascii="Cambria Math" w:hAnsi="Cambria Math" w:cs="Arial"/>
+                    </w:rPr>
+                    <m:t xml:space="preserve">≤ 500 </m:t>
+                  </m:r>
+                  <m:d>
+                    <m:dPr>
+                      <m:ctrlPr>
+                        <w:rPr>
+                          <w:rFonts w:ascii="Cambria Math" w:hAnsi="Cambria Math" w:cs="Arial"/>
+                        </w:rPr>
+                      </m:ctrlPr>
+                    </m:dPr>
+                    <m:e>
+                      <m:r>
+                        <w:rPr>
+                          <w:rFonts w:ascii="Cambria Math" w:hAnsi="Cambria Math" w:cs="Arial"/>
+                        </w:rPr>
+                        <m:t>Apartamento 1</m:t>
+                      </m:r>
+                    </m:e>
+                  </m:d>
+                  <w:bookmarkEnd w:id="4"/>
+                  <w:bookmarkEnd w:id="5"/>
+                  <w:bookmarkEnd w:id="6"/>
+                  <w:bookmarkEnd w:id="7"/>
+                  <m:ctrlPr>
+                    <w:rPr>
+                      <w:rFonts w:ascii="Cambria Math" w:eastAsia="Cambria Math" w:hAnsi="Cambria Math" w:cs="Cambria Math"/>
+                    </w:rPr>
+                  </m:ctrlPr>
+                </m:e>
+                <m:e>
+                  <m:r>
+                    <w:rPr>
+                      <w:rFonts w:ascii="Cambria Math" w:hAnsi="Cambria Math" w:cs="Arial"/>
+                    </w:rPr>
+                    <m:t>X</m:t>
+                  </m:r>
+                  <m:r>
+                    <w:rPr>
+                      <w:rFonts w:ascii="Cambria Math" w:hAnsi="Cambria Math" w:cs="Arial"/>
+                      <w:vertAlign w:val="subscript"/>
+                    </w:rPr>
+                    <m:t xml:space="preserve">2 </m:t>
+                  </m:r>
+                  <m:r>
+                    <w:rPr>
+                      <w:rFonts w:ascii="Cambria Math" w:hAnsi="Cambria Math" w:cs="Arial"/>
+                    </w:rPr>
+                    <m:t xml:space="preserve">≤ 300 </m:t>
+                  </m:r>
+                  <m:d>
+                    <m:dPr>
+                      <m:ctrlPr>
+                        <w:rPr>
+                          <w:rFonts w:ascii="Cambria Math" w:hAnsi="Cambria Math" w:cs="Arial"/>
+                        </w:rPr>
+                      </m:ctrlPr>
+                    </m:dPr>
+                    <m:e>
+                      <m:r>
+                        <w:rPr>
+                          <w:rFonts w:ascii="Cambria Math" w:hAnsi="Cambria Math" w:cs="Arial"/>
+                        </w:rPr>
+                        <m:t>Apartamento 2</m:t>
+                      </m:r>
+                    </m:e>
+                  </m:d>
+                  <m:ctrlPr>
+                    <w:rPr>
+                      <w:rFonts w:ascii="Cambria Math" w:eastAsia="Cambria Math" w:hAnsi="Cambria Math" w:cs="Cambria Math"/>
+                      <w:i/>
+                    </w:rPr>
+                  </m:ctrlPr>
+                </m:e>
+                <m:e>
+                  <m:r>
+                    <w:rPr>
+                      <w:rFonts w:ascii="Cambria Math" w:hAnsi="Cambria Math" w:cs="Arial"/>
+                    </w:rPr>
+                    <m:t>X</m:t>
+                  </m:r>
+                  <m:r>
+                    <w:rPr>
+                      <w:rFonts w:ascii="Cambria Math" w:hAnsi="Cambria Math" w:cs="Arial"/>
+                      <w:vertAlign w:val="subscript"/>
+                    </w:rPr>
+                    <m:t xml:space="preserve">3 </m:t>
+                  </m:r>
+                  <m:r>
+                    <w:rPr>
+                      <w:rFonts w:ascii="Cambria Math" w:hAnsi="Cambria Math" w:cs="Arial"/>
+                    </w:rPr>
+                    <m:t xml:space="preserve">≤ 250 </m:t>
+                  </m:r>
+                  <m:d>
+                    <m:dPr>
+                      <m:ctrlPr>
+                        <w:rPr>
+                          <w:rFonts w:ascii="Cambria Math" w:hAnsi="Cambria Math" w:cs="Arial"/>
+                        </w:rPr>
+                      </m:ctrlPr>
+                    </m:dPr>
+                    <m:e>
+                      <m:r>
+                        <w:rPr>
+                          <w:rFonts w:ascii="Cambria Math" w:hAnsi="Cambria Math" w:cs="Arial"/>
+                        </w:rPr>
+                        <m:t>Apartamento 3</m:t>
+                      </m:r>
+                    </m:e>
+                  </m:d>
+                  <m:ctrlPr>
+                    <w:rPr>
+                      <w:rFonts w:ascii="Cambria Math" w:eastAsia="Cambria Math" w:hAnsi="Cambria Math" w:cs="Cambria Math"/>
+                      <w:i/>
+                    </w:rPr>
+                  </m:ctrlPr>
+                </m:e>
+                <m:e>
+                  <m:r>
+                    <w:rPr>
+                      <w:rFonts w:ascii="Cambria Math" w:hAnsi="Cambria Math" w:cs="Arial"/>
+                    </w:rPr>
+                    <m:t>2X</m:t>
+                  </m:r>
+                  <m:r>
+                    <w:rPr>
+                      <w:rFonts w:ascii="Cambria Math" w:hAnsi="Cambria Math" w:cs="Arial"/>
+                      <w:vertAlign w:val="subscript"/>
+                    </w:rPr>
+                    <m:t>2</m:t>
+                  </m:r>
+                  <m:r>
+                    <w:rPr>
+                      <w:rFonts w:ascii="Cambria Math" w:hAnsi="Cambria Math" w:cs="Arial"/>
+                    </w:rPr>
+                    <m:t xml:space="preserve"> - X</m:t>
+                  </m:r>
+                  <m:r>
+                    <w:rPr>
+                      <w:rFonts w:ascii="Cambria Math" w:hAnsi="Cambria Math" w:cs="Arial"/>
+                      <w:vertAlign w:val="subscript"/>
+                    </w:rPr>
+                    <m:t>1</m:t>
+                  </m:r>
+                  <m:r>
+                    <w:rPr>
+                      <w:rFonts w:ascii="Cambria Math" w:hAnsi="Cambria Math" w:cs="Arial"/>
+                    </w:rPr>
+                    <m:t xml:space="preserve"> - X</m:t>
+                  </m:r>
+                  <m:r>
+                    <w:rPr>
+                      <w:rFonts w:ascii="Cambria Math" w:hAnsi="Cambria Math" w:cs="Arial"/>
+                      <w:vertAlign w:val="subscript"/>
+                    </w:rPr>
+                    <m:t>3</m:t>
+                  </m:r>
+                  <m:r>
+                    <w:rPr>
+                      <w:rFonts w:ascii="Cambria Math" w:hAnsi="Cambria Math" w:cs="Arial"/>
+                    </w:rPr>
+                    <m:t xml:space="preserve"> ≥ 0 </m:t>
+                  </m:r>
+                  <m:d>
+                    <m:dPr>
+                      <m:ctrlPr>
+                        <w:rPr>
+                          <w:rFonts w:ascii="Cambria Math" w:hAnsi="Cambria Math" w:cs="Arial"/>
+                        </w:rPr>
+                      </m:ctrlPr>
+                    </m:dPr>
+                    <m:e>
+                      <m:r>
+                        <w:rPr>
+                          <w:rFonts w:ascii="Cambria Math" w:hAnsi="Cambria Math" w:cs="Arial"/>
+                        </w:rPr>
+                        <m:t>Comércio 4</m:t>
+                      </m:r>
+                    </m:e>
+                  </m:d>
+                  <m:ctrlPr>
+                    <w:rPr>
+                      <w:rFonts w:ascii="Cambria Math" w:eastAsia="Cambria Math" w:hAnsi="Cambria Math" w:cs="Cambria Math"/>
+                      <w:i/>
+                    </w:rPr>
+                  </m:ctrlPr>
+                </m:e>
+                <m:e>
+                  <m:r>
+                    <w:rPr>
+                      <w:rFonts w:ascii="Cambria Math" w:hAnsi="Cambria Math" w:cs="Arial"/>
+                    </w:rPr>
+                    <m:t>10X</m:t>
+                  </m:r>
+                  <m:r>
+                    <w:rPr>
+                      <w:rFonts w:ascii="Cambria Math" w:hAnsi="Cambria Math" w:cs="Arial"/>
+                      <w:vertAlign w:val="subscript"/>
+                    </w:rPr>
+                    <m:t>1</m:t>
+                  </m:r>
+                  <m:r>
+                    <w:rPr>
+                      <w:rFonts w:ascii="Cambria Math" w:hAnsi="Cambria Math" w:cs="Arial"/>
+                    </w:rPr>
+                    <m:t xml:space="preserve"> + 15X</m:t>
+                  </m:r>
+                  <m:r>
+                    <w:rPr>
+                      <w:rFonts w:ascii="Cambria Math" w:hAnsi="Cambria Math" w:cs="Arial"/>
+                      <w:vertAlign w:val="subscript"/>
+                    </w:rPr>
+                    <m:t>2</m:t>
+                  </m:r>
+                  <m:r>
+                    <w:rPr>
+                      <w:rFonts w:ascii="Cambria Math" w:hAnsi="Cambria Math" w:cs="Arial"/>
+                    </w:rPr>
+                    <m:t xml:space="preserve"> + 18X</m:t>
+                  </m:r>
+                  <m:r>
+                    <w:rPr>
+                      <w:rFonts w:ascii="Cambria Math" w:hAnsi="Cambria Math" w:cs="Arial"/>
+                      <w:vertAlign w:val="subscript"/>
+                    </w:rPr>
+                    <m:t>3</m:t>
+                  </m:r>
+                  <m:r>
+                    <w:rPr>
+                      <w:rFonts w:ascii="Cambria Math" w:hAnsi="Cambria Math" w:cs="Arial"/>
+                    </w:rPr>
+                    <m:t xml:space="preserve"> ≥ 10000 </m:t>
+                  </m:r>
+                  <m:d>
+                    <m:dPr>
+                      <m:ctrlPr>
+                        <w:rPr>
+                          <w:rFonts w:ascii="Cambria Math" w:hAnsi="Cambria Math" w:cs="Arial"/>
+                        </w:rPr>
+                      </m:ctrlPr>
+                    </m:dPr>
+                    <m:e>
+                      <m:r>
+                        <w:rPr>
+                          <w:rFonts w:ascii="Cambria Math" w:hAnsi="Cambria Math" w:cs="Arial"/>
+                        </w:rPr>
+                        <m:t>Comércio 1</m:t>
+                      </m:r>
+                    </m:e>
+                  </m:d>
+                  <m:ctrlPr>
+                    <w:rPr>
+                      <w:rFonts w:ascii="Cambria Math" w:eastAsia="Cambria Math" w:hAnsi="Cambria Math" w:cs="Cambria Math"/>
+                      <w:i/>
+                    </w:rPr>
+                  </m:ctrlPr>
+                </m:e>
+                <m:e>
+                  <m:r>
+                    <w:rPr>
+                      <w:rFonts w:ascii="Cambria Math" w:hAnsi="Cambria Math" w:cs="Arial"/>
+                    </w:rPr>
+                    <m:t>X</m:t>
+                  </m:r>
+                  <m:r>
+                    <w:rPr>
+                      <w:rFonts w:ascii="Cambria Math" w:hAnsi="Cambria Math" w:cs="Arial"/>
+                      <w:vertAlign w:val="subscript"/>
+                    </w:rPr>
+                    <m:t>1</m:t>
+                  </m:r>
+                  <m:r>
+                    <w:rPr>
+                      <w:rFonts w:ascii="Cambria Math" w:hAnsi="Cambria Math" w:cs="Arial"/>
+                    </w:rPr>
+                    <m:t>, X</m:t>
+                  </m:r>
+                  <m:r>
+                    <w:rPr>
+                      <w:rFonts w:ascii="Cambria Math" w:hAnsi="Cambria Math" w:cs="Arial"/>
+                      <w:vertAlign w:val="subscript"/>
+                    </w:rPr>
+                    <m:t>2</m:t>
+                  </m:r>
+                  <m:r>
+                    <w:rPr>
+                      <w:rFonts w:ascii="Cambria Math" w:hAnsi="Cambria Math" w:cs="Arial"/>
+                    </w:rPr>
+                    <m:t>, X</m:t>
+                  </m:r>
+                  <m:r>
+                    <w:rPr>
+                      <w:rFonts w:ascii="Cambria Math" w:hAnsi="Cambria Math" w:cs="Arial"/>
+                      <w:vertAlign w:val="subscript"/>
+                    </w:rPr>
+                    <m:t xml:space="preserve">3 </m:t>
+                  </m:r>
+                  <m:r>
+                    <w:rPr>
+                      <w:rFonts w:ascii="Cambria Math" w:hAnsi="Cambria Math" w:cs="Arial"/>
+                    </w:rPr>
+                    <m:t>≥0</m:t>
+                  </m:r>
+                </m:e>
+              </m:eqArr>
+            </m:e>
+          </m:d>
+        </m:oMath>
+      </m:oMathPara>
+    </w:p>
+    <w:p>
+      <w:pPr>
+        <w:jc w:val="both"/>
+        <w:rPr>
+          <w:rFonts w:ascii="Arial" w:hAnsi="Arial" w:cs="Arial"/>
+        </w:rPr>
+      </w:pPr>
+    </w:p>
+    <w:p>
+      <w:pPr>
+        <w:jc w:val="both"/>
+        <w:rPr>
+          <w:rFonts w:ascii="Arial" w:hAnsi="Arial" w:cs="Arial"/>
+        </w:rPr>
+      </w:pPr>
+      <w:r>
+        <w:rPr>
+          <w:rFonts w:ascii="Arial" w:hAnsi="Arial" w:cs="Arial"/>
+        </w:rPr>
+        <w:t>Existem dois grupos com restrições relacionadas entre si:</w:t>
+      </w:r>
+    </w:p>
+    <w:p>
+      <w:pPr>
+        <w:jc w:val="both"/>
+        <w:rPr>
+          <w:rFonts w:ascii="Arial" w:hAnsi="Arial" w:cs="Arial"/>
+        </w:rPr>
+      </w:pPr>
+    </w:p>
+    <w:p>
+      <w:pPr>
+        <w:jc w:val="both"/>
+        <w:rPr>
+          <w:rFonts w:ascii="Arial" w:hAnsi="Arial" w:cs="Arial"/>
+        </w:rPr>
+      </w:pPr>
+      <w:r>
+        <w:rPr>
+          <w:rFonts w:ascii="Arial" w:hAnsi="Arial" w:cs="Arial"/>
+        </w:rPr>
+        <w:t>1</w:t>
+      </w:r>
+      <w:r>
+        <w:rPr>
+          <w:rFonts w:ascii="Arial" w:hAnsi="Arial" w:cs="Arial"/>
+        </w:rPr>
+        <w:sym w:font="Symbol" w:char="F0B0"/>
+      </w:r>
+      <w:r>
+        <w:rPr>
+          <w:rFonts w:ascii="Arial" w:hAnsi="Arial" w:cs="Arial"/>
+        </w:rPr>
+        <w:t xml:space="preserve"> grupo – Restrições relacionadas a demanda de inquilinos de cada apartamento:</w:t>
+      </w:r>
+    </w:p>
+    <w:p>
+      <w:pPr>
+        <w:pStyle w:val="PargrafodaLista"/>
+        <w:numPr>
+          <w:ilvl w:val="0"/>
+          <w:numId w:val="15"/>
+        </w:numPr>
+        <w:jc w:val="both"/>
+        <w:rPr>
+          <w:rFonts w:ascii="Arial" w:hAnsi="Arial" w:cs="Arial"/>
+        </w:rPr>
+      </w:pPr>
+      <w:bookmarkStart w:id="8" w:name="OLE_LINK14"/>
+      <w:bookmarkStart w:id="9" w:name="OLE_LINK15"/>
+      <w:r>
+        <w:rPr>
+          <w:rFonts w:ascii="Arial" w:hAnsi="Arial" w:cs="Arial"/>
+        </w:rPr>
+        <w:t>Demanda máxima estimada do apartamento 1 é de 500 apartamentos;</w:t>
+      </w:r>
+    </w:p>
+    <w:bookmarkEnd w:id="8"/>
+    <w:bookmarkEnd w:id="9"/>
+    <w:p>
+      <w:pPr>
+        <w:pStyle w:val="PargrafodaLista"/>
+        <w:numPr>
+          <w:ilvl w:val="0"/>
+          <w:numId w:val="15"/>
+        </w:numPr>
+        <w:jc w:val="both"/>
+        <w:rPr>
+          <w:rFonts w:ascii="Arial" w:hAnsi="Arial" w:cs="Arial"/>
+        </w:rPr>
+      </w:pPr>
+      <w:r>
+        <w:rPr>
+          <w:rFonts w:ascii="Arial" w:hAnsi="Arial" w:cs="Arial"/>
+        </w:rPr>
+        <w:t>Demanda máxima estimada do apartamento 2 é de 300 apartamentos;</w:t>
+      </w:r>
+    </w:p>
+    <w:p>
+      <w:pPr>
+        <w:pStyle w:val="PargrafodaLista"/>
+        <w:numPr>
+          <w:ilvl w:val="0"/>
+          <w:numId w:val="15"/>
+        </w:numPr>
+        <w:jc w:val="both"/>
+        <w:rPr>
+          <w:rFonts w:ascii="Arial" w:hAnsi="Arial" w:cs="Arial"/>
+        </w:rPr>
+      </w:pPr>
+      <w:r>
+        <w:rPr>
+          <w:rFonts w:ascii="Arial" w:hAnsi="Arial" w:cs="Arial"/>
+        </w:rPr>
+        <w:t>Demanda máxima estimada do apartamento 3 é de 250 apartamentos;</w:t>
+      </w:r>
+    </w:p>
+    <w:p>
+      <w:pPr>
+        <w:pStyle w:val="PargrafodaLista"/>
+        <w:numPr>
+          <w:ilvl w:val="0"/>
+          <w:numId w:val="15"/>
+        </w:numPr>
+        <w:jc w:val="both"/>
+        <w:rPr>
+          <w:rFonts w:ascii="Arial" w:hAnsi="Arial" w:cs="Arial"/>
+        </w:rPr>
+      </w:pPr>
+      <w:r>
+        <w:rPr>
+          <w:rFonts w:ascii="Arial" w:hAnsi="Arial" w:cs="Arial"/>
+        </w:rPr>
+        <w:t>Demanda máxima estimada do apartamento 2 é de no mínimo 50% do número de apartamentos 1 e 3.</w:t>
+      </w:r>
+    </w:p>
+    <w:p>
+      <w:pPr>
+        <w:jc w:val="both"/>
+        <w:rPr>
+          <w:rFonts w:ascii="Arial" w:hAnsi="Arial" w:cs="Arial"/>
+        </w:rPr>
+      </w:pPr>
+    </w:p>
+    <w:p>
+      <w:pPr>
+        <w:jc w:val="both"/>
+        <w:rPr>
+          <w:rFonts w:ascii="Arial" w:hAnsi="Arial" w:cs="Arial"/>
+        </w:rPr>
+      </w:pPr>
+      <w:r>
+        <w:rPr>
+          <w:rFonts w:ascii="Arial" w:hAnsi="Arial" w:cs="Arial"/>
+        </w:rPr>
+        <w:t>2</w:t>
+      </w:r>
+      <w:r>
+        <w:rPr>
+          <w:rFonts w:ascii="Arial" w:hAnsi="Arial" w:cs="Arial"/>
+        </w:rPr>
+        <w:sym w:font="Symbol" w:char="F0B0"/>
+      </w:r>
+      <w:r>
+        <w:rPr>
+          <w:rFonts w:ascii="Arial" w:hAnsi="Arial" w:cs="Arial"/>
+        </w:rPr>
+        <w:t xml:space="preserve"> grupo – Restrições relacionadas ao espaço para o comércio varejista:</w:t>
+      </w:r>
+    </w:p>
+    <w:p>
+      <w:pPr>
+        <w:pStyle w:val="PargrafodaLista"/>
+        <w:numPr>
+          <w:ilvl w:val="0"/>
+          <w:numId w:val="16"/>
+        </w:numPr>
+        <w:jc w:val="both"/>
+        <w:rPr>
+          <w:rFonts w:ascii="Arial" w:hAnsi="Arial" w:cs="Arial"/>
+        </w:rPr>
+      </w:pPr>
+      <w:r>
+        <w:rPr>
+          <w:rFonts w:ascii="Arial" w:hAnsi="Arial" w:cs="Arial"/>
+        </w:rPr>
+        <w:t>O comércio varejista é proporcional ao número de apartamentos à razão de 10 pés</w:t>
+      </w:r>
+      <w:r>
+        <w:rPr>
+          <w:rFonts w:ascii="Arial" w:hAnsi="Arial" w:cs="Arial"/>
+          <w:vertAlign w:val="superscript"/>
+        </w:rPr>
+        <w:t>2</w:t>
+      </w:r>
+      <w:r>
+        <w:rPr>
+          <w:rFonts w:ascii="Arial" w:hAnsi="Arial" w:cs="Arial"/>
+        </w:rPr>
+        <w:t>,</w:t>
+      </w:r>
+      <w:r>
+        <w:rPr>
+          <w:rFonts w:ascii="Arial" w:hAnsi="Arial" w:cs="Arial"/>
+        </w:rPr>
+        <w:t xml:space="preserve"> </w:t>
+      </w:r>
+      <w:r>
+        <w:rPr>
+          <w:rFonts w:ascii="Arial" w:hAnsi="Arial" w:cs="Arial"/>
+        </w:rPr>
+        <w:t>15 pés</w:t>
+      </w:r>
+      <w:r>
+        <w:rPr>
+          <w:rFonts w:ascii="Arial" w:hAnsi="Arial" w:cs="Arial"/>
+          <w:vertAlign w:val="superscript"/>
+        </w:rPr>
+        <w:t>2</w:t>
+      </w:r>
+      <w:r>
+        <w:rPr>
+          <w:rFonts w:ascii="Arial" w:hAnsi="Arial" w:cs="Arial"/>
+        </w:rPr>
+        <w:t xml:space="preserve"> e</w:t>
+      </w:r>
+      <w:r>
+        <w:rPr>
+          <w:rFonts w:ascii="Arial" w:hAnsi="Arial" w:cs="Arial"/>
+        </w:rPr>
+        <w:t xml:space="preserve"> </w:t>
+      </w:r>
+      <w:r>
+        <w:rPr>
+          <w:rFonts w:ascii="Arial" w:hAnsi="Arial" w:cs="Arial"/>
+        </w:rPr>
+        <w:t>18 pés</w:t>
+      </w:r>
+      <w:r>
+        <w:rPr>
+          <w:rFonts w:ascii="Arial" w:hAnsi="Arial" w:cs="Arial"/>
+          <w:vertAlign w:val="superscript"/>
+        </w:rPr>
+        <w:t>2</w:t>
+      </w:r>
+      <w:r>
+        <w:rPr>
+          <w:rFonts w:ascii="Arial" w:hAnsi="Arial" w:cs="Arial"/>
+        </w:rPr>
+        <w:t xml:space="preserve"> para os apartamentos 1, 2 e 3.</w:t>
+      </w:r>
+    </w:p>
+    <w:p>
+      <w:pPr>
+        <w:jc w:val="both"/>
+        <w:rPr>
+          <w:rFonts w:ascii="Arial" w:hAnsi="Arial" w:cs="Arial"/>
+        </w:rPr>
+      </w:pPr>
+    </w:p>
+    <w:p>
+      <w:pPr>
+        <w:pStyle w:val="PargrafodaLista"/>
+        <w:ind w:left="0"/>
+        <w:rPr>
+          <w:rFonts w:ascii="Arial" w:hAnsi="Arial" w:cs="Arial"/>
+          <w:b/>
+        </w:rPr>
+      </w:pPr>
+    </w:p>
+    <w:bookmarkEnd w:id="3"/>
+    <w:p>
+      <w:pPr>
+        <w:jc w:val="center"/>
+        <w:rPr>
+          <w:rFonts w:ascii="Arial" w:hAnsi="Arial" w:cs="Arial"/>
+          <w:b/>
+        </w:rPr>
+      </w:pPr>
+      <w:r>
+        <w:rPr>
+          <w:rFonts w:ascii="Arial" w:hAnsi="Arial" w:cs="Arial"/>
+          <w:b/>
+        </w:rPr>
+        <w:t>Resolução:</w:t>
+      </w:r>
+    </w:p>
+    <w:p>
+      <w:pPr>
+        <w:jc w:val="center"/>
+      </w:pPr>
+      <w:r>
+        <w:rPr>
+          <w:noProof/>
+          <w:lang w:eastAsia="pt-BR"/>
+        </w:rPr>
+        <w:drawing>
+          <wp:inline distT="0" distB="0" distL="0" distR="0" wp14:anchorId="60DD7145" wp14:editId="2A4F4939">
+            <wp:extent cx="2286000" cy="1143000"/>
+            <wp:effectExtent l="0" t="0" r="0" b="0"/>
+            <wp:docPr id="2" name="Imagem 2"/>
+            <wp:cNvGraphicFramePr>
+              <a:graphicFrameLocks xmlns:a="http://schemas.openxmlformats.org/drawingml/2006/main" noChangeAspect="1"/>
+            </wp:cNvGraphicFramePr>
+            <a:graphic xmlns:a="http://schemas.openxmlformats.org/drawingml/2006/main">
+              <a:graphicData uri="http://schemas.openxmlformats.org/drawingml/2006/picture">
+                <pic:pic xmlns:pic="http://schemas.openxmlformats.org/drawingml/2006/picture">
+                  <pic:nvPicPr>
+                    <pic:cNvPr id="2" name="Capturar.JPG"/>
+                    <pic:cNvPicPr/>
+                  </pic:nvPicPr>
+                  <pic:blipFill>
+                    <a:blip r:embed="rId6">
+                      <a:extLst>
+                        <a:ext uri="{28A0092B-C50C-407E-A947-70E740481C1C}">
+                          <a14:useLocalDpi xmlns:a14="http://schemas.microsoft.com/office/drawing/2010/main" val="0"/>
+                        </a:ext>
+                      </a:extLst>
+                    </a:blip>
+                    <a:stretch>
+                      <a:fillRect/>
+                    </a:stretch>
+                  </pic:blipFill>
+                  <pic:spPr>
+                    <a:xfrm>
+                      <a:off x="0" y="0"/>
+                      <a:ext cx="2286000" cy="1143000"/>
+                    </a:xfrm>
+                    <a:prstGeom prst="rect">
+                      <a:avLst/>
+                    </a:prstGeom>
+                  </pic:spPr>
+                </pic:pic>
+              </a:graphicData>
+            </a:graphic>
+          </wp:inline>
+        </w:drawing>
+      </w:r>
+    </w:p>
+    <w:p>
+      <w:pPr>
+        <w:pStyle w:val="Legenda"/>
+        <w:jc w:val="center"/>
+      </w:pPr>
+      <w:r>
+        <w:rPr>
+          <w:b/>
+          <w:sz w:val="24"/>
+          <w:szCs w:val="24"/>
+        </w:rPr>
+        <w:t xml:space="preserve">Figura </w:t>
+      </w:r>
+      <w:r>
+        <w:rPr>
+          <w:b/>
+          <w:sz w:val="24"/>
+          <w:szCs w:val="24"/>
+        </w:rPr>
+        <w:fldChar w:fldCharType="begin"/>
+      </w:r>
+      <w:r>
+        <w:rPr>
+          <w:b/>
+          <w:sz w:val="24"/>
+          <w:szCs w:val="24"/>
+        </w:rPr>
+        <w:instrText xml:space="preserve"> SEQ Figura \* ARABIC </w:instrText>
+      </w:r>
+      <w:r>
+        <w:rPr>
+          <w:b/>
+          <w:sz w:val="24"/>
+          <w:szCs w:val="24"/>
+        </w:rPr>
+        <w:fldChar w:fldCharType="separate"/>
+      </w:r>
+      <w:r>
+        <w:rPr>
+          <w:b/>
+          <w:noProof/>
+          <w:sz w:val="24"/>
+          <w:szCs w:val="24"/>
+        </w:rPr>
+        <w:t>1</w:t>
+      </w:r>
+      <w:r>
+        <w:rPr>
+          <w:b/>
+          <w:sz w:val="24"/>
+          <w:szCs w:val="24"/>
+        </w:rPr>
+        <w:fldChar w:fldCharType="end"/>
+      </w:r>
+      <w:r>
+        <w:rPr>
+          <w:b/>
+          <w:sz w:val="24"/>
+          <w:szCs w:val="24"/>
+        </w:rPr>
+        <w:t>. Entrada de dados do software LINDO para o problema da questão 1.</w:t>
+      </w:r>
+      <w:r>
+        <w:t xml:space="preserve"> </w:t>
+      </w:r>
+      <w:bookmarkEnd w:id="1"/>
+      <w:bookmarkEnd w:id="2"/>
+    </w:p>
+    <w:p>
+      <w:pPr>
+        <w:jc w:val="both"/>
+        <w:rPr>
+          <w:rFonts w:ascii="Arial" w:hAnsi="Arial" w:cs="Arial"/>
+          <w:b/>
+        </w:rPr>
+      </w:pPr>
+    </w:p>
+    <w:p>
+      <w:pPr>
+        <w:jc w:val="both"/>
+        <w:rPr>
+          <w:rFonts w:ascii="Arial" w:hAnsi="Arial" w:cs="Arial"/>
+          <w:b/>
+        </w:rPr>
+      </w:pPr>
+      <w:r>
+        <w:rPr>
+          <w:rFonts w:ascii="Arial" w:hAnsi="Arial" w:cs="Arial"/>
+          <w:b/>
+        </w:rPr>
+        <w:lastRenderedPageBreak/>
         <w:t>2</w:t>
       </w:r>
       <w:r>
@@ -3528,18 +4712,12 @@
                 </m:eqArrPr>
                 <m:e>
                   <m:r>
-                    <m:rPr>
-                      <m:nor/>
-                    </m:rPr>
                     <w:rPr>
                       <w:rFonts w:ascii="Cambria Math" w:hAnsi="Cambria Math" w:cs="Arial"/>
                     </w:rPr>
                     <m:t>X</m:t>
                   </m:r>
                   <m:r>
-                    <m:rPr>
-                      <m:nor/>
-                    </m:rPr>
                     <w:rPr>
                       <w:rFonts w:ascii="Cambria Math" w:hAnsi="Cambria Math" w:cs="Arial"/>
                       <w:vertAlign w:val="subscript"/>
@@ -3547,18 +4725,12 @@
                     <m:t>111</m:t>
                   </m:r>
                   <m:r>
-                    <m:rPr>
-                      <m:nor/>
-                    </m:rPr>
                     <w:rPr>
                       <w:rFonts w:ascii="Cambria Math" w:hAnsi="Cambria Math" w:cs="Arial"/>
                     </w:rPr>
                     <m:t xml:space="preserve"> + X</m:t>
                   </m:r>
                   <m:r>
-                    <m:rPr>
-                      <m:nor/>
-                    </m:rPr>
                     <w:rPr>
                       <w:rFonts w:ascii="Cambria Math" w:hAnsi="Cambria Math" w:cs="Arial"/>
                       <w:vertAlign w:val="subscript"/>
@@ -3566,18 +4738,12 @@
                     <m:t>112</m:t>
                   </m:r>
                   <m:r>
-                    <m:rPr>
-                      <m:nor/>
-                    </m:rPr>
                     <w:rPr>
                       <w:rFonts w:ascii="Cambria Math" w:hAnsi="Cambria Math" w:cs="Arial"/>
                     </w:rPr>
                     <m:t xml:space="preserve"> + X</m:t>
                   </m:r>
                   <m:r>
-                    <m:rPr>
-                      <m:nor/>
-                    </m:rPr>
                     <w:rPr>
                       <w:rFonts w:ascii="Cambria Math" w:hAnsi="Cambria Math" w:cs="Arial"/>
                       <w:vertAlign w:val="subscript"/>
@@ -3585,18 +4751,12 @@
                     <m:t>113</m:t>
                   </m:r>
                   <m:r>
-                    <m:rPr>
-                      <m:nor/>
-                    </m:rPr>
                     <w:rPr>
                       <w:rFonts w:ascii="Cambria Math" w:hAnsi="Cambria Math" w:cs="Arial"/>
                     </w:rPr>
                     <m:t xml:space="preserve"> + X</m:t>
                   </m:r>
                   <m:r>
-                    <m:rPr>
-                      <m:nor/>
-                    </m:rPr>
                     <w:rPr>
                       <w:rFonts w:ascii="Cambria Math" w:hAnsi="Cambria Math" w:cs="Arial"/>
                       <w:vertAlign w:val="subscript"/>
@@ -3604,18 +4764,12 @@
                     <m:t>121</m:t>
                   </m:r>
                   <m:r>
-                    <m:rPr>
-                      <m:nor/>
-                    </m:rPr>
                     <w:rPr>
                       <w:rFonts w:ascii="Cambria Math" w:hAnsi="Cambria Math" w:cs="Arial"/>
                     </w:rPr>
                     <m:t xml:space="preserve"> + X</m:t>
                   </m:r>
                   <m:r>
-                    <m:rPr>
-                      <m:nor/>
-                    </m:rPr>
                     <w:rPr>
                       <w:rFonts w:ascii="Cambria Math" w:hAnsi="Cambria Math" w:cs="Arial"/>
                       <w:vertAlign w:val="subscript"/>
@@ -3623,18 +4777,12 @@
                     <m:t>122</m:t>
                   </m:r>
                   <m:r>
-                    <m:rPr>
-                      <m:nor/>
-                    </m:rPr>
                     <w:rPr>
                       <w:rFonts w:ascii="Cambria Math" w:hAnsi="Cambria Math" w:cs="Arial"/>
                     </w:rPr>
                     <m:t xml:space="preserve"> + X</m:t>
                   </m:r>
                   <m:r>
-                    <m:rPr>
-                      <m:nor/>
-                    </m:rPr>
                     <w:rPr>
                       <w:rFonts w:ascii="Cambria Math" w:hAnsi="Cambria Math" w:cs="Arial"/>
                       <w:vertAlign w:val="subscript"/>
@@ -3642,9 +4790,6 @@
                     <m:t>123</m:t>
                   </m:r>
                   <m:r>
-                    <m:rPr>
-                      <m:nor/>
-                    </m:rPr>
                     <w:rPr>
                       <w:rFonts w:ascii="Cambria Math" w:hAnsi="Cambria Math" w:cs="Arial"/>
                     </w:rPr>
@@ -3660,9 +4805,6 @@
                     </m:dPr>
                     <m:e>
                       <m:r>
-                        <m:rPr>
-                          <m:nor/>
-                        </m:rPr>
                         <w:rPr>
                           <w:rFonts w:ascii="Cambria Math" w:hAnsi="Cambria Math" w:cs="Arial"/>
                         </w:rPr>
@@ -3678,18 +4820,12 @@
                 </m:e>
                 <m:e>
                   <m:r>
-                    <m:rPr>
-                      <m:nor/>
-                    </m:rPr>
                     <w:rPr>
                       <w:rFonts w:ascii="Cambria Math" w:hAnsi="Cambria Math" w:cs="Arial"/>
                     </w:rPr>
                     <m:t>X</m:t>
                   </m:r>
                   <m:r>
-                    <m:rPr>
-                      <m:nor/>
-                    </m:rPr>
                     <w:rPr>
                       <w:rFonts w:ascii="Cambria Math" w:hAnsi="Cambria Math" w:cs="Arial"/>
                       <w:vertAlign w:val="subscript"/>
@@ -3697,18 +4833,12 @@
                     <m:t>211</m:t>
                   </m:r>
                   <m:r>
-                    <m:rPr>
-                      <m:nor/>
-                    </m:rPr>
                     <w:rPr>
                       <w:rFonts w:ascii="Cambria Math" w:hAnsi="Cambria Math" w:cs="Arial"/>
                     </w:rPr>
                     <m:t xml:space="preserve"> + X</m:t>
                   </m:r>
                   <m:r>
-                    <m:rPr>
-                      <m:nor/>
-                    </m:rPr>
                     <w:rPr>
                       <w:rFonts w:ascii="Cambria Math" w:hAnsi="Cambria Math" w:cs="Arial"/>
                       <w:vertAlign w:val="subscript"/>
@@ -3716,18 +4846,12 @@
                     <m:t>212</m:t>
                   </m:r>
                   <m:r>
-                    <m:rPr>
-                      <m:nor/>
-                    </m:rPr>
                     <w:rPr>
                       <w:rFonts w:ascii="Cambria Math" w:hAnsi="Cambria Math" w:cs="Arial"/>
                     </w:rPr>
                     <m:t xml:space="preserve"> + X</m:t>
                   </m:r>
                   <m:r>
-                    <m:rPr>
-                      <m:nor/>
-                    </m:rPr>
                     <w:rPr>
                       <w:rFonts w:ascii="Cambria Math" w:hAnsi="Cambria Math" w:cs="Arial"/>
                       <w:vertAlign w:val="subscript"/>
@@ -3735,18 +4859,12 @@
                     <m:t>213</m:t>
                   </m:r>
                   <m:r>
-                    <m:rPr>
-                      <m:nor/>
-                    </m:rPr>
                     <w:rPr>
                       <w:rFonts w:ascii="Cambria Math" w:hAnsi="Cambria Math" w:cs="Arial"/>
                     </w:rPr>
                     <m:t xml:space="preserve"> + X</m:t>
                   </m:r>
                   <m:r>
-                    <m:rPr>
-                      <m:nor/>
-                    </m:rPr>
                     <w:rPr>
                       <w:rFonts w:ascii="Cambria Math" w:hAnsi="Cambria Math" w:cs="Arial"/>
                       <w:vertAlign w:val="subscript"/>
@@ -3754,18 +4872,12 @@
                     <m:t>221</m:t>
                   </m:r>
                   <m:r>
-                    <m:rPr>
-                      <m:nor/>
-                    </m:rPr>
                     <w:rPr>
                       <w:rFonts w:ascii="Cambria Math" w:hAnsi="Cambria Math" w:cs="Arial"/>
                     </w:rPr>
                     <m:t xml:space="preserve"> + X</m:t>
                   </m:r>
                   <m:r>
-                    <m:rPr>
-                      <m:nor/>
-                    </m:rPr>
                     <w:rPr>
                       <w:rFonts w:ascii="Cambria Math" w:hAnsi="Cambria Math" w:cs="Arial"/>
                       <w:vertAlign w:val="subscript"/>
@@ -3773,38 +4885,19 @@
                     <m:t>222</m:t>
                   </m:r>
                   <m:r>
-                    <m:rPr>
-                      <m:nor/>
-                    </m:rPr>
                     <w:rPr>
                       <w:rFonts w:ascii="Cambria Math" w:hAnsi="Cambria Math" w:cs="Arial"/>
                     </w:rPr>
                     <m:t xml:space="preserve"> + X</m:t>
                   </m:r>
                   <m:r>
-                    <m:rPr>
-                      <m:nor/>
-                    </m:rPr>
                     <w:rPr>
                       <w:rFonts w:ascii="Cambria Math" w:hAnsi="Cambria Math" w:cs="Arial"/>
                       <w:vertAlign w:val="subscript"/>
                     </w:rPr>
-                    <m:t>223</m:t>
-                  </m:r>
-                  <m:r>
-                    <m:rPr>
-                      <m:nor/>
-                    </m:rPr>
-                    <w:rPr>
-                      <w:rFonts w:ascii="Cambria Math" w:hAnsi="Cambria Math" w:cs="Arial"/>
-                      <w:vertAlign w:val="subscript"/>
-                    </w:rPr>
-                    <m:t xml:space="preserve"> </m:t>
-                  </m:r>
-                  <m:r>
-                    <m:rPr>
-                      <m:nor/>
-                    </m:rPr>
+                    <m:t xml:space="preserve">223 </m:t>
+                  </m:r>
+                  <m:r>
                     <w:rPr>
                       <w:rFonts w:ascii="Cambria Math" w:hAnsi="Cambria Math" w:cs="Arial"/>
                     </w:rPr>
@@ -3820,9 +4913,6 @@
                     </m:dPr>
                     <m:e>
                       <m:r>
-                        <m:rPr>
-                          <m:nor/>
-                        </m:rPr>
                         <w:rPr>
                           <w:rFonts w:ascii="Cambria Math" w:hAnsi="Cambria Math" w:cs="Arial"/>
                         </w:rPr>
@@ -3839,18 +4929,12 @@
                 </m:e>
                 <m:e>
                   <m:r>
-                    <m:rPr>
-                      <m:nor/>
-                    </m:rPr>
                     <w:rPr>
                       <w:rFonts w:ascii="Cambria Math" w:hAnsi="Cambria Math" w:cs="Arial"/>
                     </w:rPr>
                     <m:t>X</m:t>
                   </m:r>
                   <m:r>
-                    <m:rPr>
-                      <m:nor/>
-                    </m:rPr>
                     <w:rPr>
                       <w:rFonts w:ascii="Cambria Math" w:hAnsi="Cambria Math" w:cs="Arial"/>
                       <w:vertAlign w:val="subscript"/>
@@ -3858,76 +4942,45 @@
                     <m:t>111</m:t>
                   </m:r>
                   <m:r>
-                    <m:rPr>
-                      <m:nor/>
-                    </m:rPr>
                     <w:rPr>
                       <w:rFonts w:ascii="Cambria Math" w:hAnsi="Cambria Math" w:cs="Arial"/>
                     </w:rPr>
                     <m:t>+X</m:t>
                   </m:r>
                   <m:r>
-                    <m:rPr>
-                      <m:nor/>
-                    </m:rPr>
                     <w:rPr>
                       <w:rFonts w:ascii="Cambria Math" w:hAnsi="Cambria Math" w:cs="Arial"/>
                       <w:vertAlign w:val="subscript"/>
                     </w:rPr>
-                    <m:t>21</m:t>
-                  </m:r>
-                  <m:r>
-                    <m:rPr>
-                      <m:nor/>
-                    </m:rPr>
+                    <m:t>211</m:t>
+                  </m:r>
+                  <m:r>
+                    <w:rPr>
+                      <w:rFonts w:ascii="Cambria Math" w:hAnsi="Cambria Math" w:cs="Arial"/>
+                    </w:rPr>
+                    <m:t xml:space="preserve"> + X</m:t>
+                  </m:r>
+                  <m:r>
                     <w:rPr>
                       <w:rFonts w:ascii="Cambria Math" w:hAnsi="Cambria Math" w:cs="Arial"/>
                       <w:vertAlign w:val="subscript"/>
                     </w:rPr>
-                    <m:t>1</m:t>
-                  </m:r>
-                  <m:r>
-                    <m:rPr>
-                      <m:nor/>
-                    </m:rPr>
+                    <m:t>121</m:t>
+                  </m:r>
+                  <m:r>
                     <w:rPr>
                       <w:rFonts w:ascii="Cambria Math" w:hAnsi="Cambria Math" w:cs="Arial"/>
                     </w:rPr>
                     <m:t xml:space="preserve"> + X</m:t>
                   </m:r>
                   <m:r>
-                    <m:rPr>
-                      <m:nor/>
-                    </m:rPr>
                     <w:rPr>
                       <w:rFonts w:ascii="Cambria Math" w:hAnsi="Cambria Math" w:cs="Arial"/>
                       <w:vertAlign w:val="subscript"/>
                     </w:rPr>
-                    <m:t>121</m:t>
-                  </m:r>
-                  <m:r>
-                    <m:rPr>
-                      <m:nor/>
-                    </m:rPr>
-                    <w:rPr>
-                      <w:rFonts w:ascii="Cambria Math" w:hAnsi="Cambria Math" w:cs="Arial"/>
-                    </w:rPr>
-                    <m:t xml:space="preserve"> + X</m:t>
-                  </m:r>
-                  <m:r>
-                    <m:rPr>
-                      <m:nor/>
-                    </m:rPr>
-                    <w:rPr>
-                      <w:rFonts w:ascii="Cambria Math" w:hAnsi="Cambria Math" w:cs="Arial"/>
-                      <w:vertAlign w:val="subscript"/>
-                    </w:rPr>
                     <m:t>221</m:t>
                   </m:r>
                   <m:r>
-                    <m:rPr>
-                      <m:nor/>
-                    </m:rPr>
                     <w:rPr>
                       <w:rFonts w:ascii="Cambria Math" w:hAnsi="Cambria Math" w:cs="Arial"/>
                     </w:rPr>
@@ -3943,9 +4996,6 @@
                     </m:dPr>
                     <m:e>
                       <m:r>
-                        <m:rPr>
-                          <m:nor/>
-                        </m:rPr>
                         <w:rPr>
                           <w:rFonts w:ascii="Cambria Math" w:hAnsi="Cambria Math" w:cs="Arial"/>
                         </w:rPr>
@@ -3962,18 +5012,12 @@
                 </m:e>
                 <m:e>
                   <m:r>
-                    <m:rPr>
-                      <m:nor/>
-                    </m:rPr>
                     <w:rPr>
                       <w:rFonts w:ascii="Cambria Math" w:hAnsi="Cambria Math" w:cs="Arial"/>
                     </w:rPr>
                     <m:t>X</m:t>
                   </m:r>
                   <m:r>
-                    <m:rPr>
-                      <m:nor/>
-                    </m:rPr>
                     <w:rPr>
                       <w:rFonts w:ascii="Cambria Math" w:hAnsi="Cambria Math" w:cs="Arial"/>
                       <w:vertAlign w:val="subscript"/>
@@ -3981,18 +5025,12 @@
                     <m:t>112</m:t>
                   </m:r>
                   <m:r>
-                    <m:rPr>
-                      <m:nor/>
-                    </m:rPr>
                     <w:rPr>
                       <w:rFonts w:ascii="Cambria Math" w:hAnsi="Cambria Math" w:cs="Arial"/>
                     </w:rPr>
                     <m:t xml:space="preserve"> + X</m:t>
                   </m:r>
                   <m:r>
-                    <m:rPr>
-                      <m:nor/>
-                    </m:rPr>
                     <w:rPr>
                       <w:rFonts w:ascii="Cambria Math" w:hAnsi="Cambria Math" w:cs="Arial"/>
                       <w:vertAlign w:val="subscript"/>
@@ -4000,18 +5038,12 @@
                     <m:t>212</m:t>
                   </m:r>
                   <m:r>
-                    <m:rPr>
-                      <m:nor/>
-                    </m:rPr>
                     <w:rPr>
                       <w:rFonts w:ascii="Cambria Math" w:hAnsi="Cambria Math" w:cs="Arial"/>
                     </w:rPr>
                     <m:t xml:space="preserve"> + X</m:t>
                   </m:r>
                   <m:r>
-                    <m:rPr>
-                      <m:nor/>
-                    </m:rPr>
                     <w:rPr>
                       <w:rFonts w:ascii="Cambria Math" w:hAnsi="Cambria Math" w:cs="Arial"/>
                       <w:vertAlign w:val="subscript"/>
@@ -4019,18 +5051,12 @@
                     <m:t>122</m:t>
                   </m:r>
                   <m:r>
-                    <m:rPr>
-                      <m:nor/>
-                    </m:rPr>
                     <w:rPr>
                       <w:rFonts w:ascii="Cambria Math" w:hAnsi="Cambria Math" w:cs="Arial"/>
                     </w:rPr>
                     <m:t xml:space="preserve"> + X</m:t>
                   </m:r>
                   <m:r>
-                    <m:rPr>
-                      <m:nor/>
-                    </m:rPr>
                     <w:rPr>
                       <w:rFonts w:ascii="Cambria Math" w:hAnsi="Cambria Math" w:cs="Arial"/>
                       <w:vertAlign w:val="subscript"/>
@@ -4038,9 +5064,6 @@
                     <m:t>222</m:t>
                   </m:r>
                   <m:r>
-                    <m:rPr>
-                      <m:nor/>
-                    </m:rPr>
                     <w:rPr>
                       <w:rFonts w:ascii="Cambria Math" w:hAnsi="Cambria Math" w:cs="Arial"/>
                     </w:rPr>
@@ -4056,9 +5079,6 @@
                     </m:dPr>
                     <m:e>
                       <m:r>
-                        <m:rPr>
-                          <m:nor/>
-                        </m:rPr>
                         <w:rPr>
                           <w:rFonts w:ascii="Cambria Math" w:hAnsi="Cambria Math" w:cs="Arial"/>
                         </w:rPr>
@@ -4075,18 +5095,12 @@
                 </m:e>
                 <m:e>
                   <m:r>
-                    <m:rPr>
-                      <m:nor/>
-                    </m:rPr>
                     <w:rPr>
                       <w:rFonts w:ascii="Cambria Math" w:hAnsi="Cambria Math" w:cs="Arial"/>
                     </w:rPr>
                     <m:t>X</m:t>
                   </m:r>
                   <m:r>
-                    <m:rPr>
-                      <m:nor/>
-                    </m:rPr>
                     <w:rPr>
                       <w:rFonts w:ascii="Cambria Math" w:hAnsi="Cambria Math" w:cs="Arial"/>
                       <w:vertAlign w:val="subscript"/>
@@ -4094,18 +5108,12 @@
                     <m:t>113</m:t>
                   </m:r>
                   <m:r>
-                    <m:rPr>
-                      <m:nor/>
-                    </m:rPr>
                     <w:rPr>
                       <w:rFonts w:ascii="Cambria Math" w:hAnsi="Cambria Math" w:cs="Arial"/>
                     </w:rPr>
                     <m:t xml:space="preserve"> + X</m:t>
                   </m:r>
                   <m:r>
-                    <m:rPr>
-                      <m:nor/>
-                    </m:rPr>
                     <w:rPr>
                       <w:rFonts w:ascii="Cambria Math" w:hAnsi="Cambria Math" w:cs="Arial"/>
                       <w:vertAlign w:val="subscript"/>
@@ -4113,18 +5121,12 @@
                     <m:t>213</m:t>
                   </m:r>
                   <m:r>
-                    <m:rPr>
-                      <m:nor/>
-                    </m:rPr>
                     <w:rPr>
                       <w:rFonts w:ascii="Cambria Math" w:hAnsi="Cambria Math" w:cs="Arial"/>
                     </w:rPr>
                     <m:t xml:space="preserve"> + X</m:t>
                   </m:r>
                   <m:r>
-                    <m:rPr>
-                      <m:nor/>
-                    </m:rPr>
                     <w:rPr>
                       <w:rFonts w:ascii="Cambria Math" w:hAnsi="Cambria Math" w:cs="Arial"/>
                       <w:vertAlign w:val="subscript"/>
@@ -4132,38 +5134,19 @@
                     <m:t>123</m:t>
                   </m:r>
                   <m:r>
-                    <m:rPr>
-                      <m:nor/>
-                    </m:rPr>
                     <w:rPr>
                       <w:rFonts w:ascii="Cambria Math" w:hAnsi="Cambria Math" w:cs="Arial"/>
                     </w:rPr>
                     <m:t xml:space="preserve"> + X</m:t>
                   </m:r>
                   <m:r>
-                    <m:rPr>
-                      <m:nor/>
-                    </m:rPr>
                     <w:rPr>
                       <w:rFonts w:ascii="Cambria Math" w:hAnsi="Cambria Math" w:cs="Arial"/>
                       <w:vertAlign w:val="subscript"/>
                     </w:rPr>
-                    <m:t>223</m:t>
-                  </m:r>
-                  <m:r>
-                    <m:rPr>
-                      <m:nor/>
-                    </m:rPr>
-                    <w:rPr>
-                      <w:rFonts w:ascii="Cambria Math" w:hAnsi="Cambria Math" w:cs="Arial"/>
-                      <w:vertAlign w:val="subscript"/>
-                    </w:rPr>
-                    <m:t xml:space="preserve"> </m:t>
-                  </m:r>
-                  <m:r>
-                    <m:rPr>
-                      <m:nor/>
-                    </m:rPr>
+                    <m:t xml:space="preserve">223 </m:t>
+                  </m:r>
+                  <m:r>
                     <w:rPr>
                       <w:rFonts w:ascii="Cambria Math" w:hAnsi="Cambria Math" w:cs="Arial"/>
                     </w:rPr>
@@ -4179,9 +5162,6 @@
                     </m:dPr>
                     <m:e>
                       <m:r>
-                        <m:rPr>
-                          <m:nor/>
-                        </m:rPr>
                         <w:rPr>
                           <w:rFonts w:ascii="Cambria Math" w:hAnsi="Cambria Math" w:cs="Arial"/>
                         </w:rPr>
@@ -4198,38 +5178,25 @@
                 </m:e>
                 <m:e>
                   <m:r>
-                    <m:rPr>
-                      <m:nor/>
-                    </m:rPr>
                     <w:rPr>
                       <w:rFonts w:ascii="Cambria Math" w:hAnsi="Cambria Math" w:cs="Arial"/>
                     </w:rPr>
                     <m:t>X</m:t>
                   </m:r>
                   <m:r>
-                    <m:rPr>
-                      <m:nor/>
-                    </m:rPr>
-                    <w:rPr>
-                      <w:rFonts w:ascii="Cambria Math" w:hAnsi="Cambria Math" w:cs="Arial"/>
-                      <w:bCs/>
+                    <w:rPr>
+                      <w:rFonts w:ascii="Cambria Math" w:hAnsi="Cambria Math" w:cs="Arial"/>
                       <w:vertAlign w:val="subscript"/>
                     </w:rPr>
                     <m:t>111</m:t>
                   </m:r>
                   <m:r>
-                    <m:rPr>
-                      <m:nor/>
-                    </m:rPr>
                     <w:rPr>
                       <w:rFonts w:ascii="Cambria Math" w:hAnsi="Cambria Math" w:cs="Arial"/>
                     </w:rPr>
                     <m:t>, X</m:t>
                   </m:r>
                   <m:r>
-                    <m:rPr>
-                      <m:nor/>
-                    </m:rPr>
                     <w:rPr>
                       <w:rFonts w:ascii="Cambria Math" w:hAnsi="Cambria Math" w:cs="Arial"/>
                       <w:vertAlign w:val="subscript"/>
@@ -4237,18 +5204,12 @@
                     <m:t>112</m:t>
                   </m:r>
                   <m:r>
-                    <m:rPr>
-                      <m:nor/>
-                    </m:rPr>
                     <w:rPr>
                       <w:rFonts w:ascii="Cambria Math" w:hAnsi="Cambria Math" w:cs="Arial"/>
                     </w:rPr>
                     <m:t>, X</m:t>
                   </m:r>
                   <m:r>
-                    <m:rPr>
-                      <m:nor/>
-                    </m:rPr>
                     <w:rPr>
                       <w:rFonts w:ascii="Cambria Math" w:hAnsi="Cambria Math" w:cs="Arial"/>
                       <w:vertAlign w:val="subscript"/>
@@ -4256,18 +5217,12 @@
                     <m:t>113</m:t>
                   </m:r>
                   <m:r>
-                    <m:rPr>
-                      <m:nor/>
-                    </m:rPr>
                     <w:rPr>
                       <w:rFonts w:ascii="Cambria Math" w:hAnsi="Cambria Math" w:cs="Arial"/>
                     </w:rPr>
                     <m:t>, X</m:t>
                   </m:r>
                   <m:r>
-                    <m:rPr>
-                      <m:nor/>
-                    </m:rPr>
                     <w:rPr>
                       <w:rFonts w:ascii="Cambria Math" w:hAnsi="Cambria Math" w:cs="Arial"/>
                       <w:vertAlign w:val="subscript"/>
@@ -4275,18 +5230,12 @@
                     <m:t>121</m:t>
                   </m:r>
                   <m:r>
-                    <m:rPr>
-                      <m:nor/>
-                    </m:rPr>
                     <w:rPr>
                       <w:rFonts w:ascii="Cambria Math" w:hAnsi="Cambria Math" w:cs="Arial"/>
                     </w:rPr>
                     <m:t>, X</m:t>
                   </m:r>
                   <m:r>
-                    <m:rPr>
-                      <m:nor/>
-                    </m:rPr>
                     <w:rPr>
                       <w:rFonts w:ascii="Cambria Math" w:hAnsi="Cambria Math" w:cs="Arial"/>
                       <w:vertAlign w:val="subscript"/>
@@ -4294,18 +5243,12 @@
                     <m:t>122</m:t>
                   </m:r>
                   <m:r>
-                    <m:rPr>
-                      <m:nor/>
-                    </m:rPr>
                     <w:rPr>
                       <w:rFonts w:ascii="Cambria Math" w:hAnsi="Cambria Math" w:cs="Arial"/>
                     </w:rPr>
                     <m:t>, X</m:t>
                   </m:r>
                   <m:r>
-                    <m:rPr>
-                      <m:nor/>
-                    </m:rPr>
                     <w:rPr>
                       <w:rFonts w:ascii="Cambria Math" w:hAnsi="Cambria Math" w:cs="Arial"/>
                       <w:vertAlign w:val="subscript"/>
@@ -4313,18 +5256,12 @@
                     <m:t xml:space="preserve">123, </m:t>
                   </m:r>
                   <m:r>
-                    <m:rPr>
-                      <m:nor/>
-                    </m:rPr>
                     <w:rPr>
                       <w:rFonts w:ascii="Cambria Math" w:hAnsi="Cambria Math" w:cs="Arial"/>
                     </w:rPr>
                     <m:t>X</m:t>
                   </m:r>
                   <m:r>
-                    <m:rPr>
-                      <m:nor/>
-                    </m:rPr>
                     <w:rPr>
                       <w:rFonts w:ascii="Cambria Math" w:hAnsi="Cambria Math" w:cs="Arial"/>
                       <w:vertAlign w:val="subscript"/>
@@ -4332,18 +5269,12 @@
                     <m:t>211</m:t>
                   </m:r>
                   <m:r>
-                    <m:rPr>
-                      <m:nor/>
-                    </m:rPr>
                     <w:rPr>
                       <w:rFonts w:ascii="Cambria Math" w:hAnsi="Cambria Math" w:cs="Arial"/>
                     </w:rPr>
                     <m:t>, X</m:t>
                   </m:r>
                   <m:r>
-                    <m:rPr>
-                      <m:nor/>
-                    </m:rPr>
                     <w:rPr>
                       <w:rFonts w:ascii="Cambria Math" w:hAnsi="Cambria Math" w:cs="Arial"/>
                       <w:vertAlign w:val="subscript"/>
@@ -4351,18 +5282,12 @@
                     <m:t>212</m:t>
                   </m:r>
                   <m:r>
-                    <m:rPr>
-                      <m:nor/>
-                    </m:rPr>
                     <w:rPr>
                       <w:rFonts w:ascii="Cambria Math" w:hAnsi="Cambria Math" w:cs="Arial"/>
                     </w:rPr>
                     <m:t>, X</m:t>
                   </m:r>
                   <m:r>
-                    <m:rPr>
-                      <m:nor/>
-                    </m:rPr>
                     <w:rPr>
                       <w:rFonts w:ascii="Cambria Math" w:hAnsi="Cambria Math" w:cs="Arial"/>
                       <w:vertAlign w:val="subscript"/>
@@ -4370,18 +5295,12 @@
                     <m:t>213</m:t>
                   </m:r>
                   <m:r>
-                    <m:rPr>
-                      <m:nor/>
-                    </m:rPr>
                     <w:rPr>
                       <w:rFonts w:ascii="Cambria Math" w:hAnsi="Cambria Math" w:cs="Arial"/>
                     </w:rPr>
                     <m:t>, X</m:t>
                   </m:r>
                   <m:r>
-                    <m:rPr>
-                      <m:nor/>
-                    </m:rPr>
                     <w:rPr>
                       <w:rFonts w:ascii="Cambria Math" w:hAnsi="Cambria Math" w:cs="Arial"/>
                       <w:vertAlign w:val="subscript"/>
@@ -4389,18 +5308,12 @@
                     <m:t>221</m:t>
                   </m:r>
                   <m:r>
-                    <m:rPr>
-                      <m:nor/>
-                    </m:rPr>
                     <w:rPr>
                       <w:rFonts w:ascii="Cambria Math" w:hAnsi="Cambria Math" w:cs="Arial"/>
                     </w:rPr>
                     <m:t>, X</m:t>
                   </m:r>
                   <m:r>
-                    <m:rPr>
-                      <m:nor/>
-                    </m:rPr>
                     <w:rPr>
                       <w:rFonts w:ascii="Cambria Math" w:hAnsi="Cambria Math" w:cs="Arial"/>
                       <w:vertAlign w:val="subscript"/>
@@ -4408,18 +5321,12 @@
                     <m:t>222</m:t>
                   </m:r>
                   <m:r>
-                    <m:rPr>
-                      <m:nor/>
-                    </m:rPr>
                     <w:rPr>
                       <w:rFonts w:ascii="Cambria Math" w:hAnsi="Cambria Math" w:cs="Arial"/>
                     </w:rPr>
                     <m:t>, X</m:t>
                   </m:r>
                   <m:r>
-                    <m:rPr>
-                      <m:nor/>
-                    </m:rPr>
                     <w:rPr>
                       <w:rFonts w:ascii="Cambria Math" w:hAnsi="Cambria Math" w:cs="Arial"/>
                       <w:vertAlign w:val="subscript"/>
@@ -4427,9 +5334,6 @@
                     <m:t xml:space="preserve">223 </m:t>
                   </m:r>
                   <m:r>
-                    <m:rPr>
-                      <m:nor/>
-                    </m:rPr>
                     <w:rPr>
                       <w:rFonts w:ascii="Cambria Math" w:hAnsi="Cambria Math" w:cs="Arial"/>
                     </w:rPr>
@@ -4617,19 +5521,7 @@
         <w:rPr>
           <w:rFonts w:ascii="Arial" w:hAnsi="Arial" w:cs="Arial"/>
         </w:rPr>
-        <w:t>Compromi</w:t>
-      </w:r>
-      <w:r>
-        <w:rPr>
-          <w:rFonts w:ascii="Arial" w:hAnsi="Arial" w:cs="Arial"/>
-        </w:rPr>
-        <w:t>sso de venda mínimo do cliente 2 é de 7</w:t>
-      </w:r>
-      <w:r>
-        <w:rPr>
-          <w:rFonts w:ascii="Arial" w:hAnsi="Arial" w:cs="Arial"/>
-        </w:rPr>
-        <w:t>0 carros/semana;</w:t>
+        <w:t>Compromisso de venda mínimo do cliente 2 é de 70 carros/semana;</w:t>
       </w:r>
     </w:p>
     <w:p>
@@ -4648,25 +5540,7 @@
         <w:rPr>
           <w:rFonts w:ascii="Arial" w:hAnsi="Arial" w:cs="Arial"/>
         </w:rPr>
-        <w:t>Compromi</w:t>
-      </w:r>
-      <w:r>
-        <w:rPr>
-          <w:rFonts w:ascii="Arial" w:hAnsi="Arial" w:cs="Arial"/>
-        </w:rPr>
-        <w:t>sso de venda mínimo do cliente 3 é de 6</w:t>
-      </w:r>
-      <w:r>
-        <w:rPr>
-          <w:rFonts w:ascii="Arial" w:hAnsi="Arial" w:cs="Arial"/>
-        </w:rPr>
-        <w:t>0 carros/semana</w:t>
-      </w:r>
-      <w:r>
-        <w:rPr>
-          <w:rFonts w:ascii="Arial" w:hAnsi="Arial" w:cs="Arial"/>
-        </w:rPr>
-        <w:t>.</w:t>
+        <w:t>Compromisso de venda mínimo do cliente 3 é de 60 carros/semana.</w:t>
       </w:r>
     </w:p>
     <w:p>
@@ -4752,7 +5626,7 @@
                     </pic:cNvPicPr>
                   </pic:nvPicPr>
                   <pic:blipFill>
-                    <a:blip r:embed="rId6">
+                    <a:blip r:embed="rId7">
                       <a:extLst>
                         <a:ext uri="{28A0092B-C50C-407E-A947-70E740481C1C}">
                           <a14:useLocalDpi xmlns:a14="http://schemas.microsoft.com/office/drawing/2010/main" val="0"/>
@@ -4926,6 +5800,7 @@
       <w:r>
         <w:rPr>
           <w:noProof/>
+          <w:lang w:eastAsia="pt-BR"/>
         </w:rPr>
         <w:drawing>
           <wp:inline distT="0" distB="0" distL="0" distR="0" wp14:anchorId="7880CDC0" wp14:editId="2470608F">
@@ -4945,7 +5820,7 @@
                     </pic:cNvPicPr>
                   </pic:nvPicPr>
                   <pic:blipFill>
-                    <a:blip r:embed="rId7" cstate="print"/>
+                    <a:blip r:embed="rId8" cstate="print"/>
                     <a:srcRect/>
                     <a:stretch>
                       <a:fillRect/>
@@ -5323,31 +6198,7 @@
           <w:sz w:val="20"/>
           <w:szCs w:val="20"/>
         </w:rPr>
-        <w:t>Dólares que serão investidos n</w:t>
-      </w:r>
-      <w:r>
-        <w:rPr>
-          <w:rFonts w:ascii="Arial" w:hAnsi="Arial" w:cs="Arial"/>
-          <w:sz w:val="20"/>
-          <w:szCs w:val="20"/>
-        </w:rPr>
-        <w:t>o projeto 2</w:t>
-      </w:r>
-      <w:r>
-        <w:rPr>
-          <w:rFonts w:ascii="Arial" w:hAnsi="Arial" w:cs="Arial"/>
-          <w:sz w:val="20"/>
-          <w:szCs w:val="20"/>
-        </w:rPr>
-        <w:t xml:space="preserve"> que pertence a subsidiária 1</w:t>
-      </w:r>
-      <w:r>
-        <w:rPr>
-          <w:rFonts w:ascii="Arial" w:hAnsi="Arial" w:cs="Arial"/>
-          <w:sz w:val="20"/>
-          <w:szCs w:val="20"/>
-        </w:rPr>
-        <w:t>.</w:t>
+        <w:t>Dólares que serão investidos no projeto 2 que pertence a subsidiária 1.</w:t>
       </w:r>
     </w:p>
     <w:p>
@@ -5404,31 +6255,7 @@
           <w:sz w:val="20"/>
           <w:szCs w:val="20"/>
         </w:rPr>
-        <w:t>Dólares que serão investidos n</w:t>
-      </w:r>
-      <w:r>
-        <w:rPr>
-          <w:rFonts w:ascii="Arial" w:hAnsi="Arial" w:cs="Arial"/>
-          <w:sz w:val="20"/>
-          <w:szCs w:val="20"/>
-        </w:rPr>
-        <w:t>o projeto 3</w:t>
-      </w:r>
-      <w:r>
-        <w:rPr>
-          <w:rFonts w:ascii="Arial" w:hAnsi="Arial" w:cs="Arial"/>
-          <w:sz w:val="20"/>
-          <w:szCs w:val="20"/>
-        </w:rPr>
-        <w:t xml:space="preserve"> que pertence a subsidiária 1</w:t>
-      </w:r>
-      <w:r>
-        <w:rPr>
-          <w:rFonts w:ascii="Arial" w:hAnsi="Arial" w:cs="Arial"/>
-          <w:sz w:val="20"/>
-          <w:szCs w:val="20"/>
-        </w:rPr>
-        <w:t>.</w:t>
+        <w:t>Dólares que serão investidos no projeto 3 que pertence a subsidiária 1.</w:t>
       </w:r>
     </w:p>
     <w:p>
@@ -5494,31 +6321,7 @@
           <w:sz w:val="20"/>
           <w:szCs w:val="20"/>
         </w:rPr>
-        <w:t>Dólares que serão investidos n</w:t>
-      </w:r>
-      <w:r>
-        <w:rPr>
-          <w:rFonts w:ascii="Arial" w:hAnsi="Arial" w:cs="Arial"/>
-          <w:sz w:val="20"/>
-          <w:szCs w:val="20"/>
-        </w:rPr>
-        <w:t>o projeto 4</w:t>
-      </w:r>
-      <w:r>
-        <w:rPr>
-          <w:rFonts w:ascii="Arial" w:hAnsi="Arial" w:cs="Arial"/>
-          <w:sz w:val="20"/>
-          <w:szCs w:val="20"/>
-        </w:rPr>
-        <w:t xml:space="preserve"> que pertence a subsidiária</w:t>
-      </w:r>
-      <w:r>
-        <w:rPr>
-          <w:rFonts w:ascii="Arial" w:hAnsi="Arial" w:cs="Arial"/>
-          <w:sz w:val="20"/>
-          <w:szCs w:val="20"/>
-        </w:rPr>
-        <w:t xml:space="preserve"> 2.</w:t>
+        <w:t>Dólares que serão investidos no projeto 4 que pertence a subsidiária 2.</w:t>
       </w:r>
     </w:p>
     <w:p>
@@ -5595,31 +6398,7 @@
           <w:sz w:val="20"/>
           <w:szCs w:val="20"/>
         </w:rPr>
-        <w:t>Dólares que serão investidos n</w:t>
-      </w:r>
-      <w:r>
-        <w:rPr>
-          <w:rFonts w:ascii="Arial" w:hAnsi="Arial" w:cs="Arial"/>
-          <w:sz w:val="20"/>
-          <w:szCs w:val="20"/>
-        </w:rPr>
-        <w:t>o projeto 5</w:t>
-      </w:r>
-      <w:r>
-        <w:rPr>
-          <w:rFonts w:ascii="Arial" w:hAnsi="Arial" w:cs="Arial"/>
-          <w:sz w:val="20"/>
-          <w:szCs w:val="20"/>
-        </w:rPr>
-        <w:t xml:space="preserve"> que pertence a subsidiária</w:t>
-      </w:r>
-      <w:r>
-        <w:rPr>
-          <w:rFonts w:ascii="Arial" w:hAnsi="Arial" w:cs="Arial"/>
-          <w:sz w:val="20"/>
-          <w:szCs w:val="20"/>
-        </w:rPr>
-        <w:t xml:space="preserve"> 2.</w:t>
+        <w:t>Dólares que serão investidos no projeto 5 que pertence a subsidiária 2.</w:t>
       </w:r>
     </w:p>
     <w:p>
@@ -5687,31 +6466,7 @@
           <w:sz w:val="20"/>
           <w:szCs w:val="20"/>
         </w:rPr>
-        <w:t>Dólares que serão investidos n</w:t>
-      </w:r>
-      <w:r>
-        <w:rPr>
-          <w:rFonts w:ascii="Arial" w:hAnsi="Arial" w:cs="Arial"/>
-          <w:sz w:val="20"/>
-          <w:szCs w:val="20"/>
-        </w:rPr>
-        <w:t>o projeto 6</w:t>
-      </w:r>
-      <w:r>
-        <w:rPr>
-          <w:rFonts w:ascii="Arial" w:hAnsi="Arial" w:cs="Arial"/>
-          <w:sz w:val="20"/>
-          <w:szCs w:val="20"/>
-        </w:rPr>
-        <w:t xml:space="preserve"> que pertence a subsidiária </w:t>
-      </w:r>
-      <w:r>
-        <w:rPr>
-          <w:rFonts w:ascii="Arial" w:hAnsi="Arial" w:cs="Arial"/>
-          <w:sz w:val="20"/>
-          <w:szCs w:val="20"/>
-        </w:rPr>
-        <w:t>2.</w:t>
+        <w:t>Dólares que serão investidos no projeto 6 que pertence a subsidiária 2.</w:t>
       </w:r>
     </w:p>
     <w:p>
@@ -5777,31 +6532,7 @@
           <w:sz w:val="20"/>
           <w:szCs w:val="20"/>
         </w:rPr>
-        <w:t>Dólares que serão investidos n</w:t>
-      </w:r>
-      <w:r>
-        <w:rPr>
-          <w:rFonts w:ascii="Arial" w:hAnsi="Arial" w:cs="Arial"/>
-          <w:sz w:val="20"/>
-          <w:szCs w:val="20"/>
-        </w:rPr>
-        <w:t>o projeto 7</w:t>
-      </w:r>
-      <w:r>
-        <w:rPr>
-          <w:rFonts w:ascii="Arial" w:hAnsi="Arial" w:cs="Arial"/>
-          <w:sz w:val="20"/>
-          <w:szCs w:val="20"/>
-        </w:rPr>
-        <w:t xml:space="preserve"> que pertence a subsidiária</w:t>
-      </w:r>
-      <w:r>
-        <w:rPr>
-          <w:rFonts w:ascii="Arial" w:hAnsi="Arial" w:cs="Arial"/>
-          <w:sz w:val="20"/>
-          <w:szCs w:val="20"/>
-        </w:rPr>
-        <w:t xml:space="preserve"> 3.</w:t>
+        <w:t>Dólares que serão investidos no projeto 7 que pertence a subsidiária 3.</w:t>
       </w:r>
     </w:p>
     <w:p>
@@ -5868,31 +6599,7 @@
           <w:sz w:val="20"/>
           <w:szCs w:val="20"/>
         </w:rPr>
-        <w:t>Dólares que serão investidos n</w:t>
-      </w:r>
-      <w:r>
-        <w:rPr>
-          <w:rFonts w:ascii="Arial" w:hAnsi="Arial" w:cs="Arial"/>
-          <w:sz w:val="20"/>
-          <w:szCs w:val="20"/>
-        </w:rPr>
-        <w:t>o projeto 8</w:t>
-      </w:r>
-      <w:r>
-        <w:rPr>
-          <w:rFonts w:ascii="Arial" w:hAnsi="Arial" w:cs="Arial"/>
-          <w:sz w:val="20"/>
-          <w:szCs w:val="20"/>
-        </w:rPr>
-        <w:t xml:space="preserve"> que pertence a subsidiária</w:t>
-      </w:r>
-      <w:r>
-        <w:rPr>
-          <w:rFonts w:ascii="Arial" w:hAnsi="Arial" w:cs="Arial"/>
-          <w:sz w:val="20"/>
-          <w:szCs w:val="20"/>
-        </w:rPr>
-        <w:t xml:space="preserve"> 3.</w:t>
+        <w:t>Dólares que serão investidos no projeto 8 que pertence a subsidiária 3.</w:t>
       </w:r>
     </w:p>
     <w:p>
@@ -6362,548 +7069,161 @@
                 </m:eqArrPr>
                 <m:e>
                   <m:r>
-                    <m:rPr>
-                      <m:nor/>
-                    </m:rPr>
                     <w:rPr>
                       <w:rFonts w:ascii="Cambria Math" w:hAnsi="Cambria Math" w:cs="Arial"/>
                     </w:rPr>
                     <m:t>X</m:t>
                   </m:r>
                   <m:r>
-                    <m:rPr>
-                      <m:nor/>
-                    </m:rPr>
-                    <w:rPr>
-                      <w:rFonts w:ascii="Cambria Math" w:hAnsi="Cambria Math" w:cs="Arial"/>
-                      <w:iCs/>
+                    <w:rPr>
+                      <w:rFonts w:ascii="Cambria Math" w:hAnsi="Cambria Math" w:cs="Arial"/>
                       <w:vertAlign w:val="subscript"/>
                     </w:rPr>
-                    <m:t>11</m:t>
-                  </m:r>
-                  <m:r>
-                    <m:rPr>
-                      <m:nor/>
-                    </m:rPr>
-                    <w:rPr>
-                      <w:rFonts w:ascii="Cambria Math" w:hAnsi="Cambria Math" w:cs="Arial"/>
-                      <w:iCs/>
+                    <m:t xml:space="preserve">11 </m:t>
+                  </m:r>
+                  <m:r>
+                    <w:rPr>
+                      <w:rFonts w:ascii="Cambria Math" w:hAnsi="Cambria Math" w:cs="Arial"/>
+                    </w:rPr>
+                    <m:t>+ X</m:t>
+                  </m:r>
+                  <m:r>
+                    <w:rPr>
+                      <w:rFonts w:ascii="Cambria Math" w:hAnsi="Cambria Math" w:cs="Arial"/>
                       <w:vertAlign w:val="subscript"/>
                     </w:rPr>
-                    <m:t xml:space="preserve"> </m:t>
-                  </m:r>
-                  <m:r>
-                    <m:rPr>
-                      <m:nor/>
-                    </m:rPr>
-                    <w:rPr>
-                      <w:rFonts w:ascii="Cambria Math" w:hAnsi="Cambria Math" w:cs="Arial"/>
-                    </w:rPr>
-                    <m:t>+</m:t>
-                  </m:r>
-                  <m:r>
-                    <m:rPr>
-                      <m:nor/>
-                    </m:rPr>
-                    <w:rPr>
-                      <w:rFonts w:ascii="Cambria Math" w:hAnsi="Cambria Math" w:cs="Arial"/>
-                    </w:rPr>
-                    <m:t xml:space="preserve"> </m:t>
-                  </m:r>
-                  <m:r>
-                    <m:rPr>
-                      <m:nor/>
-                    </m:rPr>
-                    <w:rPr>
-                      <w:rFonts w:ascii="Cambria Math" w:hAnsi="Cambria Math" w:cs="Arial"/>
-                    </w:rPr>
-                    <m:t>X</m:t>
-                  </m:r>
-                  <m:r>
-                    <m:rPr>
-                      <m:nor/>
-                    </m:rPr>
-                    <w:rPr>
-                      <w:rFonts w:ascii="Cambria Math" w:hAnsi="Cambria Math" w:cs="Arial"/>
-                      <w:iCs/>
+                    <m:t xml:space="preserve">12 </m:t>
+                  </m:r>
+                  <m:r>
+                    <w:rPr>
+                      <w:rFonts w:ascii="Cambria Math" w:hAnsi="Cambria Math" w:cs="Arial"/>
+                    </w:rPr>
+                    <m:t>+ X</m:t>
+                  </m:r>
+                  <m:r>
+                    <w:rPr>
+                      <w:rFonts w:ascii="Cambria Math" w:hAnsi="Cambria Math" w:cs="Arial"/>
                       <w:vertAlign w:val="subscript"/>
                     </w:rPr>
-                    <m:t>12</m:t>
-                  </m:r>
-                  <m:r>
-                    <m:rPr>
-                      <m:nor/>
-                    </m:rPr>
-                    <w:rPr>
-                      <w:rFonts w:ascii="Cambria Math" w:hAnsi="Cambria Math" w:cs="Arial"/>
-                      <w:iCs/>
+                    <m:t xml:space="preserve">13 </m:t>
+                  </m:r>
+                  <m:r>
+                    <w:rPr>
+                      <w:rFonts w:ascii="Cambria Math" w:hAnsi="Cambria Math" w:cs="Arial"/>
+                    </w:rPr>
+                    <m:t>+ X</m:t>
+                  </m:r>
+                  <m:r>
+                    <w:rPr>
+                      <w:rFonts w:ascii="Cambria Math" w:hAnsi="Cambria Math" w:cs="Arial"/>
                       <w:vertAlign w:val="subscript"/>
                     </w:rPr>
-                    <m:t xml:space="preserve"> </m:t>
-                  </m:r>
-                  <m:r>
-                    <m:rPr>
-                      <m:nor/>
-                    </m:rPr>
-                    <w:rPr>
-                      <w:rFonts w:ascii="Cambria Math" w:hAnsi="Cambria Math" w:cs="Arial"/>
-                    </w:rPr>
-                    <m:t>+</m:t>
-                  </m:r>
-                  <m:r>
-                    <m:rPr>
-                      <m:nor/>
-                    </m:rPr>
-                    <w:rPr>
-                      <w:rFonts w:ascii="Cambria Math" w:hAnsi="Cambria Math" w:cs="Arial"/>
-                    </w:rPr>
-                    <m:t xml:space="preserve"> </m:t>
-                  </m:r>
-                  <m:r>
-                    <m:rPr>
-                      <m:nor/>
-                    </m:rPr>
-                    <w:rPr>
-                      <w:rFonts w:ascii="Cambria Math" w:hAnsi="Cambria Math" w:cs="Arial"/>
-                    </w:rPr>
-                    <m:t>X</m:t>
-                  </m:r>
-                  <m:r>
-                    <m:rPr>
-                      <m:nor/>
-                    </m:rPr>
+                    <m:t xml:space="preserve">24 </m:t>
+                  </m:r>
+                  <m:r>
+                    <w:rPr>
+                      <w:rFonts w:ascii="Cambria Math" w:hAnsi="Cambria Math" w:cs="Arial"/>
+                    </w:rPr>
+                    <m:t>+ X</m:t>
+                  </m:r>
+                  <m:r>
                     <w:rPr>
                       <w:rFonts w:ascii="Cambria Math" w:hAnsi="Cambria Math" w:cs="Arial"/>
                       <w:vertAlign w:val="subscript"/>
                     </w:rPr>
-                    <m:t>13</m:t>
-                  </m:r>
-                  <m:r>
-                    <m:rPr>
-                      <m:nor/>
-                    </m:rPr>
+                    <m:t xml:space="preserve">25 </m:t>
+                  </m:r>
+                  <m:r>
+                    <w:rPr>
+                      <w:rFonts w:ascii="Cambria Math" w:hAnsi="Cambria Math" w:cs="Arial"/>
+                    </w:rPr>
+                    <m:t>+ X</m:t>
+                  </m:r>
+                  <m:r>
                     <w:rPr>
                       <w:rFonts w:ascii="Cambria Math" w:hAnsi="Cambria Math" w:cs="Arial"/>
                       <w:vertAlign w:val="subscript"/>
                     </w:rPr>
-                    <m:t xml:space="preserve"> </m:t>
-                  </m:r>
-                  <m:r>
-                    <m:rPr>
-                      <m:nor/>
-                    </m:rPr>
-                    <w:rPr>
-                      <w:rFonts w:ascii="Cambria Math" w:hAnsi="Cambria Math" w:cs="Arial"/>
-                    </w:rPr>
-                    <m:t>+</m:t>
-                  </m:r>
-                  <m:r>
-                    <m:rPr>
-                      <m:nor/>
-                    </m:rPr>
-                    <w:rPr>
-                      <w:rFonts w:ascii="Cambria Math" w:hAnsi="Cambria Math" w:cs="Arial"/>
-                    </w:rPr>
-                    <m:t xml:space="preserve"> </m:t>
-                  </m:r>
-                  <m:r>
-                    <m:rPr>
-                      <m:nor/>
-                    </m:rPr>
-                    <w:rPr>
-                      <w:rFonts w:ascii="Cambria Math" w:hAnsi="Cambria Math" w:cs="Arial"/>
-                    </w:rPr>
-                    <m:t>X</m:t>
-                  </m:r>
-                  <m:r>
-                    <m:rPr>
-                      <m:nor/>
-                    </m:rPr>
+                    <m:t xml:space="preserve">26 </m:t>
+                  </m:r>
+                  <m:r>
+                    <w:rPr>
+                      <w:rFonts w:ascii="Cambria Math" w:hAnsi="Cambria Math" w:cs="Arial"/>
+                    </w:rPr>
+                    <m:t>+ X</m:t>
+                  </m:r>
+                  <m:r>
                     <w:rPr>
                       <w:rFonts w:ascii="Cambria Math" w:hAnsi="Cambria Math" w:cs="Arial"/>
                       <w:vertAlign w:val="subscript"/>
                     </w:rPr>
-                    <m:t>24</m:t>
-                  </m:r>
-                  <m:r>
-                    <m:rPr>
-                      <m:nor/>
-                    </m:rPr>
+                    <m:t xml:space="preserve">37 </m:t>
+                  </m:r>
+                  <m:r>
+                    <w:rPr>
+                      <w:rFonts w:ascii="Cambria Math" w:hAnsi="Cambria Math" w:cs="Arial"/>
+                    </w:rPr>
+                    <m:t>+ X</m:t>
+                  </m:r>
+                  <m:r>
                     <w:rPr>
                       <w:rFonts w:ascii="Cambria Math" w:hAnsi="Cambria Math" w:cs="Arial"/>
                       <w:vertAlign w:val="subscript"/>
                     </w:rPr>
-                    <m:t xml:space="preserve"> </m:t>
-                  </m:r>
-                  <m:r>
-                    <m:rPr>
-                      <m:nor/>
-                    </m:rPr>
-                    <w:rPr>
-                      <w:rFonts w:ascii="Cambria Math" w:hAnsi="Cambria Math" w:cs="Arial"/>
-                    </w:rPr>
-                    <m:t>+</m:t>
-                  </m:r>
-                  <m:r>
-                    <m:rPr>
-                      <m:nor/>
-                    </m:rPr>
-                    <w:rPr>
-                      <w:rFonts w:ascii="Cambria Math" w:hAnsi="Cambria Math" w:cs="Arial"/>
-                    </w:rPr>
-                    <m:t xml:space="preserve"> </m:t>
-                  </m:r>
-                  <m:r>
-                    <m:rPr>
-                      <m:nor/>
-                    </m:rPr>
-                    <w:rPr>
-                      <w:rFonts w:ascii="Cambria Math" w:hAnsi="Cambria Math" w:cs="Arial"/>
-                    </w:rPr>
-                    <m:t>X</m:t>
-                  </m:r>
-                  <m:r>
-                    <m:rPr>
-                      <m:nor/>
-                    </m:rPr>
-                    <w:rPr>
-                      <w:rFonts w:ascii="Cambria Math" w:hAnsi="Cambria Math" w:cs="Arial"/>
-                      <w:vertAlign w:val="subscript"/>
-                    </w:rPr>
-                    <m:t>25</m:t>
-                  </m:r>
-                  <m:r>
-                    <m:rPr>
-                      <m:nor/>
-                    </m:rPr>
-                    <w:rPr>
-                      <w:rFonts w:ascii="Cambria Math" w:hAnsi="Cambria Math" w:cs="Arial"/>
-                      <w:vertAlign w:val="subscript"/>
-                    </w:rPr>
-                    <m:t xml:space="preserve"> </m:t>
-                  </m:r>
-                  <m:r>
-                    <m:rPr>
-                      <m:nor/>
-                    </m:rPr>
-                    <w:rPr>
-                      <w:rFonts w:ascii="Cambria Math" w:hAnsi="Cambria Math" w:cs="Arial"/>
-                    </w:rPr>
-                    <m:t>+</m:t>
-                  </m:r>
-                  <m:r>
-                    <m:rPr>
-                      <m:nor/>
-                    </m:rPr>
-                    <w:rPr>
-                      <w:rFonts w:ascii="Cambria Math" w:hAnsi="Cambria Math" w:cs="Arial"/>
-                    </w:rPr>
-                    <m:t xml:space="preserve"> </m:t>
-                  </m:r>
-                  <m:r>
-                    <m:rPr>
-                      <m:nor/>
-                    </m:rPr>
-                    <w:rPr>
-                      <w:rFonts w:ascii="Cambria Math" w:hAnsi="Cambria Math" w:cs="Arial"/>
-                    </w:rPr>
-                    <m:t>X</m:t>
-                  </m:r>
-                  <m:r>
-                    <m:rPr>
-                      <m:nor/>
-                    </m:rPr>
-                    <w:rPr>
-                      <w:rFonts w:ascii="Cambria Math" w:hAnsi="Cambria Math" w:cs="Arial"/>
-                      <w:vertAlign w:val="subscript"/>
-                    </w:rPr>
-                    <m:t>26</m:t>
-                  </m:r>
-                  <m:r>
-                    <m:rPr>
-                      <m:nor/>
-                    </m:rPr>
-                    <w:rPr>
-                      <w:rFonts w:ascii="Cambria Math" w:hAnsi="Cambria Math" w:cs="Arial"/>
-                      <w:vertAlign w:val="subscript"/>
-                    </w:rPr>
-                    <m:t xml:space="preserve"> </m:t>
-                  </m:r>
-                  <m:r>
-                    <m:rPr>
-                      <m:nor/>
-                    </m:rPr>
-                    <w:rPr>
-                      <w:rFonts w:ascii="Cambria Math" w:hAnsi="Cambria Math" w:cs="Arial"/>
-                    </w:rPr>
-                    <m:t>+</m:t>
-                  </m:r>
-                  <m:r>
-                    <m:rPr>
-                      <m:nor/>
-                    </m:rPr>
-                    <w:rPr>
-                      <w:rFonts w:ascii="Cambria Math" w:hAnsi="Cambria Math" w:cs="Arial"/>
-                    </w:rPr>
-                    <m:t xml:space="preserve"> </m:t>
-                  </m:r>
-                  <m:r>
-                    <m:rPr>
-                      <m:nor/>
-                    </m:rPr>
-                    <w:rPr>
-                      <w:rFonts w:ascii="Cambria Math" w:hAnsi="Cambria Math" w:cs="Arial"/>
-                    </w:rPr>
-                    <m:t>X</m:t>
-                  </m:r>
-                  <m:r>
-                    <m:rPr>
-                      <m:nor/>
-                    </m:rPr>
-                    <w:rPr>
-                      <w:rFonts w:ascii="Cambria Math" w:hAnsi="Cambria Math" w:cs="Arial"/>
-                      <w:vertAlign w:val="subscript"/>
-                    </w:rPr>
-                    <m:t>37</m:t>
-                  </m:r>
-                  <m:r>
-                    <m:rPr>
-                      <m:nor/>
-                    </m:rPr>
-                    <w:rPr>
-                      <w:rFonts w:ascii="Cambria Math" w:hAnsi="Cambria Math" w:cs="Arial"/>
-                      <w:vertAlign w:val="subscript"/>
-                    </w:rPr>
-                    <m:t xml:space="preserve"> </m:t>
-                  </m:r>
-                  <m:r>
-                    <m:rPr>
-                      <m:nor/>
-                    </m:rPr>
-                    <w:rPr>
-                      <w:rFonts w:ascii="Cambria Math" w:hAnsi="Cambria Math" w:cs="Arial"/>
-                    </w:rPr>
-                    <m:t>+</m:t>
-                  </m:r>
-                  <m:r>
-                    <m:rPr>
-                      <m:nor/>
-                    </m:rPr>
-                    <w:rPr>
-                      <w:rFonts w:ascii="Cambria Math" w:hAnsi="Cambria Math" w:cs="Arial"/>
-                    </w:rPr>
-                    <m:t xml:space="preserve"> </m:t>
-                  </m:r>
-                  <m:r>
-                    <m:rPr>
-                      <m:nor/>
-                    </m:rPr>
-                    <w:rPr>
-                      <w:rFonts w:ascii="Cambria Math" w:hAnsi="Cambria Math" w:cs="Arial"/>
-                    </w:rPr>
-                    <m:t>X</m:t>
-                  </m:r>
-                  <m:r>
-                    <m:rPr>
-                      <m:nor/>
-                    </m:rPr>
-                    <w:rPr>
-                      <w:rFonts w:ascii="Cambria Math" w:hAnsi="Cambria Math" w:cs="Arial"/>
-                      <w:vertAlign w:val="subscript"/>
-                    </w:rPr>
                     <m:t>38</m:t>
                   </m:r>
                   <m:r>
-                    <m:rPr>
-                      <m:nor/>
-                    </m:rPr>
-                    <w:rPr>
-                      <w:rFonts w:ascii="Cambria Math" w:hAnsi="Cambria Math" w:cs="Arial"/>
-                    </w:rPr>
-                    <m:t xml:space="preserve"> </m:t>
-                  </m:r>
-                  <m:r>
-                    <m:rPr>
-                      <m:nor/>
-                    </m:rPr>
-                    <w:rPr>
-                      <w:rFonts w:ascii="Cambria Math" w:hAnsi="Cambria Math" w:cs="Arial"/>
-                    </w:rPr>
-                    <m:t>≤</m:t>
-                  </m:r>
-                  <m:r>
-                    <m:rPr>
-                      <m:nor/>
-                    </m:rPr>
-                    <w:rPr>
-                      <w:rFonts w:ascii="Cambria Math" w:hAnsi="Cambria Math" w:cs="Arial"/>
-                    </w:rPr>
-                    <m:t xml:space="preserve"> </m:t>
-                  </m:r>
-                  <m:r>
-                    <m:rPr>
-                      <m:nor/>
-                    </m:rPr>
-                    <w:rPr>
-                      <w:rFonts w:ascii="Cambria Math" w:hAnsi="Cambria Math" w:cs="Arial"/>
-                    </w:rPr>
-                    <m:t>30000000</m:t>
+                    <w:rPr>
+                      <w:rFonts w:ascii="Cambria Math" w:hAnsi="Cambria Math" w:cs="Arial"/>
+                    </w:rPr>
+                    <m:t xml:space="preserve"> ≤ 30000000</m:t>
                   </m:r>
                 </m:e>
                 <m:e>
                   <m:r>
-                    <m:rPr>
-                      <m:nor/>
-                    </m:rPr>
                     <w:rPr>
                       <w:rFonts w:ascii="Cambria Math" w:hAnsi="Cambria Math" w:cs="Arial"/>
                     </w:rPr>
                     <m:t>X</m:t>
                   </m:r>
                   <m:r>
-                    <m:rPr>
-                      <m:nor/>
-                    </m:rPr>
-                    <w:rPr>
-                      <w:rFonts w:ascii="Cambria Math" w:hAnsi="Cambria Math" w:cs="Arial"/>
-                      <w:iCs/>
+                    <w:rPr>
+                      <w:rFonts w:ascii="Cambria Math" w:hAnsi="Cambria Math" w:cs="Arial"/>
                       <w:vertAlign w:val="subscript"/>
                     </w:rPr>
-                    <m:t>11</m:t>
-                  </m:r>
-                  <m:r>
-                    <m:rPr>
-                      <m:nor/>
-                    </m:rPr>
-                    <w:rPr>
-                      <w:rFonts w:ascii="Cambria Math" w:hAnsi="Cambria Math" w:cs="Arial"/>
-                      <w:iCs/>
+                    <m:t xml:space="preserve">11 </m:t>
+                  </m:r>
+                  <m:r>
+                    <w:rPr>
+                      <w:rFonts w:ascii="Cambria Math" w:hAnsi="Cambria Math" w:cs="Arial"/>
+                    </w:rPr>
+                    <m:t>+ X</m:t>
+                  </m:r>
+                  <m:r>
+                    <w:rPr>
+                      <w:rFonts w:ascii="Cambria Math" w:hAnsi="Cambria Math" w:cs="Arial"/>
                       <w:vertAlign w:val="subscript"/>
                     </w:rPr>
-                    <m:t xml:space="preserve"> </m:t>
-                  </m:r>
-                  <m:r>
-                    <m:rPr>
-                      <m:nor/>
-                    </m:rPr>
-                    <w:rPr>
-                      <w:rFonts w:ascii="Cambria Math" w:hAnsi="Cambria Math" w:cs="Arial"/>
-                    </w:rPr>
-                    <m:t>+</m:t>
-                  </m:r>
-                  <m:r>
-                    <m:rPr>
-                      <m:nor/>
-                    </m:rPr>
-                    <w:rPr>
-                      <w:rFonts w:ascii="Cambria Math" w:hAnsi="Cambria Math" w:cs="Arial"/>
-                    </w:rPr>
-                    <m:t xml:space="preserve"> </m:t>
-                  </m:r>
-                  <m:r>
-                    <m:rPr>
-                      <m:nor/>
-                    </m:rPr>
-                    <w:rPr>
-                      <w:rFonts w:ascii="Cambria Math" w:hAnsi="Cambria Math" w:cs="Arial"/>
-                    </w:rPr>
-                    <m:t>X</m:t>
-                  </m:r>
-                  <m:r>
-                    <m:rPr>
-                      <m:nor/>
-                    </m:rPr>
-                    <w:rPr>
-                      <w:rFonts w:ascii="Cambria Math" w:hAnsi="Cambria Math" w:cs="Arial"/>
-                      <w:iCs/>
+                    <m:t xml:space="preserve">12 </m:t>
+                  </m:r>
+                  <m:r>
+                    <w:rPr>
+                      <w:rFonts w:ascii="Cambria Math" w:hAnsi="Cambria Math" w:cs="Arial"/>
+                    </w:rPr>
+                    <m:t>+ X</m:t>
+                  </m:r>
+                  <m:r>
+                    <w:rPr>
+                      <w:rFonts w:ascii="Cambria Math" w:hAnsi="Cambria Math" w:cs="Arial"/>
                       <w:vertAlign w:val="subscript"/>
                     </w:rPr>
-                    <m:t>12</m:t>
-                  </m:r>
-                  <m:r>
-                    <m:rPr>
-                      <m:nor/>
-                    </m:rPr>
-                    <w:rPr>
-                      <w:rFonts w:ascii="Cambria Math" w:hAnsi="Cambria Math" w:cs="Arial"/>
-                      <w:iCs/>
-                      <w:vertAlign w:val="subscript"/>
-                    </w:rPr>
-                    <m:t xml:space="preserve"> </m:t>
-                  </m:r>
-                  <m:r>
-                    <m:rPr>
-                      <m:nor/>
-                    </m:rPr>
-                    <w:rPr>
-                      <w:rFonts w:ascii="Cambria Math" w:hAnsi="Cambria Math" w:cs="Arial"/>
-                    </w:rPr>
-                    <m:t>+</m:t>
-                  </m:r>
-                  <m:r>
-                    <m:rPr>
-                      <m:nor/>
-                    </m:rPr>
-                    <w:rPr>
-                      <w:rFonts w:ascii="Cambria Math" w:hAnsi="Cambria Math" w:cs="Arial"/>
-                    </w:rPr>
-                    <m:t xml:space="preserve"> </m:t>
-                  </m:r>
-                  <m:r>
-                    <m:rPr>
-                      <m:nor/>
-                    </m:rPr>
-                    <w:rPr>
-                      <w:rFonts w:ascii="Cambria Math" w:hAnsi="Cambria Math" w:cs="Arial"/>
-                    </w:rPr>
-                    <m:t>X</m:t>
-                  </m:r>
-                  <m:r>
-                    <m:rPr>
-                      <m:nor/>
-                    </m:rPr>
-                    <w:rPr>
-                      <w:rFonts w:ascii="Cambria Math" w:hAnsi="Cambria Math" w:cs="Arial"/>
-                      <w:vertAlign w:val="subscript"/>
-                    </w:rPr>
-                    <m:t>13</m:t>
-                  </m:r>
-                  <m:r>
-                    <m:rPr>
-                      <m:nor/>
-                    </m:rPr>
-                    <w:rPr>
-                      <w:rFonts w:ascii="Cambria Math" w:hAnsi="Cambria Math" w:cs="Arial"/>
-                      <w:vertAlign w:val="subscript"/>
-                    </w:rPr>
-                    <m:t xml:space="preserve"> </m:t>
-                  </m:r>
-                  <m:r>
-                    <m:rPr>
-                      <m:nor/>
-                    </m:rPr>
-                    <w:rPr>
-                      <w:rFonts w:ascii="Cambria Math" w:hAnsi="Cambria Math" w:cs="Arial"/>
-                    </w:rPr>
-                    <m:t>≥</m:t>
-                  </m:r>
-                  <m:r>
-                    <m:rPr>
-                      <m:nor/>
-                    </m:rPr>
-                    <w:rPr>
-                      <w:rFonts w:ascii="Cambria Math" w:hAnsi="Cambria Math" w:cs="Arial"/>
-                    </w:rPr>
-                    <m:t xml:space="preserve"> </m:t>
-                  </m:r>
-                  <m:r>
-                    <m:rPr>
-                      <m:nor/>
-                    </m:rPr>
-                    <w:rPr>
-                      <w:rFonts w:ascii="Cambria Math" w:hAnsi="Cambria Math" w:cs="Arial"/>
-                    </w:rPr>
-                    <m:t>3000000</m:t>
+                    <m:t xml:space="preserve">13 </m:t>
+                  </m:r>
+                  <m:r>
+                    <w:rPr>
+                      <w:rFonts w:ascii="Cambria Math" w:hAnsi="Cambria Math" w:cs="Arial"/>
+                    </w:rPr>
+                    <m:t>≥ 3000000</m:t>
                   </m:r>
                   <m:ctrlPr>
                     <w:rPr>
@@ -6914,154 +7234,49 @@
                 </m:e>
                 <m:e>
                   <m:r>
-                    <m:rPr>
-                      <m:nor/>
-                    </m:rPr>
                     <w:rPr>
                       <w:rFonts w:ascii="Cambria Math" w:hAnsi="Cambria Math" w:cs="Arial"/>
                     </w:rPr>
                     <m:t>X</m:t>
                   </m:r>
                   <m:r>
-                    <m:rPr>
-                      <m:nor/>
-                    </m:rPr>
                     <w:rPr>
                       <w:rFonts w:ascii="Cambria Math" w:hAnsi="Cambria Math" w:cs="Arial"/>
                       <w:vertAlign w:val="subscript"/>
                     </w:rPr>
-                    <m:t>24</m:t>
-                  </m:r>
-                  <m:r>
-                    <m:rPr>
-                      <m:nor/>
-                    </m:rPr>
+                    <m:t xml:space="preserve">24 </m:t>
+                  </m:r>
+                  <m:r>
+                    <w:rPr>
+                      <w:rFonts w:ascii="Cambria Math" w:hAnsi="Cambria Math" w:cs="Arial"/>
+                    </w:rPr>
+                    <m:t>+ X</m:t>
+                  </m:r>
+                  <m:r>
                     <w:rPr>
                       <w:rFonts w:ascii="Cambria Math" w:hAnsi="Cambria Math" w:cs="Arial"/>
                       <w:vertAlign w:val="subscript"/>
                     </w:rPr>
-                    <m:t xml:space="preserve"> </m:t>
-                  </m:r>
-                  <m:r>
-                    <m:rPr>
-                      <m:nor/>
-                    </m:rPr>
-                    <w:rPr>
-                      <w:rFonts w:ascii="Cambria Math" w:hAnsi="Cambria Math" w:cs="Arial"/>
-                    </w:rPr>
-                    <m:t>+</m:t>
-                  </m:r>
-                  <m:r>
-                    <m:rPr>
-                      <m:nor/>
-                    </m:rPr>
-                    <w:rPr>
-                      <w:rFonts w:ascii="Cambria Math" w:hAnsi="Cambria Math" w:cs="Arial"/>
-                    </w:rPr>
-                    <m:t xml:space="preserve"> </m:t>
-                  </m:r>
-                  <m:r>
-                    <m:rPr>
-                      <m:nor/>
-                    </m:rPr>
-                    <w:rPr>
-                      <w:rFonts w:ascii="Cambria Math" w:hAnsi="Cambria Math" w:cs="Arial"/>
-                    </w:rPr>
-                    <m:t>X</m:t>
-                  </m:r>
-                  <m:r>
-                    <m:rPr>
-                      <m:nor/>
-                    </m:rPr>
+                    <m:t xml:space="preserve">25 </m:t>
+                  </m:r>
+                  <m:r>
+                    <w:rPr>
+                      <w:rFonts w:ascii="Cambria Math" w:hAnsi="Cambria Math" w:cs="Arial"/>
+                    </w:rPr>
+                    <m:t>+ X</m:t>
+                  </m:r>
+                  <m:r>
                     <w:rPr>
                       <w:rFonts w:ascii="Cambria Math" w:hAnsi="Cambria Math" w:cs="Arial"/>
                       <w:vertAlign w:val="subscript"/>
                     </w:rPr>
-                    <m:t>25</m:t>
-                  </m:r>
-                  <m:r>
-                    <m:rPr>
-                      <m:nor/>
-                    </m:rPr>
-                    <w:rPr>
-                      <w:rFonts w:ascii="Cambria Math" w:hAnsi="Cambria Math" w:cs="Arial"/>
-                      <w:vertAlign w:val="subscript"/>
-                    </w:rPr>
-                    <m:t xml:space="preserve"> </m:t>
-                  </m:r>
-                  <m:r>
-                    <m:rPr>
-                      <m:nor/>
-                    </m:rPr>
-                    <w:rPr>
-                      <w:rFonts w:ascii="Cambria Math" w:hAnsi="Cambria Math" w:cs="Arial"/>
-                    </w:rPr>
-                    <m:t>+</m:t>
-                  </m:r>
-                  <m:r>
-                    <m:rPr>
-                      <m:nor/>
-                    </m:rPr>
-                    <w:rPr>
-                      <w:rFonts w:ascii="Cambria Math" w:hAnsi="Cambria Math" w:cs="Arial"/>
-                    </w:rPr>
-                    <m:t xml:space="preserve"> </m:t>
-                  </m:r>
-                  <m:r>
-                    <m:rPr>
-                      <m:nor/>
-                    </m:rPr>
-                    <w:rPr>
-                      <w:rFonts w:ascii="Cambria Math" w:hAnsi="Cambria Math" w:cs="Arial"/>
-                    </w:rPr>
-                    <m:t>X</m:t>
-                  </m:r>
-                  <m:r>
-                    <m:rPr>
-                      <m:nor/>
-                    </m:rPr>
-                    <w:rPr>
-                      <w:rFonts w:ascii="Cambria Math" w:hAnsi="Cambria Math" w:cs="Arial"/>
-                      <w:vertAlign w:val="subscript"/>
-                    </w:rPr>
-                    <m:t>26</m:t>
-                  </m:r>
-                  <m:r>
-                    <m:rPr>
-                      <m:nor/>
-                    </m:rPr>
-                    <w:rPr>
-                      <w:rFonts w:ascii="Cambria Math" w:hAnsi="Cambria Math" w:cs="Arial"/>
-                      <w:vertAlign w:val="subscript"/>
-                    </w:rPr>
-                    <m:t xml:space="preserve"> </m:t>
-                  </m:r>
-                  <m:r>
-                    <m:rPr>
-                      <m:nor/>
-                    </m:rPr>
+                    <m:t xml:space="preserve">26 </m:t>
+                  </m:r>
+                  <m:r>
                     <w:rPr>
                       <w:rFonts w:ascii="Cambria Math" w:eastAsia="Cambria Math" w:hAnsi="Cambria Math" w:cs="Cambria Math"/>
                     </w:rPr>
-                    <m:t>≥</m:t>
-                  </m:r>
-                  <m:r>
-                    <m:rPr>
-                      <m:nor/>
-                    </m:rPr>
-                    <w:rPr>
-                      <w:rFonts w:ascii="Cambria Math" w:eastAsia="Cambria Math" w:hAnsi="Cambria Math" w:cs="Cambria Math"/>
-                    </w:rPr>
-                    <m:t xml:space="preserve"> </m:t>
-                  </m:r>
-                  <m:r>
-                    <m:rPr>
-                      <m:nor/>
-                    </m:rPr>
-                    <w:rPr>
-                      <w:rFonts w:ascii="Cambria Math" w:eastAsia="Cambria Math" w:hAnsi="Cambria Math" w:cs="Cambria Math"/>
-                    </w:rPr>
-                    <m:t>5000000</m:t>
+                    <m:t>≥ 5000000</m:t>
                   </m:r>
                   <m:ctrlPr>
                     <w:rPr>
@@ -7072,107 +7287,36 @@
                 </m:e>
                 <m:e>
                   <m:r>
-                    <m:rPr>
-                      <m:nor/>
-                    </m:rPr>
                     <w:rPr>
                       <w:rFonts w:ascii="Cambria Math" w:hAnsi="Cambria Math" w:cs="Arial"/>
                     </w:rPr>
                     <m:t>X</m:t>
                   </m:r>
                   <m:r>
-                    <m:rPr>
-                      <m:nor/>
-                    </m:rPr>
                     <w:rPr>
                       <w:rFonts w:ascii="Cambria Math" w:hAnsi="Cambria Math" w:cs="Arial"/>
                       <w:vertAlign w:val="subscript"/>
                     </w:rPr>
-                    <m:t>37</m:t>
-                  </m:r>
-                  <m:r>
-                    <m:rPr>
-                      <m:nor/>
-                    </m:rPr>
+                    <m:t xml:space="preserve">37 </m:t>
+                  </m:r>
+                  <m:r>
+                    <w:rPr>
+                      <w:rFonts w:ascii="Cambria Math" w:hAnsi="Cambria Math" w:cs="Arial"/>
+                    </w:rPr>
+                    <m:t>+ X</m:t>
+                  </m:r>
+                  <m:r>
                     <w:rPr>
                       <w:rFonts w:ascii="Cambria Math" w:hAnsi="Cambria Math" w:cs="Arial"/>
                       <w:vertAlign w:val="subscript"/>
                     </w:rPr>
-                    <m:t xml:space="preserve"> </m:t>
-                  </m:r>
-                  <m:r>
-                    <m:rPr>
-                      <m:nor/>
-                    </m:rPr>
-                    <w:rPr>
-                      <w:rFonts w:ascii="Cambria Math" w:hAnsi="Cambria Math" w:cs="Arial"/>
-                    </w:rPr>
-                    <m:t>+</m:t>
-                  </m:r>
-                  <m:r>
-                    <m:rPr>
-                      <m:nor/>
-                    </m:rPr>
-                    <w:rPr>
-                      <w:rFonts w:ascii="Cambria Math" w:hAnsi="Cambria Math" w:cs="Arial"/>
-                    </w:rPr>
-                    <m:t xml:space="preserve"> </m:t>
-                  </m:r>
-                  <m:r>
-                    <m:rPr>
-                      <m:nor/>
-                    </m:rPr>
-                    <w:rPr>
-                      <w:rFonts w:ascii="Cambria Math" w:hAnsi="Cambria Math" w:cs="Arial"/>
-                    </w:rPr>
-                    <m:t>X</m:t>
-                  </m:r>
-                  <m:r>
-                    <m:rPr>
-                      <m:nor/>
-                    </m:rPr>
-                    <w:rPr>
-                      <w:rFonts w:ascii="Cambria Math" w:hAnsi="Cambria Math" w:cs="Arial"/>
-                      <w:vertAlign w:val="subscript"/>
-                    </w:rPr>
-                    <m:t>38</m:t>
-                  </m:r>
-                  <m:r>
-                    <m:rPr>
-                      <m:nor/>
-                    </m:rPr>
-                    <w:rPr>
-                      <w:rFonts w:ascii="Cambria Math" w:hAnsi="Cambria Math" w:cs="Arial"/>
-                      <w:vertAlign w:val="subscript"/>
-                    </w:rPr>
-                    <m:t xml:space="preserve"> </m:t>
-                  </m:r>
-                  <m:r>
-                    <m:rPr>
-                      <m:nor/>
-                    </m:rPr>
+                    <m:t xml:space="preserve">38 </m:t>
+                  </m:r>
+                  <m:r>
                     <w:rPr>
                       <w:rFonts w:ascii="Cambria Math" w:eastAsia="Cambria Math" w:hAnsi="Cambria Math" w:cs="Cambria Math"/>
                     </w:rPr>
-                    <m:t>≥</m:t>
-                  </m:r>
-                  <m:r>
-                    <m:rPr>
-                      <m:nor/>
-                    </m:rPr>
-                    <w:rPr>
-                      <w:rFonts w:ascii="Cambria Math" w:eastAsia="Cambria Math" w:hAnsi="Cambria Math" w:cs="Cambria Math"/>
-                    </w:rPr>
-                    <m:t xml:space="preserve"> </m:t>
-                  </m:r>
-                  <m:r>
-                    <m:rPr>
-                      <m:nor/>
-                    </m:rPr>
-                    <w:rPr>
-                      <w:rFonts w:ascii="Cambria Math" w:eastAsia="Cambria Math" w:hAnsi="Cambria Math" w:cs="Cambria Math"/>
-                    </w:rPr>
-                    <m:t>8000000</m:t>
+                    <m:t>≥ 8000000</m:t>
                   </m:r>
                   <m:ctrlPr>
                     <w:rPr>
@@ -7183,154 +7327,49 @@
                 </m:e>
                 <m:e>
                   <m:r>
-                    <m:rPr>
-                      <m:nor/>
-                    </m:rPr>
                     <w:rPr>
                       <w:rFonts w:ascii="Cambria Math" w:hAnsi="Cambria Math" w:cs="Arial"/>
                     </w:rPr>
                     <m:t>X</m:t>
                   </m:r>
                   <m:r>
-                    <m:rPr>
-                      <m:nor/>
-                    </m:rPr>
                     <w:rPr>
                       <w:rFonts w:ascii="Cambria Math" w:hAnsi="Cambria Math" w:cs="Arial"/>
                       <w:vertAlign w:val="subscript"/>
                     </w:rPr>
-                    <m:t>24</m:t>
-                  </m:r>
-                  <m:r>
-                    <m:rPr>
-                      <m:nor/>
-                    </m:rPr>
+                    <m:t xml:space="preserve">24 </m:t>
+                  </m:r>
+                  <m:r>
+                    <w:rPr>
+                      <w:rFonts w:ascii="Cambria Math" w:hAnsi="Cambria Math" w:cs="Arial"/>
+                    </w:rPr>
+                    <m:t>+ X</m:t>
+                  </m:r>
+                  <m:r>
                     <w:rPr>
                       <w:rFonts w:ascii="Cambria Math" w:hAnsi="Cambria Math" w:cs="Arial"/>
                       <w:vertAlign w:val="subscript"/>
                     </w:rPr>
-                    <m:t xml:space="preserve"> </m:t>
-                  </m:r>
-                  <m:r>
-                    <m:rPr>
-                      <m:nor/>
-                    </m:rPr>
-                    <w:rPr>
-                      <w:rFonts w:ascii="Cambria Math" w:hAnsi="Cambria Math" w:cs="Arial"/>
-                    </w:rPr>
-                    <m:t>+</m:t>
-                  </m:r>
-                  <m:r>
-                    <m:rPr>
-                      <m:nor/>
-                    </m:rPr>
-                    <w:rPr>
-                      <w:rFonts w:ascii="Cambria Math" w:hAnsi="Cambria Math" w:cs="Arial"/>
-                    </w:rPr>
-                    <m:t xml:space="preserve"> </m:t>
-                  </m:r>
-                  <m:r>
-                    <m:rPr>
-                      <m:nor/>
-                    </m:rPr>
-                    <w:rPr>
-                      <w:rFonts w:ascii="Cambria Math" w:hAnsi="Cambria Math" w:cs="Arial"/>
-                    </w:rPr>
-                    <m:t>X</m:t>
-                  </m:r>
-                  <m:r>
-                    <m:rPr>
-                      <m:nor/>
-                    </m:rPr>
+                    <m:t xml:space="preserve">25 </m:t>
+                  </m:r>
+                  <m:r>
+                    <w:rPr>
+                      <w:rFonts w:ascii="Cambria Math" w:hAnsi="Cambria Math" w:cs="Arial"/>
+                    </w:rPr>
+                    <m:t>+ X</m:t>
+                  </m:r>
+                  <m:r>
                     <w:rPr>
                       <w:rFonts w:ascii="Cambria Math" w:hAnsi="Cambria Math" w:cs="Arial"/>
                       <w:vertAlign w:val="subscript"/>
                     </w:rPr>
-                    <m:t>25</m:t>
-                  </m:r>
-                  <m:r>
-                    <m:rPr>
-                      <m:nor/>
-                    </m:rPr>
-                    <w:rPr>
-                      <w:rFonts w:ascii="Cambria Math" w:hAnsi="Cambria Math" w:cs="Arial"/>
-                      <w:vertAlign w:val="subscript"/>
-                    </w:rPr>
-                    <m:t xml:space="preserve"> </m:t>
-                  </m:r>
-                  <m:r>
-                    <m:rPr>
-                      <m:nor/>
-                    </m:rPr>
-                    <w:rPr>
-                      <w:rFonts w:ascii="Cambria Math" w:hAnsi="Cambria Math" w:cs="Arial"/>
-                    </w:rPr>
-                    <m:t>+</m:t>
-                  </m:r>
-                  <m:r>
-                    <m:rPr>
-                      <m:nor/>
-                    </m:rPr>
-                    <w:rPr>
-                      <w:rFonts w:ascii="Cambria Math" w:hAnsi="Cambria Math" w:cs="Arial"/>
-                    </w:rPr>
-                    <m:t xml:space="preserve"> </m:t>
-                  </m:r>
-                  <m:r>
-                    <m:rPr>
-                      <m:nor/>
-                    </m:rPr>
-                    <w:rPr>
-                      <w:rFonts w:ascii="Cambria Math" w:hAnsi="Cambria Math" w:cs="Arial"/>
-                    </w:rPr>
-                    <m:t>X</m:t>
-                  </m:r>
-                  <m:r>
-                    <m:rPr>
-                      <m:nor/>
-                    </m:rPr>
-                    <w:rPr>
-                      <w:rFonts w:ascii="Cambria Math" w:hAnsi="Cambria Math" w:cs="Arial"/>
-                      <w:vertAlign w:val="subscript"/>
-                    </w:rPr>
-                    <m:t>26</m:t>
-                  </m:r>
-                  <m:r>
-                    <m:rPr>
-                      <m:nor/>
-                    </m:rPr>
-                    <w:rPr>
-                      <w:rFonts w:ascii="Cambria Math" w:hAnsi="Cambria Math" w:cs="Arial"/>
-                      <w:vertAlign w:val="subscript"/>
-                    </w:rPr>
-                    <m:t xml:space="preserve"> </m:t>
-                  </m:r>
-                  <m:r>
-                    <m:rPr>
-                      <m:nor/>
-                    </m:rPr>
+                    <m:t xml:space="preserve">26 </m:t>
+                  </m:r>
+                  <m:r>
                     <w:rPr>
                       <w:rFonts w:ascii="Cambria Math" w:eastAsia="Cambria Math" w:hAnsi="Cambria Math" w:cs="Cambria Math"/>
                     </w:rPr>
-                    <m:t>≤</m:t>
-                  </m:r>
-                  <m:r>
-                    <m:rPr>
-                      <m:nor/>
-                    </m:rPr>
-                    <w:rPr>
-                      <w:rFonts w:ascii="Cambria Math" w:eastAsia="Cambria Math" w:hAnsi="Cambria Math" w:cs="Cambria Math"/>
-                    </w:rPr>
-                    <m:t xml:space="preserve"> </m:t>
-                  </m:r>
-                  <m:r>
-                    <m:rPr>
-                      <m:nor/>
-                    </m:rPr>
-                    <w:rPr>
-                      <w:rFonts w:ascii="Cambria Math" w:eastAsia="Cambria Math" w:hAnsi="Cambria Math" w:cs="Cambria Math"/>
-                    </w:rPr>
-                    <m:t>17000000</m:t>
+                    <m:t>≤ 17000000</m:t>
                   </m:r>
                   <m:ctrlPr>
                     <w:rPr>
@@ -7341,62 +7380,23 @@
                 </m:e>
                 <m:e>
                   <m:r>
-                    <m:rPr>
-                      <m:nor/>
-                    </m:rPr>
                     <w:rPr>
                       <w:rFonts w:ascii="Cambria Math" w:hAnsi="Cambria Math" w:cs="Arial"/>
                     </w:rPr>
                     <m:t>X</m:t>
                   </m:r>
                   <m:r>
-                    <m:rPr>
-                      <m:nor/>
-                    </m:rPr>
-                    <w:rPr>
-                      <w:rFonts w:ascii="Cambria Math" w:hAnsi="Cambria Math" w:cs="Arial"/>
-                      <w:iCs/>
+                    <w:rPr>
+                      <w:rFonts w:ascii="Cambria Math" w:hAnsi="Cambria Math" w:cs="Arial"/>
                       <w:vertAlign w:val="subscript"/>
                     </w:rPr>
-                    <m:t>11</m:t>
-                  </m:r>
-                  <m:r>
-                    <m:rPr>
-                      <m:nor/>
-                    </m:rPr>
-                    <w:rPr>
-                      <w:rFonts w:ascii="Cambria Math" w:hAnsi="Cambria Math" w:cs="Arial"/>
-                      <w:iCs/>
-                      <w:vertAlign w:val="subscript"/>
-                    </w:rPr>
-                    <m:t xml:space="preserve"> </m:t>
-                  </m:r>
-                  <m:r>
-                    <m:rPr>
-                      <m:nor/>
-                    </m:rPr>
+                    <m:t xml:space="preserve">11 </m:t>
+                  </m:r>
+                  <m:r>
                     <w:rPr>
                       <w:rFonts w:ascii="Cambria Math" w:eastAsia="Cambria Math" w:hAnsi="Cambria Math" w:cs="Cambria Math"/>
                     </w:rPr>
-                    <m:t>≤</m:t>
-                  </m:r>
-                  <m:r>
-                    <m:rPr>
-                      <m:nor/>
-                    </m:rPr>
-                    <w:rPr>
-                      <w:rFonts w:ascii="Cambria Math" w:eastAsia="Cambria Math" w:hAnsi="Cambria Math" w:cs="Cambria Math"/>
-                    </w:rPr>
-                    <m:t xml:space="preserve"> </m:t>
-                  </m:r>
-                  <m:r>
-                    <m:rPr>
-                      <m:nor/>
-                    </m:rPr>
-                    <w:rPr>
-                      <w:rFonts w:ascii="Cambria Math" w:eastAsia="Cambria Math" w:hAnsi="Cambria Math" w:cs="Cambria Math"/>
-                    </w:rPr>
-                    <m:t>6000000</m:t>
+                    <m:t>≤ 6000000</m:t>
                   </m:r>
                   <m:ctrlPr>
                     <w:rPr>
@@ -7407,61 +7407,29 @@
                 </m:e>
                 <m:e>
                   <m:r>
-                    <m:rPr>
-                      <m:nor/>
-                    </m:rPr>
                     <w:rPr>
                       <w:rFonts w:ascii="Cambria Math" w:hAnsi="Cambria Math" w:cs="Arial"/>
                     </w:rPr>
                     <m:t>X</m:t>
                   </m:r>
                   <m:r>
-                    <m:rPr>
-                      <m:nor/>
-                    </m:rPr>
-                    <w:rPr>
-                      <w:rFonts w:ascii="Cambria Math" w:hAnsi="Cambria Math" w:cs="Arial"/>
-                      <w:iCs/>
+                    <w:rPr>
+                      <w:rFonts w:ascii="Cambria Math" w:hAnsi="Cambria Math" w:cs="Arial"/>
                       <w:vertAlign w:val="subscript"/>
                     </w:rPr>
                     <m:t>12</m:t>
                   </m:r>
                   <m:r>
-                    <m:rPr>
-                      <m:nor/>
-                    </m:rPr>
                     <w:rPr>
                       <w:rFonts w:ascii="Cambria Math" w:eastAsia="Cambria Math" w:hAnsi="Cambria Math" w:cs="Cambria Math"/>
-                      <w:iCs/>
                     </w:rPr>
                     <m:t xml:space="preserve"> </m:t>
                   </m:r>
                   <m:r>
-                    <m:rPr>
-                      <m:nor/>
-                    </m:rPr>
                     <w:rPr>
                       <w:rFonts w:ascii="Cambria Math" w:eastAsia="Cambria Math" w:hAnsi="Cambria Math" w:cs="Cambria Math"/>
                     </w:rPr>
-                    <m:t>≤</m:t>
-                  </m:r>
-                  <m:r>
-                    <m:rPr>
-                      <m:nor/>
-                    </m:rPr>
-                    <w:rPr>
-                      <w:rFonts w:ascii="Cambria Math" w:eastAsia="Cambria Math" w:hAnsi="Cambria Math" w:cs="Cambria Math"/>
-                    </w:rPr>
-                    <m:t xml:space="preserve"> </m:t>
-                  </m:r>
-                  <m:r>
-                    <m:rPr>
-                      <m:nor/>
-                    </m:rPr>
-                    <w:rPr>
-                      <w:rFonts w:ascii="Cambria Math" w:eastAsia="Cambria Math" w:hAnsi="Cambria Math" w:cs="Cambria Math"/>
-                    </w:rPr>
-                    <m:t>5000000</m:t>
+                    <m:t>≤ 5000000</m:t>
                   </m:r>
                   <m:ctrlPr>
                     <w:rPr>
@@ -7472,18 +7440,12 @@
                 </m:e>
                 <m:e>
                   <m:r>
-                    <m:rPr>
-                      <m:nor/>
-                    </m:rPr>
                     <w:rPr>
                       <w:rFonts w:ascii="Cambria Math" w:hAnsi="Cambria Math" w:cs="Arial"/>
                     </w:rPr>
                     <m:t>X</m:t>
                   </m:r>
                   <m:r>
-                    <m:rPr>
-                      <m:nor/>
-                    </m:rPr>
                     <w:rPr>
                       <w:rFonts w:ascii="Cambria Math" w:hAnsi="Cambria Math" w:cs="Arial"/>
                       <w:vertAlign w:val="subscript"/>
@@ -7491,40 +7453,10 @@
                     <m:t>13</m:t>
                   </m:r>
                   <m:r>
-                    <m:rPr>
-                      <m:nor/>
-                    </m:rPr>
                     <w:rPr>
                       <w:rFonts w:ascii="Cambria Math" w:eastAsia="Cambria Math" w:hAnsi="Cambria Math" w:cs="Cambria Math"/>
                     </w:rPr>
-                    <m:t xml:space="preserve"> </m:t>
-                  </m:r>
-                  <m:r>
-                    <m:rPr>
-                      <m:nor/>
-                    </m:rPr>
-                    <w:rPr>
-                      <w:rFonts w:ascii="Cambria Math" w:eastAsia="Cambria Math" w:hAnsi="Cambria Math" w:cs="Cambria Math"/>
-                    </w:rPr>
-                    <m:t>≤</m:t>
-                  </m:r>
-                  <m:r>
-                    <m:rPr>
-                      <m:nor/>
-                    </m:rPr>
-                    <w:rPr>
-                      <w:rFonts w:ascii="Cambria Math" w:eastAsia="Cambria Math" w:hAnsi="Cambria Math" w:cs="Cambria Math"/>
-                    </w:rPr>
-                    <m:t xml:space="preserve"> </m:t>
-                  </m:r>
-                  <m:r>
-                    <m:rPr>
-                      <m:nor/>
-                    </m:rPr>
-                    <w:rPr>
-                      <w:rFonts w:ascii="Cambria Math" w:eastAsia="Cambria Math" w:hAnsi="Cambria Math" w:cs="Cambria Math"/>
-                    </w:rPr>
-                    <m:t>9000000</m:t>
+                    <m:t xml:space="preserve"> ≤ 9000000</m:t>
                   </m:r>
                   <m:ctrlPr>
                     <w:rPr>
@@ -7535,18 +7467,12 @@
                 </m:e>
                 <m:e>
                   <m:r>
-                    <m:rPr>
-                      <m:nor/>
-                    </m:rPr>
                     <w:rPr>
                       <w:rFonts w:ascii="Cambria Math" w:hAnsi="Cambria Math" w:cs="Arial"/>
                     </w:rPr>
                     <m:t>X</m:t>
                   </m:r>
                   <m:r>
-                    <m:rPr>
-                      <m:nor/>
-                    </m:rPr>
                     <w:rPr>
                       <w:rFonts w:ascii="Cambria Math" w:hAnsi="Cambria Math" w:cs="Arial"/>
                       <w:vertAlign w:val="subscript"/>
@@ -7554,40 +7480,10 @@
                     <m:t>24</m:t>
                   </m:r>
                   <m:r>
-                    <m:rPr>
-                      <m:nor/>
-                    </m:rPr>
                     <w:rPr>
                       <w:rFonts w:ascii="Cambria Math" w:eastAsia="Cambria Math" w:hAnsi="Cambria Math" w:cs="Cambria Math"/>
                     </w:rPr>
-                    <m:t xml:space="preserve"> </m:t>
-                  </m:r>
-                  <m:r>
-                    <m:rPr>
-                      <m:nor/>
-                    </m:rPr>
-                    <w:rPr>
-                      <w:rFonts w:ascii="Cambria Math" w:eastAsia="Cambria Math" w:hAnsi="Cambria Math" w:cs="Cambria Math"/>
-                    </w:rPr>
-                    <m:t>≤</m:t>
-                  </m:r>
-                  <m:r>
-                    <m:rPr>
-                      <m:nor/>
-                    </m:rPr>
-                    <w:rPr>
-                      <w:rFonts w:ascii="Cambria Math" w:eastAsia="Cambria Math" w:hAnsi="Cambria Math" w:cs="Cambria Math"/>
-                    </w:rPr>
-                    <m:t xml:space="preserve"> </m:t>
-                  </m:r>
-                  <m:r>
-                    <m:rPr>
-                      <m:nor/>
-                    </m:rPr>
-                    <w:rPr>
-                      <w:rFonts w:ascii="Cambria Math" w:eastAsia="Cambria Math" w:hAnsi="Cambria Math" w:cs="Cambria Math"/>
-                    </w:rPr>
-                    <m:t>7000000</m:t>
+                    <m:t xml:space="preserve"> ≤ 7000000</m:t>
                   </m:r>
                   <m:ctrlPr>
                     <w:rPr>
@@ -7598,18 +7494,12 @@
                 </m:e>
                 <m:e>
                   <m:r>
-                    <m:rPr>
-                      <m:nor/>
-                    </m:rPr>
                     <w:rPr>
                       <w:rFonts w:ascii="Cambria Math" w:hAnsi="Cambria Math" w:cs="Arial"/>
                     </w:rPr>
                     <m:t>X</m:t>
                   </m:r>
                   <m:r>
-                    <m:rPr>
-                      <m:nor/>
-                    </m:rPr>
                     <w:rPr>
                       <w:rFonts w:ascii="Cambria Math" w:hAnsi="Cambria Math" w:cs="Arial"/>
                       <w:vertAlign w:val="subscript"/>
@@ -7617,40 +7507,10 @@
                     <m:t>25</m:t>
                   </m:r>
                   <m:r>
-                    <m:rPr>
-                      <m:nor/>
-                    </m:rPr>
                     <w:rPr>
                       <w:rFonts w:ascii="Cambria Math" w:eastAsia="Cambria Math" w:hAnsi="Cambria Math" w:cs="Cambria Math"/>
                     </w:rPr>
-                    <m:t xml:space="preserve"> </m:t>
-                  </m:r>
-                  <m:r>
-                    <m:rPr>
-                      <m:nor/>
-                    </m:rPr>
-                    <w:rPr>
-                      <w:rFonts w:ascii="Cambria Math" w:eastAsia="Cambria Math" w:hAnsi="Cambria Math" w:cs="Cambria Math"/>
-                    </w:rPr>
-                    <m:t>≤</m:t>
-                  </m:r>
-                  <m:r>
-                    <m:rPr>
-                      <m:nor/>
-                    </m:rPr>
-                    <w:rPr>
-                      <w:rFonts w:ascii="Cambria Math" w:eastAsia="Cambria Math" w:hAnsi="Cambria Math" w:cs="Cambria Math"/>
-                    </w:rPr>
-                    <m:t xml:space="preserve"> </m:t>
-                  </m:r>
-                  <m:r>
-                    <m:rPr>
-                      <m:nor/>
-                    </m:rPr>
-                    <w:rPr>
-                      <w:rFonts w:ascii="Cambria Math" w:eastAsia="Cambria Math" w:hAnsi="Cambria Math" w:cs="Cambria Math"/>
-                    </w:rPr>
-                    <m:t>10000000</m:t>
+                    <m:t xml:space="preserve"> ≤ 10000000</m:t>
                   </m:r>
                   <m:ctrlPr>
                     <w:rPr>
@@ -7661,27 +7521,12 @@
                 </m:e>
                 <m:e>
                   <m:r>
-                    <m:rPr>
-                      <m:nor/>
-                    </m:rPr>
-                    <w:rPr>
-                      <w:rFonts w:ascii="Cambria Math" w:hAnsi="Cambria Math" w:cs="Arial"/>
-                    </w:rPr>
-                    <m:t xml:space="preserve"> </m:t>
-                  </m:r>
-                  <m:r>
-                    <m:rPr>
-                      <m:nor/>
-                    </m:rPr>
-                    <w:rPr>
-                      <w:rFonts w:ascii="Cambria Math" w:hAnsi="Cambria Math" w:cs="Arial"/>
-                    </w:rPr>
-                    <m:t>X</m:t>
-                  </m:r>
-                  <m:r>
-                    <m:rPr>
-                      <m:nor/>
-                    </m:rPr>
+                    <w:rPr>
+                      <w:rFonts w:ascii="Cambria Math" w:hAnsi="Cambria Math" w:cs="Arial"/>
+                    </w:rPr>
+                    <m:t xml:space="preserve"> X</m:t>
+                  </m:r>
+                  <m:r>
                     <w:rPr>
                       <w:rFonts w:ascii="Cambria Math" w:hAnsi="Cambria Math" w:cs="Arial"/>
                       <w:vertAlign w:val="subscript"/>
@@ -7689,40 +7534,10 @@
                     <m:t>26</m:t>
                   </m:r>
                   <m:r>
-                    <m:rPr>
-                      <m:nor/>
-                    </m:rPr>
                     <w:rPr>
                       <w:rFonts w:ascii="Cambria Math" w:eastAsia="Cambria Math" w:hAnsi="Cambria Math" w:cs="Cambria Math"/>
                     </w:rPr>
-                    <m:t xml:space="preserve"> </m:t>
-                  </m:r>
-                  <m:r>
-                    <m:rPr>
-                      <m:nor/>
-                    </m:rPr>
-                    <w:rPr>
-                      <w:rFonts w:ascii="Cambria Math" w:eastAsia="Cambria Math" w:hAnsi="Cambria Math" w:cs="Cambria Math"/>
-                    </w:rPr>
-                    <m:t>≤</m:t>
-                  </m:r>
-                  <m:r>
-                    <m:rPr>
-                      <m:nor/>
-                    </m:rPr>
-                    <w:rPr>
-                      <w:rFonts w:ascii="Cambria Math" w:eastAsia="Cambria Math" w:hAnsi="Cambria Math" w:cs="Cambria Math"/>
-                    </w:rPr>
-                    <m:t xml:space="preserve"> </m:t>
-                  </m:r>
-                  <m:r>
-                    <m:rPr>
-                      <m:nor/>
-                    </m:rPr>
-                    <w:rPr>
-                      <w:rFonts w:ascii="Cambria Math" w:eastAsia="Cambria Math" w:hAnsi="Cambria Math" w:cs="Cambria Math"/>
-                    </w:rPr>
-                    <m:t>4000000</m:t>
+                    <m:t xml:space="preserve"> ≤ 4000000</m:t>
                   </m:r>
                   <m:ctrlPr>
                     <w:rPr>
@@ -7733,18 +7548,12 @@
                 </m:e>
                 <m:e>
                   <m:r>
-                    <m:rPr>
-                      <m:nor/>
-                    </m:rPr>
                     <w:rPr>
                       <w:rFonts w:ascii="Cambria Math" w:hAnsi="Cambria Math" w:cs="Arial"/>
                     </w:rPr>
                     <m:t>X</m:t>
                   </m:r>
                   <m:r>
-                    <m:rPr>
-                      <m:nor/>
-                    </m:rPr>
                     <w:rPr>
                       <w:rFonts w:ascii="Cambria Math" w:hAnsi="Cambria Math" w:cs="Arial"/>
                       <w:vertAlign w:val="subscript"/>
@@ -7752,40 +7561,10 @@
                     <m:t>37</m:t>
                   </m:r>
                   <m:r>
-                    <m:rPr>
-                      <m:nor/>
-                    </m:rPr>
                     <w:rPr>
                       <w:rFonts w:ascii="Cambria Math" w:eastAsia="Cambria Math" w:hAnsi="Cambria Math" w:cs="Cambria Math"/>
                     </w:rPr>
-                    <m:t xml:space="preserve"> </m:t>
-                  </m:r>
-                  <m:r>
-                    <m:rPr>
-                      <m:nor/>
-                    </m:rPr>
-                    <w:rPr>
-                      <w:rFonts w:ascii="Cambria Math" w:eastAsia="Cambria Math" w:hAnsi="Cambria Math" w:cs="Cambria Math"/>
-                    </w:rPr>
-                    <m:t>≤</m:t>
-                  </m:r>
-                  <m:r>
-                    <m:rPr>
-                      <m:nor/>
-                    </m:rPr>
-                    <w:rPr>
-                      <w:rFonts w:ascii="Cambria Math" w:eastAsia="Cambria Math" w:hAnsi="Cambria Math" w:cs="Cambria Math"/>
-                    </w:rPr>
-                    <m:t xml:space="preserve"> </m:t>
-                  </m:r>
-                  <m:r>
-                    <m:rPr>
-                      <m:nor/>
-                    </m:rPr>
-                    <w:rPr>
-                      <w:rFonts w:ascii="Cambria Math" w:eastAsia="Cambria Math" w:hAnsi="Cambria Math" w:cs="Cambria Math"/>
-                    </w:rPr>
-                    <m:t>6000000</m:t>
+                    <m:t xml:space="preserve"> ≤ 6000000</m:t>
                   </m:r>
                   <m:ctrlPr>
                     <w:rPr>
@@ -7796,18 +7575,12 @@
                 </m:e>
                 <m:e>
                   <m:r>
-                    <m:rPr>
-                      <m:nor/>
-                    </m:rPr>
                     <w:rPr>
                       <w:rFonts w:ascii="Cambria Math" w:hAnsi="Cambria Math" w:cs="Arial"/>
                     </w:rPr>
                     <m:t>X</m:t>
                   </m:r>
                   <m:r>
-                    <m:rPr>
-                      <m:nor/>
-                    </m:rPr>
                     <w:rPr>
                       <w:rFonts w:ascii="Cambria Math" w:hAnsi="Cambria Math" w:cs="Arial"/>
                       <w:vertAlign w:val="subscript"/>
@@ -7815,40 +7588,10 @@
                     <m:t>38</m:t>
                   </m:r>
                   <m:r>
-                    <m:rPr>
-                      <m:nor/>
-                    </m:rPr>
                     <w:rPr>
                       <w:rFonts w:ascii="Cambria Math" w:eastAsia="Cambria Math" w:hAnsi="Cambria Math" w:cs="Cambria Math"/>
                     </w:rPr>
-                    <m:t xml:space="preserve"> </m:t>
-                  </m:r>
-                  <m:r>
-                    <m:rPr>
-                      <m:nor/>
-                    </m:rPr>
-                    <w:rPr>
-                      <w:rFonts w:ascii="Cambria Math" w:eastAsia="Cambria Math" w:hAnsi="Cambria Math" w:cs="Cambria Math"/>
-                    </w:rPr>
-                    <m:t>≤</m:t>
-                  </m:r>
-                  <m:r>
-                    <m:rPr>
-                      <m:nor/>
-                    </m:rPr>
-                    <w:rPr>
-                      <w:rFonts w:ascii="Cambria Math" w:eastAsia="Cambria Math" w:hAnsi="Cambria Math" w:cs="Cambria Math"/>
-                    </w:rPr>
-                    <m:t xml:space="preserve"> </m:t>
-                  </m:r>
-                  <m:r>
-                    <m:rPr>
-                      <m:nor/>
-                    </m:rPr>
-                    <w:rPr>
-                      <w:rFonts w:ascii="Cambria Math" w:eastAsia="Cambria Math" w:hAnsi="Cambria Math" w:cs="Cambria Math"/>
-                    </w:rPr>
-                    <m:t>3000000</m:t>
+                    <m:t xml:space="preserve"> ≤ 3000000</m:t>
                   </m:r>
                   <m:ctrlPr>
                     <w:rPr>
@@ -7859,260 +7602,114 @@
                 </m:e>
                 <m:e>
                   <m:r>
-                    <m:rPr>
-                      <m:nor/>
-                    </m:rPr>
                     <w:rPr>
                       <w:rFonts w:ascii="Cambria Math" w:hAnsi="Cambria Math" w:cs="Arial"/>
                     </w:rPr>
                     <m:t>X</m:t>
                   </m:r>
                   <m:r>
-                    <m:rPr>
-                      <m:nor/>
-                    </m:rPr>
-                    <w:rPr>
-                      <w:rFonts w:ascii="Cambria Math" w:hAnsi="Cambria Math" w:cs="Arial"/>
-                      <w:iCs/>
+                    <w:rPr>
+                      <w:rFonts w:ascii="Cambria Math" w:hAnsi="Cambria Math" w:cs="Arial"/>
                       <w:vertAlign w:val="subscript"/>
                     </w:rPr>
-                    <m:t>11</m:t>
-                  </m:r>
-                  <m:r>
-                    <m:rPr>
-                      <m:nor/>
-                    </m:rPr>
-                    <w:rPr>
-                      <w:rFonts w:ascii="Cambria Math" w:hAnsi="Cambria Math" w:cs="Arial"/>
-                      <w:iCs/>
+                    <m:t xml:space="preserve">11, </m:t>
+                  </m:r>
+                  <m:r>
+                    <w:rPr>
+                      <w:rFonts w:ascii="Cambria Math" w:hAnsi="Cambria Math" w:cs="Arial"/>
+                    </w:rPr>
+                    <m:t>X</m:t>
+                  </m:r>
+                  <m:r>
+                    <w:rPr>
+                      <w:rFonts w:ascii="Cambria Math" w:hAnsi="Cambria Math" w:cs="Arial"/>
                       <w:vertAlign w:val="subscript"/>
                     </w:rPr>
-                    <m:t xml:space="preserve">, </m:t>
-                  </m:r>
-                  <m:r>
-                    <m:rPr>
-                      <m:nor/>
-                    </m:rPr>
-                    <w:rPr>
-                      <w:rFonts w:ascii="Cambria Math" w:hAnsi="Cambria Math" w:cs="Arial"/>
-                    </w:rPr>
-                    <m:t>X</m:t>
-                  </m:r>
-                  <m:r>
-                    <m:rPr>
-                      <m:nor/>
-                    </m:rPr>
-                    <w:rPr>
-                      <w:rFonts w:ascii="Cambria Math" w:hAnsi="Cambria Math" w:cs="Arial"/>
-                      <w:iCs/>
+                    <m:t>12</m:t>
+                  </m:r>
+                  <m:r>
+                    <w:rPr>
+                      <w:rFonts w:ascii="Cambria Math" w:hAnsi="Cambria Math" w:cs="Arial"/>
+                    </w:rPr>
+                    <m:t>, X</m:t>
+                  </m:r>
+                  <m:r>
+                    <w:rPr>
+                      <w:rFonts w:ascii="Cambria Math" w:hAnsi="Cambria Math" w:cs="Arial"/>
                       <w:vertAlign w:val="subscript"/>
                     </w:rPr>
-                    <m:t>12</m:t>
-                  </m:r>
-                  <m:r>
-                    <m:rPr>
-                      <m:nor/>
-                    </m:rPr>
-                    <w:rPr>
-                      <w:rFonts w:ascii="Cambria Math" w:hAnsi="Cambria Math" w:cs="Arial"/>
-                    </w:rPr>
-                    <m:t xml:space="preserve">, </m:t>
-                  </m:r>
-                  <m:r>
-                    <m:rPr>
-                      <m:nor/>
-                    </m:rPr>
-                    <w:rPr>
-                      <w:rFonts w:ascii="Cambria Math" w:hAnsi="Cambria Math" w:cs="Arial"/>
-                    </w:rPr>
-                    <m:t>X</m:t>
-                  </m:r>
-                  <m:r>
-                    <m:rPr>
-                      <m:nor/>
-                    </m:rPr>
+                    <m:t>13</m:t>
+                  </m:r>
+                  <m:r>
+                    <w:rPr>
+                      <w:rFonts w:ascii="Cambria Math" w:hAnsi="Cambria Math" w:cs="Arial"/>
+                    </w:rPr>
+                    <m:t>, X</m:t>
+                  </m:r>
+                  <m:r>
                     <w:rPr>
                       <w:rFonts w:ascii="Cambria Math" w:hAnsi="Cambria Math" w:cs="Arial"/>
                       <w:vertAlign w:val="subscript"/>
                     </w:rPr>
-                    <m:t>13</m:t>
-                  </m:r>
-                  <m:r>
-                    <m:rPr>
-                      <m:nor/>
-                    </m:rPr>
-                    <w:rPr>
-                      <w:rFonts w:ascii="Cambria Math" w:hAnsi="Cambria Math" w:cs="Arial"/>
-                    </w:rPr>
-                    <m:t xml:space="preserve">, </m:t>
-                  </m:r>
-                  <m:r>
-                    <m:rPr>
-                      <m:nor/>
-                    </m:rPr>
-                    <w:rPr>
-                      <w:rFonts w:ascii="Cambria Math" w:hAnsi="Cambria Math" w:cs="Arial"/>
-                    </w:rPr>
-                    <m:t>X</m:t>
-                  </m:r>
-                  <m:r>
-                    <m:rPr>
-                      <m:nor/>
-                    </m:rPr>
+                    <m:t>24</m:t>
+                  </m:r>
+                  <m:r>
+                    <w:rPr>
+                      <w:rFonts w:ascii="Cambria Math" w:hAnsi="Cambria Math" w:cs="Arial"/>
+                    </w:rPr>
+                    <m:t>, X</m:t>
+                  </m:r>
+                  <m:r>
                     <w:rPr>
                       <w:rFonts w:ascii="Cambria Math" w:hAnsi="Cambria Math" w:cs="Arial"/>
                       <w:vertAlign w:val="subscript"/>
                     </w:rPr>
-                    <m:t>24</m:t>
-                  </m:r>
-                  <m:r>
-                    <m:rPr>
-                      <m:nor/>
-                    </m:rPr>
-                    <w:rPr>
-                      <w:rFonts w:ascii="Cambria Math" w:hAnsi="Cambria Math" w:cs="Arial"/>
-                    </w:rPr>
-                    <m:t xml:space="preserve">, </m:t>
-                  </m:r>
-                  <m:r>
-                    <m:rPr>
-                      <m:nor/>
-                    </m:rPr>
-                    <w:rPr>
-                      <w:rFonts w:ascii="Cambria Math" w:hAnsi="Cambria Math" w:cs="Arial"/>
-                    </w:rPr>
-                    <m:t>X</m:t>
-                  </m:r>
-                  <m:r>
-                    <m:rPr>
-                      <m:nor/>
-                    </m:rPr>
+                    <m:t>25</m:t>
+                  </m:r>
+                  <m:r>
+                    <w:rPr>
+                      <w:rFonts w:ascii="Cambria Math" w:hAnsi="Cambria Math" w:cs="Arial"/>
+                    </w:rPr>
+                    <m:t>, X</m:t>
+                  </m:r>
+                  <m:r>
                     <w:rPr>
                       <w:rFonts w:ascii="Cambria Math" w:hAnsi="Cambria Math" w:cs="Arial"/>
                       <w:vertAlign w:val="subscript"/>
                     </w:rPr>
-                    <m:t>25</m:t>
-                  </m:r>
-                  <m:r>
-                    <m:rPr>
-                      <m:nor/>
-                    </m:rPr>
-                    <w:rPr>
-                      <w:rFonts w:ascii="Cambria Math" w:hAnsi="Cambria Math" w:cs="Arial"/>
-                    </w:rPr>
-                    <m:t xml:space="preserve">, </m:t>
-                  </m:r>
-                  <m:r>
-                    <m:rPr>
-                      <m:nor/>
-                    </m:rPr>
-                    <w:rPr>
-                      <w:rFonts w:ascii="Cambria Math" w:hAnsi="Cambria Math" w:cs="Arial"/>
-                    </w:rPr>
-                    <m:t>X</m:t>
-                  </m:r>
-                  <m:r>
-                    <m:rPr>
-                      <m:nor/>
-                    </m:rPr>
+                    <m:t>26</m:t>
+                  </m:r>
+                  <m:r>
+                    <w:rPr>
+                      <w:rFonts w:ascii="Cambria Math" w:hAnsi="Cambria Math" w:cs="Arial"/>
+                    </w:rPr>
+                    <m:t>, X</m:t>
+                  </m:r>
+                  <m:r>
                     <w:rPr>
                       <w:rFonts w:ascii="Cambria Math" w:hAnsi="Cambria Math" w:cs="Arial"/>
                       <w:vertAlign w:val="subscript"/>
                     </w:rPr>
-                    <m:t>26</m:t>
-                  </m:r>
-                  <m:r>
-                    <m:rPr>
-                      <m:nor/>
-                    </m:rPr>
-                    <w:rPr>
-                      <w:rFonts w:ascii="Cambria Math" w:hAnsi="Cambria Math" w:cs="Arial"/>
-                    </w:rPr>
-                    <m:t xml:space="preserve">, </m:t>
-                  </m:r>
-                  <m:r>
-                    <m:rPr>
-                      <m:nor/>
-                    </m:rPr>
-                    <w:rPr>
-                      <w:rFonts w:ascii="Cambria Math" w:hAnsi="Cambria Math" w:cs="Arial"/>
-                    </w:rPr>
-                    <m:t>X</m:t>
-                  </m:r>
-                  <m:r>
-                    <m:rPr>
-                      <m:nor/>
-                    </m:rPr>
+                    <m:t>37</m:t>
+                  </m:r>
+                  <m:r>
+                    <w:rPr>
+                      <w:rFonts w:ascii="Cambria Math" w:hAnsi="Cambria Math" w:cs="Arial"/>
+                    </w:rPr>
+                    <m:t>, X</m:t>
+                  </m:r>
+                  <m:r>
                     <w:rPr>
                       <w:rFonts w:ascii="Cambria Math" w:hAnsi="Cambria Math" w:cs="Arial"/>
                       <w:vertAlign w:val="subscript"/>
                     </w:rPr>
-                    <m:t>37</m:t>
-                  </m:r>
-                  <m:r>
-                    <m:rPr>
-                      <m:nor/>
-                    </m:rPr>
-                    <w:rPr>
-                      <w:rFonts w:ascii="Cambria Math" w:hAnsi="Cambria Math" w:cs="Arial"/>
-                    </w:rPr>
-                    <m:t xml:space="preserve">, </m:t>
-                  </m:r>
-                  <m:r>
-                    <m:rPr>
-                      <m:nor/>
-                    </m:rPr>
-                    <w:rPr>
-                      <w:rFonts w:ascii="Cambria Math" w:hAnsi="Cambria Math" w:cs="Arial"/>
-                    </w:rPr>
-                    <m:t>X</m:t>
-                  </m:r>
-                  <m:r>
-                    <m:rPr>
-                      <m:nor/>
-                    </m:rPr>
-                    <w:rPr>
-                      <w:rFonts w:ascii="Cambria Math" w:hAnsi="Cambria Math" w:cs="Arial"/>
-                      <w:vertAlign w:val="subscript"/>
-                    </w:rPr>
-                    <m:t>38</m:t>
-                  </m:r>
-                  <m:r>
-                    <m:rPr>
-                      <m:nor/>
-                    </m:rPr>
-                    <w:rPr>
-                      <w:rFonts w:ascii="Cambria Math" w:hAnsi="Cambria Math" w:cs="Arial"/>
-                      <w:vertAlign w:val="subscript"/>
-                    </w:rPr>
-                    <m:t xml:space="preserve"> </m:t>
-                  </m:r>
-                  <m:r>
-                    <m:rPr>
-                      <m:nor/>
-                    </m:rPr>
+                    <m:t xml:space="preserve">38 </m:t>
+                  </m:r>
+                  <m:r>
                     <w:rPr>
                       <w:rFonts w:ascii="Cambria Math" w:eastAsia="Cambria Math" w:hAnsi="Cambria Math" w:cs="Cambria Math"/>
                     </w:rPr>
-                    <m:t>≥</m:t>
-                  </m:r>
-                  <m:r>
-                    <m:rPr>
-                      <m:nor/>
-                    </m:rPr>
-                    <w:rPr>
-                      <w:rFonts w:ascii="Cambria Math" w:eastAsia="Cambria Math" w:hAnsi="Cambria Math" w:cs="Cambria Math"/>
-                    </w:rPr>
-                    <m:t xml:space="preserve"> </m:t>
-                  </m:r>
-                  <m:r>
-                    <m:rPr>
-                      <m:nor/>
-                    </m:rPr>
-                    <w:rPr>
-                      <w:rFonts w:ascii="Cambria Math" w:eastAsia="Cambria Math" w:hAnsi="Cambria Math" w:cs="Cambria Math"/>
-                    </w:rPr>
-                    <m:t>0</m:t>
+                    <m:t>≥ 0</m:t>
                   </m:r>
                 </m:e>
               </m:eqArr>
@@ -8163,8 +7760,6 @@
           <w:rFonts w:ascii="Arial" w:hAnsi="Arial" w:cs="Arial"/>
         </w:rPr>
       </w:pPr>
-      <w:bookmarkStart w:id="0" w:name="_GoBack"/>
-      <w:bookmarkEnd w:id="0"/>
     </w:p>
     <w:p>
       <w:pPr>
@@ -8202,6 +7797,95 @@
 <file path=word/numbering.xml><?xml version="1.0" encoding="utf-8"?>
 <w:numbering xmlns:wpc="http://schemas.microsoft.com/office/word/2010/wordprocessingCanvas" xmlns:mo="http://schemas.microsoft.com/office/mac/office/2008/main" xmlns:mc="http://schemas.openxmlformats.org/markup-compatibility/2006" xmlns:mv="urn:schemas-microsoft-com:mac:vml" xmlns:o="urn:schemas-microsoft-com:office:office" xmlns:r="http://schemas.openxmlformats.org/officeDocument/2006/relationships" xmlns:m="http://schemas.openxmlformats.org/officeDocument/2006/math" xmlns:v="urn:schemas-microsoft-com:vml" xmlns:wp14="http://schemas.microsoft.com/office/word/2010/wordprocessingDrawing" xmlns:wp="http://schemas.openxmlformats.org/drawingml/2006/wordprocessingDrawing" xmlns:w10="urn:schemas-microsoft-com:office:word" xmlns:w="http://schemas.openxmlformats.org/wordprocessingml/2006/main" xmlns:w14="http://schemas.microsoft.com/office/word/2010/wordml" xmlns:w15="http://schemas.microsoft.com/office/word/2012/wordml" xmlns:wpg="http://schemas.microsoft.com/office/word/2010/wordprocessingGroup" xmlns:wpi="http://schemas.microsoft.com/office/word/2010/wordprocessingInk" xmlns:wne="http://schemas.microsoft.com/office/word/2006/wordml" xmlns:wps="http://schemas.microsoft.com/office/word/2010/wordprocessingShape" mc:Ignorable="w14 w15 wp14">
   <w:abstractNum w:abstractNumId="0">
+    <w:nsid w:val="07520C8C"/>
+    <w:multiLevelType w:val="hybridMultilevel"/>
+    <w:tmpl w:val="ED4865D0"/>
+    <w:lvl w:ilvl="0" w:tplc="0416000F">
+      <w:start w:val="1"/>
+      <w:numFmt w:val="decimal"/>
+      <w:lvlText w:val="%1."/>
+      <w:lvlJc w:val="left"/>
+      <w:pPr>
+        <w:ind w:left="360" w:hanging="360"/>
+      </w:pPr>
+      <w:rPr>
+        <w:rFonts w:hint="default"/>
+      </w:rPr>
+    </w:lvl>
+    <w:lvl w:ilvl="1" w:tplc="04160019" w:tentative="1">
+      <w:start w:val="1"/>
+      <w:numFmt w:val="lowerLetter"/>
+      <w:lvlText w:val="%2."/>
+      <w:lvlJc w:val="left"/>
+      <w:pPr>
+        <w:ind w:left="1080" w:hanging="360"/>
+      </w:pPr>
+    </w:lvl>
+    <w:lvl w:ilvl="2" w:tplc="0416001B" w:tentative="1">
+      <w:start w:val="1"/>
+      <w:numFmt w:val="lowerRoman"/>
+      <w:lvlText w:val="%3."/>
+      <w:lvlJc w:val="right"/>
+      <w:pPr>
+        <w:ind w:left="1800" w:hanging="180"/>
+      </w:pPr>
+    </w:lvl>
+    <w:lvl w:ilvl="3" w:tplc="0416000F" w:tentative="1">
+      <w:start w:val="1"/>
+      <w:numFmt w:val="decimal"/>
+      <w:lvlText w:val="%4."/>
+      <w:lvlJc w:val="left"/>
+      <w:pPr>
+        <w:ind w:left="2520" w:hanging="360"/>
+      </w:pPr>
+    </w:lvl>
+    <w:lvl w:ilvl="4" w:tplc="04160019" w:tentative="1">
+      <w:start w:val="1"/>
+      <w:numFmt w:val="lowerLetter"/>
+      <w:lvlText w:val="%5."/>
+      <w:lvlJc w:val="left"/>
+      <w:pPr>
+        <w:ind w:left="3240" w:hanging="360"/>
+      </w:pPr>
+    </w:lvl>
+    <w:lvl w:ilvl="5" w:tplc="0416001B" w:tentative="1">
+      <w:start w:val="1"/>
+      <w:numFmt w:val="lowerRoman"/>
+      <w:lvlText w:val="%6."/>
+      <w:lvlJc w:val="right"/>
+      <w:pPr>
+        <w:ind w:left="3960" w:hanging="180"/>
+      </w:pPr>
+    </w:lvl>
+    <w:lvl w:ilvl="6" w:tplc="0416000F" w:tentative="1">
+      <w:start w:val="1"/>
+      <w:numFmt w:val="decimal"/>
+      <w:lvlText w:val="%7."/>
+      <w:lvlJc w:val="left"/>
+      <w:pPr>
+        <w:ind w:left="4680" w:hanging="360"/>
+      </w:pPr>
+    </w:lvl>
+    <w:lvl w:ilvl="7" w:tplc="04160019" w:tentative="1">
+      <w:start w:val="1"/>
+      <w:numFmt w:val="lowerLetter"/>
+      <w:lvlText w:val="%8."/>
+      <w:lvlJc w:val="left"/>
+      <w:pPr>
+        <w:ind w:left="5400" w:hanging="360"/>
+      </w:pPr>
+    </w:lvl>
+    <w:lvl w:ilvl="8" w:tplc="0416001B" w:tentative="1">
+      <w:start w:val="1"/>
+      <w:numFmt w:val="lowerRoman"/>
+      <w:lvlText w:val="%9."/>
+      <w:lvlJc w:val="right"/>
+      <w:pPr>
+        <w:ind w:left="6120" w:hanging="180"/>
+      </w:pPr>
+    </w:lvl>
+  </w:abstractNum>
+  <w:abstractNum w:abstractNumId="1">
     <w:nsid w:val="14547EB9"/>
     <w:multiLevelType w:val="hybridMultilevel"/>
     <w:tmpl w:val="9B709F74"/>
@@ -8314,7 +7998,7 @@
       </w:rPr>
     </w:lvl>
   </w:abstractNum>
-  <w:abstractNum w:abstractNumId="1">
+  <w:abstractNum w:abstractNumId="2">
     <w:nsid w:val="150E6AD8"/>
     <w:multiLevelType w:val="multilevel"/>
     <w:tmpl w:val="B298ED6A"/>
@@ -8403,7 +8087,7 @@
       </w:pPr>
     </w:lvl>
   </w:abstractNum>
-  <w:abstractNum w:abstractNumId="2">
+  <w:abstractNum w:abstractNumId="3">
     <w:nsid w:val="1B2F1739"/>
     <w:multiLevelType w:val="hybridMultilevel"/>
     <w:tmpl w:val="F6E446D0"/>
@@ -8492,7 +8176,7 @@
       </w:pPr>
     </w:lvl>
   </w:abstractNum>
-  <w:abstractNum w:abstractNumId="3">
+  <w:abstractNum w:abstractNumId="4">
     <w:nsid w:val="1F4D7FDF"/>
     <w:multiLevelType w:val="hybridMultilevel"/>
     <w:tmpl w:val="B952F552"/>
@@ -8605,7 +8289,7 @@
       </w:rPr>
     </w:lvl>
   </w:abstractNum>
-  <w:abstractNum w:abstractNumId="4">
+  <w:abstractNum w:abstractNumId="5">
     <w:nsid w:val="277D20A4"/>
     <w:multiLevelType w:val="hybridMultilevel"/>
     <w:tmpl w:val="F20C4BF4"/>
@@ -8694,7 +8378,7 @@
       </w:pPr>
     </w:lvl>
   </w:abstractNum>
-  <w:abstractNum w:abstractNumId="5">
+  <w:abstractNum w:abstractNumId="6">
     <w:nsid w:val="27EC484F"/>
     <w:multiLevelType w:val="hybridMultilevel"/>
     <w:tmpl w:val="4D16CC38"/>
@@ -8783,7 +8467,7 @@
       </w:pPr>
     </w:lvl>
   </w:abstractNum>
-  <w:abstractNum w:abstractNumId="6">
+  <w:abstractNum w:abstractNumId="7">
     <w:nsid w:val="2962547B"/>
     <w:multiLevelType w:val="hybridMultilevel"/>
     <w:tmpl w:val="8300217C"/>
@@ -8896,7 +8580,7 @@
       </w:rPr>
     </w:lvl>
   </w:abstractNum>
-  <w:abstractNum w:abstractNumId="7">
+  <w:abstractNum w:abstractNumId="8">
     <w:nsid w:val="29F9723D"/>
     <w:multiLevelType w:val="hybridMultilevel"/>
     <w:tmpl w:val="C64E3720"/>
@@ -9009,7 +8693,7 @@
       </w:rPr>
     </w:lvl>
   </w:abstractNum>
-  <w:abstractNum w:abstractNumId="8">
+  <w:abstractNum w:abstractNumId="9">
     <w:nsid w:val="37BD110A"/>
     <w:multiLevelType w:val="hybridMultilevel"/>
     <w:tmpl w:val="B7362BC0"/>
@@ -9122,7 +8806,7 @@
       </w:rPr>
     </w:lvl>
   </w:abstractNum>
-  <w:abstractNum w:abstractNumId="9">
+  <w:abstractNum w:abstractNumId="10">
     <w:nsid w:val="3CFB33DA"/>
     <w:multiLevelType w:val="multilevel"/>
     <w:tmpl w:val="F6E446D0"/>
@@ -9211,7 +8895,7 @@
       </w:pPr>
     </w:lvl>
   </w:abstractNum>
-  <w:abstractNum w:abstractNumId="10">
+  <w:abstractNum w:abstractNumId="11">
     <w:nsid w:val="3F696DD2"/>
     <w:multiLevelType w:val="hybridMultilevel"/>
     <w:tmpl w:val="C2AE0E0C"/>
@@ -9324,7 +9008,7 @@
       </w:rPr>
     </w:lvl>
   </w:abstractNum>
-  <w:abstractNum w:abstractNumId="11">
+  <w:abstractNum w:abstractNumId="12">
     <w:nsid w:val="40D20103"/>
     <w:multiLevelType w:val="hybridMultilevel"/>
     <w:tmpl w:val="4DDC8B0A"/>
@@ -9413,7 +9097,7 @@
       </w:pPr>
     </w:lvl>
   </w:abstractNum>
-  <w:abstractNum w:abstractNumId="12">
+  <w:abstractNum w:abstractNumId="13">
     <w:nsid w:val="43F837CC"/>
     <w:multiLevelType w:val="hybridMultilevel"/>
     <w:tmpl w:val="991C729C"/>
@@ -9526,7 +9210,7 @@
       </w:rPr>
     </w:lvl>
   </w:abstractNum>
-  <w:abstractNum w:abstractNumId="13">
+  <w:abstractNum w:abstractNumId="14">
     <w:nsid w:val="5104461D"/>
     <w:multiLevelType w:val="hybridMultilevel"/>
     <w:tmpl w:val="2BFE05AE"/>
@@ -9615,7 +9299,7 @@
       </w:pPr>
     </w:lvl>
   </w:abstractNum>
-  <w:abstractNum w:abstractNumId="14">
+  <w:abstractNum w:abstractNumId="15">
     <w:nsid w:val="56B81DCD"/>
     <w:multiLevelType w:val="hybridMultilevel"/>
     <w:tmpl w:val="132253C4"/>
@@ -9728,7 +9412,7 @@
       </w:rPr>
     </w:lvl>
   </w:abstractNum>
-  <w:abstractNum w:abstractNumId="15">
+  <w:abstractNum w:abstractNumId="16">
     <w:nsid w:val="6CFE2179"/>
     <w:multiLevelType w:val="multilevel"/>
     <w:tmpl w:val="4D16CC38"/>
@@ -9817,7 +9501,7 @@
       </w:pPr>
     </w:lvl>
   </w:abstractNum>
-  <w:abstractNum w:abstractNumId="16">
+  <w:abstractNum w:abstractNumId="17">
     <w:nsid w:val="717313CA"/>
     <w:multiLevelType w:val="hybridMultilevel"/>
     <w:tmpl w:val="4DDC8B0A"/>
@@ -9907,55 +9591,58 @@
     </w:lvl>
   </w:abstractNum>
   <w:num w:numId="1">
+    <w:abstractNumId w:val="4"/>
+  </w:num>
+  <w:num w:numId="2">
+    <w:abstractNumId w:val="5"/>
+  </w:num>
+  <w:num w:numId="3">
+    <w:abstractNumId w:val="14"/>
+  </w:num>
+  <w:num w:numId="4">
+    <w:abstractNumId w:val="6"/>
+  </w:num>
+  <w:num w:numId="5">
+    <w:abstractNumId w:val="17"/>
+  </w:num>
+  <w:num w:numId="6">
     <w:abstractNumId w:val="3"/>
   </w:num>
-  <w:num w:numId="2">
-    <w:abstractNumId w:val="4"/>
+  <w:num w:numId="7">
+    <w:abstractNumId w:val="10"/>
   </w:num>
-  <w:num w:numId="3">
+  <w:num w:numId="8">
+    <w:abstractNumId w:val="16"/>
+  </w:num>
+  <w:num w:numId="9">
+    <w:abstractNumId w:val="2"/>
+  </w:num>
+  <w:num w:numId="10">
+    <w:abstractNumId w:val="12"/>
+  </w:num>
+  <w:num w:numId="11">
+    <w:abstractNumId w:val="7"/>
+  </w:num>
+  <w:num w:numId="12">
+    <w:abstractNumId w:val="15"/>
+  </w:num>
+  <w:num w:numId="13">
+    <w:abstractNumId w:val="8"/>
+  </w:num>
+  <w:num w:numId="14">
+    <w:abstractNumId w:val="11"/>
+  </w:num>
+  <w:num w:numId="15">
     <w:abstractNumId w:val="13"/>
   </w:num>
-  <w:num w:numId="4">
-    <w:abstractNumId w:val="5"/>
+  <w:num w:numId="16">
+    <w:abstractNumId w:val="1"/>
   </w:num>
-  <w:num w:numId="5">
-    <w:abstractNumId w:val="16"/>
-  </w:num>
-  <w:num w:numId="6">
-    <w:abstractNumId w:val="2"/>
-  </w:num>
-  <w:num w:numId="7">
+  <w:num w:numId="17">
     <w:abstractNumId w:val="9"/>
   </w:num>
-  <w:num w:numId="8">
-    <w:abstractNumId w:val="15"/>
-  </w:num>
-  <w:num w:numId="9">
-    <w:abstractNumId w:val="1"/>
-  </w:num>
-  <w:num w:numId="10">
-    <w:abstractNumId w:val="11"/>
-  </w:num>
-  <w:num w:numId="11">
-    <w:abstractNumId w:val="6"/>
-  </w:num>
-  <w:num w:numId="12">
-    <w:abstractNumId w:val="14"/>
-  </w:num>
-  <w:num w:numId="13">
-    <w:abstractNumId w:val="7"/>
-  </w:num>
-  <w:num w:numId="14">
-    <w:abstractNumId w:val="10"/>
-  </w:num>
-  <w:num w:numId="15">
-    <w:abstractNumId w:val="12"/>
-  </w:num>
-  <w:num w:numId="16">
+  <w:num w:numId="18">
     <w:abstractNumId w:val="0"/>
-  </w:num>
-  <w:num w:numId="17">
-    <w:abstractNumId w:val="8"/>
   </w:num>
 </w:numbering>
 </file>
@@ -10695,7 +10382,7 @@
 </file>
 
 <file path=customXml/itemProps1.xml><?xml version="1.0" encoding="utf-8"?>
-<ds:datastoreItem xmlns:ds="http://schemas.openxmlformats.org/officeDocument/2006/customXml" ds:itemID="{34DC62A1-AEA2-5445-9109-C5E1520010F7}">
+<ds:datastoreItem xmlns:ds="http://schemas.openxmlformats.org/officeDocument/2006/customXml" ds:itemID="{FA47BE5F-3832-3B4C-8C7B-13C0D6485B8A}">
   <ds:schemaRefs>
     <ds:schemaRef ds:uri="http://schemas.openxmlformats.org/officeDocument/2006/bibliography"/>
   </ds:schemaRefs>

</xml_diff>

<commit_message>
Adicao da entrada de dados da questao 3 do LINDO e alteração no documento das modelagens.
</commit_message>
<xml_diff>
--- a/Modelagens.docx
+++ b/Modelagens.docx
@@ -44,8 +44,6 @@
           <w:b/>
         </w:rPr>
       </w:pPr>
-      <w:bookmarkStart w:id="0" w:name="_GoBack"/>
-      <w:bookmarkEnd w:id="0"/>
     </w:p>
     <w:p>
       <w:pPr>
@@ -57,8 +55,8 @@
           <w:b/>
         </w:rPr>
       </w:pPr>
-      <w:bookmarkStart w:id="1" w:name="OLE_LINK20"/>
-      <w:bookmarkStart w:id="2" w:name="OLE_LINK21"/>
+      <w:bookmarkStart w:id="0" w:name="OLE_LINK20"/>
+      <w:bookmarkStart w:id="1" w:name="OLE_LINK21"/>
       <w:r>
         <w:rPr>
           <w:rFonts w:ascii="Arial" w:hAnsi="Arial" w:cs="Arial"/>
@@ -77,7 +75,7 @@
           <w:b/>
         </w:rPr>
       </w:pPr>
-      <w:bookmarkStart w:id="3" w:name="OLE_LINK3"/>
+      <w:bookmarkStart w:id="2" w:name="OLE_LINK3"/>
     </w:p>
     <w:p>
       <w:pPr>
@@ -461,17 +459,23 @@
                   </m:ctrlPr>
                 </m:eqArrPr>
                 <m:e>
-                  <w:bookmarkStart w:id="4" w:name="OLE_LINK7"/>
-                  <w:bookmarkStart w:id="5" w:name="OLE_LINK8"/>
-                  <w:bookmarkStart w:id="6" w:name="OLE_LINK9"/>
-                  <w:bookmarkStart w:id="7" w:name="OLE_LINK10"/>
-                  <m:r>
+                  <w:bookmarkStart w:id="3" w:name="OLE_LINK7"/>
+                  <w:bookmarkStart w:id="4" w:name="OLE_LINK8"/>
+                  <w:bookmarkStart w:id="5" w:name="OLE_LINK9"/>
+                  <w:bookmarkStart w:id="6" w:name="OLE_LINK10"/>
+                  <m:r>
+                    <m:rPr>
+                      <m:nor/>
+                    </m:rPr>
                     <w:rPr>
                       <w:rFonts w:ascii="Cambria Math" w:hAnsi="Cambria Math" w:cs="Arial"/>
                     </w:rPr>
                     <m:t>X</m:t>
                   </m:r>
                   <m:r>
+                    <m:rPr>
+                      <m:nor/>
+                    </m:rPr>
                     <w:rPr>
                       <w:rFonts w:ascii="Cambria Math" w:hAnsi="Cambria Math" w:cs="Arial"/>
                       <w:vertAlign w:val="subscript"/>
@@ -479,6 +483,9 @@
                     <m:t xml:space="preserve">1 </m:t>
                   </m:r>
                   <m:r>
+                    <m:rPr>
+                      <m:nor/>
+                    </m:rPr>
                     <w:rPr>
                       <w:rFonts w:ascii="Cambria Math" w:hAnsi="Cambria Math" w:cs="Arial"/>
                     </w:rPr>
@@ -494,6 +501,9 @@
                     </m:dPr>
                     <m:e>
                       <m:r>
+                        <m:rPr>
+                          <m:nor/>
+                        </m:rPr>
                         <w:rPr>
                           <w:rFonts w:ascii="Cambria Math" w:hAnsi="Cambria Math" w:cs="Arial"/>
                         </w:rPr>
@@ -501,10 +511,10 @@
                       </m:r>
                     </m:e>
                   </m:d>
+                  <w:bookmarkEnd w:id="3"/>
                   <w:bookmarkEnd w:id="4"/>
                   <w:bookmarkEnd w:id="5"/>
                   <w:bookmarkEnd w:id="6"/>
-                  <w:bookmarkEnd w:id="7"/>
                   <m:ctrlPr>
                     <w:rPr>
                       <w:rFonts w:ascii="Cambria Math" w:eastAsia="Cambria Math" w:hAnsi="Cambria Math" w:cs="Cambria Math"/>
@@ -513,12 +523,18 @@
                 </m:e>
                 <m:e>
                   <m:r>
+                    <m:rPr>
+                      <m:nor/>
+                    </m:rPr>
                     <w:rPr>
                       <w:rFonts w:ascii="Cambria Math" w:hAnsi="Cambria Math" w:cs="Arial"/>
                     </w:rPr>
                     <m:t>X</m:t>
                   </m:r>
                   <m:r>
+                    <m:rPr>
+                      <m:nor/>
+                    </m:rPr>
                     <w:rPr>
                       <w:rFonts w:ascii="Cambria Math" w:hAnsi="Cambria Math" w:cs="Arial"/>
                       <w:vertAlign w:val="subscript"/>
@@ -526,6 +542,9 @@
                     <m:t xml:space="preserve">2 </m:t>
                   </m:r>
                   <m:r>
+                    <m:rPr>
+                      <m:nor/>
+                    </m:rPr>
                     <w:rPr>
                       <w:rFonts w:ascii="Cambria Math" w:hAnsi="Cambria Math" w:cs="Arial"/>
                     </w:rPr>
@@ -541,6 +560,9 @@
                     </m:dPr>
                     <m:e>
                       <m:r>
+                        <m:rPr>
+                          <m:nor/>
+                        </m:rPr>
                         <w:rPr>
                           <w:rFonts w:ascii="Cambria Math" w:hAnsi="Cambria Math" w:cs="Arial"/>
                         </w:rPr>
@@ -557,12 +579,18 @@
                 </m:e>
                 <m:e>
                   <m:r>
+                    <m:rPr>
+                      <m:nor/>
+                    </m:rPr>
                     <w:rPr>
                       <w:rFonts w:ascii="Cambria Math" w:hAnsi="Cambria Math" w:cs="Arial"/>
                     </w:rPr>
                     <m:t>X</m:t>
                   </m:r>
                   <m:r>
+                    <m:rPr>
+                      <m:nor/>
+                    </m:rPr>
                     <w:rPr>
                       <w:rFonts w:ascii="Cambria Math" w:hAnsi="Cambria Math" w:cs="Arial"/>
                       <w:vertAlign w:val="subscript"/>
@@ -570,6 +598,9 @@
                     <m:t xml:space="preserve">3 </m:t>
                   </m:r>
                   <m:r>
+                    <m:rPr>
+                      <m:nor/>
+                    </m:rPr>
                     <w:rPr>
                       <w:rFonts w:ascii="Cambria Math" w:hAnsi="Cambria Math" w:cs="Arial"/>
                     </w:rPr>
@@ -585,6 +616,9 @@
                     </m:dPr>
                     <m:e>
                       <m:r>
+                        <m:rPr>
+                          <m:nor/>
+                        </m:rPr>
                         <w:rPr>
                           <w:rFonts w:ascii="Cambria Math" w:hAnsi="Cambria Math" w:cs="Arial"/>
                         </w:rPr>
@@ -601,12 +635,18 @@
                 </m:e>
                 <m:e>
                   <m:r>
+                    <m:rPr>
+                      <m:nor/>
+                    </m:rPr>
                     <w:rPr>
                       <w:rFonts w:ascii="Cambria Math" w:hAnsi="Cambria Math" w:cs="Arial"/>
                     </w:rPr>
                     <m:t>2X</m:t>
                   </m:r>
                   <m:r>
+                    <m:rPr>
+                      <m:nor/>
+                    </m:rPr>
                     <w:rPr>
                       <w:rFonts w:ascii="Cambria Math" w:hAnsi="Cambria Math" w:cs="Arial"/>
                       <w:vertAlign w:val="subscript"/>
@@ -614,12 +654,18 @@
                     <m:t>2</m:t>
                   </m:r>
                   <m:r>
+                    <m:rPr>
+                      <m:nor/>
+                    </m:rPr>
                     <w:rPr>
                       <w:rFonts w:ascii="Cambria Math" w:hAnsi="Cambria Math" w:cs="Arial"/>
                     </w:rPr>
                     <m:t xml:space="preserve"> - X</m:t>
                   </m:r>
                   <m:r>
+                    <m:rPr>
+                      <m:nor/>
+                    </m:rPr>
                     <w:rPr>
                       <w:rFonts w:ascii="Cambria Math" w:hAnsi="Cambria Math" w:cs="Arial"/>
                       <w:vertAlign w:val="subscript"/>
@@ -627,12 +673,18 @@
                     <m:t>1</m:t>
                   </m:r>
                   <m:r>
+                    <m:rPr>
+                      <m:nor/>
+                    </m:rPr>
                     <w:rPr>
                       <w:rFonts w:ascii="Cambria Math" w:hAnsi="Cambria Math" w:cs="Arial"/>
                     </w:rPr>
                     <m:t xml:space="preserve"> - X</m:t>
                   </m:r>
                   <m:r>
+                    <m:rPr>
+                      <m:nor/>
+                    </m:rPr>
                     <w:rPr>
                       <w:rFonts w:ascii="Cambria Math" w:hAnsi="Cambria Math" w:cs="Arial"/>
                       <w:vertAlign w:val="subscript"/>
@@ -640,6 +692,9 @@
                     <m:t>3</m:t>
                   </m:r>
                   <m:r>
+                    <m:rPr>
+                      <m:nor/>
+                    </m:rPr>
                     <w:rPr>
                       <w:rFonts w:ascii="Cambria Math" w:hAnsi="Cambria Math" w:cs="Arial"/>
                     </w:rPr>
@@ -655,10 +710,13 @@
                     </m:dPr>
                     <m:e>
                       <m:r>
+                        <m:rPr>
+                          <m:nor/>
+                        </m:rPr>
                         <w:rPr>
                           <w:rFonts w:ascii="Cambria Math" w:hAnsi="Cambria Math" w:cs="Arial"/>
                         </w:rPr>
-                        <m:t>Comércio 4</m:t>
+                        <m:t>Demanda Apto 2</m:t>
                       </m:r>
                     </m:e>
                   </m:d>
@@ -671,12 +729,18 @@
                 </m:e>
                 <m:e>
                   <m:r>
+                    <m:rPr>
+                      <m:nor/>
+                    </m:rPr>
                     <w:rPr>
                       <w:rFonts w:ascii="Cambria Math" w:hAnsi="Cambria Math" w:cs="Arial"/>
                     </w:rPr>
                     <m:t>10X</m:t>
                   </m:r>
                   <m:r>
+                    <m:rPr>
+                      <m:nor/>
+                    </m:rPr>
                     <w:rPr>
                       <w:rFonts w:ascii="Cambria Math" w:hAnsi="Cambria Math" w:cs="Arial"/>
                       <w:vertAlign w:val="subscript"/>
@@ -684,12 +748,18 @@
                     <m:t>1</m:t>
                   </m:r>
                   <m:r>
+                    <m:rPr>
+                      <m:nor/>
+                    </m:rPr>
                     <w:rPr>
                       <w:rFonts w:ascii="Cambria Math" w:hAnsi="Cambria Math" w:cs="Arial"/>
                     </w:rPr>
                     <m:t xml:space="preserve"> + 15X</m:t>
                   </m:r>
                   <m:r>
+                    <m:rPr>
+                      <m:nor/>
+                    </m:rPr>
                     <w:rPr>
                       <w:rFonts w:ascii="Cambria Math" w:hAnsi="Cambria Math" w:cs="Arial"/>
                       <w:vertAlign w:val="subscript"/>
@@ -697,12 +767,18 @@
                     <m:t>2</m:t>
                   </m:r>
                   <m:r>
+                    <m:rPr>
+                      <m:nor/>
+                    </m:rPr>
                     <w:rPr>
                       <w:rFonts w:ascii="Cambria Math" w:hAnsi="Cambria Math" w:cs="Arial"/>
                     </w:rPr>
                     <m:t xml:space="preserve"> + 18X</m:t>
                   </m:r>
                   <m:r>
+                    <m:rPr>
+                      <m:nor/>
+                    </m:rPr>
                     <w:rPr>
                       <w:rFonts w:ascii="Cambria Math" w:hAnsi="Cambria Math" w:cs="Arial"/>
                       <w:vertAlign w:val="subscript"/>
@@ -710,6 +786,9 @@
                     <m:t>3</m:t>
                   </m:r>
                   <m:r>
+                    <m:rPr>
+                      <m:nor/>
+                    </m:rPr>
                     <w:rPr>
                       <w:rFonts w:ascii="Cambria Math" w:hAnsi="Cambria Math" w:cs="Arial"/>
                     </w:rPr>
@@ -725,6 +804,9 @@
                     </m:dPr>
                     <m:e>
                       <m:r>
+                        <m:rPr>
+                          <m:nor/>
+                        </m:rPr>
                         <w:rPr>
                           <w:rFonts w:ascii="Cambria Math" w:hAnsi="Cambria Math" w:cs="Arial"/>
                         </w:rPr>
@@ -741,12 +823,18 @@
                 </m:e>
                 <m:e>
                   <m:r>
+                    <m:rPr>
+                      <m:nor/>
+                    </m:rPr>
                     <w:rPr>
                       <w:rFonts w:ascii="Cambria Math" w:hAnsi="Cambria Math" w:cs="Arial"/>
                     </w:rPr>
                     <m:t>X</m:t>
                   </m:r>
                   <m:r>
+                    <m:rPr>
+                      <m:nor/>
+                    </m:rPr>
                     <w:rPr>
                       <w:rFonts w:ascii="Cambria Math" w:hAnsi="Cambria Math" w:cs="Arial"/>
                       <w:vertAlign w:val="subscript"/>
@@ -754,12 +842,18 @@
                     <m:t>1</m:t>
                   </m:r>
                   <m:r>
+                    <m:rPr>
+                      <m:nor/>
+                    </m:rPr>
                     <w:rPr>
                       <w:rFonts w:ascii="Cambria Math" w:hAnsi="Cambria Math" w:cs="Arial"/>
                     </w:rPr>
                     <m:t>, X</m:t>
                   </m:r>
                   <m:r>
+                    <m:rPr>
+                      <m:nor/>
+                    </m:rPr>
                     <w:rPr>
                       <w:rFonts w:ascii="Cambria Math" w:hAnsi="Cambria Math" w:cs="Arial"/>
                       <w:vertAlign w:val="subscript"/>
@@ -767,12 +861,18 @@
                     <m:t>2</m:t>
                   </m:r>
                   <m:r>
+                    <m:rPr>
+                      <m:nor/>
+                    </m:rPr>
                     <w:rPr>
                       <w:rFonts w:ascii="Cambria Math" w:hAnsi="Cambria Math" w:cs="Arial"/>
                     </w:rPr>
                     <m:t>, X</m:t>
                   </m:r>
                   <m:r>
+                    <m:rPr>
+                      <m:nor/>
+                    </m:rPr>
                     <w:rPr>
                       <w:rFonts w:ascii="Cambria Math" w:hAnsi="Cambria Math" w:cs="Arial"/>
                       <w:vertAlign w:val="subscript"/>
@@ -780,6 +880,9 @@
                     <m:t xml:space="preserve">3 </m:t>
                   </m:r>
                   <m:r>
+                    <m:rPr>
+                      <m:nor/>
+                    </m:rPr>
                     <w:rPr>
                       <w:rFonts w:ascii="Cambria Math" w:hAnsi="Cambria Math" w:cs="Arial"/>
                     </w:rPr>
@@ -860,8 +963,8 @@
           <w:rFonts w:ascii="Arial" w:hAnsi="Arial" w:cs="Arial"/>
         </w:rPr>
       </w:pPr>
-      <w:bookmarkStart w:id="8" w:name="OLE_LINK14"/>
-      <w:bookmarkStart w:id="9" w:name="OLE_LINK15"/>
+      <w:bookmarkStart w:id="7" w:name="OLE_LINK14"/>
+      <w:bookmarkStart w:id="8" w:name="OLE_LINK15"/>
       <w:r>
         <w:rPr>
           <w:rFonts w:ascii="Arial" w:hAnsi="Arial" w:cs="Arial"/>
@@ -869,8 +972,8 @@
         <w:t>Demanda máxima estimada do apartamento 1 é de 500 apartamentos;</w:t>
       </w:r>
     </w:p>
+    <w:bookmarkEnd w:id="7"/>
     <w:bookmarkEnd w:id="8"/>
-    <w:bookmarkEnd w:id="9"/>
     <w:p>
       <w:pPr>
         <w:pStyle w:val="PargrafodaLista"/>
@@ -1062,7 +1165,7 @@
         </w:rPr>
       </w:pPr>
     </w:p>
-    <w:bookmarkEnd w:id="3"/>
+    <w:bookmarkEnd w:id="2"/>
     <w:p>
       <w:pPr>
         <w:jc w:val="center"/>
@@ -1196,8 +1299,8 @@
       <w:r>
         <w:t xml:space="preserve"> </w:t>
       </w:r>
+      <w:bookmarkEnd w:id="0"/>
       <w:bookmarkEnd w:id="1"/>
-      <w:bookmarkEnd w:id="2"/>
     </w:p>
     <w:p>
       <w:pPr>
@@ -1808,7 +1911,6 @@
           <w:rFonts w:ascii="Arial" w:hAnsi="Arial" w:cs="Arial"/>
         </w:rPr>
       </w:pPr>
-      <w:proofErr w:type="spellStart"/>
       <w:r>
         <w:rPr>
           <w:rFonts w:ascii="Arial" w:hAnsi="Arial" w:cs="Arial"/>
@@ -1818,11 +1920,46 @@
       <w:r>
         <w:rPr>
           <w:rFonts w:ascii="Arial" w:hAnsi="Arial" w:cs="Arial"/>
+        </w:rPr>
+        <w:t xml:space="preserve"> </w:t>
+      </w:r>
+      <w:r>
+        <w:rPr>
+          <w:rFonts w:ascii="Arial" w:hAnsi="Arial" w:cs="Arial"/>
           <w:vertAlign w:val="subscript"/>
         </w:rPr>
-        <w:t>ijk</w:t>
-      </w:r>
-      <w:proofErr w:type="spellEnd"/>
+        <w:t>i</w:t>
+      </w:r>
+      <w:r>
+        <w:rPr>
+          <w:rFonts w:ascii="Arial" w:hAnsi="Arial" w:cs="Arial"/>
+          <w:vertAlign w:val="subscript"/>
+        </w:rPr>
+        <w:t xml:space="preserve"> </w:t>
+      </w:r>
+      <w:r>
+        <w:rPr>
+          <w:rFonts w:ascii="Arial" w:hAnsi="Arial" w:cs="Arial"/>
+          <w:vertAlign w:val="subscript"/>
+        </w:rPr>
+        <w:t>j</w:t>
+      </w:r>
+      <w:r>
+        <w:rPr>
+          <w:rFonts w:ascii="Arial" w:hAnsi="Arial" w:cs="Arial"/>
+          <w:vertAlign w:val="subscript"/>
+        </w:rPr>
+        <w:t xml:space="preserve"> </w:t>
+      </w:r>
+      <w:bookmarkStart w:id="9" w:name="_GoBack"/>
+      <w:bookmarkEnd w:id="9"/>
+      <w:r>
+        <w:rPr>
+          <w:rFonts w:ascii="Arial" w:hAnsi="Arial" w:cs="Arial"/>
+          <w:vertAlign w:val="subscript"/>
+        </w:rPr>
+        <w:t>k</w:t>
+      </w:r>
       <w:r>
         <w:rPr>
           <w:rFonts w:ascii="Arial" w:hAnsi="Arial" w:cs="Arial"/>
@@ -1878,14 +2015,12 @@
         </w:rPr>
         <w:t>“</w:t>
       </w:r>
-      <w:proofErr w:type="gramStart"/>
       <w:r>
         <w:rPr>
           <w:rFonts w:ascii="Arial" w:hAnsi="Arial" w:cs="Arial"/>
         </w:rPr>
         <w:t>i</w:t>
       </w:r>
-      <w:proofErr w:type="gramEnd"/>
       <w:r>
         <w:rPr>
           <w:rFonts w:ascii="Arial" w:hAnsi="Arial" w:cs="Arial"/>
@@ -1947,14 +2082,12 @@
         </w:rPr>
         <w:t>“</w:t>
       </w:r>
-      <w:proofErr w:type="gramStart"/>
       <w:r>
         <w:rPr>
           <w:rFonts w:ascii="Arial" w:hAnsi="Arial" w:cs="Arial"/>
         </w:rPr>
         <w:t>j</w:t>
       </w:r>
-      <w:proofErr w:type="gramEnd"/>
       <w:r>
         <w:rPr>
           <w:rFonts w:ascii="Arial" w:hAnsi="Arial" w:cs="Arial"/>
@@ -1978,21 +2111,7 @@
         <w:rPr>
           <w:rFonts w:ascii="Arial" w:hAnsi="Arial" w:cs="Arial"/>
         </w:rPr>
-        <w:t>“</w:t>
-      </w:r>
-      <w:proofErr w:type="gramStart"/>
-      <w:r>
-        <w:rPr>
-          <w:rFonts w:ascii="Arial" w:hAnsi="Arial" w:cs="Arial"/>
-        </w:rPr>
-        <w:t>k</w:t>
-      </w:r>
-      <w:proofErr w:type="gramEnd"/>
-      <w:r>
-        <w:rPr>
-          <w:rFonts w:ascii="Arial" w:hAnsi="Arial" w:cs="Arial"/>
-        </w:rPr>
-        <w:t xml:space="preserve">” representa as cidades clientes e varia entre </w:t>
+        <w:t xml:space="preserve">“k” representa as cidades clientes e varia entre </w:t>
       </w:r>
       <w:r>
         <w:rPr>
@@ -3344,14 +3463,7 @@
         <w:rPr>
           <w:rFonts w:ascii="Arial" w:hAnsi="Arial" w:cs="Arial"/>
         </w:rPr>
-        <w:t xml:space="preserve"> </w:t>
-      </w:r>
-      <w:proofErr w:type="gramStart"/>
-      <w:r>
-        <w:rPr>
-          <w:rFonts w:ascii="Arial" w:hAnsi="Arial" w:cs="Arial"/>
-        </w:rPr>
-        <w:t xml:space="preserve">+  </w:t>
+        <w:t xml:space="preserve"> +  </w:t>
       </w:r>
       <w:r>
         <w:rPr>
@@ -3359,7 +3471,6 @@
         </w:rPr>
         <w:t>11337</w:t>
       </w:r>
-      <w:proofErr w:type="gramEnd"/>
       <w:r>
         <w:rPr>
           <w:rFonts w:ascii="Arial" w:hAnsi="Arial" w:cs="Arial"/>
@@ -4712,12 +4823,18 @@
                 </m:eqArrPr>
                 <m:e>
                   <m:r>
+                    <m:rPr>
+                      <m:nor/>
+                    </m:rPr>
                     <w:rPr>
                       <w:rFonts w:ascii="Cambria Math" w:hAnsi="Cambria Math" w:cs="Arial"/>
                     </w:rPr>
                     <m:t>X</m:t>
                   </m:r>
                   <m:r>
+                    <m:rPr>
+                      <m:nor/>
+                    </m:rPr>
                     <w:rPr>
                       <w:rFonts w:ascii="Cambria Math" w:hAnsi="Cambria Math" w:cs="Arial"/>
                       <w:vertAlign w:val="subscript"/>
@@ -4725,12 +4842,18 @@
                     <m:t>111</m:t>
                   </m:r>
                   <m:r>
+                    <m:rPr>
+                      <m:nor/>
+                    </m:rPr>
                     <w:rPr>
                       <w:rFonts w:ascii="Cambria Math" w:hAnsi="Cambria Math" w:cs="Arial"/>
                     </w:rPr>
                     <m:t xml:space="preserve"> + X</m:t>
                   </m:r>
                   <m:r>
+                    <m:rPr>
+                      <m:nor/>
+                    </m:rPr>
                     <w:rPr>
                       <w:rFonts w:ascii="Cambria Math" w:hAnsi="Cambria Math" w:cs="Arial"/>
                       <w:vertAlign w:val="subscript"/>
@@ -4738,12 +4861,18 @@
                     <m:t>112</m:t>
                   </m:r>
                   <m:r>
+                    <m:rPr>
+                      <m:nor/>
+                    </m:rPr>
                     <w:rPr>
                       <w:rFonts w:ascii="Cambria Math" w:hAnsi="Cambria Math" w:cs="Arial"/>
                     </w:rPr>
                     <m:t xml:space="preserve"> + X</m:t>
                   </m:r>
                   <m:r>
+                    <m:rPr>
+                      <m:nor/>
+                    </m:rPr>
                     <w:rPr>
                       <w:rFonts w:ascii="Cambria Math" w:hAnsi="Cambria Math" w:cs="Arial"/>
                       <w:vertAlign w:val="subscript"/>
@@ -4751,12 +4880,18 @@
                     <m:t>113</m:t>
                   </m:r>
                   <m:r>
+                    <m:rPr>
+                      <m:nor/>
+                    </m:rPr>
                     <w:rPr>
                       <w:rFonts w:ascii="Cambria Math" w:hAnsi="Cambria Math" w:cs="Arial"/>
                     </w:rPr>
                     <m:t xml:space="preserve"> + X</m:t>
                   </m:r>
                   <m:r>
+                    <m:rPr>
+                      <m:nor/>
+                    </m:rPr>
                     <w:rPr>
                       <w:rFonts w:ascii="Cambria Math" w:hAnsi="Cambria Math" w:cs="Arial"/>
                       <w:vertAlign w:val="subscript"/>
@@ -4764,12 +4899,18 @@
                     <m:t>121</m:t>
                   </m:r>
                   <m:r>
+                    <m:rPr>
+                      <m:nor/>
+                    </m:rPr>
                     <w:rPr>
                       <w:rFonts w:ascii="Cambria Math" w:hAnsi="Cambria Math" w:cs="Arial"/>
                     </w:rPr>
                     <m:t xml:space="preserve"> + X</m:t>
                   </m:r>
                   <m:r>
+                    <m:rPr>
+                      <m:nor/>
+                    </m:rPr>
                     <w:rPr>
                       <w:rFonts w:ascii="Cambria Math" w:hAnsi="Cambria Math" w:cs="Arial"/>
                       <w:vertAlign w:val="subscript"/>
@@ -4777,12 +4918,18 @@
                     <m:t>122</m:t>
                   </m:r>
                   <m:r>
+                    <m:rPr>
+                      <m:nor/>
+                    </m:rPr>
                     <w:rPr>
                       <w:rFonts w:ascii="Cambria Math" w:hAnsi="Cambria Math" w:cs="Arial"/>
                     </w:rPr>
                     <m:t xml:space="preserve"> + X</m:t>
                   </m:r>
                   <m:r>
+                    <m:rPr>
+                      <m:nor/>
+                    </m:rPr>
                     <w:rPr>
                       <w:rFonts w:ascii="Cambria Math" w:hAnsi="Cambria Math" w:cs="Arial"/>
                       <w:vertAlign w:val="subscript"/>
@@ -4790,6 +4937,9 @@
                     <m:t>123</m:t>
                   </m:r>
                   <m:r>
+                    <m:rPr>
+                      <m:nor/>
+                    </m:rPr>
                     <w:rPr>
                       <w:rFonts w:ascii="Cambria Math" w:hAnsi="Cambria Math" w:cs="Arial"/>
                     </w:rPr>
@@ -4805,6 +4955,9 @@
                     </m:dPr>
                     <m:e>
                       <m:r>
+                        <m:rPr>
+                          <m:nor/>
+                        </m:rPr>
                         <w:rPr>
                           <w:rFonts w:ascii="Cambria Math" w:hAnsi="Cambria Math" w:cs="Arial"/>
                         </w:rPr>
@@ -4820,12 +4973,18 @@
                 </m:e>
                 <m:e>
                   <m:r>
+                    <m:rPr>
+                      <m:nor/>
+                    </m:rPr>
                     <w:rPr>
                       <w:rFonts w:ascii="Cambria Math" w:hAnsi="Cambria Math" w:cs="Arial"/>
                     </w:rPr>
                     <m:t>X</m:t>
                   </m:r>
                   <m:r>
+                    <m:rPr>
+                      <m:nor/>
+                    </m:rPr>
                     <w:rPr>
                       <w:rFonts w:ascii="Cambria Math" w:hAnsi="Cambria Math" w:cs="Arial"/>
                       <w:vertAlign w:val="subscript"/>
@@ -4833,12 +4992,18 @@
                     <m:t>211</m:t>
                   </m:r>
                   <m:r>
+                    <m:rPr>
+                      <m:nor/>
+                    </m:rPr>
                     <w:rPr>
                       <w:rFonts w:ascii="Cambria Math" w:hAnsi="Cambria Math" w:cs="Arial"/>
                     </w:rPr>
                     <m:t xml:space="preserve"> + X</m:t>
                   </m:r>
                   <m:r>
+                    <m:rPr>
+                      <m:nor/>
+                    </m:rPr>
                     <w:rPr>
                       <w:rFonts w:ascii="Cambria Math" w:hAnsi="Cambria Math" w:cs="Arial"/>
                       <w:vertAlign w:val="subscript"/>
@@ -4846,12 +5011,18 @@
                     <m:t>212</m:t>
                   </m:r>
                   <m:r>
+                    <m:rPr>
+                      <m:nor/>
+                    </m:rPr>
                     <w:rPr>
                       <w:rFonts w:ascii="Cambria Math" w:hAnsi="Cambria Math" w:cs="Arial"/>
                     </w:rPr>
                     <m:t xml:space="preserve"> + X</m:t>
                   </m:r>
                   <m:r>
+                    <m:rPr>
+                      <m:nor/>
+                    </m:rPr>
                     <w:rPr>
                       <w:rFonts w:ascii="Cambria Math" w:hAnsi="Cambria Math" w:cs="Arial"/>
                       <w:vertAlign w:val="subscript"/>
@@ -4859,12 +5030,18 @@
                     <m:t>213</m:t>
                   </m:r>
                   <m:r>
+                    <m:rPr>
+                      <m:nor/>
+                    </m:rPr>
                     <w:rPr>
                       <w:rFonts w:ascii="Cambria Math" w:hAnsi="Cambria Math" w:cs="Arial"/>
                     </w:rPr>
                     <m:t xml:space="preserve"> + X</m:t>
                   </m:r>
                   <m:r>
+                    <m:rPr>
+                      <m:nor/>
+                    </m:rPr>
                     <w:rPr>
                       <w:rFonts w:ascii="Cambria Math" w:hAnsi="Cambria Math" w:cs="Arial"/>
                       <w:vertAlign w:val="subscript"/>
@@ -4872,12 +5049,18 @@
                     <m:t>221</m:t>
                   </m:r>
                   <m:r>
+                    <m:rPr>
+                      <m:nor/>
+                    </m:rPr>
                     <w:rPr>
                       <w:rFonts w:ascii="Cambria Math" w:hAnsi="Cambria Math" w:cs="Arial"/>
                     </w:rPr>
                     <m:t xml:space="preserve"> + X</m:t>
                   </m:r>
                   <m:r>
+                    <m:rPr>
+                      <m:nor/>
+                    </m:rPr>
                     <w:rPr>
                       <w:rFonts w:ascii="Cambria Math" w:hAnsi="Cambria Math" w:cs="Arial"/>
                       <w:vertAlign w:val="subscript"/>
@@ -4885,12 +5068,18 @@
                     <m:t>222</m:t>
                   </m:r>
                   <m:r>
+                    <m:rPr>
+                      <m:nor/>
+                    </m:rPr>
                     <w:rPr>
                       <w:rFonts w:ascii="Cambria Math" w:hAnsi="Cambria Math" w:cs="Arial"/>
                     </w:rPr>
                     <m:t xml:space="preserve"> + X</m:t>
                   </m:r>
                   <m:r>
+                    <m:rPr>
+                      <m:nor/>
+                    </m:rPr>
                     <w:rPr>
                       <w:rFonts w:ascii="Cambria Math" w:hAnsi="Cambria Math" w:cs="Arial"/>
                       <w:vertAlign w:val="subscript"/>
@@ -4898,6 +5087,9 @@
                     <m:t xml:space="preserve">223 </m:t>
                   </m:r>
                   <m:r>
+                    <m:rPr>
+                      <m:nor/>
+                    </m:rPr>
                     <w:rPr>
                       <w:rFonts w:ascii="Cambria Math" w:hAnsi="Cambria Math" w:cs="Arial"/>
                     </w:rPr>
@@ -4913,6 +5105,9 @@
                     </m:dPr>
                     <m:e>
                       <m:r>
+                        <m:rPr>
+                          <m:nor/>
+                        </m:rPr>
                         <w:rPr>
                           <w:rFonts w:ascii="Cambria Math" w:hAnsi="Cambria Math" w:cs="Arial"/>
                         </w:rPr>
@@ -4929,12 +5124,18 @@
                 </m:e>
                 <m:e>
                   <m:r>
+                    <m:rPr>
+                      <m:nor/>
+                    </m:rPr>
                     <w:rPr>
                       <w:rFonts w:ascii="Cambria Math" w:hAnsi="Cambria Math" w:cs="Arial"/>
                     </w:rPr>
                     <m:t>X</m:t>
                   </m:r>
                   <m:r>
+                    <m:rPr>
+                      <m:nor/>
+                    </m:rPr>
                     <w:rPr>
                       <w:rFonts w:ascii="Cambria Math" w:hAnsi="Cambria Math" w:cs="Arial"/>
                       <w:vertAlign w:val="subscript"/>
@@ -4942,12 +5143,18 @@
                     <m:t>111</m:t>
                   </m:r>
                   <m:r>
+                    <m:rPr>
+                      <m:nor/>
+                    </m:rPr>
                     <w:rPr>
                       <w:rFonts w:ascii="Cambria Math" w:hAnsi="Cambria Math" w:cs="Arial"/>
                     </w:rPr>
                     <m:t>+X</m:t>
                   </m:r>
                   <m:r>
+                    <m:rPr>
+                      <m:nor/>
+                    </m:rPr>
                     <w:rPr>
                       <w:rFonts w:ascii="Cambria Math" w:hAnsi="Cambria Math" w:cs="Arial"/>
                       <w:vertAlign w:val="subscript"/>
@@ -4955,12 +5162,18 @@
                     <m:t>211</m:t>
                   </m:r>
                   <m:r>
+                    <m:rPr>
+                      <m:nor/>
+                    </m:rPr>
                     <w:rPr>
                       <w:rFonts w:ascii="Cambria Math" w:hAnsi="Cambria Math" w:cs="Arial"/>
                     </w:rPr>
                     <m:t xml:space="preserve"> + X</m:t>
                   </m:r>
                   <m:r>
+                    <m:rPr>
+                      <m:nor/>
+                    </m:rPr>
                     <w:rPr>
                       <w:rFonts w:ascii="Cambria Math" w:hAnsi="Cambria Math" w:cs="Arial"/>
                       <w:vertAlign w:val="subscript"/>
@@ -4968,12 +5181,18 @@
                     <m:t>121</m:t>
                   </m:r>
                   <m:r>
+                    <m:rPr>
+                      <m:nor/>
+                    </m:rPr>
                     <w:rPr>
                       <w:rFonts w:ascii="Cambria Math" w:hAnsi="Cambria Math" w:cs="Arial"/>
                     </w:rPr>
                     <m:t xml:space="preserve"> + X</m:t>
                   </m:r>
                   <m:r>
+                    <m:rPr>
+                      <m:nor/>
+                    </m:rPr>
                     <w:rPr>
                       <w:rFonts w:ascii="Cambria Math" w:hAnsi="Cambria Math" w:cs="Arial"/>
                       <w:vertAlign w:val="subscript"/>
@@ -4981,6 +5200,9 @@
                     <m:t>221</m:t>
                   </m:r>
                   <m:r>
+                    <m:rPr>
+                      <m:nor/>
+                    </m:rPr>
                     <w:rPr>
                       <w:rFonts w:ascii="Cambria Math" w:hAnsi="Cambria Math" w:cs="Arial"/>
                     </w:rPr>
@@ -4996,6 +5218,9 @@
                     </m:dPr>
                     <m:e>
                       <m:r>
+                        <m:rPr>
+                          <m:nor/>
+                        </m:rPr>
                         <w:rPr>
                           <w:rFonts w:ascii="Cambria Math" w:hAnsi="Cambria Math" w:cs="Arial"/>
                         </w:rPr>
@@ -5012,12 +5237,18 @@
                 </m:e>
                 <m:e>
                   <m:r>
+                    <m:rPr>
+                      <m:nor/>
+                    </m:rPr>
                     <w:rPr>
                       <w:rFonts w:ascii="Cambria Math" w:hAnsi="Cambria Math" w:cs="Arial"/>
                     </w:rPr>
                     <m:t>X</m:t>
                   </m:r>
                   <m:r>
+                    <m:rPr>
+                      <m:nor/>
+                    </m:rPr>
                     <w:rPr>
                       <w:rFonts w:ascii="Cambria Math" w:hAnsi="Cambria Math" w:cs="Arial"/>
                       <w:vertAlign w:val="subscript"/>
@@ -5025,12 +5256,18 @@
                     <m:t>112</m:t>
                   </m:r>
                   <m:r>
+                    <m:rPr>
+                      <m:nor/>
+                    </m:rPr>
                     <w:rPr>
                       <w:rFonts w:ascii="Cambria Math" w:hAnsi="Cambria Math" w:cs="Arial"/>
                     </w:rPr>
                     <m:t xml:space="preserve"> + X</m:t>
                   </m:r>
                   <m:r>
+                    <m:rPr>
+                      <m:nor/>
+                    </m:rPr>
                     <w:rPr>
                       <w:rFonts w:ascii="Cambria Math" w:hAnsi="Cambria Math" w:cs="Arial"/>
                       <w:vertAlign w:val="subscript"/>
@@ -5038,12 +5275,18 @@
                     <m:t>212</m:t>
                   </m:r>
                   <m:r>
+                    <m:rPr>
+                      <m:nor/>
+                    </m:rPr>
                     <w:rPr>
                       <w:rFonts w:ascii="Cambria Math" w:hAnsi="Cambria Math" w:cs="Arial"/>
                     </w:rPr>
                     <m:t xml:space="preserve"> + X</m:t>
                   </m:r>
                   <m:r>
+                    <m:rPr>
+                      <m:nor/>
+                    </m:rPr>
                     <w:rPr>
                       <w:rFonts w:ascii="Cambria Math" w:hAnsi="Cambria Math" w:cs="Arial"/>
                       <w:vertAlign w:val="subscript"/>
@@ -5051,12 +5294,18 @@
                     <m:t>122</m:t>
                   </m:r>
                   <m:r>
+                    <m:rPr>
+                      <m:nor/>
+                    </m:rPr>
                     <w:rPr>
                       <w:rFonts w:ascii="Cambria Math" w:hAnsi="Cambria Math" w:cs="Arial"/>
                     </w:rPr>
                     <m:t xml:space="preserve"> + X</m:t>
                   </m:r>
                   <m:r>
+                    <m:rPr>
+                      <m:nor/>
+                    </m:rPr>
                     <w:rPr>
                       <w:rFonts w:ascii="Cambria Math" w:hAnsi="Cambria Math" w:cs="Arial"/>
                       <w:vertAlign w:val="subscript"/>
@@ -5064,6 +5313,9 @@
                     <m:t>222</m:t>
                   </m:r>
                   <m:r>
+                    <m:rPr>
+                      <m:nor/>
+                    </m:rPr>
                     <w:rPr>
                       <w:rFonts w:ascii="Cambria Math" w:hAnsi="Cambria Math" w:cs="Arial"/>
                     </w:rPr>
@@ -5079,6 +5331,9 @@
                     </m:dPr>
                     <m:e>
                       <m:r>
+                        <m:rPr>
+                          <m:nor/>
+                        </m:rPr>
                         <w:rPr>
                           <w:rFonts w:ascii="Cambria Math" w:hAnsi="Cambria Math" w:cs="Arial"/>
                         </w:rPr>
@@ -5095,12 +5350,18 @@
                 </m:e>
                 <m:e>
                   <m:r>
+                    <m:rPr>
+                      <m:nor/>
+                    </m:rPr>
                     <w:rPr>
                       <w:rFonts w:ascii="Cambria Math" w:hAnsi="Cambria Math" w:cs="Arial"/>
                     </w:rPr>
                     <m:t>X</m:t>
                   </m:r>
                   <m:r>
+                    <m:rPr>
+                      <m:nor/>
+                    </m:rPr>
                     <w:rPr>
                       <w:rFonts w:ascii="Cambria Math" w:hAnsi="Cambria Math" w:cs="Arial"/>
                       <w:vertAlign w:val="subscript"/>
@@ -5108,12 +5369,18 @@
                     <m:t>113</m:t>
                   </m:r>
                   <m:r>
+                    <m:rPr>
+                      <m:nor/>
+                    </m:rPr>
                     <w:rPr>
                       <w:rFonts w:ascii="Cambria Math" w:hAnsi="Cambria Math" w:cs="Arial"/>
                     </w:rPr>
                     <m:t xml:space="preserve"> + X</m:t>
                   </m:r>
                   <m:r>
+                    <m:rPr>
+                      <m:nor/>
+                    </m:rPr>
                     <w:rPr>
                       <w:rFonts w:ascii="Cambria Math" w:hAnsi="Cambria Math" w:cs="Arial"/>
                       <w:vertAlign w:val="subscript"/>
@@ -5121,12 +5388,18 @@
                     <m:t>213</m:t>
                   </m:r>
                   <m:r>
+                    <m:rPr>
+                      <m:nor/>
+                    </m:rPr>
                     <w:rPr>
                       <w:rFonts w:ascii="Cambria Math" w:hAnsi="Cambria Math" w:cs="Arial"/>
                     </w:rPr>
                     <m:t xml:space="preserve"> + X</m:t>
                   </m:r>
                   <m:r>
+                    <m:rPr>
+                      <m:nor/>
+                    </m:rPr>
                     <w:rPr>
                       <w:rFonts w:ascii="Cambria Math" w:hAnsi="Cambria Math" w:cs="Arial"/>
                       <w:vertAlign w:val="subscript"/>
@@ -5134,12 +5407,18 @@
                     <m:t>123</m:t>
                   </m:r>
                   <m:r>
+                    <m:rPr>
+                      <m:nor/>
+                    </m:rPr>
                     <w:rPr>
                       <w:rFonts w:ascii="Cambria Math" w:hAnsi="Cambria Math" w:cs="Arial"/>
                     </w:rPr>
                     <m:t xml:space="preserve"> + X</m:t>
                   </m:r>
                   <m:r>
+                    <m:rPr>
+                      <m:nor/>
+                    </m:rPr>
                     <w:rPr>
                       <w:rFonts w:ascii="Cambria Math" w:hAnsi="Cambria Math" w:cs="Arial"/>
                       <w:vertAlign w:val="subscript"/>
@@ -5147,6 +5426,9 @@
                     <m:t xml:space="preserve">223 </m:t>
                   </m:r>
                   <m:r>
+                    <m:rPr>
+                      <m:nor/>
+                    </m:rPr>
                     <w:rPr>
                       <w:rFonts w:ascii="Cambria Math" w:hAnsi="Cambria Math" w:cs="Arial"/>
                     </w:rPr>
@@ -5162,6 +5444,9 @@
                     </m:dPr>
                     <m:e>
                       <m:r>
+                        <m:rPr>
+                          <m:nor/>
+                        </m:rPr>
                         <w:rPr>
                           <w:rFonts w:ascii="Cambria Math" w:hAnsi="Cambria Math" w:cs="Arial"/>
                         </w:rPr>
@@ -5178,12 +5463,18 @@
                 </m:e>
                 <m:e>
                   <m:r>
+                    <m:rPr>
+                      <m:nor/>
+                    </m:rPr>
                     <w:rPr>
                       <w:rFonts w:ascii="Cambria Math" w:hAnsi="Cambria Math" w:cs="Arial"/>
                     </w:rPr>
                     <m:t>X</m:t>
                   </m:r>
                   <m:r>
+                    <m:rPr>
+                      <m:nor/>
+                    </m:rPr>
                     <w:rPr>
                       <w:rFonts w:ascii="Cambria Math" w:hAnsi="Cambria Math" w:cs="Arial"/>
                       <w:vertAlign w:val="subscript"/>
@@ -5191,12 +5482,18 @@
                     <m:t>111</m:t>
                   </m:r>
                   <m:r>
+                    <m:rPr>
+                      <m:nor/>
+                    </m:rPr>
                     <w:rPr>
                       <w:rFonts w:ascii="Cambria Math" w:hAnsi="Cambria Math" w:cs="Arial"/>
                     </w:rPr>
                     <m:t>, X</m:t>
                   </m:r>
                   <m:r>
+                    <m:rPr>
+                      <m:nor/>
+                    </m:rPr>
                     <w:rPr>
                       <w:rFonts w:ascii="Cambria Math" w:hAnsi="Cambria Math" w:cs="Arial"/>
                       <w:vertAlign w:val="subscript"/>
@@ -5204,12 +5501,18 @@
                     <m:t>112</m:t>
                   </m:r>
                   <m:r>
+                    <m:rPr>
+                      <m:nor/>
+                    </m:rPr>
                     <w:rPr>
                       <w:rFonts w:ascii="Cambria Math" w:hAnsi="Cambria Math" w:cs="Arial"/>
                     </w:rPr>
                     <m:t>, X</m:t>
                   </m:r>
                   <m:r>
+                    <m:rPr>
+                      <m:nor/>
+                    </m:rPr>
                     <w:rPr>
                       <w:rFonts w:ascii="Cambria Math" w:hAnsi="Cambria Math" w:cs="Arial"/>
                       <w:vertAlign w:val="subscript"/>
@@ -5217,12 +5520,18 @@
                     <m:t>113</m:t>
                   </m:r>
                   <m:r>
+                    <m:rPr>
+                      <m:nor/>
+                    </m:rPr>
                     <w:rPr>
                       <w:rFonts w:ascii="Cambria Math" w:hAnsi="Cambria Math" w:cs="Arial"/>
                     </w:rPr>
                     <m:t>, X</m:t>
                   </m:r>
                   <m:r>
+                    <m:rPr>
+                      <m:nor/>
+                    </m:rPr>
                     <w:rPr>
                       <w:rFonts w:ascii="Cambria Math" w:hAnsi="Cambria Math" w:cs="Arial"/>
                       <w:vertAlign w:val="subscript"/>
@@ -5230,12 +5539,18 @@
                     <m:t>121</m:t>
                   </m:r>
                   <m:r>
+                    <m:rPr>
+                      <m:nor/>
+                    </m:rPr>
                     <w:rPr>
                       <w:rFonts w:ascii="Cambria Math" w:hAnsi="Cambria Math" w:cs="Arial"/>
                     </w:rPr>
                     <m:t>, X</m:t>
                   </m:r>
                   <m:r>
+                    <m:rPr>
+                      <m:nor/>
+                    </m:rPr>
                     <w:rPr>
                       <w:rFonts w:ascii="Cambria Math" w:hAnsi="Cambria Math" w:cs="Arial"/>
                       <w:vertAlign w:val="subscript"/>
@@ -5243,12 +5558,18 @@
                     <m:t>122</m:t>
                   </m:r>
                   <m:r>
+                    <m:rPr>
+                      <m:nor/>
+                    </m:rPr>
                     <w:rPr>
                       <w:rFonts w:ascii="Cambria Math" w:hAnsi="Cambria Math" w:cs="Arial"/>
                     </w:rPr>
                     <m:t>, X</m:t>
                   </m:r>
                   <m:r>
+                    <m:rPr>
+                      <m:nor/>
+                    </m:rPr>
                     <w:rPr>
                       <w:rFonts w:ascii="Cambria Math" w:hAnsi="Cambria Math" w:cs="Arial"/>
                       <w:vertAlign w:val="subscript"/>
@@ -5256,12 +5577,18 @@
                     <m:t xml:space="preserve">123, </m:t>
                   </m:r>
                   <m:r>
+                    <m:rPr>
+                      <m:nor/>
+                    </m:rPr>
                     <w:rPr>
                       <w:rFonts w:ascii="Cambria Math" w:hAnsi="Cambria Math" w:cs="Arial"/>
                     </w:rPr>
                     <m:t>X</m:t>
                   </m:r>
                   <m:r>
+                    <m:rPr>
+                      <m:nor/>
+                    </m:rPr>
                     <w:rPr>
                       <w:rFonts w:ascii="Cambria Math" w:hAnsi="Cambria Math" w:cs="Arial"/>
                       <w:vertAlign w:val="subscript"/>
@@ -5269,12 +5596,18 @@
                     <m:t>211</m:t>
                   </m:r>
                   <m:r>
+                    <m:rPr>
+                      <m:nor/>
+                    </m:rPr>
                     <w:rPr>
                       <w:rFonts w:ascii="Cambria Math" w:hAnsi="Cambria Math" w:cs="Arial"/>
                     </w:rPr>
                     <m:t>, X</m:t>
                   </m:r>
                   <m:r>
+                    <m:rPr>
+                      <m:nor/>
+                    </m:rPr>
                     <w:rPr>
                       <w:rFonts w:ascii="Cambria Math" w:hAnsi="Cambria Math" w:cs="Arial"/>
                       <w:vertAlign w:val="subscript"/>
@@ -5282,12 +5615,18 @@
                     <m:t>212</m:t>
                   </m:r>
                   <m:r>
+                    <m:rPr>
+                      <m:nor/>
+                    </m:rPr>
                     <w:rPr>
                       <w:rFonts w:ascii="Cambria Math" w:hAnsi="Cambria Math" w:cs="Arial"/>
                     </w:rPr>
                     <m:t>, X</m:t>
                   </m:r>
                   <m:r>
+                    <m:rPr>
+                      <m:nor/>
+                    </m:rPr>
                     <w:rPr>
                       <w:rFonts w:ascii="Cambria Math" w:hAnsi="Cambria Math" w:cs="Arial"/>
                       <w:vertAlign w:val="subscript"/>
@@ -5295,12 +5634,18 @@
                     <m:t>213</m:t>
                   </m:r>
                   <m:r>
+                    <m:rPr>
+                      <m:nor/>
+                    </m:rPr>
                     <w:rPr>
                       <w:rFonts w:ascii="Cambria Math" w:hAnsi="Cambria Math" w:cs="Arial"/>
                     </w:rPr>
                     <m:t>, X</m:t>
                   </m:r>
                   <m:r>
+                    <m:rPr>
+                      <m:nor/>
+                    </m:rPr>
                     <w:rPr>
                       <w:rFonts w:ascii="Cambria Math" w:hAnsi="Cambria Math" w:cs="Arial"/>
                       <w:vertAlign w:val="subscript"/>
@@ -5308,12 +5653,18 @@
                     <m:t>221</m:t>
                   </m:r>
                   <m:r>
+                    <m:rPr>
+                      <m:nor/>
+                    </m:rPr>
                     <w:rPr>
                       <w:rFonts w:ascii="Cambria Math" w:hAnsi="Cambria Math" w:cs="Arial"/>
                     </w:rPr>
                     <m:t>, X</m:t>
                   </m:r>
                   <m:r>
+                    <m:rPr>
+                      <m:nor/>
+                    </m:rPr>
                     <w:rPr>
                       <w:rFonts w:ascii="Cambria Math" w:hAnsi="Cambria Math" w:cs="Arial"/>
                       <w:vertAlign w:val="subscript"/>
@@ -5321,12 +5672,18 @@
                     <m:t>222</m:t>
                   </m:r>
                   <m:r>
+                    <m:rPr>
+                      <m:nor/>
+                    </m:rPr>
                     <w:rPr>
                       <w:rFonts w:ascii="Cambria Math" w:hAnsi="Cambria Math" w:cs="Arial"/>
                     </w:rPr>
                     <m:t>, X</m:t>
                   </m:r>
                   <m:r>
+                    <m:rPr>
+                      <m:nor/>
+                    </m:rPr>
                     <w:rPr>
                       <w:rFonts w:ascii="Cambria Math" w:hAnsi="Cambria Math" w:cs="Arial"/>
                       <w:vertAlign w:val="subscript"/>
@@ -5334,6 +5691,9 @@
                     <m:t xml:space="preserve">223 </m:t>
                   </m:r>
                   <m:r>
+                    <m:rPr>
+                      <m:nor/>
+                    </m:rPr>
                     <w:rPr>
                       <w:rFonts w:ascii="Cambria Math" w:hAnsi="Cambria Math" w:cs="Arial"/>
                     </w:rPr>
@@ -5899,7 +6259,6 @@
           <w:rFonts w:ascii="Arial" w:hAnsi="Arial" w:cs="Arial"/>
         </w:rPr>
       </w:pPr>
-      <w:proofErr w:type="spellStart"/>
       <w:r>
         <w:rPr>
           <w:rFonts w:ascii="Arial" w:hAnsi="Arial" w:cs="Arial"/>
@@ -5909,11 +6268,30 @@
       <w:r>
         <w:rPr>
           <w:rFonts w:ascii="Arial" w:hAnsi="Arial" w:cs="Arial"/>
+        </w:rPr>
+        <w:t xml:space="preserve"> </w:t>
+      </w:r>
+      <w:r>
+        <w:rPr>
+          <w:rFonts w:ascii="Arial" w:hAnsi="Arial" w:cs="Arial"/>
           <w:vertAlign w:val="subscript"/>
         </w:rPr>
-        <w:t>ij</w:t>
-      </w:r>
-      <w:proofErr w:type="spellEnd"/>
+        <w:t>i</w:t>
+      </w:r>
+      <w:r>
+        <w:rPr>
+          <w:rFonts w:ascii="Arial" w:hAnsi="Arial" w:cs="Arial"/>
+          <w:vertAlign w:val="subscript"/>
+        </w:rPr>
+        <w:t xml:space="preserve"> </w:t>
+      </w:r>
+      <w:r>
+        <w:rPr>
+          <w:rFonts w:ascii="Arial" w:hAnsi="Arial" w:cs="Arial"/>
+          <w:vertAlign w:val="subscript"/>
+        </w:rPr>
+        <w:t>j</w:t>
+      </w:r>
       <w:r>
         <w:rPr>
           <w:rFonts w:ascii="Arial" w:hAnsi="Arial" w:cs="Arial"/>
@@ -5963,14 +6341,12 @@
         </w:rPr>
         <w:t>“</w:t>
       </w:r>
-      <w:proofErr w:type="gramStart"/>
       <w:r>
         <w:rPr>
           <w:rFonts w:ascii="Arial" w:hAnsi="Arial" w:cs="Arial"/>
         </w:rPr>
         <w:t>i</w:t>
       </w:r>
-      <w:proofErr w:type="gramEnd"/>
       <w:r>
         <w:rPr>
           <w:rFonts w:ascii="Arial" w:hAnsi="Arial" w:cs="Arial"/>
@@ -6032,14 +6408,12 @@
         </w:rPr>
         <w:t>“</w:t>
       </w:r>
-      <w:proofErr w:type="gramStart"/>
       <w:r>
         <w:rPr>
           <w:rFonts w:ascii="Arial" w:hAnsi="Arial" w:cs="Arial"/>
         </w:rPr>
         <w:t>j</w:t>
       </w:r>
-      <w:proofErr w:type="gramEnd"/>
       <w:r>
         <w:rPr>
           <w:rFonts w:ascii="Arial" w:hAnsi="Arial" w:cs="Arial"/>
@@ -7069,12 +7443,18 @@
                 </m:eqArrPr>
                 <m:e>
                   <m:r>
+                    <m:rPr>
+                      <m:nor/>
+                    </m:rPr>
                     <w:rPr>
                       <w:rFonts w:ascii="Cambria Math" w:hAnsi="Cambria Math" w:cs="Arial"/>
                     </w:rPr>
                     <m:t>X</m:t>
                   </m:r>
                   <m:r>
+                    <m:rPr>
+                      <m:nor/>
+                    </m:rPr>
                     <w:rPr>
                       <w:rFonts w:ascii="Cambria Math" w:hAnsi="Cambria Math" w:cs="Arial"/>
                       <w:vertAlign w:val="subscript"/>
@@ -7082,12 +7462,18 @@
                     <m:t xml:space="preserve">11 </m:t>
                   </m:r>
                   <m:r>
+                    <m:rPr>
+                      <m:nor/>
+                    </m:rPr>
                     <w:rPr>
                       <w:rFonts w:ascii="Cambria Math" w:hAnsi="Cambria Math" w:cs="Arial"/>
                     </w:rPr>
                     <m:t>+ X</m:t>
                   </m:r>
                   <m:r>
+                    <m:rPr>
+                      <m:nor/>
+                    </m:rPr>
                     <w:rPr>
                       <w:rFonts w:ascii="Cambria Math" w:hAnsi="Cambria Math" w:cs="Arial"/>
                       <w:vertAlign w:val="subscript"/>
@@ -7095,12 +7481,18 @@
                     <m:t xml:space="preserve">12 </m:t>
                   </m:r>
                   <m:r>
+                    <m:rPr>
+                      <m:nor/>
+                    </m:rPr>
                     <w:rPr>
                       <w:rFonts w:ascii="Cambria Math" w:hAnsi="Cambria Math" w:cs="Arial"/>
                     </w:rPr>
                     <m:t>+ X</m:t>
                   </m:r>
                   <m:r>
+                    <m:rPr>
+                      <m:nor/>
+                    </m:rPr>
                     <w:rPr>
                       <w:rFonts w:ascii="Cambria Math" w:hAnsi="Cambria Math" w:cs="Arial"/>
                       <w:vertAlign w:val="subscript"/>
@@ -7108,12 +7500,18 @@
                     <m:t xml:space="preserve">13 </m:t>
                   </m:r>
                   <m:r>
+                    <m:rPr>
+                      <m:nor/>
+                    </m:rPr>
                     <w:rPr>
                       <w:rFonts w:ascii="Cambria Math" w:hAnsi="Cambria Math" w:cs="Arial"/>
                     </w:rPr>
                     <m:t>+ X</m:t>
                   </m:r>
                   <m:r>
+                    <m:rPr>
+                      <m:nor/>
+                    </m:rPr>
                     <w:rPr>
                       <w:rFonts w:ascii="Cambria Math" w:hAnsi="Cambria Math" w:cs="Arial"/>
                       <w:vertAlign w:val="subscript"/>
@@ -7121,12 +7519,18 @@
                     <m:t xml:space="preserve">24 </m:t>
                   </m:r>
                   <m:r>
+                    <m:rPr>
+                      <m:nor/>
+                    </m:rPr>
                     <w:rPr>
                       <w:rFonts w:ascii="Cambria Math" w:hAnsi="Cambria Math" w:cs="Arial"/>
                     </w:rPr>
                     <m:t>+ X</m:t>
                   </m:r>
                   <m:r>
+                    <m:rPr>
+                      <m:nor/>
+                    </m:rPr>
                     <w:rPr>
                       <w:rFonts w:ascii="Cambria Math" w:hAnsi="Cambria Math" w:cs="Arial"/>
                       <w:vertAlign w:val="subscript"/>
@@ -7134,12 +7538,18 @@
                     <m:t xml:space="preserve">25 </m:t>
                   </m:r>
                   <m:r>
+                    <m:rPr>
+                      <m:nor/>
+                    </m:rPr>
                     <w:rPr>
                       <w:rFonts w:ascii="Cambria Math" w:hAnsi="Cambria Math" w:cs="Arial"/>
                     </w:rPr>
                     <m:t>+ X</m:t>
                   </m:r>
                   <m:r>
+                    <m:rPr>
+                      <m:nor/>
+                    </m:rPr>
                     <w:rPr>
                       <w:rFonts w:ascii="Cambria Math" w:hAnsi="Cambria Math" w:cs="Arial"/>
                       <w:vertAlign w:val="subscript"/>
@@ -7147,12 +7557,18 @@
                     <m:t xml:space="preserve">26 </m:t>
                   </m:r>
                   <m:r>
+                    <m:rPr>
+                      <m:nor/>
+                    </m:rPr>
                     <w:rPr>
                       <w:rFonts w:ascii="Cambria Math" w:hAnsi="Cambria Math" w:cs="Arial"/>
                     </w:rPr>
                     <m:t>+ X</m:t>
                   </m:r>
                   <m:r>
+                    <m:rPr>
+                      <m:nor/>
+                    </m:rPr>
                     <w:rPr>
                       <w:rFonts w:ascii="Cambria Math" w:hAnsi="Cambria Math" w:cs="Arial"/>
                       <w:vertAlign w:val="subscript"/>
@@ -7160,12 +7576,18 @@
                     <m:t xml:space="preserve">37 </m:t>
                   </m:r>
                   <m:r>
+                    <m:rPr>
+                      <m:nor/>
+                    </m:rPr>
                     <w:rPr>
                       <w:rFonts w:ascii="Cambria Math" w:hAnsi="Cambria Math" w:cs="Arial"/>
                     </w:rPr>
                     <m:t>+ X</m:t>
                   </m:r>
                   <m:r>
+                    <m:rPr>
+                      <m:nor/>
+                    </m:rPr>
                     <w:rPr>
                       <w:rFonts w:ascii="Cambria Math" w:hAnsi="Cambria Math" w:cs="Arial"/>
                       <w:vertAlign w:val="subscript"/>
@@ -7173,6 +7595,9 @@
                     <m:t>38</m:t>
                   </m:r>
                   <m:r>
+                    <m:rPr>
+                      <m:nor/>
+                    </m:rPr>
                     <w:rPr>
                       <w:rFonts w:ascii="Cambria Math" w:hAnsi="Cambria Math" w:cs="Arial"/>
                     </w:rPr>
@@ -7181,12 +7606,18 @@
                 </m:e>
                 <m:e>
                   <m:r>
+                    <m:rPr>
+                      <m:nor/>
+                    </m:rPr>
                     <w:rPr>
                       <w:rFonts w:ascii="Cambria Math" w:hAnsi="Cambria Math" w:cs="Arial"/>
                     </w:rPr>
                     <m:t>X</m:t>
                   </m:r>
                   <m:r>
+                    <m:rPr>
+                      <m:nor/>
+                    </m:rPr>
                     <w:rPr>
                       <w:rFonts w:ascii="Cambria Math" w:hAnsi="Cambria Math" w:cs="Arial"/>
                       <w:vertAlign w:val="subscript"/>
@@ -7194,12 +7625,18 @@
                     <m:t xml:space="preserve">11 </m:t>
                   </m:r>
                   <m:r>
+                    <m:rPr>
+                      <m:nor/>
+                    </m:rPr>
                     <w:rPr>
                       <w:rFonts w:ascii="Cambria Math" w:hAnsi="Cambria Math" w:cs="Arial"/>
                     </w:rPr>
                     <m:t>+ X</m:t>
                   </m:r>
                   <m:r>
+                    <m:rPr>
+                      <m:nor/>
+                    </m:rPr>
                     <w:rPr>
                       <w:rFonts w:ascii="Cambria Math" w:hAnsi="Cambria Math" w:cs="Arial"/>
                       <w:vertAlign w:val="subscript"/>
@@ -7207,12 +7644,18 @@
                     <m:t xml:space="preserve">12 </m:t>
                   </m:r>
                   <m:r>
+                    <m:rPr>
+                      <m:nor/>
+                    </m:rPr>
                     <w:rPr>
                       <w:rFonts w:ascii="Cambria Math" w:hAnsi="Cambria Math" w:cs="Arial"/>
                     </w:rPr>
                     <m:t>+ X</m:t>
                   </m:r>
                   <m:r>
+                    <m:rPr>
+                      <m:nor/>
+                    </m:rPr>
                     <w:rPr>
                       <w:rFonts w:ascii="Cambria Math" w:hAnsi="Cambria Math" w:cs="Arial"/>
                       <w:vertAlign w:val="subscript"/>
@@ -7220,6 +7663,9 @@
                     <m:t xml:space="preserve">13 </m:t>
                   </m:r>
                   <m:r>
+                    <m:rPr>
+                      <m:nor/>
+                    </m:rPr>
                     <w:rPr>
                       <w:rFonts w:ascii="Cambria Math" w:hAnsi="Cambria Math" w:cs="Arial"/>
                     </w:rPr>
@@ -7234,12 +7680,18 @@
                 </m:e>
                 <m:e>
                   <m:r>
+                    <m:rPr>
+                      <m:nor/>
+                    </m:rPr>
                     <w:rPr>
                       <w:rFonts w:ascii="Cambria Math" w:hAnsi="Cambria Math" w:cs="Arial"/>
                     </w:rPr>
                     <m:t>X</m:t>
                   </m:r>
                   <m:r>
+                    <m:rPr>
+                      <m:nor/>
+                    </m:rPr>
                     <w:rPr>
                       <w:rFonts w:ascii="Cambria Math" w:hAnsi="Cambria Math" w:cs="Arial"/>
                       <w:vertAlign w:val="subscript"/>
@@ -7247,12 +7699,18 @@
                     <m:t xml:space="preserve">24 </m:t>
                   </m:r>
                   <m:r>
+                    <m:rPr>
+                      <m:nor/>
+                    </m:rPr>
                     <w:rPr>
                       <w:rFonts w:ascii="Cambria Math" w:hAnsi="Cambria Math" w:cs="Arial"/>
                     </w:rPr>
                     <m:t>+ X</m:t>
                   </m:r>
                   <m:r>
+                    <m:rPr>
+                      <m:nor/>
+                    </m:rPr>
                     <w:rPr>
                       <w:rFonts w:ascii="Cambria Math" w:hAnsi="Cambria Math" w:cs="Arial"/>
                       <w:vertAlign w:val="subscript"/>
@@ -7260,12 +7718,18 @@
                     <m:t xml:space="preserve">25 </m:t>
                   </m:r>
                   <m:r>
+                    <m:rPr>
+                      <m:nor/>
+                    </m:rPr>
                     <w:rPr>
                       <w:rFonts w:ascii="Cambria Math" w:hAnsi="Cambria Math" w:cs="Arial"/>
                     </w:rPr>
                     <m:t>+ X</m:t>
                   </m:r>
                   <m:r>
+                    <m:rPr>
+                      <m:nor/>
+                    </m:rPr>
                     <w:rPr>
                       <w:rFonts w:ascii="Cambria Math" w:hAnsi="Cambria Math" w:cs="Arial"/>
                       <w:vertAlign w:val="subscript"/>
@@ -7273,6 +7737,9 @@
                     <m:t xml:space="preserve">26 </m:t>
                   </m:r>
                   <m:r>
+                    <m:rPr>
+                      <m:nor/>
+                    </m:rPr>
                     <w:rPr>
                       <w:rFonts w:ascii="Cambria Math" w:eastAsia="Cambria Math" w:hAnsi="Cambria Math" w:cs="Cambria Math"/>
                     </w:rPr>
@@ -7287,12 +7754,18 @@
                 </m:e>
                 <m:e>
                   <m:r>
+                    <m:rPr>
+                      <m:nor/>
+                    </m:rPr>
                     <w:rPr>
                       <w:rFonts w:ascii="Cambria Math" w:hAnsi="Cambria Math" w:cs="Arial"/>
                     </w:rPr>
                     <m:t>X</m:t>
                   </m:r>
                   <m:r>
+                    <m:rPr>
+                      <m:nor/>
+                    </m:rPr>
                     <w:rPr>
                       <w:rFonts w:ascii="Cambria Math" w:hAnsi="Cambria Math" w:cs="Arial"/>
                       <w:vertAlign w:val="subscript"/>
@@ -7300,12 +7773,18 @@
                     <m:t xml:space="preserve">37 </m:t>
                   </m:r>
                   <m:r>
+                    <m:rPr>
+                      <m:nor/>
+                    </m:rPr>
                     <w:rPr>
                       <w:rFonts w:ascii="Cambria Math" w:hAnsi="Cambria Math" w:cs="Arial"/>
                     </w:rPr>
                     <m:t>+ X</m:t>
                   </m:r>
                   <m:r>
+                    <m:rPr>
+                      <m:nor/>
+                    </m:rPr>
                     <w:rPr>
                       <w:rFonts w:ascii="Cambria Math" w:hAnsi="Cambria Math" w:cs="Arial"/>
                       <w:vertAlign w:val="subscript"/>
@@ -7313,6 +7792,9 @@
                     <m:t xml:space="preserve">38 </m:t>
                   </m:r>
                   <m:r>
+                    <m:rPr>
+                      <m:nor/>
+                    </m:rPr>
                     <w:rPr>
                       <w:rFonts w:ascii="Cambria Math" w:eastAsia="Cambria Math" w:hAnsi="Cambria Math" w:cs="Cambria Math"/>
                     </w:rPr>
@@ -7327,12 +7809,18 @@
                 </m:e>
                 <m:e>
                   <m:r>
+                    <m:rPr>
+                      <m:nor/>
+                    </m:rPr>
                     <w:rPr>
                       <w:rFonts w:ascii="Cambria Math" w:hAnsi="Cambria Math" w:cs="Arial"/>
                     </w:rPr>
                     <m:t>X</m:t>
                   </m:r>
                   <m:r>
+                    <m:rPr>
+                      <m:nor/>
+                    </m:rPr>
                     <w:rPr>
                       <w:rFonts w:ascii="Cambria Math" w:hAnsi="Cambria Math" w:cs="Arial"/>
                       <w:vertAlign w:val="subscript"/>
@@ -7340,12 +7828,18 @@
                     <m:t xml:space="preserve">24 </m:t>
                   </m:r>
                   <m:r>
+                    <m:rPr>
+                      <m:nor/>
+                    </m:rPr>
                     <w:rPr>
                       <w:rFonts w:ascii="Cambria Math" w:hAnsi="Cambria Math" w:cs="Arial"/>
                     </w:rPr>
                     <m:t>+ X</m:t>
                   </m:r>
                   <m:r>
+                    <m:rPr>
+                      <m:nor/>
+                    </m:rPr>
                     <w:rPr>
                       <w:rFonts w:ascii="Cambria Math" w:hAnsi="Cambria Math" w:cs="Arial"/>
                       <w:vertAlign w:val="subscript"/>
@@ -7353,12 +7847,18 @@
                     <m:t xml:space="preserve">25 </m:t>
                   </m:r>
                   <m:r>
+                    <m:rPr>
+                      <m:nor/>
+                    </m:rPr>
                     <w:rPr>
                       <w:rFonts w:ascii="Cambria Math" w:hAnsi="Cambria Math" w:cs="Arial"/>
                     </w:rPr>
                     <m:t>+ X</m:t>
                   </m:r>
                   <m:r>
+                    <m:rPr>
+                      <m:nor/>
+                    </m:rPr>
                     <w:rPr>
                       <w:rFonts w:ascii="Cambria Math" w:hAnsi="Cambria Math" w:cs="Arial"/>
                       <w:vertAlign w:val="subscript"/>
@@ -7366,6 +7866,9 @@
                     <m:t xml:space="preserve">26 </m:t>
                   </m:r>
                   <m:r>
+                    <m:rPr>
+                      <m:nor/>
+                    </m:rPr>
                     <w:rPr>
                       <w:rFonts w:ascii="Cambria Math" w:eastAsia="Cambria Math" w:hAnsi="Cambria Math" w:cs="Cambria Math"/>
                     </w:rPr>
@@ -7380,19 +7883,39 @@
                 </m:e>
                 <m:e>
                   <m:r>
+                    <m:rPr>
+                      <m:nor/>
+                    </m:rPr>
                     <w:rPr>
                       <w:rFonts w:ascii="Cambria Math" w:hAnsi="Cambria Math" w:cs="Arial"/>
                     </w:rPr>
                     <m:t>X</m:t>
                   </m:r>
                   <m:r>
-                    <w:rPr>
-                      <w:rFonts w:ascii="Cambria Math" w:hAnsi="Cambria Math" w:cs="Arial"/>
+                    <m:rPr>
+                      <m:nor/>
+                    </m:rPr>
+                    <w:rPr>
+                      <w:rFonts w:ascii="Cambria Math" w:hAnsi="Cambria Math" w:cs="Arial"/>
+                      <w:iCs/>
                       <w:vertAlign w:val="subscript"/>
                     </w:rPr>
-                    <m:t xml:space="preserve">11 </m:t>
-                  </m:r>
-                  <m:r>
+                    <m:t>11</m:t>
+                  </m:r>
+                  <m:r>
+                    <m:rPr>
+                      <m:nor/>
+                    </m:rPr>
+                    <w:rPr>
+                      <w:rFonts w:ascii="Cambria Math" w:hAnsi="Cambria Math" w:cs="Arial"/>
+                      <w:vertAlign w:val="subscript"/>
+                    </w:rPr>
+                    <m:t xml:space="preserve"> </m:t>
+                  </m:r>
+                  <m:r>
+                    <m:rPr>
+                      <m:nor/>
+                    </m:rPr>
                     <w:rPr>
                       <w:rFonts w:ascii="Cambria Math" w:eastAsia="Cambria Math" w:hAnsi="Cambria Math" w:cs="Cambria Math"/>
                     </w:rPr>
@@ -7407,12 +7930,18 @@
                 </m:e>
                 <m:e>
                   <m:r>
+                    <m:rPr>
+                      <m:nor/>
+                    </m:rPr>
                     <w:rPr>
                       <w:rFonts w:ascii="Cambria Math" w:hAnsi="Cambria Math" w:cs="Arial"/>
                     </w:rPr>
                     <m:t>X</m:t>
                   </m:r>
                   <m:r>
+                    <m:rPr>
+                      <m:nor/>
+                    </m:rPr>
                     <w:rPr>
                       <w:rFonts w:ascii="Cambria Math" w:hAnsi="Cambria Math" w:cs="Arial"/>
                       <w:vertAlign w:val="subscript"/>
@@ -7420,16 +7949,13 @@
                     <m:t>12</m:t>
                   </m:r>
                   <m:r>
+                    <m:rPr>
+                      <m:nor/>
+                    </m:rPr>
                     <w:rPr>
                       <w:rFonts w:ascii="Cambria Math" w:eastAsia="Cambria Math" w:hAnsi="Cambria Math" w:cs="Cambria Math"/>
                     </w:rPr>
-                    <m:t xml:space="preserve"> </m:t>
-                  </m:r>
-                  <m:r>
-                    <w:rPr>
-                      <w:rFonts w:ascii="Cambria Math" w:eastAsia="Cambria Math" w:hAnsi="Cambria Math" w:cs="Cambria Math"/>
-                    </w:rPr>
-                    <m:t>≤ 5000000</m:t>
+                    <m:t xml:space="preserve"> ≤ 5000000</m:t>
                   </m:r>
                   <m:ctrlPr>
                     <w:rPr>
@@ -7440,12 +7966,18 @@
                 </m:e>
                 <m:e>
                   <m:r>
+                    <m:rPr>
+                      <m:nor/>
+                    </m:rPr>
                     <w:rPr>
                       <w:rFonts w:ascii="Cambria Math" w:hAnsi="Cambria Math" w:cs="Arial"/>
                     </w:rPr>
                     <m:t>X</m:t>
                   </m:r>
                   <m:r>
+                    <m:rPr>
+                      <m:nor/>
+                    </m:rPr>
                     <w:rPr>
                       <w:rFonts w:ascii="Cambria Math" w:hAnsi="Cambria Math" w:cs="Arial"/>
                       <w:vertAlign w:val="subscript"/>
@@ -7453,6 +7985,9 @@
                     <m:t>13</m:t>
                   </m:r>
                   <m:r>
+                    <m:rPr>
+                      <m:nor/>
+                    </m:rPr>
                     <w:rPr>
                       <w:rFonts w:ascii="Cambria Math" w:eastAsia="Cambria Math" w:hAnsi="Cambria Math" w:cs="Cambria Math"/>
                     </w:rPr>
@@ -7467,12 +8002,18 @@
                 </m:e>
                 <m:e>
                   <m:r>
+                    <m:rPr>
+                      <m:nor/>
+                    </m:rPr>
                     <w:rPr>
                       <w:rFonts w:ascii="Cambria Math" w:hAnsi="Cambria Math" w:cs="Arial"/>
                     </w:rPr>
                     <m:t>X</m:t>
                   </m:r>
                   <m:r>
+                    <m:rPr>
+                      <m:nor/>
+                    </m:rPr>
                     <w:rPr>
                       <w:rFonts w:ascii="Cambria Math" w:hAnsi="Cambria Math" w:cs="Arial"/>
                       <w:vertAlign w:val="subscript"/>
@@ -7480,6 +8021,9 @@
                     <m:t>24</m:t>
                   </m:r>
                   <m:r>
+                    <m:rPr>
+                      <m:nor/>
+                    </m:rPr>
                     <w:rPr>
                       <w:rFonts w:ascii="Cambria Math" w:eastAsia="Cambria Math" w:hAnsi="Cambria Math" w:cs="Cambria Math"/>
                     </w:rPr>
@@ -7494,12 +8038,18 @@
                 </m:e>
                 <m:e>
                   <m:r>
+                    <m:rPr>
+                      <m:nor/>
+                    </m:rPr>
                     <w:rPr>
                       <w:rFonts w:ascii="Cambria Math" w:hAnsi="Cambria Math" w:cs="Arial"/>
                     </w:rPr>
                     <m:t>X</m:t>
                   </m:r>
                   <m:r>
+                    <m:rPr>
+                      <m:nor/>
+                    </m:rPr>
                     <w:rPr>
                       <w:rFonts w:ascii="Cambria Math" w:hAnsi="Cambria Math" w:cs="Arial"/>
                       <w:vertAlign w:val="subscript"/>
@@ -7507,6 +8057,9 @@
                     <m:t>25</m:t>
                   </m:r>
                   <m:r>
+                    <m:rPr>
+                      <m:nor/>
+                    </m:rPr>
                     <w:rPr>
                       <w:rFonts w:ascii="Cambria Math" w:eastAsia="Cambria Math" w:hAnsi="Cambria Math" w:cs="Cambria Math"/>
                     </w:rPr>
@@ -7521,12 +8074,18 @@
                 </m:e>
                 <m:e>
                   <m:r>
+                    <m:rPr>
+                      <m:nor/>
+                    </m:rPr>
                     <w:rPr>
                       <w:rFonts w:ascii="Cambria Math" w:hAnsi="Cambria Math" w:cs="Arial"/>
                     </w:rPr>
                     <m:t xml:space="preserve"> X</m:t>
                   </m:r>
                   <m:r>
+                    <m:rPr>
+                      <m:nor/>
+                    </m:rPr>
                     <w:rPr>
                       <w:rFonts w:ascii="Cambria Math" w:hAnsi="Cambria Math" w:cs="Arial"/>
                       <w:vertAlign w:val="subscript"/>
@@ -7534,6 +8093,9 @@
                     <m:t>26</m:t>
                   </m:r>
                   <m:r>
+                    <m:rPr>
+                      <m:nor/>
+                    </m:rPr>
                     <w:rPr>
                       <w:rFonts w:ascii="Cambria Math" w:eastAsia="Cambria Math" w:hAnsi="Cambria Math" w:cs="Cambria Math"/>
                     </w:rPr>
@@ -7548,12 +8110,18 @@
                 </m:e>
                 <m:e>
                   <m:r>
+                    <m:rPr>
+                      <m:nor/>
+                    </m:rPr>
                     <w:rPr>
                       <w:rFonts w:ascii="Cambria Math" w:hAnsi="Cambria Math" w:cs="Arial"/>
                     </w:rPr>
                     <m:t>X</m:t>
                   </m:r>
                   <m:r>
+                    <m:rPr>
+                      <m:nor/>
+                    </m:rPr>
                     <w:rPr>
                       <w:rFonts w:ascii="Cambria Math" w:hAnsi="Cambria Math" w:cs="Arial"/>
                       <w:vertAlign w:val="subscript"/>
@@ -7561,6 +8129,9 @@
                     <m:t>37</m:t>
                   </m:r>
                   <m:r>
+                    <m:rPr>
+                      <m:nor/>
+                    </m:rPr>
                     <w:rPr>
                       <w:rFonts w:ascii="Cambria Math" w:eastAsia="Cambria Math" w:hAnsi="Cambria Math" w:cs="Cambria Math"/>
                     </w:rPr>
@@ -7575,12 +8146,18 @@
                 </m:e>
                 <m:e>
                   <m:r>
+                    <m:rPr>
+                      <m:nor/>
+                    </m:rPr>
                     <w:rPr>
                       <w:rFonts w:ascii="Cambria Math" w:hAnsi="Cambria Math" w:cs="Arial"/>
                     </w:rPr>
                     <m:t>X</m:t>
                   </m:r>
                   <m:r>
+                    <m:rPr>
+                      <m:nor/>
+                    </m:rPr>
                     <w:rPr>
                       <w:rFonts w:ascii="Cambria Math" w:hAnsi="Cambria Math" w:cs="Arial"/>
                       <w:vertAlign w:val="subscript"/>
@@ -7588,6 +8165,9 @@
                     <m:t>38</m:t>
                   </m:r>
                   <m:r>
+                    <m:rPr>
+                      <m:nor/>
+                    </m:rPr>
                     <w:rPr>
                       <w:rFonts w:ascii="Cambria Math" w:eastAsia="Cambria Math" w:hAnsi="Cambria Math" w:cs="Cambria Math"/>
                     </w:rPr>
@@ -7602,12 +8182,18 @@
                 </m:e>
                 <m:e>
                   <m:r>
+                    <m:rPr>
+                      <m:nor/>
+                    </m:rPr>
                     <w:rPr>
                       <w:rFonts w:ascii="Cambria Math" w:hAnsi="Cambria Math" w:cs="Arial"/>
                     </w:rPr>
                     <m:t>X</m:t>
                   </m:r>
                   <m:r>
+                    <m:rPr>
+                      <m:nor/>
+                    </m:rPr>
                     <w:rPr>
                       <w:rFonts w:ascii="Cambria Math" w:hAnsi="Cambria Math" w:cs="Arial"/>
                       <w:vertAlign w:val="subscript"/>
@@ -7615,12 +8201,18 @@
                     <m:t xml:space="preserve">11, </m:t>
                   </m:r>
                   <m:r>
+                    <m:rPr>
+                      <m:nor/>
+                    </m:rPr>
                     <w:rPr>
                       <w:rFonts w:ascii="Cambria Math" w:hAnsi="Cambria Math" w:cs="Arial"/>
                     </w:rPr>
                     <m:t>X</m:t>
                   </m:r>
                   <m:r>
+                    <m:rPr>
+                      <m:nor/>
+                    </m:rPr>
                     <w:rPr>
                       <w:rFonts w:ascii="Cambria Math" w:hAnsi="Cambria Math" w:cs="Arial"/>
                       <w:vertAlign w:val="subscript"/>
@@ -7628,12 +8220,18 @@
                     <m:t>12</m:t>
                   </m:r>
                   <m:r>
+                    <m:rPr>
+                      <m:nor/>
+                    </m:rPr>
                     <w:rPr>
                       <w:rFonts w:ascii="Cambria Math" w:hAnsi="Cambria Math" w:cs="Arial"/>
                     </w:rPr>
                     <m:t>, X</m:t>
                   </m:r>
                   <m:r>
+                    <m:rPr>
+                      <m:nor/>
+                    </m:rPr>
                     <w:rPr>
                       <w:rFonts w:ascii="Cambria Math" w:hAnsi="Cambria Math" w:cs="Arial"/>
                       <w:vertAlign w:val="subscript"/>
@@ -7641,12 +8239,18 @@
                     <m:t>13</m:t>
                   </m:r>
                   <m:r>
+                    <m:rPr>
+                      <m:nor/>
+                    </m:rPr>
                     <w:rPr>
                       <w:rFonts w:ascii="Cambria Math" w:hAnsi="Cambria Math" w:cs="Arial"/>
                     </w:rPr>
                     <m:t>, X</m:t>
                   </m:r>
                   <m:r>
+                    <m:rPr>
+                      <m:nor/>
+                    </m:rPr>
                     <w:rPr>
                       <w:rFonts w:ascii="Cambria Math" w:hAnsi="Cambria Math" w:cs="Arial"/>
                       <w:vertAlign w:val="subscript"/>
@@ -7654,12 +8258,18 @@
                     <m:t>24</m:t>
                   </m:r>
                   <m:r>
+                    <m:rPr>
+                      <m:nor/>
+                    </m:rPr>
                     <w:rPr>
                       <w:rFonts w:ascii="Cambria Math" w:hAnsi="Cambria Math" w:cs="Arial"/>
                     </w:rPr>
                     <m:t>, X</m:t>
                   </m:r>
                   <m:r>
+                    <m:rPr>
+                      <m:nor/>
+                    </m:rPr>
                     <w:rPr>
                       <w:rFonts w:ascii="Cambria Math" w:hAnsi="Cambria Math" w:cs="Arial"/>
                       <w:vertAlign w:val="subscript"/>
@@ -7667,12 +8277,18 @@
                     <m:t>25</m:t>
                   </m:r>
                   <m:r>
+                    <m:rPr>
+                      <m:nor/>
+                    </m:rPr>
                     <w:rPr>
                       <w:rFonts w:ascii="Cambria Math" w:hAnsi="Cambria Math" w:cs="Arial"/>
                     </w:rPr>
                     <m:t>, X</m:t>
                   </m:r>
                   <m:r>
+                    <m:rPr>
+                      <m:nor/>
+                    </m:rPr>
                     <w:rPr>
                       <w:rFonts w:ascii="Cambria Math" w:hAnsi="Cambria Math" w:cs="Arial"/>
                       <w:vertAlign w:val="subscript"/>
@@ -7680,12 +8296,18 @@
                     <m:t>26</m:t>
                   </m:r>
                   <m:r>
+                    <m:rPr>
+                      <m:nor/>
+                    </m:rPr>
                     <w:rPr>
                       <w:rFonts w:ascii="Cambria Math" w:hAnsi="Cambria Math" w:cs="Arial"/>
                     </w:rPr>
                     <m:t>, X</m:t>
                   </m:r>
                   <m:r>
+                    <m:rPr>
+                      <m:nor/>
+                    </m:rPr>
                     <w:rPr>
                       <w:rFonts w:ascii="Cambria Math" w:hAnsi="Cambria Math" w:cs="Arial"/>
                       <w:vertAlign w:val="subscript"/>
@@ -7693,12 +8315,18 @@
                     <m:t>37</m:t>
                   </m:r>
                   <m:r>
+                    <m:rPr>
+                      <m:nor/>
+                    </m:rPr>
                     <w:rPr>
                       <w:rFonts w:ascii="Cambria Math" w:hAnsi="Cambria Math" w:cs="Arial"/>
                     </w:rPr>
                     <m:t>, X</m:t>
                   </m:r>
                   <m:r>
+                    <m:rPr>
+                      <m:nor/>
+                    </m:rPr>
                     <w:rPr>
                       <w:rFonts w:ascii="Cambria Math" w:hAnsi="Cambria Math" w:cs="Arial"/>
                       <w:vertAlign w:val="subscript"/>
@@ -7706,6 +8334,9 @@
                     <m:t xml:space="preserve">38 </m:t>
                   </m:r>
                   <m:r>
+                    <m:rPr>
+                      <m:nor/>
+                    </m:rPr>
                     <w:rPr>
                       <w:rFonts w:ascii="Cambria Math" w:eastAsia="Cambria Math" w:hAnsi="Cambria Math" w:cs="Cambria Math"/>
                     </w:rPr>
@@ -10382,7 +11013,7 @@
 </file>
 
 <file path=customXml/itemProps1.xml><?xml version="1.0" encoding="utf-8"?>
-<ds:datastoreItem xmlns:ds="http://schemas.openxmlformats.org/officeDocument/2006/customXml" ds:itemID="{FA47BE5F-3832-3B4C-8C7B-13C0D6485B8A}">
+<ds:datastoreItem xmlns:ds="http://schemas.openxmlformats.org/officeDocument/2006/customXml" ds:itemID="{59478E89-D791-B541-8287-7A768053AF1A}">
   <ds:schemaRefs>
     <ds:schemaRef ds:uri="http://schemas.openxmlformats.org/officeDocument/2006/bibliography"/>
   </ds:schemaRefs>

</xml_diff>

<commit_message>
Capa do relatório da modelagem adicionado.
</commit_message>
<xml_diff>
--- a/Modelagens.docx
+++ b/Modelagens.docx
@@ -2,6 +2,520 @@
 <file path=word/document.xml><?xml version="1.0" encoding="utf-8"?>
 <w:document xmlns:wpc="http://schemas.microsoft.com/office/word/2010/wordprocessingCanvas" xmlns:mo="http://schemas.microsoft.com/office/mac/office/2008/main" xmlns:mc="http://schemas.openxmlformats.org/markup-compatibility/2006" xmlns:mv="urn:schemas-microsoft-com:mac:vml" xmlns:o="urn:schemas-microsoft-com:office:office" xmlns:r="http://schemas.openxmlformats.org/officeDocument/2006/relationships" xmlns:m="http://schemas.openxmlformats.org/officeDocument/2006/math" xmlns:v="urn:schemas-microsoft-com:vml" xmlns:wp14="http://schemas.microsoft.com/office/word/2010/wordprocessingDrawing" xmlns:wp="http://schemas.openxmlformats.org/drawingml/2006/wordprocessingDrawing" xmlns:w10="urn:schemas-microsoft-com:office:word" xmlns:w="http://schemas.openxmlformats.org/wordprocessingml/2006/main" xmlns:w14="http://schemas.microsoft.com/office/word/2010/wordml" xmlns:w15="http://schemas.microsoft.com/office/word/2012/wordml" xmlns:wpg="http://schemas.microsoft.com/office/word/2010/wordprocessingGroup" xmlns:wpi="http://schemas.microsoft.com/office/word/2010/wordprocessingInk" xmlns:wne="http://schemas.microsoft.com/office/word/2006/wordml" xmlns:wps="http://schemas.microsoft.com/office/word/2010/wordprocessingShape" mc:Ignorable="w14 w15 wp14">
   <w:body>
+    <w:p>
+      <w:pPr>
+        <w:jc w:val="center"/>
+        <w:rPr>
+          <w:rFonts w:asciiTheme="majorHAnsi" w:hAnsiTheme="majorHAnsi"/>
+          <w:sz w:val="28"/>
+          <w:szCs w:val="28"/>
+        </w:rPr>
+      </w:pPr>
+      <w:r>
+        <w:rPr>
+          <w:rFonts w:asciiTheme="majorHAnsi" w:hAnsiTheme="majorHAnsi"/>
+          <w:sz w:val="28"/>
+          <w:szCs w:val="28"/>
+        </w:rPr>
+        <w:t xml:space="preserve">Universidade Federal do Piauí </w:t>
+      </w:r>
+      <w:r>
+        <w:rPr>
+          <w:rFonts w:asciiTheme="majorHAnsi" w:hAnsiTheme="majorHAnsi"/>
+          <w:sz w:val="28"/>
+          <w:szCs w:val="28"/>
+        </w:rPr>
+        <w:t>–</w:t>
+      </w:r>
+      <w:r>
+        <w:rPr>
+          <w:rFonts w:asciiTheme="majorHAnsi" w:hAnsiTheme="majorHAnsi"/>
+          <w:sz w:val="28"/>
+          <w:szCs w:val="28"/>
+        </w:rPr>
+        <w:t xml:space="preserve"> UFPI</w:t>
+      </w:r>
+    </w:p>
+    <w:p>
+      <w:pPr>
+        <w:jc w:val="center"/>
+        <w:rPr>
+          <w:rFonts w:asciiTheme="majorHAnsi" w:hAnsiTheme="majorHAnsi"/>
+          <w:sz w:val="28"/>
+          <w:szCs w:val="28"/>
+        </w:rPr>
+      </w:pPr>
+      <w:r>
+        <w:rPr>
+          <w:rFonts w:asciiTheme="majorHAnsi" w:hAnsiTheme="majorHAnsi"/>
+          <w:sz w:val="28"/>
+          <w:szCs w:val="28"/>
+        </w:rPr>
+        <w:t>Centro de Ciências da Natureza – CCN</w:t>
+      </w:r>
+    </w:p>
+    <w:p>
+      <w:pPr>
+        <w:jc w:val="center"/>
+        <w:rPr>
+          <w:rFonts w:asciiTheme="majorHAnsi" w:hAnsiTheme="majorHAnsi"/>
+          <w:sz w:val="28"/>
+          <w:szCs w:val="28"/>
+        </w:rPr>
+      </w:pPr>
+      <w:r>
+        <w:rPr>
+          <w:rFonts w:asciiTheme="majorHAnsi" w:hAnsiTheme="majorHAnsi"/>
+          <w:sz w:val="28"/>
+          <w:szCs w:val="28"/>
+        </w:rPr>
+        <w:t>Departamento de Ciências da Computação – DC</w:t>
+      </w:r>
+    </w:p>
+    <w:p>
+      <w:pPr>
+        <w:jc w:val="center"/>
+        <w:rPr>
+          <w:rFonts w:asciiTheme="majorHAnsi" w:hAnsiTheme="majorHAnsi"/>
+          <w:sz w:val="28"/>
+          <w:szCs w:val="28"/>
+        </w:rPr>
+      </w:pPr>
+      <w:r>
+        <w:rPr>
+          <w:rFonts w:asciiTheme="majorHAnsi" w:hAnsiTheme="majorHAnsi"/>
+          <w:sz w:val="28"/>
+          <w:szCs w:val="28"/>
+        </w:rPr>
+        <w:t>Bacharelado em Ciência da Computação</w:t>
+      </w:r>
+    </w:p>
+    <w:p>
+      <w:pPr>
+        <w:jc w:val="center"/>
+        <w:rPr>
+          <w:rFonts w:asciiTheme="majorHAnsi" w:hAnsiTheme="majorHAnsi"/>
+          <w:sz w:val="28"/>
+          <w:szCs w:val="28"/>
+        </w:rPr>
+      </w:pPr>
+      <w:r>
+        <w:rPr>
+          <w:rFonts w:asciiTheme="majorHAnsi" w:hAnsiTheme="majorHAnsi"/>
+          <w:sz w:val="28"/>
+          <w:szCs w:val="28"/>
+        </w:rPr>
+        <w:t>Disciplina: Programação Linear</w:t>
+      </w:r>
+    </w:p>
+    <w:p>
+      <w:pPr>
+        <w:jc w:val="center"/>
+        <w:rPr>
+          <w:rFonts w:asciiTheme="majorHAnsi" w:hAnsiTheme="majorHAnsi"/>
+          <w:sz w:val="28"/>
+          <w:szCs w:val="28"/>
+        </w:rPr>
+      </w:pPr>
+      <w:r>
+        <w:rPr>
+          <w:rFonts w:asciiTheme="majorHAnsi" w:hAnsiTheme="majorHAnsi"/>
+          <w:sz w:val="28"/>
+          <w:szCs w:val="28"/>
+        </w:rPr>
+        <w:t>Professor: Antônio Costa</w:t>
+      </w:r>
+      <w:r>
+        <w:rPr>
+          <w:rFonts w:asciiTheme="majorHAnsi" w:hAnsiTheme="majorHAnsi"/>
+          <w:sz w:val="28"/>
+          <w:szCs w:val="28"/>
+        </w:rPr>
+        <w:t xml:space="preserve"> de Oliveira</w:t>
+      </w:r>
+    </w:p>
+    <w:p>
+      <w:pPr>
+        <w:rPr>
+          <w:rFonts w:asciiTheme="majorHAnsi" w:hAnsiTheme="majorHAnsi"/>
+          <w:sz w:val="28"/>
+          <w:szCs w:val="28"/>
+        </w:rPr>
+      </w:pPr>
+    </w:p>
+    <w:p>
+      <w:pPr>
+        <w:rPr>
+          <w:rFonts w:asciiTheme="majorHAnsi" w:hAnsiTheme="majorHAnsi"/>
+          <w:sz w:val="28"/>
+          <w:szCs w:val="28"/>
+        </w:rPr>
+      </w:pPr>
+    </w:p>
+    <w:p>
+      <w:pPr>
+        <w:rPr>
+          <w:rFonts w:asciiTheme="majorHAnsi" w:hAnsiTheme="majorHAnsi"/>
+          <w:sz w:val="28"/>
+          <w:szCs w:val="28"/>
+        </w:rPr>
+      </w:pPr>
+    </w:p>
+    <w:p>
+      <w:pPr>
+        <w:rPr>
+          <w:rFonts w:asciiTheme="majorHAnsi" w:hAnsiTheme="majorHAnsi"/>
+          <w:sz w:val="28"/>
+          <w:szCs w:val="28"/>
+        </w:rPr>
+      </w:pPr>
+    </w:p>
+    <w:p>
+      <w:pPr>
+        <w:rPr>
+          <w:rFonts w:asciiTheme="majorHAnsi" w:hAnsiTheme="majorHAnsi"/>
+          <w:sz w:val="28"/>
+          <w:szCs w:val="28"/>
+        </w:rPr>
+      </w:pPr>
+    </w:p>
+    <w:p>
+      <w:pPr>
+        <w:rPr>
+          <w:rFonts w:asciiTheme="majorHAnsi" w:hAnsiTheme="majorHAnsi"/>
+          <w:sz w:val="28"/>
+          <w:szCs w:val="28"/>
+        </w:rPr>
+      </w:pPr>
+    </w:p>
+    <w:p>
+      <w:pPr>
+        <w:rPr>
+          <w:rFonts w:asciiTheme="majorHAnsi" w:hAnsiTheme="majorHAnsi"/>
+          <w:sz w:val="28"/>
+          <w:szCs w:val="28"/>
+        </w:rPr>
+      </w:pPr>
+    </w:p>
+    <w:p>
+      <w:pPr>
+        <w:rPr>
+          <w:rFonts w:asciiTheme="majorHAnsi" w:hAnsiTheme="majorHAnsi"/>
+          <w:sz w:val="28"/>
+          <w:szCs w:val="28"/>
+        </w:rPr>
+      </w:pPr>
+    </w:p>
+    <w:p>
+      <w:pPr>
+        <w:rPr>
+          <w:rFonts w:asciiTheme="majorHAnsi" w:hAnsiTheme="majorHAnsi"/>
+          <w:sz w:val="28"/>
+          <w:szCs w:val="28"/>
+        </w:rPr>
+      </w:pPr>
+    </w:p>
+    <w:p>
+      <w:pPr>
+        <w:rPr>
+          <w:rFonts w:asciiTheme="majorHAnsi" w:hAnsiTheme="majorHAnsi"/>
+          <w:sz w:val="28"/>
+          <w:szCs w:val="28"/>
+        </w:rPr>
+      </w:pPr>
+    </w:p>
+    <w:p>
+      <w:pPr>
+        <w:rPr>
+          <w:rFonts w:asciiTheme="majorHAnsi" w:hAnsiTheme="majorHAnsi"/>
+          <w:sz w:val="28"/>
+          <w:szCs w:val="28"/>
+        </w:rPr>
+      </w:pPr>
+    </w:p>
+    <w:p>
+      <w:pPr>
+        <w:rPr>
+          <w:rFonts w:asciiTheme="majorHAnsi" w:hAnsiTheme="majorHAnsi"/>
+          <w:sz w:val="28"/>
+          <w:szCs w:val="28"/>
+        </w:rPr>
+      </w:pPr>
+    </w:p>
+    <w:p>
+      <w:pPr>
+        <w:rPr>
+          <w:rFonts w:asciiTheme="majorHAnsi" w:hAnsiTheme="majorHAnsi"/>
+          <w:sz w:val="28"/>
+          <w:szCs w:val="28"/>
+        </w:rPr>
+      </w:pPr>
+    </w:p>
+    <w:p>
+      <w:pPr>
+        <w:jc w:val="center"/>
+        <w:rPr>
+          <w:rFonts w:asciiTheme="majorHAnsi" w:hAnsiTheme="majorHAnsi"/>
+          <w:b/>
+          <w:sz w:val="52"/>
+          <w:szCs w:val="52"/>
+        </w:rPr>
+      </w:pPr>
+      <w:r>
+        <w:rPr>
+          <w:rFonts w:asciiTheme="majorHAnsi" w:hAnsiTheme="majorHAnsi"/>
+          <w:b/>
+          <w:sz w:val="52"/>
+          <w:szCs w:val="52"/>
+        </w:rPr>
+        <w:t>Relatório de Programação Linear</w:t>
+      </w:r>
+    </w:p>
+    <w:p>
+      <w:pPr>
+        <w:jc w:val="center"/>
+        <w:rPr>
+          <w:rFonts w:asciiTheme="majorHAnsi" w:hAnsiTheme="majorHAnsi"/>
+          <w:b/>
+        </w:rPr>
+      </w:pPr>
+      <w:r>
+        <w:rPr>
+          <w:rFonts w:asciiTheme="majorHAnsi" w:hAnsiTheme="majorHAnsi"/>
+          <w:b/>
+        </w:rPr>
+        <w:t xml:space="preserve">(Modelagem, resolução de problemas </w:t>
+      </w:r>
+      <w:r>
+        <w:rPr>
+          <w:rFonts w:asciiTheme="majorHAnsi" w:hAnsiTheme="majorHAnsi"/>
+          <w:b/>
+        </w:rPr>
+        <w:t>e código-fonte do simplex)</w:t>
+      </w:r>
+    </w:p>
+    <w:p>
+      <w:pPr>
+        <w:rPr>
+          <w:rFonts w:asciiTheme="majorHAnsi" w:hAnsiTheme="majorHAnsi"/>
+          <w:sz w:val="28"/>
+          <w:szCs w:val="28"/>
+        </w:rPr>
+      </w:pPr>
+    </w:p>
+    <w:p>
+      <w:pPr>
+        <w:rPr>
+          <w:rFonts w:asciiTheme="majorHAnsi" w:hAnsiTheme="majorHAnsi"/>
+          <w:sz w:val="28"/>
+          <w:szCs w:val="28"/>
+        </w:rPr>
+      </w:pPr>
+    </w:p>
+    <w:p>
+      <w:pPr>
+        <w:rPr>
+          <w:rFonts w:asciiTheme="majorHAnsi" w:hAnsiTheme="majorHAnsi"/>
+          <w:sz w:val="28"/>
+          <w:szCs w:val="28"/>
+        </w:rPr>
+      </w:pPr>
+    </w:p>
+    <w:p>
+      <w:pPr>
+        <w:rPr>
+          <w:rFonts w:asciiTheme="majorHAnsi" w:hAnsiTheme="majorHAnsi"/>
+          <w:sz w:val="28"/>
+          <w:szCs w:val="28"/>
+        </w:rPr>
+      </w:pPr>
+    </w:p>
+    <w:p>
+      <w:pPr>
+        <w:rPr>
+          <w:rFonts w:asciiTheme="majorHAnsi" w:hAnsiTheme="majorHAnsi"/>
+          <w:sz w:val="28"/>
+          <w:szCs w:val="28"/>
+        </w:rPr>
+      </w:pPr>
+    </w:p>
+    <w:p>
+      <w:pPr>
+        <w:rPr>
+          <w:rFonts w:asciiTheme="majorHAnsi" w:hAnsiTheme="majorHAnsi"/>
+          <w:sz w:val="28"/>
+          <w:szCs w:val="28"/>
+        </w:rPr>
+      </w:pPr>
+    </w:p>
+    <w:p>
+      <w:pPr>
+        <w:rPr>
+          <w:rFonts w:asciiTheme="majorHAnsi" w:hAnsiTheme="majorHAnsi"/>
+          <w:sz w:val="28"/>
+          <w:szCs w:val="28"/>
+        </w:rPr>
+      </w:pPr>
+    </w:p>
+    <w:p>
+      <w:pPr>
+        <w:rPr>
+          <w:rFonts w:asciiTheme="majorHAnsi" w:hAnsiTheme="majorHAnsi"/>
+          <w:sz w:val="28"/>
+          <w:szCs w:val="28"/>
+        </w:rPr>
+      </w:pPr>
+    </w:p>
+    <w:p>
+      <w:pPr>
+        <w:jc w:val="right"/>
+        <w:rPr>
+          <w:rFonts w:asciiTheme="majorHAnsi" w:hAnsiTheme="majorHAnsi"/>
+          <w:sz w:val="28"/>
+          <w:szCs w:val="28"/>
+        </w:rPr>
+      </w:pPr>
+      <w:r>
+        <w:rPr>
+          <w:rFonts w:asciiTheme="majorHAnsi" w:hAnsiTheme="majorHAnsi"/>
+          <w:sz w:val="28"/>
+          <w:szCs w:val="28"/>
+        </w:rPr>
+        <w:t>Hugo Santos Piauilino Neto</w:t>
+      </w:r>
+    </w:p>
+    <w:p>
+      <w:pPr>
+        <w:jc w:val="right"/>
+        <w:rPr>
+          <w:rFonts w:asciiTheme="majorHAnsi" w:hAnsiTheme="majorHAnsi"/>
+          <w:sz w:val="28"/>
+          <w:szCs w:val="28"/>
+        </w:rPr>
+      </w:pPr>
+      <w:r>
+        <w:rPr>
+          <w:rFonts w:asciiTheme="majorHAnsi" w:hAnsiTheme="majorHAnsi"/>
+          <w:sz w:val="28"/>
+          <w:szCs w:val="28"/>
+        </w:rPr>
+        <w:t>Natasha Rebelo Oliveira</w:t>
+      </w:r>
+    </w:p>
+    <w:p>
+      <w:pPr>
+        <w:jc w:val="right"/>
+        <w:rPr>
+          <w:rFonts w:asciiTheme="majorHAnsi" w:hAnsiTheme="majorHAnsi"/>
+          <w:sz w:val="28"/>
+          <w:szCs w:val="28"/>
+        </w:rPr>
+      </w:pPr>
+      <w:r>
+        <w:rPr>
+          <w:rFonts w:asciiTheme="majorHAnsi" w:hAnsiTheme="majorHAnsi"/>
+          <w:sz w:val="28"/>
+          <w:szCs w:val="28"/>
+        </w:rPr>
+        <w:t>Luís Guilherme Teixeira dos Santos</w:t>
+      </w:r>
+    </w:p>
+    <w:p>
+      <w:pPr>
+        <w:jc w:val="right"/>
+        <w:rPr>
+          <w:rFonts w:asciiTheme="majorHAnsi" w:hAnsiTheme="majorHAnsi"/>
+          <w:sz w:val="28"/>
+          <w:szCs w:val="28"/>
+        </w:rPr>
+      </w:pPr>
+    </w:p>
+    <w:p>
+      <w:pPr>
+        <w:jc w:val="right"/>
+        <w:rPr>
+          <w:rFonts w:asciiTheme="majorHAnsi" w:hAnsiTheme="majorHAnsi"/>
+          <w:sz w:val="28"/>
+          <w:szCs w:val="28"/>
+        </w:rPr>
+      </w:pPr>
+    </w:p>
+    <w:p>
+      <w:pPr>
+        <w:jc w:val="right"/>
+        <w:rPr>
+          <w:rFonts w:asciiTheme="majorHAnsi" w:hAnsiTheme="majorHAnsi"/>
+          <w:sz w:val="28"/>
+          <w:szCs w:val="28"/>
+        </w:rPr>
+      </w:pPr>
+    </w:p>
+    <w:p>
+      <w:pPr>
+        <w:jc w:val="right"/>
+        <w:rPr>
+          <w:rFonts w:asciiTheme="majorHAnsi" w:hAnsiTheme="majorHAnsi"/>
+          <w:sz w:val="28"/>
+          <w:szCs w:val="28"/>
+        </w:rPr>
+      </w:pPr>
+    </w:p>
+    <w:p>
+      <w:pPr>
+        <w:jc w:val="right"/>
+        <w:rPr>
+          <w:rFonts w:asciiTheme="majorHAnsi" w:hAnsiTheme="majorHAnsi"/>
+          <w:sz w:val="28"/>
+          <w:szCs w:val="28"/>
+        </w:rPr>
+      </w:pPr>
+    </w:p>
+    <w:p>
+      <w:pPr>
+        <w:jc w:val="right"/>
+        <w:rPr>
+          <w:rFonts w:asciiTheme="majorHAnsi" w:hAnsiTheme="majorHAnsi"/>
+          <w:sz w:val="28"/>
+          <w:szCs w:val="28"/>
+        </w:rPr>
+      </w:pPr>
+    </w:p>
+    <w:p>
+      <w:pPr>
+        <w:jc w:val="right"/>
+        <w:rPr>
+          <w:rFonts w:asciiTheme="majorHAnsi" w:hAnsiTheme="majorHAnsi"/>
+          <w:sz w:val="28"/>
+          <w:szCs w:val="28"/>
+        </w:rPr>
+      </w:pPr>
+    </w:p>
+    <w:p>
+      <w:pPr>
+        <w:jc w:val="center"/>
+        <w:rPr>
+          <w:rFonts w:asciiTheme="majorHAnsi" w:hAnsiTheme="majorHAnsi"/>
+          <w:sz w:val="28"/>
+          <w:szCs w:val="28"/>
+        </w:rPr>
+      </w:pPr>
+      <w:r>
+        <w:rPr>
+          <w:rFonts w:asciiTheme="majorHAnsi" w:hAnsiTheme="majorHAnsi"/>
+          <w:sz w:val="28"/>
+          <w:szCs w:val="28"/>
+        </w:rPr>
+        <w:t xml:space="preserve">Fevereiro de </w:t>
+      </w:r>
+      <w:r>
+        <w:rPr>
+          <w:rFonts w:asciiTheme="majorHAnsi" w:hAnsiTheme="majorHAnsi"/>
+          <w:sz w:val="28"/>
+          <w:szCs w:val="28"/>
+        </w:rPr>
+        <w:t>2016</w:t>
+      </w:r>
+    </w:p>
     <w:p>
       <w:pPr>
         <w:pStyle w:val="PargrafodaLista"/>
@@ -20,6 +534,7 @@
           <w:rFonts w:ascii="Arial" w:hAnsi="Arial" w:cs="Arial"/>
           <w:b/>
         </w:rPr>
+        <w:lastRenderedPageBreak/>
         <w:t>Planejamento Urbano</w:t>
       </w:r>
     </w:p>
@@ -84,8 +599,6 @@
         <w:jc w:val="both"/>
         <w:rPr>
           <w:rFonts w:ascii="Arial" w:hAnsi="Arial" w:cs="Arial"/>
-          <w:sz w:val="20"/>
-          <w:szCs w:val="20"/>
         </w:rPr>
       </w:pPr>
       <w:r>
@@ -101,31 +614,13 @@
           <w:b/>
           <w:vertAlign w:val="subscript"/>
         </w:rPr>
-        <w:t>1</w:t>
-      </w:r>
-      <w:r>
-        <w:rPr>
-          <w:rFonts w:ascii="Arial" w:hAnsi="Arial" w:cs="Arial"/>
-          <w:b/>
-          <w:vertAlign w:val="subscript"/>
-        </w:rPr>
-        <w:t xml:space="preserve"> = </w:t>
-      </w:r>
-      <w:r>
-        <w:rPr>
-          <w:rFonts w:ascii="Arial" w:hAnsi="Arial" w:cs="Arial"/>
-          <w:sz w:val="20"/>
-          <w:szCs w:val="20"/>
-        </w:rPr>
-        <w:t>Quantidade</w:t>
-      </w:r>
-      <w:r>
-        <w:rPr>
-          <w:rFonts w:ascii="Arial" w:hAnsi="Arial" w:cs="Arial"/>
-          <w:sz w:val="20"/>
-          <w:szCs w:val="20"/>
-        </w:rPr>
-        <w:t xml:space="preserve"> de apartamentos funcionais;</w:t>
+        <w:t xml:space="preserve">1 = </w:t>
+      </w:r>
+      <w:r>
+        <w:rPr>
+          <w:rFonts w:ascii="Arial" w:hAnsi="Arial" w:cs="Arial"/>
+        </w:rPr>
+        <w:t>Quantidade de apartamentos funcionais;</w:t>
       </w:r>
     </w:p>
     <w:p>
@@ -156,18 +651,8 @@
       <w:r>
         <w:rPr>
           <w:rFonts w:ascii="Arial" w:hAnsi="Arial" w:cs="Arial"/>
-          <w:sz w:val="20"/>
-          <w:szCs w:val="20"/>
-        </w:rPr>
-        <w:t>Quantidade</w:t>
-      </w:r>
-      <w:r>
-        <w:rPr>
-          <w:rFonts w:ascii="Arial" w:hAnsi="Arial" w:cs="Arial"/>
-          <w:sz w:val="20"/>
-          <w:szCs w:val="20"/>
-        </w:rPr>
-        <w:t xml:space="preserve"> de apartamentos duplex;</w:t>
+        </w:rPr>
+        <w:t>Quantidade de apartamentos duplex;</w:t>
       </w:r>
     </w:p>
     <w:p>
@@ -177,8 +662,6 @@
         <w:jc w:val="both"/>
         <w:rPr>
           <w:rFonts w:ascii="Arial" w:hAnsi="Arial" w:cs="Arial"/>
-          <w:sz w:val="20"/>
-          <w:szCs w:val="20"/>
         </w:rPr>
       </w:pPr>
       <w:r>
@@ -199,18 +682,73 @@
       <w:r>
         <w:rPr>
           <w:rFonts w:ascii="Arial" w:hAnsi="Arial" w:cs="Arial"/>
-          <w:sz w:val="20"/>
-          <w:szCs w:val="20"/>
-        </w:rPr>
-        <w:t>Quantidade</w:t>
-      </w:r>
-      <w:r>
-        <w:rPr>
-          <w:rFonts w:ascii="Arial" w:hAnsi="Arial" w:cs="Arial"/>
-          <w:sz w:val="20"/>
-          <w:szCs w:val="20"/>
-        </w:rPr>
-        <w:t xml:space="preserve"> de apartamentos residenciais simples.</w:t>
+        </w:rPr>
+        <w:t>Quantidade de ap</w:t>
+      </w:r>
+      <w:bookmarkStart w:id="3" w:name="_GoBack"/>
+      <w:bookmarkEnd w:id="3"/>
+      <w:r>
+        <w:rPr>
+          <w:rFonts w:ascii="Arial" w:hAnsi="Arial" w:cs="Arial"/>
+        </w:rPr>
+        <w:t>artamentos residenciais simples</w:t>
+      </w:r>
+      <w:r>
+        <w:rPr>
+          <w:rFonts w:ascii="Arial" w:hAnsi="Arial" w:cs="Arial"/>
+        </w:rPr>
+        <w:t>;</w:t>
+      </w:r>
+    </w:p>
+    <w:p>
+      <w:pPr>
+        <w:pStyle w:val="PargrafodaLista"/>
+        <w:ind w:left="360"/>
+        <w:jc w:val="both"/>
+        <w:rPr>
+          <w:rFonts w:ascii="Arial" w:hAnsi="Arial" w:cs="Arial"/>
+        </w:rPr>
+      </w:pPr>
+      <w:r>
+        <w:rPr>
+          <w:rFonts w:ascii="Arial" w:hAnsi="Arial" w:cs="Arial"/>
+          <w:b/>
+        </w:rPr>
+        <w:t>X</w:t>
+      </w:r>
+      <w:r>
+        <w:rPr>
+          <w:rFonts w:ascii="Arial" w:hAnsi="Arial" w:cs="Arial"/>
+          <w:b/>
+          <w:vertAlign w:val="subscript"/>
+        </w:rPr>
+        <w:t>4</w:t>
+      </w:r>
+      <w:r>
+        <w:rPr>
+          <w:rFonts w:ascii="Arial" w:hAnsi="Arial" w:cs="Arial"/>
+          <w:b/>
+          <w:vertAlign w:val="subscript"/>
+        </w:rPr>
+        <w:t xml:space="preserve"> = </w:t>
+      </w:r>
+      <w:r>
+        <w:rPr>
+          <w:rFonts w:ascii="Arial" w:hAnsi="Arial" w:cs="Arial"/>
+        </w:rPr>
+        <w:t>Quantidade de á</w:t>
+      </w:r>
+      <w:r>
+        <w:rPr>
+          <w:rFonts w:ascii="Arial" w:hAnsi="Arial" w:cs="Arial"/>
+        </w:rPr>
+        <w:t>rea de comercio varejista</w:t>
+      </w:r>
+      <w:r>
+        <w:rPr>
+          <w:rFonts w:ascii="Arial" w:hAnsi="Arial" w:cs="Arial"/>
+        </w:rPr>
+        <w:t>.</w:t>
       </w:r>
     </w:p>
     <w:p>
@@ -278,33 +816,13 @@
           <w:rFonts w:ascii="Arial" w:hAnsi="Arial" w:cs="Arial"/>
           <w:b/>
         </w:rPr>
-        <w:t>M</w:t>
-      </w:r>
-      <w:r>
-        <w:rPr>
-          <w:rFonts w:ascii="Arial" w:hAnsi="Arial" w:cs="Arial"/>
-          <w:b/>
-        </w:rPr>
-        <w:t>ax</w:t>
-      </w:r>
-      <w:r>
-        <w:rPr>
-          <w:rFonts w:ascii="Arial" w:hAnsi="Arial" w:cs="Arial"/>
-          <w:b/>
-        </w:rPr>
-        <w:t xml:space="preserve"> Z</w:t>
-      </w:r>
-      <w:r>
-        <w:rPr>
-          <w:rFonts w:ascii="Arial" w:hAnsi="Arial" w:cs="Arial"/>
-        </w:rPr>
-        <w:t xml:space="preserve"> = </w:t>
-      </w:r>
-      <w:r>
-        <w:rPr>
-          <w:rFonts w:ascii="Arial" w:hAnsi="Arial" w:cs="Arial"/>
-        </w:rPr>
-        <w:t>1600</w:t>
+        <w:t>Max Z</w:t>
+      </w:r>
+      <w:r>
+        <w:rPr>
+          <w:rFonts w:ascii="Arial" w:hAnsi="Arial" w:cs="Arial"/>
+        </w:rPr>
+        <w:t xml:space="preserve"> = 1600</w:t>
       </w:r>
       <w:r>
         <w:rPr>
@@ -325,13 +843,7 @@
         <w:rPr>
           <w:rFonts w:ascii="Arial" w:hAnsi="Arial" w:cs="Arial"/>
         </w:rPr>
-        <w:t xml:space="preserve"> + 22</w:t>
-      </w:r>
-      <w:r>
-        <w:rPr>
-          <w:rFonts w:ascii="Arial" w:hAnsi="Arial" w:cs="Arial"/>
-        </w:rPr>
-        <w:t>50</w:t>
+        <w:t xml:space="preserve"> + 2250</w:t>
       </w:r>
       <w:r>
         <w:rPr>
@@ -352,13 +864,7 @@
         <w:rPr>
           <w:rFonts w:ascii="Arial" w:hAnsi="Arial" w:cs="Arial"/>
         </w:rPr>
-        <w:t xml:space="preserve"> + </w:t>
-      </w:r>
-      <w:r>
-        <w:rPr>
-          <w:rFonts w:ascii="Arial" w:hAnsi="Arial" w:cs="Arial"/>
-        </w:rPr>
-        <w:t>3000</w:t>
+        <w:t xml:space="preserve"> + 3000</w:t>
       </w:r>
       <w:r>
         <w:rPr>
@@ -408,14 +914,7 @@
           <w:rFonts w:ascii="Arial" w:hAnsi="Arial" w:cs="Arial"/>
           <w:b/>
         </w:rPr>
-        <w:t>Sujeito a</w:t>
-      </w:r>
-      <w:r>
-        <w:rPr>
-          <w:rFonts w:ascii="Arial" w:hAnsi="Arial" w:cs="Arial"/>
-          <w:b/>
-        </w:rPr>
-        <w:t>:</w:t>
+        <w:t>Sujeito a:</w:t>
       </w:r>
     </w:p>
     <w:p>
@@ -459,10 +958,10 @@
                   </m:ctrlPr>
                 </m:eqArrPr>
                 <m:e>
-                  <w:bookmarkStart w:id="3" w:name="OLE_LINK7"/>
-                  <w:bookmarkStart w:id="4" w:name="OLE_LINK8"/>
-                  <w:bookmarkStart w:id="5" w:name="OLE_LINK9"/>
-                  <w:bookmarkStart w:id="6" w:name="OLE_LINK10"/>
+                  <w:bookmarkStart w:id="4" w:name="OLE_LINK7"/>
+                  <w:bookmarkStart w:id="5" w:name="OLE_LINK8"/>
+                  <w:bookmarkStart w:id="6" w:name="OLE_LINK9"/>
+                  <w:bookmarkStart w:id="7" w:name="OLE_LINK10"/>
                   <m:r>
                     <m:rPr>
                       <m:nor/>
@@ -511,13 +1010,13 @@
                       </m:r>
                     </m:e>
                   </m:d>
-                  <w:bookmarkEnd w:id="3"/>
                   <w:bookmarkEnd w:id="4"/>
                   <w:bookmarkEnd w:id="5"/>
                   <w:bookmarkEnd w:id="6"/>
+                  <w:bookmarkEnd w:id="7"/>
                   <m:ctrlPr>
                     <w:rPr>
-                      <w:rFonts w:ascii="Cambria Math" w:eastAsia="Cambria Math" w:hAnsi="Cambria Math" w:cs="Cambria Math"/>
+                      <w:rFonts w:ascii="Cambria Math" w:eastAsia="Cambria Math" w:hAnsi="Cambria Math" w:cs="Arial"/>
                     </w:rPr>
                   </m:ctrlPr>
                 </m:e>
@@ -572,7 +1071,7 @@
                   </m:d>
                   <m:ctrlPr>
                     <w:rPr>
-                      <w:rFonts w:ascii="Cambria Math" w:eastAsia="Cambria Math" w:hAnsi="Cambria Math" w:cs="Cambria Math"/>
+                      <w:rFonts w:ascii="Cambria Math" w:eastAsia="Cambria Math" w:hAnsi="Cambria Math" w:cs="Arial"/>
                       <w:i/>
                     </w:rPr>
                   </m:ctrlPr>
@@ -628,7 +1127,7 @@
                   </m:d>
                   <m:ctrlPr>
                     <w:rPr>
-                      <w:rFonts w:ascii="Cambria Math" w:eastAsia="Cambria Math" w:hAnsi="Cambria Math" w:cs="Cambria Math"/>
+                      <w:rFonts w:ascii="Cambria Math" w:eastAsia="Cambria Math" w:hAnsi="Cambria Math" w:cs="Arial"/>
                       <w:i/>
                     </w:rPr>
                   </m:ctrlPr>
@@ -716,13 +1215,49 @@
                         <w:rPr>
                           <w:rFonts w:ascii="Cambria Math" w:hAnsi="Cambria Math" w:cs="Arial"/>
                         </w:rPr>
-                        <m:t>Demanda Apto 2</m:t>
+                        <m:t>Demanda Ap</m:t>
+                      </m:r>
+                      <m:r>
+                        <m:rPr>
+                          <m:nor/>
+                        </m:rPr>
+                        <w:rPr>
+                          <w:rFonts w:ascii="Cambria Math" w:hAnsi="Cambria Math" w:cs="Arial"/>
+                        </w:rPr>
+                        <m:t>ar</m:t>
+                      </m:r>
+                      <m:r>
+                        <m:rPr>
+                          <m:nor/>
+                        </m:rPr>
+                        <w:rPr>
+                          <w:rFonts w:ascii="Cambria Math" w:hAnsi="Cambria Math" w:cs="Arial"/>
+                        </w:rPr>
+                        <m:t>t</m:t>
+                      </m:r>
+                      <m:r>
+                        <m:rPr>
+                          <m:nor/>
+                        </m:rPr>
+                        <w:rPr>
+                          <w:rFonts w:ascii="Cambria Math" w:hAnsi="Cambria Math" w:cs="Arial"/>
+                        </w:rPr>
+                        <m:t>ament</m:t>
+                      </m:r>
+                      <m:r>
+                        <m:rPr>
+                          <m:nor/>
+                        </m:rPr>
+                        <w:rPr>
+                          <w:rFonts w:ascii="Cambria Math" w:hAnsi="Cambria Math" w:cs="Arial"/>
+                        </w:rPr>
+                        <m:t>o 2</m:t>
                       </m:r>
                     </m:e>
                   </m:d>
                   <m:ctrlPr>
                     <w:rPr>
-                      <w:rFonts w:ascii="Cambria Math" w:eastAsia="Cambria Math" w:hAnsi="Cambria Math" w:cs="Cambria Math"/>
+                      <w:rFonts w:ascii="Cambria Math" w:eastAsia="Cambria Math" w:hAnsi="Cambria Math" w:cs="Arial"/>
                       <w:i/>
                     </w:rPr>
                   </m:ctrlPr>
@@ -816,7 +1351,7 @@
                   </m:d>
                   <m:ctrlPr>
                     <w:rPr>
-                      <w:rFonts w:ascii="Cambria Math" w:eastAsia="Cambria Math" w:hAnsi="Cambria Math" w:cs="Cambria Math"/>
+                      <w:rFonts w:ascii="Cambria Math" w:eastAsia="Cambria Math" w:hAnsi="Cambria Math" w:cs="Arial"/>
                       <w:i/>
                     </w:rPr>
                   </m:ctrlPr>
@@ -963,8 +1498,8 @@
           <w:rFonts w:ascii="Arial" w:hAnsi="Arial" w:cs="Arial"/>
         </w:rPr>
       </w:pPr>
-      <w:bookmarkStart w:id="7" w:name="OLE_LINK14"/>
-      <w:bookmarkStart w:id="8" w:name="OLE_LINK15"/>
+      <w:bookmarkStart w:id="8" w:name="OLE_LINK14"/>
+      <w:bookmarkStart w:id="9" w:name="OLE_LINK15"/>
       <w:r>
         <w:rPr>
           <w:rFonts w:ascii="Arial" w:hAnsi="Arial" w:cs="Arial"/>
@@ -972,8 +1507,8 @@
         <w:t>Demanda máxima estimada do apartamento 1 é de 500 apartamentos;</w:t>
       </w:r>
     </w:p>
-    <w:bookmarkEnd w:id="7"/>
     <w:bookmarkEnd w:id="8"/>
+    <w:bookmarkEnd w:id="9"/>
     <w:p>
       <w:pPr>
         <w:pStyle w:val="PargrafodaLista"/>
@@ -1094,19 +1629,7 @@
         <w:rPr>
           <w:rFonts w:ascii="Arial" w:hAnsi="Arial" w:cs="Arial"/>
         </w:rPr>
-        <w:t>,</w:t>
-      </w:r>
-      <w:r>
-        <w:rPr>
-          <w:rFonts w:ascii="Arial" w:hAnsi="Arial" w:cs="Arial"/>
-        </w:rPr>
-        <w:t xml:space="preserve"> </w:t>
-      </w:r>
-      <w:r>
-        <w:rPr>
-          <w:rFonts w:ascii="Arial" w:hAnsi="Arial" w:cs="Arial"/>
-        </w:rPr>
-        <w:t>15 pés</w:t>
+        <w:t>, 15 pés</w:t>
       </w:r>
       <w:r>
         <w:rPr>
@@ -1119,19 +1642,7 @@
         <w:rPr>
           <w:rFonts w:ascii="Arial" w:hAnsi="Arial" w:cs="Arial"/>
         </w:rPr>
-        <w:t xml:space="preserve"> e</w:t>
-      </w:r>
-      <w:r>
-        <w:rPr>
-          <w:rFonts w:ascii="Arial" w:hAnsi="Arial" w:cs="Arial"/>
-        </w:rPr>
-        <w:t xml:space="preserve"> </w:t>
-      </w:r>
-      <w:r>
-        <w:rPr>
-          <w:rFonts w:ascii="Arial" w:hAnsi="Arial" w:cs="Arial"/>
-        </w:rPr>
-        <w:t>18 pés</w:t>
+        <w:t xml:space="preserve"> e 18 pés</w:t>
       </w:r>
       <w:r>
         <w:rPr>
@@ -1185,9 +1696,13 @@
     <w:p>
       <w:pPr>
         <w:jc w:val="center"/>
-      </w:pPr>
-      <w:r>
-        <w:rPr>
+        <w:rPr>
+          <w:rFonts w:ascii="Arial" w:hAnsi="Arial" w:cs="Arial"/>
+        </w:rPr>
+      </w:pPr>
+      <w:r>
+        <w:rPr>
+          <w:rFonts w:ascii="Arial" w:hAnsi="Arial" w:cs="Arial"/>
           <w:noProof/>
           <w:lang w:eastAsia="pt-BR"/>
         </w:rPr>
@@ -1238,41 +1753,51 @@
       <w:pPr>
         <w:pStyle w:val="Legenda"/>
         <w:jc w:val="center"/>
-      </w:pPr>
-      <w:r>
-        <w:rPr>
-          <w:b/>
+        <w:rPr>
+          <w:rFonts w:ascii="Arial" w:hAnsi="Arial" w:cs="Arial"/>
           <w:sz w:val="24"/>
           <w:szCs w:val="24"/>
         </w:rPr>
-        <w:t xml:space="preserve">Figura </w:t>
-      </w:r>
-      <w:r>
-        <w:rPr>
+      </w:pPr>
+      <w:r>
+        <w:rPr>
+          <w:rFonts w:ascii="Arial" w:hAnsi="Arial" w:cs="Arial"/>
           <w:b/>
           <w:sz w:val="24"/>
           <w:szCs w:val="24"/>
         </w:rPr>
-        <w:fldChar w:fldCharType="begin"/>
-      </w:r>
-      <w:r>
-        <w:rPr>
+        <w:t xml:space="preserve">Figura </w:t>
+      </w:r>
+      <w:r>
+        <w:rPr>
+          <w:rFonts w:ascii="Arial" w:hAnsi="Arial" w:cs="Arial"/>
           <w:b/>
           <w:sz w:val="24"/>
           <w:szCs w:val="24"/>
         </w:rPr>
-        <w:instrText xml:space="preserve"> SEQ Figura \* ARABIC </w:instrText>
-      </w:r>
-      <w:r>
-        <w:rPr>
+        <w:fldChar w:fldCharType="begin"/>
+      </w:r>
+      <w:r>
+        <w:rPr>
+          <w:rFonts w:ascii="Arial" w:hAnsi="Arial" w:cs="Arial"/>
           <w:b/>
           <w:sz w:val="24"/>
           <w:szCs w:val="24"/>
         </w:rPr>
+        <w:instrText xml:space="preserve"> SEQ Figura \* ARABIC </w:instrText>
+      </w:r>
+      <w:r>
+        <w:rPr>
+          <w:rFonts w:ascii="Arial" w:hAnsi="Arial" w:cs="Arial"/>
+          <w:b/>
+          <w:sz w:val="24"/>
+          <w:szCs w:val="24"/>
+        </w:rPr>
         <w:fldChar w:fldCharType="separate"/>
       </w:r>
       <w:r>
         <w:rPr>
+          <w:rFonts w:ascii="Arial" w:hAnsi="Arial" w:cs="Arial"/>
           <w:b/>
           <w:noProof/>
           <w:sz w:val="24"/>
@@ -1282,6 +1807,7 @@
       </w:r>
       <w:r>
         <w:rPr>
+          <w:rFonts w:ascii="Arial" w:hAnsi="Arial" w:cs="Arial"/>
           <w:b/>
           <w:sz w:val="24"/>
           <w:szCs w:val="24"/>
@@ -1290,6 +1816,7 @@
       </w:r>
       <w:r>
         <w:rPr>
+          <w:rFonts w:ascii="Arial" w:hAnsi="Arial" w:cs="Arial"/>
           <w:b/>
           <w:sz w:val="24"/>
           <w:szCs w:val="24"/>
@@ -1297,6 +1824,11 @@
         <w:t>. Entrada de dados do software LINDO para o problema da questão 1.</w:t>
       </w:r>
       <w:r>
+        <w:rPr>
+          <w:rFonts w:ascii="Arial" w:hAnsi="Arial" w:cs="Arial"/>
+          <w:sz w:val="24"/>
+          <w:szCs w:val="24"/>
+        </w:rPr>
         <w:t xml:space="preserve"> </w:t>
       </w:r>
       <w:bookmarkEnd w:id="0"/>
@@ -1324,7 +1856,6 @@
           <w:rFonts w:ascii="Arial" w:hAnsi="Arial" w:cs="Arial"/>
           <w:b/>
         </w:rPr>
-        <w:lastRenderedPageBreak/>
         <w:t>2</w:t>
       </w:r>
       <w:r>
@@ -1384,11 +1915,20 @@
             <w:pPr>
               <w:spacing w:line="360" w:lineRule="auto"/>
               <w:jc w:val="center"/>
+              <w:rPr>
+                <w:rFonts w:ascii="Arial" w:hAnsi="Arial" w:cs="Arial"/>
+              </w:rPr>
             </w:pPr>
             <w:r>
+              <w:rPr>
+                <w:rFonts w:ascii="Arial" w:hAnsi="Arial" w:cs="Arial"/>
+              </w:rPr>
               <w:t>De</w:t>
             </w:r>
             <w:r>
+              <w:rPr>
+                <w:rFonts w:ascii="Arial" w:hAnsi="Arial" w:cs="Arial"/>
+              </w:rPr>
               <w:t xml:space="preserve"> Fábrica:</w:t>
             </w:r>
           </w:p>
@@ -1402,11 +1942,20 @@
             <w:pPr>
               <w:spacing w:line="360" w:lineRule="auto"/>
               <w:jc w:val="center"/>
+              <w:rPr>
+                <w:rFonts w:ascii="Arial" w:hAnsi="Arial" w:cs="Arial"/>
+              </w:rPr>
             </w:pPr>
             <w:r>
+              <w:rPr>
+                <w:rFonts w:ascii="Arial" w:hAnsi="Arial" w:cs="Arial"/>
+              </w:rPr>
               <w:t>Para</w:t>
             </w:r>
             <w:r>
+              <w:rPr>
+                <w:rFonts w:ascii="Arial" w:hAnsi="Arial" w:cs="Arial"/>
+              </w:rPr>
               <w:t xml:space="preserve"> Depósito:</w:t>
             </w:r>
           </w:p>
@@ -1426,6 +1975,9 @@
             <w:pPr>
               <w:spacing w:line="360" w:lineRule="auto"/>
               <w:jc w:val="center"/>
+              <w:rPr>
+                <w:rFonts w:ascii="Arial" w:hAnsi="Arial" w:cs="Arial"/>
+              </w:rPr>
             </w:pPr>
           </w:p>
         </w:tc>
@@ -1442,8 +1994,14 @@
               </w:numPr>
               <w:spacing w:line="360" w:lineRule="auto"/>
               <w:jc w:val="center"/>
+              <w:rPr>
+                <w:rFonts w:ascii="Arial" w:hAnsi="Arial" w:cs="Arial"/>
+              </w:rPr>
             </w:pPr>
             <w:r>
+              <w:rPr>
+                <w:rFonts w:ascii="Arial" w:hAnsi="Arial" w:cs="Arial"/>
+              </w:rPr>
               <w:t>Denver</w:t>
             </w:r>
           </w:p>
@@ -1461,8 +2019,14 @@
               </w:numPr>
               <w:spacing w:line="360" w:lineRule="auto"/>
               <w:jc w:val="center"/>
+              <w:rPr>
+                <w:rFonts w:ascii="Arial" w:hAnsi="Arial" w:cs="Arial"/>
+              </w:rPr>
             </w:pPr>
             <w:r>
+              <w:rPr>
+                <w:rFonts w:ascii="Arial" w:hAnsi="Arial" w:cs="Arial"/>
+              </w:rPr>
               <w:t>Cincinnati</w:t>
             </w:r>
           </w:p>
@@ -1485,8 +2049,14 @@
               </w:numPr>
               <w:spacing w:line="360" w:lineRule="auto"/>
               <w:jc w:val="center"/>
+              <w:rPr>
+                <w:rFonts w:ascii="Arial" w:hAnsi="Arial" w:cs="Arial"/>
+              </w:rPr>
             </w:pPr>
             <w:r>
+              <w:rPr>
+                <w:rFonts w:ascii="Arial" w:hAnsi="Arial" w:cs="Arial"/>
+              </w:rPr>
               <w:t>Detroit</w:t>
             </w:r>
           </w:p>
@@ -1499,8 +2069,14 @@
             <w:pPr>
               <w:spacing w:line="360" w:lineRule="auto"/>
               <w:jc w:val="center"/>
+              <w:rPr>
+                <w:rFonts w:ascii="Arial" w:hAnsi="Arial" w:cs="Arial"/>
+              </w:rPr>
             </w:pPr>
             <w:r>
+              <w:rPr>
+                <w:rFonts w:ascii="Arial" w:hAnsi="Arial" w:cs="Arial"/>
+              </w:rPr>
               <w:t>$1253</w:t>
             </w:r>
           </w:p>
@@ -1513,8 +2089,14 @@
             <w:pPr>
               <w:spacing w:line="360" w:lineRule="auto"/>
               <w:jc w:val="center"/>
+              <w:rPr>
+                <w:rFonts w:ascii="Arial" w:hAnsi="Arial" w:cs="Arial"/>
+              </w:rPr>
             </w:pPr>
             <w:r>
+              <w:rPr>
+                <w:rFonts w:ascii="Arial" w:hAnsi="Arial" w:cs="Arial"/>
+              </w:rPr>
               <w:t>$637</w:t>
             </w:r>
           </w:p>
@@ -1537,8 +2119,14 @@
               </w:numPr>
               <w:spacing w:line="360" w:lineRule="auto"/>
               <w:jc w:val="center"/>
+              <w:rPr>
+                <w:rFonts w:ascii="Arial" w:hAnsi="Arial" w:cs="Arial"/>
+              </w:rPr>
             </w:pPr>
             <w:r>
+              <w:rPr>
+                <w:rFonts w:ascii="Arial" w:hAnsi="Arial" w:cs="Arial"/>
+              </w:rPr>
               <w:t>Atlanta</w:t>
             </w:r>
           </w:p>
@@ -1551,8 +2139,14 @@
             <w:pPr>
               <w:spacing w:line="360" w:lineRule="auto"/>
               <w:jc w:val="center"/>
+              <w:rPr>
+                <w:rFonts w:ascii="Arial" w:hAnsi="Arial" w:cs="Arial"/>
+              </w:rPr>
             </w:pPr>
             <w:r>
+              <w:rPr>
+                <w:rFonts w:ascii="Arial" w:hAnsi="Arial" w:cs="Arial"/>
+              </w:rPr>
               <w:t>$1398</w:t>
             </w:r>
           </w:p>
@@ -1565,8 +2159,14 @@
             <w:pPr>
               <w:spacing w:line="360" w:lineRule="auto"/>
               <w:jc w:val="center"/>
+              <w:rPr>
+                <w:rFonts w:ascii="Arial" w:hAnsi="Arial" w:cs="Arial"/>
+              </w:rPr>
             </w:pPr>
             <w:r>
+              <w:rPr>
+                <w:rFonts w:ascii="Arial" w:hAnsi="Arial" w:cs="Arial"/>
+              </w:rPr>
               <w:t>$841</w:t>
             </w:r>
           </w:p>
@@ -1616,11 +2216,20 @@
             <w:pPr>
               <w:spacing w:line="360" w:lineRule="auto"/>
               <w:jc w:val="center"/>
+              <w:rPr>
+                <w:rFonts w:ascii="Arial" w:hAnsi="Arial" w:cs="Arial"/>
+              </w:rPr>
             </w:pPr>
             <w:r>
+              <w:rPr>
+                <w:rFonts w:ascii="Arial" w:hAnsi="Arial" w:cs="Arial"/>
+              </w:rPr>
               <w:t>De</w:t>
             </w:r>
             <w:r>
+              <w:rPr>
+                <w:rFonts w:ascii="Arial" w:hAnsi="Arial" w:cs="Arial"/>
+              </w:rPr>
               <w:t xml:space="preserve"> Depósito:</w:t>
             </w:r>
           </w:p>
@@ -1635,11 +2244,20 @@
             <w:pPr>
               <w:spacing w:line="360" w:lineRule="auto"/>
               <w:jc w:val="center"/>
+              <w:rPr>
+                <w:rFonts w:ascii="Arial" w:hAnsi="Arial" w:cs="Arial"/>
+              </w:rPr>
             </w:pPr>
             <w:r>
+              <w:rPr>
+                <w:rFonts w:ascii="Arial" w:hAnsi="Arial" w:cs="Arial"/>
+              </w:rPr>
               <w:t>Para</w:t>
             </w:r>
             <w:r>
+              <w:rPr>
+                <w:rFonts w:ascii="Arial" w:hAnsi="Arial" w:cs="Arial"/>
+              </w:rPr>
               <w:t xml:space="preserve"> Cidade Cliente:</w:t>
             </w:r>
           </w:p>
@@ -1659,6 +2277,9 @@
             <w:pPr>
               <w:spacing w:line="360" w:lineRule="auto"/>
               <w:jc w:val="center"/>
+              <w:rPr>
+                <w:rFonts w:ascii="Arial" w:hAnsi="Arial" w:cs="Arial"/>
+              </w:rPr>
             </w:pPr>
           </w:p>
         </w:tc>
@@ -1676,8 +2297,14 @@
               </w:numPr>
               <w:spacing w:line="360" w:lineRule="auto"/>
               <w:jc w:val="center"/>
+              <w:rPr>
+                <w:rFonts w:ascii="Arial" w:hAnsi="Arial" w:cs="Arial"/>
+              </w:rPr>
             </w:pPr>
             <w:r>
+              <w:rPr>
+                <w:rFonts w:ascii="Arial" w:hAnsi="Arial" w:cs="Arial"/>
+              </w:rPr>
               <w:t>Los Angeles</w:t>
             </w:r>
           </w:p>
@@ -1696,8 +2323,14 @@
               </w:numPr>
               <w:spacing w:line="360" w:lineRule="auto"/>
               <w:jc w:val="center"/>
+              <w:rPr>
+                <w:rFonts w:ascii="Arial" w:hAnsi="Arial" w:cs="Arial"/>
+              </w:rPr>
             </w:pPr>
             <w:r>
+              <w:rPr>
+                <w:rFonts w:ascii="Arial" w:hAnsi="Arial" w:cs="Arial"/>
+              </w:rPr>
               <w:t>Chicago</w:t>
             </w:r>
           </w:p>
@@ -1716,8 +2349,14 @@
               </w:numPr>
               <w:spacing w:line="360" w:lineRule="auto"/>
               <w:jc w:val="center"/>
+              <w:rPr>
+                <w:rFonts w:ascii="Arial" w:hAnsi="Arial" w:cs="Arial"/>
+              </w:rPr>
             </w:pPr>
             <w:r>
+              <w:rPr>
+                <w:rFonts w:ascii="Arial" w:hAnsi="Arial" w:cs="Arial"/>
+              </w:rPr>
               <w:t>Philadelphia</w:t>
             </w:r>
           </w:p>
@@ -1741,8 +2380,14 @@
               </w:numPr>
               <w:spacing w:line="360" w:lineRule="auto"/>
               <w:jc w:val="center"/>
+              <w:rPr>
+                <w:rFonts w:ascii="Arial" w:hAnsi="Arial" w:cs="Arial"/>
+              </w:rPr>
             </w:pPr>
             <w:r>
+              <w:rPr>
+                <w:rFonts w:ascii="Arial" w:hAnsi="Arial" w:cs="Arial"/>
+              </w:rPr>
               <w:t>Denver</w:t>
             </w:r>
           </w:p>
@@ -1756,8 +2401,14 @@
             <w:pPr>
               <w:spacing w:line="360" w:lineRule="auto"/>
               <w:jc w:val="center"/>
+              <w:rPr>
+                <w:rFonts w:ascii="Arial" w:hAnsi="Arial" w:cs="Arial"/>
+              </w:rPr>
             </w:pPr>
             <w:r>
+              <w:rPr>
+                <w:rFonts w:ascii="Arial" w:hAnsi="Arial" w:cs="Arial"/>
+              </w:rPr>
               <w:t>$1059</w:t>
             </w:r>
           </w:p>
@@ -1771,8 +2422,14 @@
             <w:pPr>
               <w:spacing w:line="360" w:lineRule="auto"/>
               <w:jc w:val="center"/>
+              <w:rPr>
+                <w:rFonts w:ascii="Arial" w:hAnsi="Arial" w:cs="Arial"/>
+              </w:rPr>
             </w:pPr>
             <w:r>
+              <w:rPr>
+                <w:rFonts w:ascii="Arial" w:hAnsi="Arial" w:cs="Arial"/>
+              </w:rPr>
               <w:t>$996</w:t>
             </w:r>
           </w:p>
@@ -1786,8 +2443,14 @@
             <w:pPr>
               <w:spacing w:line="360" w:lineRule="auto"/>
               <w:jc w:val="center"/>
+              <w:rPr>
+                <w:rFonts w:ascii="Arial" w:hAnsi="Arial" w:cs="Arial"/>
+              </w:rPr>
             </w:pPr>
             <w:r>
+              <w:rPr>
+                <w:rFonts w:ascii="Arial" w:hAnsi="Arial" w:cs="Arial"/>
+              </w:rPr>
               <w:t>$1691</w:t>
             </w:r>
           </w:p>
@@ -1811,8 +2474,14 @@
               </w:numPr>
               <w:spacing w:line="360" w:lineRule="auto"/>
               <w:jc w:val="center"/>
+              <w:rPr>
+                <w:rFonts w:ascii="Arial" w:hAnsi="Arial" w:cs="Arial"/>
+              </w:rPr>
             </w:pPr>
             <w:r>
+              <w:rPr>
+                <w:rFonts w:ascii="Arial" w:hAnsi="Arial" w:cs="Arial"/>
+              </w:rPr>
               <w:t>Cincinnati</w:t>
             </w:r>
           </w:p>
@@ -1826,8 +2495,14 @@
             <w:pPr>
               <w:spacing w:line="360" w:lineRule="auto"/>
               <w:jc w:val="center"/>
+              <w:rPr>
+                <w:rFonts w:ascii="Arial" w:hAnsi="Arial" w:cs="Arial"/>
+              </w:rPr>
             </w:pPr>
             <w:r>
+              <w:rPr>
+                <w:rFonts w:ascii="Arial" w:hAnsi="Arial" w:cs="Arial"/>
+              </w:rPr>
               <w:t>$2786</w:t>
             </w:r>
           </w:p>
@@ -1841,8 +2516,14 @@
             <w:pPr>
               <w:spacing w:line="360" w:lineRule="auto"/>
               <w:jc w:val="center"/>
+              <w:rPr>
+                <w:rFonts w:ascii="Arial" w:hAnsi="Arial" w:cs="Arial"/>
+              </w:rPr>
             </w:pPr>
             <w:r>
+              <w:rPr>
+                <w:rFonts w:ascii="Arial" w:hAnsi="Arial" w:cs="Arial"/>
+              </w:rPr>
               <w:t>$802</w:t>
             </w:r>
           </w:p>
@@ -1856,8 +2537,14 @@
             <w:pPr>
               <w:spacing w:line="360" w:lineRule="auto"/>
               <w:jc w:val="center"/>
+              <w:rPr>
+                <w:rFonts w:ascii="Arial" w:hAnsi="Arial" w:cs="Arial"/>
+              </w:rPr>
             </w:pPr>
             <w:r>
+              <w:rPr>
+                <w:rFonts w:ascii="Arial" w:hAnsi="Arial" w:cs="Arial"/>
+              </w:rPr>
               <w:t>$700</w:t>
             </w:r>
           </w:p>
@@ -1951,8 +2638,6 @@
         </w:rPr>
         <w:t xml:space="preserve"> </w:t>
       </w:r>
-      <w:bookmarkStart w:id="9" w:name="_GoBack"/>
-      <w:bookmarkEnd w:id="9"/>
       <w:r>
         <w:rPr>
           <w:rFonts w:ascii="Arial" w:hAnsi="Arial" w:cs="Arial"/>
@@ -2015,12 +2700,14 @@
         </w:rPr>
         <w:t>“</w:t>
       </w:r>
+      <w:proofErr w:type="gramStart"/>
       <w:r>
         <w:rPr>
           <w:rFonts w:ascii="Arial" w:hAnsi="Arial" w:cs="Arial"/>
         </w:rPr>
         <w:t>i</w:t>
       </w:r>
+      <w:proofErr w:type="gramEnd"/>
       <w:r>
         <w:rPr>
           <w:rFonts w:ascii="Arial" w:hAnsi="Arial" w:cs="Arial"/>
@@ -2082,12 +2769,14 @@
         </w:rPr>
         <w:t>“</w:t>
       </w:r>
+      <w:proofErr w:type="gramStart"/>
       <w:r>
         <w:rPr>
           <w:rFonts w:ascii="Arial" w:hAnsi="Arial" w:cs="Arial"/>
         </w:rPr>
         <w:t>j</w:t>
       </w:r>
+      <w:proofErr w:type="gramEnd"/>
       <w:r>
         <w:rPr>
           <w:rFonts w:ascii="Arial" w:hAnsi="Arial" w:cs="Arial"/>
@@ -2111,7 +2800,21 @@
         <w:rPr>
           <w:rFonts w:ascii="Arial" w:hAnsi="Arial" w:cs="Arial"/>
         </w:rPr>
-        <w:t xml:space="preserve">“k” representa as cidades clientes e varia entre </w:t>
+        <w:t>“</w:t>
+      </w:r>
+      <w:proofErr w:type="gramStart"/>
+      <w:r>
+        <w:rPr>
+          <w:rFonts w:ascii="Arial" w:hAnsi="Arial" w:cs="Arial"/>
+        </w:rPr>
+        <w:t>k</w:t>
+      </w:r>
+      <w:proofErr w:type="gramEnd"/>
+      <w:r>
+        <w:rPr>
+          <w:rFonts w:ascii="Arial" w:hAnsi="Arial" w:cs="Arial"/>
+        </w:rPr>
+        <w:t xml:space="preserve">” representa as cidades clientes e varia entre </w:t>
       </w:r>
       <w:r>
         <w:rPr>
@@ -2145,16 +2848,12 @@
         <w:jc w:val="both"/>
         <w:rPr>
           <w:rFonts w:ascii="Arial" w:hAnsi="Arial" w:cs="Arial"/>
-          <w:sz w:val="20"/>
-          <w:szCs w:val="20"/>
-        </w:rPr>
-      </w:pPr>
-      <w:r>
-        <w:rPr>
-          <w:rFonts w:ascii="Arial" w:hAnsi="Arial" w:cs="Arial"/>
-          <w:b/>
-          <w:sz w:val="20"/>
-          <w:szCs w:val="20"/>
+        </w:rPr>
+      </w:pPr>
+      <w:r>
+        <w:rPr>
+          <w:rFonts w:ascii="Arial" w:hAnsi="Arial" w:cs="Arial"/>
+          <w:b/>
         </w:rPr>
         <w:t>X</w:t>
       </w:r>
@@ -2162,8 +2861,6 @@
         <w:rPr>
           <w:rFonts w:ascii="Arial" w:hAnsi="Arial" w:cs="Arial"/>
           <w:b/>
-          <w:sz w:val="20"/>
-          <w:szCs w:val="20"/>
           <w:vertAlign w:val="subscript"/>
         </w:rPr>
         <w:t xml:space="preserve">111 </w:t>
@@ -2172,40 +2869,30 @@
         <w:rPr>
           <w:rFonts w:ascii="Arial" w:hAnsi="Arial" w:cs="Arial"/>
           <w:b/>
-          <w:sz w:val="20"/>
-          <w:szCs w:val="20"/>
         </w:rPr>
         <w:t xml:space="preserve">= </w:t>
       </w:r>
       <w:r>
         <w:rPr>
           <w:rFonts w:ascii="Arial" w:hAnsi="Arial" w:cs="Arial"/>
-          <w:sz w:val="20"/>
-          <w:szCs w:val="20"/>
         </w:rPr>
         <w:t>Quantidade de carros produzidos</w:t>
       </w:r>
       <w:r>
         <w:rPr>
           <w:rFonts w:ascii="Arial" w:hAnsi="Arial" w:cs="Arial"/>
-          <w:sz w:val="20"/>
-          <w:szCs w:val="20"/>
         </w:rPr>
         <w:t xml:space="preserve"> na fábrica 1, armazena</w:t>
       </w:r>
       <w:r>
         <w:rPr>
           <w:rFonts w:ascii="Arial" w:hAnsi="Arial" w:cs="Arial"/>
-          <w:sz w:val="20"/>
-          <w:szCs w:val="20"/>
         </w:rPr>
         <w:t>dos no depósito 1 e vendidos para a cidade</w:t>
       </w:r>
       <w:r>
         <w:rPr>
           <w:rFonts w:ascii="Arial" w:hAnsi="Arial" w:cs="Arial"/>
-          <w:sz w:val="20"/>
-          <w:szCs w:val="20"/>
         </w:rPr>
         <w:t xml:space="preserve"> cliente 1.</w:t>
       </w:r>
@@ -2215,26 +2902,20 @@
         <w:jc w:val="both"/>
         <w:rPr>
           <w:rFonts w:ascii="Arial" w:hAnsi="Arial" w:cs="Arial"/>
-          <w:sz w:val="20"/>
-          <w:szCs w:val="20"/>
-        </w:rPr>
-      </w:pPr>
-    </w:p>
-    <w:p>
-      <w:pPr>
-        <w:jc w:val="both"/>
-        <w:rPr>
-          <w:rFonts w:ascii="Arial" w:hAnsi="Arial" w:cs="Arial"/>
-          <w:sz w:val="20"/>
-          <w:szCs w:val="20"/>
-        </w:rPr>
-      </w:pPr>
-      <w:r>
-        <w:rPr>
-          <w:rFonts w:ascii="Arial" w:hAnsi="Arial" w:cs="Arial"/>
-          <w:b/>
-          <w:sz w:val="20"/>
-          <w:szCs w:val="20"/>
+        </w:rPr>
+      </w:pPr>
+    </w:p>
+    <w:p>
+      <w:pPr>
+        <w:jc w:val="both"/>
+        <w:rPr>
+          <w:rFonts w:ascii="Arial" w:hAnsi="Arial" w:cs="Arial"/>
+        </w:rPr>
+      </w:pPr>
+      <w:r>
+        <w:rPr>
+          <w:rFonts w:ascii="Arial" w:hAnsi="Arial" w:cs="Arial"/>
+          <w:b/>
         </w:rPr>
         <w:t>X</w:t>
       </w:r>
@@ -2242,8 +2923,6 @@
         <w:rPr>
           <w:rFonts w:ascii="Arial" w:hAnsi="Arial" w:cs="Arial"/>
           <w:b/>
-          <w:sz w:val="20"/>
-          <w:szCs w:val="20"/>
           <w:vertAlign w:val="subscript"/>
         </w:rPr>
         <w:t xml:space="preserve">112 </w:t>
@@ -2252,56 +2931,42 @@
         <w:rPr>
           <w:rFonts w:ascii="Arial" w:hAnsi="Arial" w:cs="Arial"/>
           <w:b/>
-          <w:sz w:val="20"/>
-          <w:szCs w:val="20"/>
         </w:rPr>
         <w:t xml:space="preserve">= </w:t>
       </w:r>
       <w:r>
         <w:rPr>
           <w:rFonts w:ascii="Arial" w:hAnsi="Arial" w:cs="Arial"/>
-          <w:sz w:val="20"/>
-          <w:szCs w:val="20"/>
         </w:rPr>
         <w:t xml:space="preserve">Quantidade de carros produzidos </w:t>
       </w:r>
       <w:r>
         <w:rPr>
           <w:rFonts w:ascii="Arial" w:hAnsi="Arial" w:cs="Arial"/>
-          <w:sz w:val="20"/>
-          <w:szCs w:val="20"/>
         </w:rPr>
         <w:t xml:space="preserve">na fábrica 1, </w:t>
       </w:r>
       <w:r>
         <w:rPr>
           <w:rFonts w:ascii="Arial" w:hAnsi="Arial" w:cs="Arial"/>
-          <w:sz w:val="20"/>
-          <w:szCs w:val="20"/>
         </w:rPr>
         <w:t xml:space="preserve">armazenados </w:t>
       </w:r>
       <w:r>
         <w:rPr>
           <w:rFonts w:ascii="Arial" w:hAnsi="Arial" w:cs="Arial"/>
-          <w:sz w:val="20"/>
-          <w:szCs w:val="20"/>
         </w:rPr>
         <w:t xml:space="preserve">no depósito 1 e </w:t>
       </w:r>
       <w:r>
         <w:rPr>
           <w:rFonts w:ascii="Arial" w:hAnsi="Arial" w:cs="Arial"/>
-          <w:sz w:val="20"/>
-          <w:szCs w:val="20"/>
         </w:rPr>
         <w:t xml:space="preserve">vendidos para a cidade </w:t>
       </w:r>
       <w:r>
         <w:rPr>
           <w:rFonts w:ascii="Arial" w:hAnsi="Arial" w:cs="Arial"/>
-          <w:sz w:val="20"/>
-          <w:szCs w:val="20"/>
         </w:rPr>
         <w:t>cliente 2.</w:t>
       </w:r>
@@ -2311,8 +2976,6 @@
         <w:jc w:val="both"/>
         <w:rPr>
           <w:rFonts w:ascii="Arial" w:hAnsi="Arial" w:cs="Arial"/>
-          <w:sz w:val="20"/>
-          <w:szCs w:val="20"/>
           <w:vertAlign w:val="subscript"/>
         </w:rPr>
       </w:pPr>
@@ -2322,16 +2985,12 @@
         <w:jc w:val="both"/>
         <w:rPr>
           <w:rFonts w:ascii="Arial" w:hAnsi="Arial" w:cs="Arial"/>
-          <w:sz w:val="20"/>
-          <w:szCs w:val="20"/>
-        </w:rPr>
-      </w:pPr>
-      <w:r>
-        <w:rPr>
-          <w:rFonts w:ascii="Arial" w:hAnsi="Arial" w:cs="Arial"/>
-          <w:b/>
-          <w:sz w:val="20"/>
-          <w:szCs w:val="20"/>
+        </w:rPr>
+      </w:pPr>
+      <w:r>
+        <w:rPr>
+          <w:rFonts w:ascii="Arial" w:hAnsi="Arial" w:cs="Arial"/>
+          <w:b/>
         </w:rPr>
         <w:t>X</w:t>
       </w:r>
@@ -2339,8 +2998,6 @@
         <w:rPr>
           <w:rFonts w:ascii="Arial" w:hAnsi="Arial" w:cs="Arial"/>
           <w:b/>
-          <w:sz w:val="20"/>
-          <w:szCs w:val="20"/>
           <w:vertAlign w:val="subscript"/>
         </w:rPr>
         <w:t xml:space="preserve">113 </w:t>
@@ -2349,56 +3006,42 @@
         <w:rPr>
           <w:rFonts w:ascii="Arial" w:hAnsi="Arial" w:cs="Arial"/>
           <w:b/>
-          <w:sz w:val="20"/>
-          <w:szCs w:val="20"/>
         </w:rPr>
         <w:t xml:space="preserve">= </w:t>
       </w:r>
       <w:r>
         <w:rPr>
           <w:rFonts w:ascii="Arial" w:hAnsi="Arial" w:cs="Arial"/>
-          <w:sz w:val="20"/>
-          <w:szCs w:val="20"/>
         </w:rPr>
         <w:t>Quantidade de carros produzidos</w:t>
       </w:r>
       <w:r>
         <w:rPr>
           <w:rFonts w:ascii="Arial" w:hAnsi="Arial" w:cs="Arial"/>
-          <w:sz w:val="20"/>
-          <w:szCs w:val="20"/>
         </w:rPr>
         <w:t xml:space="preserve"> na fábrica 1, </w:t>
       </w:r>
       <w:r>
         <w:rPr>
           <w:rFonts w:ascii="Arial" w:hAnsi="Arial" w:cs="Arial"/>
-          <w:sz w:val="20"/>
-          <w:szCs w:val="20"/>
         </w:rPr>
         <w:t xml:space="preserve">armazenados </w:t>
       </w:r>
       <w:r>
         <w:rPr>
           <w:rFonts w:ascii="Arial" w:hAnsi="Arial" w:cs="Arial"/>
-          <w:sz w:val="20"/>
-          <w:szCs w:val="20"/>
         </w:rPr>
         <w:t xml:space="preserve">no depósito 1 e </w:t>
       </w:r>
       <w:r>
         <w:rPr>
           <w:rFonts w:ascii="Arial" w:hAnsi="Arial" w:cs="Arial"/>
-          <w:sz w:val="20"/>
-          <w:szCs w:val="20"/>
         </w:rPr>
         <w:t>vendidos para a cidade</w:t>
       </w:r>
       <w:r>
         <w:rPr>
           <w:rFonts w:ascii="Arial" w:hAnsi="Arial" w:cs="Arial"/>
-          <w:sz w:val="20"/>
-          <w:szCs w:val="20"/>
         </w:rPr>
         <w:t xml:space="preserve"> cliente 3.</w:t>
       </w:r>
@@ -2408,26 +3051,20 @@
         <w:jc w:val="both"/>
         <w:rPr>
           <w:rFonts w:ascii="Arial" w:hAnsi="Arial" w:cs="Arial"/>
-          <w:sz w:val="20"/>
-          <w:szCs w:val="20"/>
-        </w:rPr>
-      </w:pPr>
-    </w:p>
-    <w:p>
-      <w:pPr>
-        <w:jc w:val="both"/>
-        <w:rPr>
-          <w:rFonts w:ascii="Arial" w:hAnsi="Arial" w:cs="Arial"/>
-          <w:sz w:val="20"/>
-          <w:szCs w:val="20"/>
-        </w:rPr>
-      </w:pPr>
-      <w:r>
-        <w:rPr>
-          <w:rFonts w:ascii="Arial" w:hAnsi="Arial" w:cs="Arial"/>
-          <w:b/>
-          <w:sz w:val="20"/>
-          <w:szCs w:val="20"/>
+        </w:rPr>
+      </w:pPr>
+    </w:p>
+    <w:p>
+      <w:pPr>
+        <w:jc w:val="both"/>
+        <w:rPr>
+          <w:rFonts w:ascii="Arial" w:hAnsi="Arial" w:cs="Arial"/>
+        </w:rPr>
+      </w:pPr>
+      <w:r>
+        <w:rPr>
+          <w:rFonts w:ascii="Arial" w:hAnsi="Arial" w:cs="Arial"/>
+          <w:b/>
         </w:rPr>
         <w:t>X</w:t>
       </w:r>
@@ -2435,8 +3072,6 @@
         <w:rPr>
           <w:rFonts w:ascii="Arial" w:hAnsi="Arial" w:cs="Arial"/>
           <w:b/>
-          <w:sz w:val="20"/>
-          <w:szCs w:val="20"/>
           <w:vertAlign w:val="subscript"/>
         </w:rPr>
         <w:t xml:space="preserve">121 </w:t>
@@ -2445,56 +3080,42 @@
         <w:rPr>
           <w:rFonts w:ascii="Arial" w:hAnsi="Arial" w:cs="Arial"/>
           <w:b/>
-          <w:sz w:val="20"/>
-          <w:szCs w:val="20"/>
         </w:rPr>
         <w:t xml:space="preserve">= </w:t>
       </w:r>
       <w:r>
         <w:rPr>
           <w:rFonts w:ascii="Arial" w:hAnsi="Arial" w:cs="Arial"/>
-          <w:sz w:val="20"/>
-          <w:szCs w:val="20"/>
         </w:rPr>
         <w:t xml:space="preserve">Quantidade de carros produzidos </w:t>
       </w:r>
       <w:r>
         <w:rPr>
           <w:rFonts w:ascii="Arial" w:hAnsi="Arial" w:cs="Arial"/>
-          <w:sz w:val="20"/>
-          <w:szCs w:val="20"/>
         </w:rPr>
         <w:t xml:space="preserve">na fábrica 1, </w:t>
       </w:r>
       <w:r>
         <w:rPr>
           <w:rFonts w:ascii="Arial" w:hAnsi="Arial" w:cs="Arial"/>
-          <w:sz w:val="20"/>
-          <w:szCs w:val="20"/>
         </w:rPr>
         <w:t xml:space="preserve">armazenados </w:t>
       </w:r>
       <w:r>
         <w:rPr>
           <w:rFonts w:ascii="Arial" w:hAnsi="Arial" w:cs="Arial"/>
-          <w:sz w:val="20"/>
-          <w:szCs w:val="20"/>
         </w:rPr>
         <w:t xml:space="preserve">no depósito 2 e </w:t>
       </w:r>
       <w:r>
         <w:rPr>
           <w:rFonts w:ascii="Arial" w:hAnsi="Arial" w:cs="Arial"/>
-          <w:sz w:val="20"/>
-          <w:szCs w:val="20"/>
         </w:rPr>
         <w:t xml:space="preserve">vendidos para a cidade </w:t>
       </w:r>
       <w:r>
         <w:rPr>
           <w:rFonts w:ascii="Arial" w:hAnsi="Arial" w:cs="Arial"/>
-          <w:sz w:val="20"/>
-          <w:szCs w:val="20"/>
         </w:rPr>
         <w:t>cliente 1.</w:t>
       </w:r>
@@ -2504,26 +3125,20 @@
         <w:jc w:val="both"/>
         <w:rPr>
           <w:rFonts w:ascii="Arial" w:hAnsi="Arial" w:cs="Arial"/>
-          <w:sz w:val="20"/>
-          <w:szCs w:val="20"/>
-        </w:rPr>
-      </w:pPr>
-    </w:p>
-    <w:p>
-      <w:pPr>
-        <w:jc w:val="both"/>
-        <w:rPr>
-          <w:rFonts w:ascii="Arial" w:hAnsi="Arial" w:cs="Arial"/>
-          <w:sz w:val="20"/>
-          <w:szCs w:val="20"/>
-        </w:rPr>
-      </w:pPr>
-      <w:r>
-        <w:rPr>
-          <w:rFonts w:ascii="Arial" w:hAnsi="Arial" w:cs="Arial"/>
-          <w:b/>
-          <w:sz w:val="20"/>
-          <w:szCs w:val="20"/>
+        </w:rPr>
+      </w:pPr>
+    </w:p>
+    <w:p>
+      <w:pPr>
+        <w:jc w:val="both"/>
+        <w:rPr>
+          <w:rFonts w:ascii="Arial" w:hAnsi="Arial" w:cs="Arial"/>
+        </w:rPr>
+      </w:pPr>
+      <w:r>
+        <w:rPr>
+          <w:rFonts w:ascii="Arial" w:hAnsi="Arial" w:cs="Arial"/>
+          <w:b/>
         </w:rPr>
         <w:t>X</w:t>
       </w:r>
@@ -2531,8 +3146,6 @@
         <w:rPr>
           <w:rFonts w:ascii="Arial" w:hAnsi="Arial" w:cs="Arial"/>
           <w:b/>
-          <w:sz w:val="20"/>
-          <w:szCs w:val="20"/>
           <w:vertAlign w:val="subscript"/>
         </w:rPr>
         <w:t xml:space="preserve">122 </w:t>
@@ -2541,56 +3154,42 @@
         <w:rPr>
           <w:rFonts w:ascii="Arial" w:hAnsi="Arial" w:cs="Arial"/>
           <w:b/>
-          <w:sz w:val="20"/>
-          <w:szCs w:val="20"/>
         </w:rPr>
         <w:t xml:space="preserve">= </w:t>
       </w:r>
       <w:r>
         <w:rPr>
           <w:rFonts w:ascii="Arial" w:hAnsi="Arial" w:cs="Arial"/>
-          <w:sz w:val="20"/>
-          <w:szCs w:val="20"/>
         </w:rPr>
         <w:t xml:space="preserve">Quantidade de carros produzidos </w:t>
       </w:r>
       <w:r>
         <w:rPr>
           <w:rFonts w:ascii="Arial" w:hAnsi="Arial" w:cs="Arial"/>
-          <w:sz w:val="20"/>
-          <w:szCs w:val="20"/>
         </w:rPr>
         <w:t xml:space="preserve">na fábrica 1, </w:t>
       </w:r>
       <w:r>
         <w:rPr>
           <w:rFonts w:ascii="Arial" w:hAnsi="Arial" w:cs="Arial"/>
-          <w:sz w:val="20"/>
-          <w:szCs w:val="20"/>
         </w:rPr>
         <w:t xml:space="preserve">armazenados </w:t>
       </w:r>
       <w:r>
         <w:rPr>
           <w:rFonts w:ascii="Arial" w:hAnsi="Arial" w:cs="Arial"/>
-          <w:sz w:val="20"/>
-          <w:szCs w:val="20"/>
         </w:rPr>
         <w:t xml:space="preserve">no depósito 2 e </w:t>
       </w:r>
       <w:r>
         <w:rPr>
           <w:rFonts w:ascii="Arial" w:hAnsi="Arial" w:cs="Arial"/>
-          <w:sz w:val="20"/>
-          <w:szCs w:val="20"/>
         </w:rPr>
         <w:t>vendidos para a cidade</w:t>
       </w:r>
       <w:r>
         <w:rPr>
           <w:rFonts w:ascii="Arial" w:hAnsi="Arial" w:cs="Arial"/>
-          <w:sz w:val="20"/>
-          <w:szCs w:val="20"/>
         </w:rPr>
         <w:t xml:space="preserve"> cliente 2.</w:t>
       </w:r>
@@ -2600,18 +3199,14 @@
         <w:jc w:val="both"/>
         <w:rPr>
           <w:rFonts w:ascii="Arial" w:hAnsi="Arial" w:cs="Arial"/>
-          <w:sz w:val="20"/>
-          <w:szCs w:val="20"/>
-        </w:rPr>
-      </w:pPr>
-    </w:p>
-    <w:p>
-      <w:pPr>
-        <w:jc w:val="both"/>
-        <w:rPr>
-          <w:rFonts w:ascii="Arial" w:hAnsi="Arial" w:cs="Arial"/>
-          <w:sz w:val="20"/>
-          <w:szCs w:val="20"/>
+        </w:rPr>
+      </w:pPr>
+    </w:p>
+    <w:p>
+      <w:pPr>
+        <w:jc w:val="both"/>
+        <w:rPr>
+          <w:rFonts w:ascii="Arial" w:hAnsi="Arial" w:cs="Arial"/>
           <w:vertAlign w:val="subscript"/>
         </w:rPr>
       </w:pPr>
@@ -2619,8 +3214,6 @@
         <w:rPr>
           <w:rFonts w:ascii="Arial" w:hAnsi="Arial" w:cs="Arial"/>
           <w:b/>
-          <w:sz w:val="20"/>
-          <w:szCs w:val="20"/>
         </w:rPr>
         <w:t>X</w:t>
       </w:r>
@@ -2628,8 +3221,6 @@
         <w:rPr>
           <w:rFonts w:ascii="Arial" w:hAnsi="Arial" w:cs="Arial"/>
           <w:b/>
-          <w:sz w:val="20"/>
-          <w:szCs w:val="20"/>
           <w:vertAlign w:val="subscript"/>
         </w:rPr>
         <w:t xml:space="preserve">123 </w:t>
@@ -2638,56 +3229,42 @@
         <w:rPr>
           <w:rFonts w:ascii="Arial" w:hAnsi="Arial" w:cs="Arial"/>
           <w:b/>
-          <w:sz w:val="20"/>
-          <w:szCs w:val="20"/>
         </w:rPr>
         <w:t xml:space="preserve">= </w:t>
       </w:r>
       <w:r>
         <w:rPr>
           <w:rFonts w:ascii="Arial" w:hAnsi="Arial" w:cs="Arial"/>
-          <w:sz w:val="20"/>
-          <w:szCs w:val="20"/>
         </w:rPr>
         <w:t xml:space="preserve">Quantidade de carros produzidos </w:t>
       </w:r>
       <w:r>
         <w:rPr>
           <w:rFonts w:ascii="Arial" w:hAnsi="Arial" w:cs="Arial"/>
-          <w:sz w:val="20"/>
-          <w:szCs w:val="20"/>
         </w:rPr>
         <w:t xml:space="preserve">na fábrica 1, </w:t>
       </w:r>
       <w:r>
         <w:rPr>
           <w:rFonts w:ascii="Arial" w:hAnsi="Arial" w:cs="Arial"/>
-          <w:sz w:val="20"/>
-          <w:szCs w:val="20"/>
         </w:rPr>
         <w:t xml:space="preserve">armazenados </w:t>
       </w:r>
       <w:r>
         <w:rPr>
           <w:rFonts w:ascii="Arial" w:hAnsi="Arial" w:cs="Arial"/>
-          <w:sz w:val="20"/>
-          <w:szCs w:val="20"/>
         </w:rPr>
         <w:t xml:space="preserve">no depósito 2 e </w:t>
       </w:r>
       <w:r>
         <w:rPr>
           <w:rFonts w:ascii="Arial" w:hAnsi="Arial" w:cs="Arial"/>
-          <w:sz w:val="20"/>
-          <w:szCs w:val="20"/>
         </w:rPr>
         <w:t xml:space="preserve">vendidos para a cidade </w:t>
       </w:r>
       <w:r>
         <w:rPr>
           <w:rFonts w:ascii="Arial" w:hAnsi="Arial" w:cs="Arial"/>
-          <w:sz w:val="20"/>
-          <w:szCs w:val="20"/>
         </w:rPr>
         <w:t>cliente 3.</w:t>
       </w:r>
@@ -2697,26 +3274,20 @@
         <w:jc w:val="both"/>
         <w:rPr>
           <w:rFonts w:ascii="Arial" w:hAnsi="Arial" w:cs="Arial"/>
-          <w:sz w:val="20"/>
-          <w:szCs w:val="20"/>
-        </w:rPr>
-      </w:pPr>
-    </w:p>
-    <w:p>
-      <w:pPr>
-        <w:jc w:val="both"/>
-        <w:rPr>
-          <w:rFonts w:ascii="Arial" w:hAnsi="Arial" w:cs="Arial"/>
-          <w:sz w:val="20"/>
-          <w:szCs w:val="20"/>
-        </w:rPr>
-      </w:pPr>
-      <w:r>
-        <w:rPr>
-          <w:rFonts w:ascii="Arial" w:hAnsi="Arial" w:cs="Arial"/>
-          <w:b/>
-          <w:sz w:val="20"/>
-          <w:szCs w:val="20"/>
+        </w:rPr>
+      </w:pPr>
+    </w:p>
+    <w:p>
+      <w:pPr>
+        <w:jc w:val="both"/>
+        <w:rPr>
+          <w:rFonts w:ascii="Arial" w:hAnsi="Arial" w:cs="Arial"/>
+        </w:rPr>
+      </w:pPr>
+      <w:r>
+        <w:rPr>
+          <w:rFonts w:ascii="Arial" w:hAnsi="Arial" w:cs="Arial"/>
+          <w:b/>
         </w:rPr>
         <w:t>X</w:t>
       </w:r>
@@ -2724,8 +3295,6 @@
         <w:rPr>
           <w:rFonts w:ascii="Arial" w:hAnsi="Arial" w:cs="Arial"/>
           <w:b/>
-          <w:sz w:val="20"/>
-          <w:szCs w:val="20"/>
           <w:vertAlign w:val="subscript"/>
         </w:rPr>
         <w:t xml:space="preserve">211 </w:t>
@@ -2734,56 +3303,42 @@
         <w:rPr>
           <w:rFonts w:ascii="Arial" w:hAnsi="Arial" w:cs="Arial"/>
           <w:b/>
-          <w:sz w:val="20"/>
-          <w:szCs w:val="20"/>
         </w:rPr>
         <w:t xml:space="preserve">= </w:t>
       </w:r>
       <w:r>
         <w:rPr>
           <w:rFonts w:ascii="Arial" w:hAnsi="Arial" w:cs="Arial"/>
-          <w:sz w:val="20"/>
-          <w:szCs w:val="20"/>
         </w:rPr>
         <w:t xml:space="preserve">Quantidade de carros produzidos </w:t>
       </w:r>
       <w:r>
         <w:rPr>
           <w:rFonts w:ascii="Arial" w:hAnsi="Arial" w:cs="Arial"/>
-          <w:sz w:val="20"/>
-          <w:szCs w:val="20"/>
         </w:rPr>
         <w:t xml:space="preserve">na fábrica 2, </w:t>
       </w:r>
       <w:r>
         <w:rPr>
           <w:rFonts w:ascii="Arial" w:hAnsi="Arial" w:cs="Arial"/>
-          <w:sz w:val="20"/>
-          <w:szCs w:val="20"/>
         </w:rPr>
         <w:t xml:space="preserve">armazenados </w:t>
       </w:r>
       <w:r>
         <w:rPr>
           <w:rFonts w:ascii="Arial" w:hAnsi="Arial" w:cs="Arial"/>
-          <w:sz w:val="20"/>
-          <w:szCs w:val="20"/>
         </w:rPr>
         <w:t xml:space="preserve">no depósito 1 e </w:t>
       </w:r>
       <w:r>
         <w:rPr>
           <w:rFonts w:ascii="Arial" w:hAnsi="Arial" w:cs="Arial"/>
-          <w:sz w:val="20"/>
-          <w:szCs w:val="20"/>
         </w:rPr>
         <w:t xml:space="preserve">vendidos para a cidade </w:t>
       </w:r>
       <w:r>
         <w:rPr>
           <w:rFonts w:ascii="Arial" w:hAnsi="Arial" w:cs="Arial"/>
-          <w:sz w:val="20"/>
-          <w:szCs w:val="20"/>
         </w:rPr>
         <w:t>cliente 1.</w:t>
       </w:r>
@@ -2793,26 +3348,20 @@
         <w:jc w:val="both"/>
         <w:rPr>
           <w:rFonts w:ascii="Arial" w:hAnsi="Arial" w:cs="Arial"/>
-          <w:sz w:val="20"/>
-          <w:szCs w:val="20"/>
-        </w:rPr>
-      </w:pPr>
-    </w:p>
-    <w:p>
-      <w:pPr>
-        <w:jc w:val="both"/>
-        <w:rPr>
-          <w:rFonts w:ascii="Arial" w:hAnsi="Arial" w:cs="Arial"/>
-          <w:sz w:val="20"/>
-          <w:szCs w:val="20"/>
-        </w:rPr>
-      </w:pPr>
-      <w:r>
-        <w:rPr>
-          <w:rFonts w:ascii="Arial" w:hAnsi="Arial" w:cs="Arial"/>
-          <w:b/>
-          <w:sz w:val="20"/>
-          <w:szCs w:val="20"/>
+        </w:rPr>
+      </w:pPr>
+    </w:p>
+    <w:p>
+      <w:pPr>
+        <w:jc w:val="both"/>
+        <w:rPr>
+          <w:rFonts w:ascii="Arial" w:hAnsi="Arial" w:cs="Arial"/>
+        </w:rPr>
+      </w:pPr>
+      <w:r>
+        <w:rPr>
+          <w:rFonts w:ascii="Arial" w:hAnsi="Arial" w:cs="Arial"/>
+          <w:b/>
         </w:rPr>
         <w:t>X</w:t>
       </w:r>
@@ -2820,8 +3369,6 @@
         <w:rPr>
           <w:rFonts w:ascii="Arial" w:hAnsi="Arial" w:cs="Arial"/>
           <w:b/>
-          <w:sz w:val="20"/>
-          <w:szCs w:val="20"/>
           <w:vertAlign w:val="subscript"/>
         </w:rPr>
         <w:t xml:space="preserve">212 </w:t>
@@ -2830,56 +3377,42 @@
         <w:rPr>
           <w:rFonts w:ascii="Arial" w:hAnsi="Arial" w:cs="Arial"/>
           <w:b/>
-          <w:sz w:val="20"/>
-          <w:szCs w:val="20"/>
         </w:rPr>
         <w:t xml:space="preserve">= </w:t>
       </w:r>
       <w:r>
         <w:rPr>
           <w:rFonts w:ascii="Arial" w:hAnsi="Arial" w:cs="Arial"/>
-          <w:sz w:val="20"/>
-          <w:szCs w:val="20"/>
         </w:rPr>
         <w:t xml:space="preserve">Quantidade de carros produzidos </w:t>
       </w:r>
       <w:r>
         <w:rPr>
           <w:rFonts w:ascii="Arial" w:hAnsi="Arial" w:cs="Arial"/>
-          <w:sz w:val="20"/>
-          <w:szCs w:val="20"/>
         </w:rPr>
         <w:t xml:space="preserve">na fábrica 2, </w:t>
       </w:r>
       <w:r>
         <w:rPr>
           <w:rFonts w:ascii="Arial" w:hAnsi="Arial" w:cs="Arial"/>
-          <w:sz w:val="20"/>
-          <w:szCs w:val="20"/>
         </w:rPr>
         <w:t xml:space="preserve">armazenados </w:t>
       </w:r>
       <w:r>
         <w:rPr>
           <w:rFonts w:ascii="Arial" w:hAnsi="Arial" w:cs="Arial"/>
-          <w:sz w:val="20"/>
-          <w:szCs w:val="20"/>
         </w:rPr>
         <w:t xml:space="preserve">no depósito 1 e </w:t>
       </w:r>
       <w:r>
         <w:rPr>
           <w:rFonts w:ascii="Arial" w:hAnsi="Arial" w:cs="Arial"/>
-          <w:sz w:val="20"/>
-          <w:szCs w:val="20"/>
         </w:rPr>
         <w:t xml:space="preserve">vendidos para a cidade </w:t>
       </w:r>
       <w:r>
         <w:rPr>
           <w:rFonts w:ascii="Arial" w:hAnsi="Arial" w:cs="Arial"/>
-          <w:sz w:val="20"/>
-          <w:szCs w:val="20"/>
         </w:rPr>
         <w:t>cliente 2.</w:t>
       </w:r>
@@ -2889,26 +3422,20 @@
         <w:jc w:val="both"/>
         <w:rPr>
           <w:rFonts w:ascii="Arial" w:hAnsi="Arial" w:cs="Arial"/>
-          <w:sz w:val="20"/>
-          <w:szCs w:val="20"/>
-        </w:rPr>
-      </w:pPr>
-    </w:p>
-    <w:p>
-      <w:pPr>
-        <w:jc w:val="both"/>
-        <w:rPr>
-          <w:rFonts w:ascii="Arial" w:hAnsi="Arial" w:cs="Arial"/>
-          <w:sz w:val="20"/>
-          <w:szCs w:val="20"/>
-        </w:rPr>
-      </w:pPr>
-      <w:r>
-        <w:rPr>
-          <w:rFonts w:ascii="Arial" w:hAnsi="Arial" w:cs="Arial"/>
-          <w:b/>
-          <w:sz w:val="20"/>
-          <w:szCs w:val="20"/>
+        </w:rPr>
+      </w:pPr>
+    </w:p>
+    <w:p>
+      <w:pPr>
+        <w:jc w:val="both"/>
+        <w:rPr>
+          <w:rFonts w:ascii="Arial" w:hAnsi="Arial" w:cs="Arial"/>
+        </w:rPr>
+      </w:pPr>
+      <w:r>
+        <w:rPr>
+          <w:rFonts w:ascii="Arial" w:hAnsi="Arial" w:cs="Arial"/>
+          <w:b/>
         </w:rPr>
         <w:t>X</w:t>
       </w:r>
@@ -2916,8 +3443,6 @@
         <w:rPr>
           <w:rFonts w:ascii="Arial" w:hAnsi="Arial" w:cs="Arial"/>
           <w:b/>
-          <w:sz w:val="20"/>
-          <w:szCs w:val="20"/>
           <w:vertAlign w:val="subscript"/>
         </w:rPr>
         <w:t xml:space="preserve">213 </w:t>
@@ -2926,56 +3451,42 @@
         <w:rPr>
           <w:rFonts w:ascii="Arial" w:hAnsi="Arial" w:cs="Arial"/>
           <w:b/>
-          <w:sz w:val="20"/>
-          <w:szCs w:val="20"/>
         </w:rPr>
         <w:t xml:space="preserve">= </w:t>
       </w:r>
       <w:r>
         <w:rPr>
           <w:rFonts w:ascii="Arial" w:hAnsi="Arial" w:cs="Arial"/>
-          <w:sz w:val="20"/>
-          <w:szCs w:val="20"/>
         </w:rPr>
         <w:t xml:space="preserve">Quantidade de carros produzidos </w:t>
       </w:r>
       <w:r>
         <w:rPr>
           <w:rFonts w:ascii="Arial" w:hAnsi="Arial" w:cs="Arial"/>
-          <w:sz w:val="20"/>
-          <w:szCs w:val="20"/>
         </w:rPr>
         <w:t xml:space="preserve">na fábrica 2, </w:t>
       </w:r>
       <w:r>
         <w:rPr>
           <w:rFonts w:ascii="Arial" w:hAnsi="Arial" w:cs="Arial"/>
-          <w:sz w:val="20"/>
-          <w:szCs w:val="20"/>
         </w:rPr>
         <w:t xml:space="preserve">armazenados </w:t>
       </w:r>
       <w:r>
         <w:rPr>
           <w:rFonts w:ascii="Arial" w:hAnsi="Arial" w:cs="Arial"/>
-          <w:sz w:val="20"/>
-          <w:szCs w:val="20"/>
         </w:rPr>
         <w:t xml:space="preserve">no depósito 1 e </w:t>
       </w:r>
       <w:r>
         <w:rPr>
           <w:rFonts w:ascii="Arial" w:hAnsi="Arial" w:cs="Arial"/>
-          <w:sz w:val="20"/>
-          <w:szCs w:val="20"/>
         </w:rPr>
         <w:t xml:space="preserve">vendidos para a cidade </w:t>
       </w:r>
       <w:r>
         <w:rPr>
           <w:rFonts w:ascii="Arial" w:hAnsi="Arial" w:cs="Arial"/>
-          <w:sz w:val="20"/>
-          <w:szCs w:val="20"/>
         </w:rPr>
         <w:t>cliente 3.</w:t>
       </w:r>
@@ -2985,26 +3496,20 @@
         <w:jc w:val="both"/>
         <w:rPr>
           <w:rFonts w:ascii="Arial" w:hAnsi="Arial" w:cs="Arial"/>
-          <w:sz w:val="20"/>
-          <w:szCs w:val="20"/>
-        </w:rPr>
-      </w:pPr>
-    </w:p>
-    <w:p>
-      <w:pPr>
-        <w:jc w:val="both"/>
-        <w:rPr>
-          <w:rFonts w:ascii="Arial" w:hAnsi="Arial" w:cs="Arial"/>
-          <w:sz w:val="20"/>
-          <w:szCs w:val="20"/>
-        </w:rPr>
-      </w:pPr>
-      <w:r>
-        <w:rPr>
-          <w:rFonts w:ascii="Arial" w:hAnsi="Arial" w:cs="Arial"/>
-          <w:b/>
-          <w:sz w:val="20"/>
-          <w:szCs w:val="20"/>
+        </w:rPr>
+      </w:pPr>
+    </w:p>
+    <w:p>
+      <w:pPr>
+        <w:jc w:val="both"/>
+        <w:rPr>
+          <w:rFonts w:ascii="Arial" w:hAnsi="Arial" w:cs="Arial"/>
+        </w:rPr>
+      </w:pPr>
+      <w:r>
+        <w:rPr>
+          <w:rFonts w:ascii="Arial" w:hAnsi="Arial" w:cs="Arial"/>
+          <w:b/>
         </w:rPr>
         <w:t>X</w:t>
       </w:r>
@@ -3012,8 +3517,6 @@
         <w:rPr>
           <w:rFonts w:ascii="Arial" w:hAnsi="Arial" w:cs="Arial"/>
           <w:b/>
-          <w:sz w:val="20"/>
-          <w:szCs w:val="20"/>
           <w:vertAlign w:val="subscript"/>
         </w:rPr>
         <w:t xml:space="preserve">221 </w:t>
@@ -3022,56 +3525,42 @@
         <w:rPr>
           <w:rFonts w:ascii="Arial" w:hAnsi="Arial" w:cs="Arial"/>
           <w:b/>
-          <w:sz w:val="20"/>
-          <w:szCs w:val="20"/>
         </w:rPr>
         <w:t xml:space="preserve">= </w:t>
       </w:r>
       <w:r>
         <w:rPr>
           <w:rFonts w:ascii="Arial" w:hAnsi="Arial" w:cs="Arial"/>
-          <w:sz w:val="20"/>
-          <w:szCs w:val="20"/>
         </w:rPr>
         <w:t xml:space="preserve">Quantidade de carros produzidos </w:t>
       </w:r>
       <w:r>
         <w:rPr>
           <w:rFonts w:ascii="Arial" w:hAnsi="Arial" w:cs="Arial"/>
-          <w:sz w:val="20"/>
-          <w:szCs w:val="20"/>
         </w:rPr>
         <w:t xml:space="preserve">na fábrica 2, </w:t>
       </w:r>
       <w:r>
         <w:rPr>
           <w:rFonts w:ascii="Arial" w:hAnsi="Arial" w:cs="Arial"/>
-          <w:sz w:val="20"/>
-          <w:szCs w:val="20"/>
         </w:rPr>
         <w:t xml:space="preserve">armazenados </w:t>
       </w:r>
       <w:r>
         <w:rPr>
           <w:rFonts w:ascii="Arial" w:hAnsi="Arial" w:cs="Arial"/>
-          <w:sz w:val="20"/>
-          <w:szCs w:val="20"/>
         </w:rPr>
         <w:t xml:space="preserve">no depósito 2 e </w:t>
       </w:r>
       <w:r>
         <w:rPr>
           <w:rFonts w:ascii="Arial" w:hAnsi="Arial" w:cs="Arial"/>
-          <w:sz w:val="20"/>
-          <w:szCs w:val="20"/>
         </w:rPr>
         <w:t xml:space="preserve">vendidos para a cidade </w:t>
       </w:r>
       <w:r>
         <w:rPr>
           <w:rFonts w:ascii="Arial" w:hAnsi="Arial" w:cs="Arial"/>
-          <w:sz w:val="20"/>
-          <w:szCs w:val="20"/>
         </w:rPr>
         <w:t>o cliente 1.</w:t>
       </w:r>
@@ -3081,26 +3570,20 @@
         <w:jc w:val="both"/>
         <w:rPr>
           <w:rFonts w:ascii="Arial" w:hAnsi="Arial" w:cs="Arial"/>
-          <w:sz w:val="20"/>
-          <w:szCs w:val="20"/>
-        </w:rPr>
-      </w:pPr>
-    </w:p>
-    <w:p>
-      <w:pPr>
-        <w:jc w:val="both"/>
-        <w:rPr>
-          <w:rFonts w:ascii="Arial" w:hAnsi="Arial" w:cs="Arial"/>
-          <w:sz w:val="20"/>
-          <w:szCs w:val="20"/>
-        </w:rPr>
-      </w:pPr>
-      <w:r>
-        <w:rPr>
-          <w:rFonts w:ascii="Arial" w:hAnsi="Arial" w:cs="Arial"/>
-          <w:b/>
-          <w:sz w:val="20"/>
-          <w:szCs w:val="20"/>
+        </w:rPr>
+      </w:pPr>
+    </w:p>
+    <w:p>
+      <w:pPr>
+        <w:jc w:val="both"/>
+        <w:rPr>
+          <w:rFonts w:ascii="Arial" w:hAnsi="Arial" w:cs="Arial"/>
+        </w:rPr>
+      </w:pPr>
+      <w:r>
+        <w:rPr>
+          <w:rFonts w:ascii="Arial" w:hAnsi="Arial" w:cs="Arial"/>
+          <w:b/>
         </w:rPr>
         <w:t>X</w:t>
       </w:r>
@@ -3108,8 +3591,6 @@
         <w:rPr>
           <w:rFonts w:ascii="Arial" w:hAnsi="Arial" w:cs="Arial"/>
           <w:b/>
-          <w:sz w:val="20"/>
-          <w:szCs w:val="20"/>
           <w:vertAlign w:val="subscript"/>
         </w:rPr>
         <w:t xml:space="preserve">222 </w:t>
@@ -3118,56 +3599,42 @@
         <w:rPr>
           <w:rFonts w:ascii="Arial" w:hAnsi="Arial" w:cs="Arial"/>
           <w:b/>
-          <w:sz w:val="20"/>
-          <w:szCs w:val="20"/>
         </w:rPr>
         <w:t xml:space="preserve">= </w:t>
       </w:r>
       <w:r>
         <w:rPr>
           <w:rFonts w:ascii="Arial" w:hAnsi="Arial" w:cs="Arial"/>
-          <w:sz w:val="20"/>
-          <w:szCs w:val="20"/>
         </w:rPr>
         <w:t xml:space="preserve">Quantidade de carros produzidos </w:t>
       </w:r>
       <w:r>
         <w:rPr>
           <w:rFonts w:ascii="Arial" w:hAnsi="Arial" w:cs="Arial"/>
-          <w:sz w:val="20"/>
-          <w:szCs w:val="20"/>
         </w:rPr>
         <w:t xml:space="preserve">na fábrica 2, </w:t>
       </w:r>
       <w:r>
         <w:rPr>
           <w:rFonts w:ascii="Arial" w:hAnsi="Arial" w:cs="Arial"/>
-          <w:sz w:val="20"/>
-          <w:szCs w:val="20"/>
         </w:rPr>
         <w:t xml:space="preserve">armazenados </w:t>
       </w:r>
       <w:r>
         <w:rPr>
           <w:rFonts w:ascii="Arial" w:hAnsi="Arial" w:cs="Arial"/>
-          <w:sz w:val="20"/>
-          <w:szCs w:val="20"/>
         </w:rPr>
         <w:t xml:space="preserve">no depósito 2 e </w:t>
       </w:r>
       <w:r>
         <w:rPr>
           <w:rFonts w:ascii="Arial" w:hAnsi="Arial" w:cs="Arial"/>
-          <w:sz w:val="20"/>
-          <w:szCs w:val="20"/>
         </w:rPr>
         <w:t xml:space="preserve">vendidos para a cidade </w:t>
       </w:r>
       <w:r>
         <w:rPr>
           <w:rFonts w:ascii="Arial" w:hAnsi="Arial" w:cs="Arial"/>
-          <w:sz w:val="20"/>
-          <w:szCs w:val="20"/>
         </w:rPr>
         <w:t>cliente 2.</w:t>
       </w:r>
@@ -3177,26 +3644,20 @@
         <w:jc w:val="both"/>
         <w:rPr>
           <w:rFonts w:ascii="Arial" w:hAnsi="Arial" w:cs="Arial"/>
-          <w:sz w:val="20"/>
-          <w:szCs w:val="20"/>
-        </w:rPr>
-      </w:pPr>
-    </w:p>
-    <w:p>
-      <w:pPr>
-        <w:jc w:val="both"/>
-        <w:rPr>
-          <w:rFonts w:ascii="Arial" w:hAnsi="Arial" w:cs="Arial"/>
-          <w:sz w:val="20"/>
-          <w:szCs w:val="20"/>
-        </w:rPr>
-      </w:pPr>
-      <w:r>
-        <w:rPr>
-          <w:rFonts w:ascii="Arial" w:hAnsi="Arial" w:cs="Arial"/>
-          <w:b/>
-          <w:sz w:val="20"/>
-          <w:szCs w:val="20"/>
+        </w:rPr>
+      </w:pPr>
+    </w:p>
+    <w:p>
+      <w:pPr>
+        <w:jc w:val="both"/>
+        <w:rPr>
+          <w:rFonts w:ascii="Arial" w:hAnsi="Arial" w:cs="Arial"/>
+        </w:rPr>
+      </w:pPr>
+      <w:r>
+        <w:rPr>
+          <w:rFonts w:ascii="Arial" w:hAnsi="Arial" w:cs="Arial"/>
+          <w:b/>
         </w:rPr>
         <w:t>X</w:t>
       </w:r>
@@ -3204,8 +3665,6 @@
         <w:rPr>
           <w:rFonts w:ascii="Arial" w:hAnsi="Arial" w:cs="Arial"/>
           <w:b/>
-          <w:sz w:val="20"/>
-          <w:szCs w:val="20"/>
           <w:vertAlign w:val="subscript"/>
         </w:rPr>
         <w:t xml:space="preserve">223 </w:t>
@@ -3214,56 +3673,42 @@
         <w:rPr>
           <w:rFonts w:ascii="Arial" w:hAnsi="Arial" w:cs="Arial"/>
           <w:b/>
-          <w:sz w:val="20"/>
-          <w:szCs w:val="20"/>
         </w:rPr>
         <w:t xml:space="preserve">= </w:t>
       </w:r>
       <w:r>
         <w:rPr>
           <w:rFonts w:ascii="Arial" w:hAnsi="Arial" w:cs="Arial"/>
-          <w:sz w:val="20"/>
-          <w:szCs w:val="20"/>
         </w:rPr>
         <w:t xml:space="preserve">Quantidade de carros produzidos </w:t>
       </w:r>
       <w:r>
         <w:rPr>
           <w:rFonts w:ascii="Arial" w:hAnsi="Arial" w:cs="Arial"/>
-          <w:sz w:val="20"/>
-          <w:szCs w:val="20"/>
         </w:rPr>
         <w:t xml:space="preserve">na fábrica 2, </w:t>
       </w:r>
       <w:r>
         <w:rPr>
           <w:rFonts w:ascii="Arial" w:hAnsi="Arial" w:cs="Arial"/>
-          <w:sz w:val="20"/>
-          <w:szCs w:val="20"/>
         </w:rPr>
         <w:t xml:space="preserve">armazenados </w:t>
       </w:r>
       <w:r>
         <w:rPr>
           <w:rFonts w:ascii="Arial" w:hAnsi="Arial" w:cs="Arial"/>
-          <w:sz w:val="20"/>
-          <w:szCs w:val="20"/>
         </w:rPr>
         <w:t xml:space="preserve">no depósito 2 e </w:t>
       </w:r>
       <w:r>
         <w:rPr>
           <w:rFonts w:ascii="Arial" w:hAnsi="Arial" w:cs="Arial"/>
-          <w:sz w:val="20"/>
-          <w:szCs w:val="20"/>
         </w:rPr>
         <w:t>vendidos para a cidade</w:t>
       </w:r>
       <w:r>
         <w:rPr>
           <w:rFonts w:ascii="Arial" w:hAnsi="Arial" w:cs="Arial"/>
-          <w:sz w:val="20"/>
-          <w:szCs w:val="20"/>
         </w:rPr>
         <w:t xml:space="preserve"> cliente 3.</w:t>
       </w:r>
@@ -3463,7 +3908,14 @@
         <w:rPr>
           <w:rFonts w:ascii="Arial" w:hAnsi="Arial" w:cs="Arial"/>
         </w:rPr>
-        <w:t xml:space="preserve"> +  </w:t>
+        <w:t xml:space="preserve"> </w:t>
+      </w:r>
+      <w:proofErr w:type="gramStart"/>
+      <w:r>
+        <w:rPr>
+          <w:rFonts w:ascii="Arial" w:hAnsi="Arial" w:cs="Arial"/>
+        </w:rPr>
+        <w:t xml:space="preserve">+  </w:t>
       </w:r>
       <w:r>
         <w:rPr>
@@ -3471,6 +3923,7 @@
         </w:rPr>
         <w:t>11337</w:t>
       </w:r>
+      <w:proofErr w:type="gramEnd"/>
       <w:r>
         <w:rPr>
           <w:rFonts w:ascii="Arial" w:hAnsi="Arial" w:cs="Arial"/>
@@ -3682,13 +4135,7 @@
         <w:rPr>
           <w:rFonts w:ascii="Arial" w:hAnsi="Arial" w:cs="Arial"/>
         </w:rPr>
-        <w:t>*</w:t>
-      </w:r>
-      <w:r>
-        <w:rPr>
-          <w:rFonts w:ascii="Arial" w:hAnsi="Arial" w:cs="Arial"/>
-        </w:rPr>
-        <w:t>Visa minimizar os custos gerados pelo transporte dos carros produzidos, onde o coeficiente de cada variável representa a quantidade de carros que serão transportados por cada rota.</w:t>
+        <w:t>*Visa minimizar os custos gerados pelo transporte dos carros produzidos, onde o coeficiente de cada variável representa a quantidade de carros que serão transportados por cada rota.</w:t>
       </w:r>
     </w:p>
     <w:p>
@@ -3855,13 +4302,7 @@
         <w:rPr>
           <w:rFonts w:ascii="Arial" w:hAnsi="Arial" w:cs="Arial"/>
         </w:rPr>
-        <w:t>=</w:t>
-      </w:r>
-      <w:r>
-        <w:rPr>
-          <w:rFonts w:ascii="Arial" w:hAnsi="Arial" w:cs="Arial"/>
-        </w:rPr>
-        <w:t xml:space="preserve"> 12249</w:t>
+        <w:t>= 12249</w:t>
       </w:r>
       <w:r>
         <w:rPr>
@@ -3930,13 +4371,7 @@
         <w:rPr>
           <w:rFonts w:ascii="Arial" w:hAnsi="Arial" w:cs="Arial"/>
         </w:rPr>
-        <w:t>=</w:t>
-      </w:r>
-      <w:r>
-        <w:rPr>
-          <w:rFonts w:ascii="Arial" w:hAnsi="Arial" w:cs="Arial"/>
-        </w:rPr>
-        <w:t xml:space="preserve"> 12944</w:t>
+        <w:t>= 12944</w:t>
       </w:r>
       <w:r>
         <w:rPr>
@@ -4005,13 +4440,7 @@
         <w:rPr>
           <w:rFonts w:ascii="Arial" w:hAnsi="Arial" w:cs="Arial"/>
         </w:rPr>
-        <w:t>=</w:t>
-      </w:r>
-      <w:r>
-        <w:rPr>
-          <w:rFonts w:ascii="Arial" w:hAnsi="Arial" w:cs="Arial"/>
-        </w:rPr>
-        <w:t xml:space="preserve"> 13423</w:t>
+        <w:t>= 13423</w:t>
       </w:r>
       <w:r>
         <w:rPr>
@@ -4086,13 +4515,7 @@
         <w:rPr>
           <w:rFonts w:ascii="Arial" w:hAnsi="Arial" w:cs="Arial"/>
         </w:rPr>
-        <w:t>=</w:t>
-      </w:r>
-      <w:r>
-        <w:rPr>
-          <w:rFonts w:ascii="Arial" w:hAnsi="Arial" w:cs="Arial"/>
-        </w:rPr>
-        <w:t xml:space="preserve"> 11439</w:t>
+        <w:t>= 11439</w:t>
       </w:r>
       <w:r>
         <w:rPr>
@@ -4174,13 +4597,7 @@
         <w:rPr>
           <w:rFonts w:ascii="Arial" w:hAnsi="Arial" w:cs="Arial"/>
         </w:rPr>
-        <w:t>=</w:t>
-      </w:r>
-      <w:r>
-        <w:rPr>
-          <w:rFonts w:ascii="Arial" w:hAnsi="Arial" w:cs="Arial"/>
-        </w:rPr>
-        <w:t xml:space="preserve"> 11337</w:t>
+        <w:t>= 11337</w:t>
       </w:r>
       <w:r>
         <w:rPr>
@@ -4255,13 +4672,7 @@
         <w:rPr>
           <w:rFonts w:ascii="Arial" w:hAnsi="Arial" w:cs="Arial"/>
         </w:rPr>
-        <w:t>=</w:t>
-      </w:r>
-      <w:r>
-        <w:rPr>
-          <w:rFonts w:ascii="Arial" w:hAnsi="Arial" w:cs="Arial"/>
-        </w:rPr>
-        <w:t xml:space="preserve"> 12457</w:t>
+        <w:t>= 12457</w:t>
       </w:r>
       <w:r>
         <w:rPr>
@@ -4337,13 +4748,7 @@
         <w:rPr>
           <w:rFonts w:ascii="Arial" w:hAnsi="Arial" w:cs="Arial"/>
         </w:rPr>
-        <w:t>=</w:t>
-      </w:r>
-      <w:r>
-        <w:rPr>
-          <w:rFonts w:ascii="Arial" w:hAnsi="Arial" w:cs="Arial"/>
-        </w:rPr>
-        <w:t xml:space="preserve"> 12394</w:t>
+        <w:t>= 12394</w:t>
       </w:r>
       <w:r>
         <w:rPr>
@@ -4425,13 +4830,7 @@
         <w:rPr>
           <w:rFonts w:ascii="Arial" w:hAnsi="Arial" w:cs="Arial"/>
         </w:rPr>
-        <w:t>=</w:t>
-      </w:r>
-      <w:r>
-        <w:rPr>
-          <w:rFonts w:ascii="Arial" w:hAnsi="Arial" w:cs="Arial"/>
-        </w:rPr>
-        <w:t xml:space="preserve"> 12989</w:t>
+        <w:t>= 12989</w:t>
       </w:r>
       <w:r>
         <w:rPr>
@@ -4505,13 +4904,7 @@
         <w:rPr>
           <w:rFonts w:ascii="Arial" w:hAnsi="Arial" w:cs="Arial"/>
         </w:rPr>
-        <w:t>=</w:t>
-      </w:r>
-      <w:r>
-        <w:rPr>
-          <w:rFonts w:ascii="Arial" w:hAnsi="Arial" w:cs="Arial"/>
-        </w:rPr>
-        <w:t xml:space="preserve"> 13627</w:t>
+        <w:t>= 13627</w:t>
       </w:r>
       <w:r>
         <w:rPr>
@@ -4591,13 +4984,7 @@
         <w:rPr>
           <w:rFonts w:ascii="Arial" w:hAnsi="Arial" w:cs="Arial"/>
         </w:rPr>
-        <w:t>=</w:t>
-      </w:r>
-      <w:r>
-        <w:rPr>
-          <w:rFonts w:ascii="Arial" w:hAnsi="Arial" w:cs="Arial"/>
-        </w:rPr>
-        <w:t xml:space="preserve"> 11643</w:t>
+        <w:t>= 11643</w:t>
       </w:r>
       <w:r>
         <w:rPr>
@@ -4677,13 +5064,7 @@
         <w:rPr>
           <w:rFonts w:ascii="Arial" w:hAnsi="Arial" w:cs="Arial"/>
         </w:rPr>
-        <w:t>=</w:t>
-      </w:r>
-      <w:r>
-        <w:rPr>
-          <w:rFonts w:ascii="Arial" w:hAnsi="Arial" w:cs="Arial"/>
-        </w:rPr>
-        <w:t xml:space="preserve"> 11541</w:t>
+        <w:t>= 11541</w:t>
       </w:r>
       <w:r>
         <w:rPr>
@@ -4771,14 +5152,7 @@
           <w:rFonts w:ascii="Arial" w:hAnsi="Arial" w:cs="Arial"/>
           <w:b/>
         </w:rPr>
-        <w:t>Sujeito a</w:t>
-      </w:r>
-      <w:r>
-        <w:rPr>
-          <w:rFonts w:ascii="Arial" w:hAnsi="Arial" w:cs="Arial"/>
-          <w:b/>
-        </w:rPr>
-        <w:t>:</w:t>
+        <w:t>Sujeito a:</w:t>
       </w:r>
     </w:p>
     <w:p>
@@ -4967,7 +5341,7 @@
                   </m:d>
                   <m:ctrlPr>
                     <w:rPr>
-                      <w:rFonts w:ascii="Cambria Math" w:eastAsia="Cambria Math" w:hAnsi="Cambria Math" w:cs="Cambria Math"/>
+                      <w:rFonts w:ascii="Cambria Math" w:eastAsia="Cambria Math" w:hAnsi="Cambria Math" w:cs="Arial"/>
                     </w:rPr>
                   </m:ctrlPr>
                 </m:e>
@@ -5117,7 +5491,7 @@
                   </m:d>
                   <m:ctrlPr>
                     <w:rPr>
-                      <w:rFonts w:ascii="Cambria Math" w:eastAsia="Cambria Math" w:hAnsi="Cambria Math" w:cs="Cambria Math"/>
+                      <w:rFonts w:ascii="Cambria Math" w:eastAsia="Cambria Math" w:hAnsi="Cambria Math" w:cs="Arial"/>
                       <w:i/>
                     </w:rPr>
                   </m:ctrlPr>
@@ -5230,7 +5604,7 @@
                   </m:d>
                   <m:ctrlPr>
                     <w:rPr>
-                      <w:rFonts w:ascii="Cambria Math" w:eastAsia="Cambria Math" w:hAnsi="Cambria Math" w:cs="Cambria Math"/>
+                      <w:rFonts w:ascii="Cambria Math" w:eastAsia="Cambria Math" w:hAnsi="Cambria Math" w:cs="Arial"/>
                       <w:i/>
                     </w:rPr>
                   </m:ctrlPr>
@@ -5343,7 +5717,7 @@
                   </m:d>
                   <m:ctrlPr>
                     <w:rPr>
-                      <w:rFonts w:ascii="Cambria Math" w:eastAsia="Cambria Math" w:hAnsi="Cambria Math" w:cs="Cambria Math"/>
+                      <w:rFonts w:ascii="Cambria Math" w:eastAsia="Cambria Math" w:hAnsi="Cambria Math" w:cs="Arial"/>
                       <w:i/>
                     </w:rPr>
                   </m:ctrlPr>
@@ -5456,7 +5830,7 @@
                   </m:d>
                   <m:ctrlPr>
                     <w:rPr>
-                      <w:rFonts w:ascii="Cambria Math" w:eastAsia="Cambria Math" w:hAnsi="Cambria Math" w:cs="Cambria Math"/>
+                      <w:rFonts w:ascii="Cambria Math" w:eastAsia="Cambria Math" w:hAnsi="Cambria Math" w:cs="Arial"/>
                       <w:i/>
                     </w:rPr>
                   </m:ctrlPr>
@@ -5961,6 +6335,9 @@
         <w:ind w:left="-426"/>
         <w:jc w:val="center"/>
         <w:outlineLvl w:val="0"/>
+        <w:rPr>
+          <w:rFonts w:ascii="Arial" w:hAnsi="Arial" w:cs="Arial"/>
+        </w:rPr>
       </w:pPr>
       <w:r>
         <w:rPr>
@@ -6024,13 +6401,13 @@
         <w:jc w:val="center"/>
         <w:rPr>
           <w:rFonts w:ascii="Arial" w:hAnsi="Arial" w:cs="Arial"/>
-          <w:b/>
           <w:sz w:val="24"/>
           <w:szCs w:val="24"/>
         </w:rPr>
       </w:pPr>
       <w:r>
         <w:rPr>
+          <w:rFonts w:ascii="Arial" w:hAnsi="Arial" w:cs="Arial"/>
           <w:b/>
           <w:sz w:val="24"/>
           <w:szCs w:val="24"/>
@@ -6039,6 +6416,7 @@
       </w:r>
       <w:r>
         <w:rPr>
+          <w:rFonts w:ascii="Arial" w:hAnsi="Arial" w:cs="Arial"/>
           <w:b/>
           <w:sz w:val="24"/>
           <w:szCs w:val="24"/>
@@ -6047,6 +6425,7 @@
       </w:r>
       <w:r>
         <w:rPr>
+          <w:rFonts w:ascii="Arial" w:hAnsi="Arial" w:cs="Arial"/>
           <w:b/>
           <w:sz w:val="24"/>
           <w:szCs w:val="24"/>
@@ -6055,6 +6434,7 @@
       </w:r>
       <w:r>
         <w:rPr>
+          <w:rFonts w:ascii="Arial" w:hAnsi="Arial" w:cs="Arial"/>
           <w:b/>
           <w:sz w:val="24"/>
           <w:szCs w:val="24"/>
@@ -6063,15 +6443,17 @@
       </w:r>
       <w:r>
         <w:rPr>
+          <w:rFonts w:ascii="Arial" w:hAnsi="Arial" w:cs="Arial"/>
           <w:b/>
           <w:noProof/>
           <w:sz w:val="24"/>
           <w:szCs w:val="24"/>
         </w:rPr>
-        <w:t>1</w:t>
-      </w:r>
-      <w:r>
-        <w:rPr>
+        <w:t>2</w:t>
+      </w:r>
+      <w:r>
+        <w:rPr>
+          <w:rFonts w:ascii="Arial" w:hAnsi="Arial" w:cs="Arial"/>
           <w:b/>
           <w:sz w:val="24"/>
           <w:szCs w:val="24"/>
@@ -6080,19 +6462,20 @@
       </w:r>
       <w:r>
         <w:rPr>
+          <w:rFonts w:ascii="Arial" w:hAnsi="Arial" w:cs="Arial"/>
           <w:b/>
           <w:sz w:val="24"/>
           <w:szCs w:val="24"/>
         </w:rPr>
-        <w:t>. Entrada</w:t>
-      </w:r>
-      <w:r>
-        <w:rPr>
-          <w:b/>
+        <w:t>. Entrada de dados do software LINDO para o problema da questão 2.</w:t>
+      </w:r>
+      <w:r>
+        <w:rPr>
+          <w:rFonts w:ascii="Arial" w:hAnsi="Arial" w:cs="Arial"/>
           <w:sz w:val="24"/>
           <w:szCs w:val="24"/>
         </w:rPr>
-        <w:t xml:space="preserve"> de dados do software LINDO.</w:t>
+        <w:t xml:space="preserve"> </w:t>
       </w:r>
     </w:p>
     <w:p>
@@ -6151,21 +6534,22 @@
     </w:p>
     <w:p>
       <w:pPr>
-        <w:jc w:val="both"/>
-        <w:rPr>
-          <w:rFonts w:ascii="Arial" w:hAnsi="Arial" w:cs="Arial"/>
-          <w:b/>
-        </w:rPr>
-      </w:pPr>
-      <w:r>
-        <w:rPr>
+        <w:jc w:val="center"/>
+        <w:rPr>
+          <w:rFonts w:ascii="Arial" w:hAnsi="Arial" w:cs="Arial"/>
+          <w:b/>
+        </w:rPr>
+      </w:pPr>
+      <w:r>
+        <w:rPr>
+          <w:rFonts w:ascii="Arial" w:hAnsi="Arial" w:cs="Arial"/>
           <w:noProof/>
           <w:lang w:eastAsia="pt-BR"/>
         </w:rPr>
         <w:drawing>
-          <wp:inline distT="0" distB="0" distL="0" distR="0" wp14:anchorId="7880CDC0" wp14:editId="2470608F">
-            <wp:extent cx="5396230" cy="2272097"/>
-            <wp:effectExtent l="0" t="0" r="0" b="0"/>
+          <wp:inline distT="0" distB="0" distL="0" distR="0" wp14:anchorId="7880CDC0" wp14:editId="1CEE58DC">
+            <wp:extent cx="4107719" cy="1729566"/>
+            <wp:effectExtent l="0" t="0" r="7620" b="0"/>
             <wp:docPr id="1" name="Picture 1"/>
             <wp:cNvGraphicFramePr>
               <a:graphicFrameLocks xmlns:a="http://schemas.openxmlformats.org/drawingml/2006/main" noChangeAspect="1"/>
@@ -6189,7 +6573,7 @@
                   <pic:spPr bwMode="auto">
                     <a:xfrm>
                       <a:off x="0" y="0"/>
-                      <a:ext cx="5396230" cy="2272097"/>
+                      <a:ext cx="4231703" cy="1781770"/>
                     </a:xfrm>
                     <a:prstGeom prst="rect">
                       <a:avLst/>
@@ -6308,19 +6692,7 @@
         <w:rPr>
           <w:rFonts w:ascii="Arial" w:hAnsi="Arial" w:cs="Arial"/>
         </w:rPr>
-        <w:t xml:space="preserve"> </w:t>
-      </w:r>
-      <w:r>
-        <w:rPr>
-          <w:rFonts w:ascii="Arial" w:hAnsi="Arial" w:cs="Arial"/>
-        </w:rPr>
-        <w:t>onde</w:t>
-      </w:r>
-      <w:r>
-        <w:rPr>
-          <w:rFonts w:ascii="Arial" w:hAnsi="Arial" w:cs="Arial"/>
-        </w:rPr>
-        <w:t>:</w:t>
+        <w:t xml:space="preserve"> onde:</w:t>
       </w:r>
     </w:p>
     <w:p>
@@ -6341,29 +6713,19 @@
         </w:rPr>
         <w:t>“</w:t>
       </w:r>
+      <w:proofErr w:type="gramStart"/>
       <w:r>
         <w:rPr>
           <w:rFonts w:ascii="Arial" w:hAnsi="Arial" w:cs="Arial"/>
         </w:rPr>
         <w:t>i</w:t>
       </w:r>
-      <w:r>
-        <w:rPr>
-          <w:rFonts w:ascii="Arial" w:hAnsi="Arial" w:cs="Arial"/>
-        </w:rPr>
-        <w:t>”</w:t>
-      </w:r>
-      <w:r>
-        <w:rPr>
-          <w:rFonts w:ascii="Arial" w:hAnsi="Arial" w:cs="Arial"/>
-        </w:rPr>
-        <w:t xml:space="preserve"> </w:t>
-      </w:r>
-      <w:r>
-        <w:rPr>
-          <w:rFonts w:ascii="Arial" w:hAnsi="Arial" w:cs="Arial"/>
-        </w:rPr>
-        <w:t xml:space="preserve">representa a </w:t>
+      <w:proofErr w:type="gramEnd"/>
+      <w:r>
+        <w:rPr>
+          <w:rFonts w:ascii="Arial" w:hAnsi="Arial" w:cs="Arial"/>
+        </w:rPr>
+        <w:t xml:space="preserve">” representa a </w:t>
       </w:r>
       <w:r>
         <w:rPr>
@@ -6408,12 +6770,14 @@
         </w:rPr>
         <w:t>“</w:t>
       </w:r>
+      <w:proofErr w:type="gramStart"/>
       <w:r>
         <w:rPr>
           <w:rFonts w:ascii="Arial" w:hAnsi="Arial" w:cs="Arial"/>
         </w:rPr>
         <w:t>j</w:t>
       </w:r>
+      <w:proofErr w:type="gramEnd"/>
       <w:r>
         <w:rPr>
           <w:rFonts w:ascii="Arial" w:hAnsi="Arial" w:cs="Arial"/>
@@ -6458,16 +6822,12 @@
         <w:jc w:val="both"/>
         <w:rPr>
           <w:rFonts w:ascii="Arial" w:hAnsi="Arial" w:cs="Arial"/>
-          <w:sz w:val="20"/>
-          <w:szCs w:val="20"/>
-        </w:rPr>
-      </w:pPr>
-      <w:r>
-        <w:rPr>
-          <w:rFonts w:ascii="Arial" w:hAnsi="Arial" w:cs="Arial"/>
-          <w:b/>
-          <w:sz w:val="20"/>
-          <w:szCs w:val="20"/>
+        </w:rPr>
+      </w:pPr>
+      <w:r>
+        <w:rPr>
+          <w:rFonts w:ascii="Arial" w:hAnsi="Arial" w:cs="Arial"/>
+          <w:b/>
         </w:rPr>
         <w:t>X</w:t>
       </w:r>
@@ -6475,8 +6835,6 @@
         <w:rPr>
           <w:rFonts w:ascii="Arial" w:hAnsi="Arial" w:cs="Arial"/>
           <w:b/>
-          <w:sz w:val="20"/>
-          <w:szCs w:val="20"/>
           <w:vertAlign w:val="subscript"/>
         </w:rPr>
         <w:t>11</w:t>
@@ -6485,8 +6843,6 @@
         <w:rPr>
           <w:rFonts w:ascii="Arial" w:hAnsi="Arial" w:cs="Arial"/>
           <w:b/>
-          <w:sz w:val="20"/>
-          <w:szCs w:val="20"/>
           <w:vertAlign w:val="subscript"/>
         </w:rPr>
         <w:t xml:space="preserve"> </w:t>
@@ -6495,16 +6851,12 @@
         <w:rPr>
           <w:rFonts w:ascii="Arial" w:hAnsi="Arial" w:cs="Arial"/>
           <w:b/>
-          <w:sz w:val="20"/>
-          <w:szCs w:val="20"/>
         </w:rPr>
         <w:t xml:space="preserve">= </w:t>
       </w:r>
       <w:r>
         <w:rPr>
           <w:rFonts w:ascii="Arial" w:hAnsi="Arial" w:cs="Arial"/>
-          <w:sz w:val="20"/>
-          <w:szCs w:val="20"/>
         </w:rPr>
         <w:t>Dólares que serão investidos no projeto 1 que pertence a subsidiária 1.</w:t>
       </w:r>
@@ -6514,26 +6866,20 @@
         <w:jc w:val="both"/>
         <w:rPr>
           <w:rFonts w:ascii="Arial" w:hAnsi="Arial" w:cs="Arial"/>
-          <w:sz w:val="20"/>
-          <w:szCs w:val="20"/>
-        </w:rPr>
-      </w:pPr>
-    </w:p>
-    <w:p>
-      <w:pPr>
-        <w:jc w:val="both"/>
-        <w:rPr>
-          <w:rFonts w:ascii="Arial" w:hAnsi="Arial" w:cs="Arial"/>
-          <w:sz w:val="20"/>
-          <w:szCs w:val="20"/>
-        </w:rPr>
-      </w:pPr>
-      <w:r>
-        <w:rPr>
-          <w:rFonts w:ascii="Arial" w:hAnsi="Arial" w:cs="Arial"/>
-          <w:b/>
-          <w:sz w:val="20"/>
-          <w:szCs w:val="20"/>
+        </w:rPr>
+      </w:pPr>
+    </w:p>
+    <w:p>
+      <w:pPr>
+        <w:jc w:val="both"/>
+        <w:rPr>
+          <w:rFonts w:ascii="Arial" w:hAnsi="Arial" w:cs="Arial"/>
+        </w:rPr>
+      </w:pPr>
+      <w:r>
+        <w:rPr>
+          <w:rFonts w:ascii="Arial" w:hAnsi="Arial" w:cs="Arial"/>
+          <w:b/>
         </w:rPr>
         <w:t>X</w:t>
       </w:r>
@@ -6541,8 +6887,6 @@
         <w:rPr>
           <w:rFonts w:ascii="Arial" w:hAnsi="Arial" w:cs="Arial"/>
           <w:b/>
-          <w:sz w:val="20"/>
-          <w:szCs w:val="20"/>
           <w:vertAlign w:val="subscript"/>
         </w:rPr>
         <w:t>1</w:t>
@@ -6551,8 +6895,6 @@
         <w:rPr>
           <w:rFonts w:ascii="Arial" w:hAnsi="Arial" w:cs="Arial"/>
           <w:b/>
-          <w:sz w:val="20"/>
-          <w:szCs w:val="20"/>
           <w:vertAlign w:val="subscript"/>
         </w:rPr>
         <w:t xml:space="preserve">2 </w:t>
@@ -6561,16 +6903,12 @@
         <w:rPr>
           <w:rFonts w:ascii="Arial" w:hAnsi="Arial" w:cs="Arial"/>
           <w:b/>
-          <w:sz w:val="20"/>
-          <w:szCs w:val="20"/>
         </w:rPr>
         <w:t xml:space="preserve">= </w:t>
       </w:r>
       <w:r>
         <w:rPr>
           <w:rFonts w:ascii="Arial" w:hAnsi="Arial" w:cs="Arial"/>
-          <w:sz w:val="20"/>
-          <w:szCs w:val="20"/>
         </w:rPr>
         <w:t>Dólares que serão investidos no projeto 2 que pertence a subsidiária 1.</w:t>
       </w:r>
@@ -6580,8 +6918,6 @@
         <w:jc w:val="both"/>
         <w:rPr>
           <w:rFonts w:ascii="Arial" w:hAnsi="Arial" w:cs="Arial"/>
-          <w:sz w:val="20"/>
-          <w:szCs w:val="20"/>
           <w:vertAlign w:val="subscript"/>
         </w:rPr>
       </w:pPr>
@@ -6591,16 +6927,12 @@
         <w:jc w:val="both"/>
         <w:rPr>
           <w:rFonts w:ascii="Arial" w:hAnsi="Arial" w:cs="Arial"/>
-          <w:sz w:val="20"/>
-          <w:szCs w:val="20"/>
-        </w:rPr>
-      </w:pPr>
-      <w:r>
-        <w:rPr>
-          <w:rFonts w:ascii="Arial" w:hAnsi="Arial" w:cs="Arial"/>
-          <w:b/>
-          <w:sz w:val="20"/>
-          <w:szCs w:val="20"/>
+        </w:rPr>
+      </w:pPr>
+      <w:r>
+        <w:rPr>
+          <w:rFonts w:ascii="Arial" w:hAnsi="Arial" w:cs="Arial"/>
+          <w:b/>
         </w:rPr>
         <w:t>X</w:t>
       </w:r>
@@ -6608,8 +6940,6 @@
         <w:rPr>
           <w:rFonts w:ascii="Arial" w:hAnsi="Arial" w:cs="Arial"/>
           <w:b/>
-          <w:sz w:val="20"/>
-          <w:szCs w:val="20"/>
           <w:vertAlign w:val="subscript"/>
         </w:rPr>
         <w:t xml:space="preserve">13 </w:t>
@@ -6618,16 +6948,12 @@
         <w:rPr>
           <w:rFonts w:ascii="Arial" w:hAnsi="Arial" w:cs="Arial"/>
           <w:b/>
-          <w:sz w:val="20"/>
-          <w:szCs w:val="20"/>
         </w:rPr>
         <w:t xml:space="preserve">= </w:t>
       </w:r>
       <w:r>
         <w:rPr>
           <w:rFonts w:ascii="Arial" w:hAnsi="Arial" w:cs="Arial"/>
-          <w:sz w:val="20"/>
-          <w:szCs w:val="20"/>
         </w:rPr>
         <w:t>Dólares que serão investidos no projeto 3 que pertence a subsidiária 1.</w:t>
       </w:r>
@@ -6637,26 +6963,20 @@
         <w:jc w:val="both"/>
         <w:rPr>
           <w:rFonts w:ascii="Arial" w:hAnsi="Arial" w:cs="Arial"/>
-          <w:sz w:val="20"/>
-          <w:szCs w:val="20"/>
-        </w:rPr>
-      </w:pPr>
-    </w:p>
-    <w:p>
-      <w:pPr>
-        <w:jc w:val="both"/>
-        <w:rPr>
-          <w:rFonts w:ascii="Arial" w:hAnsi="Arial" w:cs="Arial"/>
-          <w:sz w:val="20"/>
-          <w:szCs w:val="20"/>
-        </w:rPr>
-      </w:pPr>
-      <w:r>
-        <w:rPr>
-          <w:rFonts w:ascii="Arial" w:hAnsi="Arial" w:cs="Arial"/>
-          <w:b/>
-          <w:sz w:val="20"/>
-          <w:szCs w:val="20"/>
+        </w:rPr>
+      </w:pPr>
+    </w:p>
+    <w:p>
+      <w:pPr>
+        <w:jc w:val="both"/>
+        <w:rPr>
+          <w:rFonts w:ascii="Arial" w:hAnsi="Arial" w:cs="Arial"/>
+        </w:rPr>
+      </w:pPr>
+      <w:r>
+        <w:rPr>
+          <w:rFonts w:ascii="Arial" w:hAnsi="Arial" w:cs="Arial"/>
+          <w:b/>
         </w:rPr>
         <w:t>X</w:t>
       </w:r>
@@ -6664,8 +6984,6 @@
         <w:rPr>
           <w:rFonts w:ascii="Arial" w:hAnsi="Arial" w:cs="Arial"/>
           <w:b/>
-          <w:sz w:val="20"/>
-          <w:szCs w:val="20"/>
           <w:vertAlign w:val="subscript"/>
         </w:rPr>
         <w:t>24</w:t>
@@ -6674,8 +6992,6 @@
         <w:rPr>
           <w:rFonts w:ascii="Arial" w:hAnsi="Arial" w:cs="Arial"/>
           <w:b/>
-          <w:sz w:val="20"/>
-          <w:szCs w:val="20"/>
           <w:vertAlign w:val="subscript"/>
         </w:rPr>
         <w:t xml:space="preserve"> </w:t>
@@ -6684,16 +7000,12 @@
         <w:rPr>
           <w:rFonts w:ascii="Arial" w:hAnsi="Arial" w:cs="Arial"/>
           <w:b/>
-          <w:sz w:val="20"/>
-          <w:szCs w:val="20"/>
         </w:rPr>
         <w:t xml:space="preserve">= </w:t>
       </w:r>
       <w:r>
         <w:rPr>
           <w:rFonts w:ascii="Arial" w:hAnsi="Arial" w:cs="Arial"/>
-          <w:sz w:val="20"/>
-          <w:szCs w:val="20"/>
         </w:rPr>
         <w:t>Dólares que serão investidos no projeto 4 que pertence a subsidiária 2.</w:t>
       </w:r>
@@ -6704,26 +7016,20 @@
         <w:rPr>
           <w:rFonts w:ascii="Arial" w:hAnsi="Arial" w:cs="Arial"/>
           <w:b/>
-          <w:sz w:val="20"/>
-          <w:szCs w:val="20"/>
-        </w:rPr>
-      </w:pPr>
-    </w:p>
-    <w:p>
-      <w:pPr>
-        <w:jc w:val="both"/>
-        <w:rPr>
-          <w:rFonts w:ascii="Arial" w:hAnsi="Arial" w:cs="Arial"/>
-          <w:sz w:val="20"/>
-          <w:szCs w:val="20"/>
-        </w:rPr>
-      </w:pPr>
-      <w:r>
-        <w:rPr>
-          <w:rFonts w:ascii="Arial" w:hAnsi="Arial" w:cs="Arial"/>
-          <w:b/>
-          <w:sz w:val="20"/>
-          <w:szCs w:val="20"/>
+        </w:rPr>
+      </w:pPr>
+    </w:p>
+    <w:p>
+      <w:pPr>
+        <w:jc w:val="both"/>
+        <w:rPr>
+          <w:rFonts w:ascii="Arial" w:hAnsi="Arial" w:cs="Arial"/>
+        </w:rPr>
+      </w:pPr>
+      <w:r>
+        <w:rPr>
+          <w:rFonts w:ascii="Arial" w:hAnsi="Arial" w:cs="Arial"/>
+          <w:b/>
         </w:rPr>
         <w:t>X</w:t>
       </w:r>
@@ -6731,8 +7037,6 @@
         <w:rPr>
           <w:rFonts w:ascii="Arial" w:hAnsi="Arial" w:cs="Arial"/>
           <w:b/>
-          <w:sz w:val="20"/>
-          <w:szCs w:val="20"/>
           <w:vertAlign w:val="subscript"/>
         </w:rPr>
         <w:t>2</w:t>
@@ -6741,8 +7045,6 @@
         <w:rPr>
           <w:rFonts w:ascii="Arial" w:hAnsi="Arial" w:cs="Arial"/>
           <w:b/>
-          <w:sz w:val="20"/>
-          <w:szCs w:val="20"/>
           <w:vertAlign w:val="subscript"/>
         </w:rPr>
         <w:t>5</w:t>
@@ -6751,8 +7053,6 @@
         <w:rPr>
           <w:rFonts w:ascii="Arial" w:hAnsi="Arial" w:cs="Arial"/>
           <w:b/>
-          <w:sz w:val="20"/>
-          <w:szCs w:val="20"/>
           <w:vertAlign w:val="subscript"/>
         </w:rPr>
         <w:t xml:space="preserve"> </w:t>
@@ -6761,16 +7061,12 @@
         <w:rPr>
           <w:rFonts w:ascii="Arial" w:hAnsi="Arial" w:cs="Arial"/>
           <w:b/>
-          <w:sz w:val="20"/>
-          <w:szCs w:val="20"/>
         </w:rPr>
         <w:t xml:space="preserve">= </w:t>
       </w:r>
       <w:r>
         <w:rPr>
           <w:rFonts w:ascii="Arial" w:hAnsi="Arial" w:cs="Arial"/>
-          <w:sz w:val="20"/>
-          <w:szCs w:val="20"/>
         </w:rPr>
         <w:t>Dólares que serão investidos no projeto 5 que pertence a subsidiária 2.</w:t>
       </w:r>
@@ -6781,18 +7077,14 @@
         <w:rPr>
           <w:rFonts w:ascii="Arial" w:hAnsi="Arial" w:cs="Arial"/>
           <w:b/>
-          <w:sz w:val="20"/>
-          <w:szCs w:val="20"/>
-        </w:rPr>
-      </w:pPr>
-    </w:p>
-    <w:p>
-      <w:pPr>
-        <w:jc w:val="both"/>
-        <w:rPr>
-          <w:rFonts w:ascii="Arial" w:hAnsi="Arial" w:cs="Arial"/>
-          <w:sz w:val="20"/>
-          <w:szCs w:val="20"/>
+        </w:rPr>
+      </w:pPr>
+    </w:p>
+    <w:p>
+      <w:pPr>
+        <w:jc w:val="both"/>
+        <w:rPr>
+          <w:rFonts w:ascii="Arial" w:hAnsi="Arial" w:cs="Arial"/>
           <w:vertAlign w:val="subscript"/>
         </w:rPr>
       </w:pPr>
@@ -6800,8 +7092,6 @@
         <w:rPr>
           <w:rFonts w:ascii="Arial" w:hAnsi="Arial" w:cs="Arial"/>
           <w:b/>
-          <w:sz w:val="20"/>
-          <w:szCs w:val="20"/>
         </w:rPr>
         <w:t>X</w:t>
       </w:r>
@@ -6809,8 +7099,6 @@
         <w:rPr>
           <w:rFonts w:ascii="Arial" w:hAnsi="Arial" w:cs="Arial"/>
           <w:b/>
-          <w:sz w:val="20"/>
-          <w:szCs w:val="20"/>
           <w:vertAlign w:val="subscript"/>
         </w:rPr>
         <w:t>26</w:t>
@@ -6819,8 +7107,6 @@
         <w:rPr>
           <w:rFonts w:ascii="Arial" w:hAnsi="Arial" w:cs="Arial"/>
           <w:b/>
-          <w:sz w:val="20"/>
-          <w:szCs w:val="20"/>
           <w:vertAlign w:val="subscript"/>
         </w:rPr>
         <w:t xml:space="preserve"> </w:t>
@@ -6829,16 +7115,12 @@
         <w:rPr>
           <w:rFonts w:ascii="Arial" w:hAnsi="Arial" w:cs="Arial"/>
           <w:b/>
-          <w:sz w:val="20"/>
-          <w:szCs w:val="20"/>
         </w:rPr>
         <w:t xml:space="preserve">= </w:t>
       </w:r>
       <w:r>
         <w:rPr>
           <w:rFonts w:ascii="Arial" w:hAnsi="Arial" w:cs="Arial"/>
-          <w:sz w:val="20"/>
-          <w:szCs w:val="20"/>
         </w:rPr>
         <w:t>Dólares que serão investidos no projeto 6 que pertence a subsidiária 2.</w:t>
       </w:r>
@@ -6848,26 +7130,20 @@
         <w:jc w:val="both"/>
         <w:rPr>
           <w:rFonts w:ascii="Arial" w:hAnsi="Arial" w:cs="Arial"/>
-          <w:sz w:val="20"/>
-          <w:szCs w:val="20"/>
-        </w:rPr>
-      </w:pPr>
-    </w:p>
-    <w:p>
-      <w:pPr>
-        <w:jc w:val="both"/>
-        <w:rPr>
-          <w:rFonts w:ascii="Arial" w:hAnsi="Arial" w:cs="Arial"/>
-          <w:sz w:val="20"/>
-          <w:szCs w:val="20"/>
-        </w:rPr>
-      </w:pPr>
-      <w:r>
-        <w:rPr>
-          <w:rFonts w:ascii="Arial" w:hAnsi="Arial" w:cs="Arial"/>
-          <w:b/>
-          <w:sz w:val="20"/>
-          <w:szCs w:val="20"/>
+        </w:rPr>
+      </w:pPr>
+    </w:p>
+    <w:p>
+      <w:pPr>
+        <w:jc w:val="both"/>
+        <w:rPr>
+          <w:rFonts w:ascii="Arial" w:hAnsi="Arial" w:cs="Arial"/>
+        </w:rPr>
+      </w:pPr>
+      <w:r>
+        <w:rPr>
+          <w:rFonts w:ascii="Arial" w:hAnsi="Arial" w:cs="Arial"/>
+          <w:b/>
         </w:rPr>
         <w:t>X</w:t>
       </w:r>
@@ -6875,8 +7151,6 @@
         <w:rPr>
           <w:rFonts w:ascii="Arial" w:hAnsi="Arial" w:cs="Arial"/>
           <w:b/>
-          <w:sz w:val="20"/>
-          <w:szCs w:val="20"/>
           <w:vertAlign w:val="subscript"/>
         </w:rPr>
         <w:t>37</w:t>
@@ -6885,8 +7159,6 @@
         <w:rPr>
           <w:rFonts w:ascii="Arial" w:hAnsi="Arial" w:cs="Arial"/>
           <w:b/>
-          <w:sz w:val="20"/>
-          <w:szCs w:val="20"/>
           <w:vertAlign w:val="subscript"/>
         </w:rPr>
         <w:t xml:space="preserve"> </w:t>
@@ -6895,16 +7167,12 @@
         <w:rPr>
           <w:rFonts w:ascii="Arial" w:hAnsi="Arial" w:cs="Arial"/>
           <w:b/>
-          <w:sz w:val="20"/>
-          <w:szCs w:val="20"/>
         </w:rPr>
         <w:t xml:space="preserve">= </w:t>
       </w:r>
       <w:r>
         <w:rPr>
           <w:rFonts w:ascii="Arial" w:hAnsi="Arial" w:cs="Arial"/>
-          <w:sz w:val="20"/>
-          <w:szCs w:val="20"/>
         </w:rPr>
         <w:t>Dólares que serão investidos no projeto 7 que pertence a subsidiária 3.</w:t>
       </w:r>
@@ -6915,26 +7183,20 @@
         <w:rPr>
           <w:rFonts w:ascii="Arial" w:hAnsi="Arial" w:cs="Arial"/>
           <w:b/>
-          <w:sz w:val="20"/>
-          <w:szCs w:val="20"/>
-        </w:rPr>
-      </w:pPr>
-    </w:p>
-    <w:p>
-      <w:pPr>
-        <w:jc w:val="both"/>
-        <w:rPr>
-          <w:rFonts w:ascii="Arial" w:hAnsi="Arial" w:cs="Arial"/>
-          <w:sz w:val="20"/>
-          <w:szCs w:val="20"/>
-        </w:rPr>
-      </w:pPr>
-      <w:r>
-        <w:rPr>
-          <w:rFonts w:ascii="Arial" w:hAnsi="Arial" w:cs="Arial"/>
-          <w:b/>
-          <w:sz w:val="20"/>
-          <w:szCs w:val="20"/>
+        </w:rPr>
+      </w:pPr>
+    </w:p>
+    <w:p>
+      <w:pPr>
+        <w:jc w:val="both"/>
+        <w:rPr>
+          <w:rFonts w:ascii="Arial" w:hAnsi="Arial" w:cs="Arial"/>
+        </w:rPr>
+      </w:pPr>
+      <w:r>
+        <w:rPr>
+          <w:rFonts w:ascii="Arial" w:hAnsi="Arial" w:cs="Arial"/>
+          <w:b/>
         </w:rPr>
         <w:t>X</w:t>
       </w:r>
@@ -6942,8 +7204,6 @@
         <w:rPr>
           <w:rFonts w:ascii="Arial" w:hAnsi="Arial" w:cs="Arial"/>
           <w:b/>
-          <w:sz w:val="20"/>
-          <w:szCs w:val="20"/>
           <w:vertAlign w:val="subscript"/>
         </w:rPr>
         <w:t>38</w:t>
@@ -6952,8 +7212,6 @@
         <w:rPr>
           <w:rFonts w:ascii="Arial" w:hAnsi="Arial" w:cs="Arial"/>
           <w:b/>
-          <w:sz w:val="20"/>
-          <w:szCs w:val="20"/>
           <w:vertAlign w:val="subscript"/>
         </w:rPr>
         <w:t xml:space="preserve"> </w:t>
@@ -6962,16 +7220,12 @@
         <w:rPr>
           <w:rFonts w:ascii="Arial" w:hAnsi="Arial" w:cs="Arial"/>
           <w:b/>
-          <w:sz w:val="20"/>
-          <w:szCs w:val="20"/>
         </w:rPr>
         <w:t xml:space="preserve">= </w:t>
       </w:r>
       <w:r>
         <w:rPr>
           <w:rFonts w:ascii="Arial" w:hAnsi="Arial" w:cs="Arial"/>
-          <w:sz w:val="20"/>
-          <w:szCs w:val="20"/>
         </w:rPr>
         <w:t>Dólares que serão investidos no projeto 8 que pertence a subsidiária 3.</w:t>
       </w:r>
@@ -7339,19 +7593,7 @@
         <w:rPr>
           <w:rFonts w:ascii="Arial" w:hAnsi="Arial" w:cs="Arial"/>
         </w:rPr>
-        <w:t>*</w:t>
-      </w:r>
-      <w:r>
-        <w:rPr>
-          <w:rFonts w:ascii="Arial" w:hAnsi="Arial" w:cs="Arial"/>
-        </w:rPr>
-        <w:t xml:space="preserve">Visa </w:t>
-      </w:r>
-      <w:r>
-        <w:rPr>
-          <w:rFonts w:ascii="Arial" w:hAnsi="Arial" w:cs="Arial"/>
-        </w:rPr>
-        <w:t>maximizar a taxa de retorno ob</w:t>
+        <w:t>*Visa maximizar a taxa de retorno ob</w:t>
       </w:r>
       <w:r>
         <w:rPr>
@@ -7673,7 +7915,7 @@
                   </m:r>
                   <m:ctrlPr>
                     <w:rPr>
-                      <w:rFonts w:ascii="Cambria Math" w:eastAsia="Cambria Math" w:hAnsi="Cambria Math" w:cs="Cambria Math"/>
+                      <w:rFonts w:ascii="Cambria Math" w:eastAsia="Cambria Math" w:hAnsi="Cambria Math" w:cs="Arial"/>
                       <w:i/>
                     </w:rPr>
                   </m:ctrlPr>
@@ -7741,13 +7983,13 @@
                       <m:nor/>
                     </m:rPr>
                     <w:rPr>
-                      <w:rFonts w:ascii="Cambria Math" w:eastAsia="Cambria Math" w:hAnsi="Cambria Math" w:cs="Cambria Math"/>
+                      <w:rFonts w:ascii="Cambria Math" w:eastAsia="Cambria Math" w:hAnsi="Cambria Math" w:cs="Arial"/>
                     </w:rPr>
                     <m:t>≥ 5000000</m:t>
                   </m:r>
                   <m:ctrlPr>
                     <w:rPr>
-                      <w:rFonts w:ascii="Cambria Math" w:eastAsia="Cambria Math" w:hAnsi="Cambria Math" w:cs="Cambria Math"/>
+                      <w:rFonts w:ascii="Cambria Math" w:eastAsia="Cambria Math" w:hAnsi="Cambria Math" w:cs="Arial"/>
                       <w:i/>
                     </w:rPr>
                   </m:ctrlPr>
@@ -7796,13 +8038,13 @@
                       <m:nor/>
                     </m:rPr>
                     <w:rPr>
-                      <w:rFonts w:ascii="Cambria Math" w:eastAsia="Cambria Math" w:hAnsi="Cambria Math" w:cs="Cambria Math"/>
+                      <w:rFonts w:ascii="Cambria Math" w:eastAsia="Cambria Math" w:hAnsi="Cambria Math" w:cs="Arial"/>
                     </w:rPr>
                     <m:t>≥ 8000000</m:t>
                   </m:r>
                   <m:ctrlPr>
                     <w:rPr>
-                      <w:rFonts w:ascii="Cambria Math" w:eastAsia="Cambria Math" w:hAnsi="Cambria Math" w:cs="Cambria Math"/>
+                      <w:rFonts w:ascii="Cambria Math" w:eastAsia="Cambria Math" w:hAnsi="Cambria Math" w:cs="Arial"/>
                       <w:i/>
                     </w:rPr>
                   </m:ctrlPr>
@@ -7870,13 +8112,13 @@
                       <m:nor/>
                     </m:rPr>
                     <w:rPr>
-                      <w:rFonts w:ascii="Cambria Math" w:eastAsia="Cambria Math" w:hAnsi="Cambria Math" w:cs="Cambria Math"/>
+                      <w:rFonts w:ascii="Cambria Math" w:eastAsia="Cambria Math" w:hAnsi="Cambria Math" w:cs="Arial"/>
                     </w:rPr>
                     <m:t>≤ 17000000</m:t>
                   </m:r>
                   <m:ctrlPr>
                     <w:rPr>
-                      <w:rFonts w:ascii="Cambria Math" w:eastAsia="Cambria Math" w:hAnsi="Cambria Math" w:cs="Cambria Math"/>
+                      <w:rFonts w:ascii="Cambria Math" w:eastAsia="Cambria Math" w:hAnsi="Cambria Math" w:cs="Arial"/>
                       <w:i/>
                     </w:rPr>
                   </m:ctrlPr>
@@ -7917,13 +8159,13 @@
                       <m:nor/>
                     </m:rPr>
                     <w:rPr>
-                      <w:rFonts w:ascii="Cambria Math" w:eastAsia="Cambria Math" w:hAnsi="Cambria Math" w:cs="Cambria Math"/>
+                      <w:rFonts w:ascii="Cambria Math" w:eastAsia="Cambria Math" w:hAnsi="Cambria Math" w:cs="Arial"/>
                     </w:rPr>
                     <m:t>≤ 6000000</m:t>
                   </m:r>
                   <m:ctrlPr>
                     <w:rPr>
-                      <w:rFonts w:ascii="Cambria Math" w:eastAsia="Cambria Math" w:hAnsi="Cambria Math" w:cs="Cambria Math"/>
+                      <w:rFonts w:ascii="Cambria Math" w:eastAsia="Cambria Math" w:hAnsi="Cambria Math" w:cs="Arial"/>
                       <w:i/>
                     </w:rPr>
                   </m:ctrlPr>
@@ -7953,13 +8195,13 @@
                       <m:nor/>
                     </m:rPr>
                     <w:rPr>
-                      <w:rFonts w:ascii="Cambria Math" w:eastAsia="Cambria Math" w:hAnsi="Cambria Math" w:cs="Cambria Math"/>
+                      <w:rFonts w:ascii="Cambria Math" w:eastAsia="Cambria Math" w:hAnsi="Cambria Math" w:cs="Arial"/>
                     </w:rPr>
                     <m:t xml:space="preserve"> ≤ 5000000</m:t>
                   </m:r>
                   <m:ctrlPr>
                     <w:rPr>
-                      <w:rFonts w:ascii="Cambria Math" w:eastAsia="Cambria Math" w:hAnsi="Cambria Math" w:cs="Cambria Math"/>
+                      <w:rFonts w:ascii="Cambria Math" w:eastAsia="Cambria Math" w:hAnsi="Cambria Math" w:cs="Arial"/>
                       <w:i/>
                     </w:rPr>
                   </m:ctrlPr>
@@ -7989,13 +8231,13 @@
                       <m:nor/>
                     </m:rPr>
                     <w:rPr>
-                      <w:rFonts w:ascii="Cambria Math" w:eastAsia="Cambria Math" w:hAnsi="Cambria Math" w:cs="Cambria Math"/>
+                      <w:rFonts w:ascii="Cambria Math" w:eastAsia="Cambria Math" w:hAnsi="Cambria Math" w:cs="Arial"/>
                     </w:rPr>
                     <m:t xml:space="preserve"> ≤ 9000000</m:t>
                   </m:r>
                   <m:ctrlPr>
                     <w:rPr>
-                      <w:rFonts w:ascii="Cambria Math" w:eastAsia="Cambria Math" w:hAnsi="Cambria Math" w:cs="Cambria Math"/>
+                      <w:rFonts w:ascii="Cambria Math" w:eastAsia="Cambria Math" w:hAnsi="Cambria Math" w:cs="Arial"/>
                       <w:i/>
                     </w:rPr>
                   </m:ctrlPr>
@@ -8025,13 +8267,13 @@
                       <m:nor/>
                     </m:rPr>
                     <w:rPr>
-                      <w:rFonts w:ascii="Cambria Math" w:eastAsia="Cambria Math" w:hAnsi="Cambria Math" w:cs="Cambria Math"/>
+                      <w:rFonts w:ascii="Cambria Math" w:eastAsia="Cambria Math" w:hAnsi="Cambria Math" w:cs="Arial"/>
                     </w:rPr>
                     <m:t xml:space="preserve"> ≤ 7000000</m:t>
                   </m:r>
                   <m:ctrlPr>
                     <w:rPr>
-                      <w:rFonts w:ascii="Cambria Math" w:eastAsia="Cambria Math" w:hAnsi="Cambria Math" w:cs="Cambria Math"/>
+                      <w:rFonts w:ascii="Cambria Math" w:eastAsia="Cambria Math" w:hAnsi="Cambria Math" w:cs="Arial"/>
                       <w:i/>
                     </w:rPr>
                   </m:ctrlPr>
@@ -8061,13 +8303,13 @@
                       <m:nor/>
                     </m:rPr>
                     <w:rPr>
-                      <w:rFonts w:ascii="Cambria Math" w:eastAsia="Cambria Math" w:hAnsi="Cambria Math" w:cs="Cambria Math"/>
+                      <w:rFonts w:ascii="Cambria Math" w:eastAsia="Cambria Math" w:hAnsi="Cambria Math" w:cs="Arial"/>
                     </w:rPr>
                     <m:t xml:space="preserve"> ≤ 10000000</m:t>
                   </m:r>
                   <m:ctrlPr>
                     <w:rPr>
-                      <w:rFonts w:ascii="Cambria Math" w:eastAsia="Cambria Math" w:hAnsi="Cambria Math" w:cs="Cambria Math"/>
+                      <w:rFonts w:ascii="Cambria Math" w:eastAsia="Cambria Math" w:hAnsi="Cambria Math" w:cs="Arial"/>
                       <w:i/>
                     </w:rPr>
                   </m:ctrlPr>
@@ -8080,7 +8322,7 @@
                     <w:rPr>
                       <w:rFonts w:ascii="Cambria Math" w:hAnsi="Cambria Math" w:cs="Arial"/>
                     </w:rPr>
-                    <m:t xml:space="preserve"> X</m:t>
+                    <m:t>X</m:t>
                   </m:r>
                   <m:r>
                     <m:rPr>
@@ -8097,13 +8339,13 @@
                       <m:nor/>
                     </m:rPr>
                     <w:rPr>
-                      <w:rFonts w:ascii="Cambria Math" w:eastAsia="Cambria Math" w:hAnsi="Cambria Math" w:cs="Cambria Math"/>
+                      <w:rFonts w:ascii="Cambria Math" w:eastAsia="Cambria Math" w:hAnsi="Cambria Math" w:cs="Arial"/>
                     </w:rPr>
                     <m:t xml:space="preserve"> ≤ 4000000</m:t>
                   </m:r>
                   <m:ctrlPr>
                     <w:rPr>
-                      <w:rFonts w:ascii="Cambria Math" w:eastAsia="Cambria Math" w:hAnsi="Cambria Math" w:cs="Cambria Math"/>
+                      <w:rFonts w:ascii="Cambria Math" w:eastAsia="Cambria Math" w:hAnsi="Cambria Math" w:cs="Arial"/>
                       <w:i/>
                     </w:rPr>
                   </m:ctrlPr>
@@ -8133,13 +8375,13 @@
                       <m:nor/>
                     </m:rPr>
                     <w:rPr>
-                      <w:rFonts w:ascii="Cambria Math" w:eastAsia="Cambria Math" w:hAnsi="Cambria Math" w:cs="Cambria Math"/>
+                      <w:rFonts w:ascii="Cambria Math" w:eastAsia="Cambria Math" w:hAnsi="Cambria Math" w:cs="Arial"/>
                     </w:rPr>
                     <m:t xml:space="preserve"> ≤ 6000000</m:t>
                   </m:r>
                   <m:ctrlPr>
                     <w:rPr>
-                      <w:rFonts w:ascii="Cambria Math" w:eastAsia="Cambria Math" w:hAnsi="Cambria Math" w:cs="Cambria Math"/>
+                      <w:rFonts w:ascii="Cambria Math" w:eastAsia="Cambria Math" w:hAnsi="Cambria Math" w:cs="Arial"/>
                       <w:i/>
                     </w:rPr>
                   </m:ctrlPr>
@@ -8169,13 +8411,13 @@
                       <m:nor/>
                     </m:rPr>
                     <w:rPr>
-                      <w:rFonts w:ascii="Cambria Math" w:eastAsia="Cambria Math" w:hAnsi="Cambria Math" w:cs="Cambria Math"/>
+                      <w:rFonts w:ascii="Cambria Math" w:eastAsia="Cambria Math" w:hAnsi="Cambria Math" w:cs="Arial"/>
                     </w:rPr>
                     <m:t xml:space="preserve"> ≤ 3000000</m:t>
                   </m:r>
                   <m:ctrlPr>
                     <w:rPr>
-                      <w:rFonts w:ascii="Cambria Math" w:eastAsia="Cambria Math" w:hAnsi="Cambria Math" w:cs="Cambria Math"/>
+                      <w:rFonts w:ascii="Cambria Math" w:eastAsia="Cambria Math" w:hAnsi="Cambria Math" w:cs="Arial"/>
                       <w:i/>
                     </w:rPr>
                   </m:ctrlPr>
@@ -8338,7 +8580,7 @@
                       <m:nor/>
                     </m:rPr>
                     <w:rPr>
-                      <w:rFonts w:ascii="Cambria Math" w:eastAsia="Cambria Math" w:hAnsi="Cambria Math" w:cs="Cambria Math"/>
+                      <w:rFonts w:ascii="Cambria Math" w:eastAsia="Cambria Math" w:hAnsi="Cambria Math" w:cs="Arial"/>
                     </w:rPr>
                     <m:t>≥ 0</m:t>
                   </m:r>
@@ -8386,23 +8628,270 @@
     <w:p>
       <w:pPr>
         <w:pStyle w:val="PargrafodaLista"/>
-        <w:jc w:val="both"/>
-        <w:rPr>
-          <w:rFonts w:ascii="Arial" w:hAnsi="Arial" w:cs="Arial"/>
-        </w:rPr>
-      </w:pPr>
-    </w:p>
-    <w:p>
-      <w:pPr>
-        <w:jc w:val="both"/>
-        <w:rPr>
-          <w:rFonts w:ascii="Arial" w:hAnsi="Arial" w:cs="Arial"/>
-          <w:b/>
-        </w:rPr>
-      </w:pPr>
-    </w:p>
-    <w:p>
-      <w:pPr>
+        <w:numPr>
+          <w:ilvl w:val="0"/>
+          <w:numId w:val="20"/>
+        </w:numPr>
+        <w:jc w:val="both"/>
+        <w:rPr>
+          <w:rFonts w:ascii="Arial" w:hAnsi="Arial" w:cs="Arial"/>
+        </w:rPr>
+      </w:pPr>
+      <w:r>
+        <w:rPr>
+          <w:rFonts w:ascii="Arial" w:hAnsi="Arial" w:cs="Arial"/>
+        </w:rPr>
+        <w:t>O investimento máximo é de US$ 30 milhões;</w:t>
+      </w:r>
+    </w:p>
+    <w:p>
+      <w:pPr>
+        <w:pStyle w:val="PargrafodaLista"/>
+        <w:numPr>
+          <w:ilvl w:val="0"/>
+          <w:numId w:val="20"/>
+        </w:numPr>
+        <w:jc w:val="both"/>
+        <w:rPr>
+          <w:rFonts w:ascii="Arial" w:hAnsi="Arial" w:cs="Arial"/>
+        </w:rPr>
+      </w:pPr>
+      <w:r>
+        <w:rPr>
+          <w:rFonts w:ascii="Arial" w:hAnsi="Arial" w:cs="Arial"/>
+        </w:rPr>
+        <w:t>O investimento da subsidiária 1 será de no mínimo de US$ 3 milhões;</w:t>
+      </w:r>
+    </w:p>
+    <w:p>
+      <w:pPr>
+        <w:pStyle w:val="PargrafodaLista"/>
+        <w:numPr>
+          <w:ilvl w:val="0"/>
+          <w:numId w:val="20"/>
+        </w:numPr>
+        <w:jc w:val="both"/>
+        <w:rPr>
+          <w:rFonts w:ascii="Arial" w:hAnsi="Arial" w:cs="Arial"/>
+        </w:rPr>
+      </w:pPr>
+      <w:r>
+        <w:rPr>
+          <w:rFonts w:ascii="Arial" w:hAnsi="Arial" w:cs="Arial"/>
+        </w:rPr>
+        <w:t>O investimento da subsidiária 2 será de no mínimo de US$ 5 milhões;</w:t>
+      </w:r>
+    </w:p>
+    <w:p>
+      <w:pPr>
+        <w:pStyle w:val="PargrafodaLista"/>
+        <w:numPr>
+          <w:ilvl w:val="0"/>
+          <w:numId w:val="20"/>
+        </w:numPr>
+        <w:jc w:val="both"/>
+        <w:rPr>
+          <w:rFonts w:ascii="Arial" w:hAnsi="Arial" w:cs="Arial"/>
+        </w:rPr>
+      </w:pPr>
+      <w:r>
+        <w:rPr>
+          <w:rFonts w:ascii="Arial" w:hAnsi="Arial" w:cs="Arial"/>
+        </w:rPr>
+        <w:t>O investimento da subsidiária 3 será de no mínimo de US$ 8 milhões;</w:t>
+      </w:r>
+    </w:p>
+    <w:p>
+      <w:pPr>
+        <w:pStyle w:val="PargrafodaLista"/>
+        <w:numPr>
+          <w:ilvl w:val="0"/>
+          <w:numId w:val="20"/>
+        </w:numPr>
+        <w:jc w:val="both"/>
+        <w:rPr>
+          <w:rFonts w:ascii="Arial" w:hAnsi="Arial" w:cs="Arial"/>
+        </w:rPr>
+      </w:pPr>
+      <w:r>
+        <w:rPr>
+          <w:rFonts w:ascii="Arial" w:hAnsi="Arial" w:cs="Arial"/>
+        </w:rPr>
+        <w:t>O investimento da subsidiária 2 será de no máximo de US$ 17 milhões;</w:t>
+      </w:r>
+    </w:p>
+    <w:p>
+      <w:pPr>
+        <w:pStyle w:val="PargrafodaLista"/>
+        <w:numPr>
+          <w:ilvl w:val="0"/>
+          <w:numId w:val="20"/>
+        </w:numPr>
+        <w:jc w:val="both"/>
+        <w:rPr>
+          <w:rFonts w:ascii="Arial" w:hAnsi="Arial" w:cs="Arial"/>
+        </w:rPr>
+      </w:pPr>
+      <w:r>
+        <w:rPr>
+          <w:rFonts w:ascii="Arial" w:hAnsi="Arial" w:cs="Arial"/>
+        </w:rPr>
+        <w:t>O projeto 1 terá um máximo de 6 milhões;</w:t>
+      </w:r>
+    </w:p>
+    <w:p>
+      <w:pPr>
+        <w:pStyle w:val="PargrafodaLista"/>
+        <w:numPr>
+          <w:ilvl w:val="0"/>
+          <w:numId w:val="20"/>
+        </w:numPr>
+        <w:jc w:val="both"/>
+        <w:rPr>
+          <w:rFonts w:ascii="Arial" w:hAnsi="Arial" w:cs="Arial"/>
+        </w:rPr>
+      </w:pPr>
+      <w:r>
+        <w:rPr>
+          <w:rFonts w:ascii="Arial" w:hAnsi="Arial" w:cs="Arial"/>
+        </w:rPr>
+        <w:t>O projeto 2 terá um máximo de 5 milhões;</w:t>
+      </w:r>
+    </w:p>
+    <w:p>
+      <w:pPr>
+        <w:pStyle w:val="PargrafodaLista"/>
+        <w:numPr>
+          <w:ilvl w:val="0"/>
+          <w:numId w:val="20"/>
+        </w:numPr>
+        <w:jc w:val="both"/>
+        <w:rPr>
+          <w:rFonts w:ascii="Arial" w:hAnsi="Arial" w:cs="Arial"/>
+        </w:rPr>
+      </w:pPr>
+      <w:r>
+        <w:rPr>
+          <w:rFonts w:ascii="Arial" w:hAnsi="Arial" w:cs="Arial"/>
+        </w:rPr>
+        <w:t>O projeto 3 terá um máximo de 9 milhões;</w:t>
+      </w:r>
+    </w:p>
+    <w:p>
+      <w:pPr>
+        <w:pStyle w:val="PargrafodaLista"/>
+        <w:numPr>
+          <w:ilvl w:val="0"/>
+          <w:numId w:val="20"/>
+        </w:numPr>
+        <w:jc w:val="both"/>
+        <w:rPr>
+          <w:rFonts w:ascii="Arial" w:hAnsi="Arial" w:cs="Arial"/>
+        </w:rPr>
+      </w:pPr>
+      <w:r>
+        <w:rPr>
+          <w:rFonts w:ascii="Arial" w:hAnsi="Arial" w:cs="Arial"/>
+        </w:rPr>
+        <w:t>O projeto 4 terá um máximo de 7 milhões;</w:t>
+      </w:r>
+    </w:p>
+    <w:p>
+      <w:pPr>
+        <w:pStyle w:val="PargrafodaLista"/>
+        <w:numPr>
+          <w:ilvl w:val="0"/>
+          <w:numId w:val="20"/>
+        </w:numPr>
+        <w:jc w:val="both"/>
+        <w:rPr>
+          <w:rFonts w:ascii="Arial" w:hAnsi="Arial" w:cs="Arial"/>
+        </w:rPr>
+      </w:pPr>
+      <w:r>
+        <w:rPr>
+          <w:rFonts w:ascii="Arial" w:hAnsi="Arial" w:cs="Arial"/>
+        </w:rPr>
+        <w:t>O projeto 5 terá um máximo de 10 milhões;</w:t>
+      </w:r>
+    </w:p>
+    <w:p>
+      <w:pPr>
+        <w:pStyle w:val="PargrafodaLista"/>
+        <w:numPr>
+          <w:ilvl w:val="0"/>
+          <w:numId w:val="20"/>
+        </w:numPr>
+        <w:jc w:val="both"/>
+        <w:rPr>
+          <w:rFonts w:ascii="Arial" w:hAnsi="Arial" w:cs="Arial"/>
+        </w:rPr>
+      </w:pPr>
+      <w:r>
+        <w:rPr>
+          <w:rFonts w:ascii="Arial" w:hAnsi="Arial" w:cs="Arial"/>
+        </w:rPr>
+        <w:t>O projeto 6 terá um máximo de 4 milhões;</w:t>
+      </w:r>
+    </w:p>
+    <w:p>
+      <w:pPr>
+        <w:pStyle w:val="PargrafodaLista"/>
+        <w:numPr>
+          <w:ilvl w:val="0"/>
+          <w:numId w:val="20"/>
+        </w:numPr>
+        <w:jc w:val="both"/>
+        <w:rPr>
+          <w:rFonts w:ascii="Arial" w:hAnsi="Arial" w:cs="Arial"/>
+        </w:rPr>
+      </w:pPr>
+      <w:r>
+        <w:rPr>
+          <w:rFonts w:ascii="Arial" w:hAnsi="Arial" w:cs="Arial"/>
+        </w:rPr>
+        <w:t>O projeto 7 terá um máximo de 6 milhões;</w:t>
+      </w:r>
+    </w:p>
+    <w:p>
+      <w:pPr>
+        <w:pStyle w:val="PargrafodaLista"/>
+        <w:numPr>
+          <w:ilvl w:val="0"/>
+          <w:numId w:val="20"/>
+        </w:numPr>
+        <w:jc w:val="both"/>
+        <w:rPr>
+          <w:rFonts w:ascii="Arial" w:hAnsi="Arial" w:cs="Arial"/>
+        </w:rPr>
+      </w:pPr>
+      <w:r>
+        <w:rPr>
+          <w:rFonts w:ascii="Arial" w:hAnsi="Arial" w:cs="Arial"/>
+        </w:rPr>
+        <w:t>O projeto 8 terá um máximo de 3 milhões;</w:t>
+      </w:r>
+    </w:p>
+    <w:p>
+      <w:pPr>
+        <w:jc w:val="both"/>
+        <w:rPr>
+          <w:rFonts w:ascii="Arial" w:hAnsi="Arial" w:cs="Arial"/>
+        </w:rPr>
+      </w:pPr>
+    </w:p>
+    <w:p>
+      <w:pPr>
+        <w:pStyle w:val="PargrafodaLista"/>
+        <w:jc w:val="both"/>
+        <w:rPr>
+          <w:rFonts w:ascii="Arial" w:hAnsi="Arial" w:cs="Arial"/>
+        </w:rPr>
+      </w:pPr>
+    </w:p>
+    <w:p>
+      <w:pPr>
+        <w:keepNext/>
         <w:rPr>
           <w:rFonts w:ascii="Arial" w:hAnsi="Arial" w:cs="Arial"/>
         </w:rPr>
@@ -8413,6 +8902,129 @@
           <w:b/>
         </w:rPr>
         <w:t>Resolução:</w:t>
+      </w:r>
+      <w:r>
+        <w:rPr>
+          <w:rFonts w:ascii="Arial" w:hAnsi="Arial" w:cs="Arial"/>
+          <w:b/>
+          <w:noProof/>
+          <w:lang w:eastAsia="pt-BR"/>
+        </w:rPr>
+        <w:drawing>
+          <wp:inline distT="0" distB="0" distL="0" distR="0" wp14:anchorId="6D9FC5DF" wp14:editId="54E9C44B">
+            <wp:extent cx="5386705" cy="1847215"/>
+            <wp:effectExtent l="0" t="0" r="0" b="6985"/>
+            <wp:docPr id="4" name="Imagem 4" descr="../../Dropbox/Capturas%20de%20tela/Captura%20de%20tela%202016-02-16%2022.48.48.png"/>
+            <wp:cNvGraphicFramePr>
+              <a:graphicFrameLocks xmlns:a="http://schemas.openxmlformats.org/drawingml/2006/main" noChangeAspect="1"/>
+            </wp:cNvGraphicFramePr>
+            <a:graphic xmlns:a="http://schemas.openxmlformats.org/drawingml/2006/main">
+              <a:graphicData uri="http://schemas.openxmlformats.org/drawingml/2006/picture">
+                <pic:pic xmlns:pic="http://schemas.openxmlformats.org/drawingml/2006/picture">
+                  <pic:nvPicPr>
+                    <pic:cNvPr id="0" name="Picture 1" descr="../../Dropbox/Capturas%20de%20tela/Captura%20de%20tela%202016-02-16%2022.48.48.png"/>
+                    <pic:cNvPicPr>
+                      <a:picLocks noChangeAspect="1" noChangeArrowheads="1"/>
+                    </pic:cNvPicPr>
+                  </pic:nvPicPr>
+                  <pic:blipFill>
+                    <a:blip r:embed="rId9">
+                      <a:extLst>
+                        <a:ext uri="{28A0092B-C50C-407E-A947-70E740481C1C}">
+                          <a14:useLocalDpi xmlns:a14="http://schemas.microsoft.com/office/drawing/2010/main" val="0"/>
+                        </a:ext>
+                      </a:extLst>
+                    </a:blip>
+                    <a:srcRect/>
+                    <a:stretch>
+                      <a:fillRect/>
+                    </a:stretch>
+                  </pic:blipFill>
+                  <pic:spPr bwMode="auto">
+                    <a:xfrm>
+                      <a:off x="0" y="0"/>
+                      <a:ext cx="5386705" cy="1847215"/>
+                    </a:xfrm>
+                    <a:prstGeom prst="rect">
+                      <a:avLst/>
+                    </a:prstGeom>
+                    <a:noFill/>
+                    <a:ln>
+                      <a:noFill/>
+                    </a:ln>
+                  </pic:spPr>
+                </pic:pic>
+              </a:graphicData>
+            </a:graphic>
+          </wp:inline>
+        </w:drawing>
+      </w:r>
+    </w:p>
+    <w:p>
+      <w:pPr>
+        <w:pStyle w:val="Legenda"/>
+        <w:rPr>
+          <w:rFonts w:ascii="Arial" w:hAnsi="Arial" w:cs="Arial"/>
+          <w:sz w:val="24"/>
+          <w:szCs w:val="24"/>
+        </w:rPr>
+      </w:pPr>
+      <w:r>
+        <w:rPr>
+          <w:rFonts w:ascii="Arial" w:hAnsi="Arial" w:cs="Arial"/>
+          <w:sz w:val="24"/>
+          <w:szCs w:val="24"/>
+        </w:rPr>
+        <w:t xml:space="preserve">Figura </w:t>
+      </w:r>
+      <w:r>
+        <w:rPr>
+          <w:rFonts w:ascii="Arial" w:hAnsi="Arial" w:cs="Arial"/>
+          <w:sz w:val="24"/>
+          <w:szCs w:val="24"/>
+        </w:rPr>
+        <w:fldChar w:fldCharType="begin"/>
+      </w:r>
+      <w:r>
+        <w:rPr>
+          <w:rFonts w:ascii="Arial" w:hAnsi="Arial" w:cs="Arial"/>
+          <w:sz w:val="24"/>
+          <w:szCs w:val="24"/>
+        </w:rPr>
+        <w:instrText xml:space="preserve"> SEQ Figura \* ARABIC </w:instrText>
+      </w:r>
+      <w:r>
+        <w:rPr>
+          <w:rFonts w:ascii="Arial" w:hAnsi="Arial" w:cs="Arial"/>
+          <w:sz w:val="24"/>
+          <w:szCs w:val="24"/>
+        </w:rPr>
+        <w:fldChar w:fldCharType="separate"/>
+      </w:r>
+      <w:r>
+        <w:rPr>
+          <w:rFonts w:ascii="Arial" w:hAnsi="Arial" w:cs="Arial"/>
+          <w:noProof/>
+          <w:sz w:val="24"/>
+          <w:szCs w:val="24"/>
+        </w:rPr>
+        <w:t>3</w:t>
+      </w:r>
+      <w:r>
+        <w:rPr>
+          <w:rFonts w:ascii="Arial" w:hAnsi="Arial" w:cs="Arial"/>
+          <w:sz w:val="24"/>
+          <w:szCs w:val="24"/>
+        </w:rPr>
+        <w:fldChar w:fldCharType="end"/>
+      </w:r>
+      <w:r>
+        <w:rPr>
+          <w:rFonts w:ascii="Arial" w:hAnsi="Arial" w:cs="Arial"/>
+          <w:sz w:val="24"/>
+          <w:szCs w:val="24"/>
+        </w:rPr>
+        <w:t>. Entrada de dados do software LINDO para o problema da questão 3.</w:t>
       </w:r>
     </w:p>
     <w:sectPr>
@@ -9842,6 +10454,232 @@
     </w:lvl>
   </w:abstractNum>
   <w:abstractNum w:abstractNumId="14">
+    <w:nsid w:val="47E3065D"/>
+    <w:multiLevelType w:val="hybridMultilevel"/>
+    <w:tmpl w:val="920A2A4C"/>
+    <w:lvl w:ilvl="0" w:tplc="04160001">
+      <w:start w:val="1"/>
+      <w:numFmt w:val="bullet"/>
+      <w:lvlText w:val=""/>
+      <w:lvlJc w:val="left"/>
+      <w:pPr>
+        <w:ind w:left="720" w:hanging="360"/>
+      </w:pPr>
+      <w:rPr>
+        <w:rFonts w:ascii="Symbol" w:hAnsi="Symbol" w:hint="default"/>
+      </w:rPr>
+    </w:lvl>
+    <w:lvl w:ilvl="1" w:tplc="04160003" w:tentative="1">
+      <w:start w:val="1"/>
+      <w:numFmt w:val="bullet"/>
+      <w:lvlText w:val="o"/>
+      <w:lvlJc w:val="left"/>
+      <w:pPr>
+        <w:ind w:left="1440" w:hanging="360"/>
+      </w:pPr>
+      <w:rPr>
+        <w:rFonts w:ascii="Courier New" w:hAnsi="Courier New" w:cs="Courier New" w:hint="default"/>
+      </w:rPr>
+    </w:lvl>
+    <w:lvl w:ilvl="2" w:tplc="04160005" w:tentative="1">
+      <w:start w:val="1"/>
+      <w:numFmt w:val="bullet"/>
+      <w:lvlText w:val=""/>
+      <w:lvlJc w:val="left"/>
+      <w:pPr>
+        <w:ind w:left="2160" w:hanging="360"/>
+      </w:pPr>
+      <w:rPr>
+        <w:rFonts w:ascii="Wingdings" w:hAnsi="Wingdings" w:hint="default"/>
+      </w:rPr>
+    </w:lvl>
+    <w:lvl w:ilvl="3" w:tplc="04160001" w:tentative="1">
+      <w:start w:val="1"/>
+      <w:numFmt w:val="bullet"/>
+      <w:lvlText w:val=""/>
+      <w:lvlJc w:val="left"/>
+      <w:pPr>
+        <w:ind w:left="2880" w:hanging="360"/>
+      </w:pPr>
+      <w:rPr>
+        <w:rFonts w:ascii="Symbol" w:hAnsi="Symbol" w:hint="default"/>
+      </w:rPr>
+    </w:lvl>
+    <w:lvl w:ilvl="4" w:tplc="04160003" w:tentative="1">
+      <w:start w:val="1"/>
+      <w:numFmt w:val="bullet"/>
+      <w:lvlText w:val="o"/>
+      <w:lvlJc w:val="left"/>
+      <w:pPr>
+        <w:ind w:left="3600" w:hanging="360"/>
+      </w:pPr>
+      <w:rPr>
+        <w:rFonts w:ascii="Courier New" w:hAnsi="Courier New" w:cs="Courier New" w:hint="default"/>
+      </w:rPr>
+    </w:lvl>
+    <w:lvl w:ilvl="5" w:tplc="04160005" w:tentative="1">
+      <w:start w:val="1"/>
+      <w:numFmt w:val="bullet"/>
+      <w:lvlText w:val=""/>
+      <w:lvlJc w:val="left"/>
+      <w:pPr>
+        <w:ind w:left="4320" w:hanging="360"/>
+      </w:pPr>
+      <w:rPr>
+        <w:rFonts w:ascii="Wingdings" w:hAnsi="Wingdings" w:hint="default"/>
+      </w:rPr>
+    </w:lvl>
+    <w:lvl w:ilvl="6" w:tplc="04160001" w:tentative="1">
+      <w:start w:val="1"/>
+      <w:numFmt w:val="bullet"/>
+      <w:lvlText w:val=""/>
+      <w:lvlJc w:val="left"/>
+      <w:pPr>
+        <w:ind w:left="5040" w:hanging="360"/>
+      </w:pPr>
+      <w:rPr>
+        <w:rFonts w:ascii="Symbol" w:hAnsi="Symbol" w:hint="default"/>
+      </w:rPr>
+    </w:lvl>
+    <w:lvl w:ilvl="7" w:tplc="04160003" w:tentative="1">
+      <w:start w:val="1"/>
+      <w:numFmt w:val="bullet"/>
+      <w:lvlText w:val="o"/>
+      <w:lvlJc w:val="left"/>
+      <w:pPr>
+        <w:ind w:left="5760" w:hanging="360"/>
+      </w:pPr>
+      <w:rPr>
+        <w:rFonts w:ascii="Courier New" w:hAnsi="Courier New" w:cs="Courier New" w:hint="default"/>
+      </w:rPr>
+    </w:lvl>
+    <w:lvl w:ilvl="8" w:tplc="04160005" w:tentative="1">
+      <w:start w:val="1"/>
+      <w:numFmt w:val="bullet"/>
+      <w:lvlText w:val=""/>
+      <w:lvlJc w:val="left"/>
+      <w:pPr>
+        <w:ind w:left="6480" w:hanging="360"/>
+      </w:pPr>
+      <w:rPr>
+        <w:rFonts w:ascii="Wingdings" w:hAnsi="Wingdings" w:hint="default"/>
+      </w:rPr>
+    </w:lvl>
+  </w:abstractNum>
+  <w:abstractNum w:abstractNumId="15">
+    <w:nsid w:val="4F855F39"/>
+    <w:multiLevelType w:val="hybridMultilevel"/>
+    <w:tmpl w:val="D5D04F18"/>
+    <w:lvl w:ilvl="0" w:tplc="04160001">
+      <w:start w:val="1"/>
+      <w:numFmt w:val="bullet"/>
+      <w:lvlText w:val=""/>
+      <w:lvlJc w:val="left"/>
+      <w:pPr>
+        <w:ind w:left="720" w:hanging="360"/>
+      </w:pPr>
+      <w:rPr>
+        <w:rFonts w:ascii="Symbol" w:hAnsi="Symbol" w:hint="default"/>
+      </w:rPr>
+    </w:lvl>
+    <w:lvl w:ilvl="1" w:tplc="04160003" w:tentative="1">
+      <w:start w:val="1"/>
+      <w:numFmt w:val="bullet"/>
+      <w:lvlText w:val="o"/>
+      <w:lvlJc w:val="left"/>
+      <w:pPr>
+        <w:ind w:left="1440" w:hanging="360"/>
+      </w:pPr>
+      <w:rPr>
+        <w:rFonts w:ascii="Courier New" w:hAnsi="Courier New" w:cs="Courier New" w:hint="default"/>
+      </w:rPr>
+    </w:lvl>
+    <w:lvl w:ilvl="2" w:tplc="04160005" w:tentative="1">
+      <w:start w:val="1"/>
+      <w:numFmt w:val="bullet"/>
+      <w:lvlText w:val=""/>
+      <w:lvlJc w:val="left"/>
+      <w:pPr>
+        <w:ind w:left="2160" w:hanging="360"/>
+      </w:pPr>
+      <w:rPr>
+        <w:rFonts w:ascii="Wingdings" w:hAnsi="Wingdings" w:hint="default"/>
+      </w:rPr>
+    </w:lvl>
+    <w:lvl w:ilvl="3" w:tplc="04160001" w:tentative="1">
+      <w:start w:val="1"/>
+      <w:numFmt w:val="bullet"/>
+      <w:lvlText w:val=""/>
+      <w:lvlJc w:val="left"/>
+      <w:pPr>
+        <w:ind w:left="2880" w:hanging="360"/>
+      </w:pPr>
+      <w:rPr>
+        <w:rFonts w:ascii="Symbol" w:hAnsi="Symbol" w:hint="default"/>
+      </w:rPr>
+    </w:lvl>
+    <w:lvl w:ilvl="4" w:tplc="04160003" w:tentative="1">
+      <w:start w:val="1"/>
+      <w:numFmt w:val="bullet"/>
+      <w:lvlText w:val="o"/>
+      <w:lvlJc w:val="left"/>
+      <w:pPr>
+        <w:ind w:left="3600" w:hanging="360"/>
+      </w:pPr>
+      <w:rPr>
+        <w:rFonts w:ascii="Courier New" w:hAnsi="Courier New" w:cs="Courier New" w:hint="default"/>
+      </w:rPr>
+    </w:lvl>
+    <w:lvl w:ilvl="5" w:tplc="04160005" w:tentative="1">
+      <w:start w:val="1"/>
+      <w:numFmt w:val="bullet"/>
+      <w:lvlText w:val=""/>
+      <w:lvlJc w:val="left"/>
+      <w:pPr>
+        <w:ind w:left="4320" w:hanging="360"/>
+      </w:pPr>
+      <w:rPr>
+        <w:rFonts w:ascii="Wingdings" w:hAnsi="Wingdings" w:hint="default"/>
+      </w:rPr>
+    </w:lvl>
+    <w:lvl w:ilvl="6" w:tplc="04160001" w:tentative="1">
+      <w:start w:val="1"/>
+      <w:numFmt w:val="bullet"/>
+      <w:lvlText w:val=""/>
+      <w:lvlJc w:val="left"/>
+      <w:pPr>
+        <w:ind w:left="5040" w:hanging="360"/>
+      </w:pPr>
+      <w:rPr>
+        <w:rFonts w:ascii="Symbol" w:hAnsi="Symbol" w:hint="default"/>
+      </w:rPr>
+    </w:lvl>
+    <w:lvl w:ilvl="7" w:tplc="04160003" w:tentative="1">
+      <w:start w:val="1"/>
+      <w:numFmt w:val="bullet"/>
+      <w:lvlText w:val="o"/>
+      <w:lvlJc w:val="left"/>
+      <w:pPr>
+        <w:ind w:left="5760" w:hanging="360"/>
+      </w:pPr>
+      <w:rPr>
+        <w:rFonts w:ascii="Courier New" w:hAnsi="Courier New" w:cs="Courier New" w:hint="default"/>
+      </w:rPr>
+    </w:lvl>
+    <w:lvl w:ilvl="8" w:tplc="04160005" w:tentative="1">
+      <w:start w:val="1"/>
+      <w:numFmt w:val="bullet"/>
+      <w:lvlText w:val=""/>
+      <w:lvlJc w:val="left"/>
+      <w:pPr>
+        <w:ind w:left="6480" w:hanging="360"/>
+      </w:pPr>
+      <w:rPr>
+        <w:rFonts w:ascii="Wingdings" w:hAnsi="Wingdings" w:hint="default"/>
+      </w:rPr>
+    </w:lvl>
+  </w:abstractNum>
+  <w:abstractNum w:abstractNumId="16">
     <w:nsid w:val="5104461D"/>
     <w:multiLevelType w:val="hybridMultilevel"/>
     <w:tmpl w:val="2BFE05AE"/>
@@ -9930,7 +10768,7 @@
       </w:pPr>
     </w:lvl>
   </w:abstractNum>
-  <w:abstractNum w:abstractNumId="15">
+  <w:abstractNum w:abstractNumId="17">
     <w:nsid w:val="56B81DCD"/>
     <w:multiLevelType w:val="hybridMultilevel"/>
     <w:tmpl w:val="132253C4"/>
@@ -10043,7 +10881,7 @@
       </w:rPr>
     </w:lvl>
   </w:abstractNum>
-  <w:abstractNum w:abstractNumId="16">
+  <w:abstractNum w:abstractNumId="18">
     <w:nsid w:val="6CFE2179"/>
     <w:multiLevelType w:val="multilevel"/>
     <w:tmpl w:val="4D16CC38"/>
@@ -10132,7 +10970,7 @@
       </w:pPr>
     </w:lvl>
   </w:abstractNum>
-  <w:abstractNum w:abstractNumId="17">
+  <w:abstractNum w:abstractNumId="19">
     <w:nsid w:val="717313CA"/>
     <w:multiLevelType w:val="hybridMultilevel"/>
     <w:tmpl w:val="4DDC8B0A"/>
@@ -10228,13 +11066,13 @@
     <w:abstractNumId w:val="5"/>
   </w:num>
   <w:num w:numId="3">
-    <w:abstractNumId w:val="14"/>
+    <w:abstractNumId w:val="16"/>
   </w:num>
   <w:num w:numId="4">
     <w:abstractNumId w:val="6"/>
   </w:num>
   <w:num w:numId="5">
-    <w:abstractNumId w:val="17"/>
+    <w:abstractNumId w:val="19"/>
   </w:num>
   <w:num w:numId="6">
     <w:abstractNumId w:val="3"/>
@@ -10243,7 +11081,7 @@
     <w:abstractNumId w:val="10"/>
   </w:num>
   <w:num w:numId="8">
-    <w:abstractNumId w:val="16"/>
+    <w:abstractNumId w:val="18"/>
   </w:num>
   <w:num w:numId="9">
     <w:abstractNumId w:val="2"/>
@@ -10255,7 +11093,7 @@
     <w:abstractNumId w:val="7"/>
   </w:num>
   <w:num w:numId="12">
-    <w:abstractNumId w:val="15"/>
+    <w:abstractNumId w:val="17"/>
   </w:num>
   <w:num w:numId="13">
     <w:abstractNumId w:val="8"/>
@@ -10274,6 +11112,12 @@
   </w:num>
   <w:num w:numId="18">
     <w:abstractNumId w:val="0"/>
+  </w:num>
+  <w:num w:numId="19">
+    <w:abstractNumId w:val="14"/>
+  </w:num>
+  <w:num w:numId="20">
+    <w:abstractNumId w:val="15"/>
   </w:num>
 </w:numbering>
 </file>
@@ -11013,7 +11857,7 @@
 </file>
 
 <file path=customXml/itemProps1.xml><?xml version="1.0" encoding="utf-8"?>
-<ds:datastoreItem xmlns:ds="http://schemas.openxmlformats.org/officeDocument/2006/customXml" ds:itemID="{59478E89-D791-B541-8287-7A768053AF1A}">
+<ds:datastoreItem xmlns:ds="http://schemas.openxmlformats.org/officeDocument/2006/customXml" ds:itemID="{9D70BE21-E252-9A45-A6BA-3AF1421957AD}">
   <ds:schemaRefs>
     <ds:schemaRef ds:uri="http://schemas.openxmlformats.org/officeDocument/2006/bibliography"/>
   </ds:schemaRefs>

</xml_diff>

<commit_message>
Modelagem problema 1 consertada.
</commit_message>
<xml_diff>
--- a/Modelagens.docx
+++ b/Modelagens.docx
@@ -411,6 +411,26 @@
         </w:rPr>
         <w:t>Luís Guilherme Teixeira dos Santos</w:t>
       </w:r>
+    </w:p>
+    <w:p>
+      <w:pPr>
+        <w:jc w:val="right"/>
+        <w:rPr>
+          <w:rFonts w:ascii="Arial" w:hAnsi="Arial" w:cs="Arial"/>
+          <w:sz w:val="28"/>
+          <w:szCs w:val="28"/>
+        </w:rPr>
+      </w:pPr>
+    </w:p>
+    <w:p>
+      <w:pPr>
+        <w:jc w:val="right"/>
+        <w:rPr>
+          <w:rFonts w:ascii="Arial" w:hAnsi="Arial" w:cs="Arial"/>
+          <w:sz w:val="28"/>
+          <w:szCs w:val="28"/>
+        </w:rPr>
+      </w:pPr>
     </w:p>
     <w:p>
       <w:pPr>
@@ -526,6 +546,7 @@
           <w:rFonts w:ascii="Arial" w:hAnsi="Arial" w:cs="Arial"/>
           <w:b/>
         </w:rPr>
+        <w:lastRenderedPageBreak/>
         <w:t>Planejamento Urbano</w:t>
       </w:r>
     </w:p>
@@ -564,7 +585,6 @@
           <w:rFonts w:ascii="Arial" w:hAnsi="Arial" w:cs="Arial"/>
           <w:b/>
         </w:rPr>
-        <w:lastRenderedPageBreak/>
         <w:t>Variáveis de decisão:</w:t>
       </w:r>
     </w:p>
@@ -799,6 +819,12 @@
       <w:r>
         <w:rPr>
           <w:rFonts w:ascii="Arial" w:hAnsi="Arial" w:cs="Arial"/>
+        </w:rPr>
+        <w:t xml:space="preserve"> </w:t>
+      </w:r>
+      <w:r>
+        <w:rPr>
+          <w:rFonts w:ascii="Arial" w:hAnsi="Arial" w:cs="Arial"/>
           <w:b/>
         </w:rPr>
         <w:t>X</w:t>
@@ -815,7 +841,13 @@
         <w:rPr>
           <w:rFonts w:ascii="Arial" w:hAnsi="Arial" w:cs="Arial"/>
         </w:rPr>
-        <w:t xml:space="preserve"> + 300</w:t>
+        <w:t xml:space="preserve"> + </w:t>
+      </w:r>
+      <w:r>
+        <w:rPr>
+          <w:rFonts w:ascii="Arial" w:hAnsi="Arial" w:cs="Arial"/>
+        </w:rPr>
+        <w:t xml:space="preserve">750 </w:t>
       </w:r>
       <w:r>
         <w:rPr>
@@ -842,7 +874,7 @@
         <w:rPr>
           <w:rFonts w:ascii="Arial" w:hAnsi="Arial" w:cs="Arial"/>
         </w:rPr>
-        <w:t>250</w:t>
+        <w:t xml:space="preserve">1200 </w:t>
       </w:r>
       <w:r>
         <w:rPr>
@@ -864,6 +896,12 @@
           <w:rFonts w:ascii="Arial" w:hAnsi="Arial" w:cs="Arial"/>
         </w:rPr>
         <w:t xml:space="preserve"> + 100</w:t>
+      </w:r>
+      <w:r>
+        <w:rPr>
+          <w:rFonts w:ascii="Arial" w:hAnsi="Arial" w:cs="Arial"/>
+        </w:rPr>
+        <w:t xml:space="preserve"> </w:t>
       </w:r>
       <w:r>
         <w:rPr>
@@ -949,7 +987,7 @@
     <w:p>
       <w:pPr>
         <w:jc w:val="center"/>
-        <w:outlineLvl w:val="0"/>
+        <w:outlineLvl w:val="1"/>
         <w:rPr>
           <w:rFonts w:ascii="Arial" w:hAnsi="Arial" w:cs="Arial"/>
           <w:i/>
@@ -983,12 +1021,18 @@
                   <w:bookmarkStart w:id="5" w:name="OLE_LINK9"/>
                   <w:bookmarkStart w:id="6" w:name="OLE_LINK10"/>
                   <m:r>
+                    <m:rPr>
+                      <m:nor/>
+                    </m:rPr>
                     <w:rPr>
                       <w:rFonts w:ascii="Cambria Math" w:hAnsi="Cambria Math" w:cs="Arial"/>
                     </w:rPr>
                     <m:t>X</m:t>
                   </m:r>
                   <m:r>
+                    <m:rPr>
+                      <m:nor/>
+                    </m:rPr>
                     <w:rPr>
                       <w:rFonts w:ascii="Cambria Math" w:hAnsi="Cambria Math" w:cs="Arial"/>
                       <w:vertAlign w:val="subscript"/>
@@ -996,6 +1040,9 @@
                     <m:t xml:space="preserve">1 </m:t>
                   </m:r>
                   <m:r>
+                    <m:rPr>
+                      <m:nor/>
+                    </m:rPr>
                     <w:rPr>
                       <w:rFonts w:ascii="Cambria Math" w:hAnsi="Cambria Math" w:cs="Arial"/>
                     </w:rPr>
@@ -1011,6 +1058,9 @@
                     </m:dPr>
                     <m:e>
                       <m:r>
+                        <m:rPr>
+                          <m:nor/>
+                        </m:rPr>
                         <w:rPr>
                           <w:rFonts w:ascii="Cambria Math" w:hAnsi="Cambria Math" w:cs="Arial"/>
                         </w:rPr>
@@ -1030,12 +1080,18 @@
                 </m:e>
                 <m:e>
                   <m:r>
+                    <m:rPr>
+                      <m:nor/>
+                    </m:rPr>
                     <w:rPr>
                       <w:rFonts w:ascii="Cambria Math" w:hAnsi="Cambria Math" w:cs="Arial"/>
                     </w:rPr>
                     <m:t>X</m:t>
                   </m:r>
                   <m:r>
+                    <m:rPr>
+                      <m:nor/>
+                    </m:rPr>
                     <w:rPr>
                       <w:rFonts w:ascii="Cambria Math" w:hAnsi="Cambria Math" w:cs="Arial"/>
                       <w:vertAlign w:val="subscript"/>
@@ -1043,6 +1099,9 @@
                     <m:t xml:space="preserve">2 </m:t>
                   </m:r>
                   <m:r>
+                    <m:rPr>
+                      <m:nor/>
+                    </m:rPr>
                     <w:rPr>
                       <w:rFonts w:ascii="Cambria Math" w:hAnsi="Cambria Math" w:cs="Arial"/>
                     </w:rPr>
@@ -1058,6 +1117,9 @@
                     </m:dPr>
                     <m:e>
                       <m:r>
+                        <m:rPr>
+                          <m:nor/>
+                        </m:rPr>
                         <w:rPr>
                           <w:rFonts w:ascii="Cambria Math" w:hAnsi="Cambria Math" w:cs="Arial"/>
                         </w:rPr>
@@ -1074,12 +1136,18 @@
                 </m:e>
                 <m:e>
                   <m:r>
+                    <m:rPr>
+                      <m:nor/>
+                    </m:rPr>
                     <w:rPr>
                       <w:rFonts w:ascii="Cambria Math" w:hAnsi="Cambria Math" w:cs="Arial"/>
                     </w:rPr>
                     <m:t>X</m:t>
                   </m:r>
                   <m:r>
+                    <m:rPr>
+                      <m:nor/>
+                    </m:rPr>
                     <w:rPr>
                       <w:rFonts w:ascii="Cambria Math" w:hAnsi="Cambria Math" w:cs="Arial"/>
                       <w:vertAlign w:val="subscript"/>
@@ -1087,6 +1155,9 @@
                     <m:t xml:space="preserve">3 </m:t>
                   </m:r>
                   <m:r>
+                    <m:rPr>
+                      <m:nor/>
+                    </m:rPr>
                     <w:rPr>
                       <w:rFonts w:ascii="Cambria Math" w:hAnsi="Cambria Math" w:cs="Arial"/>
                     </w:rPr>
@@ -1102,6 +1173,9 @@
                     </m:dPr>
                     <m:e>
                       <m:r>
+                        <m:rPr>
+                          <m:nor/>
+                        </m:rPr>
                         <w:rPr>
                           <w:rFonts w:ascii="Cambria Math" w:hAnsi="Cambria Math" w:cs="Arial"/>
                         </w:rPr>
@@ -1118,12 +1192,18 @@
                 </m:e>
                 <m:e>
                   <m:r>
+                    <m:rPr>
+                      <m:nor/>
+                    </m:rPr>
                     <w:rPr>
                       <w:rFonts w:ascii="Cambria Math" w:eastAsia="Cambria Math" w:hAnsi="Cambria Math" w:cs="Arial"/>
                     </w:rPr>
                     <m:t>X</m:t>
                   </m:r>
                   <m:r>
+                    <m:rPr>
+                      <m:nor/>
+                    </m:rPr>
                     <w:rPr>
                       <w:rFonts w:ascii="Cambria Math" w:eastAsia="Cambria Math" w:hAnsi="Cambria Math" w:cs="Arial"/>
                       <w:vertAlign w:val="subscript"/>
@@ -1131,12 +1211,18 @@
                     <m:t xml:space="preserve">4 </m:t>
                   </m:r>
                   <m:r>
+                    <m:rPr>
+                      <m:nor/>
+                    </m:rPr>
                     <w:rPr>
                       <w:rFonts w:ascii="Cambria Math" w:eastAsia="Cambria Math" w:hAnsi="Cambria Math" w:cs="Arial"/>
                     </w:rPr>
                     <m:t>≤10000 (Área</m:t>
                   </m:r>
                   <m:r>
+                    <m:rPr>
+                      <m:nor/>
+                    </m:rPr>
                     <w:rPr>
                       <w:rFonts w:ascii="Cambria Math" w:eastAsia="Cambria Math" w:hAnsi="Cambria Math" w:cs="Arial"/>
                       <w:vertAlign w:val="subscript"/>
@@ -1144,6 +1230,9 @@
                     <m:t xml:space="preserve"> </m:t>
                   </m:r>
                   <m:r>
+                    <m:rPr>
+                      <m:nor/>
+                    </m:rPr>
                     <w:rPr>
                       <w:rFonts w:ascii="Cambria Math" w:eastAsia="Cambria Math" w:hAnsi="Cambria Math" w:cs="Arial"/>
                     </w:rPr>
@@ -1157,12 +1246,36 @@
                 </m:e>
                 <m:e>
                   <m:r>
-                    <w:rPr>
-                      <w:rFonts w:ascii="Cambria Math" w:hAnsi="Cambria Math" w:cs="Arial"/>
-                    </w:rPr>
-                    <m:t>2X</m:t>
-                  </m:r>
-                  <m:r>
+                    <m:rPr>
+                      <m:nor/>
+                    </m:rPr>
+                    <w:rPr>
+                      <w:rFonts w:ascii="Cambria Math" w:hAnsi="Cambria Math" w:cs="Arial"/>
+                    </w:rPr>
+                    <m:t>2</m:t>
+                  </m:r>
+                  <m:r>
+                    <m:rPr>
+                      <m:nor/>
+                    </m:rPr>
+                    <w:rPr>
+                      <w:rFonts w:ascii="Cambria Math" w:hAnsi="Cambria Math" w:cs="Arial"/>
+                    </w:rPr>
+                    <m:t xml:space="preserve"> </m:t>
+                  </m:r>
+                  <m:r>
+                    <m:rPr>
+                      <m:nor/>
+                    </m:rPr>
+                    <w:rPr>
+                      <w:rFonts w:ascii="Cambria Math" w:hAnsi="Cambria Math" w:cs="Arial"/>
+                    </w:rPr>
+                    <m:t>X</m:t>
+                  </m:r>
+                  <m:r>
+                    <m:rPr>
+                      <m:nor/>
+                    </m:rPr>
                     <w:rPr>
                       <w:rFonts w:ascii="Cambria Math" w:hAnsi="Cambria Math" w:cs="Arial"/>
                       <w:vertAlign w:val="subscript"/>
@@ -1170,12 +1283,18 @@
                     <m:t>2</m:t>
                   </m:r>
                   <m:r>
+                    <m:rPr>
+                      <m:nor/>
+                    </m:rPr>
                     <w:rPr>
                       <w:rFonts w:ascii="Cambria Math" w:hAnsi="Cambria Math" w:cs="Arial"/>
                     </w:rPr>
                     <m:t xml:space="preserve"> - X</m:t>
                   </m:r>
                   <m:r>
+                    <m:rPr>
+                      <m:nor/>
+                    </m:rPr>
                     <w:rPr>
                       <w:rFonts w:ascii="Cambria Math" w:hAnsi="Cambria Math" w:cs="Arial"/>
                       <w:vertAlign w:val="subscript"/>
@@ -1183,12 +1302,18 @@
                     <m:t>1</m:t>
                   </m:r>
                   <m:r>
+                    <m:rPr>
+                      <m:nor/>
+                    </m:rPr>
                     <w:rPr>
                       <w:rFonts w:ascii="Cambria Math" w:hAnsi="Cambria Math" w:cs="Arial"/>
                     </w:rPr>
                     <m:t xml:space="preserve"> - X</m:t>
                   </m:r>
                   <m:r>
+                    <m:rPr>
+                      <m:nor/>
+                    </m:rPr>
                     <w:rPr>
                       <w:rFonts w:ascii="Cambria Math" w:hAnsi="Cambria Math" w:cs="Arial"/>
                       <w:vertAlign w:val="subscript"/>
@@ -1196,6 +1321,9 @@
                     <m:t>3</m:t>
                   </m:r>
                   <m:r>
+                    <m:rPr>
+                      <m:nor/>
+                    </m:rPr>
                     <w:rPr>
                       <w:rFonts w:ascii="Cambria Math" w:hAnsi="Cambria Math" w:cs="Arial"/>
                     </w:rPr>
@@ -1211,6 +1339,9 @@
                     </m:dPr>
                     <m:e>
                       <m:r>
+                        <m:rPr>
+                          <m:nor/>
+                        </m:rPr>
                         <w:rPr>
                           <w:rFonts w:ascii="Cambria Math" w:hAnsi="Cambria Math" w:cs="Arial"/>
                         </w:rPr>
@@ -1227,25 +1358,37 @@
                 </m:e>
                 <m:e>
                   <m:r>
-                    <w:rPr>
-                      <w:rFonts w:ascii="Cambria Math" w:hAnsi="Cambria Math" w:cs="Arial"/>
-                    </w:rPr>
-                    <m:t>9 X</m:t>
-                  </m:r>
-                  <m:r>
+                    <m:rPr>
+                      <m:nor/>
+                    </m:rPr>
+                    <w:rPr>
+                      <w:rFonts w:ascii="Cambria Math" w:hAnsi="Cambria Math" w:cs="Arial"/>
+                    </w:rPr>
+                    <m:t>10 X</m:t>
+                  </m:r>
+                  <m:r>
+                    <m:rPr>
+                      <m:nor/>
+                    </m:rPr>
                     <w:rPr>
                       <w:rFonts w:ascii="Cambria Math" w:hAnsi="Cambria Math" w:cs="Arial"/>
                       <w:vertAlign w:val="subscript"/>
                     </w:rPr>
-                    <m:t xml:space="preserve">1 </m:t>
-                  </m:r>
-                  <m:r>
-                    <w:rPr>
-                      <w:rFonts w:ascii="Cambria Math" w:hAnsi="Cambria Math" w:cs="Arial"/>
-                    </w:rPr>
-                    <m:t>+ 6 X</m:t>
-                  </m:r>
-                  <m:r>
+                    <m:t>1</m:t>
+                  </m:r>
+                  <m:r>
+                    <m:rPr>
+                      <m:nor/>
+                    </m:rPr>
+                    <w:rPr>
+                      <w:rFonts w:ascii="Cambria Math" w:hAnsi="Cambria Math" w:cs="Arial"/>
+                    </w:rPr>
+                    <m:t xml:space="preserve"> + 15 X</m:t>
+                  </m:r>
+                  <m:r>
+                    <m:rPr>
+                      <m:nor/>
+                    </m:rPr>
                     <w:rPr>
                       <w:rFonts w:ascii="Cambria Math" w:hAnsi="Cambria Math" w:cs="Arial"/>
                       <w:vertAlign w:val="subscript"/>
@@ -1253,12 +1396,18 @@
                     <m:t>2</m:t>
                   </m:r>
                   <m:r>
-                    <w:rPr>
-                      <w:rFonts w:ascii="Cambria Math" w:hAnsi="Cambria Math" w:cs="Arial"/>
-                    </w:rPr>
-                    <m:t xml:space="preserve"> + 5 X</m:t>
-                  </m:r>
-                  <m:r>
+                    <m:rPr>
+                      <m:nor/>
+                    </m:rPr>
+                    <w:rPr>
+                      <w:rFonts w:ascii="Cambria Math" w:hAnsi="Cambria Math" w:cs="Arial"/>
+                    </w:rPr>
+                    <m:t xml:space="preserve"> + 18 X</m:t>
+                  </m:r>
+                  <m:r>
+                    <m:rPr>
+                      <m:nor/>
+                    </m:rPr>
                     <w:rPr>
                       <w:rFonts w:ascii="Cambria Math" w:hAnsi="Cambria Math" w:cs="Arial"/>
                       <w:vertAlign w:val="subscript"/>
@@ -1266,23 +1415,32 @@
                     <m:t>3</m:t>
                   </m:r>
                   <m:r>
-                    <w:rPr>
-                      <w:rFonts w:ascii="Cambria Math" w:hAnsi="Cambria Math" w:cs="Arial"/>
-                    </w:rPr>
-                    <m:t xml:space="preserve"> - 90 X</m:t>
-                  </m:r>
-                  <m:r>
+                    <m:rPr>
+                      <m:nor/>
+                    </m:rPr>
+                    <w:rPr>
+                      <w:rFonts w:ascii="Cambria Math" w:hAnsi="Cambria Math" w:cs="Arial"/>
+                    </w:rPr>
+                    <m:t xml:space="preserve"> - X</m:t>
+                  </m:r>
+                  <m:r>
+                    <m:rPr>
+                      <m:nor/>
+                    </m:rPr>
                     <w:rPr>
                       <w:rFonts w:ascii="Cambria Math" w:hAnsi="Cambria Math" w:cs="Arial"/>
                       <w:vertAlign w:val="subscript"/>
                     </w:rPr>
-                    <m:t xml:space="preserve">4 </m:t>
-                  </m:r>
-                  <m:r>
-                    <w:rPr>
-                      <w:rFonts w:ascii="Cambria Math" w:hAnsi="Cambria Math" w:cs="Arial"/>
-                    </w:rPr>
-                    <m:t>≥ 0</m:t>
+                    <m:t>4</m:t>
+                  </m:r>
+                  <m:r>
+                    <m:rPr>
+                      <m:nor/>
+                    </m:rPr>
+                    <w:rPr>
+                      <w:rFonts w:ascii="Cambria Math" w:hAnsi="Cambria Math" w:cs="Arial"/>
+                    </w:rPr>
+                    <m:t xml:space="preserve"> ≥ 0</m:t>
                   </m:r>
                   <m:d>
                     <m:dPr>
@@ -1294,11 +1452,25 @@
                     </m:dPr>
                     <m:e>
                       <m:r>
+                        <m:rPr>
+                          <m:nor/>
+                        </m:rPr>
                         <w:rPr>
                           <w:rFonts w:ascii="Cambria Math" w:hAnsi="Cambria Math" w:cs="Arial"/>
                         </w:rPr>
-                        <m:t>Demanda Área Comércial</m:t>
+                        <m:t xml:space="preserve">Demanda Área </m:t>
                       </m:r>
+                      <w:proofErr w:type="spellStart"/>
+                      <m:r>
+                        <m:rPr>
+                          <m:nor/>
+                        </m:rPr>
+                        <w:rPr>
+                          <w:rFonts w:ascii="Cambria Math" w:hAnsi="Cambria Math" w:cs="Arial"/>
+                        </w:rPr>
+                        <m:t>Comércial</m:t>
+                      </m:r>
+                      <w:proofErr w:type="spellEnd"/>
                     </m:e>
                   </m:d>
                   <m:ctrlPr>
@@ -1310,12 +1482,18 @@
                 </m:e>
                 <m:e>
                   <m:r>
+                    <m:rPr>
+                      <m:nor/>
+                    </m:rPr>
                     <w:rPr>
                       <w:rFonts w:ascii="Cambria Math" w:hAnsi="Cambria Math" w:cs="Arial"/>
                     </w:rPr>
                     <m:t>X</m:t>
                   </m:r>
                   <m:r>
+                    <m:rPr>
+                      <m:nor/>
+                    </m:rPr>
                     <w:rPr>
                       <w:rFonts w:ascii="Cambria Math" w:hAnsi="Cambria Math" w:cs="Arial"/>
                       <w:vertAlign w:val="subscript"/>
@@ -1323,12 +1501,18 @@
                     <m:t>1</m:t>
                   </m:r>
                   <m:r>
+                    <m:rPr>
+                      <m:nor/>
+                    </m:rPr>
                     <w:rPr>
                       <w:rFonts w:ascii="Cambria Math" w:hAnsi="Cambria Math" w:cs="Arial"/>
                     </w:rPr>
                     <m:t>, X</m:t>
                   </m:r>
                   <m:r>
+                    <m:rPr>
+                      <m:nor/>
+                    </m:rPr>
                     <w:rPr>
                       <w:rFonts w:ascii="Cambria Math" w:hAnsi="Cambria Math" w:cs="Arial"/>
                       <w:vertAlign w:val="subscript"/>
@@ -1336,12 +1520,18 @@
                     <m:t>2</m:t>
                   </m:r>
                   <m:r>
+                    <m:rPr>
+                      <m:nor/>
+                    </m:rPr>
                     <w:rPr>
                       <w:rFonts w:ascii="Cambria Math" w:hAnsi="Cambria Math" w:cs="Arial"/>
                     </w:rPr>
                     <m:t>, X</m:t>
                   </m:r>
                   <m:r>
+                    <m:rPr>
+                      <m:nor/>
+                    </m:rPr>
                     <w:rPr>
                       <w:rFonts w:ascii="Cambria Math" w:hAnsi="Cambria Math" w:cs="Arial"/>
                       <w:vertAlign w:val="subscript"/>
@@ -1349,12 +1539,18 @@
                     <m:t>3</m:t>
                   </m:r>
                   <m:r>
+                    <m:rPr>
+                      <m:nor/>
+                    </m:rPr>
                     <w:rPr>
                       <w:rFonts w:ascii="Cambria Math" w:hAnsi="Cambria Math" w:cs="Arial"/>
                     </w:rPr>
                     <m:t>, X</m:t>
                   </m:r>
                   <m:r>
+                    <m:rPr>
+                      <m:nor/>
+                    </m:rPr>
                     <w:rPr>
                       <w:rFonts w:ascii="Cambria Math" w:hAnsi="Cambria Math" w:cs="Arial"/>
                       <w:vertAlign w:val="subscript"/>
@@ -1362,6 +1558,9 @@
                     <m:t>4</m:t>
                   </m:r>
                   <m:r>
+                    <m:rPr>
+                      <m:nor/>
+                    </m:rPr>
                     <w:rPr>
                       <w:rFonts w:ascii="Cambria Math" w:hAnsi="Cambria Math" w:cs="Arial"/>
                     </w:rPr>
@@ -1381,107 +1580,11 @@
           <w:rFonts w:ascii="Arial" w:hAnsi="Arial" w:cs="Arial"/>
         </w:rPr>
       </w:pPr>
-    </w:p>
-    <w:p>
-      <w:pPr>
-        <w:jc w:val="both"/>
-        <w:rPr>
-          <w:rFonts w:ascii="Arial" w:hAnsi="Arial" w:cs="Arial"/>
-        </w:rPr>
-      </w:pPr>
-      <w:r>
-        <w:rPr>
-          <w:rFonts w:ascii="Arial" w:hAnsi="Arial" w:cs="Arial"/>
-        </w:rPr>
-        <w:t>**A restrição referente a</w:t>
-      </w:r>
-      <w:r>
-        <w:rPr>
-          <w:rFonts w:ascii="Arial" w:hAnsi="Arial" w:cs="Arial"/>
-        </w:rPr>
-        <w:t xml:space="preserve"> demanda da</w:t>
-      </w:r>
-      <w:r>
-        <w:rPr>
-          <w:rFonts w:ascii="Arial" w:hAnsi="Arial" w:cs="Arial"/>
-        </w:rPr>
-        <w:t xml:space="preserve"> área comercial </w:t>
-      </w:r>
-      <w:r>
-        <w:rPr>
-          <w:rFonts w:ascii="Arial" w:hAnsi="Arial" w:cs="Arial"/>
-        </w:rPr>
-        <w:t>foi simplificada para ser aplicada no software LINDO</w:t>
-      </w:r>
-      <w:r>
-        <w:rPr>
-          <w:rFonts w:ascii="Arial" w:hAnsi="Arial" w:cs="Arial"/>
-        </w:rPr>
-        <w:t>, onde a restrição geradora é: (X</w:t>
-      </w:r>
-      <w:r>
-        <w:rPr>
-          <w:rFonts w:ascii="Arial" w:hAnsi="Arial" w:cs="Arial"/>
-          <w:vertAlign w:val="subscript"/>
-        </w:rPr>
-        <w:t>1</w:t>
-      </w:r>
-      <w:r>
-        <w:rPr>
-          <w:rFonts w:ascii="Arial" w:hAnsi="Arial" w:cs="Arial"/>
-        </w:rPr>
-        <w:t>/10) + (X</w:t>
-      </w:r>
-      <w:r>
-        <w:rPr>
-          <w:rFonts w:ascii="Arial" w:hAnsi="Arial" w:cs="Arial"/>
-          <w:vertAlign w:val="subscript"/>
-        </w:rPr>
-        <w:t>2</w:t>
-      </w:r>
-      <w:r>
-        <w:rPr>
-          <w:rFonts w:ascii="Arial" w:hAnsi="Arial" w:cs="Arial"/>
-        </w:rPr>
-        <w:t>/15)</w:t>
-      </w:r>
       <w:r>
         <w:rPr>
           <w:rFonts w:ascii="Arial" w:hAnsi="Arial" w:cs="Arial"/>
         </w:rPr>
         <w:t xml:space="preserve"> </w:t>
-      </w:r>
-      <w:r>
-        <w:rPr>
-          <w:rFonts w:ascii="Arial" w:hAnsi="Arial" w:cs="Arial"/>
-        </w:rPr>
-        <w:t>+ (X</w:t>
-      </w:r>
-      <w:r>
-        <w:rPr>
-          <w:rFonts w:ascii="Arial" w:hAnsi="Arial" w:cs="Arial"/>
-          <w:vertAlign w:val="subscript"/>
-        </w:rPr>
-        <w:t>3</w:t>
-      </w:r>
-      <w:r>
-        <w:rPr>
-          <w:rFonts w:ascii="Arial" w:hAnsi="Arial" w:cs="Arial"/>
-        </w:rPr>
-        <w:t>/18) ≥ X</w:t>
-      </w:r>
-      <w:r>
-        <w:rPr>
-          <w:rFonts w:ascii="Arial" w:hAnsi="Arial" w:cs="Arial"/>
-          <w:vertAlign w:val="subscript"/>
-        </w:rPr>
-        <w:t>4</w:t>
-      </w:r>
-      <w:r>
-        <w:rPr>
-          <w:rFonts w:ascii="Arial" w:hAnsi="Arial" w:cs="Arial"/>
-        </w:rPr>
-        <w:t xml:space="preserve">. </w:t>
       </w:r>
     </w:p>
     <w:p>
@@ -1759,10 +1862,10 @@
           <w:lang w:eastAsia="pt-BR"/>
         </w:rPr>
         <w:drawing>
-          <wp:inline distT="0" distB="0" distL="0" distR="0" wp14:anchorId="2E2DB994" wp14:editId="262937F8">
-            <wp:extent cx="2207477" cy="984432"/>
-            <wp:effectExtent l="0" t="0" r="2540" b="6350"/>
-            <wp:docPr id="6" name="Imagem 6" descr="../../Dropbox/Capturas%20de%20tela/Captura%20de%20tela%202016-02-20%2010.52.54.png"/>
+          <wp:inline distT="0" distB="0" distL="0" distR="0" wp14:anchorId="43606822" wp14:editId="167952FB">
+            <wp:extent cx="2024284" cy="882746"/>
+            <wp:effectExtent l="0" t="0" r="8255" b="6350"/>
+            <wp:docPr id="12" name="Imagem 12" descr="../../Dropbox/Capturas%20de%20tela/Captura%20de%20tela%202016-02-20%2014.08.41.png"/>
             <wp:cNvGraphicFramePr>
               <a:graphicFrameLocks xmlns:a="http://schemas.openxmlformats.org/drawingml/2006/main" noChangeAspect="1"/>
             </wp:cNvGraphicFramePr>
@@ -1770,7 +1873,7 @@
               <a:graphicData uri="http://schemas.openxmlformats.org/drawingml/2006/picture">
                 <pic:pic xmlns:pic="http://schemas.openxmlformats.org/drawingml/2006/picture">
                   <pic:nvPicPr>
-                    <pic:cNvPr id="0" name="Picture 3" descr="../../Dropbox/Capturas%20de%20tela/Captura%20de%20tela%202016-02-20%2010.52.54.png"/>
+                    <pic:cNvPr id="0" name="Picture 2" descr="../../Dropbox/Capturas%20de%20tela/Captura%20de%20tela%202016-02-20%2014.08.41.png"/>
                     <pic:cNvPicPr>
                       <a:picLocks noChangeAspect="1" noChangeArrowheads="1"/>
                     </pic:cNvPicPr>
@@ -1791,7 +1894,7 @@
                   <pic:spPr bwMode="auto">
                     <a:xfrm>
                       <a:off x="0" y="0"/>
-                      <a:ext cx="2273182" cy="1013733"/>
+                      <a:ext cx="2099572" cy="915577"/>
                     </a:xfrm>
                     <a:prstGeom prst="rect">
                       <a:avLst/>
@@ -1807,6 +1910,8 @@
           </wp:inline>
         </w:drawing>
       </w:r>
+      <w:bookmarkStart w:id="9" w:name="_GoBack"/>
+      <w:bookmarkEnd w:id="9"/>
     </w:p>
     <w:p>
       <w:pPr>
@@ -1909,62 +2014,6 @@
           <w:rFonts w:ascii="Arial" w:hAnsi="Arial" w:cs="Arial"/>
         </w:rPr>
       </w:pPr>
-      <w:r>
-        <w:rPr>
-          <w:rFonts w:ascii="Arial" w:hAnsi="Arial" w:cs="Arial"/>
-          <w:b/>
-          <w:noProof/>
-          <w:lang w:eastAsia="pt-BR"/>
-        </w:rPr>
-        <w:drawing>
-          <wp:inline distT="0" distB="0" distL="0" distR="0" wp14:anchorId="0FCF9011" wp14:editId="3E2DC264">
-            <wp:extent cx="3934215" cy="4753036"/>
-            <wp:effectExtent l="0" t="0" r="3175" b="0"/>
-            <wp:docPr id="5" name="Imagem 5" descr="Problema.1.1.PNG"/>
-            <wp:cNvGraphicFramePr>
-              <a:graphicFrameLocks xmlns:a="http://schemas.openxmlformats.org/drawingml/2006/main" noChangeAspect="1"/>
-            </wp:cNvGraphicFramePr>
-            <a:graphic xmlns:a="http://schemas.openxmlformats.org/drawingml/2006/main">
-              <a:graphicData uri="http://schemas.openxmlformats.org/drawingml/2006/picture">
-                <pic:pic xmlns:pic="http://schemas.openxmlformats.org/drawingml/2006/picture">
-                  <pic:nvPicPr>
-                    <pic:cNvPr id="0" name="Picture 2" descr="Problema.1.1.PNG"/>
-                    <pic:cNvPicPr>
-                      <a:picLocks noChangeAspect="1" noChangeArrowheads="1"/>
-                    </pic:cNvPicPr>
-                  </pic:nvPicPr>
-                  <pic:blipFill>
-                    <a:blip r:embed="rId7">
-                      <a:extLst>
-                        <a:ext uri="{28A0092B-C50C-407E-A947-70E740481C1C}">
-                          <a14:useLocalDpi xmlns:a14="http://schemas.microsoft.com/office/drawing/2010/main" val="0"/>
-                        </a:ext>
-                      </a:extLst>
-                    </a:blip>
-                    <a:srcRect/>
-                    <a:stretch>
-                      <a:fillRect/>
-                    </a:stretch>
-                  </pic:blipFill>
-                  <pic:spPr bwMode="auto">
-                    <a:xfrm>
-                      <a:off x="0" y="0"/>
-                      <a:ext cx="3983741" cy="4812870"/>
-                    </a:xfrm>
-                    <a:prstGeom prst="rect">
-                      <a:avLst/>
-                    </a:prstGeom>
-                    <a:noFill/>
-                    <a:ln>
-                      <a:noFill/>
-                    </a:ln>
-                  </pic:spPr>
-                </pic:pic>
-              </a:graphicData>
-            </a:graphic>
-          </wp:inline>
-        </w:drawing>
-      </w:r>
     </w:p>
     <w:p>
       <w:pPr>
@@ -2042,61 +2091,6 @@
           <w:rFonts w:ascii="Arial" w:hAnsi="Arial" w:cs="Arial"/>
         </w:rPr>
       </w:pPr>
-      <w:r>
-        <w:rPr>
-          <w:rFonts w:ascii="Arial" w:hAnsi="Arial" w:cs="Arial"/>
-          <w:noProof/>
-          <w:lang w:eastAsia="pt-BR"/>
-        </w:rPr>
-        <w:drawing>
-          <wp:inline distT="0" distB="0" distL="0" distR="0" wp14:anchorId="39363DE9" wp14:editId="49775C7C">
-            <wp:extent cx="4850481" cy="2050545"/>
-            <wp:effectExtent l="0" t="0" r="1270" b="6985"/>
-            <wp:docPr id="7" name="Imagem 7" descr="Problema.1.2.PNG"/>
-            <wp:cNvGraphicFramePr>
-              <a:graphicFrameLocks xmlns:a="http://schemas.openxmlformats.org/drawingml/2006/main" noChangeAspect="1"/>
-            </wp:cNvGraphicFramePr>
-            <a:graphic xmlns:a="http://schemas.openxmlformats.org/drawingml/2006/main">
-              <a:graphicData uri="http://schemas.openxmlformats.org/drawingml/2006/picture">
-                <pic:pic xmlns:pic="http://schemas.openxmlformats.org/drawingml/2006/picture">
-                  <pic:nvPicPr>
-                    <pic:cNvPr id="0" name="Picture 3" descr="Problema.1.2.PNG"/>
-                    <pic:cNvPicPr>
-                      <a:picLocks noChangeAspect="1" noChangeArrowheads="1"/>
-                    </pic:cNvPicPr>
-                  </pic:nvPicPr>
-                  <pic:blipFill>
-                    <a:blip r:embed="rId8">
-                      <a:extLst>
-                        <a:ext uri="{28A0092B-C50C-407E-A947-70E740481C1C}">
-                          <a14:useLocalDpi xmlns:a14="http://schemas.microsoft.com/office/drawing/2010/main" val="0"/>
-                        </a:ext>
-                      </a:extLst>
-                    </a:blip>
-                    <a:srcRect/>
-                    <a:stretch>
-                      <a:fillRect/>
-                    </a:stretch>
-                  </pic:blipFill>
-                  <pic:spPr bwMode="auto">
-                    <a:xfrm>
-                      <a:off x="0" y="0"/>
-                      <a:ext cx="5000928" cy="2114147"/>
-                    </a:xfrm>
-                    <a:prstGeom prst="rect">
-                      <a:avLst/>
-                    </a:prstGeom>
-                    <a:noFill/>
-                    <a:ln>
-                      <a:noFill/>
-                    </a:ln>
-                  </pic:spPr>
-                </pic:pic>
-              </a:graphicData>
-            </a:graphic>
-          </wp:inline>
-        </w:drawing>
-      </w:r>
     </w:p>
     <w:p>
       <w:pPr>
@@ -3139,12 +3133,14 @@
         </w:rPr>
         <w:t>“</w:t>
       </w:r>
+      <w:proofErr w:type="gramStart"/>
       <w:r>
         <w:rPr>
           <w:rFonts w:ascii="Arial" w:hAnsi="Arial" w:cs="Arial"/>
         </w:rPr>
         <w:t>i</w:t>
       </w:r>
+      <w:proofErr w:type="gramEnd"/>
       <w:r>
         <w:rPr>
           <w:rFonts w:ascii="Arial" w:hAnsi="Arial" w:cs="Arial"/>
@@ -3206,12 +3202,14 @@
         </w:rPr>
         <w:t>“</w:t>
       </w:r>
+      <w:proofErr w:type="gramStart"/>
       <w:r>
         <w:rPr>
           <w:rFonts w:ascii="Arial" w:hAnsi="Arial" w:cs="Arial"/>
         </w:rPr>
         <w:t>j</w:t>
       </w:r>
+      <w:proofErr w:type="gramEnd"/>
       <w:r>
         <w:rPr>
           <w:rFonts w:ascii="Arial" w:hAnsi="Arial" w:cs="Arial"/>
@@ -3235,7 +3233,21 @@
         <w:rPr>
           <w:rFonts w:ascii="Arial" w:hAnsi="Arial" w:cs="Arial"/>
         </w:rPr>
-        <w:t xml:space="preserve">“k” representa as cidades clientes e varia entre </w:t>
+        <w:t>“</w:t>
+      </w:r>
+      <w:proofErr w:type="gramStart"/>
+      <w:r>
+        <w:rPr>
+          <w:rFonts w:ascii="Arial" w:hAnsi="Arial" w:cs="Arial"/>
+        </w:rPr>
+        <w:t>k</w:t>
+      </w:r>
+      <w:proofErr w:type="gramEnd"/>
+      <w:r>
+        <w:rPr>
+          <w:rFonts w:ascii="Arial" w:hAnsi="Arial" w:cs="Arial"/>
+        </w:rPr>
+        <w:t xml:space="preserve">” representa as cidades clientes e varia entre </w:t>
       </w:r>
       <w:r>
         <w:rPr>
@@ -4579,7 +4591,14 @@
         <w:rPr>
           <w:rFonts w:ascii="Arial" w:hAnsi="Arial" w:cs="Arial"/>
         </w:rPr>
-        <w:t xml:space="preserve"> +  </w:t>
+        <w:t xml:space="preserve"> </w:t>
+      </w:r>
+      <w:proofErr w:type="gramStart"/>
+      <w:r>
+        <w:rPr>
+          <w:rFonts w:ascii="Arial" w:hAnsi="Arial" w:cs="Arial"/>
+        </w:rPr>
+        <w:t xml:space="preserve">+  </w:t>
       </w:r>
       <w:r>
         <w:rPr>
@@ -4587,6 +4606,7 @@
         </w:rPr>
         <w:t>11337</w:t>
       </w:r>
+      <w:proofErr w:type="gramEnd"/>
       <w:r>
         <w:rPr>
           <w:rFonts w:ascii="Arial" w:hAnsi="Arial" w:cs="Arial"/>
@@ -5995,18 +6015,12 @@
                 </m:eqArrPr>
                 <m:e>
                   <m:r>
-                    <m:rPr>
-                      <m:nor/>
-                    </m:rPr>
                     <w:rPr>
                       <w:rFonts w:ascii="Cambria Math" w:hAnsi="Cambria Math" w:cs="Arial"/>
                     </w:rPr>
                     <m:t>X</m:t>
                   </m:r>
                   <m:r>
-                    <m:rPr>
-                      <m:nor/>
-                    </m:rPr>
                     <w:rPr>
                       <w:rFonts w:ascii="Cambria Math" w:hAnsi="Cambria Math" w:cs="Arial"/>
                       <w:vertAlign w:val="subscript"/>
@@ -6014,18 +6028,12 @@
                     <m:t>111</m:t>
                   </m:r>
                   <m:r>
-                    <m:rPr>
-                      <m:nor/>
-                    </m:rPr>
                     <w:rPr>
                       <w:rFonts w:ascii="Cambria Math" w:hAnsi="Cambria Math" w:cs="Arial"/>
                     </w:rPr>
                     <m:t xml:space="preserve"> + X</m:t>
                   </m:r>
                   <m:r>
-                    <m:rPr>
-                      <m:nor/>
-                    </m:rPr>
                     <w:rPr>
                       <w:rFonts w:ascii="Cambria Math" w:hAnsi="Cambria Math" w:cs="Arial"/>
                       <w:vertAlign w:val="subscript"/>
@@ -6033,18 +6041,12 @@
                     <m:t>112</m:t>
                   </m:r>
                   <m:r>
-                    <m:rPr>
-                      <m:nor/>
-                    </m:rPr>
                     <w:rPr>
                       <w:rFonts w:ascii="Cambria Math" w:hAnsi="Cambria Math" w:cs="Arial"/>
                     </w:rPr>
                     <m:t xml:space="preserve"> + X</m:t>
                   </m:r>
                   <m:r>
-                    <m:rPr>
-                      <m:nor/>
-                    </m:rPr>
                     <w:rPr>
                       <w:rFonts w:ascii="Cambria Math" w:hAnsi="Cambria Math" w:cs="Arial"/>
                       <w:vertAlign w:val="subscript"/>
@@ -6052,18 +6054,12 @@
                     <m:t>113</m:t>
                   </m:r>
                   <m:r>
-                    <m:rPr>
-                      <m:nor/>
-                    </m:rPr>
                     <w:rPr>
                       <w:rFonts w:ascii="Cambria Math" w:hAnsi="Cambria Math" w:cs="Arial"/>
                     </w:rPr>
                     <m:t xml:space="preserve"> + X</m:t>
                   </m:r>
                   <m:r>
-                    <m:rPr>
-                      <m:nor/>
-                    </m:rPr>
                     <w:rPr>
                       <w:rFonts w:ascii="Cambria Math" w:hAnsi="Cambria Math" w:cs="Arial"/>
                       <w:vertAlign w:val="subscript"/>
@@ -6071,18 +6067,12 @@
                     <m:t>121</m:t>
                   </m:r>
                   <m:r>
-                    <m:rPr>
-                      <m:nor/>
-                    </m:rPr>
                     <w:rPr>
                       <w:rFonts w:ascii="Cambria Math" w:hAnsi="Cambria Math" w:cs="Arial"/>
                     </w:rPr>
                     <m:t xml:space="preserve"> + X</m:t>
                   </m:r>
                   <m:r>
-                    <m:rPr>
-                      <m:nor/>
-                    </m:rPr>
                     <w:rPr>
                       <w:rFonts w:ascii="Cambria Math" w:hAnsi="Cambria Math" w:cs="Arial"/>
                       <w:vertAlign w:val="subscript"/>
@@ -6090,18 +6080,12 @@
                     <m:t>122</m:t>
                   </m:r>
                   <m:r>
-                    <m:rPr>
-                      <m:nor/>
-                    </m:rPr>
                     <w:rPr>
                       <w:rFonts w:ascii="Cambria Math" w:hAnsi="Cambria Math" w:cs="Arial"/>
                     </w:rPr>
                     <m:t xml:space="preserve"> + X</m:t>
                   </m:r>
                   <m:r>
-                    <m:rPr>
-                      <m:nor/>
-                    </m:rPr>
                     <w:rPr>
                       <w:rFonts w:ascii="Cambria Math" w:hAnsi="Cambria Math" w:cs="Arial"/>
                       <w:vertAlign w:val="subscript"/>
@@ -6109,9 +6093,6 @@
                     <m:t>123</m:t>
                   </m:r>
                   <m:r>
-                    <m:rPr>
-                      <m:nor/>
-                    </m:rPr>
                     <w:rPr>
                       <w:rFonts w:ascii="Cambria Math" w:hAnsi="Cambria Math" w:cs="Arial"/>
                     </w:rPr>
@@ -6127,9 +6108,6 @@
                     </m:dPr>
                     <m:e>
                       <m:r>
-                        <m:rPr>
-                          <m:nor/>
-                        </m:rPr>
                         <w:rPr>
                           <w:rFonts w:ascii="Cambria Math" w:hAnsi="Cambria Math" w:cs="Arial"/>
                         </w:rPr>
@@ -6145,18 +6123,12 @@
                 </m:e>
                 <m:e>
                   <m:r>
-                    <m:rPr>
-                      <m:nor/>
-                    </m:rPr>
                     <w:rPr>
                       <w:rFonts w:ascii="Cambria Math" w:hAnsi="Cambria Math" w:cs="Arial"/>
                     </w:rPr>
                     <m:t>X</m:t>
                   </m:r>
                   <m:r>
-                    <m:rPr>
-                      <m:nor/>
-                    </m:rPr>
                     <w:rPr>
                       <w:rFonts w:ascii="Cambria Math" w:hAnsi="Cambria Math" w:cs="Arial"/>
                       <w:vertAlign w:val="subscript"/>
@@ -6164,18 +6136,12 @@
                     <m:t>211</m:t>
                   </m:r>
                   <m:r>
-                    <m:rPr>
-                      <m:nor/>
-                    </m:rPr>
                     <w:rPr>
                       <w:rFonts w:ascii="Cambria Math" w:hAnsi="Cambria Math" w:cs="Arial"/>
                     </w:rPr>
                     <m:t xml:space="preserve"> + X</m:t>
                   </m:r>
                   <m:r>
-                    <m:rPr>
-                      <m:nor/>
-                    </m:rPr>
                     <w:rPr>
                       <w:rFonts w:ascii="Cambria Math" w:hAnsi="Cambria Math" w:cs="Arial"/>
                       <w:vertAlign w:val="subscript"/>
@@ -6183,18 +6149,12 @@
                     <m:t>212</m:t>
                   </m:r>
                   <m:r>
-                    <m:rPr>
-                      <m:nor/>
-                    </m:rPr>
                     <w:rPr>
                       <w:rFonts w:ascii="Cambria Math" w:hAnsi="Cambria Math" w:cs="Arial"/>
                     </w:rPr>
                     <m:t xml:space="preserve"> + X</m:t>
                   </m:r>
                   <m:r>
-                    <m:rPr>
-                      <m:nor/>
-                    </m:rPr>
                     <w:rPr>
                       <w:rFonts w:ascii="Cambria Math" w:hAnsi="Cambria Math" w:cs="Arial"/>
                       <w:vertAlign w:val="subscript"/>
@@ -6202,18 +6162,12 @@
                     <m:t>213</m:t>
                   </m:r>
                   <m:r>
-                    <m:rPr>
-                      <m:nor/>
-                    </m:rPr>
                     <w:rPr>
                       <w:rFonts w:ascii="Cambria Math" w:hAnsi="Cambria Math" w:cs="Arial"/>
                     </w:rPr>
                     <m:t xml:space="preserve"> + X</m:t>
                   </m:r>
                   <m:r>
-                    <m:rPr>
-                      <m:nor/>
-                    </m:rPr>
                     <w:rPr>
                       <w:rFonts w:ascii="Cambria Math" w:hAnsi="Cambria Math" w:cs="Arial"/>
                       <w:vertAlign w:val="subscript"/>
@@ -6221,18 +6175,12 @@
                     <m:t>221</m:t>
                   </m:r>
                   <m:r>
-                    <m:rPr>
-                      <m:nor/>
-                    </m:rPr>
                     <w:rPr>
                       <w:rFonts w:ascii="Cambria Math" w:hAnsi="Cambria Math" w:cs="Arial"/>
                     </w:rPr>
                     <m:t xml:space="preserve"> + X</m:t>
                   </m:r>
                   <m:r>
-                    <m:rPr>
-                      <m:nor/>
-                    </m:rPr>
                     <w:rPr>
                       <w:rFonts w:ascii="Cambria Math" w:hAnsi="Cambria Math" w:cs="Arial"/>
                       <w:vertAlign w:val="subscript"/>
@@ -6240,18 +6188,12 @@
                     <m:t>222</m:t>
                   </m:r>
                   <m:r>
-                    <m:rPr>
-                      <m:nor/>
-                    </m:rPr>
                     <w:rPr>
                       <w:rFonts w:ascii="Cambria Math" w:hAnsi="Cambria Math" w:cs="Arial"/>
                     </w:rPr>
                     <m:t xml:space="preserve"> + X</m:t>
                   </m:r>
                   <m:r>
-                    <m:rPr>
-                      <m:nor/>
-                    </m:rPr>
                     <w:rPr>
                       <w:rFonts w:ascii="Cambria Math" w:hAnsi="Cambria Math" w:cs="Arial"/>
                       <w:vertAlign w:val="subscript"/>
@@ -6259,9 +6201,6 @@
                     <m:t xml:space="preserve">223 </m:t>
                   </m:r>
                   <m:r>
-                    <m:rPr>
-                      <m:nor/>
-                    </m:rPr>
                     <w:rPr>
                       <w:rFonts w:ascii="Cambria Math" w:hAnsi="Cambria Math" w:cs="Arial"/>
                     </w:rPr>
@@ -6277,9 +6216,6 @@
                     </m:dPr>
                     <m:e>
                       <m:r>
-                        <m:rPr>
-                          <m:nor/>
-                        </m:rPr>
                         <w:rPr>
                           <w:rFonts w:ascii="Cambria Math" w:hAnsi="Cambria Math" w:cs="Arial"/>
                         </w:rPr>
@@ -6296,18 +6232,12 @@
                 </m:e>
                 <m:e>
                   <m:r>
-                    <m:rPr>
-                      <m:nor/>
-                    </m:rPr>
                     <w:rPr>
                       <w:rFonts w:ascii="Cambria Math" w:hAnsi="Cambria Math" w:cs="Arial"/>
                     </w:rPr>
                     <m:t>X</m:t>
                   </m:r>
                   <m:r>
-                    <m:rPr>
-                      <m:nor/>
-                    </m:rPr>
                     <w:rPr>
                       <w:rFonts w:ascii="Cambria Math" w:hAnsi="Cambria Math" w:cs="Arial"/>
                       <w:vertAlign w:val="subscript"/>
@@ -6315,18 +6245,12 @@
                     <m:t>111</m:t>
                   </m:r>
                   <m:r>
-                    <m:rPr>
-                      <m:nor/>
-                    </m:rPr>
                     <w:rPr>
                       <w:rFonts w:ascii="Cambria Math" w:hAnsi="Cambria Math" w:cs="Arial"/>
                     </w:rPr>
                     <m:t>+X</m:t>
                   </m:r>
                   <m:r>
-                    <m:rPr>
-                      <m:nor/>
-                    </m:rPr>
                     <w:rPr>
                       <w:rFonts w:ascii="Cambria Math" w:hAnsi="Cambria Math" w:cs="Arial"/>
                       <w:vertAlign w:val="subscript"/>
@@ -6334,18 +6258,12 @@
                     <m:t>211</m:t>
                   </m:r>
                   <m:r>
-                    <m:rPr>
-                      <m:nor/>
-                    </m:rPr>
                     <w:rPr>
                       <w:rFonts w:ascii="Cambria Math" w:hAnsi="Cambria Math" w:cs="Arial"/>
                     </w:rPr>
                     <m:t xml:space="preserve"> + X</m:t>
                   </m:r>
                   <m:r>
-                    <m:rPr>
-                      <m:nor/>
-                    </m:rPr>
                     <w:rPr>
                       <w:rFonts w:ascii="Cambria Math" w:hAnsi="Cambria Math" w:cs="Arial"/>
                       <w:vertAlign w:val="subscript"/>
@@ -6353,18 +6271,12 @@
                     <m:t>121</m:t>
                   </m:r>
                   <m:r>
-                    <m:rPr>
-                      <m:nor/>
-                    </m:rPr>
                     <w:rPr>
                       <w:rFonts w:ascii="Cambria Math" w:hAnsi="Cambria Math" w:cs="Arial"/>
                     </w:rPr>
                     <m:t xml:space="preserve"> + X</m:t>
                   </m:r>
                   <m:r>
-                    <m:rPr>
-                      <m:nor/>
-                    </m:rPr>
                     <w:rPr>
                       <w:rFonts w:ascii="Cambria Math" w:hAnsi="Cambria Math" w:cs="Arial"/>
                       <w:vertAlign w:val="subscript"/>
@@ -6372,9 +6284,6 @@
                     <m:t>221</m:t>
                   </m:r>
                   <m:r>
-                    <m:rPr>
-                      <m:nor/>
-                    </m:rPr>
                     <w:rPr>
                       <w:rFonts w:ascii="Cambria Math" w:hAnsi="Cambria Math" w:cs="Arial"/>
                     </w:rPr>
@@ -6390,9 +6299,6 @@
                     </m:dPr>
                     <m:e>
                       <m:r>
-                        <m:rPr>
-                          <m:nor/>
-                        </m:rPr>
                         <w:rPr>
                           <w:rFonts w:ascii="Cambria Math" w:hAnsi="Cambria Math" w:cs="Arial"/>
                         </w:rPr>
@@ -6409,18 +6315,12 @@
                 </m:e>
                 <m:e>
                   <m:r>
-                    <m:rPr>
-                      <m:nor/>
-                    </m:rPr>
                     <w:rPr>
                       <w:rFonts w:ascii="Cambria Math" w:hAnsi="Cambria Math" w:cs="Arial"/>
                     </w:rPr>
                     <m:t>X</m:t>
                   </m:r>
                   <m:r>
-                    <m:rPr>
-                      <m:nor/>
-                    </m:rPr>
                     <w:rPr>
                       <w:rFonts w:ascii="Cambria Math" w:hAnsi="Cambria Math" w:cs="Arial"/>
                       <w:vertAlign w:val="subscript"/>
@@ -6428,18 +6328,12 @@
                     <m:t>112</m:t>
                   </m:r>
                   <m:r>
-                    <m:rPr>
-                      <m:nor/>
-                    </m:rPr>
                     <w:rPr>
                       <w:rFonts w:ascii="Cambria Math" w:hAnsi="Cambria Math" w:cs="Arial"/>
                     </w:rPr>
                     <m:t xml:space="preserve"> + X</m:t>
                   </m:r>
                   <m:r>
-                    <m:rPr>
-                      <m:nor/>
-                    </m:rPr>
                     <w:rPr>
                       <w:rFonts w:ascii="Cambria Math" w:hAnsi="Cambria Math" w:cs="Arial"/>
                       <w:vertAlign w:val="subscript"/>
@@ -6447,18 +6341,12 @@
                     <m:t>212</m:t>
                   </m:r>
                   <m:r>
-                    <m:rPr>
-                      <m:nor/>
-                    </m:rPr>
                     <w:rPr>
                       <w:rFonts w:ascii="Cambria Math" w:hAnsi="Cambria Math" w:cs="Arial"/>
                     </w:rPr>
                     <m:t xml:space="preserve"> + X</m:t>
                   </m:r>
                   <m:r>
-                    <m:rPr>
-                      <m:nor/>
-                    </m:rPr>
                     <w:rPr>
                       <w:rFonts w:ascii="Cambria Math" w:hAnsi="Cambria Math" w:cs="Arial"/>
                       <w:vertAlign w:val="subscript"/>
@@ -6466,18 +6354,12 @@
                     <m:t>122</m:t>
                   </m:r>
                   <m:r>
-                    <m:rPr>
-                      <m:nor/>
-                    </m:rPr>
                     <w:rPr>
                       <w:rFonts w:ascii="Cambria Math" w:hAnsi="Cambria Math" w:cs="Arial"/>
                     </w:rPr>
                     <m:t xml:space="preserve"> + X</m:t>
                   </m:r>
                   <m:r>
-                    <m:rPr>
-                      <m:nor/>
-                    </m:rPr>
                     <w:rPr>
                       <w:rFonts w:ascii="Cambria Math" w:hAnsi="Cambria Math" w:cs="Arial"/>
                       <w:vertAlign w:val="subscript"/>
@@ -6485,9 +6367,6 @@
                     <m:t>222</m:t>
                   </m:r>
                   <m:r>
-                    <m:rPr>
-                      <m:nor/>
-                    </m:rPr>
                     <w:rPr>
                       <w:rFonts w:ascii="Cambria Math" w:hAnsi="Cambria Math" w:cs="Arial"/>
                     </w:rPr>
@@ -6503,9 +6382,6 @@
                     </m:dPr>
                     <m:e>
                       <m:r>
-                        <m:rPr>
-                          <m:nor/>
-                        </m:rPr>
                         <w:rPr>
                           <w:rFonts w:ascii="Cambria Math" w:hAnsi="Cambria Math" w:cs="Arial"/>
                         </w:rPr>
@@ -6522,18 +6398,12 @@
                 </m:e>
                 <m:e>
                   <m:r>
-                    <m:rPr>
-                      <m:nor/>
-                    </m:rPr>
                     <w:rPr>
                       <w:rFonts w:ascii="Cambria Math" w:hAnsi="Cambria Math" w:cs="Arial"/>
                     </w:rPr>
                     <m:t>X</m:t>
                   </m:r>
                   <m:r>
-                    <m:rPr>
-                      <m:nor/>
-                    </m:rPr>
                     <w:rPr>
                       <w:rFonts w:ascii="Cambria Math" w:hAnsi="Cambria Math" w:cs="Arial"/>
                       <w:vertAlign w:val="subscript"/>
@@ -6541,18 +6411,12 @@
                     <m:t>113</m:t>
                   </m:r>
                   <m:r>
-                    <m:rPr>
-                      <m:nor/>
-                    </m:rPr>
                     <w:rPr>
                       <w:rFonts w:ascii="Cambria Math" w:hAnsi="Cambria Math" w:cs="Arial"/>
                     </w:rPr>
                     <m:t xml:space="preserve"> + X</m:t>
                   </m:r>
                   <m:r>
-                    <m:rPr>
-                      <m:nor/>
-                    </m:rPr>
                     <w:rPr>
                       <w:rFonts w:ascii="Cambria Math" w:hAnsi="Cambria Math" w:cs="Arial"/>
                       <w:vertAlign w:val="subscript"/>
@@ -6560,18 +6424,12 @@
                     <m:t>213</m:t>
                   </m:r>
                   <m:r>
-                    <m:rPr>
-                      <m:nor/>
-                    </m:rPr>
                     <w:rPr>
                       <w:rFonts w:ascii="Cambria Math" w:hAnsi="Cambria Math" w:cs="Arial"/>
                     </w:rPr>
                     <m:t xml:space="preserve"> + X</m:t>
                   </m:r>
                   <m:r>
-                    <m:rPr>
-                      <m:nor/>
-                    </m:rPr>
                     <w:rPr>
                       <w:rFonts w:ascii="Cambria Math" w:hAnsi="Cambria Math" w:cs="Arial"/>
                       <w:vertAlign w:val="subscript"/>
@@ -6579,18 +6437,12 @@
                     <m:t>123</m:t>
                   </m:r>
                   <m:r>
-                    <m:rPr>
-                      <m:nor/>
-                    </m:rPr>
                     <w:rPr>
                       <w:rFonts w:ascii="Cambria Math" w:hAnsi="Cambria Math" w:cs="Arial"/>
                     </w:rPr>
                     <m:t xml:space="preserve"> + X</m:t>
                   </m:r>
                   <m:r>
-                    <m:rPr>
-                      <m:nor/>
-                    </m:rPr>
                     <w:rPr>
                       <w:rFonts w:ascii="Cambria Math" w:hAnsi="Cambria Math" w:cs="Arial"/>
                       <w:vertAlign w:val="subscript"/>
@@ -6598,9 +6450,6 @@
                     <m:t xml:space="preserve">223 </m:t>
                   </m:r>
                   <m:r>
-                    <m:rPr>
-                      <m:nor/>
-                    </m:rPr>
                     <w:rPr>
                       <w:rFonts w:ascii="Cambria Math" w:hAnsi="Cambria Math" w:cs="Arial"/>
                     </w:rPr>
@@ -6616,9 +6465,6 @@
                     </m:dPr>
                     <m:e>
                       <m:r>
-                        <m:rPr>
-                          <m:nor/>
-                        </m:rPr>
                         <w:rPr>
                           <w:rFonts w:ascii="Cambria Math" w:hAnsi="Cambria Math" w:cs="Arial"/>
                         </w:rPr>
@@ -6635,18 +6481,12 @@
                 </m:e>
                 <m:e>
                   <m:r>
-                    <m:rPr>
-                      <m:nor/>
-                    </m:rPr>
                     <w:rPr>
                       <w:rFonts w:ascii="Cambria Math" w:hAnsi="Cambria Math" w:cs="Arial"/>
                     </w:rPr>
                     <m:t>X</m:t>
                   </m:r>
                   <m:r>
-                    <m:rPr>
-                      <m:nor/>
-                    </m:rPr>
                     <w:rPr>
                       <w:rFonts w:ascii="Cambria Math" w:hAnsi="Cambria Math" w:cs="Arial"/>
                       <w:vertAlign w:val="subscript"/>
@@ -6654,18 +6494,12 @@
                     <m:t>111</m:t>
                   </m:r>
                   <m:r>
-                    <m:rPr>
-                      <m:nor/>
-                    </m:rPr>
                     <w:rPr>
                       <w:rFonts w:ascii="Cambria Math" w:hAnsi="Cambria Math" w:cs="Arial"/>
                     </w:rPr>
                     <m:t>, X</m:t>
                   </m:r>
                   <m:r>
-                    <m:rPr>
-                      <m:nor/>
-                    </m:rPr>
                     <w:rPr>
                       <w:rFonts w:ascii="Cambria Math" w:hAnsi="Cambria Math" w:cs="Arial"/>
                       <w:vertAlign w:val="subscript"/>
@@ -6673,18 +6507,12 @@
                     <m:t>112</m:t>
                   </m:r>
                   <m:r>
-                    <m:rPr>
-                      <m:nor/>
-                    </m:rPr>
                     <w:rPr>
                       <w:rFonts w:ascii="Cambria Math" w:hAnsi="Cambria Math" w:cs="Arial"/>
                     </w:rPr>
                     <m:t>, X</m:t>
                   </m:r>
                   <m:r>
-                    <m:rPr>
-                      <m:nor/>
-                    </m:rPr>
                     <w:rPr>
                       <w:rFonts w:ascii="Cambria Math" w:hAnsi="Cambria Math" w:cs="Arial"/>
                       <w:vertAlign w:val="subscript"/>
@@ -6692,18 +6520,12 @@
                     <m:t>113</m:t>
                   </m:r>
                   <m:r>
-                    <m:rPr>
-                      <m:nor/>
-                    </m:rPr>
                     <w:rPr>
                       <w:rFonts w:ascii="Cambria Math" w:hAnsi="Cambria Math" w:cs="Arial"/>
                     </w:rPr>
                     <m:t>, X</m:t>
                   </m:r>
                   <m:r>
-                    <m:rPr>
-                      <m:nor/>
-                    </m:rPr>
                     <w:rPr>
                       <w:rFonts w:ascii="Cambria Math" w:hAnsi="Cambria Math" w:cs="Arial"/>
                       <w:vertAlign w:val="subscript"/>
@@ -6711,18 +6533,12 @@
                     <m:t>121</m:t>
                   </m:r>
                   <m:r>
-                    <m:rPr>
-                      <m:nor/>
-                    </m:rPr>
                     <w:rPr>
                       <w:rFonts w:ascii="Cambria Math" w:hAnsi="Cambria Math" w:cs="Arial"/>
                     </w:rPr>
                     <m:t>, X</m:t>
                   </m:r>
                   <m:r>
-                    <m:rPr>
-                      <m:nor/>
-                    </m:rPr>
                     <w:rPr>
                       <w:rFonts w:ascii="Cambria Math" w:hAnsi="Cambria Math" w:cs="Arial"/>
                       <w:vertAlign w:val="subscript"/>
@@ -6730,18 +6546,12 @@
                     <m:t>122</m:t>
                   </m:r>
                   <m:r>
-                    <m:rPr>
-                      <m:nor/>
-                    </m:rPr>
                     <w:rPr>
                       <w:rFonts w:ascii="Cambria Math" w:hAnsi="Cambria Math" w:cs="Arial"/>
                     </w:rPr>
                     <m:t>, X</m:t>
                   </m:r>
                   <m:r>
-                    <m:rPr>
-                      <m:nor/>
-                    </m:rPr>
                     <w:rPr>
                       <w:rFonts w:ascii="Cambria Math" w:hAnsi="Cambria Math" w:cs="Arial"/>
                       <w:vertAlign w:val="subscript"/>
@@ -6749,18 +6559,12 @@
                     <m:t xml:space="preserve">123, </m:t>
                   </m:r>
                   <m:r>
-                    <m:rPr>
-                      <m:nor/>
-                    </m:rPr>
                     <w:rPr>
                       <w:rFonts w:ascii="Cambria Math" w:hAnsi="Cambria Math" w:cs="Arial"/>
                     </w:rPr>
                     <m:t>X</m:t>
                   </m:r>
                   <m:r>
-                    <m:rPr>
-                      <m:nor/>
-                    </m:rPr>
                     <w:rPr>
                       <w:rFonts w:ascii="Cambria Math" w:hAnsi="Cambria Math" w:cs="Arial"/>
                       <w:vertAlign w:val="subscript"/>
@@ -6768,18 +6572,12 @@
                     <m:t>211</m:t>
                   </m:r>
                   <m:r>
-                    <m:rPr>
-                      <m:nor/>
-                    </m:rPr>
                     <w:rPr>
                       <w:rFonts w:ascii="Cambria Math" w:hAnsi="Cambria Math" w:cs="Arial"/>
                     </w:rPr>
                     <m:t>, X</m:t>
                   </m:r>
                   <m:r>
-                    <m:rPr>
-                      <m:nor/>
-                    </m:rPr>
                     <w:rPr>
                       <w:rFonts w:ascii="Cambria Math" w:hAnsi="Cambria Math" w:cs="Arial"/>
                       <w:vertAlign w:val="subscript"/>
@@ -6787,18 +6585,12 @@
                     <m:t>212</m:t>
                   </m:r>
                   <m:r>
-                    <m:rPr>
-                      <m:nor/>
-                    </m:rPr>
                     <w:rPr>
                       <w:rFonts w:ascii="Cambria Math" w:hAnsi="Cambria Math" w:cs="Arial"/>
                     </w:rPr>
                     <m:t>, X</m:t>
                   </m:r>
                   <m:r>
-                    <m:rPr>
-                      <m:nor/>
-                    </m:rPr>
                     <w:rPr>
                       <w:rFonts w:ascii="Cambria Math" w:hAnsi="Cambria Math" w:cs="Arial"/>
                       <w:vertAlign w:val="subscript"/>
@@ -6806,18 +6598,12 @@
                     <m:t>213</m:t>
                   </m:r>
                   <m:r>
-                    <m:rPr>
-                      <m:nor/>
-                    </m:rPr>
                     <w:rPr>
                       <w:rFonts w:ascii="Cambria Math" w:hAnsi="Cambria Math" w:cs="Arial"/>
                     </w:rPr>
                     <m:t>, X</m:t>
                   </m:r>
                   <m:r>
-                    <m:rPr>
-                      <m:nor/>
-                    </m:rPr>
                     <w:rPr>
                       <w:rFonts w:ascii="Cambria Math" w:hAnsi="Cambria Math" w:cs="Arial"/>
                       <w:vertAlign w:val="subscript"/>
@@ -6825,18 +6611,12 @@
                     <m:t>221</m:t>
                   </m:r>
                   <m:r>
-                    <m:rPr>
-                      <m:nor/>
-                    </m:rPr>
                     <w:rPr>
                       <w:rFonts w:ascii="Cambria Math" w:hAnsi="Cambria Math" w:cs="Arial"/>
                     </w:rPr>
                     <m:t>, X</m:t>
                   </m:r>
                   <m:r>
-                    <m:rPr>
-                      <m:nor/>
-                    </m:rPr>
                     <w:rPr>
                       <w:rFonts w:ascii="Cambria Math" w:hAnsi="Cambria Math" w:cs="Arial"/>
                       <w:vertAlign w:val="subscript"/>
@@ -6844,18 +6624,12 @@
                     <m:t>222</m:t>
                   </m:r>
                   <m:r>
-                    <m:rPr>
-                      <m:nor/>
-                    </m:rPr>
                     <w:rPr>
                       <w:rFonts w:ascii="Cambria Math" w:hAnsi="Cambria Math" w:cs="Arial"/>
                     </w:rPr>
                     <m:t>, X</m:t>
                   </m:r>
                   <m:r>
-                    <m:rPr>
-                      <m:nor/>
-                    </m:rPr>
                     <w:rPr>
                       <w:rFonts w:ascii="Cambria Math" w:hAnsi="Cambria Math" w:cs="Arial"/>
                       <w:vertAlign w:val="subscript"/>
@@ -6863,9 +6637,6 @@
                     <m:t xml:space="preserve">223 </m:t>
                   </m:r>
                   <m:r>
-                    <m:rPr>
-                      <m:nor/>
-                    </m:rPr>
                     <w:rPr>
                       <w:rFonts w:ascii="Cambria Math" w:hAnsi="Cambria Math" w:cs="Arial"/>
                     </w:rPr>
@@ -7171,7 +6942,7 @@
                     </pic:cNvPicPr>
                   </pic:nvPicPr>
                   <pic:blipFill>
-                    <a:blip r:embed="rId9">
+                    <a:blip r:embed="rId7">
                       <a:extLst>
                         <a:ext uri="{28A0092B-C50C-407E-A947-70E740481C1C}">
                           <a14:useLocalDpi xmlns:a14="http://schemas.microsoft.com/office/drawing/2010/main" val="0"/>
@@ -7320,7 +7091,7 @@
                     </pic:cNvPicPr>
                   </pic:nvPicPr>
                   <pic:blipFill>
-                    <a:blip r:embed="rId10">
+                    <a:blip r:embed="rId8">
                       <a:extLst>
                         <a:ext uri="{28A0092B-C50C-407E-A947-70E740481C1C}">
                           <a14:useLocalDpi xmlns:a14="http://schemas.microsoft.com/office/drawing/2010/main" val="0"/>
@@ -7417,31 +7188,7 @@
           <w:sz w:val="20"/>
           <w:szCs w:val="20"/>
         </w:rPr>
-        <w:t>.</w:t>
-      </w:r>
-      <w:r>
-        <w:rPr>
-          <w:rFonts w:ascii="Arial" w:hAnsi="Arial" w:cs="Arial"/>
-          <w:sz w:val="20"/>
-          <w:szCs w:val="20"/>
-        </w:rPr>
-        <w:t xml:space="preserve"> Valores de cada uma das variáveis </w:t>
-      </w:r>
-      <w:r>
-        <w:rPr>
-          <w:rFonts w:ascii="Arial" w:hAnsi="Arial" w:cs="Arial"/>
-          <w:sz w:val="20"/>
-          <w:szCs w:val="20"/>
-        </w:rPr>
-        <w:t>do problema 2</w:t>
-      </w:r>
-      <w:r>
-        <w:rPr>
-          <w:rFonts w:ascii="Arial" w:hAnsi="Arial" w:cs="Arial"/>
-          <w:sz w:val="20"/>
-          <w:szCs w:val="20"/>
-        </w:rPr>
-        <w:t>.</w:t>
+        <w:t>. Valores de cada uma das variáveis do problema 2.</w:t>
       </w:r>
     </w:p>
     <w:p>
@@ -7476,7 +7223,7 @@
                     </pic:cNvPicPr>
                   </pic:nvPicPr>
                   <pic:blipFill>
-                    <a:blip r:embed="rId11">
+                    <a:blip r:embed="rId9">
                       <a:extLst>
                         <a:ext uri="{28A0092B-C50C-407E-A947-70E740481C1C}">
                           <a14:useLocalDpi xmlns:a14="http://schemas.microsoft.com/office/drawing/2010/main" val="0"/>
@@ -7573,31 +7320,7 @@
           <w:sz w:val="20"/>
           <w:szCs w:val="20"/>
         </w:rPr>
-        <w:t>.</w:t>
-      </w:r>
-      <w:r>
-        <w:rPr>
-          <w:rFonts w:ascii="Arial" w:hAnsi="Arial" w:cs="Arial"/>
-          <w:sz w:val="20"/>
-          <w:szCs w:val="20"/>
-        </w:rPr>
-        <w:t xml:space="preserve"> Tableau gerado pe</w:t>
-      </w:r>
-      <w:r>
-        <w:rPr>
-          <w:rFonts w:ascii="Arial" w:hAnsi="Arial" w:cs="Arial"/>
-          <w:sz w:val="20"/>
-          <w:szCs w:val="20"/>
-        </w:rPr>
-        <w:t>lo LINDO para o problema 2</w:t>
-      </w:r>
-      <w:r>
-        <w:rPr>
-          <w:rFonts w:ascii="Arial" w:hAnsi="Arial" w:cs="Arial"/>
-          <w:sz w:val="20"/>
-          <w:szCs w:val="20"/>
-        </w:rPr>
-        <w:t>.</w:t>
+        <w:t>. Tableau gerado pelo LINDO para o problema 2.</w:t>
       </w:r>
     </w:p>
     <w:p>
@@ -7788,7 +7511,7 @@
                     </pic:cNvPicPr>
                   </pic:nvPicPr>
                   <pic:blipFill>
-                    <a:blip r:embed="rId12" cstate="print"/>
+                    <a:blip r:embed="rId10" cstate="print"/>
                     <a:srcRect/>
                     <a:stretch>
                       <a:fillRect/>
@@ -7935,7 +7658,21 @@
         <w:rPr>
           <w:rFonts w:ascii="Arial" w:hAnsi="Arial" w:cs="Arial"/>
         </w:rPr>
-        <w:t xml:space="preserve">“i” representa a </w:t>
+        <w:t>“</w:t>
+      </w:r>
+      <w:proofErr w:type="gramStart"/>
+      <w:r>
+        <w:rPr>
+          <w:rFonts w:ascii="Arial" w:hAnsi="Arial" w:cs="Arial"/>
+        </w:rPr>
+        <w:t>i</w:t>
+      </w:r>
+      <w:proofErr w:type="gramEnd"/>
+      <w:r>
+        <w:rPr>
+          <w:rFonts w:ascii="Arial" w:hAnsi="Arial" w:cs="Arial"/>
+        </w:rPr>
+        <w:t xml:space="preserve">” representa a </w:t>
       </w:r>
       <w:r>
         <w:rPr>
@@ -7978,7 +7715,21 @@
         <w:rPr>
           <w:rFonts w:ascii="Arial" w:hAnsi="Arial" w:cs="Arial"/>
         </w:rPr>
-        <w:t xml:space="preserve">“j” representa o </w:t>
+        <w:t>“</w:t>
+      </w:r>
+      <w:proofErr w:type="gramStart"/>
+      <w:r>
+        <w:rPr>
+          <w:rFonts w:ascii="Arial" w:hAnsi="Arial" w:cs="Arial"/>
+        </w:rPr>
+        <w:t>j</w:t>
+      </w:r>
+      <w:proofErr w:type="gramEnd"/>
+      <w:r>
+        <w:rPr>
+          <w:rFonts w:ascii="Arial" w:hAnsi="Arial" w:cs="Arial"/>
+        </w:rPr>
+        <w:t xml:space="preserve">” representa o </w:t>
       </w:r>
       <w:r>
         <w:rPr>
@@ -8937,18 +8688,12 @@
                 </m:eqArrPr>
                 <m:e>
                   <m:r>
-                    <m:rPr>
-                      <m:nor/>
-                    </m:rPr>
                     <w:rPr>
                       <w:rFonts w:ascii="Cambria Math" w:hAnsi="Cambria Math" w:cs="Arial"/>
                     </w:rPr>
                     <m:t>X</m:t>
                   </m:r>
                   <m:r>
-                    <m:rPr>
-                      <m:nor/>
-                    </m:rPr>
                     <w:rPr>
                       <w:rFonts w:ascii="Cambria Math" w:hAnsi="Cambria Math" w:cs="Arial"/>
                       <w:vertAlign w:val="subscript"/>
@@ -8956,18 +8701,12 @@
                     <m:t xml:space="preserve">11 </m:t>
                   </m:r>
                   <m:r>
-                    <m:rPr>
-                      <m:nor/>
-                    </m:rPr>
                     <w:rPr>
                       <w:rFonts w:ascii="Cambria Math" w:hAnsi="Cambria Math" w:cs="Arial"/>
                     </w:rPr>
                     <m:t>+ X</m:t>
                   </m:r>
                   <m:r>
-                    <m:rPr>
-                      <m:nor/>
-                    </m:rPr>
                     <w:rPr>
                       <w:rFonts w:ascii="Cambria Math" w:hAnsi="Cambria Math" w:cs="Arial"/>
                       <w:vertAlign w:val="subscript"/>
@@ -8975,18 +8714,12 @@
                     <m:t xml:space="preserve">12 </m:t>
                   </m:r>
                   <m:r>
-                    <m:rPr>
-                      <m:nor/>
-                    </m:rPr>
                     <w:rPr>
                       <w:rFonts w:ascii="Cambria Math" w:hAnsi="Cambria Math" w:cs="Arial"/>
                     </w:rPr>
                     <m:t>+ X</m:t>
                   </m:r>
                   <m:r>
-                    <m:rPr>
-                      <m:nor/>
-                    </m:rPr>
                     <w:rPr>
                       <w:rFonts w:ascii="Cambria Math" w:hAnsi="Cambria Math" w:cs="Arial"/>
                       <w:vertAlign w:val="subscript"/>
@@ -8994,18 +8727,12 @@
                     <m:t xml:space="preserve">13 </m:t>
                   </m:r>
                   <m:r>
-                    <m:rPr>
-                      <m:nor/>
-                    </m:rPr>
                     <w:rPr>
                       <w:rFonts w:ascii="Cambria Math" w:hAnsi="Cambria Math" w:cs="Arial"/>
                     </w:rPr>
                     <m:t>+ X</m:t>
                   </m:r>
                   <m:r>
-                    <m:rPr>
-                      <m:nor/>
-                    </m:rPr>
                     <w:rPr>
                       <w:rFonts w:ascii="Cambria Math" w:hAnsi="Cambria Math" w:cs="Arial"/>
                       <w:vertAlign w:val="subscript"/>
@@ -9013,18 +8740,12 @@
                     <m:t xml:space="preserve">24 </m:t>
                   </m:r>
                   <m:r>
-                    <m:rPr>
-                      <m:nor/>
-                    </m:rPr>
                     <w:rPr>
                       <w:rFonts w:ascii="Cambria Math" w:hAnsi="Cambria Math" w:cs="Arial"/>
                     </w:rPr>
                     <m:t>+ X</m:t>
                   </m:r>
                   <m:r>
-                    <m:rPr>
-                      <m:nor/>
-                    </m:rPr>
                     <w:rPr>
                       <w:rFonts w:ascii="Cambria Math" w:hAnsi="Cambria Math" w:cs="Arial"/>
                       <w:vertAlign w:val="subscript"/>
@@ -9032,18 +8753,12 @@
                     <m:t xml:space="preserve">25 </m:t>
                   </m:r>
                   <m:r>
-                    <m:rPr>
-                      <m:nor/>
-                    </m:rPr>
                     <w:rPr>
                       <w:rFonts w:ascii="Cambria Math" w:hAnsi="Cambria Math" w:cs="Arial"/>
                     </w:rPr>
                     <m:t>+ X</m:t>
                   </m:r>
                   <m:r>
-                    <m:rPr>
-                      <m:nor/>
-                    </m:rPr>
                     <w:rPr>
                       <w:rFonts w:ascii="Cambria Math" w:hAnsi="Cambria Math" w:cs="Arial"/>
                       <w:vertAlign w:val="subscript"/>
@@ -9051,18 +8766,12 @@
                     <m:t xml:space="preserve">26 </m:t>
                   </m:r>
                   <m:r>
-                    <m:rPr>
-                      <m:nor/>
-                    </m:rPr>
                     <w:rPr>
                       <w:rFonts w:ascii="Cambria Math" w:hAnsi="Cambria Math" w:cs="Arial"/>
                     </w:rPr>
                     <m:t>+ X</m:t>
                   </m:r>
                   <m:r>
-                    <m:rPr>
-                      <m:nor/>
-                    </m:rPr>
                     <w:rPr>
                       <w:rFonts w:ascii="Cambria Math" w:hAnsi="Cambria Math" w:cs="Arial"/>
                       <w:vertAlign w:val="subscript"/>
@@ -9070,18 +8779,12 @@
                     <m:t xml:space="preserve">37 </m:t>
                   </m:r>
                   <m:r>
-                    <m:rPr>
-                      <m:nor/>
-                    </m:rPr>
                     <w:rPr>
                       <w:rFonts w:ascii="Cambria Math" w:hAnsi="Cambria Math" w:cs="Arial"/>
                     </w:rPr>
                     <m:t>+ X</m:t>
                   </m:r>
                   <m:r>
-                    <m:rPr>
-                      <m:nor/>
-                    </m:rPr>
                     <w:rPr>
                       <w:rFonts w:ascii="Cambria Math" w:hAnsi="Cambria Math" w:cs="Arial"/>
                       <w:vertAlign w:val="subscript"/>
@@ -9089,9 +8792,6 @@
                     <m:t>38</m:t>
                   </m:r>
                   <m:r>
-                    <m:rPr>
-                      <m:nor/>
-                    </m:rPr>
                     <w:rPr>
                       <w:rFonts w:ascii="Cambria Math" w:hAnsi="Cambria Math" w:cs="Arial"/>
                     </w:rPr>
@@ -9100,18 +8800,12 @@
                 </m:e>
                 <m:e>
                   <m:r>
-                    <m:rPr>
-                      <m:nor/>
-                    </m:rPr>
                     <w:rPr>
                       <w:rFonts w:ascii="Cambria Math" w:hAnsi="Cambria Math" w:cs="Arial"/>
                     </w:rPr>
                     <m:t>X</m:t>
                   </m:r>
                   <m:r>
-                    <m:rPr>
-                      <m:nor/>
-                    </m:rPr>
                     <w:rPr>
                       <w:rFonts w:ascii="Cambria Math" w:hAnsi="Cambria Math" w:cs="Arial"/>
                       <w:vertAlign w:val="subscript"/>
@@ -9119,18 +8813,12 @@
                     <m:t xml:space="preserve">11 </m:t>
                   </m:r>
                   <m:r>
-                    <m:rPr>
-                      <m:nor/>
-                    </m:rPr>
                     <w:rPr>
                       <w:rFonts w:ascii="Cambria Math" w:hAnsi="Cambria Math" w:cs="Arial"/>
                     </w:rPr>
                     <m:t>+ X</m:t>
                   </m:r>
                   <m:r>
-                    <m:rPr>
-                      <m:nor/>
-                    </m:rPr>
                     <w:rPr>
                       <w:rFonts w:ascii="Cambria Math" w:hAnsi="Cambria Math" w:cs="Arial"/>
                       <w:vertAlign w:val="subscript"/>
@@ -9138,18 +8826,12 @@
                     <m:t xml:space="preserve">12 </m:t>
                   </m:r>
                   <m:r>
-                    <m:rPr>
-                      <m:nor/>
-                    </m:rPr>
                     <w:rPr>
                       <w:rFonts w:ascii="Cambria Math" w:hAnsi="Cambria Math" w:cs="Arial"/>
                     </w:rPr>
                     <m:t>+ X</m:t>
                   </m:r>
                   <m:r>
-                    <m:rPr>
-                      <m:nor/>
-                    </m:rPr>
                     <w:rPr>
                       <w:rFonts w:ascii="Cambria Math" w:hAnsi="Cambria Math" w:cs="Arial"/>
                       <w:vertAlign w:val="subscript"/>
@@ -9157,9 +8839,6 @@
                     <m:t xml:space="preserve">13 </m:t>
                   </m:r>
                   <m:r>
-                    <m:rPr>
-                      <m:nor/>
-                    </m:rPr>
                     <w:rPr>
                       <w:rFonts w:ascii="Cambria Math" w:hAnsi="Cambria Math" w:cs="Arial"/>
                     </w:rPr>
@@ -9174,18 +8853,12 @@
                 </m:e>
                 <m:e>
                   <m:r>
-                    <m:rPr>
-                      <m:nor/>
-                    </m:rPr>
                     <w:rPr>
                       <w:rFonts w:ascii="Cambria Math" w:hAnsi="Cambria Math" w:cs="Arial"/>
                     </w:rPr>
                     <m:t>X</m:t>
                   </m:r>
                   <m:r>
-                    <m:rPr>
-                      <m:nor/>
-                    </m:rPr>
                     <w:rPr>
                       <w:rFonts w:ascii="Cambria Math" w:hAnsi="Cambria Math" w:cs="Arial"/>
                       <w:vertAlign w:val="subscript"/>
@@ -9193,18 +8866,12 @@
                     <m:t xml:space="preserve">24 </m:t>
                   </m:r>
                   <m:r>
-                    <m:rPr>
-                      <m:nor/>
-                    </m:rPr>
                     <w:rPr>
                       <w:rFonts w:ascii="Cambria Math" w:hAnsi="Cambria Math" w:cs="Arial"/>
                     </w:rPr>
                     <m:t>+ X</m:t>
                   </m:r>
                   <m:r>
-                    <m:rPr>
-                      <m:nor/>
-                    </m:rPr>
                     <w:rPr>
                       <w:rFonts w:ascii="Cambria Math" w:hAnsi="Cambria Math" w:cs="Arial"/>
                       <w:vertAlign w:val="subscript"/>
@@ -9212,18 +8879,12 @@
                     <m:t xml:space="preserve">25 </m:t>
                   </m:r>
                   <m:r>
-                    <m:rPr>
-                      <m:nor/>
-                    </m:rPr>
                     <w:rPr>
                       <w:rFonts w:ascii="Cambria Math" w:hAnsi="Cambria Math" w:cs="Arial"/>
                     </w:rPr>
                     <m:t>+ X</m:t>
                   </m:r>
                   <m:r>
-                    <m:rPr>
-                      <m:nor/>
-                    </m:rPr>
                     <w:rPr>
                       <w:rFonts w:ascii="Cambria Math" w:hAnsi="Cambria Math" w:cs="Arial"/>
                       <w:vertAlign w:val="subscript"/>
@@ -9231,9 +8892,6 @@
                     <m:t xml:space="preserve">26 </m:t>
                   </m:r>
                   <m:r>
-                    <m:rPr>
-                      <m:nor/>
-                    </m:rPr>
                     <w:rPr>
                       <w:rFonts w:ascii="Cambria Math" w:eastAsia="Cambria Math" w:hAnsi="Cambria Math" w:cs="Arial"/>
                     </w:rPr>
@@ -9248,18 +8906,12 @@
                 </m:e>
                 <m:e>
                   <m:r>
-                    <m:rPr>
-                      <m:nor/>
-                    </m:rPr>
                     <w:rPr>
                       <w:rFonts w:ascii="Cambria Math" w:hAnsi="Cambria Math" w:cs="Arial"/>
                     </w:rPr>
                     <m:t>X</m:t>
                   </m:r>
                   <m:r>
-                    <m:rPr>
-                      <m:nor/>
-                    </m:rPr>
                     <w:rPr>
                       <w:rFonts w:ascii="Cambria Math" w:hAnsi="Cambria Math" w:cs="Arial"/>
                       <w:vertAlign w:val="subscript"/>
@@ -9267,18 +8919,12 @@
                     <m:t xml:space="preserve">37 </m:t>
                   </m:r>
                   <m:r>
-                    <m:rPr>
-                      <m:nor/>
-                    </m:rPr>
                     <w:rPr>
                       <w:rFonts w:ascii="Cambria Math" w:hAnsi="Cambria Math" w:cs="Arial"/>
                     </w:rPr>
                     <m:t>+ X</m:t>
                   </m:r>
                   <m:r>
-                    <m:rPr>
-                      <m:nor/>
-                    </m:rPr>
                     <w:rPr>
                       <w:rFonts w:ascii="Cambria Math" w:hAnsi="Cambria Math" w:cs="Arial"/>
                       <w:vertAlign w:val="subscript"/>
@@ -9286,9 +8932,6 @@
                     <m:t xml:space="preserve">38 </m:t>
                   </m:r>
                   <m:r>
-                    <m:rPr>
-                      <m:nor/>
-                    </m:rPr>
                     <w:rPr>
                       <w:rFonts w:ascii="Cambria Math" w:eastAsia="Cambria Math" w:hAnsi="Cambria Math" w:cs="Arial"/>
                     </w:rPr>
@@ -9303,18 +8946,12 @@
                 </m:e>
                 <m:e>
                   <m:r>
-                    <m:rPr>
-                      <m:nor/>
-                    </m:rPr>
                     <w:rPr>
                       <w:rFonts w:ascii="Cambria Math" w:hAnsi="Cambria Math" w:cs="Arial"/>
                     </w:rPr>
                     <m:t>X</m:t>
                   </m:r>
                   <m:r>
-                    <m:rPr>
-                      <m:nor/>
-                    </m:rPr>
                     <w:rPr>
                       <w:rFonts w:ascii="Cambria Math" w:hAnsi="Cambria Math" w:cs="Arial"/>
                       <w:vertAlign w:val="subscript"/>
@@ -9322,18 +8959,12 @@
                     <m:t xml:space="preserve">24 </m:t>
                   </m:r>
                   <m:r>
-                    <m:rPr>
-                      <m:nor/>
-                    </m:rPr>
                     <w:rPr>
                       <w:rFonts w:ascii="Cambria Math" w:hAnsi="Cambria Math" w:cs="Arial"/>
                     </w:rPr>
                     <m:t>+ X</m:t>
                   </m:r>
                   <m:r>
-                    <m:rPr>
-                      <m:nor/>
-                    </m:rPr>
                     <w:rPr>
                       <w:rFonts w:ascii="Cambria Math" w:hAnsi="Cambria Math" w:cs="Arial"/>
                       <w:vertAlign w:val="subscript"/>
@@ -9341,18 +8972,12 @@
                     <m:t xml:space="preserve">25 </m:t>
                   </m:r>
                   <m:r>
-                    <m:rPr>
-                      <m:nor/>
-                    </m:rPr>
                     <w:rPr>
                       <w:rFonts w:ascii="Cambria Math" w:hAnsi="Cambria Math" w:cs="Arial"/>
                     </w:rPr>
                     <m:t>+ X</m:t>
                   </m:r>
                   <m:r>
-                    <m:rPr>
-                      <m:nor/>
-                    </m:rPr>
                     <w:rPr>
                       <w:rFonts w:ascii="Cambria Math" w:hAnsi="Cambria Math" w:cs="Arial"/>
                       <w:vertAlign w:val="subscript"/>
@@ -9360,9 +8985,6 @@
                     <m:t xml:space="preserve">26 </m:t>
                   </m:r>
                   <m:r>
-                    <m:rPr>
-                      <m:nor/>
-                    </m:rPr>
                     <w:rPr>
                       <w:rFonts w:ascii="Cambria Math" w:eastAsia="Cambria Math" w:hAnsi="Cambria Math" w:cs="Arial"/>
                     </w:rPr>
@@ -9377,18 +8999,12 @@
                 </m:e>
                 <m:e>
                   <m:r>
-                    <m:rPr>
-                      <m:nor/>
-                    </m:rPr>
                     <w:rPr>
                       <w:rFonts w:ascii="Cambria Math" w:hAnsi="Cambria Math" w:cs="Arial"/>
                     </w:rPr>
                     <m:t>X</m:t>
                   </m:r>
                   <m:r>
-                    <m:rPr>
-                      <m:nor/>
-                    </m:rPr>
                     <w:rPr>
                       <w:rFonts w:ascii="Cambria Math" w:hAnsi="Cambria Math" w:cs="Arial"/>
                       <w:vertAlign w:val="subscript"/>
@@ -9396,9 +9012,6 @@
                     <m:t xml:space="preserve">11 </m:t>
                   </m:r>
                   <m:r>
-                    <m:rPr>
-                      <m:nor/>
-                    </m:rPr>
                     <w:rPr>
                       <w:rFonts w:ascii="Cambria Math" w:eastAsia="Cambria Math" w:hAnsi="Cambria Math" w:cs="Arial"/>
                     </w:rPr>
@@ -9413,18 +9026,12 @@
                 </m:e>
                 <m:e>
                   <m:r>
-                    <m:rPr>
-                      <m:nor/>
-                    </m:rPr>
                     <w:rPr>
                       <w:rFonts w:ascii="Cambria Math" w:hAnsi="Cambria Math" w:cs="Arial"/>
                     </w:rPr>
                     <m:t>X</m:t>
                   </m:r>
                   <m:r>
-                    <m:rPr>
-                      <m:nor/>
-                    </m:rPr>
                     <w:rPr>
                       <w:rFonts w:ascii="Cambria Math" w:hAnsi="Cambria Math" w:cs="Arial"/>
                       <w:vertAlign w:val="subscript"/>
@@ -9432,9 +9039,6 @@
                     <m:t>12</m:t>
                   </m:r>
                   <m:r>
-                    <m:rPr>
-                      <m:nor/>
-                    </m:rPr>
                     <w:rPr>
                       <w:rFonts w:ascii="Cambria Math" w:eastAsia="Cambria Math" w:hAnsi="Cambria Math" w:cs="Arial"/>
                     </w:rPr>
@@ -9449,18 +9053,12 @@
                 </m:e>
                 <m:e>
                   <m:r>
-                    <m:rPr>
-                      <m:nor/>
-                    </m:rPr>
                     <w:rPr>
                       <w:rFonts w:ascii="Cambria Math" w:hAnsi="Cambria Math" w:cs="Arial"/>
                     </w:rPr>
                     <m:t>X</m:t>
                   </m:r>
                   <m:r>
-                    <m:rPr>
-                      <m:nor/>
-                    </m:rPr>
                     <w:rPr>
                       <w:rFonts w:ascii="Cambria Math" w:hAnsi="Cambria Math" w:cs="Arial"/>
                       <w:vertAlign w:val="subscript"/>
@@ -9468,9 +9066,6 @@
                     <m:t>13</m:t>
                   </m:r>
                   <m:r>
-                    <m:rPr>
-                      <m:nor/>
-                    </m:rPr>
                     <w:rPr>
                       <w:rFonts w:ascii="Cambria Math" w:eastAsia="Cambria Math" w:hAnsi="Cambria Math" w:cs="Arial"/>
                     </w:rPr>
@@ -9485,18 +9080,12 @@
                 </m:e>
                 <m:e>
                   <m:r>
-                    <m:rPr>
-                      <m:nor/>
-                    </m:rPr>
                     <w:rPr>
                       <w:rFonts w:ascii="Cambria Math" w:hAnsi="Cambria Math" w:cs="Arial"/>
                     </w:rPr>
                     <m:t>X</m:t>
                   </m:r>
                   <m:r>
-                    <m:rPr>
-                      <m:nor/>
-                    </m:rPr>
                     <w:rPr>
                       <w:rFonts w:ascii="Cambria Math" w:hAnsi="Cambria Math" w:cs="Arial"/>
                       <w:vertAlign w:val="subscript"/>
@@ -9504,9 +9093,6 @@
                     <m:t>24</m:t>
                   </m:r>
                   <m:r>
-                    <m:rPr>
-                      <m:nor/>
-                    </m:rPr>
                     <w:rPr>
                       <w:rFonts w:ascii="Cambria Math" w:eastAsia="Cambria Math" w:hAnsi="Cambria Math" w:cs="Arial"/>
                     </w:rPr>
@@ -9521,18 +9107,12 @@
                 </m:e>
                 <m:e>
                   <m:r>
-                    <m:rPr>
-                      <m:nor/>
-                    </m:rPr>
                     <w:rPr>
                       <w:rFonts w:ascii="Cambria Math" w:hAnsi="Cambria Math" w:cs="Arial"/>
                     </w:rPr>
                     <m:t>X</m:t>
                   </m:r>
                   <m:r>
-                    <m:rPr>
-                      <m:nor/>
-                    </m:rPr>
                     <w:rPr>
                       <w:rFonts w:ascii="Cambria Math" w:hAnsi="Cambria Math" w:cs="Arial"/>
                       <w:vertAlign w:val="subscript"/>
@@ -9540,9 +9120,6 @@
                     <m:t>25</m:t>
                   </m:r>
                   <m:r>
-                    <m:rPr>
-                      <m:nor/>
-                    </m:rPr>
                     <w:rPr>
                       <w:rFonts w:ascii="Cambria Math" w:eastAsia="Cambria Math" w:hAnsi="Cambria Math" w:cs="Arial"/>
                     </w:rPr>
@@ -9557,18 +9134,12 @@
                 </m:e>
                 <m:e>
                   <m:r>
-                    <m:rPr>
-                      <m:nor/>
-                    </m:rPr>
                     <w:rPr>
                       <w:rFonts w:ascii="Cambria Math" w:hAnsi="Cambria Math" w:cs="Arial"/>
                     </w:rPr>
                     <m:t>X</m:t>
                   </m:r>
                   <m:r>
-                    <m:rPr>
-                      <m:nor/>
-                    </m:rPr>
                     <w:rPr>
                       <w:rFonts w:ascii="Cambria Math" w:hAnsi="Cambria Math" w:cs="Arial"/>
                       <w:vertAlign w:val="subscript"/>
@@ -9576,9 +9147,6 @@
                     <m:t>26</m:t>
                   </m:r>
                   <m:r>
-                    <m:rPr>
-                      <m:nor/>
-                    </m:rPr>
                     <w:rPr>
                       <w:rFonts w:ascii="Cambria Math" w:eastAsia="Cambria Math" w:hAnsi="Cambria Math" w:cs="Arial"/>
                     </w:rPr>
@@ -9593,18 +9161,12 @@
                 </m:e>
                 <m:e>
                   <m:r>
-                    <m:rPr>
-                      <m:nor/>
-                    </m:rPr>
                     <w:rPr>
                       <w:rFonts w:ascii="Cambria Math" w:hAnsi="Cambria Math" w:cs="Arial"/>
                     </w:rPr>
                     <m:t>X</m:t>
                   </m:r>
                   <m:r>
-                    <m:rPr>
-                      <m:nor/>
-                    </m:rPr>
                     <w:rPr>
                       <w:rFonts w:ascii="Cambria Math" w:hAnsi="Cambria Math" w:cs="Arial"/>
                       <w:vertAlign w:val="subscript"/>
@@ -9612,9 +9174,6 @@
                     <m:t>37</m:t>
                   </m:r>
                   <m:r>
-                    <m:rPr>
-                      <m:nor/>
-                    </m:rPr>
                     <w:rPr>
                       <w:rFonts w:ascii="Cambria Math" w:eastAsia="Cambria Math" w:hAnsi="Cambria Math" w:cs="Arial"/>
                     </w:rPr>
@@ -9629,18 +9188,12 @@
                 </m:e>
                 <m:e>
                   <m:r>
-                    <m:rPr>
-                      <m:nor/>
-                    </m:rPr>
                     <w:rPr>
                       <w:rFonts w:ascii="Cambria Math" w:hAnsi="Cambria Math" w:cs="Arial"/>
                     </w:rPr>
                     <m:t>X</m:t>
                   </m:r>
                   <m:r>
-                    <m:rPr>
-                      <m:nor/>
-                    </m:rPr>
                     <w:rPr>
                       <w:rFonts w:ascii="Cambria Math" w:hAnsi="Cambria Math" w:cs="Arial"/>
                       <w:vertAlign w:val="subscript"/>
@@ -9648,9 +9201,6 @@
                     <m:t>38</m:t>
                   </m:r>
                   <m:r>
-                    <m:rPr>
-                      <m:nor/>
-                    </m:rPr>
                     <w:rPr>
                       <w:rFonts w:ascii="Cambria Math" w:eastAsia="Cambria Math" w:hAnsi="Cambria Math" w:cs="Arial"/>
                     </w:rPr>
@@ -9665,18 +9215,12 @@
                 </m:e>
                 <m:e>
                   <m:r>
-                    <m:rPr>
-                      <m:nor/>
-                    </m:rPr>
                     <w:rPr>
                       <w:rFonts w:ascii="Cambria Math" w:hAnsi="Cambria Math" w:cs="Arial"/>
                     </w:rPr>
                     <m:t>X</m:t>
                   </m:r>
                   <m:r>
-                    <m:rPr>
-                      <m:nor/>
-                    </m:rPr>
                     <w:rPr>
                       <w:rFonts w:ascii="Cambria Math" w:hAnsi="Cambria Math" w:cs="Arial"/>
                       <w:vertAlign w:val="subscript"/>
@@ -9684,18 +9228,12 @@
                     <m:t xml:space="preserve">11, </m:t>
                   </m:r>
                   <m:r>
-                    <m:rPr>
-                      <m:nor/>
-                    </m:rPr>
                     <w:rPr>
                       <w:rFonts w:ascii="Cambria Math" w:hAnsi="Cambria Math" w:cs="Arial"/>
                     </w:rPr>
                     <m:t>X</m:t>
                   </m:r>
                   <m:r>
-                    <m:rPr>
-                      <m:nor/>
-                    </m:rPr>
                     <w:rPr>
                       <w:rFonts w:ascii="Cambria Math" w:hAnsi="Cambria Math" w:cs="Arial"/>
                       <w:vertAlign w:val="subscript"/>
@@ -9703,18 +9241,12 @@
                     <m:t>12</m:t>
                   </m:r>
                   <m:r>
-                    <m:rPr>
-                      <m:nor/>
-                    </m:rPr>
                     <w:rPr>
                       <w:rFonts w:ascii="Cambria Math" w:hAnsi="Cambria Math" w:cs="Arial"/>
                     </w:rPr>
                     <m:t>, X</m:t>
                   </m:r>
                   <m:r>
-                    <m:rPr>
-                      <m:nor/>
-                    </m:rPr>
                     <w:rPr>
                       <w:rFonts w:ascii="Cambria Math" w:hAnsi="Cambria Math" w:cs="Arial"/>
                       <w:vertAlign w:val="subscript"/>
@@ -9722,18 +9254,12 @@
                     <m:t>13</m:t>
                   </m:r>
                   <m:r>
-                    <m:rPr>
-                      <m:nor/>
-                    </m:rPr>
                     <w:rPr>
                       <w:rFonts w:ascii="Cambria Math" w:hAnsi="Cambria Math" w:cs="Arial"/>
                     </w:rPr>
                     <m:t>, X</m:t>
                   </m:r>
                   <m:r>
-                    <m:rPr>
-                      <m:nor/>
-                    </m:rPr>
                     <w:rPr>
                       <w:rFonts w:ascii="Cambria Math" w:hAnsi="Cambria Math" w:cs="Arial"/>
                       <w:vertAlign w:val="subscript"/>
@@ -9741,18 +9267,12 @@
                     <m:t>24</m:t>
                   </m:r>
                   <m:r>
-                    <m:rPr>
-                      <m:nor/>
-                    </m:rPr>
                     <w:rPr>
                       <w:rFonts w:ascii="Cambria Math" w:hAnsi="Cambria Math" w:cs="Arial"/>
                     </w:rPr>
                     <m:t>, X</m:t>
                   </m:r>
                   <m:r>
-                    <m:rPr>
-                      <m:nor/>
-                    </m:rPr>
                     <w:rPr>
                       <w:rFonts w:ascii="Cambria Math" w:hAnsi="Cambria Math" w:cs="Arial"/>
                       <w:vertAlign w:val="subscript"/>
@@ -9760,18 +9280,12 @@
                     <m:t>25</m:t>
                   </m:r>
                   <m:r>
-                    <m:rPr>
-                      <m:nor/>
-                    </m:rPr>
                     <w:rPr>
                       <w:rFonts w:ascii="Cambria Math" w:hAnsi="Cambria Math" w:cs="Arial"/>
                     </w:rPr>
                     <m:t>, X</m:t>
                   </m:r>
                   <m:r>
-                    <m:rPr>
-                      <m:nor/>
-                    </m:rPr>
                     <w:rPr>
                       <w:rFonts w:ascii="Cambria Math" w:hAnsi="Cambria Math" w:cs="Arial"/>
                       <w:vertAlign w:val="subscript"/>
@@ -9779,18 +9293,12 @@
                     <m:t>26</m:t>
                   </m:r>
                   <m:r>
-                    <m:rPr>
-                      <m:nor/>
-                    </m:rPr>
                     <w:rPr>
                       <w:rFonts w:ascii="Cambria Math" w:hAnsi="Cambria Math" w:cs="Arial"/>
                     </w:rPr>
                     <m:t>, X</m:t>
                   </m:r>
                   <m:r>
-                    <m:rPr>
-                      <m:nor/>
-                    </m:rPr>
                     <w:rPr>
                       <w:rFonts w:ascii="Cambria Math" w:hAnsi="Cambria Math" w:cs="Arial"/>
                       <w:vertAlign w:val="subscript"/>
@@ -9798,18 +9306,12 @@
                     <m:t>37</m:t>
                   </m:r>
                   <m:r>
-                    <m:rPr>
-                      <m:nor/>
-                    </m:rPr>
                     <w:rPr>
                       <w:rFonts w:ascii="Cambria Math" w:hAnsi="Cambria Math" w:cs="Arial"/>
                     </w:rPr>
                     <m:t>, X</m:t>
                   </m:r>
                   <m:r>
-                    <m:rPr>
-                      <m:nor/>
-                    </m:rPr>
                     <w:rPr>
                       <w:rFonts w:ascii="Cambria Math" w:hAnsi="Cambria Math" w:cs="Arial"/>
                       <w:vertAlign w:val="subscript"/>
@@ -9817,9 +9319,6 @@
                     <m:t xml:space="preserve">38 </m:t>
                   </m:r>
                   <m:r>
-                    <m:rPr>
-                      <m:nor/>
-                    </m:rPr>
                     <w:rPr>
                       <w:rFonts w:ascii="Cambria Math" w:eastAsia="Cambria Math" w:hAnsi="Cambria Math" w:cs="Arial"/>
                     </w:rPr>
@@ -10171,7 +9670,7 @@
                     </pic:cNvPicPr>
                   </pic:nvPicPr>
                   <pic:blipFill>
-                    <a:blip r:embed="rId13">
+                    <a:blip r:embed="rId11">
                       <a:extLst>
                         <a:ext uri="{28A0092B-C50C-407E-A947-70E740481C1C}">
                           <a14:useLocalDpi xmlns:a14="http://schemas.microsoft.com/office/drawing/2010/main" val="0"/>
@@ -10326,7 +9825,7 @@
                     </pic:cNvPicPr>
                   </pic:nvPicPr>
                   <pic:blipFill>
-                    <a:blip r:embed="rId14">
+                    <a:blip r:embed="rId12">
                       <a:extLst>
                         <a:ext uri="{28A0092B-C50C-407E-A947-70E740481C1C}">
                           <a14:useLocalDpi xmlns:a14="http://schemas.microsoft.com/office/drawing/2010/main" val="0"/>
@@ -10423,15 +9922,7 @@
           <w:sz w:val="20"/>
           <w:szCs w:val="20"/>
         </w:rPr>
-        <w:t xml:space="preserve">. </w:t>
-      </w:r>
-      <w:r>
-        <w:rPr>
-          <w:rFonts w:ascii="Arial" w:hAnsi="Arial" w:cs="Arial"/>
-          <w:sz w:val="20"/>
-          <w:szCs w:val="20"/>
-        </w:rPr>
-        <w:t xml:space="preserve">Valores de cada uma das variáveis </w:t>
+        <w:t xml:space="preserve">. Valores de cada uma das variáveis </w:t>
       </w:r>
       <w:r>
         <w:rPr>
@@ -10489,7 +9980,7 @@
                     </pic:cNvPicPr>
                   </pic:nvPicPr>
                   <pic:blipFill>
-                    <a:blip r:embed="rId15">
+                    <a:blip r:embed="rId13">
                       <a:extLst>
                         <a:ext uri="{28A0092B-C50C-407E-A947-70E740481C1C}">
                           <a14:useLocalDpi xmlns:a14="http://schemas.microsoft.com/office/drawing/2010/main" val="0"/>
@@ -10586,31 +10077,7 @@
           <w:sz w:val="20"/>
           <w:szCs w:val="20"/>
         </w:rPr>
-        <w:t xml:space="preserve">. </w:t>
-      </w:r>
-      <w:r>
-        <w:rPr>
-          <w:rFonts w:ascii="Arial" w:hAnsi="Arial" w:cs="Arial"/>
-          <w:sz w:val="20"/>
-          <w:szCs w:val="20"/>
-        </w:rPr>
-        <w:t>Tableau gerado pe</w:t>
-      </w:r>
-      <w:r>
-        <w:rPr>
-          <w:rFonts w:ascii="Arial" w:hAnsi="Arial" w:cs="Arial"/>
-          <w:sz w:val="20"/>
-          <w:szCs w:val="20"/>
-        </w:rPr>
-        <w:t>lo LINDO para o problema 3</w:t>
-      </w:r>
-      <w:r>
-        <w:rPr>
-          <w:rFonts w:ascii="Arial" w:hAnsi="Arial" w:cs="Arial"/>
-          <w:sz w:val="20"/>
-          <w:szCs w:val="20"/>
-        </w:rPr>
-        <w:t>.</w:t>
+        <w:t>. Tableau gerado pelo LINDO para o problema 3.</w:t>
       </w:r>
     </w:p>
     <w:p/>
@@ -10625,96 +10092,82 @@
         <w:rPr>
           <w:rFonts w:ascii="Times New Roman" w:hAnsi="Times New Roman" w:cs="Times New Roman"/>
         </w:rPr>
-        <w:t xml:space="preserve">Na Figura </w:t>
+        <w:t>Na Figura 9</w:t>
       </w:r>
       <w:r>
         <w:rPr>
           <w:rFonts w:ascii="Times New Roman" w:hAnsi="Times New Roman" w:cs="Times New Roman"/>
         </w:rPr>
-        <w:t>9</w:t>
+        <w:t xml:space="preserve"> analisamos a solução ótima, a base está marcada de </w:t>
       </w:r>
       <w:r>
         <w:rPr>
           <w:rFonts w:ascii="Times New Roman" w:hAnsi="Times New Roman" w:cs="Times New Roman"/>
         </w:rPr>
-        <w:t xml:space="preserve"> analisamos a solução ótima, a base está marcada de </w:t>
+        <w:t>verde</w:t>
       </w:r>
       <w:r>
         <w:rPr>
           <w:rFonts w:ascii="Times New Roman" w:hAnsi="Times New Roman" w:cs="Times New Roman"/>
         </w:rPr>
-        <w:t>verde</w:t>
+        <w:t xml:space="preserve">, com a linha </w:t>
       </w:r>
       <w:r>
         <w:rPr>
           <w:rFonts w:ascii="Times New Roman" w:hAnsi="Times New Roman" w:cs="Times New Roman"/>
         </w:rPr>
-        <w:t xml:space="preserve">, com a linha </w:t>
+        <w:t>azul</w:t>
       </w:r>
       <w:r>
         <w:rPr>
           <w:rFonts w:ascii="Times New Roman" w:hAnsi="Times New Roman" w:cs="Times New Roman"/>
         </w:rPr>
+        <w:t xml:space="preserve"> </w:t>
+      </w:r>
+      <w:r>
+        <w:rPr>
+          <w:rFonts w:ascii="Times New Roman" w:hAnsi="Times New Roman" w:cs="Times New Roman"/>
+        </w:rPr>
+        <w:t>estão</w:t>
+      </w:r>
+      <w:r>
+        <w:rPr>
+          <w:rFonts w:ascii="Times New Roman" w:hAnsi="Times New Roman" w:cs="Times New Roman"/>
+        </w:rPr>
+        <w:t xml:space="preserve"> os coeficientes relativos na função objetivo, a interseção entre um retângulo </w:t>
+      </w:r>
+      <w:r>
+        <w:rPr>
+          <w:rFonts w:ascii="Times New Roman" w:hAnsi="Times New Roman" w:cs="Times New Roman"/>
+        </w:rPr>
         <w:t>azul</w:t>
       </w:r>
       <w:r>
         <w:rPr>
           <w:rFonts w:ascii="Times New Roman" w:hAnsi="Times New Roman" w:cs="Times New Roman"/>
         </w:rPr>
-        <w:t xml:space="preserve"> </w:t>
-      </w:r>
-      <w:r>
+        <w:t xml:space="preserve"> e um retângulo vermelho representa os coeficientes relativos para cada uma das variáveis básicas.</w:t>
+      </w:r>
+    </w:p>
+    <w:p>
+      <w:pPr>
+        <w:jc w:val="both"/>
         <w:rPr>
           <w:rFonts w:ascii="Times New Roman" w:hAnsi="Times New Roman" w:cs="Times New Roman"/>
         </w:rPr>
-        <w:t>estão</w:t>
-      </w:r>
+      </w:pPr>
       <w:r>
         <w:rPr>
           <w:rFonts w:ascii="Times New Roman" w:hAnsi="Times New Roman" w:cs="Times New Roman"/>
         </w:rPr>
-        <w:t xml:space="preserve"> os coeficientes relativos na função objetivo, a interseção entre um retângulo </w:t>
+        <w:t>A</w:t>
       </w:r>
       <w:r>
         <w:rPr>
           <w:rFonts w:ascii="Times New Roman" w:hAnsi="Times New Roman" w:cs="Times New Roman"/>
         </w:rPr>
-        <w:t>azul</w:t>
-      </w:r>
-      <w:r>
-        <w:rPr>
-          <w:rFonts w:ascii="Times New Roman" w:hAnsi="Times New Roman" w:cs="Times New Roman"/>
-        </w:rPr>
-        <w:t xml:space="preserve"> e um retângulo vermelho representa os coeficientes relativos para cada uma das variáveis básicas.</w:t>
-      </w:r>
-    </w:p>
-    <w:p>
-      <w:pPr>
-        <w:jc w:val="both"/>
-        <w:rPr>
-          <w:rFonts w:ascii="Times New Roman" w:hAnsi="Times New Roman" w:cs="Times New Roman"/>
-        </w:rPr>
-      </w:pPr>
-      <w:r>
-        <w:rPr>
-          <w:rFonts w:ascii="Times New Roman" w:hAnsi="Times New Roman" w:cs="Times New Roman"/>
-        </w:rPr>
-        <w:t>A</w:t>
-      </w:r>
-      <w:r>
-        <w:rPr>
-          <w:rFonts w:ascii="Times New Roman" w:hAnsi="Times New Roman" w:cs="Times New Roman"/>
-        </w:rPr>
-        <w:t xml:space="preserve">nalisando a Figuras </w:t>
-      </w:r>
-      <w:r>
-        <w:rPr>
-          <w:rFonts w:ascii="Times New Roman" w:hAnsi="Times New Roman" w:cs="Times New Roman"/>
-        </w:rPr>
-        <w:t>9</w:t>
-      </w:r>
-      <w:bookmarkStart w:id="9" w:name="_GoBack"/>
-      <w:bookmarkEnd w:id="9"/>
+        <w:t>nalisando a Figuras 9</w:t>
+      </w:r>
       <w:r>
         <w:rPr>
           <w:rFonts w:ascii="Times New Roman" w:hAnsi="Times New Roman" w:cs="Times New Roman"/>
@@ -13553,7 +13006,7 @@
 </file>
 
 <file path=customXml/itemProps1.xml><?xml version="1.0" encoding="utf-8"?>
-<ds:datastoreItem xmlns:ds="http://schemas.openxmlformats.org/officeDocument/2006/customXml" ds:itemID="{D2ACDDC6-3692-9541-A018-A85A61A03A86}">
+<ds:datastoreItem xmlns:ds="http://schemas.openxmlformats.org/officeDocument/2006/customXml" ds:itemID="{D492E6C0-DA6B-2847-B57C-AE252790334B}">
   <ds:schemaRefs>
     <ds:schemaRef ds:uri="http://schemas.openxmlformats.org/officeDocument/2006/bibliography"/>
   </ds:schemaRefs>

</xml_diff>

<commit_message>
Modelagem e relatorio da modelagem finalizados.
</commit_message>
<xml_diff>
--- a/Modelagens.docx
+++ b/Modelagens.docx
@@ -1458,19 +1458,8 @@
                         <w:rPr>
                           <w:rFonts w:ascii="Cambria Math" w:hAnsi="Cambria Math" w:cs="Arial"/>
                         </w:rPr>
-                        <m:t xml:space="preserve">Demanda Área </m:t>
+                        <m:t>Demanda Área Comércial</m:t>
                       </m:r>
-                      <w:proofErr w:type="spellStart"/>
-                      <m:r>
-                        <m:rPr>
-                          <m:nor/>
-                        </m:rPr>
-                        <w:rPr>
-                          <w:rFonts w:ascii="Cambria Math" w:hAnsi="Cambria Math" w:cs="Arial"/>
-                        </w:rPr>
-                        <m:t>Comércial</m:t>
-                      </m:r>
-                      <w:proofErr w:type="spellEnd"/>
                     </m:e>
                   </m:d>
                   <m:ctrlPr>
@@ -1910,8 +1899,6 @@
           </wp:inline>
         </w:drawing>
       </w:r>
-      <w:bookmarkStart w:id="9" w:name="_GoBack"/>
-      <w:bookmarkEnd w:id="9"/>
     </w:p>
     <w:p>
       <w:pPr>
@@ -1999,13 +1986,138 @@
       <w:bookmarkEnd w:id="0"/>
       <w:bookmarkEnd w:id="1"/>
     </w:p>
-    <w:p>
-      <w:pPr>
-        <w:rPr>
-          <w:rFonts w:ascii="Arial" w:hAnsi="Arial" w:cs="Arial"/>
-        </w:rPr>
-      </w:pPr>
-    </w:p>
+    <w:p/>
+    <w:p>
+      <w:pPr>
+        <w:jc w:val="center"/>
+        <w:rPr>
+          <w:rFonts w:ascii="Arial" w:hAnsi="Arial" w:cs="Arial"/>
+        </w:rPr>
+      </w:pPr>
+      <w:r>
+        <w:rPr>
+          <w:rFonts w:ascii="Arial" w:hAnsi="Arial" w:cs="Arial"/>
+          <w:noProof/>
+          <w:lang w:eastAsia="pt-BR"/>
+        </w:rPr>
+        <w:drawing>
+          <wp:inline distT="0" distB="0" distL="0" distR="0" wp14:anchorId="7482FCA8" wp14:editId="27E81AC2">
+            <wp:extent cx="3188338" cy="3812018"/>
+            <wp:effectExtent l="0" t="0" r="12065" b="0"/>
+            <wp:docPr id="13" name="Imagem 13" descr="Problema.1.1.PNG"/>
+            <wp:cNvGraphicFramePr>
+              <a:graphicFrameLocks xmlns:a="http://schemas.openxmlformats.org/drawingml/2006/main" noChangeAspect="1"/>
+            </wp:cNvGraphicFramePr>
+            <a:graphic xmlns:a="http://schemas.openxmlformats.org/drawingml/2006/main">
+              <a:graphicData uri="http://schemas.openxmlformats.org/drawingml/2006/picture">
+                <pic:pic xmlns:pic="http://schemas.openxmlformats.org/drawingml/2006/picture">
+                  <pic:nvPicPr>
+                    <pic:cNvPr id="0" name="Picture 3" descr="Problema.1.1.PNG"/>
+                    <pic:cNvPicPr>
+                      <a:picLocks noChangeAspect="1" noChangeArrowheads="1"/>
+                    </pic:cNvPicPr>
+                  </pic:nvPicPr>
+                  <pic:blipFill>
+                    <a:blip r:embed="rId7">
+                      <a:extLst>
+                        <a:ext uri="{28A0092B-C50C-407E-A947-70E740481C1C}">
+                          <a14:useLocalDpi xmlns:a14="http://schemas.microsoft.com/office/drawing/2010/main" val="0"/>
+                        </a:ext>
+                      </a:extLst>
+                    </a:blip>
+                    <a:srcRect/>
+                    <a:stretch>
+                      <a:fillRect/>
+                    </a:stretch>
+                  </pic:blipFill>
+                  <pic:spPr bwMode="auto">
+                    <a:xfrm>
+                      <a:off x="0" y="0"/>
+                      <a:ext cx="3212588" cy="3841012"/>
+                    </a:xfrm>
+                    <a:prstGeom prst="rect">
+                      <a:avLst/>
+                    </a:prstGeom>
+                    <a:noFill/>
+                    <a:ln>
+                      <a:noFill/>
+                    </a:ln>
+                  </pic:spPr>
+                </pic:pic>
+              </a:graphicData>
+            </a:graphic>
+          </wp:inline>
+        </w:drawing>
+      </w:r>
+    </w:p>
+    <w:p>
+      <w:pPr>
+        <w:pStyle w:val="Legenda"/>
+        <w:jc w:val="center"/>
+        <w:rPr>
+          <w:rFonts w:ascii="Arial" w:hAnsi="Arial" w:cs="Arial"/>
+          <w:sz w:val="20"/>
+        </w:rPr>
+      </w:pPr>
+      <w:r>
+        <w:rPr>
+          <w:rFonts w:ascii="Arial" w:hAnsi="Arial" w:cs="Arial"/>
+          <w:sz w:val="20"/>
+        </w:rPr>
+        <w:t xml:space="preserve">Figura </w:t>
+      </w:r>
+      <w:r>
+        <w:rPr>
+          <w:rFonts w:ascii="Arial" w:hAnsi="Arial" w:cs="Arial"/>
+          <w:sz w:val="20"/>
+        </w:rPr>
+        <w:fldChar w:fldCharType="begin"/>
+      </w:r>
+      <w:r>
+        <w:rPr>
+          <w:rFonts w:ascii="Arial" w:hAnsi="Arial" w:cs="Arial"/>
+          <w:sz w:val="20"/>
+        </w:rPr>
+        <w:instrText xml:space="preserve"> SEQ Figura \* ARABIC </w:instrText>
+      </w:r>
+      <w:r>
+        <w:rPr>
+          <w:rFonts w:ascii="Arial" w:hAnsi="Arial" w:cs="Arial"/>
+          <w:sz w:val="20"/>
+        </w:rPr>
+        <w:fldChar w:fldCharType="separate"/>
+      </w:r>
+      <w:r>
+        <w:rPr>
+          <w:rFonts w:ascii="Arial" w:hAnsi="Arial" w:cs="Arial"/>
+          <w:noProof/>
+          <w:sz w:val="20"/>
+        </w:rPr>
+        <w:t>2</w:t>
+      </w:r>
+      <w:r>
+        <w:rPr>
+          <w:rFonts w:ascii="Arial" w:hAnsi="Arial" w:cs="Arial"/>
+          <w:sz w:val="20"/>
+        </w:rPr>
+        <w:fldChar w:fldCharType="end"/>
+      </w:r>
+      <w:r>
+        <w:rPr>
+          <w:rFonts w:ascii="Arial" w:hAnsi="Arial" w:cs="Arial"/>
+          <w:sz w:val="20"/>
+        </w:rPr>
+        <w:t xml:space="preserve">. Valores de cada uma das variáveis </w:t>
+      </w:r>
+      <w:r>
+        <w:rPr>
+          <w:rFonts w:ascii="Arial" w:hAnsi="Arial" w:cs="Arial"/>
+          <w:sz w:val="20"/>
+        </w:rPr>
+        <w:t>do problema 1.</w:t>
+      </w:r>
+    </w:p>
+    <w:p/>
     <w:p>
       <w:pPr>
         <w:keepNext/>
@@ -2014,6 +2126,61 @@
           <w:rFonts w:ascii="Arial" w:hAnsi="Arial" w:cs="Arial"/>
         </w:rPr>
       </w:pPr>
+      <w:r>
+        <w:rPr>
+          <w:rFonts w:ascii="Arial" w:hAnsi="Arial" w:cs="Arial"/>
+          <w:noProof/>
+          <w:lang w:eastAsia="pt-BR"/>
+        </w:rPr>
+        <w:drawing>
+          <wp:inline distT="0" distB="0" distL="0" distR="0" wp14:anchorId="5FC9CFBA" wp14:editId="376B6621">
+            <wp:extent cx="4574897" cy="1958133"/>
+            <wp:effectExtent l="0" t="0" r="0" b="0"/>
+            <wp:docPr id="14" name="Imagem 14" descr="Problema.1.2.PNG"/>
+            <wp:cNvGraphicFramePr>
+              <a:graphicFrameLocks xmlns:a="http://schemas.openxmlformats.org/drawingml/2006/main" noChangeAspect="1"/>
+            </wp:cNvGraphicFramePr>
+            <a:graphic xmlns:a="http://schemas.openxmlformats.org/drawingml/2006/main">
+              <a:graphicData uri="http://schemas.openxmlformats.org/drawingml/2006/picture">
+                <pic:pic xmlns:pic="http://schemas.openxmlformats.org/drawingml/2006/picture">
+                  <pic:nvPicPr>
+                    <pic:cNvPr id="0" name="Picture 4" descr="Problema.1.2.PNG"/>
+                    <pic:cNvPicPr>
+                      <a:picLocks noChangeAspect="1" noChangeArrowheads="1"/>
+                    </pic:cNvPicPr>
+                  </pic:nvPicPr>
+                  <pic:blipFill>
+                    <a:blip r:embed="rId8">
+                      <a:extLst>
+                        <a:ext uri="{28A0092B-C50C-407E-A947-70E740481C1C}">
+                          <a14:useLocalDpi xmlns:a14="http://schemas.microsoft.com/office/drawing/2010/main" val="0"/>
+                        </a:ext>
+                      </a:extLst>
+                    </a:blip>
+                    <a:srcRect/>
+                    <a:stretch>
+                      <a:fillRect/>
+                    </a:stretch>
+                  </pic:blipFill>
+                  <pic:spPr bwMode="auto">
+                    <a:xfrm>
+                      <a:off x="0" y="0"/>
+                      <a:ext cx="4643017" cy="1987289"/>
+                    </a:xfrm>
+                    <a:prstGeom prst="rect">
+                      <a:avLst/>
+                    </a:prstGeom>
+                    <a:noFill/>
+                    <a:ln>
+                      <a:noFill/>
+                    </a:ln>
+                  </pic:spPr>
+                </pic:pic>
+              </a:graphicData>
+            </a:graphic>
+          </wp:inline>
+        </w:drawing>
+      </w:r>
     </w:p>
     <w:p>
       <w:pPr>
@@ -2022,12 +2189,14 @@
         <w:rPr>
           <w:rFonts w:ascii="Arial" w:hAnsi="Arial" w:cs="Arial"/>
           <w:sz w:val="20"/>
-        </w:rPr>
-      </w:pPr>
-      <w:r>
-        <w:rPr>
-          <w:rFonts w:ascii="Arial" w:hAnsi="Arial" w:cs="Arial"/>
-          <w:sz w:val="20"/>
+          <w:szCs w:val="20"/>
+        </w:rPr>
+      </w:pPr>
+      <w:r>
+        <w:rPr>
+          <w:rFonts w:ascii="Arial" w:hAnsi="Arial" w:cs="Arial"/>
+          <w:sz w:val="20"/>
+          <w:szCs w:val="20"/>
         </w:rPr>
         <w:t xml:space="preserve">Figura </w:t>
       </w:r>
@@ -2035,6 +2204,7 @@
         <w:rPr>
           <w:rFonts w:ascii="Arial" w:hAnsi="Arial" w:cs="Arial"/>
           <w:sz w:val="20"/>
+          <w:szCs w:val="20"/>
         </w:rPr>
         <w:fldChar w:fldCharType="begin"/>
       </w:r>
@@ -2042,6 +2212,7 @@
         <w:rPr>
           <w:rFonts w:ascii="Arial" w:hAnsi="Arial" w:cs="Arial"/>
           <w:sz w:val="20"/>
+          <w:szCs w:val="20"/>
         </w:rPr>
         <w:instrText xml:space="preserve"> SEQ Figura \* ARABIC </w:instrText>
       </w:r>
@@ -2049,6 +2220,7 @@
         <w:rPr>
           <w:rFonts w:ascii="Arial" w:hAnsi="Arial" w:cs="Arial"/>
           <w:sz w:val="20"/>
+          <w:szCs w:val="20"/>
         </w:rPr>
         <w:fldChar w:fldCharType="separate"/>
       </w:r>
@@ -2057,13 +2229,15 @@
           <w:rFonts w:ascii="Arial" w:hAnsi="Arial" w:cs="Arial"/>
           <w:noProof/>
           <w:sz w:val="20"/>
-        </w:rPr>
-        <w:t>2</w:t>
-      </w:r>
-      <w:r>
-        <w:rPr>
-          <w:rFonts w:ascii="Arial" w:hAnsi="Arial" w:cs="Arial"/>
-          <w:sz w:val="20"/>
+          <w:szCs w:val="20"/>
+        </w:rPr>
+        <w:t>3</w:t>
+      </w:r>
+      <w:r>
+        <w:rPr>
+          <w:rFonts w:ascii="Arial" w:hAnsi="Arial" w:cs="Arial"/>
+          <w:sz w:val="20"/>
+          <w:szCs w:val="20"/>
         </w:rPr>
         <w:fldChar w:fldCharType="end"/>
       </w:r>
@@ -2071,90 +2245,6 @@
         <w:rPr>
           <w:rFonts w:ascii="Arial" w:hAnsi="Arial" w:cs="Arial"/>
           <w:sz w:val="20"/>
-        </w:rPr>
-        <w:t xml:space="preserve">. Valores de cada uma das variáveis </w:t>
-      </w:r>
-      <w:r>
-        <w:rPr>
-          <w:rFonts w:ascii="Arial" w:hAnsi="Arial" w:cs="Arial"/>
-          <w:sz w:val="20"/>
-        </w:rPr>
-        <w:t>do problema 1.</w:t>
-      </w:r>
-    </w:p>
-    <w:p/>
-    <w:p>
-      <w:pPr>
-        <w:keepNext/>
-        <w:jc w:val="center"/>
-        <w:rPr>
-          <w:rFonts w:ascii="Arial" w:hAnsi="Arial" w:cs="Arial"/>
-        </w:rPr>
-      </w:pPr>
-    </w:p>
-    <w:p>
-      <w:pPr>
-        <w:pStyle w:val="Legenda"/>
-        <w:jc w:val="center"/>
-        <w:rPr>
-          <w:rFonts w:ascii="Arial" w:hAnsi="Arial" w:cs="Arial"/>
-          <w:sz w:val="20"/>
-          <w:szCs w:val="20"/>
-        </w:rPr>
-      </w:pPr>
-      <w:r>
-        <w:rPr>
-          <w:rFonts w:ascii="Arial" w:hAnsi="Arial" w:cs="Arial"/>
-          <w:sz w:val="20"/>
-          <w:szCs w:val="20"/>
-        </w:rPr>
-        <w:t xml:space="preserve">Figura </w:t>
-      </w:r>
-      <w:r>
-        <w:rPr>
-          <w:rFonts w:ascii="Arial" w:hAnsi="Arial" w:cs="Arial"/>
-          <w:sz w:val="20"/>
-          <w:szCs w:val="20"/>
-        </w:rPr>
-        <w:fldChar w:fldCharType="begin"/>
-      </w:r>
-      <w:r>
-        <w:rPr>
-          <w:rFonts w:ascii="Arial" w:hAnsi="Arial" w:cs="Arial"/>
-          <w:sz w:val="20"/>
-          <w:szCs w:val="20"/>
-        </w:rPr>
-        <w:instrText xml:space="preserve"> SEQ Figura \* ARABIC </w:instrText>
-      </w:r>
-      <w:r>
-        <w:rPr>
-          <w:rFonts w:ascii="Arial" w:hAnsi="Arial" w:cs="Arial"/>
-          <w:sz w:val="20"/>
-          <w:szCs w:val="20"/>
-        </w:rPr>
-        <w:fldChar w:fldCharType="separate"/>
-      </w:r>
-      <w:r>
-        <w:rPr>
-          <w:rFonts w:ascii="Arial" w:hAnsi="Arial" w:cs="Arial"/>
-          <w:noProof/>
-          <w:sz w:val="20"/>
-          <w:szCs w:val="20"/>
-        </w:rPr>
-        <w:t>3</w:t>
-      </w:r>
-      <w:r>
-        <w:rPr>
-          <w:rFonts w:ascii="Arial" w:hAnsi="Arial" w:cs="Arial"/>
-          <w:sz w:val="20"/>
-          <w:szCs w:val="20"/>
-        </w:rPr>
-        <w:fldChar w:fldCharType="end"/>
-      </w:r>
-      <w:r>
-        <w:rPr>
-          <w:rFonts w:ascii="Arial" w:hAnsi="Arial" w:cs="Arial"/>
-          <w:sz w:val="20"/>
           <w:szCs w:val="20"/>
         </w:rPr>
         <w:t>. Tableau gerado pelo LINDO para o problema 1.</w:t>
@@ -2227,50 +2317,60 @@
         </w:rPr>
         <w:t xml:space="preserve"> e um retângulo vermelho representa os coeficientes relativos para cada uma das variáveis básicas.</w:t>
       </w:r>
-    </w:p>
-    <w:p>
-      <w:pPr>
-        <w:jc w:val="both"/>
+      <w:r>
         <w:rPr>
           <w:rFonts w:ascii="Times New Roman" w:hAnsi="Times New Roman" w:cs="Times New Roman"/>
         </w:rPr>
-      </w:pPr>
+        <w:t xml:space="preserve"> </w:t>
+      </w:r>
       <w:r>
         <w:rPr>
           <w:rFonts w:ascii="Times New Roman" w:hAnsi="Times New Roman" w:cs="Times New Roman"/>
         </w:rPr>
-        <w:t>Como todos os coeficientes das variáveis não básicas são diferentes de zero, existe uma solução única para este PPL que é (</w:t>
+        <w:t xml:space="preserve">A </w:t>
       </w:r>
       <w:r>
         <w:rPr>
           <w:rFonts w:ascii="Times New Roman" w:hAnsi="Times New Roman" w:cs="Times New Roman"/>
         </w:rPr>
-        <w:t>500, 300, 100, 75.56, 0, 150, 9924.4, 0, 0</w:t>
+        <w:t xml:space="preserve">solução </w:t>
       </w:r>
       <w:r>
         <w:rPr>
           <w:rFonts w:ascii="Times New Roman" w:hAnsi="Times New Roman" w:cs="Times New Roman"/>
         </w:rPr>
-        <w:t>).</w:t>
-      </w:r>
-    </w:p>
-    <w:p>
-      <w:pPr>
-        <w:jc w:val="both"/>
-        <w:rPr>
-          <w:rFonts w:ascii="Arial" w:hAnsi="Arial" w:cs="Arial"/>
-          <w:b/>
-        </w:rPr>
-      </w:pPr>
-    </w:p>
-    <w:p>
-      <w:pPr>
-        <w:jc w:val="both"/>
-        <w:rPr>
-          <w:rFonts w:ascii="Arial" w:hAnsi="Arial" w:cs="Arial"/>
-          <w:b/>
-        </w:rPr>
-      </w:pPr>
+        <w:t xml:space="preserve">ótima para este PPL </w:t>
+      </w:r>
+      <w:r>
+        <w:rPr>
+          <w:rFonts w:ascii="Times New Roman" w:hAnsi="Times New Roman" w:cs="Times New Roman"/>
+        </w:rPr>
+        <w:t>é (</w:t>
+      </w:r>
+      <w:r>
+        <w:rPr>
+          <w:rFonts w:ascii="Times New Roman" w:hAnsi="Times New Roman" w:cs="Times New Roman"/>
+        </w:rPr>
+        <w:t>350, 300, 250, 10000</w:t>
+      </w:r>
+      <w:r>
+        <w:rPr>
+          <w:rFonts w:ascii="Times New Roman" w:hAnsi="Times New Roman" w:cs="Times New Roman"/>
+        </w:rPr>
+        <w:t>)</w:t>
+      </w:r>
+      <w:r>
+        <w:rPr>
+          <w:rFonts w:ascii="Times New Roman" w:hAnsi="Times New Roman" w:cs="Times New Roman"/>
+        </w:rPr>
+        <w:t>, resultando em 1735000</w:t>
+      </w:r>
+      <w:r>
+        <w:rPr>
+          <w:rFonts w:ascii="Times New Roman" w:hAnsi="Times New Roman" w:cs="Times New Roman"/>
+        </w:rPr>
+        <w:t xml:space="preserve"> de receita mensal em dólares.</w:t>
+      </w:r>
     </w:p>
     <w:p>
       <w:pPr>
@@ -3133,14 +3233,12 @@
         </w:rPr>
         <w:t>“</w:t>
       </w:r>
-      <w:proofErr w:type="gramStart"/>
       <w:r>
         <w:rPr>
           <w:rFonts w:ascii="Arial" w:hAnsi="Arial" w:cs="Arial"/>
         </w:rPr>
         <w:t>i</w:t>
       </w:r>
-      <w:proofErr w:type="gramEnd"/>
       <w:r>
         <w:rPr>
           <w:rFonts w:ascii="Arial" w:hAnsi="Arial" w:cs="Arial"/>
@@ -3202,14 +3300,12 @@
         </w:rPr>
         <w:t>“</w:t>
       </w:r>
-      <w:proofErr w:type="gramStart"/>
       <w:r>
         <w:rPr>
           <w:rFonts w:ascii="Arial" w:hAnsi="Arial" w:cs="Arial"/>
         </w:rPr>
         <w:t>j</w:t>
       </w:r>
-      <w:proofErr w:type="gramEnd"/>
       <w:r>
         <w:rPr>
           <w:rFonts w:ascii="Arial" w:hAnsi="Arial" w:cs="Arial"/>
@@ -3233,21 +3329,7 @@
         <w:rPr>
           <w:rFonts w:ascii="Arial" w:hAnsi="Arial" w:cs="Arial"/>
         </w:rPr>
-        <w:t>“</w:t>
-      </w:r>
-      <w:proofErr w:type="gramStart"/>
-      <w:r>
-        <w:rPr>
-          <w:rFonts w:ascii="Arial" w:hAnsi="Arial" w:cs="Arial"/>
-        </w:rPr>
-        <w:t>k</w:t>
-      </w:r>
-      <w:proofErr w:type="gramEnd"/>
-      <w:r>
-        <w:rPr>
-          <w:rFonts w:ascii="Arial" w:hAnsi="Arial" w:cs="Arial"/>
-        </w:rPr>
-        <w:t xml:space="preserve">” representa as cidades clientes e varia entre </w:t>
+        <w:t xml:space="preserve">“k” representa as cidades clientes e varia entre </w:t>
       </w:r>
       <w:r>
         <w:rPr>
@@ -4591,31 +4673,57 @@
         <w:rPr>
           <w:rFonts w:ascii="Arial" w:hAnsi="Arial" w:cs="Arial"/>
         </w:rPr>
+        <w:t xml:space="preserve"> +  </w:t>
+      </w:r>
+      <w:r>
+        <w:rPr>
+          <w:rFonts w:ascii="Arial" w:hAnsi="Arial" w:cs="Arial"/>
+        </w:rPr>
+        <w:t>11337</w:t>
+      </w:r>
+      <w:r>
+        <w:rPr>
+          <w:rFonts w:ascii="Arial" w:hAnsi="Arial" w:cs="Arial"/>
+        </w:rPr>
         <w:t xml:space="preserve"> </w:t>
       </w:r>
-      <w:proofErr w:type="gramStart"/>
-      <w:r>
-        <w:rPr>
-          <w:rFonts w:ascii="Arial" w:hAnsi="Arial" w:cs="Arial"/>
-        </w:rPr>
-        <w:t xml:space="preserve">+  </w:t>
-      </w:r>
-      <w:r>
-        <w:rPr>
-          <w:rFonts w:ascii="Arial" w:hAnsi="Arial" w:cs="Arial"/>
-        </w:rPr>
-        <w:t>11337</w:t>
-      </w:r>
-      <w:proofErr w:type="gramEnd"/>
-      <w:r>
-        <w:rPr>
-          <w:rFonts w:ascii="Arial" w:hAnsi="Arial" w:cs="Arial"/>
+      <w:r>
+        <w:rPr>
+          <w:rFonts w:ascii="Arial" w:hAnsi="Arial" w:cs="Arial"/>
+          <w:b/>
+        </w:rPr>
+        <w:t>X</w:t>
+      </w:r>
+      <w:r>
+        <w:rPr>
+          <w:rFonts w:ascii="Arial" w:hAnsi="Arial" w:cs="Arial"/>
+          <w:b/>
+          <w:vertAlign w:val="subscript"/>
+        </w:rPr>
+        <w:t>123</w:t>
+      </w:r>
+      <w:r>
+        <w:rPr>
+          <w:rFonts w:ascii="Arial" w:hAnsi="Arial" w:cs="Arial"/>
+          <w:vertAlign w:val="subscript"/>
         </w:rPr>
         <w:t xml:space="preserve"> </w:t>
       </w:r>
       <w:r>
         <w:rPr>
           <w:rFonts w:ascii="Arial" w:hAnsi="Arial" w:cs="Arial"/>
+        </w:rPr>
+        <w:t>+ 12457</w:t>
+      </w:r>
+      <w:r>
+        <w:rPr>
+          <w:rFonts w:ascii="Arial" w:hAnsi="Arial" w:cs="Arial"/>
+        </w:rPr>
+        <w:t xml:space="preserve"> </w:t>
+      </w:r>
+      <w:r>
+        <w:rPr>
+          <w:rFonts w:ascii="Arial" w:hAnsi="Arial" w:cs="Arial"/>
           <w:b/>
         </w:rPr>
         <w:t>X</w:t>
@@ -4626,24 +4734,854 @@
           <w:b/>
           <w:vertAlign w:val="subscript"/>
         </w:rPr>
+        <w:t>211</w:t>
+      </w:r>
+      <w:r>
+        <w:rPr>
+          <w:rFonts w:ascii="Arial" w:hAnsi="Arial" w:cs="Arial"/>
+        </w:rPr>
+        <w:t xml:space="preserve"> + 12394</w:t>
+      </w:r>
+      <w:r>
+        <w:rPr>
+          <w:rFonts w:ascii="Arial" w:hAnsi="Arial" w:cs="Arial"/>
+        </w:rPr>
+        <w:t xml:space="preserve"> </w:t>
+      </w:r>
+      <w:r>
+        <w:rPr>
+          <w:rFonts w:ascii="Arial" w:hAnsi="Arial" w:cs="Arial"/>
+          <w:b/>
+        </w:rPr>
+        <w:t>X</w:t>
+      </w:r>
+      <w:r>
+        <w:rPr>
+          <w:rFonts w:ascii="Arial" w:hAnsi="Arial" w:cs="Arial"/>
+          <w:b/>
+          <w:vertAlign w:val="subscript"/>
+        </w:rPr>
+        <w:t>212</w:t>
+      </w:r>
+      <w:r>
+        <w:rPr>
+          <w:rFonts w:ascii="Arial" w:hAnsi="Arial" w:cs="Arial"/>
+        </w:rPr>
+        <w:t xml:space="preserve"> + 12989</w:t>
+      </w:r>
+      <w:r>
+        <w:rPr>
+          <w:rFonts w:ascii="Arial" w:hAnsi="Arial" w:cs="Arial"/>
+        </w:rPr>
+        <w:t xml:space="preserve"> </w:t>
+      </w:r>
+      <w:r>
+        <w:rPr>
+          <w:rFonts w:ascii="Arial" w:hAnsi="Arial" w:cs="Arial"/>
+          <w:b/>
+        </w:rPr>
+        <w:t>X</w:t>
+      </w:r>
+      <w:r>
+        <w:rPr>
+          <w:rFonts w:ascii="Arial" w:hAnsi="Arial" w:cs="Arial"/>
+          <w:b/>
+          <w:vertAlign w:val="subscript"/>
+        </w:rPr>
+        <w:t>213</w:t>
+      </w:r>
+      <w:r>
+        <w:rPr>
+          <w:rFonts w:ascii="Arial" w:hAnsi="Arial" w:cs="Arial"/>
+        </w:rPr>
+        <w:t xml:space="preserve"> + 13627</w:t>
+      </w:r>
+      <w:r>
+        <w:rPr>
+          <w:rFonts w:ascii="Arial" w:hAnsi="Arial" w:cs="Arial"/>
+        </w:rPr>
+        <w:t xml:space="preserve"> </w:t>
+      </w:r>
+      <w:r>
+        <w:rPr>
+          <w:rFonts w:ascii="Arial" w:hAnsi="Arial" w:cs="Arial"/>
+          <w:b/>
+        </w:rPr>
+        <w:t>X</w:t>
+      </w:r>
+      <w:r>
+        <w:rPr>
+          <w:rFonts w:ascii="Arial" w:hAnsi="Arial" w:cs="Arial"/>
+          <w:b/>
+          <w:vertAlign w:val="subscript"/>
+        </w:rPr>
+        <w:t>221</w:t>
+      </w:r>
+      <w:r>
+        <w:rPr>
+          <w:rFonts w:ascii="Arial" w:hAnsi="Arial" w:cs="Arial"/>
+        </w:rPr>
+        <w:t xml:space="preserve"> + 11643</w:t>
+      </w:r>
+      <w:r>
+        <w:rPr>
+          <w:rFonts w:ascii="Arial" w:hAnsi="Arial" w:cs="Arial"/>
+        </w:rPr>
+        <w:t xml:space="preserve"> </w:t>
+      </w:r>
+      <w:r>
+        <w:rPr>
+          <w:rFonts w:ascii="Arial" w:hAnsi="Arial" w:cs="Arial"/>
+          <w:b/>
+        </w:rPr>
+        <w:t>X</w:t>
+      </w:r>
+      <w:r>
+        <w:rPr>
+          <w:rFonts w:ascii="Arial" w:hAnsi="Arial" w:cs="Arial"/>
+          <w:b/>
+          <w:vertAlign w:val="subscript"/>
+        </w:rPr>
+        <w:t>222</w:t>
+      </w:r>
+      <w:r>
+        <w:rPr>
+          <w:rFonts w:ascii="Arial" w:hAnsi="Arial" w:cs="Arial"/>
+        </w:rPr>
+        <w:t xml:space="preserve"> + 11541</w:t>
+      </w:r>
+      <w:r>
+        <w:rPr>
+          <w:rFonts w:ascii="Arial" w:hAnsi="Arial" w:cs="Arial"/>
+        </w:rPr>
+        <w:t xml:space="preserve"> </w:t>
+      </w:r>
+      <w:r>
+        <w:rPr>
+          <w:rFonts w:ascii="Arial" w:hAnsi="Arial" w:cs="Arial"/>
+          <w:b/>
+        </w:rPr>
+        <w:t>X</w:t>
+      </w:r>
+      <w:r>
+        <w:rPr>
+          <w:rFonts w:ascii="Arial" w:hAnsi="Arial" w:cs="Arial"/>
+          <w:b/>
+          <w:vertAlign w:val="subscript"/>
+        </w:rPr>
+        <w:t>223</w:t>
+      </w:r>
+    </w:p>
+    <w:p>
+      <w:pPr>
+        <w:jc w:val="both"/>
+        <w:rPr>
+          <w:rFonts w:ascii="Arial" w:hAnsi="Arial" w:cs="Arial"/>
+          <w:b/>
+        </w:rPr>
+      </w:pPr>
+    </w:p>
+    <w:p>
+      <w:pPr>
+        <w:jc w:val="both"/>
+        <w:rPr>
+          <w:rFonts w:ascii="Arial" w:hAnsi="Arial" w:cs="Arial"/>
+        </w:rPr>
+      </w:pPr>
+      <w:r>
+        <w:rPr>
+          <w:rFonts w:ascii="Arial" w:hAnsi="Arial" w:cs="Arial"/>
+        </w:rPr>
+        <w:t>*Visa minimizar os custos gerados pelo transporte dos carros produzidos, onde o coeficiente de cada variável representa a quantidade de carros que serão transportados por cada rota.</w:t>
+      </w:r>
+    </w:p>
+    <w:p>
+      <w:pPr>
+        <w:jc w:val="both"/>
+        <w:rPr>
+          <w:rFonts w:ascii="Arial" w:hAnsi="Arial" w:cs="Arial"/>
+        </w:rPr>
+      </w:pPr>
+    </w:p>
+    <w:p>
+      <w:pPr>
+        <w:jc w:val="both"/>
+        <w:rPr>
+          <w:rFonts w:ascii="Arial" w:hAnsi="Arial" w:cs="Arial"/>
+        </w:rPr>
+      </w:pPr>
+      <w:r>
+        <w:rPr>
+          <w:rFonts w:ascii="Arial" w:hAnsi="Arial" w:cs="Arial"/>
+        </w:rPr>
+        <w:t>Soma simplificada de:</w:t>
+      </w:r>
+    </w:p>
+    <w:p>
+      <w:pPr>
+        <w:jc w:val="both"/>
+        <w:rPr>
+          <w:rFonts w:ascii="Arial" w:hAnsi="Arial" w:cs="Arial"/>
+        </w:rPr>
+      </w:pPr>
+    </w:p>
+    <w:p>
+      <w:pPr>
+        <w:jc w:val="both"/>
+        <w:rPr>
+          <w:rFonts w:ascii="Arial" w:hAnsi="Arial" w:cs="Arial"/>
+          <w:sz w:val="20"/>
+        </w:rPr>
+      </w:pPr>
+      <w:r>
+        <w:rPr>
+          <w:rFonts w:ascii="Arial" w:hAnsi="Arial" w:cs="Arial"/>
+          <w:sz w:val="20"/>
+        </w:rPr>
+        <w:t>10000 + (1253+1059)</w:t>
+      </w:r>
+      <w:r>
+        <w:rPr>
+          <w:rFonts w:ascii="Arial" w:hAnsi="Arial" w:cs="Arial"/>
+          <w:sz w:val="20"/>
+        </w:rPr>
+        <w:tab/>
+      </w:r>
+      <w:r>
+        <w:rPr>
+          <w:rFonts w:ascii="Arial" w:hAnsi="Arial" w:cs="Arial"/>
+          <w:b/>
+          <w:sz w:val="20"/>
+        </w:rPr>
+        <w:t>X</w:t>
+      </w:r>
+      <w:r>
+        <w:rPr>
+          <w:rFonts w:ascii="Arial" w:hAnsi="Arial" w:cs="Arial"/>
+          <w:b/>
+          <w:sz w:val="20"/>
+          <w:vertAlign w:val="subscript"/>
+        </w:rPr>
+        <w:t>111</w:t>
+      </w:r>
+      <w:r>
+        <w:rPr>
+          <w:rFonts w:ascii="Arial" w:hAnsi="Arial" w:cs="Arial"/>
+          <w:b/>
+          <w:sz w:val="20"/>
+        </w:rPr>
+        <w:tab/>
+      </w:r>
+      <w:r>
+        <w:rPr>
+          <w:rFonts w:ascii="Arial" w:hAnsi="Arial" w:cs="Arial"/>
+          <w:sz w:val="20"/>
+        </w:rPr>
+        <w:t>=</w:t>
+      </w:r>
+      <w:r>
+        <w:rPr>
+          <w:rFonts w:ascii="Arial" w:hAnsi="Arial" w:cs="Arial"/>
+          <w:sz w:val="20"/>
+        </w:rPr>
+        <w:t xml:space="preserve"> </w:t>
+      </w:r>
+      <w:r>
+        <w:rPr>
+          <w:rFonts w:ascii="Arial" w:hAnsi="Arial" w:cs="Arial"/>
+          <w:sz w:val="20"/>
+        </w:rPr>
+        <w:t>12312</w:t>
+      </w:r>
+      <w:r>
+        <w:rPr>
+          <w:rFonts w:ascii="Arial" w:hAnsi="Arial" w:cs="Arial"/>
+          <w:sz w:val="20"/>
+        </w:rPr>
+        <w:t xml:space="preserve"> </w:t>
+      </w:r>
+      <w:r>
+        <w:rPr>
+          <w:rFonts w:ascii="Arial" w:hAnsi="Arial" w:cs="Arial"/>
+          <w:b/>
+          <w:sz w:val="20"/>
+        </w:rPr>
+        <w:t>X</w:t>
+      </w:r>
+      <w:r>
+        <w:rPr>
+          <w:rFonts w:ascii="Arial" w:hAnsi="Arial" w:cs="Arial"/>
+          <w:b/>
+          <w:sz w:val="20"/>
+          <w:vertAlign w:val="subscript"/>
+        </w:rPr>
+        <w:t>11</w:t>
+      </w:r>
+      <w:r>
+        <w:rPr>
+          <w:rFonts w:ascii="Arial" w:hAnsi="Arial" w:cs="Arial"/>
+          <w:b/>
+          <w:sz w:val="20"/>
+          <w:vertAlign w:val="subscript"/>
+        </w:rPr>
+        <w:t>1</w:t>
+      </w:r>
+    </w:p>
+    <w:p>
+      <w:pPr>
+        <w:jc w:val="both"/>
+        <w:rPr>
+          <w:rFonts w:ascii="Arial" w:hAnsi="Arial" w:cs="Arial"/>
+          <w:sz w:val="20"/>
+        </w:rPr>
+      </w:pPr>
+      <w:r>
+        <w:rPr>
+          <w:rFonts w:ascii="Arial" w:hAnsi="Arial" w:cs="Arial"/>
+          <w:sz w:val="20"/>
+        </w:rPr>
+        <w:t>10000 + (1253+996)</w:t>
+      </w:r>
+      <w:r>
+        <w:rPr>
+          <w:rFonts w:ascii="Arial" w:hAnsi="Arial" w:cs="Arial"/>
+          <w:sz w:val="20"/>
+        </w:rPr>
+        <w:tab/>
+      </w:r>
+      <w:r>
+        <w:rPr>
+          <w:rFonts w:ascii="Arial" w:hAnsi="Arial" w:cs="Arial"/>
+          <w:b/>
+          <w:sz w:val="20"/>
+        </w:rPr>
+        <w:t>X</w:t>
+      </w:r>
+      <w:r>
+        <w:rPr>
+          <w:rFonts w:ascii="Arial" w:hAnsi="Arial" w:cs="Arial"/>
+          <w:b/>
+          <w:sz w:val="20"/>
+          <w:vertAlign w:val="subscript"/>
+        </w:rPr>
+        <w:t>112</w:t>
+      </w:r>
+      <w:r>
+        <w:rPr>
+          <w:rFonts w:ascii="Arial" w:hAnsi="Arial" w:cs="Arial"/>
+          <w:b/>
+          <w:sz w:val="20"/>
+        </w:rPr>
+        <w:tab/>
+      </w:r>
+      <w:r>
+        <w:rPr>
+          <w:rFonts w:ascii="Arial" w:hAnsi="Arial" w:cs="Arial"/>
+          <w:sz w:val="20"/>
+        </w:rPr>
+        <w:t>= 12249</w:t>
+      </w:r>
+      <w:r>
+        <w:rPr>
+          <w:rFonts w:ascii="Arial" w:hAnsi="Arial" w:cs="Arial"/>
+          <w:sz w:val="20"/>
+        </w:rPr>
+        <w:t xml:space="preserve"> </w:t>
+      </w:r>
+      <w:r>
+        <w:rPr>
+          <w:rFonts w:ascii="Arial" w:hAnsi="Arial" w:cs="Arial"/>
+          <w:b/>
+          <w:sz w:val="20"/>
+        </w:rPr>
+        <w:t>X</w:t>
+      </w:r>
+      <w:r>
+        <w:rPr>
+          <w:rFonts w:ascii="Arial" w:hAnsi="Arial" w:cs="Arial"/>
+          <w:b/>
+          <w:sz w:val="20"/>
+          <w:vertAlign w:val="subscript"/>
+        </w:rPr>
+        <w:t>112</w:t>
+      </w:r>
+    </w:p>
+    <w:p>
+      <w:pPr>
+        <w:jc w:val="both"/>
+        <w:rPr>
+          <w:rFonts w:ascii="Arial" w:hAnsi="Arial" w:cs="Arial"/>
+          <w:sz w:val="20"/>
+        </w:rPr>
+      </w:pPr>
+      <w:r>
+        <w:rPr>
+          <w:rFonts w:ascii="Arial" w:hAnsi="Arial" w:cs="Arial"/>
+          <w:sz w:val="20"/>
+        </w:rPr>
+        <w:t>10000 + (1253+1691)</w:t>
+      </w:r>
+      <w:r>
+        <w:rPr>
+          <w:rFonts w:ascii="Arial" w:hAnsi="Arial" w:cs="Arial"/>
+          <w:sz w:val="20"/>
+        </w:rPr>
+        <w:tab/>
+      </w:r>
+      <w:r>
+        <w:rPr>
+          <w:rFonts w:ascii="Arial" w:hAnsi="Arial" w:cs="Arial"/>
+          <w:b/>
+          <w:sz w:val="20"/>
+        </w:rPr>
+        <w:t>X</w:t>
+      </w:r>
+      <w:r>
+        <w:rPr>
+          <w:rFonts w:ascii="Arial" w:hAnsi="Arial" w:cs="Arial"/>
+          <w:b/>
+          <w:sz w:val="20"/>
+          <w:vertAlign w:val="subscript"/>
+        </w:rPr>
+        <w:t>113</w:t>
+      </w:r>
+      <w:r>
+        <w:rPr>
+          <w:rFonts w:ascii="Arial" w:hAnsi="Arial" w:cs="Arial"/>
+          <w:b/>
+          <w:sz w:val="20"/>
+        </w:rPr>
+        <w:tab/>
+      </w:r>
+      <w:r>
+        <w:rPr>
+          <w:rFonts w:ascii="Arial" w:hAnsi="Arial" w:cs="Arial"/>
+          <w:sz w:val="20"/>
+        </w:rPr>
+        <w:t>= 12944</w:t>
+      </w:r>
+      <w:r>
+        <w:rPr>
+          <w:rFonts w:ascii="Arial" w:hAnsi="Arial" w:cs="Arial"/>
+          <w:sz w:val="20"/>
+        </w:rPr>
+        <w:t xml:space="preserve"> </w:t>
+      </w:r>
+      <w:r>
+        <w:rPr>
+          <w:rFonts w:ascii="Arial" w:hAnsi="Arial" w:cs="Arial"/>
+          <w:b/>
+          <w:sz w:val="20"/>
+        </w:rPr>
+        <w:t>X</w:t>
+      </w:r>
+      <w:r>
+        <w:rPr>
+          <w:rFonts w:ascii="Arial" w:hAnsi="Arial" w:cs="Arial"/>
+          <w:b/>
+          <w:sz w:val="20"/>
+          <w:vertAlign w:val="subscript"/>
+        </w:rPr>
+        <w:t>113</w:t>
+      </w:r>
+    </w:p>
+    <w:p>
+      <w:pPr>
+        <w:jc w:val="both"/>
+        <w:rPr>
+          <w:rFonts w:ascii="Arial" w:hAnsi="Arial" w:cs="Arial"/>
+          <w:sz w:val="20"/>
+        </w:rPr>
+      </w:pPr>
+      <w:r>
+        <w:rPr>
+          <w:rFonts w:ascii="Arial" w:hAnsi="Arial" w:cs="Arial"/>
+          <w:sz w:val="20"/>
+        </w:rPr>
+        <w:t>10000 + (637+2786)</w:t>
+      </w:r>
+      <w:r>
+        <w:rPr>
+          <w:rFonts w:ascii="Arial" w:hAnsi="Arial" w:cs="Arial"/>
+          <w:sz w:val="20"/>
+        </w:rPr>
+        <w:tab/>
+      </w:r>
+      <w:r>
+        <w:rPr>
+          <w:rFonts w:ascii="Arial" w:hAnsi="Arial" w:cs="Arial"/>
+          <w:b/>
+          <w:sz w:val="20"/>
+        </w:rPr>
+        <w:t>X</w:t>
+      </w:r>
+      <w:r>
+        <w:rPr>
+          <w:rFonts w:ascii="Arial" w:hAnsi="Arial" w:cs="Arial"/>
+          <w:b/>
+          <w:sz w:val="20"/>
+          <w:vertAlign w:val="subscript"/>
+        </w:rPr>
+        <w:t>121</w:t>
+      </w:r>
+      <w:r>
+        <w:rPr>
+          <w:rFonts w:ascii="Arial" w:hAnsi="Arial" w:cs="Arial"/>
+          <w:b/>
+          <w:sz w:val="20"/>
+        </w:rPr>
+        <w:tab/>
+      </w:r>
+      <w:r>
+        <w:rPr>
+          <w:rFonts w:ascii="Arial" w:hAnsi="Arial" w:cs="Arial"/>
+          <w:sz w:val="20"/>
+        </w:rPr>
+        <w:t>= 13423</w:t>
+      </w:r>
+      <w:r>
+        <w:rPr>
+          <w:rFonts w:ascii="Arial" w:hAnsi="Arial" w:cs="Arial"/>
+          <w:sz w:val="20"/>
+        </w:rPr>
+        <w:t xml:space="preserve"> </w:t>
+      </w:r>
+      <w:r>
+        <w:rPr>
+          <w:rFonts w:ascii="Arial" w:hAnsi="Arial" w:cs="Arial"/>
+          <w:b/>
+          <w:sz w:val="20"/>
+        </w:rPr>
+        <w:t>X</w:t>
+      </w:r>
+      <w:r>
+        <w:rPr>
+          <w:rFonts w:ascii="Arial" w:hAnsi="Arial" w:cs="Arial"/>
+          <w:b/>
+          <w:sz w:val="20"/>
+          <w:vertAlign w:val="subscript"/>
+        </w:rPr>
+        <w:t>121</w:t>
+      </w:r>
+    </w:p>
+    <w:p>
+      <w:pPr>
+        <w:jc w:val="both"/>
+        <w:rPr>
+          <w:rFonts w:ascii="Arial" w:hAnsi="Arial" w:cs="Arial"/>
+          <w:sz w:val="20"/>
+        </w:rPr>
+      </w:pPr>
+      <w:r>
+        <w:rPr>
+          <w:rFonts w:ascii="Arial" w:hAnsi="Arial" w:cs="Arial"/>
+          <w:sz w:val="20"/>
+        </w:rPr>
+        <w:t>10000 + (637+802)</w:t>
+      </w:r>
+      <w:r>
+        <w:rPr>
+          <w:rFonts w:ascii="Arial" w:hAnsi="Arial" w:cs="Arial"/>
+          <w:sz w:val="20"/>
+        </w:rPr>
+        <w:tab/>
+      </w:r>
+      <w:r>
+        <w:rPr>
+          <w:rFonts w:ascii="Arial" w:hAnsi="Arial" w:cs="Arial"/>
+          <w:b/>
+          <w:sz w:val="20"/>
+        </w:rPr>
+        <w:t>X</w:t>
+      </w:r>
+      <w:r>
+        <w:rPr>
+          <w:rFonts w:ascii="Arial" w:hAnsi="Arial" w:cs="Arial"/>
+          <w:b/>
+          <w:sz w:val="20"/>
+          <w:vertAlign w:val="subscript"/>
+        </w:rPr>
+        <w:t>122</w:t>
+      </w:r>
+      <w:r>
+        <w:rPr>
+          <w:rFonts w:ascii="Arial" w:hAnsi="Arial" w:cs="Arial"/>
+          <w:b/>
+          <w:sz w:val="20"/>
+        </w:rPr>
+        <w:tab/>
+      </w:r>
+      <w:r>
+        <w:rPr>
+          <w:rFonts w:ascii="Arial" w:hAnsi="Arial" w:cs="Arial"/>
+          <w:sz w:val="20"/>
+        </w:rPr>
+        <w:t>= 11439</w:t>
+      </w:r>
+      <w:r>
+        <w:rPr>
+          <w:rFonts w:ascii="Arial" w:hAnsi="Arial" w:cs="Arial"/>
+          <w:sz w:val="20"/>
+        </w:rPr>
+        <w:t xml:space="preserve"> </w:t>
+      </w:r>
+      <w:r>
+        <w:rPr>
+          <w:rFonts w:ascii="Arial" w:hAnsi="Arial" w:cs="Arial"/>
+          <w:b/>
+          <w:sz w:val="20"/>
+        </w:rPr>
+        <w:t>X</w:t>
+      </w:r>
+      <w:r>
+        <w:rPr>
+          <w:rFonts w:ascii="Arial" w:hAnsi="Arial" w:cs="Arial"/>
+          <w:b/>
+          <w:sz w:val="20"/>
+          <w:vertAlign w:val="subscript"/>
+        </w:rPr>
+        <w:t>122</w:t>
+      </w:r>
+    </w:p>
+    <w:p>
+      <w:pPr>
+        <w:jc w:val="both"/>
+        <w:rPr>
+          <w:rFonts w:ascii="Arial" w:hAnsi="Arial" w:cs="Arial"/>
+          <w:sz w:val="20"/>
+          <w:vertAlign w:val="subscript"/>
+        </w:rPr>
+      </w:pPr>
+      <w:r>
+        <w:rPr>
+          <w:rFonts w:ascii="Arial" w:hAnsi="Arial" w:cs="Arial"/>
+          <w:sz w:val="20"/>
+        </w:rPr>
+        <w:t xml:space="preserve">10000 + </w:t>
+      </w:r>
+      <w:r>
+        <w:rPr>
+          <w:rFonts w:ascii="Arial" w:hAnsi="Arial" w:cs="Arial"/>
+          <w:sz w:val="20"/>
+        </w:rPr>
+        <w:t>(637+700)</w:t>
+      </w:r>
+      <w:r>
+        <w:rPr>
+          <w:rFonts w:ascii="Arial" w:hAnsi="Arial" w:cs="Arial"/>
+          <w:sz w:val="20"/>
+        </w:rPr>
+        <w:tab/>
+      </w:r>
+      <w:r>
+        <w:rPr>
+          <w:rFonts w:ascii="Arial" w:hAnsi="Arial" w:cs="Arial"/>
+          <w:b/>
+          <w:sz w:val="20"/>
+        </w:rPr>
+        <w:t>X</w:t>
+      </w:r>
+      <w:r>
+        <w:rPr>
+          <w:rFonts w:ascii="Arial" w:hAnsi="Arial" w:cs="Arial"/>
+          <w:b/>
+          <w:sz w:val="20"/>
+          <w:vertAlign w:val="subscript"/>
+        </w:rPr>
         <w:t>123</w:t>
       </w:r>
       <w:r>
         <w:rPr>
           <w:rFonts w:ascii="Arial" w:hAnsi="Arial" w:cs="Arial"/>
+          <w:b/>
+          <w:sz w:val="20"/>
+        </w:rPr>
+        <w:tab/>
+      </w:r>
+      <w:r>
+        <w:rPr>
+          <w:rFonts w:ascii="Arial" w:hAnsi="Arial" w:cs="Arial"/>
+          <w:sz w:val="20"/>
+        </w:rPr>
+        <w:t>= 11337</w:t>
+      </w:r>
+      <w:r>
+        <w:rPr>
+          <w:rFonts w:ascii="Arial" w:hAnsi="Arial" w:cs="Arial"/>
+          <w:sz w:val="20"/>
+        </w:rPr>
+        <w:t xml:space="preserve"> </w:t>
+      </w:r>
+      <w:r>
+        <w:rPr>
+          <w:rFonts w:ascii="Arial" w:hAnsi="Arial" w:cs="Arial"/>
+          <w:b/>
+          <w:sz w:val="20"/>
+        </w:rPr>
+        <w:t>X</w:t>
+      </w:r>
+      <w:r>
+        <w:rPr>
+          <w:rFonts w:ascii="Arial" w:hAnsi="Arial" w:cs="Arial"/>
+          <w:b/>
+          <w:sz w:val="20"/>
           <w:vertAlign w:val="subscript"/>
         </w:rPr>
+        <w:t>123</w:t>
+      </w:r>
+    </w:p>
+    <w:p>
+      <w:pPr>
+        <w:jc w:val="both"/>
+        <w:rPr>
+          <w:rFonts w:ascii="Arial" w:hAnsi="Arial" w:cs="Arial"/>
+          <w:sz w:val="20"/>
+        </w:rPr>
+      </w:pPr>
+      <w:r>
+        <w:rPr>
+          <w:rFonts w:ascii="Arial" w:hAnsi="Arial" w:cs="Arial"/>
+          <w:sz w:val="20"/>
+        </w:rPr>
+        <w:t xml:space="preserve">10000 + </w:t>
+      </w:r>
+      <w:r>
+        <w:rPr>
+          <w:rFonts w:ascii="Arial" w:hAnsi="Arial" w:cs="Arial"/>
+          <w:sz w:val="20"/>
+        </w:rPr>
+        <w:t>(1398+1059)</w:t>
+      </w:r>
+      <w:r>
+        <w:rPr>
+          <w:rFonts w:ascii="Arial" w:hAnsi="Arial" w:cs="Arial"/>
+          <w:sz w:val="20"/>
+        </w:rPr>
+        <w:tab/>
+      </w:r>
+      <w:r>
+        <w:rPr>
+          <w:rFonts w:ascii="Arial" w:hAnsi="Arial" w:cs="Arial"/>
+          <w:b/>
+          <w:sz w:val="20"/>
+        </w:rPr>
+        <w:t>X</w:t>
+      </w:r>
+      <w:r>
+        <w:rPr>
+          <w:rFonts w:ascii="Arial" w:hAnsi="Arial" w:cs="Arial"/>
+          <w:b/>
+          <w:sz w:val="20"/>
+          <w:vertAlign w:val="subscript"/>
+        </w:rPr>
+        <w:t>211</w:t>
+      </w:r>
+      <w:r>
+        <w:rPr>
+          <w:rFonts w:ascii="Arial" w:hAnsi="Arial" w:cs="Arial"/>
+          <w:b/>
+          <w:sz w:val="20"/>
+        </w:rPr>
+        <w:tab/>
+      </w:r>
+      <w:r>
+        <w:rPr>
+          <w:rFonts w:ascii="Arial" w:hAnsi="Arial" w:cs="Arial"/>
+          <w:sz w:val="20"/>
+        </w:rPr>
+        <w:t>= 12457</w:t>
+      </w:r>
+      <w:r>
+        <w:rPr>
+          <w:rFonts w:ascii="Arial" w:hAnsi="Arial" w:cs="Arial"/>
+          <w:sz w:val="20"/>
+        </w:rPr>
         <w:t xml:space="preserve"> </w:t>
       </w:r>
       <w:r>
         <w:rPr>
           <w:rFonts w:ascii="Arial" w:hAnsi="Arial" w:cs="Arial"/>
-        </w:rPr>
-        <w:t>+ 12457</w:t>
-      </w:r>
-      <w:r>
-        <w:rPr>
-          <w:rFonts w:ascii="Arial" w:hAnsi="Arial" w:cs="Arial"/>
+          <w:b/>
+          <w:sz w:val="20"/>
+        </w:rPr>
+        <w:t>X</w:t>
+      </w:r>
+      <w:r>
+        <w:rPr>
+          <w:rFonts w:ascii="Arial" w:hAnsi="Arial" w:cs="Arial"/>
+          <w:b/>
+          <w:sz w:val="20"/>
+          <w:vertAlign w:val="subscript"/>
+        </w:rPr>
+        <w:t>211</w:t>
+      </w:r>
+    </w:p>
+    <w:p>
+      <w:pPr>
+        <w:jc w:val="both"/>
+        <w:rPr>
+          <w:rFonts w:ascii="Arial" w:hAnsi="Arial" w:cs="Arial"/>
+          <w:sz w:val="20"/>
+        </w:rPr>
+      </w:pPr>
+      <w:r>
+        <w:rPr>
+          <w:rFonts w:ascii="Arial" w:hAnsi="Arial" w:cs="Arial"/>
+          <w:sz w:val="20"/>
+        </w:rPr>
+        <w:t xml:space="preserve">10000 + </w:t>
+      </w:r>
+      <w:r>
+        <w:rPr>
+          <w:rFonts w:ascii="Arial" w:hAnsi="Arial" w:cs="Arial"/>
+          <w:sz w:val="20"/>
+        </w:rPr>
+        <w:t>(1398+996)</w:t>
+      </w:r>
+      <w:r>
+        <w:rPr>
+          <w:rFonts w:ascii="Arial" w:hAnsi="Arial" w:cs="Arial"/>
+          <w:sz w:val="20"/>
+        </w:rPr>
+        <w:tab/>
+      </w:r>
+      <w:r>
+        <w:rPr>
+          <w:rFonts w:ascii="Arial" w:hAnsi="Arial" w:cs="Arial"/>
+          <w:b/>
+          <w:sz w:val="20"/>
+        </w:rPr>
+        <w:t>X</w:t>
+      </w:r>
+      <w:r>
+        <w:rPr>
+          <w:rFonts w:ascii="Arial" w:hAnsi="Arial" w:cs="Arial"/>
+          <w:b/>
+          <w:sz w:val="20"/>
+          <w:vertAlign w:val="subscript"/>
+        </w:rPr>
+        <w:t>212</w:t>
+      </w:r>
+      <w:r>
+        <w:rPr>
+          <w:rFonts w:ascii="Arial" w:hAnsi="Arial" w:cs="Arial"/>
+          <w:b/>
+          <w:sz w:val="20"/>
+          <w:vertAlign w:val="subscript"/>
+        </w:rPr>
+        <w:tab/>
+      </w:r>
+      <w:r>
+        <w:rPr>
+          <w:rFonts w:ascii="Arial" w:hAnsi="Arial" w:cs="Arial"/>
+          <w:sz w:val="20"/>
+        </w:rPr>
+        <w:t>= 12394</w:t>
+      </w:r>
+      <w:r>
+        <w:rPr>
+          <w:rFonts w:ascii="Arial" w:hAnsi="Arial" w:cs="Arial"/>
+          <w:sz w:val="20"/>
         </w:rPr>
         <w:t xml:space="preserve"> </w:t>
       </w:r>
@@ -4651,6 +5589,7 @@
         <w:rPr>
           <w:rFonts w:ascii="Arial" w:hAnsi="Arial" w:cs="Arial"/>
           <w:b/>
+          <w:sz w:val="20"/>
         </w:rPr>
         <w:t>X</w:t>
       </w:r>
@@ -4658,19 +5597,63 @@
         <w:rPr>
           <w:rFonts w:ascii="Arial" w:hAnsi="Arial" w:cs="Arial"/>
           <w:b/>
+          <w:sz w:val="20"/>
           <w:vertAlign w:val="subscript"/>
         </w:rPr>
-        <w:t>211</w:t>
-      </w:r>
-      <w:r>
-        <w:rPr>
-          <w:rFonts w:ascii="Arial" w:hAnsi="Arial" w:cs="Arial"/>
-        </w:rPr>
-        <w:t xml:space="preserve"> + 12394</w:t>
-      </w:r>
-      <w:r>
-        <w:rPr>
-          <w:rFonts w:ascii="Arial" w:hAnsi="Arial" w:cs="Arial"/>
+        <w:t>212</w:t>
+      </w:r>
+    </w:p>
+    <w:p>
+      <w:pPr>
+        <w:jc w:val="both"/>
+        <w:rPr>
+          <w:rFonts w:ascii="Arial" w:hAnsi="Arial" w:cs="Arial"/>
+          <w:sz w:val="20"/>
+        </w:rPr>
+      </w:pPr>
+      <w:r>
+        <w:rPr>
+          <w:rFonts w:ascii="Arial" w:hAnsi="Arial" w:cs="Arial"/>
+          <w:sz w:val="20"/>
+        </w:rPr>
+        <w:t xml:space="preserve">10000 + </w:t>
+      </w:r>
+      <w:r>
+        <w:rPr>
+          <w:rFonts w:ascii="Arial" w:hAnsi="Arial" w:cs="Arial"/>
+          <w:sz w:val="20"/>
+        </w:rPr>
+        <w:t>(1298+1691)</w:t>
+      </w:r>
+      <w:r>
+        <w:rPr>
+          <w:rFonts w:ascii="Arial" w:hAnsi="Arial" w:cs="Arial"/>
+          <w:sz w:val="20"/>
+        </w:rPr>
+        <w:tab/>
+      </w:r>
+      <w:r>
+        <w:rPr>
+          <w:rFonts w:ascii="Arial" w:hAnsi="Arial" w:cs="Arial"/>
+          <w:b/>
+          <w:sz w:val="20"/>
+        </w:rPr>
+        <w:t>X</w:t>
+      </w:r>
+      <w:r>
+        <w:rPr>
+          <w:rFonts w:ascii="Arial" w:hAnsi="Arial" w:cs="Arial"/>
+          <w:b/>
+          <w:sz w:val="20"/>
+          <w:vertAlign w:val="subscript"/>
+        </w:rPr>
+        <w:t>213</w:t>
+      </w:r>
+      <w:r>
+        <w:rPr>
+          <w:rFonts w:ascii="Arial" w:hAnsi="Arial" w:cs="Arial"/>
+          <w:b/>
+          <w:sz w:val="20"/>
         </w:rPr>
         <w:t xml:space="preserve"> </w:t>
       </w:r>
@@ -4678,6 +5661,29 @@
         <w:rPr>
           <w:rFonts w:ascii="Arial" w:hAnsi="Arial" w:cs="Arial"/>
           <w:b/>
+          <w:sz w:val="20"/>
+        </w:rPr>
+        <w:tab/>
+      </w:r>
+      <w:r>
+        <w:rPr>
+          <w:rFonts w:ascii="Arial" w:hAnsi="Arial" w:cs="Arial"/>
+          <w:sz w:val="20"/>
+        </w:rPr>
+        <w:t>= 12989</w:t>
+      </w:r>
+      <w:r>
+        <w:rPr>
+          <w:rFonts w:ascii="Arial" w:hAnsi="Arial" w:cs="Arial"/>
+          <w:sz w:val="20"/>
+        </w:rPr>
+        <w:t xml:space="preserve"> </w:t>
+      </w:r>
+      <w:r>
+        <w:rPr>
+          <w:rFonts w:ascii="Arial" w:hAnsi="Arial" w:cs="Arial"/>
+          <w:b/>
+          <w:sz w:val="20"/>
         </w:rPr>
         <w:t>X</w:t>
       </w:r>
@@ -4685,26 +5691,84 @@
         <w:rPr>
           <w:rFonts w:ascii="Arial" w:hAnsi="Arial" w:cs="Arial"/>
           <w:b/>
+          <w:sz w:val="20"/>
           <w:vertAlign w:val="subscript"/>
         </w:rPr>
-        <w:t>212</w:t>
-      </w:r>
-      <w:r>
-        <w:rPr>
-          <w:rFonts w:ascii="Arial" w:hAnsi="Arial" w:cs="Arial"/>
-        </w:rPr>
-        <w:t xml:space="preserve"> + 12989</w:t>
-      </w:r>
-      <w:r>
-        <w:rPr>
-          <w:rFonts w:ascii="Arial" w:hAnsi="Arial" w:cs="Arial"/>
+        <w:t>213</w:t>
+      </w:r>
+    </w:p>
+    <w:p>
+      <w:pPr>
+        <w:jc w:val="both"/>
+        <w:rPr>
+          <w:rFonts w:ascii="Arial" w:hAnsi="Arial" w:cs="Arial"/>
+          <w:sz w:val="20"/>
+        </w:rPr>
+      </w:pPr>
+      <w:r>
+        <w:rPr>
+          <w:rFonts w:ascii="Arial" w:hAnsi="Arial" w:cs="Arial"/>
+          <w:sz w:val="20"/>
+        </w:rPr>
+        <w:t>10000 + (841+2786)</w:t>
+      </w:r>
+      <w:r>
+        <w:rPr>
+          <w:rFonts w:ascii="Arial" w:hAnsi="Arial" w:cs="Arial"/>
+          <w:sz w:val="20"/>
+        </w:rPr>
+        <w:tab/>
+      </w:r>
+      <w:r>
+        <w:rPr>
+          <w:rFonts w:ascii="Arial" w:hAnsi="Arial" w:cs="Arial"/>
+          <w:b/>
+          <w:sz w:val="20"/>
+        </w:rPr>
+        <w:t>X</w:t>
+      </w:r>
+      <w:r>
+        <w:rPr>
+          <w:rFonts w:ascii="Arial" w:hAnsi="Arial" w:cs="Arial"/>
+          <w:b/>
+          <w:sz w:val="20"/>
+          <w:vertAlign w:val="subscript"/>
+        </w:rPr>
+        <w:t>221</w:t>
+      </w:r>
+      <w:r>
+        <w:rPr>
+          <w:rFonts w:ascii="Arial" w:hAnsi="Arial" w:cs="Arial"/>
+          <w:sz w:val="20"/>
         </w:rPr>
         <w:t xml:space="preserve"> </w:t>
       </w:r>
       <w:r>
         <w:rPr>
           <w:rFonts w:ascii="Arial" w:hAnsi="Arial" w:cs="Arial"/>
-          <w:b/>
+          <w:sz w:val="20"/>
+        </w:rPr>
+        <w:tab/>
+      </w:r>
+      <w:r>
+        <w:rPr>
+          <w:rFonts w:ascii="Arial" w:hAnsi="Arial" w:cs="Arial"/>
+          <w:sz w:val="20"/>
+        </w:rPr>
+        <w:t>= 13627</w:t>
+      </w:r>
+      <w:r>
+        <w:rPr>
+          <w:rFonts w:ascii="Arial" w:hAnsi="Arial" w:cs="Arial"/>
+          <w:sz w:val="20"/>
+        </w:rPr>
+        <w:t xml:space="preserve"> </w:t>
+      </w:r>
+      <w:r>
+        <w:rPr>
+          <w:rFonts w:ascii="Arial" w:hAnsi="Arial" w:cs="Arial"/>
+          <w:b/>
+          <w:sz w:val="20"/>
         </w:rPr>
         <w:t>X</w:t>
       </w:r>
@@ -4712,26 +5776,84 @@
         <w:rPr>
           <w:rFonts w:ascii="Arial" w:hAnsi="Arial" w:cs="Arial"/>
           <w:b/>
+          <w:sz w:val="20"/>
           <w:vertAlign w:val="subscript"/>
         </w:rPr>
-        <w:t>213</w:t>
-      </w:r>
-      <w:r>
-        <w:rPr>
-          <w:rFonts w:ascii="Arial" w:hAnsi="Arial" w:cs="Arial"/>
-        </w:rPr>
-        <w:t xml:space="preserve"> + 13627</w:t>
-      </w:r>
-      <w:r>
-        <w:rPr>
-          <w:rFonts w:ascii="Arial" w:hAnsi="Arial" w:cs="Arial"/>
+        <w:t>221</w:t>
+      </w:r>
+    </w:p>
+    <w:p>
+      <w:pPr>
+        <w:jc w:val="both"/>
+        <w:rPr>
+          <w:rFonts w:ascii="Arial" w:hAnsi="Arial" w:cs="Arial"/>
+          <w:sz w:val="20"/>
+        </w:rPr>
+      </w:pPr>
+      <w:r>
+        <w:rPr>
+          <w:rFonts w:ascii="Arial" w:hAnsi="Arial" w:cs="Arial"/>
+          <w:sz w:val="20"/>
+        </w:rPr>
+        <w:t>10000 + (841+802)</w:t>
+      </w:r>
+      <w:r>
+        <w:rPr>
+          <w:rFonts w:ascii="Arial" w:hAnsi="Arial" w:cs="Arial"/>
+          <w:sz w:val="20"/>
+        </w:rPr>
+        <w:tab/>
+      </w:r>
+      <w:r>
+        <w:rPr>
+          <w:rFonts w:ascii="Arial" w:hAnsi="Arial" w:cs="Arial"/>
+          <w:b/>
+          <w:sz w:val="20"/>
+        </w:rPr>
+        <w:t>X</w:t>
+      </w:r>
+      <w:r>
+        <w:rPr>
+          <w:rFonts w:ascii="Arial" w:hAnsi="Arial" w:cs="Arial"/>
+          <w:b/>
+          <w:sz w:val="20"/>
+          <w:vertAlign w:val="subscript"/>
+        </w:rPr>
+        <w:t>222</w:t>
+      </w:r>
+      <w:r>
+        <w:rPr>
+          <w:rFonts w:ascii="Arial" w:hAnsi="Arial" w:cs="Arial"/>
+          <w:sz w:val="20"/>
         </w:rPr>
         <w:t xml:space="preserve"> </w:t>
       </w:r>
       <w:r>
         <w:rPr>
           <w:rFonts w:ascii="Arial" w:hAnsi="Arial" w:cs="Arial"/>
-          <w:b/>
+          <w:sz w:val="20"/>
+        </w:rPr>
+        <w:tab/>
+      </w:r>
+      <w:r>
+        <w:rPr>
+          <w:rFonts w:ascii="Arial" w:hAnsi="Arial" w:cs="Arial"/>
+          <w:sz w:val="20"/>
+        </w:rPr>
+        <w:t>= 11643</w:t>
+      </w:r>
+      <w:r>
+        <w:rPr>
+          <w:rFonts w:ascii="Arial" w:hAnsi="Arial" w:cs="Arial"/>
+          <w:sz w:val="20"/>
+        </w:rPr>
+        <w:t xml:space="preserve"> </w:t>
+      </w:r>
+      <w:r>
+        <w:rPr>
+          <w:rFonts w:ascii="Arial" w:hAnsi="Arial" w:cs="Arial"/>
+          <w:b/>
+          <w:sz w:val="20"/>
         </w:rPr>
         <w:t>X</w:t>
       </w:r>
@@ -4739,1080 +5861,11 @@
         <w:rPr>
           <w:rFonts w:ascii="Arial" w:hAnsi="Arial" w:cs="Arial"/>
           <w:b/>
+          <w:sz w:val="20"/>
           <w:vertAlign w:val="subscript"/>
         </w:rPr>
-        <w:t>221</w:t>
-      </w:r>
-      <w:r>
-        <w:rPr>
-          <w:rFonts w:ascii="Arial" w:hAnsi="Arial" w:cs="Arial"/>
-        </w:rPr>
-        <w:t xml:space="preserve"> + 11643</w:t>
-      </w:r>
-      <w:r>
-        <w:rPr>
-          <w:rFonts w:ascii="Arial" w:hAnsi="Arial" w:cs="Arial"/>
-        </w:rPr>
-        <w:t xml:space="preserve"> </w:t>
-      </w:r>
-      <w:r>
-        <w:rPr>
-          <w:rFonts w:ascii="Arial" w:hAnsi="Arial" w:cs="Arial"/>
-          <w:b/>
-        </w:rPr>
-        <w:t>X</w:t>
-      </w:r>
-      <w:r>
-        <w:rPr>
-          <w:rFonts w:ascii="Arial" w:hAnsi="Arial" w:cs="Arial"/>
-          <w:b/>
-          <w:vertAlign w:val="subscript"/>
-        </w:rPr>
         <w:t>222</w:t>
       </w:r>
-      <w:r>
-        <w:rPr>
-          <w:rFonts w:ascii="Arial" w:hAnsi="Arial" w:cs="Arial"/>
-        </w:rPr>
-        <w:t xml:space="preserve"> + 11541</w:t>
-      </w:r>
-      <w:r>
-        <w:rPr>
-          <w:rFonts w:ascii="Arial" w:hAnsi="Arial" w:cs="Arial"/>
-        </w:rPr>
-        <w:t xml:space="preserve"> </w:t>
-      </w:r>
-      <w:r>
-        <w:rPr>
-          <w:rFonts w:ascii="Arial" w:hAnsi="Arial" w:cs="Arial"/>
-          <w:b/>
-        </w:rPr>
-        <w:t>X</w:t>
-      </w:r>
-      <w:r>
-        <w:rPr>
-          <w:rFonts w:ascii="Arial" w:hAnsi="Arial" w:cs="Arial"/>
-          <w:b/>
-          <w:vertAlign w:val="subscript"/>
-        </w:rPr>
-        <w:t>223</w:t>
-      </w:r>
-    </w:p>
-    <w:p>
-      <w:pPr>
-        <w:jc w:val="both"/>
-        <w:rPr>
-          <w:rFonts w:ascii="Arial" w:hAnsi="Arial" w:cs="Arial"/>
-          <w:b/>
-        </w:rPr>
-      </w:pPr>
-    </w:p>
-    <w:p>
-      <w:pPr>
-        <w:jc w:val="both"/>
-        <w:rPr>
-          <w:rFonts w:ascii="Arial" w:hAnsi="Arial" w:cs="Arial"/>
-        </w:rPr>
-      </w:pPr>
-      <w:r>
-        <w:rPr>
-          <w:rFonts w:ascii="Arial" w:hAnsi="Arial" w:cs="Arial"/>
-        </w:rPr>
-        <w:t>*Visa minimizar os custos gerados pelo transporte dos carros produzidos, onde o coeficiente de cada variável representa a quantidade de carros que serão transportados por cada rota.</w:t>
-      </w:r>
-    </w:p>
-    <w:p>
-      <w:pPr>
-        <w:jc w:val="both"/>
-        <w:rPr>
-          <w:rFonts w:ascii="Arial" w:hAnsi="Arial" w:cs="Arial"/>
-        </w:rPr>
-      </w:pPr>
-    </w:p>
-    <w:p>
-      <w:pPr>
-        <w:jc w:val="both"/>
-        <w:rPr>
-          <w:rFonts w:ascii="Arial" w:hAnsi="Arial" w:cs="Arial"/>
-        </w:rPr>
-      </w:pPr>
-      <w:r>
-        <w:rPr>
-          <w:rFonts w:ascii="Arial" w:hAnsi="Arial" w:cs="Arial"/>
-        </w:rPr>
-        <w:t>Soma simplificada de:</w:t>
-      </w:r>
-    </w:p>
-    <w:p>
-      <w:pPr>
-        <w:jc w:val="both"/>
-        <w:rPr>
-          <w:rFonts w:ascii="Arial" w:hAnsi="Arial" w:cs="Arial"/>
-        </w:rPr>
-      </w:pPr>
-    </w:p>
-    <w:p>
-      <w:pPr>
-        <w:jc w:val="both"/>
-        <w:rPr>
-          <w:rFonts w:ascii="Arial" w:hAnsi="Arial" w:cs="Arial"/>
-          <w:sz w:val="20"/>
-        </w:rPr>
-      </w:pPr>
-      <w:r>
-        <w:rPr>
-          <w:rFonts w:ascii="Arial" w:hAnsi="Arial" w:cs="Arial"/>
-          <w:sz w:val="20"/>
-        </w:rPr>
-        <w:t>10000 + (1253+1059)</w:t>
-      </w:r>
-      <w:r>
-        <w:rPr>
-          <w:rFonts w:ascii="Arial" w:hAnsi="Arial" w:cs="Arial"/>
-          <w:sz w:val="20"/>
-        </w:rPr>
-        <w:tab/>
-      </w:r>
-      <w:r>
-        <w:rPr>
-          <w:rFonts w:ascii="Arial" w:hAnsi="Arial" w:cs="Arial"/>
-          <w:b/>
-          <w:sz w:val="20"/>
-        </w:rPr>
-        <w:t>X</w:t>
-      </w:r>
-      <w:r>
-        <w:rPr>
-          <w:rFonts w:ascii="Arial" w:hAnsi="Arial" w:cs="Arial"/>
-          <w:b/>
-          <w:sz w:val="20"/>
-          <w:vertAlign w:val="subscript"/>
-        </w:rPr>
-        <w:t>111</w:t>
-      </w:r>
-      <w:r>
-        <w:rPr>
-          <w:rFonts w:ascii="Arial" w:hAnsi="Arial" w:cs="Arial"/>
-          <w:b/>
-          <w:sz w:val="20"/>
-        </w:rPr>
-        <w:tab/>
-      </w:r>
-      <w:r>
-        <w:rPr>
-          <w:rFonts w:ascii="Arial" w:hAnsi="Arial" w:cs="Arial"/>
-          <w:sz w:val="20"/>
-        </w:rPr>
-        <w:t>=</w:t>
-      </w:r>
-      <w:r>
-        <w:rPr>
-          <w:rFonts w:ascii="Arial" w:hAnsi="Arial" w:cs="Arial"/>
-          <w:sz w:val="20"/>
-        </w:rPr>
-        <w:t xml:space="preserve"> </w:t>
-      </w:r>
-      <w:r>
-        <w:rPr>
-          <w:rFonts w:ascii="Arial" w:hAnsi="Arial" w:cs="Arial"/>
-          <w:sz w:val="20"/>
-        </w:rPr>
-        <w:t>12312</w:t>
-      </w:r>
-      <w:r>
-        <w:rPr>
-          <w:rFonts w:ascii="Arial" w:hAnsi="Arial" w:cs="Arial"/>
-          <w:sz w:val="20"/>
-        </w:rPr>
-        <w:t xml:space="preserve"> </w:t>
-      </w:r>
-      <w:r>
-        <w:rPr>
-          <w:rFonts w:ascii="Arial" w:hAnsi="Arial" w:cs="Arial"/>
-          <w:b/>
-          <w:sz w:val="20"/>
-        </w:rPr>
-        <w:t>X</w:t>
-      </w:r>
-      <w:r>
-        <w:rPr>
-          <w:rFonts w:ascii="Arial" w:hAnsi="Arial" w:cs="Arial"/>
-          <w:b/>
-          <w:sz w:val="20"/>
-          <w:vertAlign w:val="subscript"/>
-        </w:rPr>
-        <w:t>11</w:t>
-      </w:r>
-      <w:r>
-        <w:rPr>
-          <w:rFonts w:ascii="Arial" w:hAnsi="Arial" w:cs="Arial"/>
-          <w:b/>
-          <w:sz w:val="20"/>
-          <w:vertAlign w:val="subscript"/>
-        </w:rPr>
-        <w:t>1</w:t>
-      </w:r>
-    </w:p>
-    <w:p>
-      <w:pPr>
-        <w:jc w:val="both"/>
-        <w:rPr>
-          <w:rFonts w:ascii="Arial" w:hAnsi="Arial" w:cs="Arial"/>
-          <w:sz w:val="20"/>
-        </w:rPr>
-      </w:pPr>
-      <w:r>
-        <w:rPr>
-          <w:rFonts w:ascii="Arial" w:hAnsi="Arial" w:cs="Arial"/>
-          <w:sz w:val="20"/>
-        </w:rPr>
-        <w:t>10000 + (1253+996)</w:t>
-      </w:r>
-      <w:r>
-        <w:rPr>
-          <w:rFonts w:ascii="Arial" w:hAnsi="Arial" w:cs="Arial"/>
-          <w:sz w:val="20"/>
-        </w:rPr>
-        <w:tab/>
-      </w:r>
-      <w:r>
-        <w:rPr>
-          <w:rFonts w:ascii="Arial" w:hAnsi="Arial" w:cs="Arial"/>
-          <w:b/>
-          <w:sz w:val="20"/>
-        </w:rPr>
-        <w:t>X</w:t>
-      </w:r>
-      <w:r>
-        <w:rPr>
-          <w:rFonts w:ascii="Arial" w:hAnsi="Arial" w:cs="Arial"/>
-          <w:b/>
-          <w:sz w:val="20"/>
-          <w:vertAlign w:val="subscript"/>
-        </w:rPr>
-        <w:t>112</w:t>
-      </w:r>
-      <w:r>
-        <w:rPr>
-          <w:rFonts w:ascii="Arial" w:hAnsi="Arial" w:cs="Arial"/>
-          <w:b/>
-          <w:sz w:val="20"/>
-        </w:rPr>
-        <w:tab/>
-      </w:r>
-      <w:r>
-        <w:rPr>
-          <w:rFonts w:ascii="Arial" w:hAnsi="Arial" w:cs="Arial"/>
-          <w:sz w:val="20"/>
-        </w:rPr>
-        <w:t>= 12249</w:t>
-      </w:r>
-      <w:r>
-        <w:rPr>
-          <w:rFonts w:ascii="Arial" w:hAnsi="Arial" w:cs="Arial"/>
-          <w:sz w:val="20"/>
-        </w:rPr>
-        <w:t xml:space="preserve"> </w:t>
-      </w:r>
-      <w:r>
-        <w:rPr>
-          <w:rFonts w:ascii="Arial" w:hAnsi="Arial" w:cs="Arial"/>
-          <w:b/>
-          <w:sz w:val="20"/>
-        </w:rPr>
-        <w:t>X</w:t>
-      </w:r>
-      <w:r>
-        <w:rPr>
-          <w:rFonts w:ascii="Arial" w:hAnsi="Arial" w:cs="Arial"/>
-          <w:b/>
-          <w:sz w:val="20"/>
-          <w:vertAlign w:val="subscript"/>
-        </w:rPr>
-        <w:t>112</w:t>
-      </w:r>
-    </w:p>
-    <w:p>
-      <w:pPr>
-        <w:jc w:val="both"/>
-        <w:rPr>
-          <w:rFonts w:ascii="Arial" w:hAnsi="Arial" w:cs="Arial"/>
-          <w:sz w:val="20"/>
-        </w:rPr>
-      </w:pPr>
-      <w:r>
-        <w:rPr>
-          <w:rFonts w:ascii="Arial" w:hAnsi="Arial" w:cs="Arial"/>
-          <w:sz w:val="20"/>
-        </w:rPr>
-        <w:t>10000 + (1253+1691)</w:t>
-      </w:r>
-      <w:r>
-        <w:rPr>
-          <w:rFonts w:ascii="Arial" w:hAnsi="Arial" w:cs="Arial"/>
-          <w:sz w:val="20"/>
-        </w:rPr>
-        <w:tab/>
-      </w:r>
-      <w:r>
-        <w:rPr>
-          <w:rFonts w:ascii="Arial" w:hAnsi="Arial" w:cs="Arial"/>
-          <w:b/>
-          <w:sz w:val="20"/>
-        </w:rPr>
-        <w:t>X</w:t>
-      </w:r>
-      <w:r>
-        <w:rPr>
-          <w:rFonts w:ascii="Arial" w:hAnsi="Arial" w:cs="Arial"/>
-          <w:b/>
-          <w:sz w:val="20"/>
-          <w:vertAlign w:val="subscript"/>
-        </w:rPr>
-        <w:t>113</w:t>
-      </w:r>
-      <w:r>
-        <w:rPr>
-          <w:rFonts w:ascii="Arial" w:hAnsi="Arial" w:cs="Arial"/>
-          <w:b/>
-          <w:sz w:val="20"/>
-        </w:rPr>
-        <w:tab/>
-      </w:r>
-      <w:r>
-        <w:rPr>
-          <w:rFonts w:ascii="Arial" w:hAnsi="Arial" w:cs="Arial"/>
-          <w:sz w:val="20"/>
-        </w:rPr>
-        <w:t>= 12944</w:t>
-      </w:r>
-      <w:r>
-        <w:rPr>
-          <w:rFonts w:ascii="Arial" w:hAnsi="Arial" w:cs="Arial"/>
-          <w:sz w:val="20"/>
-        </w:rPr>
-        <w:t xml:space="preserve"> </w:t>
-      </w:r>
-      <w:r>
-        <w:rPr>
-          <w:rFonts w:ascii="Arial" w:hAnsi="Arial" w:cs="Arial"/>
-          <w:b/>
-          <w:sz w:val="20"/>
-        </w:rPr>
-        <w:t>X</w:t>
-      </w:r>
-      <w:r>
-        <w:rPr>
-          <w:rFonts w:ascii="Arial" w:hAnsi="Arial" w:cs="Arial"/>
-          <w:b/>
-          <w:sz w:val="20"/>
-          <w:vertAlign w:val="subscript"/>
-        </w:rPr>
-        <w:t>113</w:t>
-      </w:r>
-    </w:p>
-    <w:p>
-      <w:pPr>
-        <w:jc w:val="both"/>
-        <w:rPr>
-          <w:rFonts w:ascii="Arial" w:hAnsi="Arial" w:cs="Arial"/>
-          <w:sz w:val="20"/>
-        </w:rPr>
-      </w:pPr>
-      <w:r>
-        <w:rPr>
-          <w:rFonts w:ascii="Arial" w:hAnsi="Arial" w:cs="Arial"/>
-          <w:sz w:val="20"/>
-        </w:rPr>
-        <w:t>10000 + (637+2786)</w:t>
-      </w:r>
-      <w:r>
-        <w:rPr>
-          <w:rFonts w:ascii="Arial" w:hAnsi="Arial" w:cs="Arial"/>
-          <w:sz w:val="20"/>
-        </w:rPr>
-        <w:tab/>
-      </w:r>
-      <w:r>
-        <w:rPr>
-          <w:rFonts w:ascii="Arial" w:hAnsi="Arial" w:cs="Arial"/>
-          <w:b/>
-          <w:sz w:val="20"/>
-        </w:rPr>
-        <w:t>X</w:t>
-      </w:r>
-      <w:r>
-        <w:rPr>
-          <w:rFonts w:ascii="Arial" w:hAnsi="Arial" w:cs="Arial"/>
-          <w:b/>
-          <w:sz w:val="20"/>
-          <w:vertAlign w:val="subscript"/>
-        </w:rPr>
-        <w:t>121</w:t>
-      </w:r>
-      <w:r>
-        <w:rPr>
-          <w:rFonts w:ascii="Arial" w:hAnsi="Arial" w:cs="Arial"/>
-          <w:b/>
-          <w:sz w:val="20"/>
-        </w:rPr>
-        <w:tab/>
-      </w:r>
-      <w:r>
-        <w:rPr>
-          <w:rFonts w:ascii="Arial" w:hAnsi="Arial" w:cs="Arial"/>
-          <w:sz w:val="20"/>
-        </w:rPr>
-        <w:t>= 13423</w:t>
-      </w:r>
-      <w:r>
-        <w:rPr>
-          <w:rFonts w:ascii="Arial" w:hAnsi="Arial" w:cs="Arial"/>
-          <w:sz w:val="20"/>
-        </w:rPr>
-        <w:t xml:space="preserve"> </w:t>
-      </w:r>
-      <w:r>
-        <w:rPr>
-          <w:rFonts w:ascii="Arial" w:hAnsi="Arial" w:cs="Arial"/>
-          <w:b/>
-          <w:sz w:val="20"/>
-        </w:rPr>
-        <w:t>X</w:t>
-      </w:r>
-      <w:r>
-        <w:rPr>
-          <w:rFonts w:ascii="Arial" w:hAnsi="Arial" w:cs="Arial"/>
-          <w:b/>
-          <w:sz w:val="20"/>
-          <w:vertAlign w:val="subscript"/>
-        </w:rPr>
-        <w:t>121</w:t>
-      </w:r>
-    </w:p>
-    <w:p>
-      <w:pPr>
-        <w:jc w:val="both"/>
-        <w:rPr>
-          <w:rFonts w:ascii="Arial" w:hAnsi="Arial" w:cs="Arial"/>
-          <w:sz w:val="20"/>
-        </w:rPr>
-      </w:pPr>
-      <w:r>
-        <w:rPr>
-          <w:rFonts w:ascii="Arial" w:hAnsi="Arial" w:cs="Arial"/>
-          <w:sz w:val="20"/>
-        </w:rPr>
-        <w:t>10000 + (637+802)</w:t>
-      </w:r>
-      <w:r>
-        <w:rPr>
-          <w:rFonts w:ascii="Arial" w:hAnsi="Arial" w:cs="Arial"/>
-          <w:sz w:val="20"/>
-        </w:rPr>
-        <w:tab/>
-      </w:r>
-      <w:r>
-        <w:rPr>
-          <w:rFonts w:ascii="Arial" w:hAnsi="Arial" w:cs="Arial"/>
-          <w:sz w:val="20"/>
-        </w:rPr>
-        <w:tab/>
-      </w:r>
-      <w:r>
-        <w:rPr>
-          <w:rFonts w:ascii="Arial" w:hAnsi="Arial" w:cs="Arial"/>
-          <w:b/>
-          <w:sz w:val="20"/>
-        </w:rPr>
-        <w:t>X</w:t>
-      </w:r>
-      <w:r>
-        <w:rPr>
-          <w:rFonts w:ascii="Arial" w:hAnsi="Arial" w:cs="Arial"/>
-          <w:b/>
-          <w:sz w:val="20"/>
-          <w:vertAlign w:val="subscript"/>
-        </w:rPr>
-        <w:t>122</w:t>
-      </w:r>
-      <w:r>
-        <w:rPr>
-          <w:rFonts w:ascii="Arial" w:hAnsi="Arial" w:cs="Arial"/>
-          <w:b/>
-          <w:sz w:val="20"/>
-        </w:rPr>
-        <w:tab/>
-      </w:r>
-      <w:r>
-        <w:rPr>
-          <w:rFonts w:ascii="Arial" w:hAnsi="Arial" w:cs="Arial"/>
-          <w:sz w:val="20"/>
-        </w:rPr>
-        <w:t>= 11439</w:t>
-      </w:r>
-      <w:r>
-        <w:rPr>
-          <w:rFonts w:ascii="Arial" w:hAnsi="Arial" w:cs="Arial"/>
-          <w:sz w:val="20"/>
-        </w:rPr>
-        <w:t xml:space="preserve"> </w:t>
-      </w:r>
-      <w:r>
-        <w:rPr>
-          <w:rFonts w:ascii="Arial" w:hAnsi="Arial" w:cs="Arial"/>
-          <w:b/>
-          <w:sz w:val="20"/>
-        </w:rPr>
-        <w:t>X</w:t>
-      </w:r>
-      <w:r>
-        <w:rPr>
-          <w:rFonts w:ascii="Arial" w:hAnsi="Arial" w:cs="Arial"/>
-          <w:b/>
-          <w:sz w:val="20"/>
-          <w:vertAlign w:val="subscript"/>
-        </w:rPr>
-        <w:t>122</w:t>
-      </w:r>
-    </w:p>
-    <w:p>
-      <w:pPr>
-        <w:jc w:val="both"/>
-        <w:rPr>
-          <w:rFonts w:ascii="Arial" w:hAnsi="Arial" w:cs="Arial"/>
-          <w:sz w:val="20"/>
-          <w:vertAlign w:val="subscript"/>
-        </w:rPr>
-      </w:pPr>
-      <w:r>
-        <w:rPr>
-          <w:rFonts w:ascii="Arial" w:hAnsi="Arial" w:cs="Arial"/>
-          <w:sz w:val="20"/>
-        </w:rPr>
-        <w:t xml:space="preserve">10000 + </w:t>
-      </w:r>
-      <w:r>
-        <w:rPr>
-          <w:rFonts w:ascii="Arial" w:hAnsi="Arial" w:cs="Arial"/>
-          <w:sz w:val="20"/>
-        </w:rPr>
-        <w:t>(637+700)</w:t>
-      </w:r>
-      <w:r>
-        <w:rPr>
-          <w:rFonts w:ascii="Arial" w:hAnsi="Arial" w:cs="Arial"/>
-          <w:sz w:val="20"/>
-        </w:rPr>
-        <w:tab/>
-      </w:r>
-      <w:r>
-        <w:rPr>
-          <w:rFonts w:ascii="Arial" w:hAnsi="Arial" w:cs="Arial"/>
-          <w:sz w:val="20"/>
-        </w:rPr>
-        <w:tab/>
-      </w:r>
-      <w:r>
-        <w:rPr>
-          <w:rFonts w:ascii="Arial" w:hAnsi="Arial" w:cs="Arial"/>
-          <w:b/>
-          <w:sz w:val="20"/>
-        </w:rPr>
-        <w:t>X</w:t>
-      </w:r>
-      <w:r>
-        <w:rPr>
-          <w:rFonts w:ascii="Arial" w:hAnsi="Arial" w:cs="Arial"/>
-          <w:b/>
-          <w:sz w:val="20"/>
-          <w:vertAlign w:val="subscript"/>
-        </w:rPr>
-        <w:t>123</w:t>
-      </w:r>
-      <w:r>
-        <w:rPr>
-          <w:rFonts w:ascii="Arial" w:hAnsi="Arial" w:cs="Arial"/>
-          <w:b/>
-          <w:sz w:val="20"/>
-        </w:rPr>
-        <w:tab/>
-      </w:r>
-      <w:r>
-        <w:rPr>
-          <w:rFonts w:ascii="Arial" w:hAnsi="Arial" w:cs="Arial"/>
-          <w:sz w:val="20"/>
-        </w:rPr>
-        <w:t>= 11337</w:t>
-      </w:r>
-      <w:r>
-        <w:rPr>
-          <w:rFonts w:ascii="Arial" w:hAnsi="Arial" w:cs="Arial"/>
-          <w:sz w:val="20"/>
-        </w:rPr>
-        <w:t xml:space="preserve"> </w:t>
-      </w:r>
-      <w:r>
-        <w:rPr>
-          <w:rFonts w:ascii="Arial" w:hAnsi="Arial" w:cs="Arial"/>
-          <w:b/>
-          <w:sz w:val="20"/>
-        </w:rPr>
-        <w:t>X</w:t>
-      </w:r>
-      <w:r>
-        <w:rPr>
-          <w:rFonts w:ascii="Arial" w:hAnsi="Arial" w:cs="Arial"/>
-          <w:b/>
-          <w:sz w:val="20"/>
-          <w:vertAlign w:val="subscript"/>
-        </w:rPr>
-        <w:t>123</w:t>
-      </w:r>
-    </w:p>
-    <w:p>
-      <w:pPr>
-        <w:jc w:val="both"/>
-        <w:rPr>
-          <w:rFonts w:ascii="Arial" w:hAnsi="Arial" w:cs="Arial"/>
-          <w:sz w:val="20"/>
-        </w:rPr>
-      </w:pPr>
-      <w:r>
-        <w:rPr>
-          <w:rFonts w:ascii="Arial" w:hAnsi="Arial" w:cs="Arial"/>
-          <w:sz w:val="20"/>
-        </w:rPr>
-        <w:t xml:space="preserve">10000 + </w:t>
-      </w:r>
-      <w:r>
-        <w:rPr>
-          <w:rFonts w:ascii="Arial" w:hAnsi="Arial" w:cs="Arial"/>
-          <w:sz w:val="20"/>
-        </w:rPr>
-        <w:t>(1398+1059)</w:t>
-      </w:r>
-      <w:r>
-        <w:rPr>
-          <w:rFonts w:ascii="Arial" w:hAnsi="Arial" w:cs="Arial"/>
-          <w:sz w:val="20"/>
-        </w:rPr>
-        <w:tab/>
-      </w:r>
-      <w:r>
-        <w:rPr>
-          <w:rFonts w:ascii="Arial" w:hAnsi="Arial" w:cs="Arial"/>
-          <w:b/>
-          <w:sz w:val="20"/>
-        </w:rPr>
-        <w:t>X</w:t>
-      </w:r>
-      <w:r>
-        <w:rPr>
-          <w:rFonts w:ascii="Arial" w:hAnsi="Arial" w:cs="Arial"/>
-          <w:b/>
-          <w:sz w:val="20"/>
-          <w:vertAlign w:val="subscript"/>
-        </w:rPr>
-        <w:t>211</w:t>
-      </w:r>
-      <w:r>
-        <w:rPr>
-          <w:rFonts w:ascii="Arial" w:hAnsi="Arial" w:cs="Arial"/>
-          <w:b/>
-          <w:sz w:val="20"/>
-        </w:rPr>
-        <w:tab/>
-      </w:r>
-      <w:r>
-        <w:rPr>
-          <w:rFonts w:ascii="Arial" w:hAnsi="Arial" w:cs="Arial"/>
-          <w:sz w:val="20"/>
-        </w:rPr>
-        <w:t>= 12457</w:t>
-      </w:r>
-      <w:r>
-        <w:rPr>
-          <w:rFonts w:ascii="Arial" w:hAnsi="Arial" w:cs="Arial"/>
-          <w:sz w:val="20"/>
-        </w:rPr>
-        <w:t xml:space="preserve"> </w:t>
-      </w:r>
-      <w:r>
-        <w:rPr>
-          <w:rFonts w:ascii="Arial" w:hAnsi="Arial" w:cs="Arial"/>
-          <w:b/>
-          <w:sz w:val="20"/>
-        </w:rPr>
-        <w:t>X</w:t>
-      </w:r>
-      <w:r>
-        <w:rPr>
-          <w:rFonts w:ascii="Arial" w:hAnsi="Arial" w:cs="Arial"/>
-          <w:b/>
-          <w:sz w:val="20"/>
-          <w:vertAlign w:val="subscript"/>
-        </w:rPr>
-        <w:t>211</w:t>
-      </w:r>
-    </w:p>
-    <w:p>
-      <w:pPr>
-        <w:jc w:val="both"/>
-        <w:rPr>
-          <w:rFonts w:ascii="Arial" w:hAnsi="Arial" w:cs="Arial"/>
-          <w:sz w:val="20"/>
-        </w:rPr>
-      </w:pPr>
-      <w:r>
-        <w:rPr>
-          <w:rFonts w:ascii="Arial" w:hAnsi="Arial" w:cs="Arial"/>
-          <w:sz w:val="20"/>
-        </w:rPr>
-        <w:t xml:space="preserve">10000 + </w:t>
-      </w:r>
-      <w:r>
-        <w:rPr>
-          <w:rFonts w:ascii="Arial" w:hAnsi="Arial" w:cs="Arial"/>
-          <w:sz w:val="20"/>
-        </w:rPr>
-        <w:t>(1398+996)</w:t>
-      </w:r>
-      <w:r>
-        <w:rPr>
-          <w:rFonts w:ascii="Arial" w:hAnsi="Arial" w:cs="Arial"/>
-          <w:sz w:val="20"/>
-        </w:rPr>
-        <w:tab/>
-      </w:r>
-      <w:r>
-        <w:rPr>
-          <w:rFonts w:ascii="Arial" w:hAnsi="Arial" w:cs="Arial"/>
-          <w:b/>
-          <w:sz w:val="20"/>
-        </w:rPr>
-        <w:t>X</w:t>
-      </w:r>
-      <w:r>
-        <w:rPr>
-          <w:rFonts w:ascii="Arial" w:hAnsi="Arial" w:cs="Arial"/>
-          <w:b/>
-          <w:sz w:val="20"/>
-          <w:vertAlign w:val="subscript"/>
-        </w:rPr>
-        <w:t>212</w:t>
-      </w:r>
-      <w:r>
-        <w:rPr>
-          <w:rFonts w:ascii="Arial" w:hAnsi="Arial" w:cs="Arial"/>
-          <w:b/>
-          <w:sz w:val="20"/>
-          <w:vertAlign w:val="subscript"/>
-        </w:rPr>
-        <w:tab/>
-      </w:r>
-      <w:r>
-        <w:rPr>
-          <w:rFonts w:ascii="Arial" w:hAnsi="Arial" w:cs="Arial"/>
-          <w:sz w:val="20"/>
-        </w:rPr>
-        <w:t>= 12394</w:t>
-      </w:r>
-      <w:r>
-        <w:rPr>
-          <w:rFonts w:ascii="Arial" w:hAnsi="Arial" w:cs="Arial"/>
-          <w:sz w:val="20"/>
-        </w:rPr>
-        <w:t xml:space="preserve"> </w:t>
-      </w:r>
-      <w:r>
-        <w:rPr>
-          <w:rFonts w:ascii="Arial" w:hAnsi="Arial" w:cs="Arial"/>
-          <w:b/>
-          <w:sz w:val="20"/>
-        </w:rPr>
-        <w:t>X</w:t>
-      </w:r>
-      <w:r>
-        <w:rPr>
-          <w:rFonts w:ascii="Arial" w:hAnsi="Arial" w:cs="Arial"/>
-          <w:b/>
-          <w:sz w:val="20"/>
-          <w:vertAlign w:val="subscript"/>
-        </w:rPr>
-        <w:t>212</w:t>
-      </w:r>
-    </w:p>
-    <w:p>
-      <w:pPr>
-        <w:jc w:val="both"/>
-        <w:rPr>
-          <w:rFonts w:ascii="Arial" w:hAnsi="Arial" w:cs="Arial"/>
-          <w:sz w:val="20"/>
-        </w:rPr>
-      </w:pPr>
-      <w:r>
-        <w:rPr>
-          <w:rFonts w:ascii="Arial" w:hAnsi="Arial" w:cs="Arial"/>
-          <w:sz w:val="20"/>
-        </w:rPr>
-        <w:t xml:space="preserve">10000 + </w:t>
-      </w:r>
-      <w:r>
-        <w:rPr>
-          <w:rFonts w:ascii="Arial" w:hAnsi="Arial" w:cs="Arial"/>
-          <w:sz w:val="20"/>
-        </w:rPr>
-        <w:t>(1298+1691)</w:t>
-      </w:r>
-      <w:r>
-        <w:rPr>
-          <w:rFonts w:ascii="Arial" w:hAnsi="Arial" w:cs="Arial"/>
-          <w:sz w:val="20"/>
-        </w:rPr>
-        <w:tab/>
-      </w:r>
-      <w:r>
-        <w:rPr>
-          <w:rFonts w:ascii="Arial" w:hAnsi="Arial" w:cs="Arial"/>
-          <w:b/>
-          <w:sz w:val="20"/>
-        </w:rPr>
-        <w:t>X</w:t>
-      </w:r>
-      <w:r>
-        <w:rPr>
-          <w:rFonts w:ascii="Arial" w:hAnsi="Arial" w:cs="Arial"/>
-          <w:b/>
-          <w:sz w:val="20"/>
-          <w:vertAlign w:val="subscript"/>
-        </w:rPr>
-        <w:t>213</w:t>
-      </w:r>
-      <w:r>
-        <w:rPr>
-          <w:rFonts w:ascii="Arial" w:hAnsi="Arial" w:cs="Arial"/>
-          <w:b/>
-          <w:sz w:val="20"/>
-        </w:rPr>
-        <w:t xml:space="preserve"> </w:t>
-      </w:r>
-      <w:r>
-        <w:rPr>
-          <w:rFonts w:ascii="Arial" w:hAnsi="Arial" w:cs="Arial"/>
-          <w:b/>
-          <w:sz w:val="20"/>
-        </w:rPr>
-        <w:tab/>
-      </w:r>
-      <w:r>
-        <w:rPr>
-          <w:rFonts w:ascii="Arial" w:hAnsi="Arial" w:cs="Arial"/>
-          <w:sz w:val="20"/>
-        </w:rPr>
-        <w:t>= 12989</w:t>
-      </w:r>
-      <w:r>
-        <w:rPr>
-          <w:rFonts w:ascii="Arial" w:hAnsi="Arial" w:cs="Arial"/>
-          <w:sz w:val="20"/>
-        </w:rPr>
-        <w:t xml:space="preserve"> </w:t>
-      </w:r>
-      <w:r>
-        <w:rPr>
-          <w:rFonts w:ascii="Arial" w:hAnsi="Arial" w:cs="Arial"/>
-          <w:b/>
-          <w:sz w:val="20"/>
-        </w:rPr>
-        <w:t>X</w:t>
-      </w:r>
-      <w:r>
-        <w:rPr>
-          <w:rFonts w:ascii="Arial" w:hAnsi="Arial" w:cs="Arial"/>
-          <w:b/>
-          <w:sz w:val="20"/>
-          <w:vertAlign w:val="subscript"/>
-        </w:rPr>
-        <w:t>213</w:t>
-      </w:r>
-    </w:p>
-    <w:p>
-      <w:pPr>
-        <w:jc w:val="both"/>
-        <w:rPr>
-          <w:rFonts w:ascii="Arial" w:hAnsi="Arial" w:cs="Arial"/>
-          <w:sz w:val="20"/>
-        </w:rPr>
-      </w:pPr>
-      <w:r>
-        <w:rPr>
-          <w:rFonts w:ascii="Arial" w:hAnsi="Arial" w:cs="Arial"/>
-          <w:sz w:val="20"/>
-        </w:rPr>
-        <w:t>10000 + (841+2786)</w:t>
-      </w:r>
-      <w:r>
-        <w:rPr>
-          <w:rFonts w:ascii="Arial" w:hAnsi="Arial" w:cs="Arial"/>
-          <w:sz w:val="20"/>
-        </w:rPr>
-        <w:tab/>
-      </w:r>
-      <w:r>
-        <w:rPr>
-          <w:rFonts w:ascii="Arial" w:hAnsi="Arial" w:cs="Arial"/>
-          <w:b/>
-          <w:sz w:val="20"/>
-        </w:rPr>
-        <w:t>X</w:t>
-      </w:r>
-      <w:r>
-        <w:rPr>
-          <w:rFonts w:ascii="Arial" w:hAnsi="Arial" w:cs="Arial"/>
-          <w:b/>
-          <w:sz w:val="20"/>
-          <w:vertAlign w:val="subscript"/>
-        </w:rPr>
-        <w:t>221</w:t>
-      </w:r>
-      <w:r>
-        <w:rPr>
-          <w:rFonts w:ascii="Arial" w:hAnsi="Arial" w:cs="Arial"/>
-          <w:sz w:val="20"/>
-        </w:rPr>
-        <w:t xml:space="preserve"> </w:t>
-      </w:r>
-      <w:r>
-        <w:rPr>
-          <w:rFonts w:ascii="Arial" w:hAnsi="Arial" w:cs="Arial"/>
-          <w:sz w:val="20"/>
-        </w:rPr>
-        <w:tab/>
-      </w:r>
-      <w:r>
-        <w:rPr>
-          <w:rFonts w:ascii="Arial" w:hAnsi="Arial" w:cs="Arial"/>
-          <w:sz w:val="20"/>
-        </w:rPr>
-        <w:t>= 13627</w:t>
-      </w:r>
-      <w:r>
-        <w:rPr>
-          <w:rFonts w:ascii="Arial" w:hAnsi="Arial" w:cs="Arial"/>
-          <w:sz w:val="20"/>
-        </w:rPr>
-        <w:t xml:space="preserve"> </w:t>
-      </w:r>
-      <w:r>
-        <w:rPr>
-          <w:rFonts w:ascii="Arial" w:hAnsi="Arial" w:cs="Arial"/>
-          <w:b/>
-          <w:sz w:val="20"/>
-        </w:rPr>
-        <w:t>X</w:t>
-      </w:r>
-      <w:r>
-        <w:rPr>
-          <w:rFonts w:ascii="Arial" w:hAnsi="Arial" w:cs="Arial"/>
-          <w:b/>
-          <w:sz w:val="20"/>
-          <w:vertAlign w:val="subscript"/>
-        </w:rPr>
-        <w:t>221</w:t>
-      </w:r>
-    </w:p>
-    <w:p>
-      <w:pPr>
-        <w:jc w:val="both"/>
-        <w:rPr>
-          <w:rFonts w:ascii="Arial" w:hAnsi="Arial" w:cs="Arial"/>
-          <w:sz w:val="20"/>
-        </w:rPr>
-      </w:pPr>
-      <w:r>
-        <w:rPr>
-          <w:rFonts w:ascii="Arial" w:hAnsi="Arial" w:cs="Arial"/>
-          <w:sz w:val="20"/>
-        </w:rPr>
-        <w:t>10000 + (841+802)</w:t>
-      </w:r>
-      <w:r>
-        <w:rPr>
-          <w:rFonts w:ascii="Arial" w:hAnsi="Arial" w:cs="Arial"/>
-          <w:sz w:val="20"/>
-        </w:rPr>
-        <w:tab/>
-      </w:r>
-      <w:r>
-        <w:rPr>
-          <w:rFonts w:ascii="Arial" w:hAnsi="Arial" w:cs="Arial"/>
-          <w:sz w:val="20"/>
-        </w:rPr>
-        <w:tab/>
-      </w:r>
-      <w:r>
-        <w:rPr>
-          <w:rFonts w:ascii="Arial" w:hAnsi="Arial" w:cs="Arial"/>
-          <w:b/>
-          <w:sz w:val="20"/>
-        </w:rPr>
-        <w:t>X</w:t>
-      </w:r>
-      <w:r>
-        <w:rPr>
-          <w:rFonts w:ascii="Arial" w:hAnsi="Arial" w:cs="Arial"/>
-          <w:b/>
-          <w:sz w:val="20"/>
-          <w:vertAlign w:val="subscript"/>
-        </w:rPr>
-        <w:t>222</w:t>
-      </w:r>
-      <w:r>
-        <w:rPr>
-          <w:rFonts w:ascii="Arial" w:hAnsi="Arial" w:cs="Arial"/>
-          <w:sz w:val="20"/>
-        </w:rPr>
-        <w:t xml:space="preserve"> </w:t>
-      </w:r>
-      <w:r>
-        <w:rPr>
-          <w:rFonts w:ascii="Arial" w:hAnsi="Arial" w:cs="Arial"/>
-          <w:sz w:val="20"/>
-        </w:rPr>
-        <w:tab/>
-      </w:r>
-      <w:r>
-        <w:rPr>
-          <w:rFonts w:ascii="Arial" w:hAnsi="Arial" w:cs="Arial"/>
-          <w:sz w:val="20"/>
-        </w:rPr>
-        <w:t>= 11643</w:t>
-      </w:r>
-      <w:r>
-        <w:rPr>
-          <w:rFonts w:ascii="Arial" w:hAnsi="Arial" w:cs="Arial"/>
-          <w:sz w:val="20"/>
-        </w:rPr>
-        <w:t xml:space="preserve"> </w:t>
-      </w:r>
-      <w:r>
-        <w:rPr>
-          <w:rFonts w:ascii="Arial" w:hAnsi="Arial" w:cs="Arial"/>
-          <w:b/>
-          <w:sz w:val="20"/>
-        </w:rPr>
-        <w:t>X</w:t>
-      </w:r>
-      <w:r>
-        <w:rPr>
-          <w:rFonts w:ascii="Arial" w:hAnsi="Arial" w:cs="Arial"/>
-          <w:b/>
-          <w:sz w:val="20"/>
-          <w:vertAlign w:val="subscript"/>
-        </w:rPr>
-        <w:t>222</w:t>
-      </w:r>
     </w:p>
     <w:p>
       <w:pPr>
@@ -5828,13 +5881,6 @@
           <w:sz w:val="20"/>
         </w:rPr>
         <w:t>10000 + (841+700)</w:t>
-      </w:r>
-      <w:r>
-        <w:rPr>
-          <w:rFonts w:ascii="Arial" w:hAnsi="Arial" w:cs="Arial"/>
-          <w:sz w:val="20"/>
-        </w:rPr>
-        <w:tab/>
       </w:r>
       <w:r>
         <w:rPr>
@@ -6890,17 +6936,6 @@
     </w:p>
     <w:p>
       <w:pPr>
-        <w:jc w:val="center"/>
-        <w:outlineLvl w:val="0"/>
-        <w:rPr>
-          <w:rFonts w:ascii="Arial" w:hAnsi="Arial" w:cs="Arial"/>
-          <w:b/>
-        </w:rPr>
-      </w:pPr>
-    </w:p>
-    <w:p>
-      <w:pPr>
-        <w:jc w:val="center"/>
         <w:outlineLvl w:val="0"/>
         <w:rPr>
           <w:rFonts w:ascii="Arial" w:hAnsi="Arial" w:cs="Arial"/>
@@ -6942,7 +6977,7 @@
                     </pic:cNvPicPr>
                   </pic:nvPicPr>
                   <pic:blipFill>
-                    <a:blip r:embed="rId7">
+                    <a:blip r:embed="rId9">
                       <a:extLst>
                         <a:ext uri="{28A0092B-C50C-407E-A947-70E740481C1C}">
                           <a14:useLocalDpi xmlns:a14="http://schemas.microsoft.com/office/drawing/2010/main" val="0"/>
@@ -7074,9 +7109,9 @@
           <w:lang w:eastAsia="pt-BR"/>
         </w:rPr>
         <w:drawing>
-          <wp:inline distT="0" distB="0" distL="0" distR="0" wp14:anchorId="6FFAB1E6" wp14:editId="01C66FDF">
-            <wp:extent cx="3244611" cy="4399176"/>
-            <wp:effectExtent l="0" t="0" r="6985" b="0"/>
+          <wp:inline distT="0" distB="0" distL="0" distR="0" wp14:anchorId="6FFAB1E6" wp14:editId="52FC19C8">
+            <wp:extent cx="2926158" cy="3641659"/>
+            <wp:effectExtent l="0" t="0" r="0" b="0"/>
             <wp:docPr id="8" name="Imagem 8" descr="Problema.2.1.PNG"/>
             <wp:cNvGraphicFramePr>
               <a:graphicFrameLocks xmlns:a="http://schemas.openxmlformats.org/drawingml/2006/main" noChangeAspect="1"/>
@@ -7091,7 +7126,7 @@
                     </pic:cNvPicPr>
                   </pic:nvPicPr>
                   <pic:blipFill>
-                    <a:blip r:embed="rId8">
+                    <a:blip r:embed="rId10">
                       <a:extLst>
                         <a:ext uri="{28A0092B-C50C-407E-A947-70E740481C1C}">
                           <a14:useLocalDpi xmlns:a14="http://schemas.microsoft.com/office/drawing/2010/main" val="0"/>
@@ -7106,7 +7141,7 @@
                   <pic:spPr bwMode="auto">
                     <a:xfrm>
                       <a:off x="0" y="0"/>
-                      <a:ext cx="3330225" cy="4515256"/>
+                      <a:ext cx="3024986" cy="3764652"/>
                     </a:xfrm>
                     <a:prstGeom prst="rect">
                       <a:avLst/>
@@ -7206,9 +7241,9 @@
           <w:lang w:eastAsia="pt-BR"/>
         </w:rPr>
         <w:drawing>
-          <wp:inline distT="0" distB="0" distL="0" distR="0" wp14:anchorId="2D6D11B7" wp14:editId="6D812C4F">
-            <wp:extent cx="4252786" cy="2444901"/>
-            <wp:effectExtent l="0" t="0" r="0" b="0"/>
+          <wp:inline distT="0" distB="0" distL="0" distR="0" wp14:anchorId="2D6D11B7" wp14:editId="6B24B3F2">
+            <wp:extent cx="3884399" cy="2233118"/>
+            <wp:effectExtent l="0" t="0" r="1905" b="2540"/>
             <wp:docPr id="9" name="Imagem 9" descr="Problema.2.2.PNG"/>
             <wp:cNvGraphicFramePr>
               <a:graphicFrameLocks xmlns:a="http://schemas.openxmlformats.org/drawingml/2006/main" noChangeAspect="1"/>
@@ -7223,7 +7258,7 @@
                     </pic:cNvPicPr>
                   </pic:nvPicPr>
                   <pic:blipFill>
-                    <a:blip r:embed="rId9">
+                    <a:blip r:embed="rId11">
                       <a:extLst>
                         <a:ext uri="{28A0092B-C50C-407E-A947-70E740481C1C}">
                           <a14:useLocalDpi xmlns:a14="http://schemas.microsoft.com/office/drawing/2010/main" val="0"/>
@@ -7238,7 +7273,7 @@
                   <pic:spPr bwMode="auto">
                     <a:xfrm>
                       <a:off x="0" y="0"/>
-                      <a:ext cx="4296164" cy="2469839"/>
+                      <a:ext cx="3934886" cy="2262143"/>
                     </a:xfrm>
                     <a:prstGeom prst="rect">
                       <a:avLst/>
@@ -7342,6 +7377,140 @@
         <w:rPr>
           <w:rFonts w:ascii="Times New Roman" w:hAnsi="Times New Roman" w:cs="Times New Roman"/>
         </w:rPr>
+        <w:t>Na Figura 5 podemos observa que as variáveis X</w:t>
+      </w:r>
+      <w:r>
+        <w:rPr>
+          <w:rFonts w:ascii="Times New Roman" w:hAnsi="Times New Roman" w:cs="Times New Roman"/>
+          <w:vertAlign w:val="subscript"/>
+        </w:rPr>
+        <w:t>122</w:t>
+      </w:r>
+      <w:r>
+        <w:rPr>
+          <w:rFonts w:ascii="Times New Roman" w:hAnsi="Times New Roman" w:cs="Times New Roman"/>
+        </w:rPr>
+        <w:t xml:space="preserve"> e </w:t>
+      </w:r>
+      <w:r>
+        <w:rPr>
+          <w:rFonts w:ascii="Times New Roman" w:hAnsi="Times New Roman" w:cs="Times New Roman"/>
+        </w:rPr>
+        <w:t>X</w:t>
+      </w:r>
+      <w:r>
+        <w:rPr>
+          <w:rFonts w:ascii="Times New Roman" w:hAnsi="Times New Roman" w:cs="Times New Roman"/>
+          <w:vertAlign w:val="subscript"/>
+        </w:rPr>
+        <w:t>222</w:t>
+      </w:r>
+      <w:r>
+        <w:rPr>
+          <w:rFonts w:ascii="Times New Roman" w:hAnsi="Times New Roman" w:cs="Times New Roman"/>
+        </w:rPr>
+        <w:t xml:space="preserve"> s</w:t>
+      </w:r>
+      <w:r>
+        <w:rPr>
+          <w:rFonts w:ascii="Times New Roman" w:hAnsi="Times New Roman" w:cs="Times New Roman"/>
+        </w:rPr>
+        <w:t>ã</w:t>
+      </w:r>
+      <w:r>
+        <w:rPr>
+          <w:rFonts w:ascii="Times New Roman" w:hAnsi="Times New Roman" w:cs="Times New Roman"/>
+        </w:rPr>
+        <w:t>o respectivamente 50 e 20, atenden</w:t>
+      </w:r>
+      <w:r>
+        <w:rPr>
+          <w:rFonts w:ascii="Times New Roman" w:hAnsi="Times New Roman" w:cs="Times New Roman"/>
+        </w:rPr>
+        <w:t>do a demanda do cliente 2 que é</w:t>
+      </w:r>
+      <w:r>
+        <w:rPr>
+          <w:rFonts w:ascii="Times New Roman" w:hAnsi="Times New Roman" w:cs="Times New Roman"/>
+        </w:rPr>
+        <w:t xml:space="preserve"> de 70 carros</w:t>
+      </w:r>
+      <w:r>
+        <w:rPr>
+          <w:rFonts w:ascii="Times New Roman" w:hAnsi="Times New Roman" w:cs="Times New Roman"/>
+        </w:rPr>
+        <w:t>, X</w:t>
+      </w:r>
+      <w:r>
+        <w:rPr>
+          <w:rFonts w:ascii="Times New Roman" w:hAnsi="Times New Roman" w:cs="Times New Roman"/>
+          <w:vertAlign w:val="subscript"/>
+        </w:rPr>
+        <w:t>123</w:t>
+      </w:r>
+      <w:r>
+        <w:rPr>
+          <w:rFonts w:ascii="Times New Roman" w:hAnsi="Times New Roman" w:cs="Times New Roman"/>
+        </w:rPr>
+        <w:t xml:space="preserve"> atende a demanda do cliente 3 de 60 carros</w:t>
+      </w:r>
+      <w:r>
+        <w:rPr>
+          <w:rFonts w:ascii="Times New Roman" w:hAnsi="Times New Roman" w:cs="Times New Roman"/>
+        </w:rPr>
+        <w:t xml:space="preserve"> e X</w:t>
+      </w:r>
+      <w:r>
+        <w:rPr>
+          <w:rFonts w:ascii="Times New Roman" w:hAnsi="Times New Roman" w:cs="Times New Roman"/>
+          <w:vertAlign w:val="subscript"/>
+        </w:rPr>
+        <w:t>211</w:t>
+      </w:r>
+      <w:r>
+        <w:rPr>
+          <w:rFonts w:ascii="Times New Roman" w:hAnsi="Times New Roman" w:cs="Times New Roman"/>
+        </w:rPr>
+        <w:t xml:space="preserve"> aten</w:t>
+      </w:r>
+      <w:r>
+        <w:rPr>
+          <w:rFonts w:ascii="Times New Roman" w:hAnsi="Times New Roman" w:cs="Times New Roman"/>
+        </w:rPr>
+        <w:t xml:space="preserve">de a demanda do cliente 1 com a quantidade de </w:t>
+      </w:r>
+      <w:r>
+        <w:rPr>
+          <w:rFonts w:ascii="Times New Roman" w:hAnsi="Times New Roman" w:cs="Times New Roman"/>
+        </w:rPr>
+        <w:t>80</w:t>
+      </w:r>
+      <w:r>
+        <w:rPr>
+          <w:rFonts w:ascii="Times New Roman" w:hAnsi="Times New Roman" w:cs="Times New Roman"/>
+        </w:rPr>
+        <w:t xml:space="preserve"> carros.</w:t>
+      </w:r>
+    </w:p>
+    <w:p>
+      <w:pPr>
+        <w:jc w:val="both"/>
+        <w:rPr>
+          <w:rFonts w:ascii="Times New Roman" w:hAnsi="Times New Roman" w:cs="Times New Roman"/>
+        </w:rPr>
+      </w:pPr>
+    </w:p>
+    <w:p>
+      <w:pPr>
+        <w:jc w:val="both"/>
+        <w:rPr>
+          <w:rFonts w:ascii="Times New Roman" w:hAnsi="Times New Roman" w:cs="Times New Roman"/>
+        </w:rPr>
+      </w:pPr>
+      <w:r>
+        <w:rPr>
+          <w:rFonts w:ascii="Times New Roman" w:hAnsi="Times New Roman" w:cs="Times New Roman"/>
+        </w:rPr>
         <w:t>Na Figura 6</w:t>
       </w:r>
       <w:r>
@@ -7398,6 +7567,14 @@
         </w:rPr>
         <w:t xml:space="preserve"> e um retângulo vermelho representa os coeficientes relativos para cada uma das variáveis básicas.</w:t>
       </w:r>
+    </w:p>
+    <w:p>
+      <w:pPr>
+        <w:jc w:val="both"/>
+        <w:rPr>
+          <w:rFonts w:ascii="Times New Roman" w:hAnsi="Times New Roman" w:cs="Times New Roman"/>
+        </w:rPr>
+      </w:pPr>
     </w:p>
     <w:p>
       <w:pPr>
@@ -7511,7 +7688,7 @@
                     </pic:cNvPicPr>
                   </pic:nvPicPr>
                   <pic:blipFill>
-                    <a:blip r:embed="rId10" cstate="print"/>
+                    <a:blip r:embed="rId12" cstate="print"/>
                     <a:srcRect/>
                     <a:stretch>
                       <a:fillRect/>
@@ -7658,21 +7835,7 @@
         <w:rPr>
           <w:rFonts w:ascii="Arial" w:hAnsi="Arial" w:cs="Arial"/>
         </w:rPr>
-        <w:t>“</w:t>
-      </w:r>
-      <w:proofErr w:type="gramStart"/>
-      <w:r>
-        <w:rPr>
-          <w:rFonts w:ascii="Arial" w:hAnsi="Arial" w:cs="Arial"/>
-        </w:rPr>
-        <w:t>i</w:t>
-      </w:r>
-      <w:proofErr w:type="gramEnd"/>
-      <w:r>
-        <w:rPr>
-          <w:rFonts w:ascii="Arial" w:hAnsi="Arial" w:cs="Arial"/>
-        </w:rPr>
-        <w:t xml:space="preserve">” representa a </w:t>
+        <w:t xml:space="preserve">“i” representa a </w:t>
       </w:r>
       <w:r>
         <w:rPr>
@@ -7715,21 +7878,7 @@
         <w:rPr>
           <w:rFonts w:ascii="Arial" w:hAnsi="Arial" w:cs="Arial"/>
         </w:rPr>
-        <w:t>“</w:t>
-      </w:r>
-      <w:proofErr w:type="gramStart"/>
-      <w:r>
-        <w:rPr>
-          <w:rFonts w:ascii="Arial" w:hAnsi="Arial" w:cs="Arial"/>
-        </w:rPr>
-        <w:t>j</w:t>
-      </w:r>
-      <w:proofErr w:type="gramEnd"/>
-      <w:r>
-        <w:rPr>
-          <w:rFonts w:ascii="Arial" w:hAnsi="Arial" w:cs="Arial"/>
-        </w:rPr>
-        <w:t xml:space="preserve">” representa o </w:t>
+        <w:t xml:space="preserve">“j” representa o </w:t>
       </w:r>
       <w:r>
         <w:rPr>
@@ -8688,12 +8837,18 @@
                 </m:eqArrPr>
                 <m:e>
                   <m:r>
+                    <m:rPr>
+                      <m:nor/>
+                    </m:rPr>
                     <w:rPr>
                       <w:rFonts w:ascii="Cambria Math" w:hAnsi="Cambria Math" w:cs="Arial"/>
                     </w:rPr>
                     <m:t>X</m:t>
                   </m:r>
                   <m:r>
+                    <m:rPr>
+                      <m:nor/>
+                    </m:rPr>
                     <w:rPr>
                       <w:rFonts w:ascii="Cambria Math" w:hAnsi="Cambria Math" w:cs="Arial"/>
                       <w:vertAlign w:val="subscript"/>
@@ -8701,12 +8856,18 @@
                     <m:t xml:space="preserve">11 </m:t>
                   </m:r>
                   <m:r>
+                    <m:rPr>
+                      <m:nor/>
+                    </m:rPr>
                     <w:rPr>
                       <w:rFonts w:ascii="Cambria Math" w:hAnsi="Cambria Math" w:cs="Arial"/>
                     </w:rPr>
                     <m:t>+ X</m:t>
                   </m:r>
                   <m:r>
+                    <m:rPr>
+                      <m:nor/>
+                    </m:rPr>
                     <w:rPr>
                       <w:rFonts w:ascii="Cambria Math" w:hAnsi="Cambria Math" w:cs="Arial"/>
                       <w:vertAlign w:val="subscript"/>
@@ -8714,12 +8875,18 @@
                     <m:t xml:space="preserve">12 </m:t>
                   </m:r>
                   <m:r>
+                    <m:rPr>
+                      <m:nor/>
+                    </m:rPr>
                     <w:rPr>
                       <w:rFonts w:ascii="Cambria Math" w:hAnsi="Cambria Math" w:cs="Arial"/>
                     </w:rPr>
                     <m:t>+ X</m:t>
                   </m:r>
                   <m:r>
+                    <m:rPr>
+                      <m:nor/>
+                    </m:rPr>
                     <w:rPr>
                       <w:rFonts w:ascii="Cambria Math" w:hAnsi="Cambria Math" w:cs="Arial"/>
                       <w:vertAlign w:val="subscript"/>
@@ -8727,12 +8894,18 @@
                     <m:t xml:space="preserve">13 </m:t>
                   </m:r>
                   <m:r>
+                    <m:rPr>
+                      <m:nor/>
+                    </m:rPr>
                     <w:rPr>
                       <w:rFonts w:ascii="Cambria Math" w:hAnsi="Cambria Math" w:cs="Arial"/>
                     </w:rPr>
                     <m:t>+ X</m:t>
                   </m:r>
                   <m:r>
+                    <m:rPr>
+                      <m:nor/>
+                    </m:rPr>
                     <w:rPr>
                       <w:rFonts w:ascii="Cambria Math" w:hAnsi="Cambria Math" w:cs="Arial"/>
                       <w:vertAlign w:val="subscript"/>
@@ -8740,12 +8913,18 @@
                     <m:t xml:space="preserve">24 </m:t>
                   </m:r>
                   <m:r>
+                    <m:rPr>
+                      <m:nor/>
+                    </m:rPr>
                     <w:rPr>
                       <w:rFonts w:ascii="Cambria Math" w:hAnsi="Cambria Math" w:cs="Arial"/>
                     </w:rPr>
                     <m:t>+ X</m:t>
                   </m:r>
                   <m:r>
+                    <m:rPr>
+                      <m:nor/>
+                    </m:rPr>
                     <w:rPr>
                       <w:rFonts w:ascii="Cambria Math" w:hAnsi="Cambria Math" w:cs="Arial"/>
                       <w:vertAlign w:val="subscript"/>
@@ -8753,12 +8932,18 @@
                     <m:t xml:space="preserve">25 </m:t>
                   </m:r>
                   <m:r>
+                    <m:rPr>
+                      <m:nor/>
+                    </m:rPr>
                     <w:rPr>
                       <w:rFonts w:ascii="Cambria Math" w:hAnsi="Cambria Math" w:cs="Arial"/>
                     </w:rPr>
                     <m:t>+ X</m:t>
                   </m:r>
                   <m:r>
+                    <m:rPr>
+                      <m:nor/>
+                    </m:rPr>
                     <w:rPr>
                       <w:rFonts w:ascii="Cambria Math" w:hAnsi="Cambria Math" w:cs="Arial"/>
                       <w:vertAlign w:val="subscript"/>
@@ -8766,12 +8951,18 @@
                     <m:t xml:space="preserve">26 </m:t>
                   </m:r>
                   <m:r>
+                    <m:rPr>
+                      <m:nor/>
+                    </m:rPr>
                     <w:rPr>
                       <w:rFonts w:ascii="Cambria Math" w:hAnsi="Cambria Math" w:cs="Arial"/>
                     </w:rPr>
                     <m:t>+ X</m:t>
                   </m:r>
                   <m:r>
+                    <m:rPr>
+                      <m:nor/>
+                    </m:rPr>
                     <w:rPr>
                       <w:rFonts w:ascii="Cambria Math" w:hAnsi="Cambria Math" w:cs="Arial"/>
                       <w:vertAlign w:val="subscript"/>
@@ -8779,12 +8970,18 @@
                     <m:t xml:space="preserve">37 </m:t>
                   </m:r>
                   <m:r>
+                    <m:rPr>
+                      <m:nor/>
+                    </m:rPr>
                     <w:rPr>
                       <w:rFonts w:ascii="Cambria Math" w:hAnsi="Cambria Math" w:cs="Arial"/>
                     </w:rPr>
                     <m:t>+ X</m:t>
                   </m:r>
                   <m:r>
+                    <m:rPr>
+                      <m:nor/>
+                    </m:rPr>
                     <w:rPr>
                       <w:rFonts w:ascii="Cambria Math" w:hAnsi="Cambria Math" w:cs="Arial"/>
                       <w:vertAlign w:val="subscript"/>
@@ -8792,6 +8989,9 @@
                     <m:t>38</m:t>
                   </m:r>
                   <m:r>
+                    <m:rPr>
+                      <m:nor/>
+                    </m:rPr>
                     <w:rPr>
                       <w:rFonts w:ascii="Cambria Math" w:hAnsi="Cambria Math" w:cs="Arial"/>
                     </w:rPr>
@@ -8800,12 +9000,18 @@
                 </m:e>
                 <m:e>
                   <m:r>
+                    <m:rPr>
+                      <m:nor/>
+                    </m:rPr>
                     <w:rPr>
                       <w:rFonts w:ascii="Cambria Math" w:hAnsi="Cambria Math" w:cs="Arial"/>
                     </w:rPr>
                     <m:t>X</m:t>
                   </m:r>
                   <m:r>
+                    <m:rPr>
+                      <m:nor/>
+                    </m:rPr>
                     <w:rPr>
                       <w:rFonts w:ascii="Cambria Math" w:hAnsi="Cambria Math" w:cs="Arial"/>
                       <w:vertAlign w:val="subscript"/>
@@ -8813,12 +9019,18 @@
                     <m:t xml:space="preserve">11 </m:t>
                   </m:r>
                   <m:r>
+                    <m:rPr>
+                      <m:nor/>
+                    </m:rPr>
                     <w:rPr>
                       <w:rFonts w:ascii="Cambria Math" w:hAnsi="Cambria Math" w:cs="Arial"/>
                     </w:rPr>
                     <m:t>+ X</m:t>
                   </m:r>
                   <m:r>
+                    <m:rPr>
+                      <m:nor/>
+                    </m:rPr>
                     <w:rPr>
                       <w:rFonts w:ascii="Cambria Math" w:hAnsi="Cambria Math" w:cs="Arial"/>
                       <w:vertAlign w:val="subscript"/>
@@ -8826,12 +9038,18 @@
                     <m:t xml:space="preserve">12 </m:t>
                   </m:r>
                   <m:r>
+                    <m:rPr>
+                      <m:nor/>
+                    </m:rPr>
                     <w:rPr>
                       <w:rFonts w:ascii="Cambria Math" w:hAnsi="Cambria Math" w:cs="Arial"/>
                     </w:rPr>
                     <m:t>+ X</m:t>
                   </m:r>
                   <m:r>
+                    <m:rPr>
+                      <m:nor/>
+                    </m:rPr>
                     <w:rPr>
                       <w:rFonts w:ascii="Cambria Math" w:hAnsi="Cambria Math" w:cs="Arial"/>
                       <w:vertAlign w:val="subscript"/>
@@ -8839,6 +9057,9 @@
                     <m:t xml:space="preserve">13 </m:t>
                   </m:r>
                   <m:r>
+                    <m:rPr>
+                      <m:nor/>
+                    </m:rPr>
                     <w:rPr>
                       <w:rFonts w:ascii="Cambria Math" w:hAnsi="Cambria Math" w:cs="Arial"/>
                     </w:rPr>
@@ -8853,12 +9074,18 @@
                 </m:e>
                 <m:e>
                   <m:r>
+                    <m:rPr>
+                      <m:nor/>
+                    </m:rPr>
                     <w:rPr>
                       <w:rFonts w:ascii="Cambria Math" w:hAnsi="Cambria Math" w:cs="Arial"/>
                     </w:rPr>
                     <m:t>X</m:t>
                   </m:r>
                   <m:r>
+                    <m:rPr>
+                      <m:nor/>
+                    </m:rPr>
                     <w:rPr>
                       <w:rFonts w:ascii="Cambria Math" w:hAnsi="Cambria Math" w:cs="Arial"/>
                       <w:vertAlign w:val="subscript"/>
@@ -8866,12 +9093,18 @@
                     <m:t xml:space="preserve">24 </m:t>
                   </m:r>
                   <m:r>
+                    <m:rPr>
+                      <m:nor/>
+                    </m:rPr>
                     <w:rPr>
                       <w:rFonts w:ascii="Cambria Math" w:hAnsi="Cambria Math" w:cs="Arial"/>
                     </w:rPr>
                     <m:t>+ X</m:t>
                   </m:r>
                   <m:r>
+                    <m:rPr>
+                      <m:nor/>
+                    </m:rPr>
                     <w:rPr>
                       <w:rFonts w:ascii="Cambria Math" w:hAnsi="Cambria Math" w:cs="Arial"/>
                       <w:vertAlign w:val="subscript"/>
@@ -8879,12 +9112,18 @@
                     <m:t xml:space="preserve">25 </m:t>
                   </m:r>
                   <m:r>
+                    <m:rPr>
+                      <m:nor/>
+                    </m:rPr>
                     <w:rPr>
                       <w:rFonts w:ascii="Cambria Math" w:hAnsi="Cambria Math" w:cs="Arial"/>
                     </w:rPr>
                     <m:t>+ X</m:t>
                   </m:r>
                   <m:r>
+                    <m:rPr>
+                      <m:nor/>
+                    </m:rPr>
                     <w:rPr>
                       <w:rFonts w:ascii="Cambria Math" w:hAnsi="Cambria Math" w:cs="Arial"/>
                       <w:vertAlign w:val="subscript"/>
@@ -8892,6 +9131,9 @@
                     <m:t xml:space="preserve">26 </m:t>
                   </m:r>
                   <m:r>
+                    <m:rPr>
+                      <m:nor/>
+                    </m:rPr>
                     <w:rPr>
                       <w:rFonts w:ascii="Cambria Math" w:eastAsia="Cambria Math" w:hAnsi="Cambria Math" w:cs="Arial"/>
                     </w:rPr>
@@ -8906,12 +9148,18 @@
                 </m:e>
                 <m:e>
                   <m:r>
+                    <m:rPr>
+                      <m:nor/>
+                    </m:rPr>
                     <w:rPr>
                       <w:rFonts w:ascii="Cambria Math" w:hAnsi="Cambria Math" w:cs="Arial"/>
                     </w:rPr>
                     <m:t>X</m:t>
                   </m:r>
                   <m:r>
+                    <m:rPr>
+                      <m:nor/>
+                    </m:rPr>
                     <w:rPr>
                       <w:rFonts w:ascii="Cambria Math" w:hAnsi="Cambria Math" w:cs="Arial"/>
                       <w:vertAlign w:val="subscript"/>
@@ -8919,12 +9167,18 @@
                     <m:t xml:space="preserve">37 </m:t>
                   </m:r>
                   <m:r>
+                    <m:rPr>
+                      <m:nor/>
+                    </m:rPr>
                     <w:rPr>
                       <w:rFonts w:ascii="Cambria Math" w:hAnsi="Cambria Math" w:cs="Arial"/>
                     </w:rPr>
                     <m:t>+ X</m:t>
                   </m:r>
                   <m:r>
+                    <m:rPr>
+                      <m:nor/>
+                    </m:rPr>
                     <w:rPr>
                       <w:rFonts w:ascii="Cambria Math" w:hAnsi="Cambria Math" w:cs="Arial"/>
                       <w:vertAlign w:val="subscript"/>
@@ -8932,6 +9186,9 @@
                     <m:t xml:space="preserve">38 </m:t>
                   </m:r>
                   <m:r>
+                    <m:rPr>
+                      <m:nor/>
+                    </m:rPr>
                     <w:rPr>
                       <w:rFonts w:ascii="Cambria Math" w:eastAsia="Cambria Math" w:hAnsi="Cambria Math" w:cs="Arial"/>
                     </w:rPr>
@@ -8946,12 +9203,18 @@
                 </m:e>
                 <m:e>
                   <m:r>
+                    <m:rPr>
+                      <m:nor/>
+                    </m:rPr>
                     <w:rPr>
                       <w:rFonts w:ascii="Cambria Math" w:hAnsi="Cambria Math" w:cs="Arial"/>
                     </w:rPr>
                     <m:t>X</m:t>
                   </m:r>
                   <m:r>
+                    <m:rPr>
+                      <m:nor/>
+                    </m:rPr>
                     <w:rPr>
                       <w:rFonts w:ascii="Cambria Math" w:hAnsi="Cambria Math" w:cs="Arial"/>
                       <w:vertAlign w:val="subscript"/>
@@ -8959,12 +9222,18 @@
                     <m:t xml:space="preserve">24 </m:t>
                   </m:r>
                   <m:r>
+                    <m:rPr>
+                      <m:nor/>
+                    </m:rPr>
                     <w:rPr>
                       <w:rFonts w:ascii="Cambria Math" w:hAnsi="Cambria Math" w:cs="Arial"/>
                     </w:rPr>
                     <m:t>+ X</m:t>
                   </m:r>
                   <m:r>
+                    <m:rPr>
+                      <m:nor/>
+                    </m:rPr>
                     <w:rPr>
                       <w:rFonts w:ascii="Cambria Math" w:hAnsi="Cambria Math" w:cs="Arial"/>
                       <w:vertAlign w:val="subscript"/>
@@ -8972,12 +9241,18 @@
                     <m:t xml:space="preserve">25 </m:t>
                   </m:r>
                   <m:r>
+                    <m:rPr>
+                      <m:nor/>
+                    </m:rPr>
                     <w:rPr>
                       <w:rFonts w:ascii="Cambria Math" w:hAnsi="Cambria Math" w:cs="Arial"/>
                     </w:rPr>
                     <m:t>+ X</m:t>
                   </m:r>
                   <m:r>
+                    <m:rPr>
+                      <m:nor/>
+                    </m:rPr>
                     <w:rPr>
                       <w:rFonts w:ascii="Cambria Math" w:hAnsi="Cambria Math" w:cs="Arial"/>
                       <w:vertAlign w:val="subscript"/>
@@ -8985,6 +9260,9 @@
                     <m:t xml:space="preserve">26 </m:t>
                   </m:r>
                   <m:r>
+                    <m:rPr>
+                      <m:nor/>
+                    </m:rPr>
                     <w:rPr>
                       <w:rFonts w:ascii="Cambria Math" w:eastAsia="Cambria Math" w:hAnsi="Cambria Math" w:cs="Arial"/>
                     </w:rPr>
@@ -8999,12 +9277,18 @@
                 </m:e>
                 <m:e>
                   <m:r>
+                    <m:rPr>
+                      <m:nor/>
+                    </m:rPr>
                     <w:rPr>
                       <w:rFonts w:ascii="Cambria Math" w:hAnsi="Cambria Math" w:cs="Arial"/>
                     </w:rPr>
                     <m:t>X</m:t>
                   </m:r>
                   <m:r>
+                    <m:rPr>
+                      <m:nor/>
+                    </m:rPr>
                     <w:rPr>
                       <w:rFonts w:ascii="Cambria Math" w:hAnsi="Cambria Math" w:cs="Arial"/>
                       <w:vertAlign w:val="subscript"/>
@@ -9012,6 +9296,9 @@
                     <m:t xml:space="preserve">11 </m:t>
                   </m:r>
                   <m:r>
+                    <m:rPr>
+                      <m:nor/>
+                    </m:rPr>
                     <w:rPr>
                       <w:rFonts w:ascii="Cambria Math" w:eastAsia="Cambria Math" w:hAnsi="Cambria Math" w:cs="Arial"/>
                     </w:rPr>
@@ -9026,12 +9313,18 @@
                 </m:e>
                 <m:e>
                   <m:r>
+                    <m:rPr>
+                      <m:nor/>
+                    </m:rPr>
                     <w:rPr>
                       <w:rFonts w:ascii="Cambria Math" w:hAnsi="Cambria Math" w:cs="Arial"/>
                     </w:rPr>
                     <m:t>X</m:t>
                   </m:r>
                   <m:r>
+                    <m:rPr>
+                      <m:nor/>
+                    </m:rPr>
                     <w:rPr>
                       <w:rFonts w:ascii="Cambria Math" w:hAnsi="Cambria Math" w:cs="Arial"/>
                       <w:vertAlign w:val="subscript"/>
@@ -9039,6 +9332,9 @@
                     <m:t>12</m:t>
                   </m:r>
                   <m:r>
+                    <m:rPr>
+                      <m:nor/>
+                    </m:rPr>
                     <w:rPr>
                       <w:rFonts w:ascii="Cambria Math" w:eastAsia="Cambria Math" w:hAnsi="Cambria Math" w:cs="Arial"/>
                     </w:rPr>
@@ -9053,12 +9349,18 @@
                 </m:e>
                 <m:e>
                   <m:r>
+                    <m:rPr>
+                      <m:nor/>
+                    </m:rPr>
                     <w:rPr>
                       <w:rFonts w:ascii="Cambria Math" w:hAnsi="Cambria Math" w:cs="Arial"/>
                     </w:rPr>
                     <m:t>X</m:t>
                   </m:r>
                   <m:r>
+                    <m:rPr>
+                      <m:nor/>
+                    </m:rPr>
                     <w:rPr>
                       <w:rFonts w:ascii="Cambria Math" w:hAnsi="Cambria Math" w:cs="Arial"/>
                       <w:vertAlign w:val="subscript"/>
@@ -9066,6 +9368,9 @@
                     <m:t>13</m:t>
                   </m:r>
                   <m:r>
+                    <m:rPr>
+                      <m:nor/>
+                    </m:rPr>
                     <w:rPr>
                       <w:rFonts w:ascii="Cambria Math" w:eastAsia="Cambria Math" w:hAnsi="Cambria Math" w:cs="Arial"/>
                     </w:rPr>
@@ -9080,12 +9385,18 @@
                 </m:e>
                 <m:e>
                   <m:r>
+                    <m:rPr>
+                      <m:nor/>
+                    </m:rPr>
                     <w:rPr>
                       <w:rFonts w:ascii="Cambria Math" w:hAnsi="Cambria Math" w:cs="Arial"/>
                     </w:rPr>
                     <m:t>X</m:t>
                   </m:r>
                   <m:r>
+                    <m:rPr>
+                      <m:nor/>
+                    </m:rPr>
                     <w:rPr>
                       <w:rFonts w:ascii="Cambria Math" w:hAnsi="Cambria Math" w:cs="Arial"/>
                       <w:vertAlign w:val="subscript"/>
@@ -9093,6 +9404,9 @@
                     <m:t>24</m:t>
                   </m:r>
                   <m:r>
+                    <m:rPr>
+                      <m:nor/>
+                    </m:rPr>
                     <w:rPr>
                       <w:rFonts w:ascii="Cambria Math" w:eastAsia="Cambria Math" w:hAnsi="Cambria Math" w:cs="Arial"/>
                     </w:rPr>
@@ -9107,12 +9421,18 @@
                 </m:e>
                 <m:e>
                   <m:r>
+                    <m:rPr>
+                      <m:nor/>
+                    </m:rPr>
                     <w:rPr>
                       <w:rFonts w:ascii="Cambria Math" w:hAnsi="Cambria Math" w:cs="Arial"/>
                     </w:rPr>
                     <m:t>X</m:t>
                   </m:r>
                   <m:r>
+                    <m:rPr>
+                      <m:nor/>
+                    </m:rPr>
                     <w:rPr>
                       <w:rFonts w:ascii="Cambria Math" w:hAnsi="Cambria Math" w:cs="Arial"/>
                       <w:vertAlign w:val="subscript"/>
@@ -9120,6 +9440,9 @@
                     <m:t>25</m:t>
                   </m:r>
                   <m:r>
+                    <m:rPr>
+                      <m:nor/>
+                    </m:rPr>
                     <w:rPr>
                       <w:rFonts w:ascii="Cambria Math" w:eastAsia="Cambria Math" w:hAnsi="Cambria Math" w:cs="Arial"/>
                     </w:rPr>
@@ -9134,12 +9457,18 @@
                 </m:e>
                 <m:e>
                   <m:r>
+                    <m:rPr>
+                      <m:nor/>
+                    </m:rPr>
                     <w:rPr>
                       <w:rFonts w:ascii="Cambria Math" w:hAnsi="Cambria Math" w:cs="Arial"/>
                     </w:rPr>
                     <m:t>X</m:t>
                   </m:r>
                   <m:r>
+                    <m:rPr>
+                      <m:nor/>
+                    </m:rPr>
                     <w:rPr>
                       <w:rFonts w:ascii="Cambria Math" w:hAnsi="Cambria Math" w:cs="Arial"/>
                       <w:vertAlign w:val="subscript"/>
@@ -9147,6 +9476,9 @@
                     <m:t>26</m:t>
                   </m:r>
                   <m:r>
+                    <m:rPr>
+                      <m:nor/>
+                    </m:rPr>
                     <w:rPr>
                       <w:rFonts w:ascii="Cambria Math" w:eastAsia="Cambria Math" w:hAnsi="Cambria Math" w:cs="Arial"/>
                     </w:rPr>
@@ -9161,12 +9493,18 @@
                 </m:e>
                 <m:e>
                   <m:r>
+                    <m:rPr>
+                      <m:nor/>
+                    </m:rPr>
                     <w:rPr>
                       <w:rFonts w:ascii="Cambria Math" w:hAnsi="Cambria Math" w:cs="Arial"/>
                     </w:rPr>
                     <m:t>X</m:t>
                   </m:r>
                   <m:r>
+                    <m:rPr>
+                      <m:nor/>
+                    </m:rPr>
                     <w:rPr>
                       <w:rFonts w:ascii="Cambria Math" w:hAnsi="Cambria Math" w:cs="Arial"/>
                       <w:vertAlign w:val="subscript"/>
@@ -9174,6 +9512,9 @@
                     <m:t>37</m:t>
                   </m:r>
                   <m:r>
+                    <m:rPr>
+                      <m:nor/>
+                    </m:rPr>
                     <w:rPr>
                       <w:rFonts w:ascii="Cambria Math" w:eastAsia="Cambria Math" w:hAnsi="Cambria Math" w:cs="Arial"/>
                     </w:rPr>
@@ -9188,12 +9529,18 @@
                 </m:e>
                 <m:e>
                   <m:r>
+                    <m:rPr>
+                      <m:nor/>
+                    </m:rPr>
                     <w:rPr>
                       <w:rFonts w:ascii="Cambria Math" w:hAnsi="Cambria Math" w:cs="Arial"/>
                     </w:rPr>
                     <m:t>X</m:t>
                   </m:r>
                   <m:r>
+                    <m:rPr>
+                      <m:nor/>
+                    </m:rPr>
                     <w:rPr>
                       <w:rFonts w:ascii="Cambria Math" w:hAnsi="Cambria Math" w:cs="Arial"/>
                       <w:vertAlign w:val="subscript"/>
@@ -9201,6 +9548,9 @@
                     <m:t>38</m:t>
                   </m:r>
                   <m:r>
+                    <m:rPr>
+                      <m:nor/>
+                    </m:rPr>
                     <w:rPr>
                       <w:rFonts w:ascii="Cambria Math" w:eastAsia="Cambria Math" w:hAnsi="Cambria Math" w:cs="Arial"/>
                     </w:rPr>
@@ -9215,12 +9565,18 @@
                 </m:e>
                 <m:e>
                   <m:r>
+                    <m:rPr>
+                      <m:nor/>
+                    </m:rPr>
                     <w:rPr>
                       <w:rFonts w:ascii="Cambria Math" w:hAnsi="Cambria Math" w:cs="Arial"/>
                     </w:rPr>
                     <m:t>X</m:t>
                   </m:r>
                   <m:r>
+                    <m:rPr>
+                      <m:nor/>
+                    </m:rPr>
                     <w:rPr>
                       <w:rFonts w:ascii="Cambria Math" w:hAnsi="Cambria Math" w:cs="Arial"/>
                       <w:vertAlign w:val="subscript"/>
@@ -9228,12 +9584,18 @@
                     <m:t xml:space="preserve">11, </m:t>
                   </m:r>
                   <m:r>
+                    <m:rPr>
+                      <m:nor/>
+                    </m:rPr>
                     <w:rPr>
                       <w:rFonts w:ascii="Cambria Math" w:hAnsi="Cambria Math" w:cs="Arial"/>
                     </w:rPr>
                     <m:t>X</m:t>
                   </m:r>
                   <m:r>
+                    <m:rPr>
+                      <m:nor/>
+                    </m:rPr>
                     <w:rPr>
                       <w:rFonts w:ascii="Cambria Math" w:hAnsi="Cambria Math" w:cs="Arial"/>
                       <w:vertAlign w:val="subscript"/>
@@ -9241,12 +9603,18 @@
                     <m:t>12</m:t>
                   </m:r>
                   <m:r>
+                    <m:rPr>
+                      <m:nor/>
+                    </m:rPr>
                     <w:rPr>
                       <w:rFonts w:ascii="Cambria Math" w:hAnsi="Cambria Math" w:cs="Arial"/>
                     </w:rPr>
                     <m:t>, X</m:t>
                   </m:r>
                   <m:r>
+                    <m:rPr>
+                      <m:nor/>
+                    </m:rPr>
                     <w:rPr>
                       <w:rFonts w:ascii="Cambria Math" w:hAnsi="Cambria Math" w:cs="Arial"/>
                       <w:vertAlign w:val="subscript"/>
@@ -9254,12 +9622,18 @@
                     <m:t>13</m:t>
                   </m:r>
                   <m:r>
+                    <m:rPr>
+                      <m:nor/>
+                    </m:rPr>
                     <w:rPr>
                       <w:rFonts w:ascii="Cambria Math" w:hAnsi="Cambria Math" w:cs="Arial"/>
                     </w:rPr>
                     <m:t>, X</m:t>
                   </m:r>
                   <m:r>
+                    <m:rPr>
+                      <m:nor/>
+                    </m:rPr>
                     <w:rPr>
                       <w:rFonts w:ascii="Cambria Math" w:hAnsi="Cambria Math" w:cs="Arial"/>
                       <w:vertAlign w:val="subscript"/>
@@ -9267,12 +9641,18 @@
                     <m:t>24</m:t>
                   </m:r>
                   <m:r>
+                    <m:rPr>
+                      <m:nor/>
+                    </m:rPr>
                     <w:rPr>
                       <w:rFonts w:ascii="Cambria Math" w:hAnsi="Cambria Math" w:cs="Arial"/>
                     </w:rPr>
                     <m:t>, X</m:t>
                   </m:r>
                   <m:r>
+                    <m:rPr>
+                      <m:nor/>
+                    </m:rPr>
                     <w:rPr>
                       <w:rFonts w:ascii="Cambria Math" w:hAnsi="Cambria Math" w:cs="Arial"/>
                       <w:vertAlign w:val="subscript"/>
@@ -9280,12 +9660,18 @@
                     <m:t>25</m:t>
                   </m:r>
                   <m:r>
+                    <m:rPr>
+                      <m:nor/>
+                    </m:rPr>
                     <w:rPr>
                       <w:rFonts w:ascii="Cambria Math" w:hAnsi="Cambria Math" w:cs="Arial"/>
                     </w:rPr>
                     <m:t>, X</m:t>
                   </m:r>
                   <m:r>
+                    <m:rPr>
+                      <m:nor/>
+                    </m:rPr>
                     <w:rPr>
                       <w:rFonts w:ascii="Cambria Math" w:hAnsi="Cambria Math" w:cs="Arial"/>
                       <w:vertAlign w:val="subscript"/>
@@ -9293,12 +9679,18 @@
                     <m:t>26</m:t>
                   </m:r>
                   <m:r>
+                    <m:rPr>
+                      <m:nor/>
+                    </m:rPr>
                     <w:rPr>
                       <w:rFonts w:ascii="Cambria Math" w:hAnsi="Cambria Math" w:cs="Arial"/>
                     </w:rPr>
                     <m:t>, X</m:t>
                   </m:r>
                   <m:r>
+                    <m:rPr>
+                      <m:nor/>
+                    </m:rPr>
                     <w:rPr>
                       <w:rFonts w:ascii="Cambria Math" w:hAnsi="Cambria Math" w:cs="Arial"/>
                       <w:vertAlign w:val="subscript"/>
@@ -9306,12 +9698,18 @@
                     <m:t>37</m:t>
                   </m:r>
                   <m:r>
+                    <m:rPr>
+                      <m:nor/>
+                    </m:rPr>
                     <w:rPr>
                       <w:rFonts w:ascii="Cambria Math" w:hAnsi="Cambria Math" w:cs="Arial"/>
                     </w:rPr>
                     <m:t>, X</m:t>
                   </m:r>
                   <m:r>
+                    <m:rPr>
+                      <m:nor/>
+                    </m:rPr>
                     <w:rPr>
                       <w:rFonts w:ascii="Cambria Math" w:hAnsi="Cambria Math" w:cs="Arial"/>
                       <w:vertAlign w:val="subscript"/>
@@ -9319,6 +9717,9 @@
                     <m:t xml:space="preserve">38 </m:t>
                   </m:r>
                   <m:r>
+                    <m:rPr>
+                      <m:nor/>
+                    </m:rPr>
                     <w:rPr>
                       <w:rFonts w:ascii="Cambria Math" w:eastAsia="Cambria Math" w:hAnsi="Cambria Math" w:cs="Arial"/>
                     </w:rPr>
@@ -9614,6 +10015,15 @@
     </w:p>
     <w:p>
       <w:pPr>
+        <w:ind w:left="360"/>
+        <w:jc w:val="both"/>
+        <w:rPr>
+          <w:rFonts w:ascii="Arial" w:hAnsi="Arial" w:cs="Arial"/>
+        </w:rPr>
+      </w:pPr>
+    </w:p>
+    <w:p>
+      <w:pPr>
         <w:keepNext/>
         <w:rPr>
           <w:rFonts w:ascii="Arial" w:hAnsi="Arial" w:cs="Arial"/>
@@ -9653,9 +10063,9 @@
           <w:lang w:eastAsia="pt-BR"/>
         </w:rPr>
         <w:drawing>
-          <wp:inline distT="0" distB="0" distL="0" distR="0" wp14:anchorId="6D9FC5DF" wp14:editId="6E4AF393">
-            <wp:extent cx="4689197" cy="1608025"/>
-            <wp:effectExtent l="0" t="0" r="10160" b="0"/>
+          <wp:inline distT="0" distB="0" distL="0" distR="0" wp14:anchorId="6D9FC5DF" wp14:editId="08C12D94">
+            <wp:extent cx="3322016" cy="1035937"/>
+            <wp:effectExtent l="0" t="0" r="5715" b="5715"/>
             <wp:docPr id="4" name="Imagem 4" descr="../../Dropbox/Capturas%20de%20tela/Captura%20de%20tela%202016-02-16%2022.48.48.png"/>
             <wp:cNvGraphicFramePr>
               <a:graphicFrameLocks xmlns:a="http://schemas.openxmlformats.org/drawingml/2006/main" noChangeAspect="1"/>
@@ -9665,316 +10075,6 @@
                 <pic:pic xmlns:pic="http://schemas.openxmlformats.org/drawingml/2006/picture">
                   <pic:nvPicPr>
                     <pic:cNvPr id="0" name="Picture 1" descr="../../Dropbox/Capturas%20de%20tela/Captura%20de%20tela%202016-02-16%2022.48.48.png"/>
-                    <pic:cNvPicPr>
-                      <a:picLocks noChangeAspect="1" noChangeArrowheads="1"/>
-                    </pic:cNvPicPr>
-                  </pic:nvPicPr>
-                  <pic:blipFill>
-                    <a:blip r:embed="rId11">
-                      <a:extLst>
-                        <a:ext uri="{28A0092B-C50C-407E-A947-70E740481C1C}">
-                          <a14:useLocalDpi xmlns:a14="http://schemas.microsoft.com/office/drawing/2010/main" val="0"/>
-                        </a:ext>
-                      </a:extLst>
-                    </a:blip>
-                    <a:srcRect/>
-                    <a:stretch>
-                      <a:fillRect/>
-                    </a:stretch>
-                  </pic:blipFill>
-                  <pic:spPr bwMode="auto">
-                    <a:xfrm>
-                      <a:off x="0" y="0"/>
-                      <a:ext cx="4763670" cy="1633563"/>
-                    </a:xfrm>
-                    <a:prstGeom prst="rect">
-                      <a:avLst/>
-                    </a:prstGeom>
-                    <a:noFill/>
-                    <a:ln>
-                      <a:noFill/>
-                    </a:ln>
-                  </pic:spPr>
-                </pic:pic>
-              </a:graphicData>
-            </a:graphic>
-          </wp:inline>
-        </w:drawing>
-      </w:r>
-    </w:p>
-    <w:p>
-      <w:pPr>
-        <w:pStyle w:val="Legenda"/>
-        <w:jc w:val="center"/>
-        <w:rPr>
-          <w:rFonts w:ascii="Arial" w:hAnsi="Arial" w:cs="Arial"/>
-          <w:sz w:val="20"/>
-          <w:szCs w:val="24"/>
-        </w:rPr>
-      </w:pPr>
-      <w:r>
-        <w:rPr>
-          <w:rFonts w:ascii="Arial" w:hAnsi="Arial" w:cs="Arial"/>
-          <w:sz w:val="20"/>
-          <w:szCs w:val="24"/>
-        </w:rPr>
-        <w:t xml:space="preserve">Figura </w:t>
-      </w:r>
-      <w:r>
-        <w:rPr>
-          <w:rFonts w:ascii="Arial" w:hAnsi="Arial" w:cs="Arial"/>
-          <w:sz w:val="20"/>
-          <w:szCs w:val="24"/>
-        </w:rPr>
-        <w:fldChar w:fldCharType="begin"/>
-      </w:r>
-      <w:r>
-        <w:rPr>
-          <w:rFonts w:ascii="Arial" w:hAnsi="Arial" w:cs="Arial"/>
-          <w:sz w:val="20"/>
-          <w:szCs w:val="24"/>
-        </w:rPr>
-        <w:instrText xml:space="preserve"> SEQ Figura \* ARABIC </w:instrText>
-      </w:r>
-      <w:r>
-        <w:rPr>
-          <w:rFonts w:ascii="Arial" w:hAnsi="Arial" w:cs="Arial"/>
-          <w:sz w:val="20"/>
-          <w:szCs w:val="24"/>
-        </w:rPr>
-        <w:fldChar w:fldCharType="separate"/>
-      </w:r>
-      <w:r>
-        <w:rPr>
-          <w:rFonts w:ascii="Arial" w:hAnsi="Arial" w:cs="Arial"/>
-          <w:noProof/>
-          <w:sz w:val="20"/>
-          <w:szCs w:val="24"/>
-        </w:rPr>
-        <w:t>7</w:t>
-      </w:r>
-      <w:r>
-        <w:rPr>
-          <w:rFonts w:ascii="Arial" w:hAnsi="Arial" w:cs="Arial"/>
-          <w:sz w:val="20"/>
-          <w:szCs w:val="24"/>
-        </w:rPr>
-        <w:fldChar w:fldCharType="end"/>
-      </w:r>
-      <w:r>
-        <w:rPr>
-          <w:rFonts w:ascii="Arial" w:hAnsi="Arial" w:cs="Arial"/>
-          <w:sz w:val="20"/>
-          <w:szCs w:val="24"/>
-        </w:rPr>
-        <w:t>. Entrada de dados do so</w:t>
-      </w:r>
-      <w:r>
-        <w:rPr>
-          <w:rFonts w:ascii="Arial" w:hAnsi="Arial" w:cs="Arial"/>
-          <w:sz w:val="20"/>
-          <w:szCs w:val="24"/>
-        </w:rPr>
-        <w:t xml:space="preserve">ftware LINDO para o problema </w:t>
-      </w:r>
-      <w:r>
-        <w:rPr>
-          <w:rFonts w:ascii="Arial" w:hAnsi="Arial" w:cs="Arial"/>
-          <w:sz w:val="20"/>
-          <w:szCs w:val="24"/>
-        </w:rPr>
-        <w:t>3.</w:t>
-      </w:r>
-    </w:p>
-    <w:p>
-      <w:pPr>
-        <w:rPr>
-          <w:rFonts w:ascii="Arial" w:hAnsi="Arial" w:cs="Arial"/>
-        </w:rPr>
-      </w:pPr>
-    </w:p>
-    <w:p>
-      <w:pPr>
-        <w:keepNext/>
-        <w:jc w:val="center"/>
-        <w:rPr>
-          <w:rFonts w:ascii="Arial" w:hAnsi="Arial" w:cs="Arial"/>
-        </w:rPr>
-      </w:pPr>
-      <w:r>
-        <w:rPr>
-          <w:rFonts w:ascii="Arial" w:hAnsi="Arial" w:cs="Arial"/>
-          <w:noProof/>
-          <w:lang w:eastAsia="pt-BR"/>
-        </w:rPr>
-        <w:drawing>
-          <wp:inline distT="0" distB="0" distL="0" distR="0" wp14:anchorId="35ACD64F" wp14:editId="4A8407C2">
-            <wp:extent cx="3451813" cy="6187266"/>
-            <wp:effectExtent l="0" t="0" r="3175" b="10795"/>
-            <wp:docPr id="10" name="Imagem 10" descr="Problema.3.1.PNG"/>
-            <wp:cNvGraphicFramePr>
-              <a:graphicFrameLocks xmlns:a="http://schemas.openxmlformats.org/drawingml/2006/main" noChangeAspect="1"/>
-            </wp:cNvGraphicFramePr>
-            <a:graphic xmlns:a="http://schemas.openxmlformats.org/drawingml/2006/main">
-              <a:graphicData uri="http://schemas.openxmlformats.org/drawingml/2006/picture">
-                <pic:pic xmlns:pic="http://schemas.openxmlformats.org/drawingml/2006/picture">
-                  <pic:nvPicPr>
-                    <pic:cNvPr id="0" name="Picture 6" descr="Problema.3.1.PNG"/>
-                    <pic:cNvPicPr>
-                      <a:picLocks noChangeAspect="1" noChangeArrowheads="1"/>
-                    </pic:cNvPicPr>
-                  </pic:nvPicPr>
-                  <pic:blipFill>
-                    <a:blip r:embed="rId12">
-                      <a:extLst>
-                        <a:ext uri="{28A0092B-C50C-407E-A947-70E740481C1C}">
-                          <a14:useLocalDpi xmlns:a14="http://schemas.microsoft.com/office/drawing/2010/main" val="0"/>
-                        </a:ext>
-                      </a:extLst>
-                    </a:blip>
-                    <a:srcRect/>
-                    <a:stretch>
-                      <a:fillRect/>
-                    </a:stretch>
-                  </pic:blipFill>
-                  <pic:spPr bwMode="auto">
-                    <a:xfrm>
-                      <a:off x="0" y="0"/>
-                      <a:ext cx="3486983" cy="6250307"/>
-                    </a:xfrm>
-                    <a:prstGeom prst="rect">
-                      <a:avLst/>
-                    </a:prstGeom>
-                    <a:noFill/>
-                    <a:ln>
-                      <a:noFill/>
-                    </a:ln>
-                  </pic:spPr>
-                </pic:pic>
-              </a:graphicData>
-            </a:graphic>
-          </wp:inline>
-        </w:drawing>
-      </w:r>
-    </w:p>
-    <w:p>
-      <w:pPr>
-        <w:pStyle w:val="Legenda"/>
-        <w:jc w:val="center"/>
-        <w:rPr>
-          <w:rFonts w:ascii="Arial" w:hAnsi="Arial" w:cs="Arial"/>
-          <w:sz w:val="20"/>
-          <w:szCs w:val="20"/>
-        </w:rPr>
-      </w:pPr>
-      <w:r>
-        <w:rPr>
-          <w:rFonts w:ascii="Arial" w:hAnsi="Arial" w:cs="Arial"/>
-          <w:sz w:val="20"/>
-          <w:szCs w:val="20"/>
-        </w:rPr>
-        <w:t xml:space="preserve">Figura </w:t>
-      </w:r>
-      <w:r>
-        <w:rPr>
-          <w:rFonts w:ascii="Arial" w:hAnsi="Arial" w:cs="Arial"/>
-          <w:sz w:val="20"/>
-          <w:szCs w:val="20"/>
-        </w:rPr>
-        <w:fldChar w:fldCharType="begin"/>
-      </w:r>
-      <w:r>
-        <w:rPr>
-          <w:rFonts w:ascii="Arial" w:hAnsi="Arial" w:cs="Arial"/>
-          <w:sz w:val="20"/>
-          <w:szCs w:val="20"/>
-        </w:rPr>
-        <w:instrText xml:space="preserve"> SEQ Figura \* ARABIC </w:instrText>
-      </w:r>
-      <w:r>
-        <w:rPr>
-          <w:rFonts w:ascii="Arial" w:hAnsi="Arial" w:cs="Arial"/>
-          <w:sz w:val="20"/>
-          <w:szCs w:val="20"/>
-        </w:rPr>
-        <w:fldChar w:fldCharType="separate"/>
-      </w:r>
-      <w:r>
-        <w:rPr>
-          <w:rFonts w:ascii="Arial" w:hAnsi="Arial" w:cs="Arial"/>
-          <w:noProof/>
-          <w:sz w:val="20"/>
-          <w:szCs w:val="20"/>
-        </w:rPr>
-        <w:t>8</w:t>
-      </w:r>
-      <w:r>
-        <w:rPr>
-          <w:rFonts w:ascii="Arial" w:hAnsi="Arial" w:cs="Arial"/>
-          <w:sz w:val="20"/>
-          <w:szCs w:val="20"/>
-        </w:rPr>
-        <w:fldChar w:fldCharType="end"/>
-      </w:r>
-      <w:r>
-        <w:rPr>
-          <w:rFonts w:ascii="Arial" w:hAnsi="Arial" w:cs="Arial"/>
-          <w:sz w:val="20"/>
-          <w:szCs w:val="20"/>
-        </w:rPr>
-        <w:t xml:space="preserve">. Valores de cada uma das variáveis </w:t>
-      </w:r>
-      <w:r>
-        <w:rPr>
-          <w:rFonts w:ascii="Arial" w:hAnsi="Arial" w:cs="Arial"/>
-          <w:sz w:val="20"/>
-          <w:szCs w:val="20"/>
-        </w:rPr>
-        <w:t>do problema 3</w:t>
-      </w:r>
-      <w:r>
-        <w:rPr>
-          <w:rFonts w:ascii="Arial" w:hAnsi="Arial" w:cs="Arial"/>
-          <w:sz w:val="20"/>
-          <w:szCs w:val="20"/>
-        </w:rPr>
-        <w:t>.</w:t>
-      </w:r>
-    </w:p>
-    <w:p>
-      <w:pPr>
-        <w:rPr>
-          <w:rFonts w:ascii="Arial" w:hAnsi="Arial" w:cs="Arial"/>
-        </w:rPr>
-      </w:pPr>
-    </w:p>
-    <w:p>
-      <w:pPr>
-        <w:keepNext/>
-        <w:jc w:val="center"/>
-        <w:rPr>
-          <w:rFonts w:ascii="Arial" w:hAnsi="Arial" w:cs="Arial"/>
-        </w:rPr>
-      </w:pPr>
-      <w:r>
-        <w:rPr>
-          <w:rFonts w:ascii="Arial" w:hAnsi="Arial" w:cs="Arial"/>
-          <w:noProof/>
-          <w:lang w:eastAsia="pt-BR"/>
-        </w:rPr>
-        <w:drawing>
-          <wp:inline distT="0" distB="0" distL="0" distR="0" wp14:anchorId="45B8A11F" wp14:editId="67C7A39C">
-            <wp:extent cx="4682072" cy="6469102"/>
-            <wp:effectExtent l="0" t="0" r="0" b="8255"/>
-            <wp:docPr id="11" name="Imagem 11" descr="Problema.3.2.PNG"/>
-            <wp:cNvGraphicFramePr>
-              <a:graphicFrameLocks xmlns:a="http://schemas.openxmlformats.org/drawingml/2006/main" noChangeAspect="1"/>
-            </wp:cNvGraphicFramePr>
-            <a:graphic xmlns:a="http://schemas.openxmlformats.org/drawingml/2006/main">
-              <a:graphicData uri="http://schemas.openxmlformats.org/drawingml/2006/picture">
-                <pic:pic xmlns:pic="http://schemas.openxmlformats.org/drawingml/2006/picture">
-                  <pic:nvPicPr>
-                    <pic:cNvPr id="0" name="Picture 7" descr="Problema.3.2.PNG"/>
                     <pic:cNvPicPr>
                       <a:picLocks noChangeAspect="1" noChangeArrowheads="1"/>
                     </pic:cNvPicPr>
@@ -9995,7 +10095,7 @@
                   <pic:spPr bwMode="auto">
                     <a:xfrm>
                       <a:off x="0" y="0"/>
-                      <a:ext cx="4689053" cy="6478748"/>
+                      <a:ext cx="3469028" cy="1081781"/>
                     </a:xfrm>
                     <a:prstGeom prst="rect">
                       <a:avLst/>
@@ -10019,14 +10119,14 @@
         <w:rPr>
           <w:rFonts w:ascii="Arial" w:hAnsi="Arial" w:cs="Arial"/>
           <w:sz w:val="20"/>
-          <w:szCs w:val="20"/>
-        </w:rPr>
-      </w:pPr>
-      <w:r>
-        <w:rPr>
-          <w:rFonts w:ascii="Arial" w:hAnsi="Arial" w:cs="Arial"/>
-          <w:sz w:val="20"/>
-          <w:szCs w:val="20"/>
+          <w:szCs w:val="24"/>
+        </w:rPr>
+      </w:pPr>
+      <w:r>
+        <w:rPr>
+          <w:rFonts w:ascii="Arial" w:hAnsi="Arial" w:cs="Arial"/>
+          <w:sz w:val="20"/>
+          <w:szCs w:val="24"/>
         </w:rPr>
         <w:t xml:space="preserve">Figura </w:t>
       </w:r>
@@ -10034,7 +10134,7 @@
         <w:rPr>
           <w:rFonts w:ascii="Arial" w:hAnsi="Arial" w:cs="Arial"/>
           <w:sz w:val="20"/>
-          <w:szCs w:val="20"/>
+          <w:szCs w:val="24"/>
         </w:rPr>
         <w:fldChar w:fldCharType="begin"/>
       </w:r>
@@ -10042,7 +10142,7 @@
         <w:rPr>
           <w:rFonts w:ascii="Arial" w:hAnsi="Arial" w:cs="Arial"/>
           <w:sz w:val="20"/>
-          <w:szCs w:val="20"/>
+          <w:szCs w:val="24"/>
         </w:rPr>
         <w:instrText xml:space="preserve"> SEQ Figura \* ARABIC </w:instrText>
       </w:r>
@@ -10050,7 +10150,7 @@
         <w:rPr>
           <w:rFonts w:ascii="Arial" w:hAnsi="Arial" w:cs="Arial"/>
           <w:sz w:val="20"/>
-          <w:szCs w:val="20"/>
+          <w:szCs w:val="24"/>
         </w:rPr>
         <w:fldChar w:fldCharType="separate"/>
       </w:r>
@@ -10059,6 +10159,302 @@
           <w:rFonts w:ascii="Arial" w:hAnsi="Arial" w:cs="Arial"/>
           <w:noProof/>
           <w:sz w:val="20"/>
+          <w:szCs w:val="24"/>
+        </w:rPr>
+        <w:t>7</w:t>
+      </w:r>
+      <w:r>
+        <w:rPr>
+          <w:rFonts w:ascii="Arial" w:hAnsi="Arial" w:cs="Arial"/>
+          <w:sz w:val="20"/>
+          <w:szCs w:val="24"/>
+        </w:rPr>
+        <w:fldChar w:fldCharType="end"/>
+      </w:r>
+      <w:r>
+        <w:rPr>
+          <w:rFonts w:ascii="Arial" w:hAnsi="Arial" w:cs="Arial"/>
+          <w:sz w:val="20"/>
+          <w:szCs w:val="24"/>
+        </w:rPr>
+        <w:t>. Entrada de dados do so</w:t>
+      </w:r>
+      <w:r>
+        <w:rPr>
+          <w:rFonts w:ascii="Arial" w:hAnsi="Arial" w:cs="Arial"/>
+          <w:sz w:val="20"/>
+          <w:szCs w:val="24"/>
+        </w:rPr>
+        <w:t xml:space="preserve">ftware LINDO para o problema </w:t>
+      </w:r>
+      <w:r>
+        <w:rPr>
+          <w:rFonts w:ascii="Arial" w:hAnsi="Arial" w:cs="Arial"/>
+          <w:sz w:val="20"/>
+          <w:szCs w:val="24"/>
+        </w:rPr>
+        <w:t>3.</w:t>
+      </w:r>
+    </w:p>
+    <w:p>
+      <w:pPr>
+        <w:keepNext/>
+        <w:jc w:val="center"/>
+        <w:rPr>
+          <w:rFonts w:ascii="Arial" w:hAnsi="Arial" w:cs="Arial"/>
+        </w:rPr>
+      </w:pPr>
+      <w:r>
+        <w:rPr>
+          <w:rFonts w:ascii="Arial" w:hAnsi="Arial" w:cs="Arial"/>
+          <w:noProof/>
+          <w:lang w:eastAsia="pt-BR"/>
+        </w:rPr>
+        <w:drawing>
+          <wp:inline distT="0" distB="0" distL="0" distR="0" wp14:anchorId="35ACD64F" wp14:editId="56757E7A">
+            <wp:extent cx="3003849" cy="3672666"/>
+            <wp:effectExtent l="0" t="0" r="0" b="10795"/>
+            <wp:docPr id="10" name="Imagem 10" descr="Problema.3.1.PNG"/>
+            <wp:cNvGraphicFramePr>
+              <a:graphicFrameLocks xmlns:a="http://schemas.openxmlformats.org/drawingml/2006/main" noChangeAspect="1"/>
+            </wp:cNvGraphicFramePr>
+            <a:graphic xmlns:a="http://schemas.openxmlformats.org/drawingml/2006/main">
+              <a:graphicData uri="http://schemas.openxmlformats.org/drawingml/2006/picture">
+                <pic:pic xmlns:pic="http://schemas.openxmlformats.org/drawingml/2006/picture">
+                  <pic:nvPicPr>
+                    <pic:cNvPr id="0" name="Picture 6" descr="Problema.3.1.PNG"/>
+                    <pic:cNvPicPr>
+                      <a:picLocks noChangeAspect="1" noChangeArrowheads="1"/>
+                    </pic:cNvPicPr>
+                  </pic:nvPicPr>
+                  <pic:blipFill>
+                    <a:blip r:embed="rId14">
+                      <a:extLst>
+                        <a:ext uri="{28A0092B-C50C-407E-A947-70E740481C1C}">
+                          <a14:useLocalDpi xmlns:a14="http://schemas.microsoft.com/office/drawing/2010/main" val="0"/>
+                        </a:ext>
+                      </a:extLst>
+                    </a:blip>
+                    <a:srcRect/>
+                    <a:stretch>
+                      <a:fillRect/>
+                    </a:stretch>
+                  </pic:blipFill>
+                  <pic:spPr bwMode="auto">
+                    <a:xfrm>
+                      <a:off x="0" y="0"/>
+                      <a:ext cx="3075437" cy="3760193"/>
+                    </a:xfrm>
+                    <a:prstGeom prst="rect">
+                      <a:avLst/>
+                    </a:prstGeom>
+                    <a:noFill/>
+                    <a:ln>
+                      <a:noFill/>
+                    </a:ln>
+                  </pic:spPr>
+                </pic:pic>
+              </a:graphicData>
+            </a:graphic>
+          </wp:inline>
+        </w:drawing>
+      </w:r>
+    </w:p>
+    <w:p>
+      <w:pPr>
+        <w:pStyle w:val="Legenda"/>
+        <w:jc w:val="center"/>
+        <w:rPr>
+          <w:rFonts w:ascii="Arial" w:hAnsi="Arial" w:cs="Arial"/>
+          <w:sz w:val="20"/>
+          <w:szCs w:val="20"/>
+        </w:rPr>
+      </w:pPr>
+      <w:r>
+        <w:rPr>
+          <w:rFonts w:ascii="Arial" w:hAnsi="Arial" w:cs="Arial"/>
+          <w:sz w:val="20"/>
+          <w:szCs w:val="20"/>
+        </w:rPr>
+        <w:t xml:space="preserve">Figura </w:t>
+      </w:r>
+      <w:r>
+        <w:rPr>
+          <w:rFonts w:ascii="Arial" w:hAnsi="Arial" w:cs="Arial"/>
+          <w:sz w:val="20"/>
+          <w:szCs w:val="20"/>
+        </w:rPr>
+        <w:fldChar w:fldCharType="begin"/>
+      </w:r>
+      <w:r>
+        <w:rPr>
+          <w:rFonts w:ascii="Arial" w:hAnsi="Arial" w:cs="Arial"/>
+          <w:sz w:val="20"/>
+          <w:szCs w:val="20"/>
+        </w:rPr>
+        <w:instrText xml:space="preserve"> SEQ Figura \* ARABIC </w:instrText>
+      </w:r>
+      <w:r>
+        <w:rPr>
+          <w:rFonts w:ascii="Arial" w:hAnsi="Arial" w:cs="Arial"/>
+          <w:sz w:val="20"/>
+          <w:szCs w:val="20"/>
+        </w:rPr>
+        <w:fldChar w:fldCharType="separate"/>
+      </w:r>
+      <w:r>
+        <w:rPr>
+          <w:rFonts w:ascii="Arial" w:hAnsi="Arial" w:cs="Arial"/>
+          <w:noProof/>
+          <w:sz w:val="20"/>
+          <w:szCs w:val="20"/>
+        </w:rPr>
+        <w:t>8</w:t>
+      </w:r>
+      <w:r>
+        <w:rPr>
+          <w:rFonts w:ascii="Arial" w:hAnsi="Arial" w:cs="Arial"/>
+          <w:sz w:val="20"/>
+          <w:szCs w:val="20"/>
+        </w:rPr>
+        <w:fldChar w:fldCharType="end"/>
+      </w:r>
+      <w:r>
+        <w:rPr>
+          <w:rFonts w:ascii="Arial" w:hAnsi="Arial" w:cs="Arial"/>
+          <w:sz w:val="20"/>
+          <w:szCs w:val="20"/>
+        </w:rPr>
+        <w:t xml:space="preserve">. Valores de cada uma das variáveis </w:t>
+      </w:r>
+      <w:r>
+        <w:rPr>
+          <w:rFonts w:ascii="Arial" w:hAnsi="Arial" w:cs="Arial"/>
+          <w:sz w:val="20"/>
+          <w:szCs w:val="20"/>
+        </w:rPr>
+        <w:t>do problema 3</w:t>
+      </w:r>
+      <w:r>
+        <w:rPr>
+          <w:rFonts w:ascii="Arial" w:hAnsi="Arial" w:cs="Arial"/>
+          <w:sz w:val="20"/>
+          <w:szCs w:val="20"/>
+        </w:rPr>
+        <w:t>.</w:t>
+      </w:r>
+    </w:p>
+    <w:p>
+      <w:pPr>
+        <w:keepNext/>
+        <w:jc w:val="center"/>
+        <w:rPr>
+          <w:rFonts w:ascii="Arial" w:hAnsi="Arial" w:cs="Arial"/>
+        </w:rPr>
+      </w:pPr>
+      <w:r>
+        <w:rPr>
+          <w:rFonts w:ascii="Arial" w:hAnsi="Arial" w:cs="Arial"/>
+          <w:noProof/>
+          <w:lang w:eastAsia="pt-BR"/>
+        </w:rPr>
+        <w:drawing>
+          <wp:inline distT="0" distB="0" distL="0" distR="0" wp14:anchorId="45B8A11F" wp14:editId="7299D5C0">
+            <wp:extent cx="3688080" cy="3492604"/>
+            <wp:effectExtent l="0" t="0" r="0" b="12700"/>
+            <wp:docPr id="11" name="Imagem 11" descr="Problema.3.2.PNG"/>
+            <wp:cNvGraphicFramePr>
+              <a:graphicFrameLocks xmlns:a="http://schemas.openxmlformats.org/drawingml/2006/main" noChangeAspect="1"/>
+            </wp:cNvGraphicFramePr>
+            <a:graphic xmlns:a="http://schemas.openxmlformats.org/drawingml/2006/main">
+              <a:graphicData uri="http://schemas.openxmlformats.org/drawingml/2006/picture">
+                <pic:pic xmlns:pic="http://schemas.openxmlformats.org/drawingml/2006/picture">
+                  <pic:nvPicPr>
+                    <pic:cNvPr id="0" name="Picture 7" descr="Problema.3.2.PNG"/>
+                    <pic:cNvPicPr>
+                      <a:picLocks noChangeAspect="1" noChangeArrowheads="1"/>
+                    </pic:cNvPicPr>
+                  </pic:nvPicPr>
+                  <pic:blipFill>
+                    <a:blip r:embed="rId15">
+                      <a:extLst>
+                        <a:ext uri="{28A0092B-C50C-407E-A947-70E740481C1C}">
+                          <a14:useLocalDpi xmlns:a14="http://schemas.microsoft.com/office/drawing/2010/main" val="0"/>
+                        </a:ext>
+                      </a:extLst>
+                    </a:blip>
+                    <a:srcRect/>
+                    <a:stretch>
+                      <a:fillRect/>
+                    </a:stretch>
+                  </pic:blipFill>
+                  <pic:spPr bwMode="auto">
+                    <a:xfrm>
+                      <a:off x="0" y="0"/>
+                      <a:ext cx="3735690" cy="3537690"/>
+                    </a:xfrm>
+                    <a:prstGeom prst="rect">
+                      <a:avLst/>
+                    </a:prstGeom>
+                    <a:noFill/>
+                    <a:ln>
+                      <a:noFill/>
+                    </a:ln>
+                  </pic:spPr>
+                </pic:pic>
+              </a:graphicData>
+            </a:graphic>
+          </wp:inline>
+        </w:drawing>
+      </w:r>
+    </w:p>
+    <w:p>
+      <w:pPr>
+        <w:pStyle w:val="Legenda"/>
+        <w:jc w:val="center"/>
+        <w:rPr>
+          <w:rFonts w:ascii="Arial" w:hAnsi="Arial" w:cs="Arial"/>
+          <w:sz w:val="20"/>
+          <w:szCs w:val="20"/>
+        </w:rPr>
+      </w:pPr>
+      <w:r>
+        <w:rPr>
+          <w:rFonts w:ascii="Arial" w:hAnsi="Arial" w:cs="Arial"/>
+          <w:sz w:val="20"/>
+          <w:szCs w:val="20"/>
+        </w:rPr>
+        <w:t xml:space="preserve">Figura </w:t>
+      </w:r>
+      <w:r>
+        <w:rPr>
+          <w:rFonts w:ascii="Arial" w:hAnsi="Arial" w:cs="Arial"/>
+          <w:sz w:val="20"/>
+          <w:szCs w:val="20"/>
+        </w:rPr>
+        <w:fldChar w:fldCharType="begin"/>
+      </w:r>
+      <w:r>
+        <w:rPr>
+          <w:rFonts w:ascii="Arial" w:hAnsi="Arial" w:cs="Arial"/>
+          <w:sz w:val="20"/>
+          <w:szCs w:val="20"/>
+        </w:rPr>
+        <w:instrText xml:space="preserve"> SEQ Figura \* ARABIC </w:instrText>
+      </w:r>
+      <w:r>
+        <w:rPr>
+          <w:rFonts w:ascii="Arial" w:hAnsi="Arial" w:cs="Arial"/>
+          <w:sz w:val="20"/>
+          <w:szCs w:val="20"/>
+        </w:rPr>
+        <w:fldChar w:fldCharType="separate"/>
+      </w:r>
+      <w:r>
+        <w:rPr>
+          <w:rFonts w:ascii="Arial" w:hAnsi="Arial" w:cs="Arial"/>
+          <w:noProof/>
+          <w:sz w:val="20"/>
           <w:szCs w:val="20"/>
         </w:rPr>
         <w:t>9</w:t>
@@ -10148,14 +10544,12 @@
         </w:rPr>
         <w:t xml:space="preserve"> e um retângulo vermelho representa os coeficientes relativos para cada uma das variáveis básicas.</w:t>
       </w:r>
-    </w:p>
-    <w:p>
-      <w:pPr>
-        <w:jc w:val="both"/>
+      <w:r>
         <w:rPr>
           <w:rFonts w:ascii="Times New Roman" w:hAnsi="Times New Roman" w:cs="Times New Roman"/>
         </w:rPr>
-      </w:pPr>
+        <w:t xml:space="preserve"> </w:t>
+      </w:r>
       <w:r>
         <w:rPr>
           <w:rFonts w:ascii="Times New Roman" w:hAnsi="Times New Roman" w:cs="Times New Roman"/>
@@ -10174,8 +10568,9 @@
         </w:rPr>
         <w:t>, percebemos que não existe variável básica com coeficiente relativo na função objetivo igual à zero, portanto a solução é única.</w:t>
       </w:r>
-    </w:p>
-    <w:p/>
+      <w:bookmarkStart w:id="9" w:name="_GoBack"/>
+      <w:bookmarkEnd w:id="9"/>
+    </w:p>
     <w:sectPr>
       <w:pgSz w:w="11900" w:h="16840"/>
       <w:pgMar w:top="1417" w:right="1701" w:bottom="1417" w:left="1701" w:header="708" w:footer="708" w:gutter="0"/>
@@ -13006,7 +13401,7 @@
 </file>
 
 <file path=customXml/itemProps1.xml><?xml version="1.0" encoding="utf-8"?>
-<ds:datastoreItem xmlns:ds="http://schemas.openxmlformats.org/officeDocument/2006/customXml" ds:itemID="{D492E6C0-DA6B-2847-B57C-AE252790334B}">
+<ds:datastoreItem xmlns:ds="http://schemas.openxmlformats.org/officeDocument/2006/customXml" ds:itemID="{472B637B-3FCD-194E-BA99-F4128B9744D4}">
   <ds:schemaRefs>
     <ds:schemaRef ds:uri="http://schemas.openxmlformats.org/officeDocument/2006/bibliography"/>
   </ds:schemaRefs>

</xml_diff>